<commit_message>
Hoàng Đạt : bổ sung và thay đổi một số yêu cầu phi chức năng của tài liệu đặc tả yêu cầu
</commit_message>
<xml_diff>
--- a/Documents/TLĐT_Nhóm Trương Tiến Phúc.docx
+++ b/Documents/TLĐT_Nhóm Trương Tiến Phúc.docx
@@ -1,6 +1,6 @@
 
 <file path=word/document.xml><?xml version="1.0" encoding="utf-8"?>
-<w:document xmlns:wpc="http://schemas.microsoft.com/office/word/2010/wordprocessingCanvas" xmlns:mc="http://schemas.openxmlformats.org/markup-compatibility/2006" xmlns:o="urn:schemas-microsoft-com:office:office" xmlns:r="http://schemas.openxmlformats.org/officeDocument/2006/relationships" xmlns:m="http://schemas.openxmlformats.org/officeDocument/2006/math" xmlns:v="urn:schemas-microsoft-com:vml" xmlns:wp14="http://schemas.microsoft.com/office/word/2010/wordprocessingDrawing" xmlns:wp="http://schemas.openxmlformats.org/drawingml/2006/wordprocessingDrawing" xmlns:w10="urn:schemas-microsoft-com:office:word" xmlns:w="http://schemas.openxmlformats.org/wordprocessingml/2006/main" xmlns:w14="http://schemas.microsoft.com/office/word/2010/wordml" xmlns:w15="http://schemas.microsoft.com/office/word/2012/wordml" xmlns:wpg="http://schemas.microsoft.com/office/word/2010/wordprocessingGroup" xmlns:wpi="http://schemas.microsoft.com/office/word/2010/wordprocessingInk" xmlns:wne="http://schemas.microsoft.com/office/word/2006/wordml" xmlns:wps="http://schemas.microsoft.com/office/word/2010/wordprocessingShape" mc:Ignorable="w14 w15 wp14">
+<w:document xmlns:ve="http://schemas.openxmlformats.org/markup-compatibility/2006" xmlns:o="urn:schemas-microsoft-com:office:office" xmlns:r="http://schemas.openxmlformats.org/officeDocument/2006/relationships" xmlns:m="http://schemas.openxmlformats.org/officeDocument/2006/math" xmlns:v="urn:schemas-microsoft-com:vml" xmlns:wp="http://schemas.openxmlformats.org/drawingml/2006/wordprocessingDrawing" xmlns:w10="urn:schemas-microsoft-com:office:word" xmlns:w="http://schemas.openxmlformats.org/wordprocessingml/2006/main" xmlns:wne="http://schemas.microsoft.com/office/word/2006/wordml">
   <w:body>
     <w:p>
       <w:pPr>
@@ -39,7 +39,7 @@
                     <a:blip r:embed="rId7">
                       <a:extLst>
                         <a:ext uri="{28A0092B-C50C-407E-A947-70E740481C1C}">
-                          <a14:useLocalDpi xmlns:a14="http://schemas.microsoft.com/office/drawing/2010/main" val="0"/>
+                          <a14:useLocalDpi xmlns:a14="http://schemas.microsoft.com/office/drawing/2010/main" xmlns:wps="http://schemas.microsoft.com/office/word/2010/wordprocessingShape" xmlns:wpi="http://schemas.microsoft.com/office/word/2010/wordprocessingInk" xmlns:wpg="http://schemas.microsoft.com/office/word/2010/wordprocessingGroup" xmlns:w15="http://schemas.microsoft.com/office/word/2012/wordml" xmlns:w14="http://schemas.microsoft.com/office/word/2010/wordml" xmlns:w="http://schemas.openxmlformats.org/wordprocessingml/2006/main" xmlns:w10="urn:schemas-microsoft-com:office:word" xmlns:wp14="http://schemas.microsoft.com/office/word/2010/wordprocessingDrawing" xmlns:v="urn:schemas-microsoft-com:vml" xmlns:o="urn:schemas-microsoft-com:office:office" xmlns:mc="http://schemas.openxmlformats.org/markup-compatibility/2006" xmlns:wpc="http://schemas.microsoft.com/office/word/2010/wordprocessingCanvas" xmlns="" val="0"/>
                         </a:ext>
                       </a:extLst>
                     </a:blip>
@@ -665,7 +665,7 @@
           <w:insideH w:val="single" w:sz="4" w:space="0" w:color="000000"/>
           <w:insideV w:val="single" w:sz="4" w:space="0" w:color="000000"/>
         </w:tblBorders>
-        <w:tblLook w:val="04A0" w:firstRow="1" w:lastRow="0" w:firstColumn="1" w:lastColumn="0" w:noHBand="0" w:noVBand="1"/>
+        <w:tblLook w:val="04A0"/>
       </w:tblPr>
       <w:tblGrid>
         <w:gridCol w:w="1709"/>
@@ -3193,14 +3193,6 @@
           <w:szCs w:val="24"/>
         </w:rPr>
         <w:t>:</w:t>
-      </w:r>
-      <w:r>
-        <w:rPr>
-          <w:sz w:val="24"/>
-          <w:szCs w:val="24"/>
-          <w:u w:val="single"/>
-        </w:rPr>
-        <w:t xml:space="preserve"> </w:t>
       </w:r>
       <w:bookmarkStart w:id="0" w:name="_GoBack"/>
       <w:bookmarkEnd w:id="0"/>
@@ -5477,12 +5469,12 @@
           <w:insideH w:val="single" w:sz="4" w:space="0" w:color="000000"/>
           <w:insideV w:val="single" w:sz="4" w:space="0" w:color="000000"/>
         </w:tblBorders>
-        <w:tblLook w:val="04A0" w:firstRow="1" w:lastRow="0" w:firstColumn="1" w:lastColumn="0" w:noHBand="0" w:noVBand="1"/>
+        <w:tblLook w:val="04A0"/>
       </w:tblPr>
       <w:tblGrid>
-        <w:gridCol w:w="1335"/>
-        <w:gridCol w:w="2207"/>
-        <w:gridCol w:w="6312"/>
+        <w:gridCol w:w="1350"/>
+        <w:gridCol w:w="2250"/>
+        <w:gridCol w:w="6480"/>
       </w:tblGrid>
       <w:tr>
         <w:trPr>
@@ -5674,13 +5666,13 @@
           <w:insideH w:val="single" w:sz="4" w:space="0" w:color="000000"/>
           <w:insideV w:val="single" w:sz="4" w:space="0" w:color="000000"/>
         </w:tblBorders>
-        <w:tblLook w:val="04A0" w:firstRow="1" w:lastRow="0" w:firstColumn="1" w:lastColumn="0" w:noHBand="0" w:noVBand="1"/>
+        <w:tblLook w:val="04A0"/>
       </w:tblPr>
       <w:tblGrid>
-        <w:gridCol w:w="723"/>
-        <w:gridCol w:w="2400"/>
+        <w:gridCol w:w="729"/>
+        <w:gridCol w:w="2539"/>
         <w:gridCol w:w="5303"/>
-        <w:gridCol w:w="1536"/>
+        <w:gridCol w:w="1617"/>
       </w:tblGrid>
       <w:tr>
         <w:trPr>
@@ -6064,14 +6056,6 @@
       </w:r>
       <w:r>
         <w:rPr>
-          <w:color w:val="000000"/>
-          <w:sz w:val="24"/>
-          <w:szCs w:val="24"/>
-        </w:rPr>
-        <w:t xml:space="preserve"> </w:t>
-      </w:r>
-      <w:r>
-        <w:rPr>
           <w:b/>
           <w:color w:val="000000"/>
           <w:sz w:val="24"/>
@@ -6478,6 +6462,7 @@
         <w:rPr>
           <w:szCs w:val="24"/>
         </w:rPr>
+        <w:lastRenderedPageBreak/>
         <w:t>2.4. Mô hình tổng thể của phần mềm</w:t>
       </w:r>
       <w:bookmarkEnd w:id="21"/>
@@ -6492,163 +6477,8 @@
           <w:szCs w:val="24"/>
         </w:rPr>
       </w:pPr>
-    </w:p>
-    <w:p>
-      <w:pPr>
-        <w:pStyle w:val="Heading1"/>
-        <w:rPr>
-          <w:szCs w:val="24"/>
-        </w:rPr>
-      </w:pPr>
-      <w:bookmarkStart w:id="23" w:name="_Toc356850051"/>
-      <w:bookmarkStart w:id="24" w:name="_Toc356850286"/>
-      <w:r>
-        <w:rPr>
-          <w:szCs w:val="24"/>
-        </w:rPr>
-        <w:lastRenderedPageBreak/>
-        <w:t>3. PHÂN TÍCH QUY TRÌNH NGHIỆP VỤ</w:t>
-      </w:r>
-      <w:bookmarkEnd w:id="23"/>
-      <w:bookmarkEnd w:id="24"/>
-    </w:p>
-    <w:p>
-      <w:pPr>
-        <w:pStyle w:val="ListParagraph"/>
-        <w:ind w:firstLine="0"/>
-        <w:jc w:val="both"/>
-        <w:rPr>
-          <w:b/>
-          <w:sz w:val="24"/>
-          <w:szCs w:val="24"/>
-        </w:rPr>
-      </w:pPr>
-      <w:r>
-        <w:rPr>
-          <w:b/>
-          <w:sz w:val="24"/>
-          <w:szCs w:val="24"/>
-        </w:rPr>
-        <w:t>3.1. Nghiệp vụ “</w:t>
-      </w:r>
-      <w:r>
-        <w:rPr>
-          <w:sz w:val="24"/>
-          <w:szCs w:val="24"/>
-        </w:rPr>
-        <w:t>Validation</w:t>
-      </w:r>
-      <w:r>
-        <w:rPr>
-          <w:b/>
-          <w:sz w:val="24"/>
-          <w:szCs w:val="24"/>
-        </w:rPr>
-        <w:t>”</w:t>
-      </w:r>
-    </w:p>
-    <w:p>
-      <w:pPr>
-        <w:pStyle w:val="ListParagraph"/>
-        <w:ind w:firstLine="0"/>
-        <w:jc w:val="both"/>
-        <w:rPr>
-          <w:b/>
-          <w:sz w:val="24"/>
-          <w:szCs w:val="24"/>
-        </w:rPr>
-      </w:pPr>
-      <w:r>
-        <w:rPr>
-          <w:b/>
-          <w:sz w:val="24"/>
-          <w:szCs w:val="24"/>
-        </w:rPr>
-        <w:tab/>
-        <w:t>3.1a. Xác nhận thẻ</w:t>
-      </w:r>
-    </w:p>
-    <w:p>
-      <w:pPr>
-        <w:pStyle w:val="ListParagraph"/>
-        <w:ind w:firstLine="0"/>
-        <w:jc w:val="both"/>
-        <w:rPr>
-          <w:sz w:val="24"/>
-          <w:szCs w:val="24"/>
-        </w:rPr>
-      </w:pPr>
-      <w:r>
-        <w:rPr>
-          <w:sz w:val="24"/>
-          <w:szCs w:val="24"/>
-        </w:rPr>
-        <w:tab/>
-        <w:t xml:space="preserve">3.1a.1. </w:t>
-      </w:r>
-      <w:r>
-        <w:rPr>
-          <w:i/>
-          <w:sz w:val="24"/>
-          <w:szCs w:val="24"/>
-        </w:rPr>
-        <w:t>Sự kiện kích hoạt</w:t>
-      </w:r>
-    </w:p>
-    <w:p>
-      <w:pPr>
-        <w:pStyle w:val="ListParagraph"/>
-        <w:ind w:firstLine="0"/>
-        <w:jc w:val="both"/>
-        <w:rPr>
-          <w:sz w:val="24"/>
-          <w:szCs w:val="24"/>
-        </w:rPr>
-      </w:pPr>
-      <w:r>
-        <w:rPr>
-          <w:sz w:val="24"/>
-          <w:szCs w:val="24"/>
-        </w:rPr>
-        <w:tab/>
-        <w:t xml:space="preserve">Khi  khách  hàng đưa thẻ vào trong cây ATM </w:t>
-      </w:r>
-    </w:p>
-    <w:p>
-      <w:pPr>
-        <w:pStyle w:val="ListParagraph"/>
-        <w:ind w:left="1440" w:firstLine="0"/>
-        <w:jc w:val="both"/>
-        <w:rPr>
-          <w:b/>
-          <w:sz w:val="24"/>
-          <w:szCs w:val="24"/>
-        </w:rPr>
-      </w:pPr>
-      <w:r>
-        <w:rPr>
-          <w:i/>
-          <w:sz w:val="24"/>
-          <w:szCs w:val="24"/>
-        </w:rPr>
-        <w:t>3.1a.2. Mô hình quy trình nghiệp vụ</w:t>
-      </w:r>
-    </w:p>
-    <w:p>
-      <w:pPr>
-        <w:spacing w:before="0" w:beforeAutospacing="0" w:after="0" w:afterAutospacing="0"/>
-        <w:jc w:val="center"/>
-        <w:rPr>
-          <w:sz w:val="24"/>
-          <w:szCs w:val="24"/>
-        </w:rPr>
-      </w:pPr>
-      <w:r>
-        <w:rPr>
-          <w:sz w:val="24"/>
-          <w:szCs w:val="24"/>
-        </w:rPr>
-        <w:object w:dxaOrig="9715" w:dyaOrig="10987">
+      <w:r>
+        <w:object w:dxaOrig="11971" w:dyaOrig="9065">
           <v:shapetype id="_x0000_t75" coordsize="21600,21600" o:spt="75" o:preferrelative="t" path="m@4@5l@4@11@9@11@9@5xe" filled="f" stroked="f">
             <v:stroke joinstyle="miter"/>
             <v:formulas>
@@ -6668,10 +6498,173 @@
             <v:path o:extrusionok="f" gradientshapeok="t" o:connecttype="rect"/>
             <o:lock v:ext="edit" aspectratio="t"/>
           </v:shapetype>
-          <v:shape id="_x0000_i1025" type="#_x0000_t75" style="width:468pt;height:435pt" o:ole="">
+          <v:shape id="_x0000_i1032" type="#_x0000_t75" style="width:487.5pt;height:369.75pt" o:ole="">
             <v:imagedata r:id="rId10" o:title=""/>
           </v:shape>
-          <o:OLEObject Type="Embed" ProgID="Visio.Drawing.11" ShapeID="_x0000_i1025" DrawAspect="Content" ObjectID="_1487358029" r:id="rId11"/>
+          <o:OLEObject Type="Embed" ProgID="Visio.Drawing.11" ShapeID="_x0000_i1032" DrawAspect="Content" ObjectID="_1487790481" r:id="rId11"/>
+        </w:object>
+      </w:r>
+    </w:p>
+    <w:p>
+      <w:pPr>
+        <w:pStyle w:val="Heading1"/>
+        <w:rPr>
+          <w:szCs w:val="24"/>
+        </w:rPr>
+      </w:pPr>
+      <w:bookmarkStart w:id="23" w:name="_Toc356850051"/>
+      <w:bookmarkStart w:id="24" w:name="_Toc356850286"/>
+      <w:r>
+        <w:rPr>
+          <w:szCs w:val="24"/>
+        </w:rPr>
+        <w:lastRenderedPageBreak/>
+        <w:t>3. PHÂN TÍCH QUY TRÌNH NGHIỆP VỤ</w:t>
+      </w:r>
+      <w:bookmarkEnd w:id="23"/>
+      <w:bookmarkEnd w:id="24"/>
+    </w:p>
+    <w:p>
+      <w:pPr>
+        <w:pStyle w:val="ListParagraph"/>
+        <w:ind w:firstLine="0"/>
+        <w:jc w:val="both"/>
+        <w:rPr>
+          <w:b/>
+          <w:sz w:val="24"/>
+          <w:szCs w:val="24"/>
+        </w:rPr>
+      </w:pPr>
+      <w:r>
+        <w:rPr>
+          <w:b/>
+          <w:sz w:val="24"/>
+          <w:szCs w:val="24"/>
+        </w:rPr>
+        <w:t>3.1. Nghiệp vụ “</w:t>
+      </w:r>
+      <w:r>
+        <w:rPr>
+          <w:sz w:val="24"/>
+          <w:szCs w:val="24"/>
+        </w:rPr>
+        <w:t>Validation</w:t>
+      </w:r>
+      <w:r>
+        <w:rPr>
+          <w:b/>
+          <w:sz w:val="24"/>
+          <w:szCs w:val="24"/>
+        </w:rPr>
+        <w:t>”</w:t>
+      </w:r>
+    </w:p>
+    <w:p>
+      <w:pPr>
+        <w:pStyle w:val="ListParagraph"/>
+        <w:ind w:firstLine="0"/>
+        <w:jc w:val="both"/>
+        <w:rPr>
+          <w:b/>
+          <w:sz w:val="24"/>
+          <w:szCs w:val="24"/>
+        </w:rPr>
+      </w:pPr>
+      <w:r>
+        <w:rPr>
+          <w:b/>
+          <w:sz w:val="24"/>
+          <w:szCs w:val="24"/>
+        </w:rPr>
+        <w:tab/>
+        <w:t>3.1a. Xác nhận thẻ</w:t>
+      </w:r>
+    </w:p>
+    <w:p>
+      <w:pPr>
+        <w:pStyle w:val="ListParagraph"/>
+        <w:ind w:firstLine="0"/>
+        <w:jc w:val="both"/>
+        <w:rPr>
+          <w:sz w:val="24"/>
+          <w:szCs w:val="24"/>
+        </w:rPr>
+      </w:pPr>
+      <w:r>
+        <w:rPr>
+          <w:sz w:val="24"/>
+          <w:szCs w:val="24"/>
+        </w:rPr>
+        <w:tab/>
+        <w:t xml:space="preserve">3.1a.1. </w:t>
+      </w:r>
+      <w:r>
+        <w:rPr>
+          <w:i/>
+          <w:sz w:val="24"/>
+          <w:szCs w:val="24"/>
+        </w:rPr>
+        <w:t>Sự kiện kích hoạt</w:t>
+      </w:r>
+    </w:p>
+    <w:p>
+      <w:pPr>
+        <w:pStyle w:val="ListParagraph"/>
+        <w:ind w:firstLine="0"/>
+        <w:jc w:val="both"/>
+        <w:rPr>
+          <w:sz w:val="24"/>
+          <w:szCs w:val="24"/>
+        </w:rPr>
+      </w:pPr>
+      <w:r>
+        <w:rPr>
+          <w:sz w:val="24"/>
+          <w:szCs w:val="24"/>
+        </w:rPr>
+        <w:tab/>
+        <w:t xml:space="preserve">Khi  khách  hàng đưa thẻ vào trong cây ATM </w:t>
+      </w:r>
+    </w:p>
+    <w:p>
+      <w:pPr>
+        <w:pStyle w:val="ListParagraph"/>
+        <w:ind w:left="1440" w:firstLine="0"/>
+        <w:jc w:val="both"/>
+        <w:rPr>
+          <w:b/>
+          <w:sz w:val="24"/>
+          <w:szCs w:val="24"/>
+        </w:rPr>
+      </w:pPr>
+      <w:r>
+        <w:rPr>
+          <w:i/>
+          <w:sz w:val="24"/>
+          <w:szCs w:val="24"/>
+        </w:rPr>
+        <w:t>3.1a.2. Mô hình quy trình nghiệp vụ</w:t>
+      </w:r>
+    </w:p>
+    <w:p>
+      <w:pPr>
+        <w:spacing w:before="0" w:beforeAutospacing="0" w:after="0" w:afterAutospacing="0"/>
+        <w:jc w:val="center"/>
+        <w:rPr>
+          <w:sz w:val="24"/>
+          <w:szCs w:val="24"/>
+        </w:rPr>
+      </w:pPr>
+      <w:r>
+        <w:rPr>
+          <w:sz w:val="24"/>
+          <w:szCs w:val="24"/>
+        </w:rPr>
+        <w:object w:dxaOrig="9715" w:dyaOrig="10987">
+          <v:shape id="_x0000_i1025" type="#_x0000_t75" style="width:468pt;height:435pt" o:ole="">
+            <v:imagedata r:id="rId12" o:title=""/>
+          </v:shape>
+          <o:OLEObject Type="Embed" ProgID="Visio.Drawing.11" ShapeID="_x0000_i1025" DrawAspect="Content" ObjectID="_1487790482" r:id="rId13"/>
         </w:object>
       </w:r>
     </w:p>
@@ -6996,9 +6989,9 @@
         </w:rPr>
         <w:object w:dxaOrig="11297" w:dyaOrig="11023">
           <v:shape id="_x0000_i1026" type="#_x0000_t75" style="width:468pt;height:456pt" o:ole="">
-            <v:imagedata r:id="rId12" o:title=""/>
+            <v:imagedata r:id="rId14" o:title=""/>
           </v:shape>
-          <o:OLEObject Type="Embed" ProgID="Visio.Drawing.11" ShapeID="_x0000_i1026" DrawAspect="Content" ObjectID="_1487358030" r:id="rId13"/>
+          <o:OLEObject Type="Embed" ProgID="Visio.Drawing.11" ShapeID="_x0000_i1026" DrawAspect="Content" ObjectID="_1487790483" r:id="rId15"/>
         </w:object>
       </w:r>
     </w:p>
@@ -7123,6 +7116,7 @@
           <w:sz w:val="24"/>
           <w:szCs w:val="24"/>
         </w:rPr>
+        <w:lastRenderedPageBreak/>
         <w:t>Đầu vào : Số lần nhập lại</w:t>
       </w:r>
     </w:p>
@@ -7145,7 +7139,6 @@
           <w:sz w:val="24"/>
           <w:szCs w:val="24"/>
         </w:rPr>
-        <w:lastRenderedPageBreak/>
         <w:t>Đầu ra: Nếu lớn hơn hoặc bằng 3 thì thực hiện nuốt thẻ</w:t>
       </w:r>
     </w:p>
@@ -7284,9 +7277,9 @@
         </w:rPr>
         <w:object w:dxaOrig="9715" w:dyaOrig="10987">
           <v:shape id="_x0000_i1027" type="#_x0000_t75" style="width:468pt;height:435pt" o:ole="">
-            <v:imagedata r:id="rId14" o:title=""/>
+            <v:imagedata r:id="rId16" o:title=""/>
           </v:shape>
-          <o:OLEObject Type="Embed" ProgID="Visio.Drawing.11" ShapeID="_x0000_i1027" DrawAspect="Content" ObjectID="_1487358031" r:id="rId15"/>
+          <o:OLEObject Type="Embed" ProgID="Visio.Drawing.11" ShapeID="_x0000_i1027" DrawAspect="Content" ObjectID="_1487790484" r:id="rId17"/>
         </w:object>
       </w:r>
     </w:p>
@@ -7637,9 +7630,9 @@
         </w:rPr>
         <w:object w:dxaOrig="9715" w:dyaOrig="10987">
           <v:shape id="_x0000_i1028" type="#_x0000_t75" style="width:468pt;height:435pt" o:ole="">
-            <v:imagedata r:id="rId16" o:title=""/>
+            <v:imagedata r:id="rId18" o:title=""/>
           </v:shape>
-          <o:OLEObject Type="Embed" ProgID="Visio.Drawing.11" ShapeID="_x0000_i1028" DrawAspect="Content" ObjectID="_1487358032" r:id="rId17"/>
+          <o:OLEObject Type="Embed" ProgID="Visio.Drawing.11" ShapeID="_x0000_i1028" DrawAspect="Content" ObjectID="_1487790485" r:id="rId19"/>
         </w:object>
       </w:r>
     </w:p>
@@ -7764,7 +7757,6 @@
           <w:sz w:val="24"/>
           <w:szCs w:val="24"/>
         </w:rPr>
-        <w:lastRenderedPageBreak/>
         <w:t>Đầu vào : Xác nhận “có” hoặc “không” từ khách hàng</w:t>
       </w:r>
     </w:p>
@@ -7786,6 +7778,7 @@
           <w:sz w:val="24"/>
           <w:szCs w:val="24"/>
         </w:rPr>
+        <w:lastRenderedPageBreak/>
         <w:t>Đầu ra: Hiển thị và in hóa đơn Hoặc chỉ hiển thị số tiền trong tài khoản lên màn hình</w:t>
       </w:r>
     </w:p>
@@ -7893,9 +7886,9 @@
         </w:rPr>
         <w:object w:dxaOrig="9713" w:dyaOrig="8863">
           <v:shape id="_x0000_i1029" type="#_x0000_t75" style="width:468pt;height:426.75pt" o:ole="">
-            <v:imagedata r:id="rId18" o:title=""/>
+            <v:imagedata r:id="rId20" o:title=""/>
           </v:shape>
-          <o:OLEObject Type="Embed" ProgID="Visio.Drawing.11" ShapeID="_x0000_i1029" DrawAspect="Content" ObjectID="_1487358033" r:id="rId19"/>
+          <o:OLEObject Type="Embed" ProgID="Visio.Drawing.11" ShapeID="_x0000_i1029" DrawAspect="Content" ObjectID="_1487790486" r:id="rId21"/>
         </w:object>
       </w:r>
     </w:p>
@@ -8170,9 +8163,9 @@
         </w:rPr>
         <w:object w:dxaOrig="12155" w:dyaOrig="17804">
           <v:shape id="_x0000_i1030" type="#_x0000_t75" style="width:441.75pt;height:576.75pt" o:ole="">
-            <v:imagedata r:id="rId20" o:title=""/>
+            <v:imagedata r:id="rId22" o:title=""/>
           </v:shape>
-          <o:OLEObject Type="Embed" ProgID="Visio.Drawing.11" ShapeID="_x0000_i1030" DrawAspect="Content" ObjectID="_1487358034" r:id="rId21"/>
+          <o:OLEObject Type="Embed" ProgID="Visio.Drawing.11" ShapeID="_x0000_i1030" DrawAspect="Content" ObjectID="_1487790487" r:id="rId23"/>
         </w:object>
       </w:r>
     </w:p>
@@ -8568,17 +8561,10 @@
         </w:rPr>
         <w:object w:dxaOrig="10140" w:dyaOrig="16636">
           <v:shape id="_x0000_i1031" type="#_x0000_t75" style="width:402.75pt;height:661.5pt" o:ole="">
-            <v:imagedata r:id="rId22" o:title=""/>
+            <v:imagedata r:id="rId24" o:title=""/>
           </v:shape>
-          <o:OLEObject Type="Embed" ProgID="Visio.Drawing.11" ShapeID="_x0000_i1031" DrawAspect="Content" ObjectID="_1487358035" r:id="rId23"/>
+          <o:OLEObject Type="Embed" ProgID="Visio.Drawing.11" ShapeID="_x0000_i1031" DrawAspect="Content" ObjectID="_1487790488" r:id="rId25"/>
         </w:object>
-      </w:r>
-      <w:r>
-        <w:rPr>
-          <w:sz w:val="24"/>
-          <w:szCs w:val="24"/>
-        </w:rPr>
-        <w:t xml:space="preserve"> </w:t>
       </w:r>
     </w:p>
     <w:p>
@@ -8810,7 +8796,7 @@
           <w:insideH w:val="single" w:sz="4" w:space="0" w:color="000000"/>
           <w:insideV w:val="single" w:sz="4" w:space="0" w:color="000000"/>
         </w:tblBorders>
-        <w:tblLook w:val="04A0" w:firstRow="1" w:lastRow="0" w:firstColumn="1" w:lastColumn="0" w:noHBand="0" w:noVBand="1"/>
+        <w:tblLook w:val="04A0"/>
       </w:tblPr>
       <w:tblGrid>
         <w:gridCol w:w="1301"/>
@@ -9377,7 +9363,7 @@
         <w:rPr>
           <w:sz w:val="24"/>
           <w:szCs w:val="24"/>
-          <w:lang w:eastAsia="x-none"/>
+          <w:lang/>
         </w:rPr>
       </w:pPr>
     </w:p>
@@ -9397,12 +9383,6 @@
         <w:t>5. CÁC YÊU CẦU KHÁC</w:t>
       </w:r>
       <w:bookmarkEnd w:id="67"/>
-      <w:r>
-        <w:rPr>
-          <w:szCs w:val="24"/>
-        </w:rPr>
-        <w:t xml:space="preserve"> </w:t>
-      </w:r>
     </w:p>
     <w:p>
       <w:pPr>
@@ -9432,11 +9412,11 @@
           <w:insideH w:val="single" w:sz="4" w:space="0" w:color="000000"/>
           <w:insideV w:val="single" w:sz="4" w:space="0" w:color="000000"/>
         </w:tblBorders>
-        <w:tblLook w:val="04A0" w:firstRow="1" w:lastRow="0" w:firstColumn="1" w:lastColumn="0" w:noHBand="0" w:noVBand="1"/>
+        <w:tblLook w:val="04A0"/>
       </w:tblPr>
       <w:tblGrid>
-        <w:gridCol w:w="1605"/>
-        <w:gridCol w:w="8069"/>
+        <w:gridCol w:w="1620"/>
+        <w:gridCol w:w="8183"/>
       </w:tblGrid>
       <w:tr>
         <w:trPr>
@@ -9657,8 +9637,15 @@
                 <w:sz w:val="24"/>
                 <w:szCs w:val="24"/>
               </w:rPr>
-              <w:t>YC 5.1.4</w:t>
+              <w:t>YC 5.1.</w:t>
             </w:r>
+            <w:r>
+              <w:rPr>
+                <w:sz w:val="24"/>
+                <w:szCs w:val="24"/>
+              </w:rPr>
+              <w:t>4</w:t>
+            </w:r>
           </w:p>
         </w:tc>
         <w:tc>
@@ -9680,247 +9667,7 @@
                 <w:sz w:val="24"/>
                 <w:szCs w:val="24"/>
               </w:rPr>
-              <w:t>Các biểu tượng, giao diện gần với môi trường làm việc bán hàng</w:t>
-            </w:r>
-          </w:p>
-        </w:tc>
-      </w:tr>
-      <w:tr>
-        <w:tc>
-          <w:tcPr>
-            <w:tcW w:w="1620" w:type="dxa"/>
-          </w:tcPr>
-          <w:p>
-            <w:pPr>
-              <w:spacing w:before="0" w:beforeAutospacing="0" w:after="0" w:afterAutospacing="0"/>
-              <w:ind w:firstLine="0"/>
-              <w:jc w:val="both"/>
-              <w:rPr>
-                <w:sz w:val="24"/>
-                <w:szCs w:val="24"/>
-              </w:rPr>
-            </w:pPr>
-            <w:r>
-              <w:rPr>
-                <w:sz w:val="24"/>
-                <w:szCs w:val="24"/>
-              </w:rPr>
-              <w:t>YC 5.1.5</w:t>
-            </w:r>
-          </w:p>
-        </w:tc>
-        <w:tc>
-          <w:tcPr>
-            <w:tcW w:w="8183" w:type="dxa"/>
-          </w:tcPr>
-          <w:p>
-            <w:pPr>
-              <w:spacing w:before="0" w:beforeAutospacing="0" w:after="0" w:afterAutospacing="0"/>
-              <w:ind w:firstLine="0"/>
-              <w:jc w:val="both"/>
-              <w:rPr>
-                <w:sz w:val="24"/>
-                <w:szCs w:val="24"/>
-              </w:rPr>
-            </w:pPr>
-            <w:r>
-              <w:rPr>
-                <w:sz w:val="24"/>
-                <w:szCs w:val="24"/>
-              </w:rPr>
               <w:t>Thao tác trực tiếp trên các biểu tượng để thể hiện 1 chức năng</w:t>
-            </w:r>
-          </w:p>
-        </w:tc>
-      </w:tr>
-      <w:tr>
-        <w:tc>
-          <w:tcPr>
-            <w:tcW w:w="1620" w:type="dxa"/>
-          </w:tcPr>
-          <w:p>
-            <w:pPr>
-              <w:spacing w:before="0" w:beforeAutospacing="0" w:after="0" w:afterAutospacing="0"/>
-              <w:ind w:firstLine="0"/>
-              <w:jc w:val="both"/>
-              <w:rPr>
-                <w:sz w:val="24"/>
-                <w:szCs w:val="24"/>
-              </w:rPr>
-            </w:pPr>
-            <w:r>
-              <w:rPr>
-                <w:sz w:val="24"/>
-                <w:szCs w:val="24"/>
-              </w:rPr>
-              <w:t>YC 5.1.6</w:t>
-            </w:r>
-          </w:p>
-        </w:tc>
-        <w:tc>
-          <w:tcPr>
-            <w:tcW w:w="8183" w:type="dxa"/>
-          </w:tcPr>
-          <w:p>
-            <w:pPr>
-              <w:spacing w:before="0" w:beforeAutospacing="0" w:after="0" w:afterAutospacing="0"/>
-              <w:ind w:firstLine="0"/>
-              <w:jc w:val="both"/>
-              <w:rPr>
-                <w:sz w:val="24"/>
-                <w:szCs w:val="24"/>
-              </w:rPr>
-            </w:pPr>
-            <w:r>
-              <w:rPr>
-                <w:sz w:val="24"/>
-                <w:szCs w:val="24"/>
-              </w:rPr>
-              <w:t>Chức năng cần nhập dữ liệu, phải tạo form để người dùng nhập dữ liệu</w:t>
-            </w:r>
-          </w:p>
-        </w:tc>
-      </w:tr>
-      <w:tr>
-        <w:tc>
-          <w:tcPr>
-            <w:tcW w:w="1620" w:type="dxa"/>
-          </w:tcPr>
-          <w:p>
-            <w:pPr>
-              <w:spacing w:before="0" w:beforeAutospacing="0" w:after="0" w:afterAutospacing="0"/>
-              <w:ind w:firstLine="0"/>
-              <w:jc w:val="both"/>
-              <w:rPr>
-                <w:sz w:val="24"/>
-                <w:szCs w:val="24"/>
-              </w:rPr>
-            </w:pPr>
-            <w:r>
-              <w:rPr>
-                <w:sz w:val="24"/>
-                <w:szCs w:val="24"/>
-              </w:rPr>
-              <w:t>YC 5.1.7</w:t>
-            </w:r>
-          </w:p>
-        </w:tc>
-        <w:tc>
-          <w:tcPr>
-            <w:tcW w:w="8183" w:type="dxa"/>
-          </w:tcPr>
-          <w:p>
-            <w:pPr>
-              <w:spacing w:before="0" w:beforeAutospacing="0" w:after="0" w:afterAutospacing="0"/>
-              <w:ind w:firstLine="0"/>
-              <w:jc w:val="both"/>
-              <w:rPr>
-                <w:sz w:val="24"/>
-                <w:szCs w:val="24"/>
-              </w:rPr>
-            </w:pPr>
-            <w:r>
-              <w:rPr>
-                <w:sz w:val="24"/>
-                <w:szCs w:val="24"/>
-              </w:rPr>
-              <w:t>Có thể di chuyển phần mềm từ máy tính này sang máy tính khác</w:t>
-            </w:r>
-          </w:p>
-        </w:tc>
-      </w:tr>
-      <w:tr>
-        <w:tc>
-          <w:tcPr>
-            <w:tcW w:w="1620" w:type="dxa"/>
-          </w:tcPr>
-          <w:p>
-            <w:pPr>
-              <w:spacing w:before="0" w:beforeAutospacing="0" w:after="0" w:afterAutospacing="0"/>
-              <w:ind w:firstLine="0"/>
-              <w:jc w:val="both"/>
-              <w:rPr>
-                <w:sz w:val="24"/>
-                <w:szCs w:val="24"/>
-              </w:rPr>
-            </w:pPr>
-            <w:r>
-              <w:rPr>
-                <w:sz w:val="24"/>
-                <w:szCs w:val="24"/>
-              </w:rPr>
-              <w:t>YC 5.1.2</w:t>
-            </w:r>
-          </w:p>
-        </w:tc>
-        <w:tc>
-          <w:tcPr>
-            <w:tcW w:w="8183" w:type="dxa"/>
-          </w:tcPr>
-          <w:p>
-            <w:pPr>
-              <w:spacing w:before="0" w:beforeAutospacing="0" w:after="0" w:afterAutospacing="0"/>
-              <w:ind w:firstLine="0"/>
-              <w:jc w:val="both"/>
-              <w:rPr>
-                <w:sz w:val="24"/>
-                <w:szCs w:val="24"/>
-              </w:rPr>
-            </w:pPr>
-            <w:r>
-              <w:rPr>
-                <w:sz w:val="24"/>
-                <w:szCs w:val="24"/>
-              </w:rPr>
-              <w:t>Hỗ trợ sử dụng các phím tắt nhanh</w:t>
-            </w:r>
-          </w:p>
-        </w:tc>
-      </w:tr>
-      <w:tr>
-        <w:tc>
-          <w:tcPr>
-            <w:tcW w:w="1620" w:type="dxa"/>
-          </w:tcPr>
-          <w:p>
-            <w:pPr>
-              <w:spacing w:before="0" w:beforeAutospacing="0" w:after="0" w:afterAutospacing="0"/>
-              <w:ind w:firstLine="0"/>
-              <w:jc w:val="both"/>
-              <w:rPr>
-                <w:sz w:val="24"/>
-                <w:szCs w:val="24"/>
-              </w:rPr>
-            </w:pPr>
-            <w:r>
-              <w:rPr>
-                <w:sz w:val="24"/>
-                <w:szCs w:val="24"/>
-              </w:rPr>
-              <w:t>YC 5.1.2</w:t>
-            </w:r>
-          </w:p>
-        </w:tc>
-        <w:tc>
-          <w:tcPr>
-            <w:tcW w:w="8183" w:type="dxa"/>
-          </w:tcPr>
-          <w:p>
-            <w:pPr>
-              <w:spacing w:before="0" w:beforeAutospacing="0" w:after="0" w:afterAutospacing="0"/>
-              <w:ind w:firstLine="0"/>
-              <w:jc w:val="both"/>
-              <w:rPr>
-                <w:sz w:val="24"/>
-                <w:szCs w:val="24"/>
-              </w:rPr>
-            </w:pPr>
-            <w:r>
-              <w:rPr>
-                <w:sz w:val="24"/>
-                <w:szCs w:val="24"/>
-              </w:rPr>
-              <w:t>Xây dựng hệ thống thông báo</w:t>
             </w:r>
           </w:p>
         </w:tc>
@@ -9954,11 +9701,11 @@
           <w:insideH w:val="single" w:sz="4" w:space="0" w:color="000000"/>
           <w:insideV w:val="single" w:sz="4" w:space="0" w:color="000000"/>
         </w:tblBorders>
-        <w:tblLook w:val="04A0" w:firstRow="1" w:lastRow="0" w:firstColumn="1" w:lastColumn="0" w:noHBand="0" w:noVBand="1"/>
+        <w:tblLook w:val="04A0"/>
       </w:tblPr>
       <w:tblGrid>
-        <w:gridCol w:w="1595"/>
-        <w:gridCol w:w="8079"/>
+        <w:gridCol w:w="1620"/>
+        <w:gridCol w:w="8280"/>
       </w:tblGrid>
       <w:tr>
         <w:trPr>
@@ -10106,7 +9853,21 @@
                 <w:sz w:val="24"/>
                 <w:szCs w:val="24"/>
               </w:rPr>
-              <w:t>Xác suất mất dữ liệu trong mỗi lần lỗi khoảng 1 %</w:t>
+              <w:t xml:space="preserve">Xác suất mất dữ liệu trong mỗi lần lỗi khoảng </w:t>
+            </w:r>
+            <w:r>
+              <w:rPr>
+                <w:sz w:val="24"/>
+                <w:szCs w:val="24"/>
+              </w:rPr>
+              <w:t>0</w:t>
+            </w:r>
+            <w:r>
+              <w:rPr>
+                <w:sz w:val="24"/>
+                <w:szCs w:val="24"/>
+              </w:rPr>
+              <w:t xml:space="preserve"> %</w:t>
             </w:r>
           </w:p>
         </w:tc>
@@ -10154,7 +9915,69 @@
                 <w:sz w:val="24"/>
                 <w:szCs w:val="24"/>
               </w:rPr>
-              <w:t>Tỉ lệ gây ra lỗi khoảng 5 %</w:t>
+              <w:t>Tỉ lệ gây ra lỗi khoả</w:t>
+            </w:r>
+            <w:r>
+              <w:rPr>
+                <w:sz w:val="24"/>
+                <w:szCs w:val="24"/>
+              </w:rPr>
+              <w:t>ng 0</w:t>
+            </w:r>
+            <w:r>
+              <w:rPr>
+                <w:sz w:val="24"/>
+                <w:szCs w:val="24"/>
+              </w:rPr>
+              <w:t>%</w:t>
+            </w:r>
+          </w:p>
+        </w:tc>
+      </w:tr>
+      <w:tr>
+        <w:tc>
+          <w:tcPr>
+            <w:tcW w:w="1620" w:type="dxa"/>
+          </w:tcPr>
+          <w:p>
+            <w:pPr>
+              <w:spacing w:before="0" w:beforeAutospacing="0" w:after="0" w:afterAutospacing="0"/>
+              <w:ind w:firstLine="0"/>
+              <w:jc w:val="both"/>
+              <w:rPr>
+                <w:sz w:val="24"/>
+                <w:szCs w:val="24"/>
+              </w:rPr>
+            </w:pPr>
+            <w:r>
+              <w:rPr>
+                <w:sz w:val="24"/>
+                <w:szCs w:val="24"/>
+              </w:rPr>
+              <w:t>YC 5.2.4</w:t>
+            </w:r>
+          </w:p>
+        </w:tc>
+        <w:tc>
+          <w:tcPr>
+            <w:tcW w:w="8280" w:type="dxa"/>
+          </w:tcPr>
+          <w:p>
+            <w:pPr>
+              <w:spacing w:before="0" w:beforeAutospacing="0" w:after="0" w:afterAutospacing="0"/>
+              <w:ind w:firstLine="0"/>
+              <w:jc w:val="both"/>
+              <w:rPr>
+                <w:sz w:val="24"/>
+                <w:szCs w:val="24"/>
+              </w:rPr>
+            </w:pPr>
+            <w:r>
+              <w:rPr>
+                <w:sz w:val="24"/>
+                <w:szCs w:val="24"/>
+              </w:rPr>
+              <w:t>Thời trung bình giữa các sự cố &gt; 3 tháng</w:t>
             </w:r>
           </w:p>
         </w:tc>
@@ -10188,11 +10011,11 @@
           <w:insideH w:val="single" w:sz="4" w:space="0" w:color="000000"/>
           <w:insideV w:val="single" w:sz="4" w:space="0" w:color="000000"/>
         </w:tblBorders>
-        <w:tblLook w:val="04A0" w:firstRow="1" w:lastRow="0" w:firstColumn="1" w:lastColumn="0" w:noHBand="0" w:noVBand="1"/>
+        <w:tblLook w:val="04A0"/>
       </w:tblPr>
       <w:tblGrid>
-        <w:gridCol w:w="1595"/>
-        <w:gridCol w:w="8079"/>
+        <w:gridCol w:w="1620"/>
+        <w:gridCol w:w="8280"/>
       </w:tblGrid>
       <w:tr>
         <w:trPr>
@@ -10292,7 +10115,21 @@
                 <w:sz w:val="24"/>
                 <w:szCs w:val="24"/>
               </w:rPr>
-              <w:t>Đáp ứng tối đa 10 giao dịch đồng thời</w:t>
+              <w:t>Đáp ứng tối đa 1</w:t>
+            </w:r>
+            <w:r>
+              <w:rPr>
+                <w:sz w:val="24"/>
+                <w:szCs w:val="24"/>
+              </w:rPr>
+              <w:t>00</w:t>
+            </w:r>
+            <w:r>
+              <w:rPr>
+                <w:sz w:val="24"/>
+                <w:szCs w:val="24"/>
+              </w:rPr>
+              <w:t>0 giao dịch đồng thời</w:t>
             </w:r>
           </w:p>
         </w:tc>
@@ -10340,7 +10177,21 @@
                 <w:sz w:val="24"/>
                 <w:szCs w:val="24"/>
               </w:rPr>
-              <w:t>Hỗ trợ số giao dịch lên đến 1000 trong 24 tiếng</w:t>
+              <w:t>Thời gian thực hiện mỗi thao tác &lt;3</w:t>
+            </w:r>
+            <w:r>
+              <w:rPr>
+                <w:sz w:val="24"/>
+                <w:szCs w:val="24"/>
+              </w:rPr>
+              <w:t>s ,riêng đối với thời gian đẩy tiền tùy vào số tờ tiền rút (&lt; 3 tờ /1s)</w:t>
+            </w:r>
+            <w:r>
+              <w:rPr>
+                <w:sz w:val="24"/>
+                <w:szCs w:val="24"/>
+              </w:rPr>
+              <w:t xml:space="preserve"> </w:t>
             </w:r>
           </w:p>
         </w:tc>
@@ -10365,55 +10216,14 @@
                 <w:sz w:val="24"/>
                 <w:szCs w:val="24"/>
               </w:rPr>
-              <w:t>YC 5.3.2</w:t>
+              <w:t>YC 5.3.</w:t>
             </w:r>
-          </w:p>
-        </w:tc>
-        <w:tc>
-          <w:tcPr>
-            <w:tcW w:w="8280" w:type="dxa"/>
-          </w:tcPr>
-          <w:p>
-            <w:pPr>
-              <w:spacing w:before="0" w:beforeAutospacing="0" w:after="0" w:afterAutospacing="0"/>
-              <w:ind w:firstLine="0"/>
-              <w:jc w:val="both"/>
-              <w:rPr>
-                <w:sz w:val="24"/>
-                <w:szCs w:val="24"/>
-              </w:rPr>
-            </w:pPr>
             <w:r>
               <w:rPr>
                 <w:sz w:val="24"/>
                 <w:szCs w:val="24"/>
               </w:rPr>
-              <w:t xml:space="preserve">Thời gian mỗi lần xảy ra lỗi lâu </w:t>
-            </w:r>
-          </w:p>
-        </w:tc>
-      </w:tr>
-      <w:tr>
-        <w:tc>
-          <w:tcPr>
-            <w:tcW w:w="1620" w:type="dxa"/>
-          </w:tcPr>
-          <w:p>
-            <w:pPr>
-              <w:spacing w:before="0" w:beforeAutospacing="0" w:after="0" w:afterAutospacing="0"/>
-              <w:ind w:firstLine="0"/>
-              <w:jc w:val="both"/>
-              <w:rPr>
-                <w:sz w:val="24"/>
-                <w:szCs w:val="24"/>
-              </w:rPr>
-            </w:pPr>
-            <w:r>
-              <w:rPr>
-                <w:sz w:val="24"/>
-                <w:szCs w:val="24"/>
-              </w:rPr>
-              <w:t>YC 5.3.2</w:t>
+              <w:t>3</w:t>
             </w:r>
           </w:p>
         </w:tc>
@@ -10454,7 +10264,6 @@
         <w:rPr>
           <w:szCs w:val="24"/>
         </w:rPr>
-        <w:lastRenderedPageBreak/>
         <w:t>5.4. Yêu cầu bảo mật</w:t>
       </w:r>
       <w:bookmarkEnd w:id="71"/>
@@ -10471,11 +10280,11 @@
           <w:insideH w:val="single" w:sz="4" w:space="0" w:color="000000"/>
           <w:insideV w:val="single" w:sz="4" w:space="0" w:color="000000"/>
         </w:tblBorders>
-        <w:tblLook w:val="04A0" w:firstRow="1" w:lastRow="0" w:firstColumn="1" w:lastColumn="0" w:noHBand="0" w:noVBand="1"/>
+        <w:tblLook w:val="04A0"/>
       </w:tblPr>
       <w:tblGrid>
-        <w:gridCol w:w="1595"/>
-        <w:gridCol w:w="8079"/>
+        <w:gridCol w:w="1620"/>
+        <w:gridCol w:w="8280"/>
       </w:tblGrid>
       <w:tr>
         <w:trPr>
@@ -10648,7 +10457,14 @@
                 <w:sz w:val="24"/>
                 <w:szCs w:val="24"/>
               </w:rPr>
-              <w:t>YC 5.4.2</w:t>
+              <w:t>YC 5.4.</w:t>
+            </w:r>
+            <w:r>
+              <w:rPr>
+                <w:sz w:val="24"/>
+                <w:szCs w:val="24"/>
+              </w:rPr>
+              <w:t>3</w:t>
             </w:r>
           </w:p>
         </w:tc>
@@ -10689,6 +10505,7 @@
         <w:rPr>
           <w:szCs w:val="24"/>
         </w:rPr>
+        <w:lastRenderedPageBreak/>
         <w:t>5.5. Yêu cầu sao lưu và phục hồi</w:t>
       </w:r>
       <w:bookmarkEnd w:id="72"/>
@@ -10705,11 +10522,11 @@
           <w:insideH w:val="single" w:sz="4" w:space="0" w:color="000000"/>
           <w:insideV w:val="single" w:sz="4" w:space="0" w:color="000000"/>
         </w:tblBorders>
-        <w:tblLook w:val="04A0" w:firstRow="1" w:lastRow="0" w:firstColumn="1" w:lastColumn="0" w:noHBand="0" w:noVBand="1"/>
+        <w:tblLook w:val="04A0"/>
       </w:tblPr>
       <w:tblGrid>
-        <w:gridCol w:w="1593"/>
-        <w:gridCol w:w="8081"/>
+        <w:gridCol w:w="1620"/>
+        <w:gridCol w:w="8280"/>
       </w:tblGrid>
       <w:tr>
         <w:trPr>
@@ -10809,7 +10626,14 @@
                 <w:sz w:val="24"/>
                 <w:szCs w:val="24"/>
               </w:rPr>
-              <w:t>Nên hỏi trước khi thực hiện 1 chức năng nào đó như xóa, lưu</w:t>
+              <w:t xml:space="preserve">Nên hỏi trước khi thực hiện 1 chức năng nào đó như </w:t>
+            </w:r>
+            <w:r>
+              <w:rPr>
+                <w:sz w:val="24"/>
+                <w:szCs w:val="24"/>
+              </w:rPr>
+              <w:t>: in hóa đơn, xác nhận số tiền chuyển,…</w:t>
             </w:r>
           </w:p>
         </w:tc>
@@ -10857,7 +10681,7 @@
                 <w:sz w:val="24"/>
                 <w:szCs w:val="24"/>
               </w:rPr>
-              <w:t>Xóa tạm thời thì có thể cho phép phục hồi lại được bằng cách sử dụng checkpointing</w:t>
+              <w:t>Tất cả mọi giao dịch người dung (rút tiền ,chuyển tiền, thay đổi mật khẩu…) đều được tự động lưu lại</w:t>
             </w:r>
           </w:p>
         </w:tc>
@@ -10875,7 +10699,19 @@
         <w:rPr>
           <w:szCs w:val="24"/>
         </w:rPr>
-        <w:t>5.6. Yêu cầu về tính hỗ trợ</w:t>
+        <w:t>5.6. Yêu cầ</w:t>
+      </w:r>
+      <w:r>
+        <w:rPr>
+          <w:szCs w:val="24"/>
+        </w:rPr>
+        <w:t>u bảo trì,</w:t>
+      </w:r>
+      <w:r>
+        <w:rPr>
+          <w:szCs w:val="24"/>
+        </w:rPr>
+        <w:t xml:space="preserve"> hỗ trợ</w:t>
       </w:r>
       <w:bookmarkEnd w:id="73"/>
     </w:p>
@@ -10891,11 +10727,11 @@
           <w:insideH w:val="single" w:sz="4" w:space="0" w:color="000000"/>
           <w:insideV w:val="single" w:sz="4" w:space="0" w:color="000000"/>
         </w:tblBorders>
-        <w:tblLook w:val="04A0" w:firstRow="1" w:lastRow="0" w:firstColumn="1" w:lastColumn="0" w:noHBand="0" w:noVBand="1"/>
+        <w:tblLook w:val="04A0"/>
       </w:tblPr>
       <w:tblGrid>
-        <w:gridCol w:w="1595"/>
-        <w:gridCol w:w="8079"/>
+        <w:gridCol w:w="1620"/>
+        <w:gridCol w:w="8280"/>
       </w:tblGrid>
       <w:tr>
         <w:trPr>
@@ -10995,7 +10831,7 @@
                 <w:sz w:val="24"/>
                 <w:szCs w:val="24"/>
               </w:rPr>
-              <w:t>Có danh mục help để hướng dẫn người sử dụng</w:t>
+              <w:t xml:space="preserve">Bảo trì định kỳ 3h30 thứ 2  tuần đầu tiên trong tháng </w:t>
             </w:r>
           </w:p>
         </w:tc>
@@ -11043,7 +10879,14 @@
                 <w:sz w:val="24"/>
                 <w:szCs w:val="24"/>
               </w:rPr>
-              <w:t>Các thông tin hướng dẫn phải ngắn gọn, dễ hiểu</w:t>
+              <w:t xml:space="preserve">Thời gian </w:t>
+            </w:r>
+            <w:r>
+              <w:rPr>
+                <w:sz w:val="24"/>
+                <w:szCs w:val="24"/>
+              </w:rPr>
+              <w:t>hệ thống bảo trì &lt;30 phút</w:t>
             </w:r>
           </w:p>
         </w:tc>
@@ -11068,7 +10911,14 @@
                 <w:sz w:val="24"/>
                 <w:szCs w:val="24"/>
               </w:rPr>
-              <w:t>YC 5.6.2</w:t>
+              <w:t>YC 5.6.</w:t>
+            </w:r>
+            <w:r>
+              <w:rPr>
+                <w:sz w:val="24"/>
+                <w:szCs w:val="24"/>
+              </w:rPr>
+              <w:t>3</w:t>
             </w:r>
           </w:p>
         </w:tc>
@@ -11125,11 +10975,11 @@
           <w:insideH w:val="single" w:sz="4" w:space="0" w:color="000000"/>
           <w:insideV w:val="single" w:sz="4" w:space="0" w:color="000000"/>
         </w:tblBorders>
-        <w:tblLook w:val="04A0" w:firstRow="1" w:lastRow="0" w:firstColumn="1" w:lastColumn="0" w:noHBand="0" w:noVBand="1"/>
+        <w:tblLook w:val="04A0"/>
       </w:tblPr>
       <w:tblGrid>
-        <w:gridCol w:w="1595"/>
-        <w:gridCol w:w="8079"/>
+        <w:gridCol w:w="1620"/>
+        <w:gridCol w:w="8280"/>
       </w:tblGrid>
       <w:tr>
         <w:trPr>
@@ -11278,6 +11128,95 @@
                 <w:szCs w:val="24"/>
               </w:rPr>
               <w:t>Mua bản quyền các phần mềm hỗ trợ để đảm bảo phần mềm chạy an toàn trên mọi môi trường . Ví dụ SQL server để lưu trữ cơ sở dữ liệu</w:t>
+            </w:r>
+          </w:p>
+        </w:tc>
+      </w:tr>
+      <w:tr>
+        <w:tc>
+          <w:tcPr>
+            <w:tcW w:w="1620" w:type="dxa"/>
+          </w:tcPr>
+          <w:p>
+            <w:pPr>
+              <w:spacing w:before="0" w:beforeAutospacing="0" w:after="0" w:afterAutospacing="0"/>
+              <w:ind w:firstLine="0"/>
+              <w:jc w:val="both"/>
+              <w:rPr>
+                <w:sz w:val="24"/>
+                <w:szCs w:val="24"/>
+              </w:rPr>
+            </w:pPr>
+            <w:r>
+              <w:rPr>
+                <w:sz w:val="24"/>
+                <w:szCs w:val="24"/>
+              </w:rPr>
+              <w:t>YC 5.7.3</w:t>
+            </w:r>
+          </w:p>
+        </w:tc>
+        <w:tc>
+          <w:tcPr>
+            <w:tcW w:w="8280" w:type="dxa"/>
+          </w:tcPr>
+          <w:p>
+            <w:pPr>
+              <w:spacing w:before="0" w:beforeAutospacing="0" w:after="0" w:afterAutospacing="0"/>
+              <w:ind w:firstLine="0"/>
+              <w:jc w:val="both"/>
+              <w:rPr>
+                <w:sz w:val="24"/>
+                <w:szCs w:val="24"/>
+              </w:rPr>
+            </w:pPr>
+            <w:r>
+              <w:rPr>
+                <w:sz w:val="24"/>
+                <w:szCs w:val="24"/>
+              </w:rPr>
+              <w:t>Tương thích với các trình duyệt :</w:t>
+            </w:r>
+            <w:r>
+              <w:rPr>
+                <w:sz w:val="24"/>
+                <w:szCs w:val="24"/>
+              </w:rPr>
+              <w:t xml:space="preserve"> Internet Explorer </w:t>
+            </w:r>
+            <w:r>
+              <w:rPr>
+                <w:sz w:val="24"/>
+                <w:szCs w:val="24"/>
+              </w:rPr>
+              <w:t>,</w:t>
+            </w:r>
+            <w:r>
+              <w:t xml:space="preserve"> </w:t>
+            </w:r>
+            <w:r>
+              <w:rPr>
+                <w:sz w:val="24"/>
+                <w:szCs w:val="24"/>
+              </w:rPr>
+              <w:t>Google Chrome</w:t>
+            </w:r>
+            <w:r>
+              <w:rPr>
+                <w:sz w:val="24"/>
+                <w:szCs w:val="24"/>
+              </w:rPr>
+              <w:t>,</w:t>
+            </w:r>
+            <w:r>
+              <w:t xml:space="preserve"> </w:t>
+            </w:r>
+            <w:r>
+              <w:rPr>
+                <w:sz w:val="24"/>
+                <w:szCs w:val="24"/>
+              </w:rPr>
+              <w:t>Mozilla Firefox</w:t>
             </w:r>
           </w:p>
         </w:tc>
@@ -11311,11 +11250,11 @@
           <w:insideH w:val="single" w:sz="4" w:space="0" w:color="000000"/>
           <w:insideV w:val="single" w:sz="4" w:space="0" w:color="000000"/>
         </w:tblBorders>
-        <w:tblLook w:val="04A0" w:firstRow="1" w:lastRow="0" w:firstColumn="1" w:lastColumn="0" w:noHBand="0" w:noVBand="1"/>
+        <w:tblLook w:val="04A0"/>
       </w:tblPr>
       <w:tblGrid>
-        <w:gridCol w:w="1595"/>
-        <w:gridCol w:w="8079"/>
+        <w:gridCol w:w="1620"/>
+        <w:gridCol w:w="8280"/>
       </w:tblGrid>
       <w:tr>
         <w:trPr>
@@ -11481,7 +11420,6 @@
         <w:rPr>
           <w:szCs w:val="24"/>
         </w:rPr>
-        <w:lastRenderedPageBreak/>
         <w:t>5.9. Yêu cầu tài liệu người dùng và hỗ trợ trực tuyến</w:t>
       </w:r>
       <w:bookmarkEnd w:id="76"/>
@@ -11498,11 +11436,11 @@
           <w:insideH w:val="single" w:sz="4" w:space="0" w:color="000000"/>
           <w:insideV w:val="single" w:sz="4" w:space="0" w:color="000000"/>
         </w:tblBorders>
-        <w:tblLook w:val="04A0" w:firstRow="1" w:lastRow="0" w:firstColumn="1" w:lastColumn="0" w:noHBand="0" w:noVBand="1"/>
+        <w:tblLook w:val="04A0"/>
       </w:tblPr>
       <w:tblGrid>
-        <w:gridCol w:w="1595"/>
-        <w:gridCol w:w="8079"/>
+        <w:gridCol w:w="1620"/>
+        <w:gridCol w:w="8280"/>
       </w:tblGrid>
       <w:tr>
         <w:trPr>
@@ -11579,6 +11517,7 @@
                 <w:sz w:val="24"/>
                 <w:szCs w:val="24"/>
               </w:rPr>
+              <w:lastRenderedPageBreak/>
               <w:t>YC 5.9.1</w:t>
             </w:r>
           </w:p>
@@ -11636,11 +11575,11 @@
           <w:insideH w:val="single" w:sz="4" w:space="0" w:color="000000"/>
           <w:insideV w:val="single" w:sz="4" w:space="0" w:color="000000"/>
         </w:tblBorders>
-        <w:tblLook w:val="04A0" w:firstRow="1" w:lastRow="0" w:firstColumn="1" w:lastColumn="0" w:noHBand="0" w:noVBand="1"/>
+        <w:tblLook w:val="04A0"/>
       </w:tblPr>
       <w:tblGrid>
-        <w:gridCol w:w="1598"/>
-        <w:gridCol w:w="8076"/>
+        <w:gridCol w:w="1620"/>
+        <w:gridCol w:w="8280"/>
       </w:tblGrid>
       <w:tr>
         <w:trPr>
@@ -11822,11 +11761,11 @@
           <w:insideH w:val="single" w:sz="4" w:space="0" w:color="000000"/>
           <w:insideV w:val="single" w:sz="4" w:space="0" w:color="000000"/>
         </w:tblBorders>
-        <w:tblLook w:val="04A0" w:firstRow="1" w:lastRow="0" w:firstColumn="1" w:lastColumn="0" w:noHBand="0" w:noVBand="1"/>
+        <w:tblLook w:val="04A0"/>
       </w:tblPr>
       <w:tblGrid>
-        <w:gridCol w:w="1598"/>
-        <w:gridCol w:w="8076"/>
+        <w:gridCol w:w="1620"/>
+        <w:gridCol w:w="8280"/>
       </w:tblGrid>
       <w:tr>
         <w:trPr>
@@ -12030,9 +11969,9 @@
       </w:pPr>
     </w:p>
     <w:sectPr>
-      <w:headerReference w:type="default" r:id="rId24"/>
-      <w:footerReference w:type="default" r:id="rId25"/>
-      <w:footerReference w:type="first" r:id="rId26"/>
+      <w:headerReference w:type="default" r:id="rId26"/>
+      <w:footerReference w:type="default" r:id="rId27"/>
+      <w:footerReference w:type="first" r:id="rId28"/>
       <w:pgSz w:w="12240" w:h="15840" w:code="1"/>
       <w:pgMar w:top="1134" w:right="1134" w:bottom="1134" w:left="1134" w:header="720" w:footer="0" w:gutter="0"/>
       <w:cols w:space="720"/>
@@ -12044,8 +11983,8 @@
 </file>
 
 <file path=word/endnotes.xml><?xml version="1.0" encoding="utf-8"?>
-<w:endnotes xmlns:wpc="http://schemas.microsoft.com/office/word/2010/wordprocessingCanvas" xmlns:mc="http://schemas.openxmlformats.org/markup-compatibility/2006" xmlns:o="urn:schemas-microsoft-com:office:office" xmlns:r="http://schemas.openxmlformats.org/officeDocument/2006/relationships" xmlns:m="http://schemas.openxmlformats.org/officeDocument/2006/math" xmlns:v="urn:schemas-microsoft-com:vml" xmlns:wp14="http://schemas.microsoft.com/office/word/2010/wordprocessingDrawing" xmlns:wp="http://schemas.openxmlformats.org/drawingml/2006/wordprocessingDrawing" xmlns:w10="urn:schemas-microsoft-com:office:word" xmlns:w="http://schemas.openxmlformats.org/wordprocessingml/2006/main" xmlns:w14="http://schemas.microsoft.com/office/word/2010/wordml" xmlns:w15="http://schemas.microsoft.com/office/word/2012/wordml" xmlns:wpg="http://schemas.microsoft.com/office/word/2010/wordprocessingGroup" xmlns:wpi="http://schemas.microsoft.com/office/word/2010/wordprocessingInk" xmlns:wne="http://schemas.microsoft.com/office/word/2006/wordml" xmlns:wps="http://schemas.microsoft.com/office/word/2010/wordprocessingShape" mc:Ignorable="w14 w15 wp14">
-  <w:endnote w:type="separator" w:id="-1">
+<w:endnotes xmlns:ve="http://schemas.openxmlformats.org/markup-compatibility/2006" xmlns:o="urn:schemas-microsoft-com:office:office" xmlns:r="http://schemas.openxmlformats.org/officeDocument/2006/relationships" xmlns:m="http://schemas.openxmlformats.org/officeDocument/2006/math" xmlns:v="urn:schemas-microsoft-com:vml" xmlns:wp="http://schemas.openxmlformats.org/drawingml/2006/wordprocessingDrawing" xmlns:w10="urn:schemas-microsoft-com:office:word" xmlns:w="http://schemas.openxmlformats.org/wordprocessingml/2006/main" xmlns:wne="http://schemas.microsoft.com/office/word/2006/wordml">
+  <w:endnote w:type="separator" w:id="0">
     <w:p>
       <w:pPr>
         <w:spacing w:before="0" w:after="0" w:line="240" w:lineRule="auto"/>
@@ -12055,7 +11994,7 @@
       </w:r>
     </w:p>
   </w:endnote>
-  <w:endnote w:type="continuationSeparator" w:id="0">
+  <w:endnote w:type="continuationSeparator" w:id="1">
     <w:p>
       <w:pPr>
         <w:spacing w:before="0" w:after="0" w:line="240" w:lineRule="auto"/>
@@ -12069,7 +12008,7 @@
 </file>
 
 <file path=word/footer1.xml><?xml version="1.0" encoding="utf-8"?>
-<w:ftr xmlns:wpc="http://schemas.microsoft.com/office/word/2010/wordprocessingCanvas" xmlns:mc="http://schemas.openxmlformats.org/markup-compatibility/2006" xmlns:o="urn:schemas-microsoft-com:office:office" xmlns:r="http://schemas.openxmlformats.org/officeDocument/2006/relationships" xmlns:m="http://schemas.openxmlformats.org/officeDocument/2006/math" xmlns:v="urn:schemas-microsoft-com:vml" xmlns:wp14="http://schemas.microsoft.com/office/word/2010/wordprocessingDrawing" xmlns:wp="http://schemas.openxmlformats.org/drawingml/2006/wordprocessingDrawing" xmlns:w10="urn:schemas-microsoft-com:office:word" xmlns:w="http://schemas.openxmlformats.org/wordprocessingml/2006/main" xmlns:w14="http://schemas.microsoft.com/office/word/2010/wordml" xmlns:w15="http://schemas.microsoft.com/office/word/2012/wordml" xmlns:wpg="http://schemas.microsoft.com/office/word/2010/wordprocessingGroup" xmlns:wpi="http://schemas.microsoft.com/office/word/2010/wordprocessingInk" xmlns:wne="http://schemas.microsoft.com/office/word/2006/wordml" xmlns:wps="http://schemas.microsoft.com/office/word/2010/wordprocessingShape" mc:Ignorable="w14 w15 wp14">
+<w:ftr xmlns:ve="http://schemas.openxmlformats.org/markup-compatibility/2006" xmlns:o="urn:schemas-microsoft-com:office:office" xmlns:r="http://schemas.openxmlformats.org/officeDocument/2006/relationships" xmlns:m="http://schemas.openxmlformats.org/officeDocument/2006/math" xmlns:v="urn:schemas-microsoft-com:vml" xmlns:wp="http://schemas.openxmlformats.org/drawingml/2006/wordprocessingDrawing" xmlns:w10="urn:schemas-microsoft-com:office:word" xmlns:w="http://schemas.openxmlformats.org/wordprocessingml/2006/main" xmlns:wne="http://schemas.microsoft.com/office/word/2006/wordml">
   <w:p>
     <w:pPr>
       <w:pStyle w:val="Footer"/>
@@ -12108,25 +12047,15 @@
     <w:r>
       <w:tab/>
     </w:r>
-    <w:r>
-      <w:fldChar w:fldCharType="begin"/>
-    </w:r>
-    <w:r>
-      <w:instrText xml:space="preserve"> PAGE   \* MERGEFORMAT </w:instrText>
-    </w:r>
-    <w:r>
-      <w:fldChar w:fldCharType="separate"/>
-    </w:r>
-    <w:r>
-      <w:rPr>
-        <w:rFonts w:ascii="Cambria" w:hAnsi="Cambria"/>
-        <w:noProof/>
-      </w:rPr>
-      <w:t>21</w:t>
-    </w:r>
-    <w:r>
-      <w:fldChar w:fldCharType="end"/>
-    </w:r>
+    <w:fldSimple w:instr=" PAGE   \* MERGEFORMAT ">
+      <w:r>
+        <w:rPr>
+          <w:rFonts w:ascii="Cambria" w:hAnsi="Cambria"/>
+          <w:noProof/>
+        </w:rPr>
+        <w:t>3</w:t>
+      </w:r>
+    </w:fldSimple>
   </w:p>
   <w:p>
     <w:pPr>
@@ -12137,7 +12066,7 @@
 </file>
 
 <file path=word/footer2.xml><?xml version="1.0" encoding="utf-8"?>
-<w:ftr xmlns:wpc="http://schemas.microsoft.com/office/word/2010/wordprocessingCanvas" xmlns:mc="http://schemas.openxmlformats.org/markup-compatibility/2006" xmlns:o="urn:schemas-microsoft-com:office:office" xmlns:r="http://schemas.openxmlformats.org/officeDocument/2006/relationships" xmlns:m="http://schemas.openxmlformats.org/officeDocument/2006/math" xmlns:v="urn:schemas-microsoft-com:vml" xmlns:wp14="http://schemas.microsoft.com/office/word/2010/wordprocessingDrawing" xmlns:wp="http://schemas.openxmlformats.org/drawingml/2006/wordprocessingDrawing" xmlns:w10="urn:schemas-microsoft-com:office:word" xmlns:w="http://schemas.openxmlformats.org/wordprocessingml/2006/main" xmlns:w14="http://schemas.microsoft.com/office/word/2010/wordml" xmlns:w15="http://schemas.microsoft.com/office/word/2012/wordml" xmlns:wpg="http://schemas.microsoft.com/office/word/2010/wordprocessingGroup" xmlns:wpi="http://schemas.microsoft.com/office/word/2010/wordprocessingInk" xmlns:wne="http://schemas.microsoft.com/office/word/2006/wordml" xmlns:wps="http://schemas.microsoft.com/office/word/2010/wordprocessingShape" mc:Ignorable="w14 w15 wp14">
+<w:ftr xmlns:ve="http://schemas.openxmlformats.org/markup-compatibility/2006" xmlns:o="urn:schemas-microsoft-com:office:office" xmlns:r="http://schemas.openxmlformats.org/officeDocument/2006/relationships" xmlns:m="http://schemas.openxmlformats.org/officeDocument/2006/math" xmlns:v="urn:schemas-microsoft-com:vml" xmlns:wp="http://schemas.openxmlformats.org/drawingml/2006/wordprocessingDrawing" xmlns:w10="urn:schemas-microsoft-com:office:word" xmlns:w="http://schemas.openxmlformats.org/wordprocessingml/2006/main" xmlns:wne="http://schemas.microsoft.com/office/word/2006/wordml">
   <w:p>
     <w:pPr>
       <w:pStyle w:val="Footer"/>
@@ -12160,8 +12089,8 @@
 </file>
 
 <file path=word/footnotes.xml><?xml version="1.0" encoding="utf-8"?>
-<w:footnotes xmlns:wpc="http://schemas.microsoft.com/office/word/2010/wordprocessingCanvas" xmlns:mc="http://schemas.openxmlformats.org/markup-compatibility/2006" xmlns:o="urn:schemas-microsoft-com:office:office" xmlns:r="http://schemas.openxmlformats.org/officeDocument/2006/relationships" xmlns:m="http://schemas.openxmlformats.org/officeDocument/2006/math" xmlns:v="urn:schemas-microsoft-com:vml" xmlns:wp14="http://schemas.microsoft.com/office/word/2010/wordprocessingDrawing" xmlns:wp="http://schemas.openxmlformats.org/drawingml/2006/wordprocessingDrawing" xmlns:w10="urn:schemas-microsoft-com:office:word" xmlns:w="http://schemas.openxmlformats.org/wordprocessingml/2006/main" xmlns:w14="http://schemas.microsoft.com/office/word/2010/wordml" xmlns:w15="http://schemas.microsoft.com/office/word/2012/wordml" xmlns:wpg="http://schemas.microsoft.com/office/word/2010/wordprocessingGroup" xmlns:wpi="http://schemas.microsoft.com/office/word/2010/wordprocessingInk" xmlns:wne="http://schemas.microsoft.com/office/word/2006/wordml" xmlns:wps="http://schemas.microsoft.com/office/word/2010/wordprocessingShape" mc:Ignorable="w14 w15 wp14">
-  <w:footnote w:type="separator" w:id="-1">
+<w:footnotes xmlns:ve="http://schemas.openxmlformats.org/markup-compatibility/2006" xmlns:o="urn:schemas-microsoft-com:office:office" xmlns:r="http://schemas.openxmlformats.org/officeDocument/2006/relationships" xmlns:m="http://schemas.openxmlformats.org/officeDocument/2006/math" xmlns:v="urn:schemas-microsoft-com:vml" xmlns:wp="http://schemas.openxmlformats.org/drawingml/2006/wordprocessingDrawing" xmlns:w10="urn:schemas-microsoft-com:office:word" xmlns:w="http://schemas.openxmlformats.org/wordprocessingml/2006/main" xmlns:wne="http://schemas.microsoft.com/office/word/2006/wordml">
+  <w:footnote w:type="separator" w:id="0">
     <w:p>
       <w:pPr>
         <w:spacing w:before="0" w:after="0" w:line="240" w:lineRule="auto"/>
@@ -12171,7 +12100,7 @@
       </w:r>
     </w:p>
   </w:footnote>
-  <w:footnote w:type="continuationSeparator" w:id="0">
+  <w:footnote w:type="continuationSeparator" w:id="1">
     <w:p>
       <w:pPr>
         <w:spacing w:before="0" w:after="0" w:line="240" w:lineRule="auto"/>
@@ -12185,7 +12114,7 @@
 </file>
 
 <file path=word/header1.xml><?xml version="1.0" encoding="utf-8"?>
-<w:hdr xmlns:wpc="http://schemas.microsoft.com/office/word/2010/wordprocessingCanvas" xmlns:mc="http://schemas.openxmlformats.org/markup-compatibility/2006" xmlns:o="urn:schemas-microsoft-com:office:office" xmlns:r="http://schemas.openxmlformats.org/officeDocument/2006/relationships" xmlns:m="http://schemas.openxmlformats.org/officeDocument/2006/math" xmlns:v="urn:schemas-microsoft-com:vml" xmlns:wp14="http://schemas.microsoft.com/office/word/2010/wordprocessingDrawing" xmlns:wp="http://schemas.openxmlformats.org/drawingml/2006/wordprocessingDrawing" xmlns:w10="urn:schemas-microsoft-com:office:word" xmlns:w="http://schemas.openxmlformats.org/wordprocessingml/2006/main" xmlns:w14="http://schemas.microsoft.com/office/word/2010/wordml" xmlns:w15="http://schemas.microsoft.com/office/word/2012/wordml" xmlns:wpg="http://schemas.microsoft.com/office/word/2010/wordprocessingGroup" xmlns:wpi="http://schemas.microsoft.com/office/word/2010/wordprocessingInk" xmlns:wne="http://schemas.microsoft.com/office/word/2006/wordml" xmlns:wps="http://schemas.microsoft.com/office/word/2010/wordprocessingShape" mc:Ignorable="w14 w15 wp14">
+<w:hdr xmlns:ve="http://schemas.openxmlformats.org/markup-compatibility/2006" xmlns:o="urn:schemas-microsoft-com:office:office" xmlns:r="http://schemas.openxmlformats.org/officeDocument/2006/relationships" xmlns:m="http://schemas.openxmlformats.org/officeDocument/2006/math" xmlns:v="urn:schemas-microsoft-com:vml" xmlns:wp="http://schemas.openxmlformats.org/drawingml/2006/wordprocessingDrawing" xmlns:w10="urn:schemas-microsoft-com:office:word" xmlns:w="http://schemas.openxmlformats.org/wordprocessingml/2006/main" xmlns:wne="http://schemas.microsoft.com/office/word/2006/wordml">
   <w:p>
     <w:pPr>
       <w:pStyle w:val="Header"/>
@@ -12232,7 +12161,7 @@
 </file>
 
 <file path=word/numbering.xml><?xml version="1.0" encoding="utf-8"?>
-<w:numbering xmlns:wpc="http://schemas.microsoft.com/office/word/2010/wordprocessingCanvas" xmlns:mc="http://schemas.openxmlformats.org/markup-compatibility/2006" xmlns:o="urn:schemas-microsoft-com:office:office" xmlns:r="http://schemas.openxmlformats.org/officeDocument/2006/relationships" xmlns:m="http://schemas.openxmlformats.org/officeDocument/2006/math" xmlns:v="urn:schemas-microsoft-com:vml" xmlns:wp14="http://schemas.microsoft.com/office/word/2010/wordprocessingDrawing" xmlns:wp="http://schemas.openxmlformats.org/drawingml/2006/wordprocessingDrawing" xmlns:w10="urn:schemas-microsoft-com:office:word" xmlns:w="http://schemas.openxmlformats.org/wordprocessingml/2006/main" xmlns:w14="http://schemas.microsoft.com/office/word/2010/wordml" xmlns:w15="http://schemas.microsoft.com/office/word/2012/wordml" xmlns:wpg="http://schemas.microsoft.com/office/word/2010/wordprocessingGroup" xmlns:wpi="http://schemas.microsoft.com/office/word/2010/wordprocessingInk" xmlns:wne="http://schemas.microsoft.com/office/word/2006/wordml" xmlns:wps="http://schemas.microsoft.com/office/word/2010/wordprocessingShape" mc:Ignorable="w14 w15 wp14">
+<w:numbering xmlns:ve="http://schemas.openxmlformats.org/markup-compatibility/2006" xmlns:o="urn:schemas-microsoft-com:office:office" xmlns:r="http://schemas.openxmlformats.org/officeDocument/2006/relationships" xmlns:m="http://schemas.openxmlformats.org/officeDocument/2006/math" xmlns:v="urn:schemas-microsoft-com:vml" xmlns:wp="http://schemas.openxmlformats.org/drawingml/2006/wordprocessingDrawing" xmlns:w10="urn:schemas-microsoft-com:office:word" xmlns:w="http://schemas.openxmlformats.org/wordprocessingml/2006/main" xmlns:wne="http://schemas.microsoft.com/office/word/2006/wordml">
   <w:abstractNum w:abstractNumId="0">
     <w:nsid w:val="02AC2DB0"/>
     <w:multiLevelType w:val="hybridMultilevel"/>
@@ -14184,7 +14113,7 @@
 </file>
 
 <file path=word/styles.xml><?xml version="1.0" encoding="utf-8"?>
-<w:styles xmlns:mc="http://schemas.openxmlformats.org/markup-compatibility/2006" xmlns:r="http://schemas.openxmlformats.org/officeDocument/2006/relationships" xmlns:w="http://schemas.openxmlformats.org/wordprocessingml/2006/main" xmlns:w14="http://schemas.microsoft.com/office/word/2010/wordml" xmlns:w15="http://schemas.microsoft.com/office/word/2012/wordml" mc:Ignorable="w14 w15">
+<w:styles xmlns:r="http://schemas.openxmlformats.org/officeDocument/2006/relationships" xmlns:w="http://schemas.openxmlformats.org/wordprocessingml/2006/main">
   <w:docDefaults>
     <w:rPrDefault>
       <w:rPr>
@@ -14194,378 +14123,144 @@
     </w:rPrDefault>
     <w:pPrDefault/>
   </w:docDefaults>
-  <w:latentStyles w:defLockedState="0" w:defUIPriority="99" w:defSemiHidden="0" w:defUnhideWhenUsed="0" w:defQFormat="0" w:count="371">
-    <w:lsdException w:name="Normal" w:uiPriority="0" w:qFormat="1"/>
-    <w:lsdException w:name="heading 1" w:uiPriority="9" w:qFormat="1"/>
-    <w:lsdException w:name="heading 2" w:semiHidden="1" w:uiPriority="9" w:unhideWhenUsed="1" w:qFormat="1"/>
-    <w:lsdException w:name="heading 3" w:semiHidden="1" w:uiPriority="9" w:unhideWhenUsed="1" w:qFormat="1"/>
-    <w:lsdException w:name="heading 4" w:semiHidden="1" w:uiPriority="9" w:unhideWhenUsed="1" w:qFormat="1"/>
-    <w:lsdException w:name="heading 5" w:semiHidden="1" w:uiPriority="9" w:unhideWhenUsed="1" w:qFormat="1"/>
-    <w:lsdException w:name="heading 6" w:semiHidden="1" w:uiPriority="9" w:unhideWhenUsed="1" w:qFormat="1"/>
-    <w:lsdException w:name="heading 7" w:semiHidden="1" w:uiPriority="9" w:unhideWhenUsed="1" w:qFormat="1"/>
-    <w:lsdException w:name="heading 8" w:semiHidden="1" w:uiPriority="9" w:unhideWhenUsed="1" w:qFormat="1"/>
-    <w:lsdException w:name="heading 9" w:semiHidden="1" w:uiPriority="9" w:unhideWhenUsed="1" w:qFormat="1"/>
-    <w:lsdException w:name="index 1" w:semiHidden="1" w:unhideWhenUsed="1"/>
-    <w:lsdException w:name="index 2" w:semiHidden="1" w:unhideWhenUsed="1"/>
-    <w:lsdException w:name="index 3" w:semiHidden="1" w:unhideWhenUsed="1"/>
-    <w:lsdException w:name="index 4" w:semiHidden="1" w:unhideWhenUsed="1"/>
-    <w:lsdException w:name="index 5" w:semiHidden="1" w:unhideWhenUsed="1"/>
-    <w:lsdException w:name="index 6" w:semiHidden="1" w:unhideWhenUsed="1"/>
-    <w:lsdException w:name="index 7" w:semiHidden="1" w:unhideWhenUsed="1"/>
-    <w:lsdException w:name="index 8" w:semiHidden="1" w:unhideWhenUsed="1"/>
-    <w:lsdException w:name="index 9" w:semiHidden="1" w:unhideWhenUsed="1"/>
-    <w:lsdException w:name="toc 1" w:semiHidden="1" w:uiPriority="39" w:unhideWhenUsed="1"/>
-    <w:lsdException w:name="toc 2" w:semiHidden="1" w:uiPriority="39" w:unhideWhenUsed="1"/>
-    <w:lsdException w:name="toc 3" w:semiHidden="1" w:uiPriority="39" w:unhideWhenUsed="1"/>
-    <w:lsdException w:name="toc 4" w:semiHidden="1" w:uiPriority="39" w:unhideWhenUsed="1"/>
-    <w:lsdException w:name="toc 5" w:semiHidden="1" w:uiPriority="39" w:unhideWhenUsed="1"/>
-    <w:lsdException w:name="toc 6" w:semiHidden="1" w:uiPriority="39" w:unhideWhenUsed="1"/>
-    <w:lsdException w:name="toc 7" w:semiHidden="1" w:uiPriority="39" w:unhideWhenUsed="1"/>
-    <w:lsdException w:name="toc 8" w:semiHidden="1" w:uiPriority="39" w:unhideWhenUsed="1"/>
-    <w:lsdException w:name="toc 9" w:semiHidden="1" w:uiPriority="39" w:unhideWhenUsed="1"/>
-    <w:lsdException w:name="Normal Indent" w:semiHidden="1" w:unhideWhenUsed="1"/>
-    <w:lsdException w:name="footnote text" w:semiHidden="1" w:unhideWhenUsed="1"/>
-    <w:lsdException w:name="annotation text" w:semiHidden="1" w:unhideWhenUsed="1"/>
-    <w:lsdException w:name="header" w:semiHidden="1" w:unhideWhenUsed="1"/>
-    <w:lsdException w:name="footer" w:semiHidden="1" w:unhideWhenUsed="1"/>
-    <w:lsdException w:name="index heading" w:semiHidden="1" w:unhideWhenUsed="1"/>
-    <w:lsdException w:name="caption" w:semiHidden="1" w:uiPriority="35" w:unhideWhenUsed="1" w:qFormat="1"/>
-    <w:lsdException w:name="table of figures" w:semiHidden="1" w:unhideWhenUsed="1"/>
-    <w:lsdException w:name="envelope address" w:semiHidden="1" w:unhideWhenUsed="1"/>
-    <w:lsdException w:name="envelope return" w:semiHidden="1" w:unhideWhenUsed="1"/>
-    <w:lsdException w:name="footnote reference" w:semiHidden="1" w:unhideWhenUsed="1"/>
-    <w:lsdException w:name="annotation reference" w:semiHidden="1" w:unhideWhenUsed="1"/>
-    <w:lsdException w:name="line number" w:semiHidden="1" w:unhideWhenUsed="1"/>
-    <w:lsdException w:name="page number" w:semiHidden="1" w:unhideWhenUsed="1"/>
-    <w:lsdException w:name="endnote reference" w:semiHidden="1" w:unhideWhenUsed="1"/>
-    <w:lsdException w:name="endnote text" w:semiHidden="1" w:unhideWhenUsed="1"/>
-    <w:lsdException w:name="table of authorities" w:semiHidden="1" w:unhideWhenUsed="1"/>
-    <w:lsdException w:name="macro" w:semiHidden="1" w:unhideWhenUsed="1"/>
-    <w:lsdException w:name="toa heading" w:semiHidden="1" w:unhideWhenUsed="1"/>
-    <w:lsdException w:name="List" w:semiHidden="1" w:unhideWhenUsed="1"/>
-    <w:lsdException w:name="List Bullet" w:semiHidden="1" w:unhideWhenUsed="1"/>
-    <w:lsdException w:name="List Number" w:semiHidden="1" w:unhideWhenUsed="1"/>
-    <w:lsdException w:name="List 2" w:semiHidden="1" w:unhideWhenUsed="1"/>
-    <w:lsdException w:name="List 3" w:semiHidden="1" w:unhideWhenUsed="1"/>
-    <w:lsdException w:name="List 4" w:semiHidden="1" w:unhideWhenUsed="1"/>
-    <w:lsdException w:name="List 5" w:semiHidden="1" w:unhideWhenUsed="1"/>
-    <w:lsdException w:name="List Bullet 2" w:semiHidden="1" w:unhideWhenUsed="1"/>
-    <w:lsdException w:name="List Bullet 3" w:semiHidden="1" w:unhideWhenUsed="1"/>
-    <w:lsdException w:name="List Bullet 4" w:semiHidden="1" w:unhideWhenUsed="1"/>
-    <w:lsdException w:name="List Bullet 5" w:semiHidden="1" w:unhideWhenUsed="1"/>
-    <w:lsdException w:name="List Number 2" w:semiHidden="1" w:unhideWhenUsed="1"/>
-    <w:lsdException w:name="List Number 3" w:semiHidden="1" w:unhideWhenUsed="1"/>
-    <w:lsdException w:name="List Number 4" w:semiHidden="1" w:unhideWhenUsed="1"/>
-    <w:lsdException w:name="List Number 5" w:semiHidden="1" w:unhideWhenUsed="1"/>
-    <w:lsdException w:name="Title" w:uiPriority="10" w:qFormat="1"/>
-    <w:lsdException w:name="Closing" w:semiHidden="1" w:unhideWhenUsed="1"/>
-    <w:lsdException w:name="Signature" w:semiHidden="1" w:unhideWhenUsed="1"/>
-    <w:lsdException w:name="Default Paragraph Font" w:semiHidden="1" w:uiPriority="1" w:unhideWhenUsed="1"/>
-    <w:lsdException w:name="Body Text" w:semiHidden="1" w:unhideWhenUsed="1"/>
-    <w:lsdException w:name="Body Text Indent" w:semiHidden="1" w:unhideWhenUsed="1"/>
-    <w:lsdException w:name="List Continue" w:semiHidden="1" w:unhideWhenUsed="1"/>
-    <w:lsdException w:name="List Continue 2" w:semiHidden="1" w:unhideWhenUsed="1"/>
-    <w:lsdException w:name="List Continue 3" w:semiHidden="1" w:unhideWhenUsed="1"/>
-    <w:lsdException w:name="List Continue 4" w:semiHidden="1" w:unhideWhenUsed="1"/>
-    <w:lsdException w:name="List Continue 5" w:semiHidden="1" w:unhideWhenUsed="1"/>
-    <w:lsdException w:name="Message Header" w:semiHidden="1" w:unhideWhenUsed="1"/>
-    <w:lsdException w:name="Subtitle" w:uiPriority="11" w:qFormat="1"/>
-    <w:lsdException w:name="Salutation" w:semiHidden="1" w:unhideWhenUsed="1"/>
-    <w:lsdException w:name="Date" w:semiHidden="1" w:unhideWhenUsed="1"/>
-    <w:lsdException w:name="Body Text First Indent" w:semiHidden="1" w:unhideWhenUsed="1"/>
-    <w:lsdException w:name="Body Text First Indent 2" w:semiHidden="1" w:unhideWhenUsed="1"/>
-    <w:lsdException w:name="Note Heading" w:semiHidden="1" w:unhideWhenUsed="1"/>
-    <w:lsdException w:name="Body Text 2" w:semiHidden="1" w:unhideWhenUsed="1"/>
-    <w:lsdException w:name="Body Text 3" w:semiHidden="1" w:unhideWhenUsed="1"/>
-    <w:lsdException w:name="Body Text Indent 2" w:semiHidden="1" w:unhideWhenUsed="1"/>
-    <w:lsdException w:name="Body Text Indent 3" w:semiHidden="1" w:unhideWhenUsed="1"/>
-    <w:lsdException w:name="Block Text" w:semiHidden="1" w:unhideWhenUsed="1"/>
-    <w:lsdException w:name="Hyperlink" w:semiHidden="1" w:unhideWhenUsed="1"/>
-    <w:lsdException w:name="FollowedHyperlink" w:semiHidden="1" w:unhideWhenUsed="1"/>
-    <w:lsdException w:name="Strong" w:uiPriority="22" w:qFormat="1"/>
-    <w:lsdException w:name="Emphasis" w:uiPriority="20" w:qFormat="1"/>
-    <w:lsdException w:name="Document Map" w:semiHidden="1" w:unhideWhenUsed="1"/>
-    <w:lsdException w:name="Plain Text" w:semiHidden="1" w:unhideWhenUsed="1"/>
-    <w:lsdException w:name="E-mail Signature" w:semiHidden="1" w:unhideWhenUsed="1"/>
-    <w:lsdException w:name="HTML Top of Form" w:semiHidden="1" w:unhideWhenUsed="1"/>
-    <w:lsdException w:name="HTML Bottom of Form" w:semiHidden="1" w:unhideWhenUsed="1"/>
-    <w:lsdException w:name="Normal (Web)" w:semiHidden="1" w:unhideWhenUsed="1"/>
-    <w:lsdException w:name="HTML Acronym" w:semiHidden="1" w:unhideWhenUsed="1"/>
-    <w:lsdException w:name="HTML Address" w:semiHidden="1" w:unhideWhenUsed="1"/>
-    <w:lsdException w:name="HTML Cite" w:semiHidden="1" w:unhideWhenUsed="1"/>
-    <w:lsdException w:name="HTML Code" w:semiHidden="1" w:unhideWhenUsed="1"/>
-    <w:lsdException w:name="HTML Definition" w:semiHidden="1" w:unhideWhenUsed="1"/>
-    <w:lsdException w:name="HTML Keyboard" w:semiHidden="1" w:unhideWhenUsed="1"/>
-    <w:lsdException w:name="HTML Preformatted" w:semiHidden="1" w:unhideWhenUsed="1"/>
-    <w:lsdException w:name="HTML Sample" w:semiHidden="1" w:unhideWhenUsed="1"/>
-    <w:lsdException w:name="HTML Typewriter" w:semiHidden="1" w:unhideWhenUsed="1"/>
-    <w:lsdException w:name="HTML Variable" w:semiHidden="1" w:unhideWhenUsed="1"/>
-    <w:lsdException w:name="Normal Table" w:semiHidden="1" w:unhideWhenUsed="1"/>
-    <w:lsdException w:name="annotation subject" w:semiHidden="1" w:unhideWhenUsed="1"/>
-    <w:lsdException w:name="No List" w:semiHidden="1" w:unhideWhenUsed="1"/>
-    <w:lsdException w:name="Outline List 1" w:semiHidden="1" w:unhideWhenUsed="1"/>
-    <w:lsdException w:name="Outline List 2" w:semiHidden="1" w:unhideWhenUsed="1"/>
-    <w:lsdException w:name="Outline List 3" w:semiHidden="1" w:unhideWhenUsed="1"/>
-    <w:lsdException w:name="Table Simple 1" w:semiHidden="1" w:unhideWhenUsed="1"/>
-    <w:lsdException w:name="Table Simple 2" w:semiHidden="1" w:unhideWhenUsed="1"/>
-    <w:lsdException w:name="Table Simple 3" w:semiHidden="1" w:unhideWhenUsed="1"/>
-    <w:lsdException w:name="Table Classic 1" w:semiHidden="1" w:unhideWhenUsed="1"/>
-    <w:lsdException w:name="Table Classic 2" w:semiHidden="1" w:unhideWhenUsed="1"/>
-    <w:lsdException w:name="Table Classic 3" w:semiHidden="1" w:unhideWhenUsed="1"/>
-    <w:lsdException w:name="Table Classic 4" w:semiHidden="1" w:unhideWhenUsed="1"/>
-    <w:lsdException w:name="Table Colorful 1" w:semiHidden="1" w:unhideWhenUsed="1"/>
-    <w:lsdException w:name="Table Colorful 2" w:semiHidden="1" w:unhideWhenUsed="1"/>
-    <w:lsdException w:name="Table Colorful 3" w:semiHidden="1" w:unhideWhenUsed="1"/>
-    <w:lsdException w:name="Table Columns 1" w:semiHidden="1" w:unhideWhenUsed="1"/>
-    <w:lsdException w:name="Table Columns 2" w:semiHidden="1" w:unhideWhenUsed="1"/>
-    <w:lsdException w:name="Table Columns 3" w:semiHidden="1" w:unhideWhenUsed="1"/>
-    <w:lsdException w:name="Table Columns 4" w:semiHidden="1" w:unhideWhenUsed="1"/>
-    <w:lsdException w:name="Table Columns 5" w:semiHidden="1" w:unhideWhenUsed="1"/>
-    <w:lsdException w:name="Table Grid 1" w:semiHidden="1" w:unhideWhenUsed="1"/>
-    <w:lsdException w:name="Table Grid 2" w:semiHidden="1" w:unhideWhenUsed="1"/>
-    <w:lsdException w:name="Table Grid 3" w:semiHidden="1" w:unhideWhenUsed="1"/>
-    <w:lsdException w:name="Table Grid 4" w:semiHidden="1" w:unhideWhenUsed="1"/>
-    <w:lsdException w:name="Table Grid 5" w:semiHidden="1" w:unhideWhenUsed="1"/>
-    <w:lsdException w:name="Table Grid 6" w:semiHidden="1" w:unhideWhenUsed="1"/>
-    <w:lsdException w:name="Table Grid 7" w:semiHidden="1" w:unhideWhenUsed="1"/>
-    <w:lsdException w:name="Table Grid 8" w:semiHidden="1" w:unhideWhenUsed="1"/>
-    <w:lsdException w:name="Table List 1" w:semiHidden="1" w:unhideWhenUsed="1"/>
-    <w:lsdException w:name="Table List 2" w:semiHidden="1" w:unhideWhenUsed="1"/>
-    <w:lsdException w:name="Table List 3" w:semiHidden="1" w:unhideWhenUsed="1"/>
-    <w:lsdException w:name="Table List 4" w:semiHidden="1" w:unhideWhenUsed="1"/>
-    <w:lsdException w:name="Table List 5" w:semiHidden="1" w:unhideWhenUsed="1"/>
-    <w:lsdException w:name="Table List 6" w:semiHidden="1" w:unhideWhenUsed="1"/>
-    <w:lsdException w:name="Table List 7" w:semiHidden="1" w:unhideWhenUsed="1"/>
-    <w:lsdException w:name="Table List 8" w:semiHidden="1" w:unhideWhenUsed="1"/>
-    <w:lsdException w:name="Table 3D effects 1" w:semiHidden="1" w:unhideWhenUsed="1"/>
-    <w:lsdException w:name="Table 3D effects 2" w:semiHidden="1" w:unhideWhenUsed="1"/>
-    <w:lsdException w:name="Table 3D effects 3" w:semiHidden="1" w:unhideWhenUsed="1"/>
-    <w:lsdException w:name="Table Contemporary" w:semiHidden="1" w:unhideWhenUsed="1"/>
-    <w:lsdException w:name="Table Elegant" w:semiHidden="1" w:unhideWhenUsed="1"/>
-    <w:lsdException w:name="Table Professional" w:semiHidden="1" w:unhideWhenUsed="1"/>
-    <w:lsdException w:name="Table Subtle 1" w:semiHidden="1" w:unhideWhenUsed="1"/>
-    <w:lsdException w:name="Table Subtle 2" w:semiHidden="1" w:unhideWhenUsed="1"/>
-    <w:lsdException w:name="Table Web 1" w:semiHidden="1" w:unhideWhenUsed="1"/>
-    <w:lsdException w:name="Table Web 2" w:semiHidden="1" w:unhideWhenUsed="1"/>
-    <w:lsdException w:name="Table Web 3" w:semiHidden="1" w:unhideWhenUsed="1"/>
-    <w:lsdException w:name="Balloon Text" w:semiHidden="1" w:unhideWhenUsed="1"/>
-    <w:lsdException w:name="Table Grid" w:uiPriority="59"/>
-    <w:lsdException w:name="Table Theme" w:semiHidden="1" w:unhideWhenUsed="1"/>
-    <w:lsdException w:name="Placeholder Text" w:semiHidden="1"/>
-    <w:lsdException w:name="No Spacing" w:uiPriority="1" w:qFormat="1"/>
-    <w:lsdException w:name="Light Shading" w:uiPriority="60"/>
-    <w:lsdException w:name="Light List" w:uiPriority="61"/>
-    <w:lsdException w:name="Light Grid" w:uiPriority="62"/>
-    <w:lsdException w:name="Medium Shading 1" w:uiPriority="63"/>
-    <w:lsdException w:name="Medium Shading 2" w:uiPriority="64"/>
-    <w:lsdException w:name="Medium List 1" w:uiPriority="65"/>
-    <w:lsdException w:name="Medium List 2" w:uiPriority="66"/>
-    <w:lsdException w:name="Medium Grid 1" w:uiPriority="67"/>
-    <w:lsdException w:name="Medium Grid 2" w:uiPriority="68"/>
-    <w:lsdException w:name="Medium Grid 3" w:uiPriority="69"/>
-    <w:lsdException w:name="Dark List" w:uiPriority="70"/>
-    <w:lsdException w:name="Colorful Shading" w:uiPriority="71"/>
-    <w:lsdException w:name="Colorful List" w:uiPriority="72"/>
-    <w:lsdException w:name="Colorful Grid" w:uiPriority="73"/>
-    <w:lsdException w:name="Light Shading Accent 1" w:uiPriority="60"/>
-    <w:lsdException w:name="Light List Accent 1" w:uiPriority="61"/>
-    <w:lsdException w:name="Light Grid Accent 1" w:uiPriority="62"/>
-    <w:lsdException w:name="Medium Shading 1 Accent 1" w:uiPriority="63"/>
-    <w:lsdException w:name="Medium Shading 2 Accent 1" w:uiPriority="64"/>
-    <w:lsdException w:name="Medium List 1 Accent 1" w:uiPriority="65"/>
-    <w:lsdException w:name="Revision" w:semiHidden="1"/>
-    <w:lsdException w:name="List Paragraph" w:qFormat="1"/>
-    <w:lsdException w:name="Quote" w:uiPriority="29" w:qFormat="1"/>
-    <w:lsdException w:name="Intense Quote" w:uiPriority="30" w:qFormat="1"/>
-    <w:lsdException w:name="Medium List 2 Accent 1" w:uiPriority="66"/>
-    <w:lsdException w:name="Medium Grid 1 Accent 1" w:uiPriority="67"/>
-    <w:lsdException w:name="Medium Grid 2 Accent 1" w:uiPriority="68"/>
-    <w:lsdException w:name="Medium Grid 3 Accent 1" w:uiPriority="69"/>
-    <w:lsdException w:name="Dark List Accent 1" w:uiPriority="70"/>
-    <w:lsdException w:name="Colorful Shading Accent 1" w:uiPriority="71"/>
-    <w:lsdException w:name="Colorful List Accent 1" w:uiPriority="72"/>
-    <w:lsdException w:name="Colorful Grid Accent 1" w:uiPriority="73"/>
-    <w:lsdException w:name="Light Shading Accent 2" w:uiPriority="60"/>
-    <w:lsdException w:name="Light List Accent 2" w:uiPriority="61"/>
-    <w:lsdException w:name="Light Grid Accent 2" w:uiPriority="62"/>
-    <w:lsdException w:name="Medium Shading 1 Accent 2" w:uiPriority="63"/>
-    <w:lsdException w:name="Medium Shading 2 Accent 2" w:uiPriority="64"/>
-    <w:lsdException w:name="Medium List 1 Accent 2" w:uiPriority="65"/>
-    <w:lsdException w:name="Medium List 2 Accent 2" w:uiPriority="66"/>
-    <w:lsdException w:name="Medium Grid 1 Accent 2" w:uiPriority="67"/>
-    <w:lsdException w:name="Medium Grid 2 Accent 2" w:uiPriority="68"/>
-    <w:lsdException w:name="Medium Grid 3 Accent 2" w:uiPriority="69"/>
-    <w:lsdException w:name="Dark List Accent 2" w:uiPriority="70"/>
-    <w:lsdException w:name="Colorful Shading Accent 2" w:uiPriority="71"/>
-    <w:lsdException w:name="Colorful List Accent 2" w:uiPriority="72"/>
-    <w:lsdException w:name="Colorful Grid Accent 2" w:uiPriority="73"/>
-    <w:lsdException w:name="Light Shading Accent 3" w:uiPriority="60"/>
-    <w:lsdException w:name="Light List Accent 3" w:uiPriority="61"/>
-    <w:lsdException w:name="Light Grid Accent 3" w:uiPriority="62"/>
-    <w:lsdException w:name="Medium Shading 1 Accent 3" w:uiPriority="63"/>
-    <w:lsdException w:name="Medium Shading 2 Accent 3" w:uiPriority="64"/>
-    <w:lsdException w:name="Medium List 1 Accent 3" w:uiPriority="65"/>
-    <w:lsdException w:name="Medium List 2 Accent 3" w:uiPriority="66"/>
-    <w:lsdException w:name="Medium Grid 1 Accent 3" w:uiPriority="67"/>
-    <w:lsdException w:name="Medium Grid 2 Accent 3" w:uiPriority="68"/>
-    <w:lsdException w:name="Medium Grid 3 Accent 3" w:uiPriority="69"/>
-    <w:lsdException w:name="Dark List Accent 3" w:uiPriority="70"/>
-    <w:lsdException w:name="Colorful Shading Accent 3" w:uiPriority="71"/>
-    <w:lsdException w:name="Colorful List Accent 3" w:uiPriority="72"/>
-    <w:lsdException w:name="Colorful Grid Accent 3" w:uiPriority="73"/>
-    <w:lsdException w:name="Light Shading Accent 4" w:uiPriority="60"/>
-    <w:lsdException w:name="Light List Accent 4" w:uiPriority="61"/>
-    <w:lsdException w:name="Light Grid Accent 4" w:uiPriority="62"/>
-    <w:lsdException w:name="Medium Shading 1 Accent 4" w:uiPriority="63"/>
-    <w:lsdException w:name="Medium Shading 2 Accent 4" w:uiPriority="64"/>
-    <w:lsdException w:name="Medium List 1 Accent 4" w:uiPriority="65"/>
-    <w:lsdException w:name="Medium List 2 Accent 4" w:uiPriority="66"/>
-    <w:lsdException w:name="Medium Grid 1 Accent 4" w:uiPriority="67"/>
-    <w:lsdException w:name="Medium Grid 2 Accent 4" w:uiPriority="68"/>
-    <w:lsdException w:name="Medium Grid 3 Accent 4" w:uiPriority="69"/>
-    <w:lsdException w:name="Dark List Accent 4" w:uiPriority="70"/>
-    <w:lsdException w:name="Colorful Shading Accent 4" w:uiPriority="71"/>
-    <w:lsdException w:name="Colorful List Accent 4" w:uiPriority="72"/>
-    <w:lsdException w:name="Colorful Grid Accent 4" w:uiPriority="73"/>
-    <w:lsdException w:name="Light Shading Accent 5" w:uiPriority="60"/>
-    <w:lsdException w:name="Light List Accent 5" w:uiPriority="61"/>
-    <w:lsdException w:name="Light Grid Accent 5" w:uiPriority="62"/>
-    <w:lsdException w:name="Medium Shading 1 Accent 5" w:uiPriority="63"/>
-    <w:lsdException w:name="Medium Shading 2 Accent 5" w:uiPriority="64"/>
-    <w:lsdException w:name="Medium List 1 Accent 5" w:uiPriority="65"/>
-    <w:lsdException w:name="Medium List 2 Accent 5" w:uiPriority="66"/>
-    <w:lsdException w:name="Medium Grid 1 Accent 5" w:uiPriority="67"/>
-    <w:lsdException w:name="Medium Grid 2 Accent 5" w:uiPriority="68"/>
-    <w:lsdException w:name="Medium Grid 3 Accent 5" w:uiPriority="69"/>
-    <w:lsdException w:name="Dark List Accent 5" w:uiPriority="70"/>
-    <w:lsdException w:name="Colorful Shading Accent 5" w:uiPriority="71"/>
-    <w:lsdException w:name="Colorful List Accent 5" w:uiPriority="72"/>
-    <w:lsdException w:name="Colorful Grid Accent 5" w:uiPriority="73"/>
-    <w:lsdException w:name="Light Shading Accent 6" w:uiPriority="60"/>
-    <w:lsdException w:name="Light List Accent 6" w:uiPriority="61"/>
-    <w:lsdException w:name="Light Grid Accent 6" w:uiPriority="62"/>
-    <w:lsdException w:name="Medium Shading 1 Accent 6" w:uiPriority="63"/>
-    <w:lsdException w:name="Medium Shading 2 Accent 6" w:uiPriority="64"/>
-    <w:lsdException w:name="Medium List 1 Accent 6" w:uiPriority="65"/>
-    <w:lsdException w:name="Medium List 2 Accent 6" w:uiPriority="66"/>
-    <w:lsdException w:name="Medium Grid 1 Accent 6" w:uiPriority="67"/>
-    <w:lsdException w:name="Medium Grid 2 Accent 6" w:uiPriority="68"/>
-    <w:lsdException w:name="Medium Grid 3 Accent 6" w:uiPriority="69"/>
-    <w:lsdException w:name="Dark List Accent 6" w:uiPriority="70"/>
-    <w:lsdException w:name="Colorful Shading Accent 6" w:uiPriority="71"/>
-    <w:lsdException w:name="Colorful List Accent 6" w:uiPriority="72"/>
-    <w:lsdException w:name="Colorful Grid Accent 6" w:uiPriority="73"/>
-    <w:lsdException w:name="Subtle Emphasis" w:uiPriority="19" w:qFormat="1"/>
-    <w:lsdException w:name="Intense Emphasis" w:uiPriority="21" w:qFormat="1"/>
-    <w:lsdException w:name="Subtle Reference" w:uiPriority="31" w:qFormat="1"/>
-    <w:lsdException w:name="Intense Reference" w:uiPriority="32" w:qFormat="1"/>
-    <w:lsdException w:name="Book Title" w:uiPriority="33" w:qFormat="1"/>
-    <w:lsdException w:name="Bibliography" w:semiHidden="1" w:uiPriority="37" w:unhideWhenUsed="1"/>
-    <w:lsdException w:name="TOC Heading" w:semiHidden="1" w:uiPriority="39" w:unhideWhenUsed="1" w:qFormat="1"/>
-    <w:lsdException w:name="Plain Table 1" w:uiPriority="41"/>
-    <w:lsdException w:name="Plain Table 2" w:uiPriority="42"/>
-    <w:lsdException w:name="Plain Table 3" w:uiPriority="43"/>
-    <w:lsdException w:name="Plain Table 4" w:uiPriority="44"/>
-    <w:lsdException w:name="Plain Table 5" w:uiPriority="45"/>
-    <w:lsdException w:name="Grid Table Light" w:uiPriority="40"/>
-    <w:lsdException w:name="Grid Table 1 Light" w:uiPriority="46"/>
-    <w:lsdException w:name="Grid Table 2" w:uiPriority="47"/>
-    <w:lsdException w:name="Grid Table 3" w:uiPriority="48"/>
-    <w:lsdException w:name="Grid Table 4" w:uiPriority="49"/>
-    <w:lsdException w:name="Grid Table 5 Dark" w:uiPriority="50"/>
-    <w:lsdException w:name="Grid Table 6 Colorful" w:uiPriority="51"/>
-    <w:lsdException w:name="Grid Table 7 Colorful" w:uiPriority="52"/>
-    <w:lsdException w:name="Grid Table 1 Light Accent 1" w:uiPriority="46"/>
-    <w:lsdException w:name="Grid Table 2 Accent 1" w:uiPriority="47"/>
-    <w:lsdException w:name="Grid Table 3 Accent 1" w:uiPriority="48"/>
-    <w:lsdException w:name="Grid Table 4 Accent 1" w:uiPriority="49"/>
-    <w:lsdException w:name="Grid Table 5 Dark Accent 1" w:uiPriority="50"/>
-    <w:lsdException w:name="Grid Table 6 Colorful Accent 1" w:uiPriority="51"/>
-    <w:lsdException w:name="Grid Table 7 Colorful Accent 1" w:uiPriority="52"/>
-    <w:lsdException w:name="Grid Table 1 Light Accent 2" w:uiPriority="46"/>
-    <w:lsdException w:name="Grid Table 2 Accent 2" w:uiPriority="47"/>
-    <w:lsdException w:name="Grid Table 3 Accent 2" w:uiPriority="48"/>
-    <w:lsdException w:name="Grid Table 4 Accent 2" w:uiPriority="49"/>
-    <w:lsdException w:name="Grid Table 5 Dark Accent 2" w:uiPriority="50"/>
-    <w:lsdException w:name="Grid Table 6 Colorful Accent 2" w:uiPriority="51"/>
-    <w:lsdException w:name="Grid Table 7 Colorful Accent 2" w:uiPriority="52"/>
-    <w:lsdException w:name="Grid Table 1 Light Accent 3" w:uiPriority="46"/>
-    <w:lsdException w:name="Grid Table 2 Accent 3" w:uiPriority="47"/>
-    <w:lsdException w:name="Grid Table 3 Accent 3" w:uiPriority="48"/>
-    <w:lsdException w:name="Grid Table 4 Accent 3" w:uiPriority="49"/>
-    <w:lsdException w:name="Grid Table 5 Dark Accent 3" w:uiPriority="50"/>
-    <w:lsdException w:name="Grid Table 6 Colorful Accent 3" w:uiPriority="51"/>
-    <w:lsdException w:name="Grid Table 7 Colorful Accent 3" w:uiPriority="52"/>
-    <w:lsdException w:name="Grid Table 1 Light Accent 4" w:uiPriority="46"/>
-    <w:lsdException w:name="Grid Table 2 Accent 4" w:uiPriority="47"/>
-    <w:lsdException w:name="Grid Table 3 Accent 4" w:uiPriority="48"/>
-    <w:lsdException w:name="Grid Table 4 Accent 4" w:uiPriority="49"/>
-    <w:lsdException w:name="Grid Table 5 Dark Accent 4" w:uiPriority="50"/>
-    <w:lsdException w:name="Grid Table 6 Colorful Accent 4" w:uiPriority="51"/>
-    <w:lsdException w:name="Grid Table 7 Colorful Accent 4" w:uiPriority="52"/>
-    <w:lsdException w:name="Grid Table 1 Light Accent 5" w:uiPriority="46"/>
-    <w:lsdException w:name="Grid Table 2 Accent 5" w:uiPriority="47"/>
-    <w:lsdException w:name="Grid Table 3 Accent 5" w:uiPriority="48"/>
-    <w:lsdException w:name="Grid Table 4 Accent 5" w:uiPriority="49"/>
-    <w:lsdException w:name="Grid Table 5 Dark Accent 5" w:uiPriority="50"/>
-    <w:lsdException w:name="Grid Table 6 Colorful Accent 5" w:uiPriority="51"/>
-    <w:lsdException w:name="Grid Table 7 Colorful Accent 5" w:uiPriority="52"/>
-    <w:lsdException w:name="Grid Table 1 Light Accent 6" w:uiPriority="46"/>
-    <w:lsdException w:name="Grid Table 2 Accent 6" w:uiPriority="47"/>
-    <w:lsdException w:name="Grid Table 3 Accent 6" w:uiPriority="48"/>
-    <w:lsdException w:name="Grid Table 4 Accent 6" w:uiPriority="49"/>
-    <w:lsdException w:name="Grid Table 5 Dark Accent 6" w:uiPriority="50"/>
-    <w:lsdException w:name="Grid Table 6 Colorful Accent 6" w:uiPriority="51"/>
-    <w:lsdException w:name="Grid Table 7 Colorful Accent 6" w:uiPriority="52"/>
-    <w:lsdException w:name="List Table 1 Light" w:uiPriority="46"/>
-    <w:lsdException w:name="List Table 2" w:uiPriority="47"/>
-    <w:lsdException w:name="List Table 3" w:uiPriority="48"/>
-    <w:lsdException w:name="List Table 4" w:uiPriority="49"/>
-    <w:lsdException w:name="List Table 5 Dark" w:uiPriority="50"/>
-    <w:lsdException w:name="List Table 6 Colorful" w:uiPriority="51"/>
-    <w:lsdException w:name="List Table 7 Colorful" w:uiPriority="52"/>
-    <w:lsdException w:name="List Table 1 Light Accent 1" w:uiPriority="46"/>
-    <w:lsdException w:name="List Table 2 Accent 1" w:uiPriority="47"/>
-    <w:lsdException w:name="List Table 3 Accent 1" w:uiPriority="48"/>
-    <w:lsdException w:name="List Table 4 Accent 1" w:uiPriority="49"/>
-    <w:lsdException w:name="List Table 5 Dark Accent 1" w:uiPriority="50"/>
-    <w:lsdException w:name="List Table 6 Colorful Accent 1" w:uiPriority="51"/>
-    <w:lsdException w:name="List Table 7 Colorful Accent 1" w:uiPriority="52"/>
-    <w:lsdException w:name="List Table 1 Light Accent 2" w:uiPriority="46"/>
-    <w:lsdException w:name="List Table 2 Accent 2" w:uiPriority="47"/>
-    <w:lsdException w:name="List Table 3 Accent 2" w:uiPriority="48"/>
-    <w:lsdException w:name="List Table 4 Accent 2" w:uiPriority="49"/>
-    <w:lsdException w:name="List Table 5 Dark Accent 2" w:uiPriority="50"/>
-    <w:lsdException w:name="List Table 6 Colorful Accent 2" w:uiPriority="51"/>
-    <w:lsdException w:name="List Table 7 Colorful Accent 2" w:uiPriority="52"/>
-    <w:lsdException w:name="List Table 1 Light Accent 3" w:uiPriority="46"/>
-    <w:lsdException w:name="List Table 2 Accent 3" w:uiPriority="47"/>
-    <w:lsdException w:name="List Table 3 Accent 3" w:uiPriority="48"/>
-    <w:lsdException w:name="List Table 4 Accent 3" w:uiPriority="49"/>
-    <w:lsdException w:name="List Table 5 Dark Accent 3" w:uiPriority="50"/>
-    <w:lsdException w:name="List Table 6 Colorful Accent 3" w:uiPriority="51"/>
-    <w:lsdException w:name="List Table 7 Colorful Accent 3" w:uiPriority="52"/>
-    <w:lsdException w:name="List Table 1 Light Accent 4" w:uiPriority="46"/>
-    <w:lsdException w:name="List Table 2 Accent 4" w:uiPriority="47"/>
-    <w:lsdException w:name="List Table 3 Accent 4" w:uiPriority="48"/>
-    <w:lsdException w:name="List Table 4 Accent 4" w:uiPriority="49"/>
-    <w:lsdException w:name="List Table 5 Dark Accent 4" w:uiPriority="50"/>
-    <w:lsdException w:name="List Table 6 Colorful Accent 4" w:uiPriority="51"/>
-    <w:lsdException w:name="List Table 7 Colorful Accent 4" w:uiPriority="52"/>
-    <w:lsdException w:name="List Table 1 Light Accent 5" w:uiPriority="46"/>
-    <w:lsdException w:name="List Table 2 Accent 5" w:uiPriority="47"/>
-    <w:lsdException w:name="List Table 3 Accent 5" w:uiPriority="48"/>
-    <w:lsdException w:name="List Table 4 Accent 5" w:uiPriority="49"/>
-    <w:lsdException w:name="List Table 5 Dark Accent 5" w:uiPriority="50"/>
-    <w:lsdException w:name="List Table 6 Colorful Accent 5" w:uiPriority="51"/>
-    <w:lsdException w:name="List Table 7 Colorful Accent 5" w:uiPriority="52"/>
-    <w:lsdException w:name="List Table 1 Light Accent 6" w:uiPriority="46"/>
-    <w:lsdException w:name="List Table 2 Accent 6" w:uiPriority="47"/>
-    <w:lsdException w:name="List Table 3 Accent 6" w:uiPriority="48"/>
-    <w:lsdException w:name="List Table 4 Accent 6" w:uiPriority="49"/>
-    <w:lsdException w:name="List Table 5 Dark Accent 6" w:uiPriority="50"/>
-    <w:lsdException w:name="List Table 6 Colorful Accent 6" w:uiPriority="51"/>
-    <w:lsdException w:name="List Table 7 Colorful Accent 6" w:uiPriority="52"/>
+  <w:latentStyles w:defLockedState="0" w:defUIPriority="99" w:defSemiHidden="1" w:defUnhideWhenUsed="1" w:defQFormat="0" w:count="267">
+    <w:lsdException w:name="Normal" w:semiHidden="0" w:uiPriority="0" w:unhideWhenUsed="0" w:qFormat="1"/>
+    <w:lsdException w:name="heading 1" w:semiHidden="0" w:uiPriority="9" w:unhideWhenUsed="0" w:qFormat="1"/>
+    <w:lsdException w:name="heading 2" w:uiPriority="9" w:qFormat="1"/>
+    <w:lsdException w:name="heading 3" w:uiPriority="9" w:qFormat="1"/>
+    <w:lsdException w:name="heading 4" w:uiPriority="9" w:qFormat="1"/>
+    <w:lsdException w:name="heading 5" w:uiPriority="9" w:qFormat="1"/>
+    <w:lsdException w:name="heading 6" w:uiPriority="9" w:qFormat="1"/>
+    <w:lsdException w:name="heading 7" w:uiPriority="9" w:qFormat="1"/>
+    <w:lsdException w:name="heading 8" w:uiPriority="9" w:qFormat="1"/>
+    <w:lsdException w:name="heading 9" w:uiPriority="9" w:qFormat="1"/>
+    <w:lsdException w:name="toc 1" w:uiPriority="39"/>
+    <w:lsdException w:name="toc 2" w:uiPriority="39"/>
+    <w:lsdException w:name="toc 3" w:uiPriority="39"/>
+    <w:lsdException w:name="toc 4" w:uiPriority="39"/>
+    <w:lsdException w:name="toc 5" w:uiPriority="39"/>
+    <w:lsdException w:name="toc 6" w:uiPriority="39"/>
+    <w:lsdException w:name="toc 7" w:uiPriority="39"/>
+    <w:lsdException w:name="toc 8" w:uiPriority="39"/>
+    <w:lsdException w:name="toc 9" w:uiPriority="39"/>
+    <w:lsdException w:name="caption" w:uiPriority="35" w:qFormat="1"/>
+    <w:lsdException w:name="Title" w:semiHidden="0" w:uiPriority="10" w:unhideWhenUsed="0" w:qFormat="1"/>
+    <w:lsdException w:name="Default Paragraph Font" w:uiPriority="1"/>
+    <w:lsdException w:name="Subtitle" w:semiHidden="0" w:uiPriority="11" w:unhideWhenUsed="0" w:qFormat="1"/>
+    <w:lsdException w:name="Strong" w:semiHidden="0" w:uiPriority="22" w:unhideWhenUsed="0" w:qFormat="1"/>
+    <w:lsdException w:name="Emphasis" w:semiHidden="0" w:uiPriority="20" w:unhideWhenUsed="0" w:qFormat="1"/>
+    <w:lsdException w:name="Table Grid" w:semiHidden="0" w:uiPriority="59" w:unhideWhenUsed="0"/>
+    <w:lsdException w:name="Placeholder Text" w:unhideWhenUsed="0"/>
+    <w:lsdException w:name="No Spacing" w:semiHidden="0" w:uiPriority="1" w:unhideWhenUsed="0" w:qFormat="1"/>
+    <w:lsdException w:name="Light Shading" w:semiHidden="0" w:uiPriority="60" w:unhideWhenUsed="0"/>
+    <w:lsdException w:name="Light List" w:semiHidden="0" w:uiPriority="61" w:unhideWhenUsed="0"/>
+    <w:lsdException w:name="Light Grid" w:semiHidden="0" w:uiPriority="62" w:unhideWhenUsed="0"/>
+    <w:lsdException w:name="Medium Shading 1" w:semiHidden="0" w:uiPriority="63" w:unhideWhenUsed="0"/>
+    <w:lsdException w:name="Medium Shading 2" w:semiHidden="0" w:uiPriority="64" w:unhideWhenUsed="0"/>
+    <w:lsdException w:name="Medium List 1" w:semiHidden="0" w:uiPriority="65" w:unhideWhenUsed="0"/>
+    <w:lsdException w:name="Medium List 2" w:semiHidden="0" w:uiPriority="66" w:unhideWhenUsed="0"/>
+    <w:lsdException w:name="Medium Grid 1" w:semiHidden="0" w:uiPriority="67" w:unhideWhenUsed="0"/>
+    <w:lsdException w:name="Medium Grid 2" w:semiHidden="0" w:uiPriority="68" w:unhideWhenUsed="0"/>
+    <w:lsdException w:name="Medium Grid 3" w:semiHidden="0" w:uiPriority="69" w:unhideWhenUsed="0"/>
+    <w:lsdException w:name="Dark List" w:semiHidden="0" w:uiPriority="70" w:unhideWhenUsed="0"/>
+    <w:lsdException w:name="Colorful Shading" w:semiHidden="0" w:uiPriority="71" w:unhideWhenUsed="0"/>
+    <w:lsdException w:name="Colorful List" w:semiHidden="0" w:uiPriority="72" w:unhideWhenUsed="0"/>
+    <w:lsdException w:name="Colorful Grid" w:semiHidden="0" w:uiPriority="73" w:unhideWhenUsed="0"/>
+    <w:lsdException w:name="Light Shading Accent 1" w:semiHidden="0" w:uiPriority="60" w:unhideWhenUsed="0"/>
+    <w:lsdException w:name="Light List Accent 1" w:semiHidden="0" w:uiPriority="61" w:unhideWhenUsed="0"/>
+    <w:lsdException w:name="Light Grid Accent 1" w:semiHidden="0" w:uiPriority="62" w:unhideWhenUsed="0"/>
+    <w:lsdException w:name="Medium Shading 1 Accent 1" w:semiHidden="0" w:uiPriority="63" w:unhideWhenUsed="0"/>
+    <w:lsdException w:name="Medium Shading 2 Accent 1" w:semiHidden="0" w:uiPriority="64" w:unhideWhenUsed="0"/>
+    <w:lsdException w:name="Medium List 1 Accent 1" w:semiHidden="0" w:uiPriority="65" w:unhideWhenUsed="0"/>
+    <w:lsdException w:name="Revision" w:unhideWhenUsed="0"/>
+    <w:lsdException w:name="List Paragraph" w:semiHidden="0" w:unhideWhenUsed="0" w:qFormat="1"/>
+    <w:lsdException w:name="Quote" w:semiHidden="0" w:uiPriority="29" w:unhideWhenUsed="0" w:qFormat="1"/>
+    <w:lsdException w:name="Intense Quote" w:semiHidden="0" w:uiPriority="30" w:unhideWhenUsed="0" w:qFormat="1"/>
+    <w:lsdException w:name="Medium List 2 Accent 1" w:semiHidden="0" w:uiPriority="66" w:unhideWhenUsed="0"/>
+    <w:lsdException w:name="Medium Grid 1 Accent 1" w:semiHidden="0" w:uiPriority="67" w:unhideWhenUsed="0"/>
+    <w:lsdException w:name="Medium Grid 2 Accent 1" w:semiHidden="0" w:uiPriority="68" w:unhideWhenUsed="0"/>
+    <w:lsdException w:name="Medium Grid 3 Accent 1" w:semiHidden="0" w:uiPriority="69" w:unhideWhenUsed="0"/>
+    <w:lsdException w:name="Dark List Accent 1" w:semiHidden="0" w:uiPriority="70" w:unhideWhenUsed="0"/>
+    <w:lsdException w:name="Colorful Shading Accent 1" w:semiHidden="0" w:uiPriority="71" w:unhideWhenUsed="0"/>
+    <w:lsdException w:name="Colorful List Accent 1" w:semiHidden="0" w:uiPriority="72" w:unhideWhenUsed="0"/>
+    <w:lsdException w:name="Colorful Grid Accent 1" w:semiHidden="0" w:uiPriority="73" w:unhideWhenUsed="0"/>
+    <w:lsdException w:name="Light Shading Accent 2" w:semiHidden="0" w:uiPriority="60" w:unhideWhenUsed="0"/>
+    <w:lsdException w:name="Light List Accent 2" w:semiHidden="0" w:uiPriority="61" w:unhideWhenUsed="0"/>
+    <w:lsdException w:name="Light Grid Accent 2" w:semiHidden="0" w:uiPriority="62" w:unhideWhenUsed="0"/>
+    <w:lsdException w:name="Medium Shading 1 Accent 2" w:semiHidden="0" w:uiPriority="63" w:unhideWhenUsed="0"/>
+    <w:lsdException w:name="Medium Shading 2 Accent 2" w:semiHidden="0" w:uiPriority="64" w:unhideWhenUsed="0"/>
+    <w:lsdException w:name="Medium List 1 Accent 2" w:semiHidden="0" w:uiPriority="65" w:unhideWhenUsed="0"/>
+    <w:lsdException w:name="Medium List 2 Accent 2" w:semiHidden="0" w:uiPriority="66" w:unhideWhenUsed="0"/>
+    <w:lsdException w:name="Medium Grid 1 Accent 2" w:semiHidden="0" w:uiPriority="67" w:unhideWhenUsed="0"/>
+    <w:lsdException w:name="Medium Grid 2 Accent 2" w:semiHidden="0" w:uiPriority="68" w:unhideWhenUsed="0"/>
+    <w:lsdException w:name="Medium Grid 3 Accent 2" w:semiHidden="0" w:uiPriority="69" w:unhideWhenUsed="0"/>
+    <w:lsdException w:name="Dark List Accent 2" w:semiHidden="0" w:uiPriority="70" w:unhideWhenUsed="0"/>
+    <w:lsdException w:name="Colorful Shading Accent 2" w:semiHidden="0" w:uiPriority="71" w:unhideWhenUsed="0"/>
+    <w:lsdException w:name="Colorful List Accent 2" w:semiHidden="0" w:uiPriority="72" w:unhideWhenUsed="0"/>
+    <w:lsdException w:name="Colorful Grid Accent 2" w:semiHidden="0" w:uiPriority="73" w:unhideWhenUsed="0"/>
+    <w:lsdException w:name="Light Shading Accent 3" w:semiHidden="0" w:uiPriority="60" w:unhideWhenUsed="0"/>
+    <w:lsdException w:name="Light List Accent 3" w:semiHidden="0" w:uiPriority="61" w:unhideWhenUsed="0"/>
+    <w:lsdException w:name="Light Grid Accent 3" w:semiHidden="0" w:uiPriority="62" w:unhideWhenUsed="0"/>
+    <w:lsdException w:name="Medium Shading 1 Accent 3" w:semiHidden="0" w:uiPriority="63" w:unhideWhenUsed="0"/>
+    <w:lsdException w:name="Medium Shading 2 Accent 3" w:semiHidden="0" w:uiPriority="64" w:unhideWhenUsed="0"/>
+    <w:lsdException w:name="Medium List 1 Accent 3" w:semiHidden="0" w:uiPriority="65" w:unhideWhenUsed="0"/>
+    <w:lsdException w:name="Medium List 2 Accent 3" w:semiHidden="0" w:uiPriority="66" w:unhideWhenUsed="0"/>
+    <w:lsdException w:name="Medium Grid 1 Accent 3" w:semiHidden="0" w:uiPriority="67" w:unhideWhenUsed="0"/>
+    <w:lsdException w:name="Medium Grid 2 Accent 3" w:semiHidden="0" w:uiPriority="68" w:unhideWhenUsed="0"/>
+    <w:lsdException w:name="Medium Grid 3 Accent 3" w:semiHidden="0" w:uiPriority="69" w:unhideWhenUsed="0"/>
+    <w:lsdException w:name="Dark List Accent 3" w:semiHidden="0" w:uiPriority="70" w:unhideWhenUsed="0"/>
+    <w:lsdException w:name="Colorful Shading Accent 3" w:semiHidden="0" w:uiPriority="71" w:unhideWhenUsed="0"/>
+    <w:lsdException w:name="Colorful List Accent 3" w:semiHidden="0" w:uiPriority="72" w:unhideWhenUsed="0"/>
+    <w:lsdException w:name="Colorful Grid Accent 3" w:semiHidden="0" w:uiPriority="73" w:unhideWhenUsed="0"/>
+    <w:lsdException w:name="Light Shading Accent 4" w:semiHidden="0" w:uiPriority="60" w:unhideWhenUsed="0"/>
+    <w:lsdException w:name="Light List Accent 4" w:semiHidden="0" w:uiPriority="61" w:unhideWhenUsed="0"/>
+    <w:lsdException w:name="Light Grid Accent 4" w:semiHidden="0" w:uiPriority="62" w:unhideWhenUsed="0"/>
+    <w:lsdException w:name="Medium Shading 1 Accent 4" w:semiHidden="0" w:uiPriority="63" w:unhideWhenUsed="0"/>
+    <w:lsdException w:name="Medium Shading 2 Accent 4" w:semiHidden="0" w:uiPriority="64" w:unhideWhenUsed="0"/>
+    <w:lsdException w:name="Medium List 1 Accent 4" w:semiHidden="0" w:uiPriority="65" w:unhideWhenUsed="0"/>
+    <w:lsdException w:name="Medium List 2 Accent 4" w:semiHidden="0" w:uiPriority="66" w:unhideWhenUsed="0"/>
+    <w:lsdException w:name="Medium Grid 1 Accent 4" w:semiHidden="0" w:uiPriority="67" w:unhideWhenUsed="0"/>
+    <w:lsdException w:name="Medium Grid 2 Accent 4" w:semiHidden="0" w:uiPriority="68" w:unhideWhenUsed="0"/>
+    <w:lsdException w:name="Medium Grid 3 Accent 4" w:semiHidden="0" w:uiPriority="69" w:unhideWhenUsed="0"/>
+    <w:lsdException w:name="Dark List Accent 4" w:semiHidden="0" w:uiPriority="70" w:unhideWhenUsed="0"/>
+    <w:lsdException w:name="Colorful Shading Accent 4" w:semiHidden="0" w:uiPriority="71" w:unhideWhenUsed="0"/>
+    <w:lsdException w:name="Colorful List Accent 4" w:semiHidden="0" w:uiPriority="72" w:unhideWhenUsed="0"/>
+    <w:lsdException w:name="Colorful Grid Accent 4" w:semiHidden="0" w:uiPriority="73" w:unhideWhenUsed="0"/>
+    <w:lsdException w:name="Light Shading Accent 5" w:semiHidden="0" w:uiPriority="60" w:unhideWhenUsed="0"/>
+    <w:lsdException w:name="Light List Accent 5" w:semiHidden="0" w:uiPriority="61" w:unhideWhenUsed="0"/>
+    <w:lsdException w:name="Light Grid Accent 5" w:semiHidden="0" w:uiPriority="62" w:unhideWhenUsed="0"/>
+    <w:lsdException w:name="Medium Shading 1 Accent 5" w:semiHidden="0" w:uiPriority="63" w:unhideWhenUsed="0"/>
+    <w:lsdException w:name="Medium Shading 2 Accent 5" w:semiHidden="0" w:uiPriority="64" w:unhideWhenUsed="0"/>
+    <w:lsdException w:name="Medium List 1 Accent 5" w:semiHidden="0" w:uiPriority="65" w:unhideWhenUsed="0"/>
+    <w:lsdException w:name="Medium List 2 Accent 5" w:semiHidden="0" w:uiPriority="66" w:unhideWhenUsed="0"/>
+    <w:lsdException w:name="Medium Grid 1 Accent 5" w:semiHidden="0" w:uiPriority="67" w:unhideWhenUsed="0"/>
+    <w:lsdException w:name="Medium Grid 2 Accent 5" w:semiHidden="0" w:uiPriority="68" w:unhideWhenUsed="0"/>
+    <w:lsdException w:name="Medium Grid 3 Accent 5" w:semiHidden="0" w:uiPriority="69" w:unhideWhenUsed="0"/>
+    <w:lsdException w:name="Dark List Accent 5" w:semiHidden="0" w:uiPriority="70" w:unhideWhenUsed="0"/>
+    <w:lsdException w:name="Colorful Shading Accent 5" w:semiHidden="0" w:uiPriority="71" w:unhideWhenUsed="0"/>
+    <w:lsdException w:name="Colorful List Accent 5" w:semiHidden="0" w:uiPriority="72" w:unhideWhenUsed="0"/>
+    <w:lsdException w:name="Colorful Grid Accent 5" w:semiHidden="0" w:uiPriority="73" w:unhideWhenUsed="0"/>
+    <w:lsdException w:name="Light Shading Accent 6" w:semiHidden="0" w:uiPriority="60" w:unhideWhenUsed="0"/>
+    <w:lsdException w:name="Light List Accent 6" w:semiHidden="0" w:uiPriority="61" w:unhideWhenUsed="0"/>
+    <w:lsdException w:name="Light Grid Accent 6" w:semiHidden="0" w:uiPriority="62" w:unhideWhenUsed="0"/>
+    <w:lsdException w:name="Medium Shading 1 Accent 6" w:semiHidden="0" w:uiPriority="63" w:unhideWhenUsed="0"/>
+    <w:lsdException w:name="Medium Shading 2 Accent 6" w:semiHidden="0" w:uiPriority="64" w:unhideWhenUsed="0"/>
+    <w:lsdException w:name="Medium List 1 Accent 6" w:semiHidden="0" w:uiPriority="65" w:unhideWhenUsed="0"/>
+    <w:lsdException w:name="Medium List 2 Accent 6" w:semiHidden="0" w:uiPriority="66" w:unhideWhenUsed="0"/>
+    <w:lsdException w:name="Medium Grid 1 Accent 6" w:semiHidden="0" w:uiPriority="67" w:unhideWhenUsed="0"/>
+    <w:lsdException w:name="Medium Grid 2 Accent 6" w:semiHidden="0" w:uiPriority="68" w:unhideWhenUsed="0"/>
+    <w:lsdException w:name="Medium Grid 3 Accent 6" w:semiHidden="0" w:uiPriority="69" w:unhideWhenUsed="0"/>
+    <w:lsdException w:name="Dark List Accent 6" w:semiHidden="0" w:uiPriority="70" w:unhideWhenUsed="0"/>
+    <w:lsdException w:name="Colorful Shading Accent 6" w:semiHidden="0" w:uiPriority="71" w:unhideWhenUsed="0"/>
+    <w:lsdException w:name="Colorful List Accent 6" w:semiHidden="0" w:uiPriority="72" w:unhideWhenUsed="0"/>
+    <w:lsdException w:name="Colorful Grid Accent 6" w:semiHidden="0" w:uiPriority="73" w:unhideWhenUsed="0"/>
+    <w:lsdException w:name="Subtle Emphasis" w:semiHidden="0" w:uiPriority="19" w:unhideWhenUsed="0" w:qFormat="1"/>
+    <w:lsdException w:name="Intense Emphasis" w:semiHidden="0" w:uiPriority="21" w:unhideWhenUsed="0" w:qFormat="1"/>
+    <w:lsdException w:name="Subtle Reference" w:semiHidden="0" w:uiPriority="31" w:unhideWhenUsed="0" w:qFormat="1"/>
+    <w:lsdException w:name="Intense Reference" w:semiHidden="0" w:uiPriority="32" w:unhideWhenUsed="0" w:qFormat="1"/>
+    <w:lsdException w:name="Book Title" w:semiHidden="0" w:uiPriority="33" w:unhideWhenUsed="0" w:qFormat="1"/>
+    <w:lsdException w:name="Bibliography" w:uiPriority="37"/>
+    <w:lsdException w:name="TOC Heading" w:uiPriority="39" w:qFormat="1"/>
   </w:latentStyles>
   <w:style w:type="paragraph" w:default="1" w:styleId="Normal">
     <w:name w:val="Normal"/>
@@ -14667,6 +14362,7 @@
     <w:uiPriority w:val="99"/>
     <w:semiHidden/>
     <w:unhideWhenUsed/>
+    <w:qFormat/>
     <w:tblPr>
       <w:tblInd w:w="0" w:type="dxa"/>
       <w:tblCellMar>
@@ -15137,7 +14833,7 @@
     </a:clrScheme>
     <a:fontScheme name="Office">
       <a:majorFont>
-        <a:latin typeface="Calibri Light" panose="020F0302020204030204"/>
+        <a:latin typeface="Calibri Light"/>
         <a:ea typeface=""/>
         <a:cs typeface=""/>
         <a:font script="Jpan" typeface="ＭＳ ゴシック"/>
@@ -15172,7 +14868,7 @@
         <a:font script="Geor" typeface="Sylfaen"/>
       </a:majorFont>
       <a:minorFont>
-        <a:latin typeface="Calibri" panose="020F0502020204030204"/>
+        <a:latin typeface="Calibri"/>
         <a:ea typeface=""/>
         <a:cs typeface=""/>
         <a:font script="Jpan" typeface="ＭＳ 明朝"/>
@@ -15349,7 +15045,7 @@
   <a:extraClrSchemeLst/>
   <a:extLst>
     <a:ext uri="{05A4C25C-085E-4340-85A3-A5531E510DB2}">
-      <thm15:themeFamily xmlns:thm15="http://schemas.microsoft.com/office/thememl/2012/main" name="Office Theme" id="{62F939B6-93AF-4DB8-9C6B-D6C7DFDC589F}" vid="{4A3C46E8-61CC-4603-A589-7422A47A8E4A}"/>
+      <thm15:themeFamily xmlns:thm15="http://schemas.microsoft.com/office/thememl/2012/main" xmlns="" name="Office Theme" id="{62F939B6-93AF-4DB8-9C6B-D6C7DFDC589F}" vid="{4A3C46E8-61CC-4603-A589-7422A47A8E4A}"/>
     </a:ext>
   </a:extLst>
 </a:theme>

</xml_diff>

<commit_message>
Tú update tài liệu đặc tả - thêm mục 7 giao diện chính của phần mềm
</commit_message>
<xml_diff>
--- a/Documents/TLĐT_Nhóm Trương Tiến Phúc.docx
+++ b/Documents/TLĐT_Nhóm Trương Tiến Phúc.docx
@@ -1,6 +1,6 @@
 
 <file path=word/document.xml><?xml version="1.0" encoding="utf-8"?>
-<w:document xmlns:ve="http://schemas.openxmlformats.org/markup-compatibility/2006" xmlns:o="urn:schemas-microsoft-com:office:office" xmlns:r="http://schemas.openxmlformats.org/officeDocument/2006/relationships" xmlns:m="http://schemas.openxmlformats.org/officeDocument/2006/math" xmlns:v="urn:schemas-microsoft-com:vml" xmlns:wp="http://schemas.openxmlformats.org/drawingml/2006/wordprocessingDrawing" xmlns:w10="urn:schemas-microsoft-com:office:word" xmlns:w="http://schemas.openxmlformats.org/wordprocessingml/2006/main" xmlns:wne="http://schemas.microsoft.com/office/word/2006/wordml">
+<w:document xmlns:wpc="http://schemas.microsoft.com/office/word/2010/wordprocessingCanvas" xmlns:mc="http://schemas.openxmlformats.org/markup-compatibility/2006" xmlns:o="urn:schemas-microsoft-com:office:office" xmlns:r="http://schemas.openxmlformats.org/officeDocument/2006/relationships" xmlns:m="http://schemas.openxmlformats.org/officeDocument/2006/math" xmlns:v="urn:schemas-microsoft-com:vml" xmlns:wp14="http://schemas.microsoft.com/office/word/2010/wordprocessingDrawing" xmlns:wp="http://schemas.openxmlformats.org/drawingml/2006/wordprocessingDrawing" xmlns:w10="urn:schemas-microsoft-com:office:word" xmlns:w="http://schemas.openxmlformats.org/wordprocessingml/2006/main" xmlns:w14="http://schemas.microsoft.com/office/word/2010/wordml" xmlns:w15="http://schemas.microsoft.com/office/word/2012/wordml" xmlns:wpg="http://schemas.microsoft.com/office/word/2010/wordprocessingGroup" xmlns:wpi="http://schemas.microsoft.com/office/word/2010/wordprocessingInk" xmlns:wne="http://schemas.microsoft.com/office/word/2006/wordml" xmlns:wps="http://schemas.microsoft.com/office/word/2010/wordprocessingShape" mc:Ignorable="w14 w15 wp14">
   <w:body>
     <w:p>
       <w:pPr>
@@ -39,7 +39,7 @@
                     <a:blip r:embed="rId7">
                       <a:extLst>
                         <a:ext uri="{28A0092B-C50C-407E-A947-70E740481C1C}">
-                          <a14:useLocalDpi xmlns:a14="http://schemas.microsoft.com/office/drawing/2010/main" xmlns:wps="http://schemas.microsoft.com/office/word/2010/wordprocessingShape" xmlns:wpi="http://schemas.microsoft.com/office/word/2010/wordprocessingInk" xmlns:wpg="http://schemas.microsoft.com/office/word/2010/wordprocessingGroup" xmlns:w15="http://schemas.microsoft.com/office/word/2012/wordml" xmlns:w14="http://schemas.microsoft.com/office/word/2010/wordml" xmlns:w="http://schemas.openxmlformats.org/wordprocessingml/2006/main" xmlns:w10="urn:schemas-microsoft-com:office:word" xmlns:wp14="http://schemas.microsoft.com/office/word/2010/wordprocessingDrawing" xmlns:v="urn:schemas-microsoft-com:vml" xmlns:o="urn:schemas-microsoft-com:office:office" xmlns:mc="http://schemas.openxmlformats.org/markup-compatibility/2006" xmlns:wpc="http://schemas.microsoft.com/office/word/2010/wordprocessingCanvas" xmlns="" val="0"/>
+                          <a14:useLocalDpi xmlns:a14="http://schemas.microsoft.com/office/drawing/2010/main" val="0"/>
                         </a:ext>
                       </a:extLst>
                     </a:blip>
@@ -665,7 +665,7 @@
           <w:insideH w:val="single" w:sz="4" w:space="0" w:color="000000"/>
           <w:insideV w:val="single" w:sz="4" w:space="0" w:color="000000"/>
         </w:tblBorders>
-        <w:tblLook w:val="04A0"/>
+        <w:tblLook w:val="04A0" w:firstRow="1" w:lastRow="0" w:firstColumn="1" w:lastColumn="0" w:noHBand="0" w:noVBand="1"/>
       </w:tblPr>
       <w:tblGrid>
         <w:gridCol w:w="1709"/>
@@ -3194,8 +3194,6 @@
         </w:rPr>
         <w:t>:</w:t>
       </w:r>
-      <w:bookmarkStart w:id="0" w:name="_GoBack"/>
-      <w:bookmarkEnd w:id="0"/>
       <w:r>
         <w:rPr>
           <w:sz w:val="24"/>
@@ -5314,8 +5312,8 @@
           <w:szCs w:val="24"/>
         </w:rPr>
       </w:pPr>
-      <w:bookmarkStart w:id="1" w:name="_Toc356850040"/>
-      <w:bookmarkStart w:id="2" w:name="_Toc356850275"/>
+      <w:bookmarkStart w:id="0" w:name="_Toc356850040"/>
+      <w:bookmarkStart w:id="1" w:name="_Toc356850275"/>
       <w:r>
         <w:rPr>
           <w:szCs w:val="24"/>
@@ -5323,26 +5321,26 @@
         <w:lastRenderedPageBreak/>
         <w:t>1. GIỚI THIỆU</w:t>
       </w:r>
+      <w:bookmarkEnd w:id="0"/>
       <w:bookmarkEnd w:id="1"/>
+    </w:p>
+    <w:p>
+      <w:pPr>
+        <w:pStyle w:val="Heading2"/>
+        <w:rPr>
+          <w:szCs w:val="24"/>
+        </w:rPr>
+      </w:pPr>
+      <w:bookmarkStart w:id="2" w:name="_Toc356850041"/>
+      <w:bookmarkStart w:id="3" w:name="_Toc356850276"/>
+      <w:r>
+        <w:rPr>
+          <w:szCs w:val="24"/>
+        </w:rPr>
+        <w:t>1.1. Mục đích tài liệu</w:t>
+      </w:r>
       <w:bookmarkEnd w:id="2"/>
-    </w:p>
-    <w:p>
-      <w:pPr>
-        <w:pStyle w:val="Heading2"/>
-        <w:rPr>
-          <w:szCs w:val="24"/>
-        </w:rPr>
-      </w:pPr>
-      <w:bookmarkStart w:id="3" w:name="_Toc356850041"/>
-      <w:bookmarkStart w:id="4" w:name="_Toc356850276"/>
-      <w:r>
-        <w:rPr>
-          <w:szCs w:val="24"/>
-        </w:rPr>
-        <w:t>1.1. Mục đích tài liệu</w:t>
-      </w:r>
       <w:bookmarkEnd w:id="3"/>
-      <w:bookmarkEnd w:id="4"/>
     </w:p>
     <w:p>
       <w:pPr>
@@ -5410,16 +5408,16 @@
           <w:szCs w:val="24"/>
         </w:rPr>
       </w:pPr>
-      <w:bookmarkStart w:id="5" w:name="_Toc356850042"/>
-      <w:bookmarkStart w:id="6" w:name="_Toc356850277"/>
+      <w:bookmarkStart w:id="4" w:name="_Toc356850042"/>
+      <w:bookmarkStart w:id="5" w:name="_Toc356850277"/>
       <w:r>
         <w:rPr>
           <w:szCs w:val="24"/>
         </w:rPr>
         <w:t>1.2. Phạm vi tài liệu</w:t>
       </w:r>
+      <w:bookmarkEnd w:id="4"/>
       <w:bookmarkEnd w:id="5"/>
-      <w:bookmarkEnd w:id="6"/>
     </w:p>
     <w:p>
       <w:pPr>
@@ -5446,16 +5444,16 @@
           <w:szCs w:val="24"/>
         </w:rPr>
       </w:pPr>
-      <w:bookmarkStart w:id="7" w:name="_Toc356850043"/>
-      <w:bookmarkStart w:id="8" w:name="_Toc356850278"/>
+      <w:bookmarkStart w:id="6" w:name="_Toc356850043"/>
+      <w:bookmarkStart w:id="7" w:name="_Toc356850278"/>
       <w:r>
         <w:rPr>
           <w:szCs w:val="24"/>
         </w:rPr>
         <w:t>1.3. Thuật ngữ và các từ viết tắt</w:t>
       </w:r>
+      <w:bookmarkEnd w:id="6"/>
       <w:bookmarkEnd w:id="7"/>
-      <w:bookmarkEnd w:id="8"/>
     </w:p>
     <w:tbl>
       <w:tblPr>
@@ -5469,7 +5467,7 @@
           <w:insideH w:val="single" w:sz="4" w:space="0" w:color="000000"/>
           <w:insideV w:val="single" w:sz="4" w:space="0" w:color="000000"/>
         </w:tblBorders>
-        <w:tblLook w:val="04A0"/>
+        <w:tblLook w:val="04A0" w:firstRow="1" w:lastRow="0" w:firstColumn="1" w:lastColumn="0" w:noHBand="0" w:noVBand="1"/>
       </w:tblPr>
       <w:tblGrid>
         <w:gridCol w:w="1350"/>
@@ -5635,16 +5633,16 @@
           <w:szCs w:val="24"/>
         </w:rPr>
       </w:pPr>
-      <w:bookmarkStart w:id="9" w:name="_Toc356850044"/>
-      <w:bookmarkStart w:id="10" w:name="_Toc356850279"/>
+      <w:bookmarkStart w:id="8" w:name="_Toc356850044"/>
+      <w:bookmarkStart w:id="9" w:name="_Toc356850279"/>
       <w:r>
         <w:rPr>
           <w:szCs w:val="24"/>
         </w:rPr>
         <w:t>1.4. Tài liệu tham khảo</w:t>
       </w:r>
+      <w:bookmarkEnd w:id="8"/>
       <w:bookmarkEnd w:id="9"/>
-      <w:bookmarkEnd w:id="10"/>
     </w:p>
     <w:p>
       <w:pPr>
@@ -5666,7 +5664,7 @@
           <w:insideH w:val="single" w:sz="4" w:space="0" w:color="000000"/>
           <w:insideV w:val="single" w:sz="4" w:space="0" w:color="000000"/>
         </w:tblBorders>
-        <w:tblLook w:val="04A0"/>
+        <w:tblLook w:val="04A0" w:firstRow="1" w:lastRow="0" w:firstColumn="1" w:lastColumn="0" w:noHBand="0" w:noVBand="1"/>
       </w:tblPr>
       <w:tblGrid>
         <w:gridCol w:w="729"/>
@@ -5828,6 +5826,7 @@
               <w:rPr>
                 <w:sz w:val="24"/>
                 <w:szCs w:val="24"/>
+                <w:lang w:val="fr-FR"/>
               </w:rPr>
             </w:pPr>
             <w:hyperlink r:id="rId8" w:history="1">
@@ -5838,6 +5837,7 @@
                   <w:sz w:val="24"/>
                   <w:szCs w:val="24"/>
                   <w:u w:val="none"/>
+                  <w:lang w:val="fr-FR"/>
                 </w:rPr>
                 <w:t>mau-bm-qtpm-cnpm-dac-ta-yeu-cau-phan-memsrs-v2-0.doc</w:t>
               </w:r>
@@ -5858,6 +5858,7 @@
               <w:rPr>
                 <w:sz w:val="24"/>
                 <w:szCs w:val="24"/>
+                <w:lang w:val="fr-FR"/>
               </w:rPr>
             </w:pPr>
             <w:hyperlink r:id="rId9" w:tgtFrame="_blank" w:history="1">
@@ -5867,6 +5868,7 @@
                   <w:color w:val="5566DD"/>
                   <w:sz w:val="24"/>
                   <w:szCs w:val="24"/>
+                  <w:lang w:val="fr-FR"/>
                 </w:rPr>
                 <w:t>https://hienngong.files.wordpress.com/2012/09/mau-bm-qtpm-cnpm-dac-ta-yeu-cau-phan-memsrs-v2-0.doc</w:t>
               </w:r>
@@ -5887,6 +5889,7 @@
               <w:rPr>
                 <w:sz w:val="24"/>
                 <w:szCs w:val="24"/>
+                <w:lang w:val="fr-FR"/>
               </w:rPr>
             </w:pPr>
           </w:p>
@@ -6001,16 +6004,16 @@
           <w:szCs w:val="24"/>
         </w:rPr>
       </w:pPr>
-      <w:bookmarkStart w:id="11" w:name="_Toc356850045"/>
-      <w:bookmarkStart w:id="12" w:name="_Toc356850280"/>
+      <w:bookmarkStart w:id="10" w:name="_Toc356850045"/>
+      <w:bookmarkStart w:id="11" w:name="_Toc356850280"/>
       <w:r>
         <w:rPr>
           <w:szCs w:val="24"/>
         </w:rPr>
         <w:t>1.5. Mô tả tài liệu</w:t>
       </w:r>
+      <w:bookmarkEnd w:id="10"/>
       <w:bookmarkEnd w:id="11"/>
-      <w:bookmarkEnd w:id="12"/>
     </w:p>
     <w:p>
       <w:pPr>
@@ -6230,8 +6233,8 @@
           <w:szCs w:val="24"/>
         </w:rPr>
       </w:pPr>
-      <w:bookmarkStart w:id="13" w:name="_Toc356850046"/>
-      <w:bookmarkStart w:id="14" w:name="_Toc356850281"/>
+      <w:bookmarkStart w:id="12" w:name="_Toc356850046"/>
+      <w:bookmarkStart w:id="13" w:name="_Toc356850281"/>
       <w:r>
         <w:rPr>
           <w:szCs w:val="24"/>
@@ -6239,26 +6242,26 @@
         <w:lastRenderedPageBreak/>
         <w:t>2. TỔNG QUAN VỀ PHẦN MỀM</w:t>
       </w:r>
+      <w:bookmarkEnd w:id="12"/>
       <w:bookmarkEnd w:id="13"/>
+    </w:p>
+    <w:p>
+      <w:pPr>
+        <w:pStyle w:val="Heading2"/>
+        <w:rPr>
+          <w:szCs w:val="24"/>
+        </w:rPr>
+      </w:pPr>
+      <w:bookmarkStart w:id="14" w:name="_Toc356850047"/>
+      <w:bookmarkStart w:id="15" w:name="_Toc356850282"/>
+      <w:r>
+        <w:rPr>
+          <w:szCs w:val="24"/>
+        </w:rPr>
+        <w:t>2.1. Yêu cầu chung của phần mềm</w:t>
+      </w:r>
       <w:bookmarkEnd w:id="14"/>
-    </w:p>
-    <w:p>
-      <w:pPr>
-        <w:pStyle w:val="Heading2"/>
-        <w:rPr>
-          <w:szCs w:val="24"/>
-        </w:rPr>
-      </w:pPr>
-      <w:bookmarkStart w:id="15" w:name="_Toc356850047"/>
-      <w:bookmarkStart w:id="16" w:name="_Toc356850282"/>
-      <w:r>
-        <w:rPr>
-          <w:szCs w:val="24"/>
-        </w:rPr>
-        <w:t>2.1. Yêu cầu chung của phần mềm</w:t>
-      </w:r>
       <w:bookmarkEnd w:id="15"/>
-      <w:bookmarkEnd w:id="16"/>
     </w:p>
     <w:p>
       <w:pPr>
@@ -6353,16 +6356,16 @@
           <w:szCs w:val="24"/>
         </w:rPr>
       </w:pPr>
-      <w:bookmarkStart w:id="17" w:name="_Toc356850048"/>
-      <w:bookmarkStart w:id="18" w:name="_Toc356850283"/>
+      <w:bookmarkStart w:id="16" w:name="_Toc356850048"/>
+      <w:bookmarkStart w:id="17" w:name="_Toc356850283"/>
       <w:r>
         <w:rPr>
           <w:szCs w:val="24"/>
         </w:rPr>
         <w:t>2.2. Mục tiêu của phần mềm</w:t>
       </w:r>
+      <w:bookmarkEnd w:id="16"/>
       <w:bookmarkEnd w:id="17"/>
-      <w:bookmarkEnd w:id="18"/>
     </w:p>
     <w:p>
       <w:pPr>
@@ -6388,16 +6391,16 @@
           <w:szCs w:val="24"/>
         </w:rPr>
       </w:pPr>
-      <w:bookmarkStart w:id="19" w:name="_Toc356850049"/>
-      <w:bookmarkStart w:id="20" w:name="_Toc356850284"/>
+      <w:bookmarkStart w:id="18" w:name="_Toc356850049"/>
+      <w:bookmarkStart w:id="19" w:name="_Toc356850284"/>
       <w:r>
         <w:rPr>
           <w:szCs w:val="24"/>
         </w:rPr>
         <w:t>2.3. Đối tượng người dùng</w:t>
       </w:r>
+      <w:bookmarkEnd w:id="18"/>
       <w:bookmarkEnd w:id="19"/>
-      <w:bookmarkEnd w:id="20"/>
     </w:p>
     <w:p>
       <w:pPr>
@@ -6456,8 +6459,8 @@
           <w:szCs w:val="24"/>
         </w:rPr>
       </w:pPr>
-      <w:bookmarkStart w:id="21" w:name="_Toc356850050"/>
-      <w:bookmarkStart w:id="22" w:name="_Toc356850285"/>
+      <w:bookmarkStart w:id="20" w:name="_Toc356850050"/>
+      <w:bookmarkStart w:id="21" w:name="_Toc356850285"/>
       <w:r>
         <w:rPr>
           <w:szCs w:val="24"/>
@@ -6465,8 +6468,8 @@
         <w:lastRenderedPageBreak/>
         <w:t>2.4. Mô hình tổng thể của phần mềm</w:t>
       </w:r>
+      <w:bookmarkEnd w:id="20"/>
       <w:bookmarkEnd w:id="21"/>
-      <w:bookmarkEnd w:id="22"/>
     </w:p>
     <w:p>
       <w:pPr>
@@ -6498,10 +6501,10 @@
             <v:path o:extrusionok="f" gradientshapeok="t" o:connecttype="rect"/>
             <o:lock v:ext="edit" aspectratio="t"/>
           </v:shapetype>
-          <v:shape id="_x0000_i1032" type="#_x0000_t75" style="width:487.5pt;height:369.75pt" o:ole="">
+          <v:shape id="_x0000_i1025" type="#_x0000_t75" style="width:487.5pt;height:369.75pt" o:ole="">
             <v:imagedata r:id="rId10" o:title=""/>
           </v:shape>
-          <o:OLEObject Type="Embed" ProgID="Visio.Drawing.11" ShapeID="_x0000_i1032" DrawAspect="Content" ObjectID="_1487790481" r:id="rId11"/>
+          <o:OLEObject Type="Embed" ProgID="Visio.Drawing.11" ShapeID="_x0000_i1025" DrawAspect="Content" ObjectID="_1487836860" r:id="rId11"/>
         </w:object>
       </w:r>
     </w:p>
@@ -6512,8 +6515,8 @@
           <w:szCs w:val="24"/>
         </w:rPr>
       </w:pPr>
-      <w:bookmarkStart w:id="23" w:name="_Toc356850051"/>
-      <w:bookmarkStart w:id="24" w:name="_Toc356850286"/>
+      <w:bookmarkStart w:id="22" w:name="_Toc356850051"/>
+      <w:bookmarkStart w:id="23" w:name="_Toc356850286"/>
       <w:r>
         <w:rPr>
           <w:szCs w:val="24"/>
@@ -6521,8 +6524,8 @@
         <w:lastRenderedPageBreak/>
         <w:t>3. PHÂN TÍCH QUY TRÌNH NGHIỆP VỤ</w:t>
       </w:r>
+      <w:bookmarkEnd w:id="22"/>
       <w:bookmarkEnd w:id="23"/>
-      <w:bookmarkEnd w:id="24"/>
     </w:p>
     <w:p>
       <w:pPr>
@@ -6661,10 +6664,10 @@
           <w:szCs w:val="24"/>
         </w:rPr>
         <w:object w:dxaOrig="9715" w:dyaOrig="10987">
-          <v:shape id="_x0000_i1025" type="#_x0000_t75" style="width:468pt;height:435pt" o:ole="">
+          <v:shape id="_x0000_i1026" type="#_x0000_t75" style="width:468pt;height:435pt" o:ole="">
             <v:imagedata r:id="rId12" o:title=""/>
           </v:shape>
-          <o:OLEObject Type="Embed" ProgID="Visio.Drawing.11" ShapeID="_x0000_i1025" DrawAspect="Content" ObjectID="_1487790482" r:id="rId13"/>
+          <o:OLEObject Type="Embed" ProgID="Visio.Drawing.11" ShapeID="_x0000_i1026" DrawAspect="Content" ObjectID="_1487836861" r:id="rId13"/>
         </w:object>
       </w:r>
     </w:p>
@@ -6675,8 +6678,8 @@
           <w:szCs w:val="24"/>
         </w:rPr>
       </w:pPr>
-      <w:bookmarkStart w:id="25" w:name="_Toc356850052"/>
-      <w:bookmarkStart w:id="26" w:name="_Toc356850287"/>
+      <w:bookmarkStart w:id="24" w:name="_Toc356850052"/>
+      <w:bookmarkStart w:id="25" w:name="_Toc356850287"/>
       <w:r>
         <w:rPr>
           <w:szCs w:val="24"/>
@@ -6684,8 +6687,8 @@
         <w:lastRenderedPageBreak/>
         <w:t>3.1a.3. Mô tả các bước</w:t>
       </w:r>
+      <w:bookmarkEnd w:id="24"/>
       <w:bookmarkEnd w:id="25"/>
-      <w:bookmarkEnd w:id="26"/>
     </w:p>
     <w:p>
       <w:pPr>
@@ -6988,10 +6991,10 @@
           <w:szCs w:val="24"/>
         </w:rPr>
         <w:object w:dxaOrig="11297" w:dyaOrig="11023">
-          <v:shape id="_x0000_i1026" type="#_x0000_t75" style="width:468pt;height:456pt" o:ole="">
+          <v:shape id="_x0000_i1027" type="#_x0000_t75" style="width:468pt;height:456pt" o:ole="">
             <v:imagedata r:id="rId14" o:title=""/>
           </v:shape>
-          <o:OLEObject Type="Embed" ProgID="Visio.Drawing.11" ShapeID="_x0000_i1026" DrawAspect="Content" ObjectID="_1487790483" r:id="rId15"/>
+          <o:OLEObject Type="Embed" ProgID="Visio.Drawing.11" ShapeID="_x0000_i1027" DrawAspect="Content" ObjectID="_1487836862" r:id="rId15"/>
         </w:object>
       </w:r>
     </w:p>
@@ -7260,8 +7263,8 @@
         <w:t>3.2.2. Mô hình quy trình nghiệp vụ</w:t>
       </w:r>
     </w:p>
-    <w:bookmarkStart w:id="27" w:name="_MON_1486497037"/>
-    <w:bookmarkEnd w:id="27"/>
+    <w:bookmarkStart w:id="26" w:name="_MON_1486497037"/>
+    <w:bookmarkEnd w:id="26"/>
     <w:p>
       <w:pPr>
         <w:jc w:val="center"/>
@@ -7276,10 +7279,10 @@
           <w:szCs w:val="24"/>
         </w:rPr>
         <w:object w:dxaOrig="9715" w:dyaOrig="10987">
-          <v:shape id="_x0000_i1027" type="#_x0000_t75" style="width:468pt;height:435pt" o:ole="">
+          <v:shape id="_x0000_i1028" type="#_x0000_t75" style="width:468pt;height:435pt" o:ole="">
             <v:imagedata r:id="rId16" o:title=""/>
           </v:shape>
-          <o:OLEObject Type="Embed" ProgID="Visio.Drawing.11" ShapeID="_x0000_i1027" DrawAspect="Content" ObjectID="_1487790484" r:id="rId17"/>
+          <o:OLEObject Type="Embed" ProgID="Visio.Drawing.11" ShapeID="_x0000_i1028" DrawAspect="Content" ObjectID="_1487836863" r:id="rId17"/>
         </w:object>
       </w:r>
     </w:p>
@@ -7290,8 +7293,8 @@
           <w:szCs w:val="24"/>
         </w:rPr>
       </w:pPr>
-      <w:bookmarkStart w:id="28" w:name="_Toc356850053"/>
-      <w:bookmarkStart w:id="29" w:name="_Toc356850288"/>
+      <w:bookmarkStart w:id="27" w:name="_Toc356850053"/>
+      <w:bookmarkStart w:id="28" w:name="_Toc356850288"/>
       <w:r>
         <w:rPr>
           <w:szCs w:val="24"/>
@@ -7299,8 +7302,8 @@
         <w:lastRenderedPageBreak/>
         <w:t>3.2.3. Mô tả các bước</w:t>
       </w:r>
+      <w:bookmarkEnd w:id="27"/>
       <w:bookmarkEnd w:id="28"/>
-      <w:bookmarkEnd w:id="29"/>
     </w:p>
     <w:p>
       <w:pPr>
@@ -7550,8 +7553,8 @@
         </w:rPr>
         <w:t>Mô tả : cho khách hàng kiểm tra số dư tài khoản</w:t>
       </w:r>
-      <w:bookmarkStart w:id="30" w:name="_Toc356850054"/>
-      <w:bookmarkStart w:id="31" w:name="_Toc356850289"/>
+      <w:bookmarkStart w:id="29" w:name="_Toc356850054"/>
+      <w:bookmarkStart w:id="30" w:name="_Toc356850289"/>
     </w:p>
     <w:p>
       <w:pPr>
@@ -7571,8 +7574,8 @@
         </w:rPr>
         <w:t>3.3.1. Sự kiện kích hoạt</w:t>
       </w:r>
+      <w:bookmarkEnd w:id="29"/>
       <w:bookmarkEnd w:id="30"/>
-      <w:bookmarkEnd w:id="31"/>
     </w:p>
     <w:p>
       <w:pPr>
@@ -7600,8 +7603,8 @@
           <w:szCs w:val="24"/>
         </w:rPr>
       </w:pPr>
-      <w:bookmarkStart w:id="32" w:name="_Toc356850055"/>
-      <w:bookmarkStart w:id="33" w:name="_Toc356850290"/>
+      <w:bookmarkStart w:id="31" w:name="_Toc356850055"/>
+      <w:bookmarkStart w:id="32" w:name="_Toc356850290"/>
       <w:r>
         <w:rPr>
           <w:szCs w:val="24"/>
@@ -7609,11 +7612,11 @@
         <w:lastRenderedPageBreak/>
         <w:t>3.3.2. Mô hình quy trình nghiệp vụ</w:t>
       </w:r>
+      <w:bookmarkEnd w:id="31"/>
       <w:bookmarkEnd w:id="32"/>
-      <w:bookmarkEnd w:id="33"/>
-    </w:p>
-    <w:bookmarkStart w:id="34" w:name="_MON_1486540698"/>
-    <w:bookmarkEnd w:id="34"/>
+    </w:p>
+    <w:bookmarkStart w:id="33" w:name="_MON_1486540698"/>
+    <w:bookmarkEnd w:id="33"/>
     <w:p>
       <w:pPr>
         <w:ind w:left="1440"/>
@@ -7629,10 +7632,10 @@
           <w:szCs w:val="24"/>
         </w:rPr>
         <w:object w:dxaOrig="9715" w:dyaOrig="10987">
-          <v:shape id="_x0000_i1028" type="#_x0000_t75" style="width:468pt;height:435pt" o:ole="">
+          <v:shape id="_x0000_i1029" type="#_x0000_t75" style="width:468pt;height:435pt" o:ole="">
             <v:imagedata r:id="rId18" o:title=""/>
           </v:shape>
-          <o:OLEObject Type="Embed" ProgID="Visio.Drawing.11" ShapeID="_x0000_i1028" DrawAspect="Content" ObjectID="_1487790485" r:id="rId19"/>
+          <o:OLEObject Type="Embed" ProgID="Visio.Drawing.11" ShapeID="_x0000_i1029" DrawAspect="Content" ObjectID="_1487836864" r:id="rId19"/>
         </w:object>
       </w:r>
     </w:p>
@@ -7644,16 +7647,16 @@
           <w:szCs w:val="24"/>
         </w:rPr>
       </w:pPr>
-      <w:bookmarkStart w:id="35" w:name="_Toc356850056"/>
-      <w:bookmarkStart w:id="36" w:name="_Toc356850291"/>
+      <w:bookmarkStart w:id="34" w:name="_Toc356850056"/>
+      <w:bookmarkStart w:id="35" w:name="_Toc356850291"/>
       <w:r>
         <w:rPr>
           <w:szCs w:val="24"/>
         </w:rPr>
         <w:t>3.3.3. Mô tả các bước</w:t>
       </w:r>
+      <w:bookmarkEnd w:id="34"/>
       <w:bookmarkEnd w:id="35"/>
-      <w:bookmarkEnd w:id="36"/>
     </w:p>
     <w:p>
       <w:pPr>
@@ -7789,16 +7792,16 @@
           <w:szCs w:val="24"/>
         </w:rPr>
       </w:pPr>
-      <w:bookmarkStart w:id="37" w:name="_Toc356850057"/>
-      <w:bookmarkStart w:id="38" w:name="_Toc356850292"/>
+      <w:bookmarkStart w:id="36" w:name="_Toc356850057"/>
+      <w:bookmarkStart w:id="37" w:name="_Toc356850292"/>
       <w:r>
         <w:rPr>
           <w:szCs w:val="24"/>
         </w:rPr>
         <w:t>3.4.  Nghiệp vụ  “ View History”</w:t>
       </w:r>
+      <w:bookmarkEnd w:id="36"/>
       <w:bookmarkEnd w:id="37"/>
-      <w:bookmarkEnd w:id="38"/>
     </w:p>
     <w:p>
       <w:pPr>
@@ -7808,16 +7811,16 @@
           <w:szCs w:val="24"/>
         </w:rPr>
       </w:pPr>
-      <w:bookmarkStart w:id="39" w:name="_Toc356850058"/>
-      <w:bookmarkStart w:id="40" w:name="_Toc356850293"/>
+      <w:bookmarkStart w:id="38" w:name="_Toc356850058"/>
+      <w:bookmarkStart w:id="39" w:name="_Toc356850293"/>
       <w:r>
         <w:rPr>
           <w:szCs w:val="24"/>
         </w:rPr>
         <w:t>3.4.1. Sự kiện kích hoạt</w:t>
       </w:r>
+      <w:bookmarkEnd w:id="38"/>
       <w:bookmarkEnd w:id="39"/>
-      <w:bookmarkEnd w:id="40"/>
     </w:p>
     <w:p>
       <w:pPr>
@@ -7844,8 +7847,8 @@
           <w:szCs w:val="24"/>
         </w:rPr>
       </w:pPr>
-      <w:bookmarkStart w:id="41" w:name="_Toc356850059"/>
-      <w:bookmarkStart w:id="42" w:name="_Toc356850294"/>
+      <w:bookmarkStart w:id="40" w:name="_Toc356850059"/>
+      <w:bookmarkStart w:id="41" w:name="_Toc356850294"/>
       <w:r>
         <w:rPr>
           <w:szCs w:val="24"/>
@@ -7853,8 +7856,8 @@
         <w:lastRenderedPageBreak/>
         <w:t>3.4.2. Mô hình quy trình nghiệp vụ</w:t>
       </w:r>
+      <w:bookmarkEnd w:id="40"/>
       <w:bookmarkEnd w:id="41"/>
-      <w:bookmarkEnd w:id="42"/>
     </w:p>
     <w:p>
       <w:pPr>
@@ -7885,10 +7888,10 @@
           <w:szCs w:val="24"/>
         </w:rPr>
         <w:object w:dxaOrig="9713" w:dyaOrig="8863">
-          <v:shape id="_x0000_i1029" type="#_x0000_t75" style="width:468pt;height:426.75pt" o:ole="">
+          <v:shape id="_x0000_i1030" type="#_x0000_t75" style="width:468pt;height:426.75pt" o:ole="">
             <v:imagedata r:id="rId20" o:title=""/>
           </v:shape>
-          <o:OLEObject Type="Embed" ProgID="Visio.Drawing.11" ShapeID="_x0000_i1029" DrawAspect="Content" ObjectID="_1487790486" r:id="rId21"/>
+          <o:OLEObject Type="Embed" ProgID="Visio.Drawing.11" ShapeID="_x0000_i1030" DrawAspect="Content" ObjectID="_1487836865" r:id="rId21"/>
         </w:object>
       </w:r>
     </w:p>
@@ -7900,16 +7903,16 @@
           <w:szCs w:val="24"/>
         </w:rPr>
       </w:pPr>
-      <w:bookmarkStart w:id="43" w:name="_Toc356850060"/>
-      <w:bookmarkStart w:id="44" w:name="_Toc356850295"/>
+      <w:bookmarkStart w:id="42" w:name="_Toc356850060"/>
+      <w:bookmarkStart w:id="43" w:name="_Toc356850295"/>
       <w:r>
         <w:rPr>
           <w:szCs w:val="24"/>
         </w:rPr>
         <w:t>3.4.3. Mô tả các bước</w:t>
       </w:r>
+      <w:bookmarkEnd w:id="42"/>
       <w:bookmarkEnd w:id="43"/>
-      <w:bookmarkEnd w:id="44"/>
     </w:p>
     <w:p>
       <w:pPr>
@@ -8067,8 +8070,8 @@
           <w:szCs w:val="24"/>
         </w:rPr>
       </w:pPr>
-      <w:bookmarkStart w:id="45" w:name="_Toc356850061"/>
-      <w:bookmarkStart w:id="46" w:name="_Toc356850296"/>
+      <w:bookmarkStart w:id="44" w:name="_Toc356850061"/>
+      <w:bookmarkStart w:id="45" w:name="_Toc356850296"/>
       <w:r>
         <w:rPr>
           <w:szCs w:val="24"/>
@@ -8076,26 +8079,50 @@
         <w:lastRenderedPageBreak/>
         <w:t>3.5.  Nghiệp vụ  “ Cash Transfer”</w:t>
       </w:r>
+      <w:bookmarkEnd w:id="44"/>
       <w:bookmarkEnd w:id="45"/>
+    </w:p>
+    <w:p>
+      <w:pPr>
+        <w:pStyle w:val="Heading2"/>
+        <w:rPr>
+          <w:szCs w:val="24"/>
+        </w:rPr>
+      </w:pPr>
+      <w:bookmarkStart w:id="46" w:name="_Toc356850062"/>
+      <w:bookmarkStart w:id="47" w:name="_Toc356850297"/>
+      <w:r>
+        <w:rPr>
+          <w:szCs w:val="24"/>
+        </w:rPr>
+        <w:t>3.5.1. Sự kiện kích hoạt</w:t>
+      </w:r>
       <w:bookmarkEnd w:id="46"/>
-    </w:p>
-    <w:p>
-      <w:pPr>
-        <w:pStyle w:val="Heading2"/>
-        <w:rPr>
-          <w:szCs w:val="24"/>
-        </w:rPr>
-      </w:pPr>
-      <w:bookmarkStart w:id="47" w:name="_Toc356850062"/>
-      <w:bookmarkStart w:id="48" w:name="_Toc356850297"/>
-      <w:r>
-        <w:rPr>
-          <w:szCs w:val="24"/>
-        </w:rPr>
-        <w:t>3.5.1. Sự kiện kích hoạt</w:t>
-      </w:r>
       <w:bookmarkEnd w:id="47"/>
+    </w:p>
+    <w:p>
+      <w:pPr>
+        <w:pStyle w:val="Heading3"/>
+        <w:rPr>
+          <w:szCs w:val="24"/>
+        </w:rPr>
+      </w:pPr>
+      <w:bookmarkStart w:id="48" w:name="_Toc356850063"/>
+      <w:bookmarkStart w:id="49" w:name="_Toc356850298"/>
+      <w:r>
+        <w:rPr>
+          <w:szCs w:val="24"/>
+        </w:rPr>
+        <w:t>Kh</w:t>
+      </w:r>
       <w:bookmarkEnd w:id="48"/>
+      <w:bookmarkEnd w:id="49"/>
+      <w:r>
+        <w:rPr>
+          <w:szCs w:val="24"/>
+        </w:rPr>
+        <w:t xml:space="preserve">i khách hàng lựa chọn button “Chuyển Tiền” trên màn hình lựa chọn </w:t>
+      </w:r>
     </w:p>
     <w:p>
       <w:pPr>
@@ -8104,40 +8131,16 @@
           <w:szCs w:val="24"/>
         </w:rPr>
       </w:pPr>
-      <w:bookmarkStart w:id="49" w:name="_Toc356850063"/>
-      <w:bookmarkStart w:id="50" w:name="_Toc356850298"/>
-      <w:r>
-        <w:rPr>
-          <w:szCs w:val="24"/>
-        </w:rPr>
-        <w:t>Kh</w:t>
-      </w:r>
-      <w:bookmarkEnd w:id="49"/>
+      <w:bookmarkStart w:id="50" w:name="_Toc356850064"/>
+      <w:bookmarkStart w:id="51" w:name="_Toc356850299"/>
+      <w:r>
+        <w:rPr>
+          <w:szCs w:val="24"/>
+        </w:rPr>
+        <w:t>3.5.2. Mô hình quy trình nghiệp vụ</w:t>
+      </w:r>
       <w:bookmarkEnd w:id="50"/>
-      <w:r>
-        <w:rPr>
-          <w:szCs w:val="24"/>
-        </w:rPr>
-        <w:t xml:space="preserve">i khách hàng lựa chọn button “Chuyển Tiền” trên màn hình lựa chọn </w:t>
-      </w:r>
-    </w:p>
-    <w:p>
-      <w:pPr>
-        <w:pStyle w:val="Heading3"/>
-        <w:rPr>
-          <w:szCs w:val="24"/>
-        </w:rPr>
-      </w:pPr>
-      <w:bookmarkStart w:id="51" w:name="_Toc356850064"/>
-      <w:bookmarkStart w:id="52" w:name="_Toc356850299"/>
-      <w:r>
-        <w:rPr>
-          <w:szCs w:val="24"/>
-        </w:rPr>
-        <w:t>3.5.2. Mô hình quy trình nghiệp vụ</w:t>
-      </w:r>
       <w:bookmarkEnd w:id="51"/>
-      <w:bookmarkEnd w:id="52"/>
     </w:p>
     <w:p>
       <w:pPr>
@@ -8162,10 +8165,10 @@
           <w:szCs w:val="24"/>
         </w:rPr>
         <w:object w:dxaOrig="12155" w:dyaOrig="17804">
-          <v:shape id="_x0000_i1030" type="#_x0000_t75" style="width:441.75pt;height:576.75pt" o:ole="">
+          <v:shape id="_x0000_i1031" type="#_x0000_t75" style="width:441.75pt;height:576.75pt" o:ole="">
             <v:imagedata r:id="rId22" o:title=""/>
           </v:shape>
-          <o:OLEObject Type="Embed" ProgID="Visio.Drawing.11" ShapeID="_x0000_i1030" DrawAspect="Content" ObjectID="_1487790487" r:id="rId23"/>
+          <o:OLEObject Type="Embed" ProgID="Visio.Drawing.11" ShapeID="_x0000_i1031" DrawAspect="Content" ObjectID="_1487836866" r:id="rId23"/>
         </w:object>
       </w:r>
     </w:p>
@@ -8176,8 +8179,8 @@
           <w:szCs w:val="24"/>
         </w:rPr>
       </w:pPr>
-      <w:bookmarkStart w:id="53" w:name="_Toc356850065"/>
-      <w:bookmarkStart w:id="54" w:name="_Toc356850300"/>
+      <w:bookmarkStart w:id="52" w:name="_Toc356850065"/>
+      <w:bookmarkStart w:id="53" w:name="_Toc356850300"/>
       <w:r>
         <w:rPr>
           <w:szCs w:val="24"/>
@@ -8185,8 +8188,8 @@
         <w:lastRenderedPageBreak/>
         <w:t>3.5.3. Mô tả các bước</w:t>
       </w:r>
+      <w:bookmarkEnd w:id="52"/>
       <w:bookmarkEnd w:id="53"/>
-      <w:bookmarkEnd w:id="54"/>
     </w:p>
     <w:p>
       <w:pPr>
@@ -8199,16 +8202,16 @@
           <w:szCs w:val="24"/>
         </w:rPr>
       </w:pPr>
-      <w:bookmarkStart w:id="55" w:name="_Toc356850066"/>
-      <w:bookmarkStart w:id="56" w:name="_Toc356850301"/>
+      <w:bookmarkStart w:id="54" w:name="_Toc356850066"/>
+      <w:bookmarkStart w:id="55" w:name="_Toc356850301"/>
       <w:r>
         <w:rPr>
           <w:szCs w:val="24"/>
         </w:rPr>
         <w:t xml:space="preserve">Bước 1: </w:t>
       </w:r>
+      <w:bookmarkEnd w:id="54"/>
       <w:bookmarkEnd w:id="55"/>
-      <w:bookmarkEnd w:id="56"/>
       <w:r>
         <w:rPr>
           <w:szCs w:val="24"/>
@@ -8471,16 +8474,16 @@
           <w:szCs w:val="24"/>
         </w:rPr>
       </w:pPr>
-      <w:bookmarkStart w:id="57" w:name="_Toc356850067"/>
-      <w:bookmarkStart w:id="58" w:name="_Toc356850302"/>
+      <w:bookmarkStart w:id="56" w:name="_Toc356850067"/>
+      <w:bookmarkStart w:id="57" w:name="_Toc356850302"/>
       <w:r>
         <w:rPr>
           <w:szCs w:val="24"/>
         </w:rPr>
         <w:t>3.6.  Nghiệp vụ  “ Change PIN”</w:t>
       </w:r>
+      <w:bookmarkEnd w:id="56"/>
       <w:bookmarkEnd w:id="57"/>
-      <w:bookmarkEnd w:id="58"/>
     </w:p>
     <w:p>
       <w:pPr>
@@ -8490,16 +8493,16 @@
           <w:szCs w:val="24"/>
         </w:rPr>
       </w:pPr>
-      <w:bookmarkStart w:id="59" w:name="_Toc356850068"/>
-      <w:bookmarkStart w:id="60" w:name="_Toc356850303"/>
+      <w:bookmarkStart w:id="58" w:name="_Toc356850068"/>
+      <w:bookmarkStart w:id="59" w:name="_Toc356850303"/>
       <w:r>
         <w:rPr>
           <w:szCs w:val="24"/>
         </w:rPr>
         <w:t>3.6.1. Sự kiện kích hoạt</w:t>
       </w:r>
+      <w:bookmarkEnd w:id="58"/>
       <w:bookmarkEnd w:id="59"/>
-      <w:bookmarkEnd w:id="60"/>
     </w:p>
     <w:p>
       <w:pPr>
@@ -8527,8 +8530,8 @@
           <w:szCs w:val="24"/>
         </w:rPr>
       </w:pPr>
-      <w:bookmarkStart w:id="61" w:name="_Toc356850069"/>
-      <w:bookmarkStart w:id="62" w:name="_Toc356850304"/>
+      <w:bookmarkStart w:id="60" w:name="_Toc356850069"/>
+      <w:bookmarkStart w:id="61" w:name="_Toc356850304"/>
       <w:r>
         <w:rPr>
           <w:szCs w:val="24"/>
@@ -8536,8 +8539,8 @@
         <w:lastRenderedPageBreak/>
         <w:t>3.6.2. Mô hình quy trình nghiệp vụ</w:t>
       </w:r>
+      <w:bookmarkEnd w:id="60"/>
       <w:bookmarkEnd w:id="61"/>
-      <w:bookmarkEnd w:id="62"/>
     </w:p>
     <w:p>
       <w:pPr>
@@ -8560,10 +8563,10 @@
           <w:szCs w:val="24"/>
         </w:rPr>
         <w:object w:dxaOrig="10140" w:dyaOrig="16636">
-          <v:shape id="_x0000_i1031" type="#_x0000_t75" style="width:402.75pt;height:661.5pt" o:ole="">
+          <v:shape id="_x0000_i1032" type="#_x0000_t75" style="width:402.75pt;height:661.5pt" o:ole="">
             <v:imagedata r:id="rId24" o:title=""/>
           </v:shape>
-          <o:OLEObject Type="Embed" ProgID="Visio.Drawing.11" ShapeID="_x0000_i1031" DrawAspect="Content" ObjectID="_1487790488" r:id="rId25"/>
+          <o:OLEObject Type="Embed" ProgID="Visio.Drawing.11" ShapeID="_x0000_i1032" DrawAspect="Content" ObjectID="_1487836867" r:id="rId25"/>
         </w:object>
       </w:r>
     </w:p>
@@ -8585,16 +8588,16 @@
           <w:szCs w:val="24"/>
         </w:rPr>
       </w:pPr>
-      <w:bookmarkStart w:id="63" w:name="_Toc356850070"/>
-      <w:bookmarkStart w:id="64" w:name="_Toc356850305"/>
+      <w:bookmarkStart w:id="62" w:name="_Toc356850070"/>
+      <w:bookmarkStart w:id="63" w:name="_Toc356850305"/>
       <w:r>
         <w:rPr>
           <w:szCs w:val="24"/>
         </w:rPr>
         <w:t>3.6.3. Mô tả các bước</w:t>
       </w:r>
+      <w:bookmarkEnd w:id="62"/>
       <w:bookmarkEnd w:id="63"/>
-      <w:bookmarkEnd w:id="64"/>
     </w:p>
     <w:p>
       <w:pPr>
@@ -8604,7 +8607,7 @@
           <w:szCs w:val="24"/>
         </w:rPr>
       </w:pPr>
-      <w:bookmarkStart w:id="65" w:name="_Toc356850307"/>
+      <w:bookmarkStart w:id="64" w:name="_Toc356850307"/>
       <w:r>
         <w:rPr>
           <w:sz w:val="24"/>
@@ -8774,8 +8777,8 @@
           <w:szCs w:val="24"/>
         </w:rPr>
       </w:pPr>
-      <w:bookmarkStart w:id="66" w:name="_Toc356850332"/>
-      <w:bookmarkEnd w:id="65"/>
+      <w:bookmarkStart w:id="65" w:name="_Toc356850332"/>
+      <w:bookmarkEnd w:id="64"/>
       <w:r>
         <w:rPr>
           <w:szCs w:val="24"/>
@@ -8783,7 +8786,7 @@
         <w:lastRenderedPageBreak/>
         <w:t>4. YÊU CẦU CHỨC NĂNG CỦA PHẦN MỀM</w:t>
       </w:r>
-      <w:bookmarkEnd w:id="66"/>
+      <w:bookmarkEnd w:id="65"/>
     </w:p>
     <w:tbl>
       <w:tblPr>
@@ -8796,7 +8799,7 @@
           <w:insideH w:val="single" w:sz="4" w:space="0" w:color="000000"/>
           <w:insideV w:val="single" w:sz="4" w:space="0" w:color="000000"/>
         </w:tblBorders>
-        <w:tblLook w:val="04A0"/>
+        <w:tblLook w:val="04A0" w:firstRow="1" w:lastRow="0" w:firstColumn="1" w:lastColumn="0" w:noHBand="0" w:noVBand="1"/>
       </w:tblPr>
       <w:tblGrid>
         <w:gridCol w:w="1301"/>
@@ -9363,7 +9366,6 @@
         <w:rPr>
           <w:sz w:val="24"/>
           <w:szCs w:val="24"/>
-          <w:lang/>
         </w:rPr>
       </w:pPr>
     </w:p>
@@ -9374,7 +9376,7 @@
           <w:szCs w:val="24"/>
         </w:rPr>
       </w:pPr>
-      <w:bookmarkStart w:id="67" w:name="_Toc356850333"/>
+      <w:bookmarkStart w:id="66" w:name="_Toc356850333"/>
       <w:r>
         <w:rPr>
           <w:szCs w:val="24"/>
@@ -9382,23 +9384,23 @@
         <w:lastRenderedPageBreak/>
         <w:t>5. CÁC YÊU CẦU KHÁC</w:t>
       </w:r>
+      <w:bookmarkEnd w:id="66"/>
+    </w:p>
+    <w:p>
+      <w:pPr>
+        <w:pStyle w:val="Heading2"/>
+        <w:rPr>
+          <w:szCs w:val="24"/>
+        </w:rPr>
+      </w:pPr>
+      <w:bookmarkStart w:id="67" w:name="_Toc356850334"/>
+      <w:r>
+        <w:rPr>
+          <w:szCs w:val="24"/>
+        </w:rPr>
+        <w:t>5.1. Yêu cầu tính dễ sử dụng</w:t>
+      </w:r>
       <w:bookmarkEnd w:id="67"/>
-    </w:p>
-    <w:p>
-      <w:pPr>
-        <w:pStyle w:val="Heading2"/>
-        <w:rPr>
-          <w:szCs w:val="24"/>
-        </w:rPr>
-      </w:pPr>
-      <w:bookmarkStart w:id="68" w:name="_Toc356850334"/>
-      <w:r>
-        <w:rPr>
-          <w:szCs w:val="24"/>
-        </w:rPr>
-        <w:t>5.1. Yêu cầu tính dễ sử dụng</w:t>
-      </w:r>
-      <w:bookmarkEnd w:id="68"/>
     </w:p>
     <w:tbl>
       <w:tblPr>
@@ -9412,7 +9414,7 @@
           <w:insideH w:val="single" w:sz="4" w:space="0" w:color="000000"/>
           <w:insideV w:val="single" w:sz="4" w:space="0" w:color="000000"/>
         </w:tblBorders>
-        <w:tblLook w:val="04A0"/>
+        <w:tblLook w:val="04A0" w:firstRow="1" w:lastRow="0" w:firstColumn="1" w:lastColumn="0" w:noHBand="0" w:noVBand="1"/>
       </w:tblPr>
       <w:tblGrid>
         <w:gridCol w:w="1620"/>
@@ -9680,14 +9682,14 @@
           <w:szCs w:val="24"/>
         </w:rPr>
       </w:pPr>
-      <w:bookmarkStart w:id="69" w:name="_Toc356850335"/>
+      <w:bookmarkStart w:id="68" w:name="_Toc356850335"/>
       <w:r>
         <w:rPr>
           <w:szCs w:val="24"/>
         </w:rPr>
         <w:t>5.2. Yêu cầu về tính ổn định</w:t>
       </w:r>
-      <w:bookmarkEnd w:id="69"/>
+      <w:bookmarkEnd w:id="68"/>
     </w:p>
     <w:tbl>
       <w:tblPr>
@@ -9701,7 +9703,7 @@
           <w:insideH w:val="single" w:sz="4" w:space="0" w:color="000000"/>
           <w:insideV w:val="single" w:sz="4" w:space="0" w:color="000000"/>
         </w:tblBorders>
-        <w:tblLook w:val="04A0"/>
+        <w:tblLook w:val="04A0" w:firstRow="1" w:lastRow="0" w:firstColumn="1" w:lastColumn="0" w:noHBand="0" w:noVBand="1"/>
       </w:tblPr>
       <w:tblGrid>
         <w:gridCol w:w="1620"/>
@@ -9990,14 +9992,14 @@
           <w:szCs w:val="24"/>
         </w:rPr>
       </w:pPr>
-      <w:bookmarkStart w:id="70" w:name="_Toc356850336"/>
+      <w:bookmarkStart w:id="69" w:name="_Toc356850336"/>
       <w:r>
         <w:rPr>
           <w:szCs w:val="24"/>
         </w:rPr>
         <w:t>5.3. Yêu cầu về hiệu năng</w:t>
       </w:r>
-      <w:bookmarkEnd w:id="70"/>
+      <w:bookmarkEnd w:id="69"/>
     </w:p>
     <w:tbl>
       <w:tblPr>
@@ -10011,7 +10013,7 @@
           <w:insideH w:val="single" w:sz="4" w:space="0" w:color="000000"/>
           <w:insideV w:val="single" w:sz="4" w:space="0" w:color="000000"/>
         </w:tblBorders>
-        <w:tblLook w:val="04A0"/>
+        <w:tblLook w:val="04A0" w:firstRow="1" w:lastRow="0" w:firstColumn="1" w:lastColumn="0" w:noHBand="0" w:noVBand="1"/>
       </w:tblPr>
       <w:tblGrid>
         <w:gridCol w:w="1620"/>
@@ -10259,14 +10261,14 @@
           <w:szCs w:val="24"/>
         </w:rPr>
       </w:pPr>
-      <w:bookmarkStart w:id="71" w:name="_Toc356850337"/>
+      <w:bookmarkStart w:id="70" w:name="_Toc356850337"/>
       <w:r>
         <w:rPr>
           <w:szCs w:val="24"/>
         </w:rPr>
         <w:t>5.4. Yêu cầu bảo mật</w:t>
       </w:r>
-      <w:bookmarkEnd w:id="71"/>
+      <w:bookmarkEnd w:id="70"/>
     </w:p>
     <w:tbl>
       <w:tblPr>
@@ -10280,7 +10282,7 @@
           <w:insideH w:val="single" w:sz="4" w:space="0" w:color="000000"/>
           <w:insideV w:val="single" w:sz="4" w:space="0" w:color="000000"/>
         </w:tblBorders>
-        <w:tblLook w:val="04A0"/>
+        <w:tblLook w:val="04A0" w:firstRow="1" w:lastRow="0" w:firstColumn="1" w:lastColumn="0" w:noHBand="0" w:noVBand="1"/>
       </w:tblPr>
       <w:tblGrid>
         <w:gridCol w:w="1620"/>
@@ -10500,7 +10502,7 @@
           <w:szCs w:val="24"/>
         </w:rPr>
       </w:pPr>
-      <w:bookmarkStart w:id="72" w:name="_Toc356850338"/>
+      <w:bookmarkStart w:id="71" w:name="_Toc356850338"/>
       <w:r>
         <w:rPr>
           <w:szCs w:val="24"/>
@@ -10508,7 +10510,7 @@
         <w:lastRenderedPageBreak/>
         <w:t>5.5. Yêu cầu sao lưu và phục hồi</w:t>
       </w:r>
-      <w:bookmarkEnd w:id="72"/>
+      <w:bookmarkEnd w:id="71"/>
     </w:p>
     <w:tbl>
       <w:tblPr>
@@ -10522,7 +10524,7 @@
           <w:insideH w:val="single" w:sz="4" w:space="0" w:color="000000"/>
           <w:insideV w:val="single" w:sz="4" w:space="0" w:color="000000"/>
         </w:tblBorders>
-        <w:tblLook w:val="04A0"/>
+        <w:tblLook w:val="04A0" w:firstRow="1" w:lastRow="0" w:firstColumn="1" w:lastColumn="0" w:noHBand="0" w:noVBand="1"/>
       </w:tblPr>
       <w:tblGrid>
         <w:gridCol w:w="1620"/>
@@ -10694,7 +10696,7 @@
           <w:szCs w:val="24"/>
         </w:rPr>
       </w:pPr>
-      <w:bookmarkStart w:id="73" w:name="_Toc356850339"/>
+      <w:bookmarkStart w:id="72" w:name="_Toc356850339"/>
       <w:r>
         <w:rPr>
           <w:szCs w:val="24"/>
@@ -10713,7 +10715,7 @@
         </w:rPr>
         <w:t xml:space="preserve"> hỗ trợ</w:t>
       </w:r>
-      <w:bookmarkEnd w:id="73"/>
+      <w:bookmarkEnd w:id="72"/>
     </w:p>
     <w:tbl>
       <w:tblPr>
@@ -10727,7 +10729,7 @@
           <w:insideH w:val="single" w:sz="4" w:space="0" w:color="000000"/>
           <w:insideV w:val="single" w:sz="4" w:space="0" w:color="000000"/>
         </w:tblBorders>
-        <w:tblLook w:val="04A0"/>
+        <w:tblLook w:val="04A0" w:firstRow="1" w:lastRow="0" w:firstColumn="1" w:lastColumn="0" w:noHBand="0" w:noVBand="1"/>
       </w:tblPr>
       <w:tblGrid>
         <w:gridCol w:w="1620"/>
@@ -10954,14 +10956,14 @@
           <w:szCs w:val="24"/>
         </w:rPr>
       </w:pPr>
-      <w:bookmarkStart w:id="74" w:name="_Toc356850340"/>
+      <w:bookmarkStart w:id="73" w:name="_Toc356850340"/>
       <w:r>
         <w:rPr>
           <w:szCs w:val="24"/>
         </w:rPr>
         <w:t>5.7. Yêu cầu về công nghệ</w:t>
       </w:r>
-      <w:bookmarkEnd w:id="74"/>
+      <w:bookmarkEnd w:id="73"/>
     </w:p>
     <w:tbl>
       <w:tblPr>
@@ -10975,7 +10977,7 @@
           <w:insideH w:val="single" w:sz="4" w:space="0" w:color="000000"/>
           <w:insideV w:val="single" w:sz="4" w:space="0" w:color="000000"/>
         </w:tblBorders>
-        <w:tblLook w:val="04A0"/>
+        <w:tblLook w:val="04A0" w:firstRow="1" w:lastRow="0" w:firstColumn="1" w:lastColumn="0" w:noHBand="0" w:noVBand="1"/>
       </w:tblPr>
       <w:tblGrid>
         <w:gridCol w:w="1620"/>
@@ -11229,14 +11231,14 @@
           <w:szCs w:val="24"/>
         </w:rPr>
       </w:pPr>
-      <w:bookmarkStart w:id="75" w:name="_Toc356850341"/>
+      <w:bookmarkStart w:id="74" w:name="_Toc356850341"/>
       <w:r>
         <w:rPr>
           <w:szCs w:val="24"/>
         </w:rPr>
         <w:t>5.8. Yêu cầu về giao tiếp</w:t>
       </w:r>
-      <w:bookmarkEnd w:id="75"/>
+      <w:bookmarkEnd w:id="74"/>
     </w:p>
     <w:tbl>
       <w:tblPr>
@@ -11250,7 +11252,7 @@
           <w:insideH w:val="single" w:sz="4" w:space="0" w:color="000000"/>
           <w:insideV w:val="single" w:sz="4" w:space="0" w:color="000000"/>
         </w:tblBorders>
-        <w:tblLook w:val="04A0"/>
+        <w:tblLook w:val="04A0" w:firstRow="1" w:lastRow="0" w:firstColumn="1" w:lastColumn="0" w:noHBand="0" w:noVBand="1"/>
       </w:tblPr>
       <w:tblGrid>
         <w:gridCol w:w="1620"/>
@@ -11415,14 +11417,14 @@
           <w:szCs w:val="24"/>
         </w:rPr>
       </w:pPr>
-      <w:bookmarkStart w:id="76" w:name="_Toc356850342"/>
+      <w:bookmarkStart w:id="75" w:name="_Toc356850342"/>
       <w:r>
         <w:rPr>
           <w:szCs w:val="24"/>
         </w:rPr>
         <w:t>5.9. Yêu cầu tài liệu người dùng và hỗ trợ trực tuyến</w:t>
       </w:r>
-      <w:bookmarkEnd w:id="76"/>
+      <w:bookmarkEnd w:id="75"/>
     </w:p>
     <w:tbl>
       <w:tblPr>
@@ -11436,7 +11438,7 @@
           <w:insideH w:val="single" w:sz="4" w:space="0" w:color="000000"/>
           <w:insideV w:val="single" w:sz="4" w:space="0" w:color="000000"/>
         </w:tblBorders>
-        <w:tblLook w:val="04A0"/>
+        <w:tblLook w:val="04A0" w:firstRow="1" w:lastRow="0" w:firstColumn="1" w:lastColumn="0" w:noHBand="0" w:noVBand="1"/>
       </w:tblPr>
       <w:tblGrid>
         <w:gridCol w:w="1620"/>
@@ -11554,14 +11556,14 @@
           <w:szCs w:val="24"/>
         </w:rPr>
       </w:pPr>
-      <w:bookmarkStart w:id="77" w:name="_Toc356850343"/>
+      <w:bookmarkStart w:id="76" w:name="_Toc356850343"/>
       <w:r>
         <w:rPr>
           <w:szCs w:val="24"/>
         </w:rPr>
         <w:t>5.10. Yêu cầu pháp lý</w:t>
       </w:r>
-      <w:bookmarkEnd w:id="77"/>
+      <w:bookmarkEnd w:id="76"/>
     </w:p>
     <w:tbl>
       <w:tblPr>
@@ -11575,7 +11577,7 @@
           <w:insideH w:val="single" w:sz="4" w:space="0" w:color="000000"/>
           <w:insideV w:val="single" w:sz="4" w:space="0" w:color="000000"/>
         </w:tblBorders>
-        <w:tblLook w:val="04A0"/>
+        <w:tblLook w:val="04A0" w:firstRow="1" w:lastRow="0" w:firstColumn="1" w:lastColumn="0" w:noHBand="0" w:noVBand="1"/>
       </w:tblPr>
       <w:tblGrid>
         <w:gridCol w:w="1620"/>
@@ -11740,14 +11742,14 @@
           <w:szCs w:val="24"/>
         </w:rPr>
       </w:pPr>
-      <w:bookmarkStart w:id="78" w:name="_Toc356850344"/>
+      <w:bookmarkStart w:id="77" w:name="_Toc356850344"/>
       <w:r>
         <w:rPr>
           <w:szCs w:val="24"/>
         </w:rPr>
         <w:t>5.11. Yêu cầu về các tiêu chuẩn áp dụng</w:t>
       </w:r>
-      <w:bookmarkEnd w:id="78"/>
+      <w:bookmarkEnd w:id="77"/>
     </w:p>
     <w:tbl>
       <w:tblPr>
@@ -11761,7 +11763,7 @@
           <w:insideH w:val="single" w:sz="4" w:space="0" w:color="000000"/>
           <w:insideV w:val="single" w:sz="4" w:space="0" w:color="000000"/>
         </w:tblBorders>
-        <w:tblLook w:val="04A0"/>
+        <w:tblLook w:val="04A0" w:firstRow="1" w:lastRow="0" w:firstColumn="1" w:lastColumn="0" w:noHBand="0" w:noVBand="1"/>
       </w:tblPr>
       <w:tblGrid>
         <w:gridCol w:w="1620"/>
@@ -11926,7 +11928,7 @@
           <w:szCs w:val="24"/>
         </w:rPr>
       </w:pPr>
-      <w:bookmarkStart w:id="79" w:name="_Toc356850345"/>
+      <w:bookmarkStart w:id="78" w:name="_Toc356850345"/>
       <w:r>
         <w:rPr>
           <w:szCs w:val="24"/>
@@ -11934,26 +11936,1580 @@
         <w:lastRenderedPageBreak/>
         <w:t>6. TIÊU CHUẨN NGHIỆM THU PHẦN MỀM</w:t>
       </w:r>
+      <w:bookmarkEnd w:id="78"/>
+    </w:p>
+    <w:p>
+      <w:pPr>
+        <w:jc w:val="both"/>
+        <w:rPr>
+          <w:sz w:val="24"/>
+          <w:szCs w:val="24"/>
+        </w:rPr>
+      </w:pPr>
+      <w:r>
+        <w:rPr>
+          <w:sz w:val="24"/>
+          <w:szCs w:val="24"/>
+        </w:rPr>
+        <w:t>Phần mềm được nghiệm thu nếu tất cả các yêu cầu trên được thỏa mãn.</w:t>
+      </w:r>
+    </w:p>
+    <w:p>
+      <w:pPr>
+        <w:jc w:val="both"/>
+        <w:rPr>
+          <w:b/>
+          <w:sz w:val="24"/>
+          <w:szCs w:val="24"/>
+        </w:rPr>
+      </w:pPr>
+      <w:r>
+        <w:rPr>
+          <w:b/>
+          <w:sz w:val="24"/>
+          <w:szCs w:val="24"/>
+        </w:rPr>
+        <w:t>7. GIAO DIỆN CHÍNH CỦA PHẦN MỀM</w:t>
+      </w:r>
+    </w:p>
+    <w:p>
+      <w:pPr>
+        <w:jc w:val="both"/>
+        <w:rPr>
+          <w:b/>
+          <w:sz w:val="24"/>
+          <w:szCs w:val="24"/>
+        </w:rPr>
+      </w:pPr>
+      <w:r>
+        <w:rPr>
+          <w:b/>
+          <w:sz w:val="24"/>
+          <w:szCs w:val="24"/>
+        </w:rPr>
+        <w:t>7.1 MÀN HÌNH ĐĂNG NHẬP</w:t>
+      </w:r>
+    </w:p>
+    <w:p>
+      <w:pPr>
+        <w:jc w:val="left"/>
+        <w:rPr>
+          <w:sz w:val="24"/>
+          <w:szCs w:val="24"/>
+        </w:rPr>
+      </w:pPr>
+      <w:r>
+        <w:rPr>
+          <w:sz w:val="24"/>
+          <w:szCs w:val="24"/>
+        </w:rPr>
+        <w:t>Khi đăng nhập vào hệ thống cần phải nhập mã in trên thẻ của thẻ ATM</w:t>
+      </w:r>
+    </w:p>
+    <w:p>
+      <w:pPr>
+        <w:jc w:val="both"/>
+        <w:rPr>
+          <w:sz w:val="24"/>
+          <w:szCs w:val="24"/>
+        </w:rPr>
+      </w:pPr>
+      <w:r>
+        <w:rPr>
+          <w:noProof/>
+          <w:sz w:val="24"/>
+          <w:szCs w:val="24"/>
+          <w:lang w:eastAsia="en-US"/>
+        </w:rPr>
+        <w:drawing>
+          <wp:inline distT="0" distB="0" distL="0" distR="0" wp14:anchorId="00F2CBAE" wp14:editId="7D7C7653">
+            <wp:extent cx="5943600" cy="3231832"/>
+            <wp:effectExtent l="0" t="0" r="0" b="6985"/>
+            <wp:docPr id="1" name="Picture 1" descr="C:\Users\Tuuu\Desktop\New folder\UI-Simple\INSERT CARD.png"/>
+            <wp:cNvGraphicFramePr>
+              <a:graphicFrameLocks xmlns:a="http://schemas.openxmlformats.org/drawingml/2006/main" noChangeAspect="1"/>
+            </wp:cNvGraphicFramePr>
+            <a:graphic xmlns:a="http://schemas.openxmlformats.org/drawingml/2006/main">
+              <a:graphicData uri="http://schemas.openxmlformats.org/drawingml/2006/picture">
+                <pic:pic xmlns:pic="http://schemas.openxmlformats.org/drawingml/2006/picture">
+                  <pic:nvPicPr>
+                    <pic:cNvPr id="0" name="Picture 1" descr="C:\Users\Tuuu\Desktop\New folder\UI-Simple\INSERT CARD.png"/>
+                    <pic:cNvPicPr>
+                      <a:picLocks noChangeAspect="1" noChangeArrowheads="1"/>
+                    </pic:cNvPicPr>
+                  </pic:nvPicPr>
+                  <pic:blipFill>
+                    <a:blip r:embed="rId26" cstate="print">
+                      <a:extLst>
+                        <a:ext uri="{28A0092B-C50C-407E-A947-70E740481C1C}">
+                          <a14:useLocalDpi xmlns:a14="http://schemas.microsoft.com/office/drawing/2010/main" val="0"/>
+                        </a:ext>
+                      </a:extLst>
+                    </a:blip>
+                    <a:srcRect/>
+                    <a:stretch>
+                      <a:fillRect/>
+                    </a:stretch>
+                  </pic:blipFill>
+                  <pic:spPr bwMode="auto">
+                    <a:xfrm>
+                      <a:off x="0" y="0"/>
+                      <a:ext cx="5943600" cy="3231832"/>
+                    </a:xfrm>
+                    <a:prstGeom prst="rect">
+                      <a:avLst/>
+                    </a:prstGeom>
+                    <a:noFill/>
+                    <a:ln>
+                      <a:noFill/>
+                    </a:ln>
+                  </pic:spPr>
+                </pic:pic>
+              </a:graphicData>
+            </a:graphic>
+          </wp:inline>
+        </w:drawing>
+      </w:r>
+    </w:p>
+    <w:p>
+      <w:pPr>
+        <w:jc w:val="left"/>
+        <w:rPr>
+          <w:sz w:val="24"/>
+          <w:szCs w:val="24"/>
+        </w:rPr>
+      </w:pPr>
+      <w:r>
+        <w:rPr>
+          <w:sz w:val="24"/>
+          <w:szCs w:val="24"/>
+        </w:rPr>
+        <w:t xml:space="preserve">Hệ Thống sẽ kiểm tra xem thẻ này có hợp lệ k? </w:t>
+      </w:r>
+    </w:p>
+    <w:p>
+      <w:pPr>
+        <w:jc w:val="left"/>
+        <w:rPr>
+          <w:sz w:val="24"/>
+          <w:szCs w:val="24"/>
+        </w:rPr>
+      </w:pPr>
+      <w:r>
+        <w:rPr>
+          <w:sz w:val="24"/>
+          <w:szCs w:val="24"/>
+        </w:rPr>
+        <w:t>Nếu không  hợp lệ hệ thống đưa ra thông báo</w:t>
+      </w:r>
+    </w:p>
+    <w:p>
+      <w:pPr>
+        <w:jc w:val="left"/>
+        <w:rPr>
+          <w:sz w:val="24"/>
+          <w:szCs w:val="24"/>
+        </w:rPr>
+      </w:pPr>
+      <w:r>
+        <w:rPr>
+          <w:noProof/>
+          <w:sz w:val="24"/>
+          <w:szCs w:val="24"/>
+          <w:lang w:eastAsia="en-US"/>
+        </w:rPr>
+        <w:lastRenderedPageBreak/>
+        <w:drawing>
+          <wp:inline distT="0" distB="0" distL="0" distR="0" wp14:anchorId="2AD43D20" wp14:editId="2B39B417">
+            <wp:extent cx="5943600" cy="3231832"/>
+            <wp:effectExtent l="0" t="0" r="0" b="6985"/>
+            <wp:docPr id="3" name="Picture 3" descr="C:\Users\Tuuu\Desktop\New folder\UI-Simple\FAIL INSERT CARD.png"/>
+            <wp:cNvGraphicFramePr>
+              <a:graphicFrameLocks xmlns:a="http://schemas.openxmlformats.org/drawingml/2006/main" noChangeAspect="1"/>
+            </wp:cNvGraphicFramePr>
+            <a:graphic xmlns:a="http://schemas.openxmlformats.org/drawingml/2006/main">
+              <a:graphicData uri="http://schemas.openxmlformats.org/drawingml/2006/picture">
+                <pic:pic xmlns:pic="http://schemas.openxmlformats.org/drawingml/2006/picture">
+                  <pic:nvPicPr>
+                    <pic:cNvPr id="0" name="Picture 3" descr="C:\Users\Tuuu\Desktop\New folder\UI-Simple\FAIL INSERT CARD.png"/>
+                    <pic:cNvPicPr>
+                      <a:picLocks noChangeAspect="1" noChangeArrowheads="1"/>
+                    </pic:cNvPicPr>
+                  </pic:nvPicPr>
+                  <pic:blipFill>
+                    <a:blip r:embed="rId27" cstate="print">
+                      <a:extLst>
+                        <a:ext uri="{28A0092B-C50C-407E-A947-70E740481C1C}">
+                          <a14:useLocalDpi xmlns:a14="http://schemas.microsoft.com/office/drawing/2010/main" val="0"/>
+                        </a:ext>
+                      </a:extLst>
+                    </a:blip>
+                    <a:srcRect/>
+                    <a:stretch>
+                      <a:fillRect/>
+                    </a:stretch>
+                  </pic:blipFill>
+                  <pic:spPr bwMode="auto">
+                    <a:xfrm>
+                      <a:off x="0" y="0"/>
+                      <a:ext cx="5943600" cy="3231832"/>
+                    </a:xfrm>
+                    <a:prstGeom prst="rect">
+                      <a:avLst/>
+                    </a:prstGeom>
+                    <a:noFill/>
+                    <a:ln>
+                      <a:noFill/>
+                    </a:ln>
+                  </pic:spPr>
+                </pic:pic>
+              </a:graphicData>
+            </a:graphic>
+          </wp:inline>
+        </w:drawing>
+      </w:r>
+    </w:p>
+    <w:p>
+      <w:pPr>
+        <w:jc w:val="left"/>
+        <w:rPr>
+          <w:sz w:val="24"/>
+          <w:szCs w:val="24"/>
+        </w:rPr>
+      </w:pPr>
+      <w:r>
+        <w:rPr>
+          <w:sz w:val="24"/>
+          <w:szCs w:val="24"/>
+        </w:rPr>
+        <w:t>Nếu hợp lệ,người dùng nhập Mật Khẩu vào ô rồi chọn OK</w:t>
+      </w:r>
+    </w:p>
+    <w:p>
+      <w:pPr>
+        <w:jc w:val="left"/>
+        <w:rPr>
+          <w:sz w:val="24"/>
+          <w:szCs w:val="24"/>
+        </w:rPr>
+      </w:pPr>
+      <w:r>
+        <w:rPr>
+          <w:noProof/>
+          <w:sz w:val="24"/>
+          <w:szCs w:val="24"/>
+          <w:lang w:eastAsia="en-US"/>
+        </w:rPr>
+        <w:drawing>
+          <wp:inline distT="0" distB="0" distL="0" distR="0" wp14:anchorId="5FBEAA6C" wp14:editId="309CE9CC">
+            <wp:extent cx="5943600" cy="3343275"/>
+            <wp:effectExtent l="0" t="0" r="0" b="9525"/>
+            <wp:docPr id="4" name="Picture 4" descr="C:\Users\Tuuu\Desktop\New folder\UI-Simple\INSERTPIN.png"/>
+            <wp:cNvGraphicFramePr>
+              <a:graphicFrameLocks xmlns:a="http://schemas.openxmlformats.org/drawingml/2006/main" noChangeAspect="1"/>
+            </wp:cNvGraphicFramePr>
+            <a:graphic xmlns:a="http://schemas.openxmlformats.org/drawingml/2006/main">
+              <a:graphicData uri="http://schemas.openxmlformats.org/drawingml/2006/picture">
+                <pic:pic xmlns:pic="http://schemas.openxmlformats.org/drawingml/2006/picture">
+                  <pic:nvPicPr>
+                    <pic:cNvPr id="0" name="Picture 2" descr="C:\Users\Tuuu\Desktop\New folder\UI-Simple\INSERTPIN.png"/>
+                    <pic:cNvPicPr>
+                      <a:picLocks noChangeAspect="1" noChangeArrowheads="1"/>
+                    </pic:cNvPicPr>
+                  </pic:nvPicPr>
+                  <pic:blipFill>
+                    <a:blip r:embed="rId28" cstate="print">
+                      <a:extLst>
+                        <a:ext uri="{28A0092B-C50C-407E-A947-70E740481C1C}">
+                          <a14:useLocalDpi xmlns:a14="http://schemas.microsoft.com/office/drawing/2010/main" val="0"/>
+                        </a:ext>
+                      </a:extLst>
+                    </a:blip>
+                    <a:srcRect/>
+                    <a:stretch>
+                      <a:fillRect/>
+                    </a:stretch>
+                  </pic:blipFill>
+                  <pic:spPr bwMode="auto">
+                    <a:xfrm>
+                      <a:off x="0" y="0"/>
+                      <a:ext cx="5943600" cy="3343275"/>
+                    </a:xfrm>
+                    <a:prstGeom prst="rect">
+                      <a:avLst/>
+                    </a:prstGeom>
+                    <a:noFill/>
+                    <a:ln>
+                      <a:noFill/>
+                    </a:ln>
+                  </pic:spPr>
+                </pic:pic>
+              </a:graphicData>
+            </a:graphic>
+          </wp:inline>
+        </w:drawing>
+      </w:r>
+    </w:p>
+    <w:p>
+      <w:pPr>
+        <w:jc w:val="left"/>
+        <w:rPr>
+          <w:sz w:val="24"/>
+          <w:szCs w:val="24"/>
+        </w:rPr>
+      </w:pPr>
+      <w:r>
+        <w:rPr>
+          <w:sz w:val="24"/>
+          <w:szCs w:val="24"/>
+        </w:rPr>
+        <w:t>Nếu bạn nhập sai mật khẩu, hệ thống hiện thông báo yêu cầu bạn nhập lại mật khẩu</w:t>
+      </w:r>
+    </w:p>
+    <w:p>
+      <w:pPr>
+        <w:jc w:val="left"/>
+        <w:rPr>
+          <w:sz w:val="24"/>
+          <w:szCs w:val="24"/>
+        </w:rPr>
+      </w:pPr>
+      <w:r>
+        <w:rPr>
+          <w:noProof/>
+          <w:sz w:val="24"/>
+          <w:szCs w:val="24"/>
+          <w:lang w:eastAsia="en-US"/>
+        </w:rPr>
+        <w:lastRenderedPageBreak/>
+        <w:drawing>
+          <wp:inline distT="0" distB="0" distL="0" distR="0" wp14:anchorId="0EC1F48E" wp14:editId="41CF9CF7">
+            <wp:extent cx="5943600" cy="3231832"/>
+            <wp:effectExtent l="0" t="0" r="0" b="6985"/>
+            <wp:docPr id="5" name="Picture 5" descr="C:\Users\Tuuu\Desktop\New folder\UI-Simple\FAIL PASS 1.png"/>
+            <wp:cNvGraphicFramePr>
+              <a:graphicFrameLocks xmlns:a="http://schemas.openxmlformats.org/drawingml/2006/main" noChangeAspect="1"/>
+            </wp:cNvGraphicFramePr>
+            <a:graphic xmlns:a="http://schemas.openxmlformats.org/drawingml/2006/main">
+              <a:graphicData uri="http://schemas.openxmlformats.org/drawingml/2006/picture">
+                <pic:pic xmlns:pic="http://schemas.openxmlformats.org/drawingml/2006/picture">
+                  <pic:nvPicPr>
+                    <pic:cNvPr id="0" name="Picture 4" descr="C:\Users\Tuuu\Desktop\New folder\UI-Simple\FAIL PASS 1.png"/>
+                    <pic:cNvPicPr>
+                      <a:picLocks noChangeAspect="1" noChangeArrowheads="1"/>
+                    </pic:cNvPicPr>
+                  </pic:nvPicPr>
+                  <pic:blipFill>
+                    <a:blip r:embed="rId29" cstate="print">
+                      <a:extLst>
+                        <a:ext uri="{28A0092B-C50C-407E-A947-70E740481C1C}">
+                          <a14:useLocalDpi xmlns:a14="http://schemas.microsoft.com/office/drawing/2010/main" val="0"/>
+                        </a:ext>
+                      </a:extLst>
+                    </a:blip>
+                    <a:srcRect/>
+                    <a:stretch>
+                      <a:fillRect/>
+                    </a:stretch>
+                  </pic:blipFill>
+                  <pic:spPr bwMode="auto">
+                    <a:xfrm>
+                      <a:off x="0" y="0"/>
+                      <a:ext cx="5943600" cy="3231832"/>
+                    </a:xfrm>
+                    <a:prstGeom prst="rect">
+                      <a:avLst/>
+                    </a:prstGeom>
+                    <a:noFill/>
+                    <a:ln>
+                      <a:noFill/>
+                    </a:ln>
+                  </pic:spPr>
+                </pic:pic>
+              </a:graphicData>
+            </a:graphic>
+          </wp:inline>
+        </w:drawing>
+      </w:r>
+    </w:p>
+    <w:p>
+      <w:pPr>
+        <w:jc w:val="left"/>
+        <w:rPr>
+          <w:sz w:val="24"/>
+          <w:szCs w:val="24"/>
+        </w:rPr>
+      </w:pPr>
+      <w:r>
+        <w:rPr>
+          <w:sz w:val="24"/>
+          <w:szCs w:val="24"/>
+        </w:rPr>
+        <w:t>Nếu bạn tiếp tục nhập sai mật khẩu sau 3 lần liên tiếp, hệ thống sẽ khóa thẻ của bạn.</w:t>
+      </w:r>
+    </w:p>
+    <w:p>
+      <w:pPr>
+        <w:jc w:val="left"/>
+        <w:rPr>
+          <w:sz w:val="24"/>
+          <w:szCs w:val="24"/>
+        </w:rPr>
+      </w:pPr>
+      <w:r>
+        <w:rPr>
+          <w:noProof/>
+          <w:sz w:val="24"/>
+          <w:szCs w:val="24"/>
+          <w:lang w:eastAsia="en-US"/>
+        </w:rPr>
+        <w:drawing>
+          <wp:inline distT="0" distB="0" distL="0" distR="0" wp14:anchorId="54C57E1B" wp14:editId="3783AB80">
+            <wp:extent cx="5943600" cy="3231832"/>
+            <wp:effectExtent l="0" t="0" r="0" b="6985"/>
+            <wp:docPr id="6" name="Picture 6" descr="C:\Users\Tuuu\Desktop\New folder\UI-Simple\BLOCK.png"/>
+            <wp:cNvGraphicFramePr>
+              <a:graphicFrameLocks xmlns:a="http://schemas.openxmlformats.org/drawingml/2006/main" noChangeAspect="1"/>
+            </wp:cNvGraphicFramePr>
+            <a:graphic xmlns:a="http://schemas.openxmlformats.org/drawingml/2006/main">
+              <a:graphicData uri="http://schemas.openxmlformats.org/drawingml/2006/picture">
+                <pic:pic xmlns:pic="http://schemas.openxmlformats.org/drawingml/2006/picture">
+                  <pic:nvPicPr>
+                    <pic:cNvPr id="0" name="Picture 5" descr="C:\Users\Tuuu\Desktop\New folder\UI-Simple\BLOCK.png"/>
+                    <pic:cNvPicPr>
+                      <a:picLocks noChangeAspect="1" noChangeArrowheads="1"/>
+                    </pic:cNvPicPr>
+                  </pic:nvPicPr>
+                  <pic:blipFill>
+                    <a:blip r:embed="rId30" cstate="print">
+                      <a:extLst>
+                        <a:ext uri="{28A0092B-C50C-407E-A947-70E740481C1C}">
+                          <a14:useLocalDpi xmlns:a14="http://schemas.microsoft.com/office/drawing/2010/main" val="0"/>
+                        </a:ext>
+                      </a:extLst>
+                    </a:blip>
+                    <a:srcRect/>
+                    <a:stretch>
+                      <a:fillRect/>
+                    </a:stretch>
+                  </pic:blipFill>
+                  <pic:spPr bwMode="auto">
+                    <a:xfrm>
+                      <a:off x="0" y="0"/>
+                      <a:ext cx="5943600" cy="3231832"/>
+                    </a:xfrm>
+                    <a:prstGeom prst="rect">
+                      <a:avLst/>
+                    </a:prstGeom>
+                    <a:noFill/>
+                    <a:ln>
+                      <a:noFill/>
+                    </a:ln>
+                  </pic:spPr>
+                </pic:pic>
+              </a:graphicData>
+            </a:graphic>
+          </wp:inline>
+        </w:drawing>
+      </w:r>
+    </w:p>
+    <w:p>
+      <w:pPr>
+        <w:jc w:val="both"/>
+        <w:rPr>
+          <w:sz w:val="24"/>
+          <w:szCs w:val="24"/>
+        </w:rPr>
+      </w:pPr>
+    </w:p>
+    <w:p>
+      <w:pPr>
+        <w:rPr>
+          <w:sz w:val="24"/>
+          <w:szCs w:val="24"/>
+        </w:rPr>
+      </w:pPr>
+    </w:p>
+    <w:p>
+      <w:pPr>
+        <w:jc w:val="left"/>
+        <w:rPr>
+          <w:b/>
+          <w:sz w:val="24"/>
+          <w:szCs w:val="24"/>
+        </w:rPr>
+      </w:pPr>
+      <w:r>
+        <w:rPr>
+          <w:b/>
+          <w:sz w:val="24"/>
+          <w:szCs w:val="24"/>
+        </w:rPr>
+        <w:lastRenderedPageBreak/>
+        <w:t>7.2 GIAO DIỆN TÁC VỤ CỦA PHẦN MỀM</w:t>
+      </w:r>
+    </w:p>
+    <w:p>
+      <w:pPr>
+        <w:jc w:val="left"/>
+        <w:rPr>
+          <w:sz w:val="24"/>
+          <w:szCs w:val="24"/>
+        </w:rPr>
+      </w:pPr>
+      <w:r>
+        <w:rPr>
+          <w:sz w:val="24"/>
+          <w:szCs w:val="24"/>
+        </w:rPr>
+        <w:t>Sau khi đăng nhập thành công hệ thống chuyển tới trang chính</w:t>
+      </w:r>
+    </w:p>
+    <w:p>
+      <w:pPr>
+        <w:jc w:val="left"/>
+        <w:rPr>
+          <w:sz w:val="24"/>
+          <w:szCs w:val="24"/>
+        </w:rPr>
+      </w:pPr>
+      <w:r>
+        <w:rPr>
+          <w:noProof/>
+          <w:sz w:val="24"/>
+          <w:szCs w:val="24"/>
+          <w:lang w:eastAsia="en-US"/>
+        </w:rPr>
+        <w:drawing>
+          <wp:inline distT="0" distB="0" distL="0" distR="0" wp14:anchorId="5157113C" wp14:editId="143D0C6E">
+            <wp:extent cx="5943600" cy="3231832"/>
+            <wp:effectExtent l="0" t="0" r="0" b="6985"/>
+            <wp:docPr id="7" name="Picture 7" descr="C:\Users\Tuuu\Desktop\New folder\UI-Simple\MAIN.png"/>
+            <wp:cNvGraphicFramePr>
+              <a:graphicFrameLocks xmlns:a="http://schemas.openxmlformats.org/drawingml/2006/main" noChangeAspect="1"/>
+            </wp:cNvGraphicFramePr>
+            <a:graphic xmlns:a="http://schemas.openxmlformats.org/drawingml/2006/main">
+              <a:graphicData uri="http://schemas.openxmlformats.org/drawingml/2006/picture">
+                <pic:pic xmlns:pic="http://schemas.openxmlformats.org/drawingml/2006/picture">
+                  <pic:nvPicPr>
+                    <pic:cNvPr id="0" name="Picture 6" descr="C:\Users\Tuuu\Desktop\New folder\UI-Simple\MAIN.png"/>
+                    <pic:cNvPicPr>
+                      <a:picLocks noChangeAspect="1" noChangeArrowheads="1"/>
+                    </pic:cNvPicPr>
+                  </pic:nvPicPr>
+                  <pic:blipFill>
+                    <a:blip r:embed="rId31" cstate="print">
+                      <a:extLst>
+                        <a:ext uri="{28A0092B-C50C-407E-A947-70E740481C1C}">
+                          <a14:useLocalDpi xmlns:a14="http://schemas.microsoft.com/office/drawing/2010/main" val="0"/>
+                        </a:ext>
+                      </a:extLst>
+                    </a:blip>
+                    <a:srcRect/>
+                    <a:stretch>
+                      <a:fillRect/>
+                    </a:stretch>
+                  </pic:blipFill>
+                  <pic:spPr bwMode="auto">
+                    <a:xfrm>
+                      <a:off x="0" y="0"/>
+                      <a:ext cx="5943600" cy="3231832"/>
+                    </a:xfrm>
+                    <a:prstGeom prst="rect">
+                      <a:avLst/>
+                    </a:prstGeom>
+                    <a:noFill/>
+                    <a:ln>
+                      <a:noFill/>
+                    </a:ln>
+                  </pic:spPr>
+                </pic:pic>
+              </a:graphicData>
+            </a:graphic>
+          </wp:inline>
+        </w:drawing>
+      </w:r>
+    </w:p>
+    <w:p>
+      <w:pPr>
+        <w:pStyle w:val="ListParagraph"/>
+        <w:numPr>
+          <w:ilvl w:val="1"/>
+          <w:numId w:val="18"/>
+        </w:numPr>
+        <w:jc w:val="left"/>
+        <w:rPr>
+          <w:b/>
+          <w:sz w:val="24"/>
+          <w:szCs w:val="24"/>
+        </w:rPr>
+      </w:pPr>
+      <w:r>
+        <w:rPr>
+          <w:b/>
+          <w:sz w:val="24"/>
+          <w:szCs w:val="24"/>
+        </w:rPr>
+        <w:t>GIAO DIỆN CÁC TÁC VỤ NGƯỜI DÙNG CHỌN</w:t>
+      </w:r>
+    </w:p>
+    <w:p>
+      <w:pPr>
+        <w:pStyle w:val="ListParagraph"/>
+        <w:numPr>
+          <w:ilvl w:val="2"/>
+          <w:numId w:val="18"/>
+        </w:numPr>
+        <w:spacing w:before="0" w:beforeAutospacing="0" w:after="160" w:afterAutospacing="0" w:line="259" w:lineRule="auto"/>
+        <w:jc w:val="left"/>
+        <w:rPr>
+          <w:sz w:val="24"/>
+          <w:szCs w:val="24"/>
+        </w:rPr>
+      </w:pPr>
+      <w:r>
+        <w:rPr>
+          <w:sz w:val="24"/>
+          <w:szCs w:val="24"/>
+        </w:rPr>
+        <w:t>Kiểm tra tài khoản của bạn</w:t>
+      </w:r>
+    </w:p>
+    <w:p>
+      <w:pPr>
+        <w:spacing w:before="0" w:beforeAutospacing="0" w:after="160" w:afterAutospacing="0" w:line="259" w:lineRule="auto"/>
+        <w:ind w:left="720" w:firstLine="0"/>
+        <w:jc w:val="left"/>
+        <w:rPr>
+          <w:sz w:val="24"/>
+          <w:szCs w:val="24"/>
+        </w:rPr>
+      </w:pPr>
+      <w:r>
+        <w:rPr>
+          <w:sz w:val="24"/>
+          <w:szCs w:val="24"/>
+        </w:rPr>
+        <w:lastRenderedPageBreak/>
+        <w:t xml:space="preserve"> </w:t>
+      </w:r>
+      <w:r>
+        <w:rPr>
+          <w:sz w:val="24"/>
+          <w:szCs w:val="24"/>
+        </w:rPr>
+        <w:tab/>
+      </w:r>
+      <w:r>
+        <w:rPr>
+          <w:noProof/>
+          <w:sz w:val="24"/>
+          <w:szCs w:val="24"/>
+          <w:lang w:eastAsia="en-US"/>
+        </w:rPr>
+        <w:drawing>
+          <wp:inline distT="0" distB="0" distL="0" distR="0" wp14:anchorId="0512A571" wp14:editId="37618C7C">
+            <wp:extent cx="5495925" cy="2988409"/>
+            <wp:effectExtent l="0" t="0" r="0" b="2540"/>
+            <wp:docPr id="9" name="Picture 9" descr="C:\Users\Tuuu\Desktop\New folder\UI-Simple\View BALANCE.png"/>
+            <wp:cNvGraphicFramePr>
+              <a:graphicFrameLocks xmlns:a="http://schemas.openxmlformats.org/drawingml/2006/main" noChangeAspect="1"/>
+            </wp:cNvGraphicFramePr>
+            <a:graphic xmlns:a="http://schemas.openxmlformats.org/drawingml/2006/main">
+              <a:graphicData uri="http://schemas.openxmlformats.org/drawingml/2006/picture">
+                <pic:pic xmlns:pic="http://schemas.openxmlformats.org/drawingml/2006/picture">
+                  <pic:nvPicPr>
+                    <pic:cNvPr id="0" name="Picture 7" descr="C:\Users\Tuuu\Desktop\New folder\UI-Simple\View BALANCE.png"/>
+                    <pic:cNvPicPr>
+                      <a:picLocks noChangeAspect="1" noChangeArrowheads="1"/>
+                    </pic:cNvPicPr>
+                  </pic:nvPicPr>
+                  <pic:blipFill>
+                    <a:blip r:embed="rId32" cstate="print">
+                      <a:extLst>
+                        <a:ext uri="{28A0092B-C50C-407E-A947-70E740481C1C}">
+                          <a14:useLocalDpi xmlns:a14="http://schemas.microsoft.com/office/drawing/2010/main" val="0"/>
+                        </a:ext>
+                      </a:extLst>
+                    </a:blip>
+                    <a:srcRect/>
+                    <a:stretch>
+                      <a:fillRect/>
+                    </a:stretch>
+                  </pic:blipFill>
+                  <pic:spPr bwMode="auto">
+                    <a:xfrm>
+                      <a:off x="0" y="0"/>
+                      <a:ext cx="5498732" cy="2989935"/>
+                    </a:xfrm>
+                    <a:prstGeom prst="rect">
+                      <a:avLst/>
+                    </a:prstGeom>
+                    <a:noFill/>
+                    <a:ln>
+                      <a:noFill/>
+                    </a:ln>
+                  </pic:spPr>
+                </pic:pic>
+              </a:graphicData>
+            </a:graphic>
+          </wp:inline>
+        </w:drawing>
+      </w:r>
+    </w:p>
+    <w:p>
+      <w:pPr>
+        <w:pStyle w:val="ListParagraph"/>
+        <w:numPr>
+          <w:ilvl w:val="2"/>
+          <w:numId w:val="18"/>
+        </w:numPr>
+        <w:spacing w:before="0" w:beforeAutospacing="0" w:after="160" w:afterAutospacing="0" w:line="259" w:lineRule="auto"/>
+        <w:jc w:val="left"/>
+        <w:rPr>
+          <w:sz w:val="24"/>
+          <w:szCs w:val="24"/>
+        </w:rPr>
+      </w:pPr>
+      <w:r>
+        <w:rPr>
+          <w:sz w:val="24"/>
+          <w:szCs w:val="24"/>
+        </w:rPr>
+        <w:t>Đổi mã PIN</w:t>
+      </w:r>
+    </w:p>
+    <w:p>
+      <w:pPr>
+        <w:spacing w:before="0" w:beforeAutospacing="0" w:after="160" w:afterAutospacing="0" w:line="259" w:lineRule="auto"/>
+        <w:jc w:val="both"/>
+        <w:rPr>
+          <w:sz w:val="24"/>
+          <w:szCs w:val="24"/>
+        </w:rPr>
+      </w:pPr>
+      <w:r>
+        <w:rPr>
+          <w:noProof/>
+          <w:lang w:eastAsia="en-US"/>
+        </w:rPr>
+        <w:drawing>
+          <wp:inline distT="0" distB="0" distL="0" distR="0" wp14:anchorId="34573FDF" wp14:editId="123A2B27">
+            <wp:extent cx="5645224" cy="3069590"/>
+            <wp:effectExtent l="0" t="0" r="0" b="0"/>
+            <wp:docPr id="8" name="Picture 8" descr="C:\Users\Tuuu\Desktop\New folder\UI-Simple\CHANGEPIN.png"/>
+            <wp:cNvGraphicFramePr>
+              <a:graphicFrameLocks xmlns:a="http://schemas.openxmlformats.org/drawingml/2006/main" noChangeAspect="1"/>
+            </wp:cNvGraphicFramePr>
+            <a:graphic xmlns:a="http://schemas.openxmlformats.org/drawingml/2006/main">
+              <a:graphicData uri="http://schemas.openxmlformats.org/drawingml/2006/picture">
+                <pic:pic xmlns:pic="http://schemas.openxmlformats.org/drawingml/2006/picture">
+                  <pic:nvPicPr>
+                    <pic:cNvPr id="0" name="Picture 8" descr="C:\Users\Tuuu\Desktop\New folder\UI-Simple\CHANGEPIN.png"/>
+                    <pic:cNvPicPr>
+                      <a:picLocks noChangeAspect="1" noChangeArrowheads="1"/>
+                    </pic:cNvPicPr>
+                  </pic:nvPicPr>
+                  <pic:blipFill>
+                    <a:blip r:embed="rId33" cstate="print">
+                      <a:extLst>
+                        <a:ext uri="{28A0092B-C50C-407E-A947-70E740481C1C}">
+                          <a14:useLocalDpi xmlns:a14="http://schemas.microsoft.com/office/drawing/2010/main" val="0"/>
+                        </a:ext>
+                      </a:extLst>
+                    </a:blip>
+                    <a:srcRect/>
+                    <a:stretch>
+                      <a:fillRect/>
+                    </a:stretch>
+                  </pic:blipFill>
+                  <pic:spPr bwMode="auto">
+                    <a:xfrm>
+                      <a:off x="0" y="0"/>
+                      <a:ext cx="5647870" cy="3071029"/>
+                    </a:xfrm>
+                    <a:prstGeom prst="rect">
+                      <a:avLst/>
+                    </a:prstGeom>
+                    <a:noFill/>
+                    <a:ln>
+                      <a:noFill/>
+                    </a:ln>
+                  </pic:spPr>
+                </pic:pic>
+              </a:graphicData>
+            </a:graphic>
+          </wp:inline>
+        </w:drawing>
+      </w:r>
+    </w:p>
+    <w:p>
+      <w:pPr>
+        <w:pStyle w:val="ListParagraph"/>
+        <w:numPr>
+          <w:ilvl w:val="2"/>
+          <w:numId w:val="18"/>
+        </w:numPr>
+        <w:spacing w:before="0" w:beforeAutospacing="0" w:after="160" w:afterAutospacing="0" w:line="259" w:lineRule="auto"/>
+        <w:jc w:val="left"/>
+        <w:rPr>
+          <w:sz w:val="24"/>
+          <w:szCs w:val="24"/>
+        </w:rPr>
+      </w:pPr>
+      <w:r>
+        <w:rPr>
+          <w:sz w:val="24"/>
+          <w:szCs w:val="24"/>
+        </w:rPr>
+        <w:t>Rút tiền</w:t>
+      </w:r>
+    </w:p>
+    <w:p>
+      <w:pPr>
+        <w:pStyle w:val="ListParagraph"/>
+        <w:spacing w:before="0" w:beforeAutospacing="0" w:after="160" w:afterAutospacing="0" w:line="259" w:lineRule="auto"/>
+        <w:ind w:left="1080" w:firstLine="0"/>
+        <w:jc w:val="left"/>
+        <w:rPr>
+          <w:sz w:val="24"/>
+          <w:szCs w:val="24"/>
+        </w:rPr>
+      </w:pPr>
+      <w:r>
+        <w:rPr>
+          <w:noProof/>
+          <w:sz w:val="24"/>
+          <w:szCs w:val="24"/>
+          <w:lang w:eastAsia="en-US"/>
+        </w:rPr>
+        <w:lastRenderedPageBreak/>
+        <w:drawing>
+          <wp:inline distT="0" distB="0" distL="0" distR="0" wp14:anchorId="5C96222D" wp14:editId="06A9FC3B">
+            <wp:extent cx="5943600" cy="3231832"/>
+            <wp:effectExtent l="0" t="0" r="0" b="6985"/>
+            <wp:docPr id="10" name="Picture 10" descr="C:\Users\Tuuu\Desktop\New folder\UI-Simple\WithDraw.png"/>
+            <wp:cNvGraphicFramePr>
+              <a:graphicFrameLocks xmlns:a="http://schemas.openxmlformats.org/drawingml/2006/main" noChangeAspect="1"/>
+            </wp:cNvGraphicFramePr>
+            <a:graphic xmlns:a="http://schemas.openxmlformats.org/drawingml/2006/main">
+              <a:graphicData uri="http://schemas.openxmlformats.org/drawingml/2006/picture">
+                <pic:pic xmlns:pic="http://schemas.openxmlformats.org/drawingml/2006/picture">
+                  <pic:nvPicPr>
+                    <pic:cNvPr id="0" name="Picture 9" descr="C:\Users\Tuuu\Desktop\New folder\UI-Simple\WithDraw.png"/>
+                    <pic:cNvPicPr>
+                      <a:picLocks noChangeAspect="1" noChangeArrowheads="1"/>
+                    </pic:cNvPicPr>
+                  </pic:nvPicPr>
+                  <pic:blipFill>
+                    <a:blip r:embed="rId34" cstate="print">
+                      <a:extLst>
+                        <a:ext uri="{28A0092B-C50C-407E-A947-70E740481C1C}">
+                          <a14:useLocalDpi xmlns:a14="http://schemas.microsoft.com/office/drawing/2010/main" val="0"/>
+                        </a:ext>
+                      </a:extLst>
+                    </a:blip>
+                    <a:srcRect/>
+                    <a:stretch>
+                      <a:fillRect/>
+                    </a:stretch>
+                  </pic:blipFill>
+                  <pic:spPr bwMode="auto">
+                    <a:xfrm>
+                      <a:off x="0" y="0"/>
+                      <a:ext cx="5943600" cy="3231832"/>
+                    </a:xfrm>
+                    <a:prstGeom prst="rect">
+                      <a:avLst/>
+                    </a:prstGeom>
+                    <a:noFill/>
+                    <a:ln>
+                      <a:noFill/>
+                    </a:ln>
+                  </pic:spPr>
+                </pic:pic>
+              </a:graphicData>
+            </a:graphic>
+          </wp:inline>
+        </w:drawing>
+      </w:r>
+    </w:p>
+    <w:p>
+      <w:pPr>
+        <w:ind w:left="360"/>
+        <w:jc w:val="left"/>
+        <w:rPr>
+          <w:sz w:val="24"/>
+          <w:szCs w:val="24"/>
+        </w:rPr>
+      </w:pPr>
+      <w:r>
+        <w:rPr>
+          <w:sz w:val="24"/>
+          <w:szCs w:val="24"/>
+        </w:rPr>
+        <w:t>Khi bạn chọn số tiền khác.</w:t>
+      </w:r>
+    </w:p>
+    <w:p>
+      <w:pPr>
+        <w:ind w:left="360"/>
+        <w:jc w:val="left"/>
+        <w:rPr>
+          <w:sz w:val="24"/>
+          <w:szCs w:val="24"/>
+        </w:rPr>
+      </w:pPr>
+      <w:r>
+        <w:rPr>
+          <w:noProof/>
+          <w:sz w:val="24"/>
+          <w:szCs w:val="24"/>
+          <w:lang w:eastAsia="en-US"/>
+        </w:rPr>
+        <w:drawing>
+          <wp:inline distT="0" distB="0" distL="0" distR="0" wp14:anchorId="423E1BC8" wp14:editId="63BC91E9">
+            <wp:extent cx="5943600" cy="3231832"/>
+            <wp:effectExtent l="0" t="0" r="0" b="6985"/>
+            <wp:docPr id="11" name="Picture 11" descr="C:\Users\Tuuu\Desktop\New folder\UI-Simple\WithDrawAnother.png"/>
+            <wp:cNvGraphicFramePr>
+              <a:graphicFrameLocks xmlns:a="http://schemas.openxmlformats.org/drawingml/2006/main" noChangeAspect="1"/>
+            </wp:cNvGraphicFramePr>
+            <a:graphic xmlns:a="http://schemas.openxmlformats.org/drawingml/2006/main">
+              <a:graphicData uri="http://schemas.openxmlformats.org/drawingml/2006/picture">
+                <pic:pic xmlns:pic="http://schemas.openxmlformats.org/drawingml/2006/picture">
+                  <pic:nvPicPr>
+                    <pic:cNvPr id="0" name="Picture 10" descr="C:\Users\Tuuu\Desktop\New folder\UI-Simple\WithDrawAnother.png"/>
+                    <pic:cNvPicPr>
+                      <a:picLocks noChangeAspect="1" noChangeArrowheads="1"/>
+                    </pic:cNvPicPr>
+                  </pic:nvPicPr>
+                  <pic:blipFill>
+                    <a:blip r:embed="rId35" cstate="print">
+                      <a:extLst>
+                        <a:ext uri="{28A0092B-C50C-407E-A947-70E740481C1C}">
+                          <a14:useLocalDpi xmlns:a14="http://schemas.microsoft.com/office/drawing/2010/main" val="0"/>
+                        </a:ext>
+                      </a:extLst>
+                    </a:blip>
+                    <a:srcRect/>
+                    <a:stretch>
+                      <a:fillRect/>
+                    </a:stretch>
+                  </pic:blipFill>
+                  <pic:spPr bwMode="auto">
+                    <a:xfrm>
+                      <a:off x="0" y="0"/>
+                      <a:ext cx="5943600" cy="3231832"/>
+                    </a:xfrm>
+                    <a:prstGeom prst="rect">
+                      <a:avLst/>
+                    </a:prstGeom>
+                    <a:noFill/>
+                    <a:ln>
+                      <a:noFill/>
+                    </a:ln>
+                  </pic:spPr>
+                </pic:pic>
+              </a:graphicData>
+            </a:graphic>
+          </wp:inline>
+        </w:drawing>
+      </w:r>
+    </w:p>
+    <w:p>
+      <w:pPr>
+        <w:pStyle w:val="ListParagraph"/>
+        <w:numPr>
+          <w:ilvl w:val="2"/>
+          <w:numId w:val="18"/>
+        </w:numPr>
+        <w:spacing w:before="0" w:beforeAutospacing="0" w:after="160" w:afterAutospacing="0" w:line="259" w:lineRule="auto"/>
+        <w:jc w:val="left"/>
+        <w:rPr>
+          <w:sz w:val="24"/>
+          <w:szCs w:val="24"/>
+        </w:rPr>
+      </w:pPr>
+      <w:r>
+        <w:rPr>
+          <w:sz w:val="24"/>
+          <w:szCs w:val="24"/>
+        </w:rPr>
+        <w:t>Chuyển tiền</w:t>
+      </w:r>
+    </w:p>
+    <w:p>
+      <w:pPr>
+        <w:ind w:left="720"/>
+        <w:jc w:val="left"/>
+        <w:rPr>
+          <w:sz w:val="24"/>
+          <w:szCs w:val="24"/>
+        </w:rPr>
+      </w:pPr>
+      <w:r>
+        <w:rPr>
+          <w:sz w:val="24"/>
+          <w:szCs w:val="24"/>
+        </w:rPr>
+        <w:t>Bạn phải nhập ID người nhận</w:t>
+      </w:r>
+    </w:p>
+    <w:p>
+      <w:pPr>
+        <w:ind w:left="720"/>
+        <w:jc w:val="left"/>
+        <w:rPr>
+          <w:sz w:val="24"/>
+          <w:szCs w:val="24"/>
+        </w:rPr>
+      </w:pPr>
+      <w:r>
+        <w:rPr>
+          <w:noProof/>
+          <w:sz w:val="24"/>
+          <w:szCs w:val="24"/>
+          <w:lang w:eastAsia="en-US"/>
+        </w:rPr>
+        <w:lastRenderedPageBreak/>
+        <w:drawing>
+          <wp:inline distT="0" distB="0" distL="0" distR="0" wp14:anchorId="543671B5" wp14:editId="47B51355">
+            <wp:extent cx="5943600" cy="3231832"/>
+            <wp:effectExtent l="0" t="0" r="0" b="6985"/>
+            <wp:docPr id="12" name="Picture 12" descr="C:\Users\Tuuu\Desktop\New folder\UI-Simple\RECIVIED ID.png"/>
+            <wp:cNvGraphicFramePr>
+              <a:graphicFrameLocks xmlns:a="http://schemas.openxmlformats.org/drawingml/2006/main" noChangeAspect="1"/>
+            </wp:cNvGraphicFramePr>
+            <a:graphic xmlns:a="http://schemas.openxmlformats.org/drawingml/2006/main">
+              <a:graphicData uri="http://schemas.openxmlformats.org/drawingml/2006/picture">
+                <pic:pic xmlns:pic="http://schemas.openxmlformats.org/drawingml/2006/picture">
+                  <pic:nvPicPr>
+                    <pic:cNvPr id="0" name="Picture 11" descr="C:\Users\Tuuu\Desktop\New folder\UI-Simple\RECIVIED ID.png"/>
+                    <pic:cNvPicPr>
+                      <a:picLocks noChangeAspect="1" noChangeArrowheads="1"/>
+                    </pic:cNvPicPr>
+                  </pic:nvPicPr>
+                  <pic:blipFill>
+                    <a:blip r:embed="rId36" cstate="print">
+                      <a:extLst>
+                        <a:ext uri="{28A0092B-C50C-407E-A947-70E740481C1C}">
+                          <a14:useLocalDpi xmlns:a14="http://schemas.microsoft.com/office/drawing/2010/main" val="0"/>
+                        </a:ext>
+                      </a:extLst>
+                    </a:blip>
+                    <a:srcRect/>
+                    <a:stretch>
+                      <a:fillRect/>
+                    </a:stretch>
+                  </pic:blipFill>
+                  <pic:spPr bwMode="auto">
+                    <a:xfrm>
+                      <a:off x="0" y="0"/>
+                      <a:ext cx="5943600" cy="3231832"/>
+                    </a:xfrm>
+                    <a:prstGeom prst="rect">
+                      <a:avLst/>
+                    </a:prstGeom>
+                    <a:noFill/>
+                    <a:ln>
+                      <a:noFill/>
+                    </a:ln>
+                  </pic:spPr>
+                </pic:pic>
+              </a:graphicData>
+            </a:graphic>
+          </wp:inline>
+        </w:drawing>
+      </w:r>
+    </w:p>
+    <w:p>
+      <w:pPr>
+        <w:ind w:left="360"/>
+        <w:jc w:val="left"/>
+        <w:rPr>
+          <w:sz w:val="24"/>
+          <w:szCs w:val="24"/>
+        </w:rPr>
+      </w:pPr>
+      <w:r>
+        <w:rPr>
+          <w:sz w:val="24"/>
+          <w:szCs w:val="24"/>
+        </w:rPr>
+        <w:t>Hệ thống sẽ đưa ra thông tin người bạn muốn gửi và hỏi bạn có tiếp tục không?</w:t>
+      </w:r>
+    </w:p>
+    <w:p>
+      <w:pPr>
+        <w:jc w:val="left"/>
+        <w:rPr>
+          <w:sz w:val="24"/>
+          <w:szCs w:val="24"/>
+        </w:rPr>
+      </w:pPr>
+      <w:r>
+        <w:rPr>
+          <w:sz w:val="24"/>
+          <w:szCs w:val="24"/>
+        </w:rPr>
+        <w:tab/>
+      </w:r>
+      <w:r>
+        <w:rPr>
+          <w:noProof/>
+          <w:sz w:val="24"/>
+          <w:szCs w:val="24"/>
+          <w:lang w:eastAsia="en-US"/>
+        </w:rPr>
+        <w:drawing>
+          <wp:inline distT="0" distB="0" distL="0" distR="0" wp14:anchorId="08B370E9" wp14:editId="66FF43A1">
+            <wp:extent cx="5943600" cy="3231832"/>
+            <wp:effectExtent l="0" t="0" r="0" b="6985"/>
+            <wp:docPr id="13" name="Picture 13" descr="C:\Users\Tuuu\Desktop\New folder\UI-Simple\RECIVIED NEM.png"/>
+            <wp:cNvGraphicFramePr>
+              <a:graphicFrameLocks xmlns:a="http://schemas.openxmlformats.org/drawingml/2006/main" noChangeAspect="1"/>
+            </wp:cNvGraphicFramePr>
+            <a:graphic xmlns:a="http://schemas.openxmlformats.org/drawingml/2006/main">
+              <a:graphicData uri="http://schemas.openxmlformats.org/drawingml/2006/picture">
+                <pic:pic xmlns:pic="http://schemas.openxmlformats.org/drawingml/2006/picture">
+                  <pic:nvPicPr>
+                    <pic:cNvPr id="0" name="Picture 12" descr="C:\Users\Tuuu\Desktop\New folder\UI-Simple\RECIVIED NEM.png"/>
+                    <pic:cNvPicPr>
+                      <a:picLocks noChangeAspect="1" noChangeArrowheads="1"/>
+                    </pic:cNvPicPr>
+                  </pic:nvPicPr>
+                  <pic:blipFill>
+                    <a:blip r:embed="rId37" cstate="print">
+                      <a:extLst>
+                        <a:ext uri="{28A0092B-C50C-407E-A947-70E740481C1C}">
+                          <a14:useLocalDpi xmlns:a14="http://schemas.microsoft.com/office/drawing/2010/main" val="0"/>
+                        </a:ext>
+                      </a:extLst>
+                    </a:blip>
+                    <a:srcRect/>
+                    <a:stretch>
+                      <a:fillRect/>
+                    </a:stretch>
+                  </pic:blipFill>
+                  <pic:spPr bwMode="auto">
+                    <a:xfrm>
+                      <a:off x="0" y="0"/>
+                      <a:ext cx="5943600" cy="3231832"/>
+                    </a:xfrm>
+                    <a:prstGeom prst="rect">
+                      <a:avLst/>
+                    </a:prstGeom>
+                    <a:noFill/>
+                    <a:ln>
+                      <a:noFill/>
+                    </a:ln>
+                  </pic:spPr>
+                </pic:pic>
+              </a:graphicData>
+            </a:graphic>
+          </wp:inline>
+        </w:drawing>
+      </w:r>
+    </w:p>
+    <w:p>
+      <w:pPr>
+        <w:ind w:left="360"/>
+        <w:jc w:val="left"/>
+        <w:rPr>
+          <w:sz w:val="24"/>
+          <w:szCs w:val="24"/>
+        </w:rPr>
+      </w:pPr>
+      <w:r>
+        <w:rPr>
+          <w:sz w:val="24"/>
+          <w:szCs w:val="24"/>
+        </w:rPr>
+        <w:t>Sau đó bạn nhập số tiền muốn gửi rồi bấm Enter</w:t>
+      </w:r>
+    </w:p>
+    <w:p>
+      <w:pPr>
+        <w:jc w:val="left"/>
+        <w:rPr>
+          <w:sz w:val="24"/>
+          <w:szCs w:val="24"/>
+        </w:rPr>
+      </w:pPr>
+    </w:p>
+    <w:p>
+      <w:pPr>
+        <w:jc w:val="left"/>
+        <w:rPr>
+          <w:sz w:val="24"/>
+          <w:szCs w:val="24"/>
+        </w:rPr>
+      </w:pPr>
+      <w:r>
+        <w:rPr>
+          <w:noProof/>
+          <w:sz w:val="24"/>
+          <w:szCs w:val="24"/>
+          <w:lang w:eastAsia="en-US"/>
+        </w:rPr>
+        <w:drawing>
+          <wp:inline distT="0" distB="0" distL="0" distR="0" wp14:anchorId="69D25F09" wp14:editId="4694DD85">
+            <wp:extent cx="5943600" cy="3231832"/>
+            <wp:effectExtent l="0" t="0" r="0" b="6985"/>
+            <wp:docPr id="14" name="Picture 14" descr="C:\Users\Tuuu\Desktop\New folder\UI-Simple\Amount Tranfer.png"/>
+            <wp:cNvGraphicFramePr>
+              <a:graphicFrameLocks xmlns:a="http://schemas.openxmlformats.org/drawingml/2006/main" noChangeAspect="1"/>
+            </wp:cNvGraphicFramePr>
+            <a:graphic xmlns:a="http://schemas.openxmlformats.org/drawingml/2006/main">
+              <a:graphicData uri="http://schemas.openxmlformats.org/drawingml/2006/picture">
+                <pic:pic xmlns:pic="http://schemas.openxmlformats.org/drawingml/2006/picture">
+                  <pic:nvPicPr>
+                    <pic:cNvPr id="0" name="Picture 13" descr="C:\Users\Tuuu\Desktop\New folder\UI-Simple\Amount Tranfer.png"/>
+                    <pic:cNvPicPr>
+                      <a:picLocks noChangeAspect="1" noChangeArrowheads="1"/>
+                    </pic:cNvPicPr>
+                  </pic:nvPicPr>
+                  <pic:blipFill>
+                    <a:blip r:embed="rId38" cstate="print">
+                      <a:extLst>
+                        <a:ext uri="{28A0092B-C50C-407E-A947-70E740481C1C}">
+                          <a14:useLocalDpi xmlns:a14="http://schemas.microsoft.com/office/drawing/2010/main" val="0"/>
+                        </a:ext>
+                      </a:extLst>
+                    </a:blip>
+                    <a:srcRect/>
+                    <a:stretch>
+                      <a:fillRect/>
+                    </a:stretch>
+                  </pic:blipFill>
+                  <pic:spPr bwMode="auto">
+                    <a:xfrm>
+                      <a:off x="0" y="0"/>
+                      <a:ext cx="5943600" cy="3231832"/>
+                    </a:xfrm>
+                    <a:prstGeom prst="rect">
+                      <a:avLst/>
+                    </a:prstGeom>
+                    <a:noFill/>
+                    <a:ln>
+                      <a:noFill/>
+                    </a:ln>
+                  </pic:spPr>
+                </pic:pic>
+              </a:graphicData>
+            </a:graphic>
+          </wp:inline>
+        </w:drawing>
+      </w:r>
+    </w:p>
+    <w:p>
+      <w:pPr>
+        <w:ind w:left="360"/>
+        <w:jc w:val="left"/>
+        <w:rPr>
+          <w:sz w:val="24"/>
+          <w:szCs w:val="24"/>
+        </w:rPr>
+      </w:pPr>
+      <w:r>
+        <w:rPr>
+          <w:sz w:val="24"/>
+          <w:szCs w:val="24"/>
+        </w:rPr>
+        <w:t>Sau khi thực hiện giao dịch thành công hệ thống sẽ hỏi bạn có muốn thoát k?</w:t>
+      </w:r>
+    </w:p>
+    <w:p>
+      <w:pPr>
+        <w:jc w:val="left"/>
+        <w:rPr>
+          <w:sz w:val="24"/>
+          <w:szCs w:val="24"/>
+        </w:rPr>
+      </w:pPr>
+      <w:r>
+        <w:rPr>
+          <w:noProof/>
+          <w:sz w:val="24"/>
+          <w:szCs w:val="24"/>
+          <w:lang w:eastAsia="en-US"/>
+        </w:rPr>
+        <w:drawing>
+          <wp:inline distT="0" distB="0" distL="0" distR="0" wp14:anchorId="58031DD1" wp14:editId="0A9BC75A">
+            <wp:extent cx="5943600" cy="3231832"/>
+            <wp:effectExtent l="0" t="0" r="0" b="6985"/>
+            <wp:docPr id="15" name="Picture 15" descr="C:\Users\Tuuu\Desktop\New folder\UI-Simple\ASKFORRECEIPt.png"/>
+            <wp:cNvGraphicFramePr>
+              <a:graphicFrameLocks xmlns:a="http://schemas.openxmlformats.org/drawingml/2006/main" noChangeAspect="1"/>
+            </wp:cNvGraphicFramePr>
+            <a:graphic xmlns:a="http://schemas.openxmlformats.org/drawingml/2006/main">
+              <a:graphicData uri="http://schemas.openxmlformats.org/drawingml/2006/picture">
+                <pic:pic xmlns:pic="http://schemas.openxmlformats.org/drawingml/2006/picture">
+                  <pic:nvPicPr>
+                    <pic:cNvPr id="0" name="Picture 14" descr="C:\Users\Tuuu\Desktop\New folder\UI-Simple\ASKFORRECEIPt.png"/>
+                    <pic:cNvPicPr>
+                      <a:picLocks noChangeAspect="1" noChangeArrowheads="1"/>
+                    </pic:cNvPicPr>
+                  </pic:nvPicPr>
+                  <pic:blipFill>
+                    <a:blip r:embed="rId39" cstate="print">
+                      <a:extLst>
+                        <a:ext uri="{28A0092B-C50C-407E-A947-70E740481C1C}">
+                          <a14:useLocalDpi xmlns:a14="http://schemas.microsoft.com/office/drawing/2010/main" val="0"/>
+                        </a:ext>
+                      </a:extLst>
+                    </a:blip>
+                    <a:srcRect/>
+                    <a:stretch>
+                      <a:fillRect/>
+                    </a:stretch>
+                  </pic:blipFill>
+                  <pic:spPr bwMode="auto">
+                    <a:xfrm>
+                      <a:off x="0" y="0"/>
+                      <a:ext cx="5943600" cy="3231832"/>
+                    </a:xfrm>
+                    <a:prstGeom prst="rect">
+                      <a:avLst/>
+                    </a:prstGeom>
+                    <a:noFill/>
+                    <a:ln>
+                      <a:noFill/>
+                    </a:ln>
+                  </pic:spPr>
+                </pic:pic>
+              </a:graphicData>
+            </a:graphic>
+          </wp:inline>
+        </w:drawing>
+      </w:r>
+    </w:p>
+    <w:p>
+      <w:pPr>
+        <w:pStyle w:val="ListParagraph"/>
+        <w:spacing w:before="0" w:beforeAutospacing="0" w:after="160" w:afterAutospacing="0" w:line="259" w:lineRule="auto"/>
+        <w:ind w:left="1080" w:firstLine="0"/>
+        <w:jc w:val="left"/>
+        <w:rPr>
+          <w:sz w:val="24"/>
+          <w:szCs w:val="24"/>
+        </w:rPr>
+      </w:pPr>
+    </w:p>
+    <w:p>
+      <w:pPr>
+        <w:pStyle w:val="ListParagraph"/>
+        <w:numPr>
+          <w:ilvl w:val="2"/>
+          <w:numId w:val="18"/>
+        </w:numPr>
+        <w:spacing w:before="0" w:beforeAutospacing="0" w:after="160" w:afterAutospacing="0" w:line="259" w:lineRule="auto"/>
+        <w:jc w:val="left"/>
+        <w:rPr>
+          <w:sz w:val="24"/>
+          <w:szCs w:val="24"/>
+        </w:rPr>
+      </w:pPr>
+      <w:r>
+        <w:rPr>
+          <w:sz w:val="24"/>
+          <w:szCs w:val="24"/>
+        </w:rPr>
+        <w:lastRenderedPageBreak/>
+        <w:t>Xem lịch sử giao dịch</w:t>
+      </w:r>
+    </w:p>
+    <w:p>
+      <w:pPr>
+        <w:spacing w:before="0" w:beforeAutospacing="0" w:after="160" w:afterAutospacing="0" w:line="259" w:lineRule="auto"/>
+        <w:jc w:val="left"/>
+        <w:rPr>
+          <w:sz w:val="24"/>
+          <w:szCs w:val="24"/>
+        </w:rPr>
+      </w:pPr>
+      <w:r>
+        <w:rPr>
+          <w:noProof/>
+          <w:sz w:val="24"/>
+          <w:szCs w:val="24"/>
+          <w:lang w:eastAsia="en-US"/>
+        </w:rPr>
+        <w:drawing>
+          <wp:inline distT="0" distB="0" distL="0" distR="0" wp14:anchorId="153B74CE" wp14:editId="24FCC3A7">
+            <wp:extent cx="5943600" cy="3231832"/>
+            <wp:effectExtent l="0" t="0" r="0" b="6985"/>
+            <wp:docPr id="16" name="Picture 16" descr="C:\Users\Tuuu\Desktop\New folder\UI-Simple\VIEW HIS.png"/>
+            <wp:cNvGraphicFramePr>
+              <a:graphicFrameLocks xmlns:a="http://schemas.openxmlformats.org/drawingml/2006/main" noChangeAspect="1"/>
+            </wp:cNvGraphicFramePr>
+            <a:graphic xmlns:a="http://schemas.openxmlformats.org/drawingml/2006/main">
+              <a:graphicData uri="http://schemas.openxmlformats.org/drawingml/2006/picture">
+                <pic:pic xmlns:pic="http://schemas.openxmlformats.org/drawingml/2006/picture">
+                  <pic:nvPicPr>
+                    <pic:cNvPr id="0" name="Picture 15" descr="C:\Users\Tuuu\Desktop\New folder\UI-Simple\VIEW HIS.png"/>
+                    <pic:cNvPicPr>
+                      <a:picLocks noChangeAspect="1" noChangeArrowheads="1"/>
+                    </pic:cNvPicPr>
+                  </pic:nvPicPr>
+                  <pic:blipFill>
+                    <a:blip r:embed="rId40" cstate="print">
+                      <a:extLst>
+                        <a:ext uri="{28A0092B-C50C-407E-A947-70E740481C1C}">
+                          <a14:useLocalDpi xmlns:a14="http://schemas.microsoft.com/office/drawing/2010/main" val="0"/>
+                        </a:ext>
+                      </a:extLst>
+                    </a:blip>
+                    <a:srcRect/>
+                    <a:stretch>
+                      <a:fillRect/>
+                    </a:stretch>
+                  </pic:blipFill>
+                  <pic:spPr bwMode="auto">
+                    <a:xfrm>
+                      <a:off x="0" y="0"/>
+                      <a:ext cx="5943600" cy="3231832"/>
+                    </a:xfrm>
+                    <a:prstGeom prst="rect">
+                      <a:avLst/>
+                    </a:prstGeom>
+                    <a:noFill/>
+                    <a:ln>
+                      <a:noFill/>
+                    </a:ln>
+                  </pic:spPr>
+                </pic:pic>
+              </a:graphicData>
+            </a:graphic>
+          </wp:inline>
+        </w:drawing>
+      </w:r>
+    </w:p>
+    <w:p>
+      <w:pPr>
+        <w:ind w:left="360"/>
+        <w:jc w:val="left"/>
+        <w:rPr>
+          <w:sz w:val="24"/>
+          <w:szCs w:val="24"/>
+        </w:rPr>
+      </w:pPr>
+      <w:r>
+        <w:rPr>
+          <w:sz w:val="24"/>
+          <w:szCs w:val="24"/>
+        </w:rPr>
+        <w:t>Khi bạn chọn khoảng thời gian bạn muôn kiểm tra!</w:t>
+      </w:r>
+    </w:p>
+    <w:p>
+      <w:pPr>
+        <w:spacing w:before="0" w:beforeAutospacing="0" w:after="160" w:afterAutospacing="0" w:line="259" w:lineRule="auto"/>
+        <w:jc w:val="left"/>
+        <w:rPr>
+          <w:sz w:val="24"/>
+          <w:szCs w:val="24"/>
+        </w:rPr>
+      </w:pPr>
+      <w:r>
+        <w:rPr>
+          <w:noProof/>
+          <w:sz w:val="24"/>
+          <w:szCs w:val="24"/>
+          <w:lang w:eastAsia="en-US"/>
+        </w:rPr>
+        <w:drawing>
+          <wp:inline distT="0" distB="0" distL="0" distR="0" wp14:anchorId="0FEA95B8" wp14:editId="357E623A">
+            <wp:extent cx="5943600" cy="3231832"/>
+            <wp:effectExtent l="0" t="0" r="0" b="6985"/>
+            <wp:docPr id="17" name="Picture 17" descr="C:\Users\Tuuu\Desktop\New folder\UI-Simple\HIS 2 YEAR.png"/>
+            <wp:cNvGraphicFramePr>
+              <a:graphicFrameLocks xmlns:a="http://schemas.openxmlformats.org/drawingml/2006/main" noChangeAspect="1"/>
+            </wp:cNvGraphicFramePr>
+            <a:graphic xmlns:a="http://schemas.openxmlformats.org/drawingml/2006/main">
+              <a:graphicData uri="http://schemas.openxmlformats.org/drawingml/2006/picture">
+                <pic:pic xmlns:pic="http://schemas.openxmlformats.org/drawingml/2006/picture">
+                  <pic:nvPicPr>
+                    <pic:cNvPr id="0" name="Picture 16" descr="C:\Users\Tuuu\Desktop\New folder\UI-Simple\HIS 2 YEAR.png"/>
+                    <pic:cNvPicPr>
+                      <a:picLocks noChangeAspect="1" noChangeArrowheads="1"/>
+                    </pic:cNvPicPr>
+                  </pic:nvPicPr>
+                  <pic:blipFill>
+                    <a:blip r:embed="rId41" cstate="print">
+                      <a:extLst>
+                        <a:ext uri="{28A0092B-C50C-407E-A947-70E740481C1C}">
+                          <a14:useLocalDpi xmlns:a14="http://schemas.microsoft.com/office/drawing/2010/main" val="0"/>
+                        </a:ext>
+                      </a:extLst>
+                    </a:blip>
+                    <a:srcRect/>
+                    <a:stretch>
+                      <a:fillRect/>
+                    </a:stretch>
+                  </pic:blipFill>
+                  <pic:spPr bwMode="auto">
+                    <a:xfrm>
+                      <a:off x="0" y="0"/>
+                      <a:ext cx="5943600" cy="3231832"/>
+                    </a:xfrm>
+                    <a:prstGeom prst="rect">
+                      <a:avLst/>
+                    </a:prstGeom>
+                    <a:noFill/>
+                    <a:ln>
+                      <a:noFill/>
+                    </a:ln>
+                  </pic:spPr>
+                </pic:pic>
+              </a:graphicData>
+            </a:graphic>
+          </wp:inline>
+        </w:drawing>
+      </w:r>
+    </w:p>
+    <w:p>
+      <w:pPr>
+        <w:spacing w:before="0" w:beforeAutospacing="0" w:after="160" w:afterAutospacing="0" w:line="259" w:lineRule="auto"/>
+        <w:ind w:left="1440" w:firstLine="0"/>
+        <w:jc w:val="left"/>
+        <w:rPr>
+          <w:sz w:val="24"/>
+          <w:szCs w:val="24"/>
+        </w:rPr>
+      </w:pPr>
+      <w:r>
+        <w:rPr>
+          <w:noProof/>
+          <w:sz w:val="24"/>
+          <w:szCs w:val="24"/>
+        </w:rPr>
+        <w:t xml:space="preserve"> </w:t>
+      </w:r>
+    </w:p>
+    <w:p>
+      <w:pPr>
+        <w:jc w:val="left"/>
+        <w:rPr>
+          <w:sz w:val="24"/>
+          <w:szCs w:val="24"/>
+        </w:rPr>
+      </w:pPr>
+    </w:p>
+    <w:p>
+      <w:pPr>
+        <w:jc w:val="both"/>
+        <w:rPr>
+          <w:sz w:val="24"/>
+          <w:szCs w:val="24"/>
+        </w:rPr>
+      </w:pPr>
+      <w:bookmarkStart w:id="79" w:name="_GoBack"/>
       <w:bookmarkEnd w:id="79"/>
     </w:p>
     <w:p>
       <w:pPr>
-        <w:jc w:val="both"/>
-        <w:rPr>
-          <w:sz w:val="24"/>
-          <w:szCs w:val="24"/>
-        </w:rPr>
-      </w:pPr>
-      <w:r>
-        <w:rPr>
-          <w:sz w:val="24"/>
-          <w:szCs w:val="24"/>
-        </w:rPr>
-        <w:t>Phần mềm được nghiệm thu nếu tất cả các yêu cầu trên được thỏa mãn.</w:t>
-      </w:r>
-    </w:p>
-    <w:p>
-      <w:pPr>
         <w:rPr>
           <w:sz w:val="24"/>
           <w:szCs w:val="24"/>
@@ -11969,9 +13525,9 @@
       </w:pPr>
     </w:p>
     <w:sectPr>
-      <w:headerReference w:type="default" r:id="rId26"/>
-      <w:footerReference w:type="default" r:id="rId27"/>
-      <w:footerReference w:type="first" r:id="rId28"/>
+      <w:headerReference w:type="default" r:id="rId42"/>
+      <w:footerReference w:type="default" r:id="rId43"/>
+      <w:footerReference w:type="first" r:id="rId44"/>
       <w:pgSz w:w="12240" w:h="15840" w:code="1"/>
       <w:pgMar w:top="1134" w:right="1134" w:bottom="1134" w:left="1134" w:header="720" w:footer="0" w:gutter="0"/>
       <w:cols w:space="720"/>
@@ -11983,8 +13539,8 @@
 </file>
 
 <file path=word/endnotes.xml><?xml version="1.0" encoding="utf-8"?>
-<w:endnotes xmlns:ve="http://schemas.openxmlformats.org/markup-compatibility/2006" xmlns:o="urn:schemas-microsoft-com:office:office" xmlns:r="http://schemas.openxmlformats.org/officeDocument/2006/relationships" xmlns:m="http://schemas.openxmlformats.org/officeDocument/2006/math" xmlns:v="urn:schemas-microsoft-com:vml" xmlns:wp="http://schemas.openxmlformats.org/drawingml/2006/wordprocessingDrawing" xmlns:w10="urn:schemas-microsoft-com:office:word" xmlns:w="http://schemas.openxmlformats.org/wordprocessingml/2006/main" xmlns:wne="http://schemas.microsoft.com/office/word/2006/wordml">
-  <w:endnote w:type="separator" w:id="0">
+<w:endnotes xmlns:wpc="http://schemas.microsoft.com/office/word/2010/wordprocessingCanvas" xmlns:mc="http://schemas.openxmlformats.org/markup-compatibility/2006" xmlns:o="urn:schemas-microsoft-com:office:office" xmlns:r="http://schemas.openxmlformats.org/officeDocument/2006/relationships" xmlns:m="http://schemas.openxmlformats.org/officeDocument/2006/math" xmlns:v="urn:schemas-microsoft-com:vml" xmlns:wp14="http://schemas.microsoft.com/office/word/2010/wordprocessingDrawing" xmlns:wp="http://schemas.openxmlformats.org/drawingml/2006/wordprocessingDrawing" xmlns:w10="urn:schemas-microsoft-com:office:word" xmlns:w="http://schemas.openxmlformats.org/wordprocessingml/2006/main" xmlns:w14="http://schemas.microsoft.com/office/word/2010/wordml" xmlns:w15="http://schemas.microsoft.com/office/word/2012/wordml" xmlns:wpg="http://schemas.microsoft.com/office/word/2010/wordprocessingGroup" xmlns:wpi="http://schemas.microsoft.com/office/word/2010/wordprocessingInk" xmlns:wne="http://schemas.microsoft.com/office/word/2006/wordml" xmlns:wps="http://schemas.microsoft.com/office/word/2010/wordprocessingShape" mc:Ignorable="w14 w15 wp14">
+  <w:endnote w:type="separator" w:id="-1">
     <w:p>
       <w:pPr>
         <w:spacing w:before="0" w:after="0" w:line="240" w:lineRule="auto"/>
@@ -11994,7 +13550,7 @@
       </w:r>
     </w:p>
   </w:endnote>
-  <w:endnote w:type="continuationSeparator" w:id="1">
+  <w:endnote w:type="continuationSeparator" w:id="0">
     <w:p>
       <w:pPr>
         <w:spacing w:before="0" w:after="0" w:line="240" w:lineRule="auto"/>
@@ -12008,7 +13564,7 @@
 </file>
 
 <file path=word/footer1.xml><?xml version="1.0" encoding="utf-8"?>
-<w:ftr xmlns:ve="http://schemas.openxmlformats.org/markup-compatibility/2006" xmlns:o="urn:schemas-microsoft-com:office:office" xmlns:r="http://schemas.openxmlformats.org/officeDocument/2006/relationships" xmlns:m="http://schemas.openxmlformats.org/officeDocument/2006/math" xmlns:v="urn:schemas-microsoft-com:vml" xmlns:wp="http://schemas.openxmlformats.org/drawingml/2006/wordprocessingDrawing" xmlns:w10="urn:schemas-microsoft-com:office:word" xmlns:w="http://schemas.openxmlformats.org/wordprocessingml/2006/main" xmlns:wne="http://schemas.microsoft.com/office/word/2006/wordml">
+<w:ftr xmlns:wpc="http://schemas.microsoft.com/office/word/2010/wordprocessingCanvas" xmlns:mc="http://schemas.openxmlformats.org/markup-compatibility/2006" xmlns:o="urn:schemas-microsoft-com:office:office" xmlns:r="http://schemas.openxmlformats.org/officeDocument/2006/relationships" xmlns:m="http://schemas.openxmlformats.org/officeDocument/2006/math" xmlns:v="urn:schemas-microsoft-com:vml" xmlns:wp14="http://schemas.microsoft.com/office/word/2010/wordprocessingDrawing" xmlns:wp="http://schemas.openxmlformats.org/drawingml/2006/wordprocessingDrawing" xmlns:w10="urn:schemas-microsoft-com:office:word" xmlns:w="http://schemas.openxmlformats.org/wordprocessingml/2006/main" xmlns:w14="http://schemas.microsoft.com/office/word/2010/wordml" xmlns:w15="http://schemas.microsoft.com/office/word/2012/wordml" xmlns:wpg="http://schemas.microsoft.com/office/word/2010/wordprocessingGroup" xmlns:wpi="http://schemas.microsoft.com/office/word/2010/wordprocessingInk" xmlns:wne="http://schemas.microsoft.com/office/word/2006/wordml" xmlns:wps="http://schemas.microsoft.com/office/word/2010/wordprocessingShape" mc:Ignorable="w14 w15 wp14">
   <w:p>
     <w:pPr>
       <w:pStyle w:val="Footer"/>
@@ -12047,15 +13603,29 @@
     <w:r>
       <w:tab/>
     </w:r>
-    <w:fldSimple w:instr=" PAGE   \* MERGEFORMAT ">
-      <w:r>
-        <w:rPr>
-          <w:rFonts w:ascii="Cambria" w:hAnsi="Cambria"/>
-          <w:noProof/>
-        </w:rPr>
-        <w:t>3</w:t>
-      </w:r>
-    </w:fldSimple>
+    <w:r>
+      <w:fldChar w:fldCharType="begin"/>
+    </w:r>
+    <w:r>
+      <w:instrText xml:space="preserve"> PAGE   \* MERGEFORMAT </w:instrText>
+    </w:r>
+    <w:r>
+      <w:fldChar w:fldCharType="separate"/>
+    </w:r>
+    <w:r>
+      <w:rPr>
+        <w:rFonts w:ascii="Cambria" w:hAnsi="Cambria"/>
+        <w:noProof/>
+      </w:rPr>
+      <w:t>38</w:t>
+    </w:r>
+    <w:r>
+      <w:rPr>
+        <w:rFonts w:ascii="Cambria" w:hAnsi="Cambria"/>
+        <w:noProof/>
+      </w:rPr>
+      <w:fldChar w:fldCharType="end"/>
+    </w:r>
   </w:p>
   <w:p>
     <w:pPr>
@@ -12066,7 +13636,7 @@
 </file>
 
 <file path=word/footer2.xml><?xml version="1.0" encoding="utf-8"?>
-<w:ftr xmlns:ve="http://schemas.openxmlformats.org/markup-compatibility/2006" xmlns:o="urn:schemas-microsoft-com:office:office" xmlns:r="http://schemas.openxmlformats.org/officeDocument/2006/relationships" xmlns:m="http://schemas.openxmlformats.org/officeDocument/2006/math" xmlns:v="urn:schemas-microsoft-com:vml" xmlns:wp="http://schemas.openxmlformats.org/drawingml/2006/wordprocessingDrawing" xmlns:w10="urn:schemas-microsoft-com:office:word" xmlns:w="http://schemas.openxmlformats.org/wordprocessingml/2006/main" xmlns:wne="http://schemas.microsoft.com/office/word/2006/wordml">
+<w:ftr xmlns:wpc="http://schemas.microsoft.com/office/word/2010/wordprocessingCanvas" xmlns:mc="http://schemas.openxmlformats.org/markup-compatibility/2006" xmlns:o="urn:schemas-microsoft-com:office:office" xmlns:r="http://schemas.openxmlformats.org/officeDocument/2006/relationships" xmlns:m="http://schemas.openxmlformats.org/officeDocument/2006/math" xmlns:v="urn:schemas-microsoft-com:vml" xmlns:wp14="http://schemas.microsoft.com/office/word/2010/wordprocessingDrawing" xmlns:wp="http://schemas.openxmlformats.org/drawingml/2006/wordprocessingDrawing" xmlns:w10="urn:schemas-microsoft-com:office:word" xmlns:w="http://schemas.openxmlformats.org/wordprocessingml/2006/main" xmlns:w14="http://schemas.microsoft.com/office/word/2010/wordml" xmlns:w15="http://schemas.microsoft.com/office/word/2012/wordml" xmlns:wpg="http://schemas.microsoft.com/office/word/2010/wordprocessingGroup" xmlns:wpi="http://schemas.microsoft.com/office/word/2010/wordprocessingInk" xmlns:wne="http://schemas.microsoft.com/office/word/2006/wordml" xmlns:wps="http://schemas.microsoft.com/office/word/2010/wordprocessingShape" mc:Ignorable="w14 w15 wp14">
   <w:p>
     <w:pPr>
       <w:pStyle w:val="Footer"/>
@@ -12089,8 +13659,8 @@
 </file>
 
 <file path=word/footnotes.xml><?xml version="1.0" encoding="utf-8"?>
-<w:footnotes xmlns:ve="http://schemas.openxmlformats.org/markup-compatibility/2006" xmlns:o="urn:schemas-microsoft-com:office:office" xmlns:r="http://schemas.openxmlformats.org/officeDocument/2006/relationships" xmlns:m="http://schemas.openxmlformats.org/officeDocument/2006/math" xmlns:v="urn:schemas-microsoft-com:vml" xmlns:wp="http://schemas.openxmlformats.org/drawingml/2006/wordprocessingDrawing" xmlns:w10="urn:schemas-microsoft-com:office:word" xmlns:w="http://schemas.openxmlformats.org/wordprocessingml/2006/main" xmlns:wne="http://schemas.microsoft.com/office/word/2006/wordml">
-  <w:footnote w:type="separator" w:id="0">
+<w:footnotes xmlns:wpc="http://schemas.microsoft.com/office/word/2010/wordprocessingCanvas" xmlns:mc="http://schemas.openxmlformats.org/markup-compatibility/2006" xmlns:o="urn:schemas-microsoft-com:office:office" xmlns:r="http://schemas.openxmlformats.org/officeDocument/2006/relationships" xmlns:m="http://schemas.openxmlformats.org/officeDocument/2006/math" xmlns:v="urn:schemas-microsoft-com:vml" xmlns:wp14="http://schemas.microsoft.com/office/word/2010/wordprocessingDrawing" xmlns:wp="http://schemas.openxmlformats.org/drawingml/2006/wordprocessingDrawing" xmlns:w10="urn:schemas-microsoft-com:office:word" xmlns:w="http://schemas.openxmlformats.org/wordprocessingml/2006/main" xmlns:w14="http://schemas.microsoft.com/office/word/2010/wordml" xmlns:w15="http://schemas.microsoft.com/office/word/2012/wordml" xmlns:wpg="http://schemas.microsoft.com/office/word/2010/wordprocessingGroup" xmlns:wpi="http://schemas.microsoft.com/office/word/2010/wordprocessingInk" xmlns:wne="http://schemas.microsoft.com/office/word/2006/wordml" xmlns:wps="http://schemas.microsoft.com/office/word/2010/wordprocessingShape" mc:Ignorable="w14 w15 wp14">
+  <w:footnote w:type="separator" w:id="-1">
     <w:p>
       <w:pPr>
         <w:spacing w:before="0" w:after="0" w:line="240" w:lineRule="auto"/>
@@ -12100,7 +13670,7 @@
       </w:r>
     </w:p>
   </w:footnote>
-  <w:footnote w:type="continuationSeparator" w:id="1">
+  <w:footnote w:type="continuationSeparator" w:id="0">
     <w:p>
       <w:pPr>
         <w:spacing w:before="0" w:after="0" w:line="240" w:lineRule="auto"/>
@@ -12114,7 +13684,7 @@
 </file>
 
 <file path=word/header1.xml><?xml version="1.0" encoding="utf-8"?>
-<w:hdr xmlns:ve="http://schemas.openxmlformats.org/markup-compatibility/2006" xmlns:o="urn:schemas-microsoft-com:office:office" xmlns:r="http://schemas.openxmlformats.org/officeDocument/2006/relationships" xmlns:m="http://schemas.openxmlformats.org/officeDocument/2006/math" xmlns:v="urn:schemas-microsoft-com:vml" xmlns:wp="http://schemas.openxmlformats.org/drawingml/2006/wordprocessingDrawing" xmlns:w10="urn:schemas-microsoft-com:office:word" xmlns:w="http://schemas.openxmlformats.org/wordprocessingml/2006/main" xmlns:wne="http://schemas.microsoft.com/office/word/2006/wordml">
+<w:hdr xmlns:wpc="http://schemas.microsoft.com/office/word/2010/wordprocessingCanvas" xmlns:mc="http://schemas.openxmlformats.org/markup-compatibility/2006" xmlns:o="urn:schemas-microsoft-com:office:office" xmlns:r="http://schemas.openxmlformats.org/officeDocument/2006/relationships" xmlns:m="http://schemas.openxmlformats.org/officeDocument/2006/math" xmlns:v="urn:schemas-microsoft-com:vml" xmlns:wp14="http://schemas.microsoft.com/office/word/2010/wordprocessingDrawing" xmlns:wp="http://schemas.openxmlformats.org/drawingml/2006/wordprocessingDrawing" xmlns:w10="urn:schemas-microsoft-com:office:word" xmlns:w="http://schemas.openxmlformats.org/wordprocessingml/2006/main" xmlns:w14="http://schemas.microsoft.com/office/word/2010/wordml" xmlns:w15="http://schemas.microsoft.com/office/word/2012/wordml" xmlns:wpg="http://schemas.microsoft.com/office/word/2010/wordprocessingGroup" xmlns:wpi="http://schemas.microsoft.com/office/word/2010/wordprocessingInk" xmlns:wne="http://schemas.microsoft.com/office/word/2006/wordml" xmlns:wps="http://schemas.microsoft.com/office/word/2010/wordprocessingShape" mc:Ignorable="w14 w15 wp14">
   <w:p>
     <w:pPr>
       <w:pStyle w:val="Header"/>
@@ -12161,7 +13731,7 @@
 </file>
 
 <file path=word/numbering.xml><?xml version="1.0" encoding="utf-8"?>
-<w:numbering xmlns:ve="http://schemas.openxmlformats.org/markup-compatibility/2006" xmlns:o="urn:schemas-microsoft-com:office:office" xmlns:r="http://schemas.openxmlformats.org/officeDocument/2006/relationships" xmlns:m="http://schemas.openxmlformats.org/officeDocument/2006/math" xmlns:v="urn:schemas-microsoft-com:vml" xmlns:wp="http://schemas.openxmlformats.org/drawingml/2006/wordprocessingDrawing" xmlns:w10="urn:schemas-microsoft-com:office:word" xmlns:w="http://schemas.openxmlformats.org/wordprocessingml/2006/main" xmlns:wne="http://schemas.microsoft.com/office/word/2006/wordml">
+<w:numbering xmlns:wpc="http://schemas.microsoft.com/office/word/2010/wordprocessingCanvas" xmlns:mc="http://schemas.openxmlformats.org/markup-compatibility/2006" xmlns:o="urn:schemas-microsoft-com:office:office" xmlns:r="http://schemas.openxmlformats.org/officeDocument/2006/relationships" xmlns:m="http://schemas.openxmlformats.org/officeDocument/2006/math" xmlns:v="urn:schemas-microsoft-com:vml" xmlns:wp14="http://schemas.microsoft.com/office/word/2010/wordprocessingDrawing" xmlns:wp="http://schemas.openxmlformats.org/drawingml/2006/wordprocessingDrawing" xmlns:w10="urn:schemas-microsoft-com:office:word" xmlns:w="http://schemas.openxmlformats.org/wordprocessingml/2006/main" xmlns:w14="http://schemas.microsoft.com/office/word/2010/wordml" xmlns:w15="http://schemas.microsoft.com/office/word/2012/wordml" xmlns:wpg="http://schemas.microsoft.com/office/word/2010/wordprocessingGroup" xmlns:wpi="http://schemas.microsoft.com/office/word/2010/wordprocessingInk" xmlns:wne="http://schemas.microsoft.com/office/word/2006/wordml" xmlns:wps="http://schemas.microsoft.com/office/word/2010/wordprocessingShape" mc:Ignorable="w14 w15 wp14">
   <w:abstractNum w:abstractNumId="0">
     <w:nsid w:val="02AC2DB0"/>
     <w:multiLevelType w:val="hybridMultilevel"/>
@@ -13292,6 +14862,119 @@
     </w:lvl>
   </w:abstractNum>
   <w:abstractNum w:abstractNumId="10">
+    <w:nsid w:val="4FA545CF"/>
+    <w:multiLevelType w:val="multilevel"/>
+    <w:tmpl w:val="C840B47C"/>
+    <w:lvl w:ilvl="0">
+      <w:start w:val="7"/>
+      <w:numFmt w:val="decimal"/>
+      <w:lvlText w:val="%1"/>
+      <w:lvlJc w:val="left"/>
+      <w:pPr>
+        <w:ind w:left="360" w:hanging="360"/>
+      </w:pPr>
+      <w:rPr>
+        <w:rFonts w:hint="default"/>
+      </w:rPr>
+    </w:lvl>
+    <w:lvl w:ilvl="1">
+      <w:start w:val="3"/>
+      <w:numFmt w:val="decimal"/>
+      <w:lvlText w:val="%1.%2"/>
+      <w:lvlJc w:val="left"/>
+      <w:pPr>
+        <w:ind w:left="1080" w:hanging="360"/>
+      </w:pPr>
+      <w:rPr>
+        <w:rFonts w:hint="default"/>
+      </w:rPr>
+    </w:lvl>
+    <w:lvl w:ilvl="2">
+      <w:start w:val="1"/>
+      <w:numFmt w:val="decimal"/>
+      <w:lvlText w:val="%1.%2.%3"/>
+      <w:lvlJc w:val="left"/>
+      <w:pPr>
+        <w:ind w:left="2160" w:hanging="720"/>
+      </w:pPr>
+      <w:rPr>
+        <w:rFonts w:hint="default"/>
+      </w:rPr>
+    </w:lvl>
+    <w:lvl w:ilvl="3">
+      <w:start w:val="1"/>
+      <w:numFmt w:val="decimal"/>
+      <w:lvlText w:val="%1.%2.%3.%4"/>
+      <w:lvlJc w:val="left"/>
+      <w:pPr>
+        <w:ind w:left="2880" w:hanging="720"/>
+      </w:pPr>
+      <w:rPr>
+        <w:rFonts w:hint="default"/>
+      </w:rPr>
+    </w:lvl>
+    <w:lvl w:ilvl="4">
+      <w:start w:val="1"/>
+      <w:numFmt w:val="decimal"/>
+      <w:lvlText w:val="%1.%2.%3.%4.%5"/>
+      <w:lvlJc w:val="left"/>
+      <w:pPr>
+        <w:ind w:left="3960" w:hanging="1080"/>
+      </w:pPr>
+      <w:rPr>
+        <w:rFonts w:hint="default"/>
+      </w:rPr>
+    </w:lvl>
+    <w:lvl w:ilvl="5">
+      <w:start w:val="1"/>
+      <w:numFmt w:val="decimal"/>
+      <w:lvlText w:val="%1.%2.%3.%4.%5.%6"/>
+      <w:lvlJc w:val="left"/>
+      <w:pPr>
+        <w:ind w:left="4680" w:hanging="1080"/>
+      </w:pPr>
+      <w:rPr>
+        <w:rFonts w:hint="default"/>
+      </w:rPr>
+    </w:lvl>
+    <w:lvl w:ilvl="6">
+      <w:start w:val="1"/>
+      <w:numFmt w:val="decimal"/>
+      <w:lvlText w:val="%1.%2.%3.%4.%5.%6.%7"/>
+      <w:lvlJc w:val="left"/>
+      <w:pPr>
+        <w:ind w:left="5760" w:hanging="1440"/>
+      </w:pPr>
+      <w:rPr>
+        <w:rFonts w:hint="default"/>
+      </w:rPr>
+    </w:lvl>
+    <w:lvl w:ilvl="7">
+      <w:start w:val="1"/>
+      <w:numFmt w:val="decimal"/>
+      <w:lvlText w:val="%1.%2.%3.%4.%5.%6.%7.%8"/>
+      <w:lvlJc w:val="left"/>
+      <w:pPr>
+        <w:ind w:left="6480" w:hanging="1440"/>
+      </w:pPr>
+      <w:rPr>
+        <w:rFonts w:hint="default"/>
+      </w:rPr>
+    </w:lvl>
+    <w:lvl w:ilvl="8">
+      <w:start w:val="1"/>
+      <w:numFmt w:val="decimal"/>
+      <w:lvlText w:val="%1.%2.%3.%4.%5.%6.%7.%8.%9"/>
+      <w:lvlJc w:val="left"/>
+      <w:pPr>
+        <w:ind w:left="7560" w:hanging="1800"/>
+      </w:pPr>
+      <w:rPr>
+        <w:rFonts w:hint="default"/>
+      </w:rPr>
+    </w:lvl>
+  </w:abstractNum>
+  <w:abstractNum w:abstractNumId="11">
     <w:nsid w:val="5CEF7F2D"/>
     <w:multiLevelType w:val="hybridMultilevel"/>
     <w:tmpl w:val="4D1C85E2"/>
@@ -13404,7 +15087,7 @@
       </w:rPr>
     </w:lvl>
   </w:abstractNum>
-  <w:abstractNum w:abstractNumId="11">
+  <w:abstractNum w:abstractNumId="12">
     <w:nsid w:val="5E2C0AB6"/>
     <w:multiLevelType w:val="hybridMultilevel"/>
     <w:tmpl w:val="D63A1C8E"/>
@@ -13517,7 +15200,7 @@
       </w:rPr>
     </w:lvl>
   </w:abstractNum>
-  <w:abstractNum w:abstractNumId="12">
+  <w:abstractNum w:abstractNumId="13">
     <w:nsid w:val="68485BF3"/>
     <w:multiLevelType w:val="hybridMultilevel"/>
     <w:tmpl w:val="6A5CA7DE"/>
@@ -13630,7 +15313,7 @@
       </w:rPr>
     </w:lvl>
   </w:abstractNum>
-  <w:abstractNum w:abstractNumId="13">
+  <w:abstractNum w:abstractNumId="14">
     <w:nsid w:val="6CB9330D"/>
     <w:multiLevelType w:val="hybridMultilevel"/>
     <w:tmpl w:val="A5CABF94"/>
@@ -13719,7 +15402,7 @@
       </w:pPr>
     </w:lvl>
   </w:abstractNum>
-  <w:abstractNum w:abstractNumId="14">
+  <w:abstractNum w:abstractNumId="15">
     <w:nsid w:val="6EC7178D"/>
     <w:multiLevelType w:val="hybridMultilevel"/>
     <w:tmpl w:val="67BCF1E8"/>
@@ -13832,7 +15515,7 @@
       </w:rPr>
     </w:lvl>
   </w:abstractNum>
-  <w:abstractNum w:abstractNumId="15">
+  <w:abstractNum w:abstractNumId="16">
     <w:nsid w:val="7BC762CD"/>
     <w:multiLevelType w:val="hybridMultilevel"/>
     <w:tmpl w:val="C250F294"/>
@@ -13945,7 +15628,7 @@
       </w:rPr>
     </w:lvl>
   </w:abstractNum>
-  <w:abstractNum w:abstractNumId="16">
+  <w:abstractNum w:abstractNumId="17">
     <w:nsid w:val="7CD71571"/>
     <w:multiLevelType w:val="hybridMultilevel"/>
     <w:tmpl w:val="8AA673F8"/>
@@ -14059,7 +15742,7 @@
     </w:lvl>
   </w:abstractNum>
   <w:num w:numId="1">
-    <w:abstractNumId w:val="15"/>
+    <w:abstractNumId w:val="16"/>
   </w:num>
   <w:num w:numId="2">
     <w:abstractNumId w:val="0"/>
@@ -14071,7 +15754,7 @@
     <w:abstractNumId w:val="3"/>
   </w:num>
   <w:num w:numId="5">
-    <w:abstractNumId w:val="16"/>
+    <w:abstractNumId w:val="17"/>
   </w:num>
   <w:num w:numId="6">
     <w:abstractNumId w:val="7"/>
@@ -14086,34 +15769,37 @@
     <w:abstractNumId w:val="6"/>
   </w:num>
   <w:num w:numId="10">
-    <w:abstractNumId w:val="14"/>
+    <w:abstractNumId w:val="15"/>
   </w:num>
   <w:num w:numId="11">
     <w:abstractNumId w:val="1"/>
   </w:num>
   <w:num w:numId="12">
-    <w:abstractNumId w:val="13"/>
+    <w:abstractNumId w:val="14"/>
   </w:num>
   <w:num w:numId="13">
     <w:abstractNumId w:val="5"/>
   </w:num>
   <w:num w:numId="14">
+    <w:abstractNumId w:val="12"/>
+  </w:num>
+  <w:num w:numId="15">
     <w:abstractNumId w:val="11"/>
   </w:num>
-  <w:num w:numId="15">
-    <w:abstractNumId w:val="10"/>
-  </w:num>
   <w:num w:numId="16">
-    <w:abstractNumId w:val="12"/>
+    <w:abstractNumId w:val="13"/>
   </w:num>
   <w:num w:numId="17">
     <w:abstractNumId w:val="2"/>
+  </w:num>
+  <w:num w:numId="18">
+    <w:abstractNumId w:val="10"/>
   </w:num>
 </w:numbering>
 </file>
 
 <file path=word/styles.xml><?xml version="1.0" encoding="utf-8"?>
-<w:styles xmlns:r="http://schemas.openxmlformats.org/officeDocument/2006/relationships" xmlns:w="http://schemas.openxmlformats.org/wordprocessingml/2006/main">
+<w:styles xmlns:mc="http://schemas.openxmlformats.org/markup-compatibility/2006" xmlns:r="http://schemas.openxmlformats.org/officeDocument/2006/relationships" xmlns:w="http://schemas.openxmlformats.org/wordprocessingml/2006/main" xmlns:w14="http://schemas.microsoft.com/office/word/2010/wordml" xmlns:w15="http://schemas.microsoft.com/office/word/2012/wordml" mc:Ignorable="w14 w15">
   <w:docDefaults>
     <w:rPrDefault>
       <w:rPr>
@@ -14123,144 +15809,378 @@
     </w:rPrDefault>
     <w:pPrDefault/>
   </w:docDefaults>
-  <w:latentStyles w:defLockedState="0" w:defUIPriority="99" w:defSemiHidden="1" w:defUnhideWhenUsed="1" w:defQFormat="0" w:count="267">
-    <w:lsdException w:name="Normal" w:semiHidden="0" w:uiPriority="0" w:unhideWhenUsed="0" w:qFormat="1"/>
-    <w:lsdException w:name="heading 1" w:semiHidden="0" w:uiPriority="9" w:unhideWhenUsed="0" w:qFormat="1"/>
-    <w:lsdException w:name="heading 2" w:uiPriority="9" w:qFormat="1"/>
-    <w:lsdException w:name="heading 3" w:uiPriority="9" w:qFormat="1"/>
-    <w:lsdException w:name="heading 4" w:uiPriority="9" w:qFormat="1"/>
-    <w:lsdException w:name="heading 5" w:uiPriority="9" w:qFormat="1"/>
-    <w:lsdException w:name="heading 6" w:uiPriority="9" w:qFormat="1"/>
-    <w:lsdException w:name="heading 7" w:uiPriority="9" w:qFormat="1"/>
-    <w:lsdException w:name="heading 8" w:uiPriority="9" w:qFormat="1"/>
-    <w:lsdException w:name="heading 9" w:uiPriority="9" w:qFormat="1"/>
-    <w:lsdException w:name="toc 1" w:uiPriority="39"/>
-    <w:lsdException w:name="toc 2" w:uiPriority="39"/>
-    <w:lsdException w:name="toc 3" w:uiPriority="39"/>
-    <w:lsdException w:name="toc 4" w:uiPriority="39"/>
-    <w:lsdException w:name="toc 5" w:uiPriority="39"/>
-    <w:lsdException w:name="toc 6" w:uiPriority="39"/>
-    <w:lsdException w:name="toc 7" w:uiPriority="39"/>
-    <w:lsdException w:name="toc 8" w:uiPriority="39"/>
-    <w:lsdException w:name="toc 9" w:uiPriority="39"/>
-    <w:lsdException w:name="caption" w:uiPriority="35" w:qFormat="1"/>
-    <w:lsdException w:name="Title" w:semiHidden="0" w:uiPriority="10" w:unhideWhenUsed="0" w:qFormat="1"/>
-    <w:lsdException w:name="Default Paragraph Font" w:uiPriority="1"/>
-    <w:lsdException w:name="Subtitle" w:semiHidden="0" w:uiPriority="11" w:unhideWhenUsed="0" w:qFormat="1"/>
-    <w:lsdException w:name="Strong" w:semiHidden="0" w:uiPriority="22" w:unhideWhenUsed="0" w:qFormat="1"/>
-    <w:lsdException w:name="Emphasis" w:semiHidden="0" w:uiPriority="20" w:unhideWhenUsed="0" w:qFormat="1"/>
-    <w:lsdException w:name="Table Grid" w:semiHidden="0" w:uiPriority="59" w:unhideWhenUsed="0"/>
-    <w:lsdException w:name="Placeholder Text" w:unhideWhenUsed="0"/>
-    <w:lsdException w:name="No Spacing" w:semiHidden="0" w:uiPriority="1" w:unhideWhenUsed="0" w:qFormat="1"/>
-    <w:lsdException w:name="Light Shading" w:semiHidden="0" w:uiPriority="60" w:unhideWhenUsed="0"/>
-    <w:lsdException w:name="Light List" w:semiHidden="0" w:uiPriority="61" w:unhideWhenUsed="0"/>
-    <w:lsdException w:name="Light Grid" w:semiHidden="0" w:uiPriority="62" w:unhideWhenUsed="0"/>
-    <w:lsdException w:name="Medium Shading 1" w:semiHidden="0" w:uiPriority="63" w:unhideWhenUsed="0"/>
-    <w:lsdException w:name="Medium Shading 2" w:semiHidden="0" w:uiPriority="64" w:unhideWhenUsed="0"/>
-    <w:lsdException w:name="Medium List 1" w:semiHidden="0" w:uiPriority="65" w:unhideWhenUsed="0"/>
-    <w:lsdException w:name="Medium List 2" w:semiHidden="0" w:uiPriority="66" w:unhideWhenUsed="0"/>
-    <w:lsdException w:name="Medium Grid 1" w:semiHidden="0" w:uiPriority="67" w:unhideWhenUsed="0"/>
-    <w:lsdException w:name="Medium Grid 2" w:semiHidden="0" w:uiPriority="68" w:unhideWhenUsed="0"/>
-    <w:lsdException w:name="Medium Grid 3" w:semiHidden="0" w:uiPriority="69" w:unhideWhenUsed="0"/>
-    <w:lsdException w:name="Dark List" w:semiHidden="0" w:uiPriority="70" w:unhideWhenUsed="0"/>
-    <w:lsdException w:name="Colorful Shading" w:semiHidden="0" w:uiPriority="71" w:unhideWhenUsed="0"/>
-    <w:lsdException w:name="Colorful List" w:semiHidden="0" w:uiPriority="72" w:unhideWhenUsed="0"/>
-    <w:lsdException w:name="Colorful Grid" w:semiHidden="0" w:uiPriority="73" w:unhideWhenUsed="0"/>
-    <w:lsdException w:name="Light Shading Accent 1" w:semiHidden="0" w:uiPriority="60" w:unhideWhenUsed="0"/>
-    <w:lsdException w:name="Light List Accent 1" w:semiHidden="0" w:uiPriority="61" w:unhideWhenUsed="0"/>
-    <w:lsdException w:name="Light Grid Accent 1" w:semiHidden="0" w:uiPriority="62" w:unhideWhenUsed="0"/>
-    <w:lsdException w:name="Medium Shading 1 Accent 1" w:semiHidden="0" w:uiPriority="63" w:unhideWhenUsed="0"/>
-    <w:lsdException w:name="Medium Shading 2 Accent 1" w:semiHidden="0" w:uiPriority="64" w:unhideWhenUsed="0"/>
-    <w:lsdException w:name="Medium List 1 Accent 1" w:semiHidden="0" w:uiPriority="65" w:unhideWhenUsed="0"/>
-    <w:lsdException w:name="Revision" w:unhideWhenUsed="0"/>
-    <w:lsdException w:name="List Paragraph" w:semiHidden="0" w:unhideWhenUsed="0" w:qFormat="1"/>
-    <w:lsdException w:name="Quote" w:semiHidden="0" w:uiPriority="29" w:unhideWhenUsed="0" w:qFormat="1"/>
-    <w:lsdException w:name="Intense Quote" w:semiHidden="0" w:uiPriority="30" w:unhideWhenUsed="0" w:qFormat="1"/>
-    <w:lsdException w:name="Medium List 2 Accent 1" w:semiHidden="0" w:uiPriority="66" w:unhideWhenUsed="0"/>
-    <w:lsdException w:name="Medium Grid 1 Accent 1" w:semiHidden="0" w:uiPriority="67" w:unhideWhenUsed="0"/>
-    <w:lsdException w:name="Medium Grid 2 Accent 1" w:semiHidden="0" w:uiPriority="68" w:unhideWhenUsed="0"/>
-    <w:lsdException w:name="Medium Grid 3 Accent 1" w:semiHidden="0" w:uiPriority="69" w:unhideWhenUsed="0"/>
-    <w:lsdException w:name="Dark List Accent 1" w:semiHidden="0" w:uiPriority="70" w:unhideWhenUsed="0"/>
-    <w:lsdException w:name="Colorful Shading Accent 1" w:semiHidden="0" w:uiPriority="71" w:unhideWhenUsed="0"/>
-    <w:lsdException w:name="Colorful List Accent 1" w:semiHidden="0" w:uiPriority="72" w:unhideWhenUsed="0"/>
-    <w:lsdException w:name="Colorful Grid Accent 1" w:semiHidden="0" w:uiPriority="73" w:unhideWhenUsed="0"/>
-    <w:lsdException w:name="Light Shading Accent 2" w:semiHidden="0" w:uiPriority="60" w:unhideWhenUsed="0"/>
-    <w:lsdException w:name="Light List Accent 2" w:semiHidden="0" w:uiPriority="61" w:unhideWhenUsed="0"/>
-    <w:lsdException w:name="Light Grid Accent 2" w:semiHidden="0" w:uiPriority="62" w:unhideWhenUsed="0"/>
-    <w:lsdException w:name="Medium Shading 1 Accent 2" w:semiHidden="0" w:uiPriority="63" w:unhideWhenUsed="0"/>
-    <w:lsdException w:name="Medium Shading 2 Accent 2" w:semiHidden="0" w:uiPriority="64" w:unhideWhenUsed="0"/>
-    <w:lsdException w:name="Medium List 1 Accent 2" w:semiHidden="0" w:uiPriority="65" w:unhideWhenUsed="0"/>
-    <w:lsdException w:name="Medium List 2 Accent 2" w:semiHidden="0" w:uiPriority="66" w:unhideWhenUsed="0"/>
-    <w:lsdException w:name="Medium Grid 1 Accent 2" w:semiHidden="0" w:uiPriority="67" w:unhideWhenUsed="0"/>
-    <w:lsdException w:name="Medium Grid 2 Accent 2" w:semiHidden="0" w:uiPriority="68" w:unhideWhenUsed="0"/>
-    <w:lsdException w:name="Medium Grid 3 Accent 2" w:semiHidden="0" w:uiPriority="69" w:unhideWhenUsed="0"/>
-    <w:lsdException w:name="Dark List Accent 2" w:semiHidden="0" w:uiPriority="70" w:unhideWhenUsed="0"/>
-    <w:lsdException w:name="Colorful Shading Accent 2" w:semiHidden="0" w:uiPriority="71" w:unhideWhenUsed="0"/>
-    <w:lsdException w:name="Colorful List Accent 2" w:semiHidden="0" w:uiPriority="72" w:unhideWhenUsed="0"/>
-    <w:lsdException w:name="Colorful Grid Accent 2" w:semiHidden="0" w:uiPriority="73" w:unhideWhenUsed="0"/>
-    <w:lsdException w:name="Light Shading Accent 3" w:semiHidden="0" w:uiPriority="60" w:unhideWhenUsed="0"/>
-    <w:lsdException w:name="Light List Accent 3" w:semiHidden="0" w:uiPriority="61" w:unhideWhenUsed="0"/>
-    <w:lsdException w:name="Light Grid Accent 3" w:semiHidden="0" w:uiPriority="62" w:unhideWhenUsed="0"/>
-    <w:lsdException w:name="Medium Shading 1 Accent 3" w:semiHidden="0" w:uiPriority="63" w:unhideWhenUsed="0"/>
-    <w:lsdException w:name="Medium Shading 2 Accent 3" w:semiHidden="0" w:uiPriority="64" w:unhideWhenUsed="0"/>
-    <w:lsdException w:name="Medium List 1 Accent 3" w:semiHidden="0" w:uiPriority="65" w:unhideWhenUsed="0"/>
-    <w:lsdException w:name="Medium List 2 Accent 3" w:semiHidden="0" w:uiPriority="66" w:unhideWhenUsed="0"/>
-    <w:lsdException w:name="Medium Grid 1 Accent 3" w:semiHidden="0" w:uiPriority="67" w:unhideWhenUsed="0"/>
-    <w:lsdException w:name="Medium Grid 2 Accent 3" w:semiHidden="0" w:uiPriority="68" w:unhideWhenUsed="0"/>
-    <w:lsdException w:name="Medium Grid 3 Accent 3" w:semiHidden="0" w:uiPriority="69" w:unhideWhenUsed="0"/>
-    <w:lsdException w:name="Dark List Accent 3" w:semiHidden="0" w:uiPriority="70" w:unhideWhenUsed="0"/>
-    <w:lsdException w:name="Colorful Shading Accent 3" w:semiHidden="0" w:uiPriority="71" w:unhideWhenUsed="0"/>
-    <w:lsdException w:name="Colorful List Accent 3" w:semiHidden="0" w:uiPriority="72" w:unhideWhenUsed="0"/>
-    <w:lsdException w:name="Colorful Grid Accent 3" w:semiHidden="0" w:uiPriority="73" w:unhideWhenUsed="0"/>
-    <w:lsdException w:name="Light Shading Accent 4" w:semiHidden="0" w:uiPriority="60" w:unhideWhenUsed="0"/>
-    <w:lsdException w:name="Light List Accent 4" w:semiHidden="0" w:uiPriority="61" w:unhideWhenUsed="0"/>
-    <w:lsdException w:name="Light Grid Accent 4" w:semiHidden="0" w:uiPriority="62" w:unhideWhenUsed="0"/>
-    <w:lsdException w:name="Medium Shading 1 Accent 4" w:semiHidden="0" w:uiPriority="63" w:unhideWhenUsed="0"/>
-    <w:lsdException w:name="Medium Shading 2 Accent 4" w:semiHidden="0" w:uiPriority="64" w:unhideWhenUsed="0"/>
-    <w:lsdException w:name="Medium List 1 Accent 4" w:semiHidden="0" w:uiPriority="65" w:unhideWhenUsed="0"/>
-    <w:lsdException w:name="Medium List 2 Accent 4" w:semiHidden="0" w:uiPriority="66" w:unhideWhenUsed="0"/>
-    <w:lsdException w:name="Medium Grid 1 Accent 4" w:semiHidden="0" w:uiPriority="67" w:unhideWhenUsed="0"/>
-    <w:lsdException w:name="Medium Grid 2 Accent 4" w:semiHidden="0" w:uiPriority="68" w:unhideWhenUsed="0"/>
-    <w:lsdException w:name="Medium Grid 3 Accent 4" w:semiHidden="0" w:uiPriority="69" w:unhideWhenUsed="0"/>
-    <w:lsdException w:name="Dark List Accent 4" w:semiHidden="0" w:uiPriority="70" w:unhideWhenUsed="0"/>
-    <w:lsdException w:name="Colorful Shading Accent 4" w:semiHidden="0" w:uiPriority="71" w:unhideWhenUsed="0"/>
-    <w:lsdException w:name="Colorful List Accent 4" w:semiHidden="0" w:uiPriority="72" w:unhideWhenUsed="0"/>
-    <w:lsdException w:name="Colorful Grid Accent 4" w:semiHidden="0" w:uiPriority="73" w:unhideWhenUsed="0"/>
-    <w:lsdException w:name="Light Shading Accent 5" w:semiHidden="0" w:uiPriority="60" w:unhideWhenUsed="0"/>
-    <w:lsdException w:name="Light List Accent 5" w:semiHidden="0" w:uiPriority="61" w:unhideWhenUsed="0"/>
-    <w:lsdException w:name="Light Grid Accent 5" w:semiHidden="0" w:uiPriority="62" w:unhideWhenUsed="0"/>
-    <w:lsdException w:name="Medium Shading 1 Accent 5" w:semiHidden="0" w:uiPriority="63" w:unhideWhenUsed="0"/>
-    <w:lsdException w:name="Medium Shading 2 Accent 5" w:semiHidden="0" w:uiPriority="64" w:unhideWhenUsed="0"/>
-    <w:lsdException w:name="Medium List 1 Accent 5" w:semiHidden="0" w:uiPriority="65" w:unhideWhenUsed="0"/>
-    <w:lsdException w:name="Medium List 2 Accent 5" w:semiHidden="0" w:uiPriority="66" w:unhideWhenUsed="0"/>
-    <w:lsdException w:name="Medium Grid 1 Accent 5" w:semiHidden="0" w:uiPriority="67" w:unhideWhenUsed="0"/>
-    <w:lsdException w:name="Medium Grid 2 Accent 5" w:semiHidden="0" w:uiPriority="68" w:unhideWhenUsed="0"/>
-    <w:lsdException w:name="Medium Grid 3 Accent 5" w:semiHidden="0" w:uiPriority="69" w:unhideWhenUsed="0"/>
-    <w:lsdException w:name="Dark List Accent 5" w:semiHidden="0" w:uiPriority="70" w:unhideWhenUsed="0"/>
-    <w:lsdException w:name="Colorful Shading Accent 5" w:semiHidden="0" w:uiPriority="71" w:unhideWhenUsed="0"/>
-    <w:lsdException w:name="Colorful List Accent 5" w:semiHidden="0" w:uiPriority="72" w:unhideWhenUsed="0"/>
-    <w:lsdException w:name="Colorful Grid Accent 5" w:semiHidden="0" w:uiPriority="73" w:unhideWhenUsed="0"/>
-    <w:lsdException w:name="Light Shading Accent 6" w:semiHidden="0" w:uiPriority="60" w:unhideWhenUsed="0"/>
-    <w:lsdException w:name="Light List Accent 6" w:semiHidden="0" w:uiPriority="61" w:unhideWhenUsed="0"/>
-    <w:lsdException w:name="Light Grid Accent 6" w:semiHidden="0" w:uiPriority="62" w:unhideWhenUsed="0"/>
-    <w:lsdException w:name="Medium Shading 1 Accent 6" w:semiHidden="0" w:uiPriority="63" w:unhideWhenUsed="0"/>
-    <w:lsdException w:name="Medium Shading 2 Accent 6" w:semiHidden="0" w:uiPriority="64" w:unhideWhenUsed="0"/>
-    <w:lsdException w:name="Medium List 1 Accent 6" w:semiHidden="0" w:uiPriority="65" w:unhideWhenUsed="0"/>
-    <w:lsdException w:name="Medium List 2 Accent 6" w:semiHidden="0" w:uiPriority="66" w:unhideWhenUsed="0"/>
-    <w:lsdException w:name="Medium Grid 1 Accent 6" w:semiHidden="0" w:uiPriority="67" w:unhideWhenUsed="0"/>
-    <w:lsdException w:name="Medium Grid 2 Accent 6" w:semiHidden="0" w:uiPriority="68" w:unhideWhenUsed="0"/>
-    <w:lsdException w:name="Medium Grid 3 Accent 6" w:semiHidden="0" w:uiPriority="69" w:unhideWhenUsed="0"/>
-    <w:lsdException w:name="Dark List Accent 6" w:semiHidden="0" w:uiPriority="70" w:unhideWhenUsed="0"/>
-    <w:lsdException w:name="Colorful Shading Accent 6" w:semiHidden="0" w:uiPriority="71" w:unhideWhenUsed="0"/>
-    <w:lsdException w:name="Colorful List Accent 6" w:semiHidden="0" w:uiPriority="72" w:unhideWhenUsed="0"/>
-    <w:lsdException w:name="Colorful Grid Accent 6" w:semiHidden="0" w:uiPriority="73" w:unhideWhenUsed="0"/>
-    <w:lsdException w:name="Subtle Emphasis" w:semiHidden="0" w:uiPriority="19" w:unhideWhenUsed="0" w:qFormat="1"/>
-    <w:lsdException w:name="Intense Emphasis" w:semiHidden="0" w:uiPriority="21" w:unhideWhenUsed="0" w:qFormat="1"/>
-    <w:lsdException w:name="Subtle Reference" w:semiHidden="0" w:uiPriority="31" w:unhideWhenUsed="0" w:qFormat="1"/>
-    <w:lsdException w:name="Intense Reference" w:semiHidden="0" w:uiPriority="32" w:unhideWhenUsed="0" w:qFormat="1"/>
-    <w:lsdException w:name="Book Title" w:semiHidden="0" w:uiPriority="33" w:unhideWhenUsed="0" w:qFormat="1"/>
-    <w:lsdException w:name="Bibliography" w:uiPriority="37"/>
-    <w:lsdException w:name="TOC Heading" w:uiPriority="39" w:qFormat="1"/>
+  <w:latentStyles w:defLockedState="0" w:defUIPriority="99" w:defSemiHidden="0" w:defUnhideWhenUsed="0" w:defQFormat="0" w:count="371">
+    <w:lsdException w:name="Normal" w:uiPriority="0" w:qFormat="1"/>
+    <w:lsdException w:name="heading 1" w:uiPriority="9" w:qFormat="1"/>
+    <w:lsdException w:name="heading 2" w:semiHidden="1" w:uiPriority="9" w:unhideWhenUsed="1" w:qFormat="1"/>
+    <w:lsdException w:name="heading 3" w:semiHidden="1" w:uiPriority="9" w:unhideWhenUsed="1" w:qFormat="1"/>
+    <w:lsdException w:name="heading 4" w:semiHidden="1" w:uiPriority="9" w:unhideWhenUsed="1" w:qFormat="1"/>
+    <w:lsdException w:name="heading 5" w:semiHidden="1" w:uiPriority="9" w:unhideWhenUsed="1" w:qFormat="1"/>
+    <w:lsdException w:name="heading 6" w:semiHidden="1" w:uiPriority="9" w:unhideWhenUsed="1" w:qFormat="1"/>
+    <w:lsdException w:name="heading 7" w:semiHidden="1" w:uiPriority="9" w:unhideWhenUsed="1" w:qFormat="1"/>
+    <w:lsdException w:name="heading 8" w:semiHidden="1" w:uiPriority="9" w:unhideWhenUsed="1" w:qFormat="1"/>
+    <w:lsdException w:name="heading 9" w:semiHidden="1" w:uiPriority="9" w:unhideWhenUsed="1" w:qFormat="1"/>
+    <w:lsdException w:name="index 1" w:semiHidden="1" w:unhideWhenUsed="1"/>
+    <w:lsdException w:name="index 2" w:semiHidden="1" w:unhideWhenUsed="1"/>
+    <w:lsdException w:name="index 3" w:semiHidden="1" w:unhideWhenUsed="1"/>
+    <w:lsdException w:name="index 4" w:semiHidden="1" w:unhideWhenUsed="1"/>
+    <w:lsdException w:name="index 5" w:semiHidden="1" w:unhideWhenUsed="1"/>
+    <w:lsdException w:name="index 6" w:semiHidden="1" w:unhideWhenUsed="1"/>
+    <w:lsdException w:name="index 7" w:semiHidden="1" w:unhideWhenUsed="1"/>
+    <w:lsdException w:name="index 8" w:semiHidden="1" w:unhideWhenUsed="1"/>
+    <w:lsdException w:name="index 9" w:semiHidden="1" w:unhideWhenUsed="1"/>
+    <w:lsdException w:name="toc 1" w:semiHidden="1" w:uiPriority="39" w:unhideWhenUsed="1"/>
+    <w:lsdException w:name="toc 2" w:semiHidden="1" w:uiPriority="39" w:unhideWhenUsed="1"/>
+    <w:lsdException w:name="toc 3" w:semiHidden="1" w:uiPriority="39" w:unhideWhenUsed="1"/>
+    <w:lsdException w:name="toc 4" w:semiHidden="1" w:uiPriority="39" w:unhideWhenUsed="1"/>
+    <w:lsdException w:name="toc 5" w:semiHidden="1" w:uiPriority="39" w:unhideWhenUsed="1"/>
+    <w:lsdException w:name="toc 6" w:semiHidden="1" w:uiPriority="39" w:unhideWhenUsed="1"/>
+    <w:lsdException w:name="toc 7" w:semiHidden="1" w:uiPriority="39" w:unhideWhenUsed="1"/>
+    <w:lsdException w:name="toc 8" w:semiHidden="1" w:uiPriority="39" w:unhideWhenUsed="1"/>
+    <w:lsdException w:name="toc 9" w:semiHidden="1" w:uiPriority="39" w:unhideWhenUsed="1"/>
+    <w:lsdException w:name="Normal Indent" w:semiHidden="1" w:unhideWhenUsed="1"/>
+    <w:lsdException w:name="footnote text" w:semiHidden="1" w:unhideWhenUsed="1"/>
+    <w:lsdException w:name="annotation text" w:semiHidden="1" w:unhideWhenUsed="1"/>
+    <w:lsdException w:name="header" w:semiHidden="1" w:unhideWhenUsed="1"/>
+    <w:lsdException w:name="footer" w:semiHidden="1" w:unhideWhenUsed="1"/>
+    <w:lsdException w:name="index heading" w:semiHidden="1" w:unhideWhenUsed="1"/>
+    <w:lsdException w:name="caption" w:semiHidden="1" w:uiPriority="35" w:unhideWhenUsed="1" w:qFormat="1"/>
+    <w:lsdException w:name="table of figures" w:semiHidden="1" w:unhideWhenUsed="1"/>
+    <w:lsdException w:name="envelope address" w:semiHidden="1" w:unhideWhenUsed="1"/>
+    <w:lsdException w:name="envelope return" w:semiHidden="1" w:unhideWhenUsed="1"/>
+    <w:lsdException w:name="footnote reference" w:semiHidden="1" w:unhideWhenUsed="1"/>
+    <w:lsdException w:name="annotation reference" w:semiHidden="1" w:unhideWhenUsed="1"/>
+    <w:lsdException w:name="line number" w:semiHidden="1" w:unhideWhenUsed="1"/>
+    <w:lsdException w:name="page number" w:semiHidden="1" w:unhideWhenUsed="1"/>
+    <w:lsdException w:name="endnote reference" w:semiHidden="1" w:unhideWhenUsed="1"/>
+    <w:lsdException w:name="endnote text" w:semiHidden="1" w:unhideWhenUsed="1"/>
+    <w:lsdException w:name="table of authorities" w:semiHidden="1" w:unhideWhenUsed="1"/>
+    <w:lsdException w:name="macro" w:semiHidden="1" w:unhideWhenUsed="1"/>
+    <w:lsdException w:name="toa heading" w:semiHidden="1" w:unhideWhenUsed="1"/>
+    <w:lsdException w:name="List" w:semiHidden="1" w:unhideWhenUsed="1"/>
+    <w:lsdException w:name="List Bullet" w:semiHidden="1" w:unhideWhenUsed="1"/>
+    <w:lsdException w:name="List Number" w:semiHidden="1" w:unhideWhenUsed="1"/>
+    <w:lsdException w:name="List 2" w:semiHidden="1" w:unhideWhenUsed="1"/>
+    <w:lsdException w:name="List 3" w:semiHidden="1" w:unhideWhenUsed="1"/>
+    <w:lsdException w:name="List 4" w:semiHidden="1" w:unhideWhenUsed="1"/>
+    <w:lsdException w:name="List 5" w:semiHidden="1" w:unhideWhenUsed="1"/>
+    <w:lsdException w:name="List Bullet 2" w:semiHidden="1" w:unhideWhenUsed="1"/>
+    <w:lsdException w:name="List Bullet 3" w:semiHidden="1" w:unhideWhenUsed="1"/>
+    <w:lsdException w:name="List Bullet 4" w:semiHidden="1" w:unhideWhenUsed="1"/>
+    <w:lsdException w:name="List Bullet 5" w:semiHidden="1" w:unhideWhenUsed="1"/>
+    <w:lsdException w:name="List Number 2" w:semiHidden="1" w:unhideWhenUsed="1"/>
+    <w:lsdException w:name="List Number 3" w:semiHidden="1" w:unhideWhenUsed="1"/>
+    <w:lsdException w:name="List Number 4" w:semiHidden="1" w:unhideWhenUsed="1"/>
+    <w:lsdException w:name="List Number 5" w:semiHidden="1" w:unhideWhenUsed="1"/>
+    <w:lsdException w:name="Title" w:uiPriority="10" w:qFormat="1"/>
+    <w:lsdException w:name="Closing" w:semiHidden="1" w:unhideWhenUsed="1"/>
+    <w:lsdException w:name="Signature" w:semiHidden="1" w:unhideWhenUsed="1"/>
+    <w:lsdException w:name="Default Paragraph Font" w:semiHidden="1" w:uiPriority="1" w:unhideWhenUsed="1"/>
+    <w:lsdException w:name="Body Text" w:semiHidden="1" w:unhideWhenUsed="1"/>
+    <w:lsdException w:name="Body Text Indent" w:semiHidden="1" w:unhideWhenUsed="1"/>
+    <w:lsdException w:name="List Continue" w:semiHidden="1" w:unhideWhenUsed="1"/>
+    <w:lsdException w:name="List Continue 2" w:semiHidden="1" w:unhideWhenUsed="1"/>
+    <w:lsdException w:name="List Continue 3" w:semiHidden="1" w:unhideWhenUsed="1"/>
+    <w:lsdException w:name="List Continue 4" w:semiHidden="1" w:unhideWhenUsed="1"/>
+    <w:lsdException w:name="List Continue 5" w:semiHidden="1" w:unhideWhenUsed="1"/>
+    <w:lsdException w:name="Message Header" w:semiHidden="1" w:unhideWhenUsed="1"/>
+    <w:lsdException w:name="Subtitle" w:uiPriority="11" w:qFormat="1"/>
+    <w:lsdException w:name="Salutation" w:semiHidden="1" w:unhideWhenUsed="1"/>
+    <w:lsdException w:name="Date" w:semiHidden="1" w:unhideWhenUsed="1"/>
+    <w:lsdException w:name="Body Text First Indent" w:semiHidden="1" w:unhideWhenUsed="1"/>
+    <w:lsdException w:name="Body Text First Indent 2" w:semiHidden="1" w:unhideWhenUsed="1"/>
+    <w:lsdException w:name="Note Heading" w:semiHidden="1" w:unhideWhenUsed="1"/>
+    <w:lsdException w:name="Body Text 2" w:semiHidden="1" w:unhideWhenUsed="1"/>
+    <w:lsdException w:name="Body Text 3" w:semiHidden="1" w:unhideWhenUsed="1"/>
+    <w:lsdException w:name="Body Text Indent 2" w:semiHidden="1" w:unhideWhenUsed="1"/>
+    <w:lsdException w:name="Body Text Indent 3" w:semiHidden="1" w:unhideWhenUsed="1"/>
+    <w:lsdException w:name="Block Text" w:semiHidden="1" w:unhideWhenUsed="1"/>
+    <w:lsdException w:name="Hyperlink" w:semiHidden="1" w:unhideWhenUsed="1"/>
+    <w:lsdException w:name="FollowedHyperlink" w:semiHidden="1" w:unhideWhenUsed="1"/>
+    <w:lsdException w:name="Strong" w:uiPriority="22" w:qFormat="1"/>
+    <w:lsdException w:name="Emphasis" w:uiPriority="20" w:qFormat="1"/>
+    <w:lsdException w:name="Document Map" w:semiHidden="1" w:unhideWhenUsed="1"/>
+    <w:lsdException w:name="Plain Text" w:semiHidden="1" w:unhideWhenUsed="1"/>
+    <w:lsdException w:name="E-mail Signature" w:semiHidden="1" w:unhideWhenUsed="1"/>
+    <w:lsdException w:name="HTML Top of Form" w:semiHidden="1" w:unhideWhenUsed="1"/>
+    <w:lsdException w:name="HTML Bottom of Form" w:semiHidden="1" w:unhideWhenUsed="1"/>
+    <w:lsdException w:name="Normal (Web)" w:semiHidden="1" w:unhideWhenUsed="1"/>
+    <w:lsdException w:name="HTML Acronym" w:semiHidden="1" w:unhideWhenUsed="1"/>
+    <w:lsdException w:name="HTML Address" w:semiHidden="1" w:unhideWhenUsed="1"/>
+    <w:lsdException w:name="HTML Cite" w:semiHidden="1" w:unhideWhenUsed="1"/>
+    <w:lsdException w:name="HTML Code" w:semiHidden="1" w:unhideWhenUsed="1"/>
+    <w:lsdException w:name="HTML Definition" w:semiHidden="1" w:unhideWhenUsed="1"/>
+    <w:lsdException w:name="HTML Keyboard" w:semiHidden="1" w:unhideWhenUsed="1"/>
+    <w:lsdException w:name="HTML Preformatted" w:semiHidden="1" w:unhideWhenUsed="1"/>
+    <w:lsdException w:name="HTML Sample" w:semiHidden="1" w:unhideWhenUsed="1"/>
+    <w:lsdException w:name="HTML Typewriter" w:semiHidden="1" w:unhideWhenUsed="1"/>
+    <w:lsdException w:name="HTML Variable" w:semiHidden="1" w:unhideWhenUsed="1"/>
+    <w:lsdException w:name="Normal Table" w:semiHidden="1" w:unhideWhenUsed="1"/>
+    <w:lsdException w:name="annotation subject" w:semiHidden="1" w:unhideWhenUsed="1"/>
+    <w:lsdException w:name="No List" w:semiHidden="1" w:unhideWhenUsed="1"/>
+    <w:lsdException w:name="Outline List 1" w:semiHidden="1" w:unhideWhenUsed="1"/>
+    <w:lsdException w:name="Outline List 2" w:semiHidden="1" w:unhideWhenUsed="1"/>
+    <w:lsdException w:name="Outline List 3" w:semiHidden="1" w:unhideWhenUsed="1"/>
+    <w:lsdException w:name="Table Simple 1" w:semiHidden="1" w:unhideWhenUsed="1"/>
+    <w:lsdException w:name="Table Simple 2" w:semiHidden="1" w:unhideWhenUsed="1"/>
+    <w:lsdException w:name="Table Simple 3" w:semiHidden="1" w:unhideWhenUsed="1"/>
+    <w:lsdException w:name="Table Classic 1" w:semiHidden="1" w:unhideWhenUsed="1"/>
+    <w:lsdException w:name="Table Classic 2" w:semiHidden="1" w:unhideWhenUsed="1"/>
+    <w:lsdException w:name="Table Classic 3" w:semiHidden="1" w:unhideWhenUsed="1"/>
+    <w:lsdException w:name="Table Classic 4" w:semiHidden="1" w:unhideWhenUsed="1"/>
+    <w:lsdException w:name="Table Colorful 1" w:semiHidden="1" w:unhideWhenUsed="1"/>
+    <w:lsdException w:name="Table Colorful 2" w:semiHidden="1" w:unhideWhenUsed="1"/>
+    <w:lsdException w:name="Table Colorful 3" w:semiHidden="1" w:unhideWhenUsed="1"/>
+    <w:lsdException w:name="Table Columns 1" w:semiHidden="1" w:unhideWhenUsed="1"/>
+    <w:lsdException w:name="Table Columns 2" w:semiHidden="1" w:unhideWhenUsed="1"/>
+    <w:lsdException w:name="Table Columns 3" w:semiHidden="1" w:unhideWhenUsed="1"/>
+    <w:lsdException w:name="Table Columns 4" w:semiHidden="1" w:unhideWhenUsed="1"/>
+    <w:lsdException w:name="Table Columns 5" w:semiHidden="1" w:unhideWhenUsed="1"/>
+    <w:lsdException w:name="Table Grid 1" w:semiHidden="1" w:unhideWhenUsed="1"/>
+    <w:lsdException w:name="Table Grid 2" w:semiHidden="1" w:unhideWhenUsed="1"/>
+    <w:lsdException w:name="Table Grid 3" w:semiHidden="1" w:unhideWhenUsed="1"/>
+    <w:lsdException w:name="Table Grid 4" w:semiHidden="1" w:unhideWhenUsed="1"/>
+    <w:lsdException w:name="Table Grid 5" w:semiHidden="1" w:unhideWhenUsed="1"/>
+    <w:lsdException w:name="Table Grid 6" w:semiHidden="1" w:unhideWhenUsed="1"/>
+    <w:lsdException w:name="Table Grid 7" w:semiHidden="1" w:unhideWhenUsed="1"/>
+    <w:lsdException w:name="Table Grid 8" w:semiHidden="1" w:unhideWhenUsed="1"/>
+    <w:lsdException w:name="Table List 1" w:semiHidden="1" w:unhideWhenUsed="1"/>
+    <w:lsdException w:name="Table List 2" w:semiHidden="1" w:unhideWhenUsed="1"/>
+    <w:lsdException w:name="Table List 3" w:semiHidden="1" w:unhideWhenUsed="1"/>
+    <w:lsdException w:name="Table List 4" w:semiHidden="1" w:unhideWhenUsed="1"/>
+    <w:lsdException w:name="Table List 5" w:semiHidden="1" w:unhideWhenUsed="1"/>
+    <w:lsdException w:name="Table List 6" w:semiHidden="1" w:unhideWhenUsed="1"/>
+    <w:lsdException w:name="Table List 7" w:semiHidden="1" w:unhideWhenUsed="1"/>
+    <w:lsdException w:name="Table List 8" w:semiHidden="1" w:unhideWhenUsed="1"/>
+    <w:lsdException w:name="Table 3D effects 1" w:semiHidden="1" w:unhideWhenUsed="1"/>
+    <w:lsdException w:name="Table 3D effects 2" w:semiHidden="1" w:unhideWhenUsed="1"/>
+    <w:lsdException w:name="Table 3D effects 3" w:semiHidden="1" w:unhideWhenUsed="1"/>
+    <w:lsdException w:name="Table Contemporary" w:semiHidden="1" w:unhideWhenUsed="1"/>
+    <w:lsdException w:name="Table Elegant" w:semiHidden="1" w:unhideWhenUsed="1"/>
+    <w:lsdException w:name="Table Professional" w:semiHidden="1" w:unhideWhenUsed="1"/>
+    <w:lsdException w:name="Table Subtle 1" w:semiHidden="1" w:unhideWhenUsed="1"/>
+    <w:lsdException w:name="Table Subtle 2" w:semiHidden="1" w:unhideWhenUsed="1"/>
+    <w:lsdException w:name="Table Web 1" w:semiHidden="1" w:unhideWhenUsed="1"/>
+    <w:lsdException w:name="Table Web 2" w:semiHidden="1" w:unhideWhenUsed="1"/>
+    <w:lsdException w:name="Table Web 3" w:semiHidden="1" w:unhideWhenUsed="1"/>
+    <w:lsdException w:name="Balloon Text" w:semiHidden="1" w:unhideWhenUsed="1"/>
+    <w:lsdException w:name="Table Grid" w:uiPriority="59"/>
+    <w:lsdException w:name="Table Theme" w:semiHidden="1" w:unhideWhenUsed="1"/>
+    <w:lsdException w:name="Placeholder Text" w:semiHidden="1"/>
+    <w:lsdException w:name="No Spacing" w:uiPriority="1" w:qFormat="1"/>
+    <w:lsdException w:name="Light Shading" w:uiPriority="60"/>
+    <w:lsdException w:name="Light List" w:uiPriority="61"/>
+    <w:lsdException w:name="Light Grid" w:uiPriority="62"/>
+    <w:lsdException w:name="Medium Shading 1" w:uiPriority="63"/>
+    <w:lsdException w:name="Medium Shading 2" w:uiPriority="64"/>
+    <w:lsdException w:name="Medium List 1" w:uiPriority="65"/>
+    <w:lsdException w:name="Medium List 2" w:uiPriority="66"/>
+    <w:lsdException w:name="Medium Grid 1" w:uiPriority="67"/>
+    <w:lsdException w:name="Medium Grid 2" w:uiPriority="68"/>
+    <w:lsdException w:name="Medium Grid 3" w:uiPriority="69"/>
+    <w:lsdException w:name="Dark List" w:uiPriority="70"/>
+    <w:lsdException w:name="Colorful Shading" w:uiPriority="71"/>
+    <w:lsdException w:name="Colorful List" w:uiPriority="72"/>
+    <w:lsdException w:name="Colorful Grid" w:uiPriority="73"/>
+    <w:lsdException w:name="Light Shading Accent 1" w:uiPriority="60"/>
+    <w:lsdException w:name="Light List Accent 1" w:uiPriority="61"/>
+    <w:lsdException w:name="Light Grid Accent 1" w:uiPriority="62"/>
+    <w:lsdException w:name="Medium Shading 1 Accent 1" w:uiPriority="63"/>
+    <w:lsdException w:name="Medium Shading 2 Accent 1" w:uiPriority="64"/>
+    <w:lsdException w:name="Medium List 1 Accent 1" w:uiPriority="65"/>
+    <w:lsdException w:name="Revision" w:semiHidden="1"/>
+    <w:lsdException w:name="List Paragraph" w:uiPriority="34" w:qFormat="1"/>
+    <w:lsdException w:name="Quote" w:uiPriority="29" w:qFormat="1"/>
+    <w:lsdException w:name="Intense Quote" w:uiPriority="30" w:qFormat="1"/>
+    <w:lsdException w:name="Medium List 2 Accent 1" w:uiPriority="66"/>
+    <w:lsdException w:name="Medium Grid 1 Accent 1" w:uiPriority="67"/>
+    <w:lsdException w:name="Medium Grid 2 Accent 1" w:uiPriority="68"/>
+    <w:lsdException w:name="Medium Grid 3 Accent 1" w:uiPriority="69"/>
+    <w:lsdException w:name="Dark List Accent 1" w:uiPriority="70"/>
+    <w:lsdException w:name="Colorful Shading Accent 1" w:uiPriority="71"/>
+    <w:lsdException w:name="Colorful List Accent 1" w:uiPriority="72"/>
+    <w:lsdException w:name="Colorful Grid Accent 1" w:uiPriority="73"/>
+    <w:lsdException w:name="Light Shading Accent 2" w:uiPriority="60"/>
+    <w:lsdException w:name="Light List Accent 2" w:uiPriority="61"/>
+    <w:lsdException w:name="Light Grid Accent 2" w:uiPriority="62"/>
+    <w:lsdException w:name="Medium Shading 1 Accent 2" w:uiPriority="63"/>
+    <w:lsdException w:name="Medium Shading 2 Accent 2" w:uiPriority="64"/>
+    <w:lsdException w:name="Medium List 1 Accent 2" w:uiPriority="65"/>
+    <w:lsdException w:name="Medium List 2 Accent 2" w:uiPriority="66"/>
+    <w:lsdException w:name="Medium Grid 1 Accent 2" w:uiPriority="67"/>
+    <w:lsdException w:name="Medium Grid 2 Accent 2" w:uiPriority="68"/>
+    <w:lsdException w:name="Medium Grid 3 Accent 2" w:uiPriority="69"/>
+    <w:lsdException w:name="Dark List Accent 2" w:uiPriority="70"/>
+    <w:lsdException w:name="Colorful Shading Accent 2" w:uiPriority="71"/>
+    <w:lsdException w:name="Colorful List Accent 2" w:uiPriority="72"/>
+    <w:lsdException w:name="Colorful Grid Accent 2" w:uiPriority="73"/>
+    <w:lsdException w:name="Light Shading Accent 3" w:uiPriority="60"/>
+    <w:lsdException w:name="Light List Accent 3" w:uiPriority="61"/>
+    <w:lsdException w:name="Light Grid Accent 3" w:uiPriority="62"/>
+    <w:lsdException w:name="Medium Shading 1 Accent 3" w:uiPriority="63"/>
+    <w:lsdException w:name="Medium Shading 2 Accent 3" w:uiPriority="64"/>
+    <w:lsdException w:name="Medium List 1 Accent 3" w:uiPriority="65"/>
+    <w:lsdException w:name="Medium List 2 Accent 3" w:uiPriority="66"/>
+    <w:lsdException w:name="Medium Grid 1 Accent 3" w:uiPriority="67"/>
+    <w:lsdException w:name="Medium Grid 2 Accent 3" w:uiPriority="68"/>
+    <w:lsdException w:name="Medium Grid 3 Accent 3" w:uiPriority="69"/>
+    <w:lsdException w:name="Dark List Accent 3" w:uiPriority="70"/>
+    <w:lsdException w:name="Colorful Shading Accent 3" w:uiPriority="71"/>
+    <w:lsdException w:name="Colorful List Accent 3" w:uiPriority="72"/>
+    <w:lsdException w:name="Colorful Grid Accent 3" w:uiPriority="73"/>
+    <w:lsdException w:name="Light Shading Accent 4" w:uiPriority="60"/>
+    <w:lsdException w:name="Light List Accent 4" w:uiPriority="61"/>
+    <w:lsdException w:name="Light Grid Accent 4" w:uiPriority="62"/>
+    <w:lsdException w:name="Medium Shading 1 Accent 4" w:uiPriority="63"/>
+    <w:lsdException w:name="Medium Shading 2 Accent 4" w:uiPriority="64"/>
+    <w:lsdException w:name="Medium List 1 Accent 4" w:uiPriority="65"/>
+    <w:lsdException w:name="Medium List 2 Accent 4" w:uiPriority="66"/>
+    <w:lsdException w:name="Medium Grid 1 Accent 4" w:uiPriority="67"/>
+    <w:lsdException w:name="Medium Grid 2 Accent 4" w:uiPriority="68"/>
+    <w:lsdException w:name="Medium Grid 3 Accent 4" w:uiPriority="69"/>
+    <w:lsdException w:name="Dark List Accent 4" w:uiPriority="70"/>
+    <w:lsdException w:name="Colorful Shading Accent 4" w:uiPriority="71"/>
+    <w:lsdException w:name="Colorful List Accent 4" w:uiPriority="72"/>
+    <w:lsdException w:name="Colorful Grid Accent 4" w:uiPriority="73"/>
+    <w:lsdException w:name="Light Shading Accent 5" w:uiPriority="60"/>
+    <w:lsdException w:name="Light List Accent 5" w:uiPriority="61"/>
+    <w:lsdException w:name="Light Grid Accent 5" w:uiPriority="62"/>
+    <w:lsdException w:name="Medium Shading 1 Accent 5" w:uiPriority="63"/>
+    <w:lsdException w:name="Medium Shading 2 Accent 5" w:uiPriority="64"/>
+    <w:lsdException w:name="Medium List 1 Accent 5" w:uiPriority="65"/>
+    <w:lsdException w:name="Medium List 2 Accent 5" w:uiPriority="66"/>
+    <w:lsdException w:name="Medium Grid 1 Accent 5" w:uiPriority="67"/>
+    <w:lsdException w:name="Medium Grid 2 Accent 5" w:uiPriority="68"/>
+    <w:lsdException w:name="Medium Grid 3 Accent 5" w:uiPriority="69"/>
+    <w:lsdException w:name="Dark List Accent 5" w:uiPriority="70"/>
+    <w:lsdException w:name="Colorful Shading Accent 5" w:uiPriority="71"/>
+    <w:lsdException w:name="Colorful List Accent 5" w:uiPriority="72"/>
+    <w:lsdException w:name="Colorful Grid Accent 5" w:uiPriority="73"/>
+    <w:lsdException w:name="Light Shading Accent 6" w:uiPriority="60"/>
+    <w:lsdException w:name="Light List Accent 6" w:uiPriority="61"/>
+    <w:lsdException w:name="Light Grid Accent 6" w:uiPriority="62"/>
+    <w:lsdException w:name="Medium Shading 1 Accent 6" w:uiPriority="63"/>
+    <w:lsdException w:name="Medium Shading 2 Accent 6" w:uiPriority="64"/>
+    <w:lsdException w:name="Medium List 1 Accent 6" w:uiPriority="65"/>
+    <w:lsdException w:name="Medium List 2 Accent 6" w:uiPriority="66"/>
+    <w:lsdException w:name="Medium Grid 1 Accent 6" w:uiPriority="67"/>
+    <w:lsdException w:name="Medium Grid 2 Accent 6" w:uiPriority="68"/>
+    <w:lsdException w:name="Medium Grid 3 Accent 6" w:uiPriority="69"/>
+    <w:lsdException w:name="Dark List Accent 6" w:uiPriority="70"/>
+    <w:lsdException w:name="Colorful Shading Accent 6" w:uiPriority="71"/>
+    <w:lsdException w:name="Colorful List Accent 6" w:uiPriority="72"/>
+    <w:lsdException w:name="Colorful Grid Accent 6" w:uiPriority="73"/>
+    <w:lsdException w:name="Subtle Emphasis" w:uiPriority="19" w:qFormat="1"/>
+    <w:lsdException w:name="Intense Emphasis" w:uiPriority="21" w:qFormat="1"/>
+    <w:lsdException w:name="Subtle Reference" w:uiPriority="31" w:qFormat="1"/>
+    <w:lsdException w:name="Intense Reference" w:uiPriority="32" w:qFormat="1"/>
+    <w:lsdException w:name="Book Title" w:uiPriority="33" w:qFormat="1"/>
+    <w:lsdException w:name="Bibliography" w:semiHidden="1" w:uiPriority="37" w:unhideWhenUsed="1"/>
+    <w:lsdException w:name="TOC Heading" w:semiHidden="1" w:uiPriority="39" w:unhideWhenUsed="1" w:qFormat="1"/>
+    <w:lsdException w:name="Plain Table 1" w:uiPriority="41"/>
+    <w:lsdException w:name="Plain Table 2" w:uiPriority="42"/>
+    <w:lsdException w:name="Plain Table 3" w:uiPriority="43"/>
+    <w:lsdException w:name="Plain Table 4" w:uiPriority="44"/>
+    <w:lsdException w:name="Plain Table 5" w:uiPriority="45"/>
+    <w:lsdException w:name="Grid Table Light" w:uiPriority="40"/>
+    <w:lsdException w:name="Grid Table 1 Light" w:uiPriority="46"/>
+    <w:lsdException w:name="Grid Table 2" w:uiPriority="47"/>
+    <w:lsdException w:name="Grid Table 3" w:uiPriority="48"/>
+    <w:lsdException w:name="Grid Table 4" w:uiPriority="49"/>
+    <w:lsdException w:name="Grid Table 5 Dark" w:uiPriority="50"/>
+    <w:lsdException w:name="Grid Table 6 Colorful" w:uiPriority="51"/>
+    <w:lsdException w:name="Grid Table 7 Colorful" w:uiPriority="52"/>
+    <w:lsdException w:name="Grid Table 1 Light Accent 1" w:uiPriority="46"/>
+    <w:lsdException w:name="Grid Table 2 Accent 1" w:uiPriority="47"/>
+    <w:lsdException w:name="Grid Table 3 Accent 1" w:uiPriority="48"/>
+    <w:lsdException w:name="Grid Table 4 Accent 1" w:uiPriority="49"/>
+    <w:lsdException w:name="Grid Table 5 Dark Accent 1" w:uiPriority="50"/>
+    <w:lsdException w:name="Grid Table 6 Colorful Accent 1" w:uiPriority="51"/>
+    <w:lsdException w:name="Grid Table 7 Colorful Accent 1" w:uiPriority="52"/>
+    <w:lsdException w:name="Grid Table 1 Light Accent 2" w:uiPriority="46"/>
+    <w:lsdException w:name="Grid Table 2 Accent 2" w:uiPriority="47"/>
+    <w:lsdException w:name="Grid Table 3 Accent 2" w:uiPriority="48"/>
+    <w:lsdException w:name="Grid Table 4 Accent 2" w:uiPriority="49"/>
+    <w:lsdException w:name="Grid Table 5 Dark Accent 2" w:uiPriority="50"/>
+    <w:lsdException w:name="Grid Table 6 Colorful Accent 2" w:uiPriority="51"/>
+    <w:lsdException w:name="Grid Table 7 Colorful Accent 2" w:uiPriority="52"/>
+    <w:lsdException w:name="Grid Table 1 Light Accent 3" w:uiPriority="46"/>
+    <w:lsdException w:name="Grid Table 2 Accent 3" w:uiPriority="47"/>
+    <w:lsdException w:name="Grid Table 3 Accent 3" w:uiPriority="48"/>
+    <w:lsdException w:name="Grid Table 4 Accent 3" w:uiPriority="49"/>
+    <w:lsdException w:name="Grid Table 5 Dark Accent 3" w:uiPriority="50"/>
+    <w:lsdException w:name="Grid Table 6 Colorful Accent 3" w:uiPriority="51"/>
+    <w:lsdException w:name="Grid Table 7 Colorful Accent 3" w:uiPriority="52"/>
+    <w:lsdException w:name="Grid Table 1 Light Accent 4" w:uiPriority="46"/>
+    <w:lsdException w:name="Grid Table 2 Accent 4" w:uiPriority="47"/>
+    <w:lsdException w:name="Grid Table 3 Accent 4" w:uiPriority="48"/>
+    <w:lsdException w:name="Grid Table 4 Accent 4" w:uiPriority="49"/>
+    <w:lsdException w:name="Grid Table 5 Dark Accent 4" w:uiPriority="50"/>
+    <w:lsdException w:name="Grid Table 6 Colorful Accent 4" w:uiPriority="51"/>
+    <w:lsdException w:name="Grid Table 7 Colorful Accent 4" w:uiPriority="52"/>
+    <w:lsdException w:name="Grid Table 1 Light Accent 5" w:uiPriority="46"/>
+    <w:lsdException w:name="Grid Table 2 Accent 5" w:uiPriority="47"/>
+    <w:lsdException w:name="Grid Table 3 Accent 5" w:uiPriority="48"/>
+    <w:lsdException w:name="Grid Table 4 Accent 5" w:uiPriority="49"/>
+    <w:lsdException w:name="Grid Table 5 Dark Accent 5" w:uiPriority="50"/>
+    <w:lsdException w:name="Grid Table 6 Colorful Accent 5" w:uiPriority="51"/>
+    <w:lsdException w:name="Grid Table 7 Colorful Accent 5" w:uiPriority="52"/>
+    <w:lsdException w:name="Grid Table 1 Light Accent 6" w:uiPriority="46"/>
+    <w:lsdException w:name="Grid Table 2 Accent 6" w:uiPriority="47"/>
+    <w:lsdException w:name="Grid Table 3 Accent 6" w:uiPriority="48"/>
+    <w:lsdException w:name="Grid Table 4 Accent 6" w:uiPriority="49"/>
+    <w:lsdException w:name="Grid Table 5 Dark Accent 6" w:uiPriority="50"/>
+    <w:lsdException w:name="Grid Table 6 Colorful Accent 6" w:uiPriority="51"/>
+    <w:lsdException w:name="Grid Table 7 Colorful Accent 6" w:uiPriority="52"/>
+    <w:lsdException w:name="List Table 1 Light" w:uiPriority="46"/>
+    <w:lsdException w:name="List Table 2" w:uiPriority="47"/>
+    <w:lsdException w:name="List Table 3" w:uiPriority="48"/>
+    <w:lsdException w:name="List Table 4" w:uiPriority="49"/>
+    <w:lsdException w:name="List Table 5 Dark" w:uiPriority="50"/>
+    <w:lsdException w:name="List Table 6 Colorful" w:uiPriority="51"/>
+    <w:lsdException w:name="List Table 7 Colorful" w:uiPriority="52"/>
+    <w:lsdException w:name="List Table 1 Light Accent 1" w:uiPriority="46"/>
+    <w:lsdException w:name="List Table 2 Accent 1" w:uiPriority="47"/>
+    <w:lsdException w:name="List Table 3 Accent 1" w:uiPriority="48"/>
+    <w:lsdException w:name="List Table 4 Accent 1" w:uiPriority="49"/>
+    <w:lsdException w:name="List Table 5 Dark Accent 1" w:uiPriority="50"/>
+    <w:lsdException w:name="List Table 6 Colorful Accent 1" w:uiPriority="51"/>
+    <w:lsdException w:name="List Table 7 Colorful Accent 1" w:uiPriority="52"/>
+    <w:lsdException w:name="List Table 1 Light Accent 2" w:uiPriority="46"/>
+    <w:lsdException w:name="List Table 2 Accent 2" w:uiPriority="47"/>
+    <w:lsdException w:name="List Table 3 Accent 2" w:uiPriority="48"/>
+    <w:lsdException w:name="List Table 4 Accent 2" w:uiPriority="49"/>
+    <w:lsdException w:name="List Table 5 Dark Accent 2" w:uiPriority="50"/>
+    <w:lsdException w:name="List Table 6 Colorful Accent 2" w:uiPriority="51"/>
+    <w:lsdException w:name="List Table 7 Colorful Accent 2" w:uiPriority="52"/>
+    <w:lsdException w:name="List Table 1 Light Accent 3" w:uiPriority="46"/>
+    <w:lsdException w:name="List Table 2 Accent 3" w:uiPriority="47"/>
+    <w:lsdException w:name="List Table 3 Accent 3" w:uiPriority="48"/>
+    <w:lsdException w:name="List Table 4 Accent 3" w:uiPriority="49"/>
+    <w:lsdException w:name="List Table 5 Dark Accent 3" w:uiPriority="50"/>
+    <w:lsdException w:name="List Table 6 Colorful Accent 3" w:uiPriority="51"/>
+    <w:lsdException w:name="List Table 7 Colorful Accent 3" w:uiPriority="52"/>
+    <w:lsdException w:name="List Table 1 Light Accent 4" w:uiPriority="46"/>
+    <w:lsdException w:name="List Table 2 Accent 4" w:uiPriority="47"/>
+    <w:lsdException w:name="List Table 3 Accent 4" w:uiPriority="48"/>
+    <w:lsdException w:name="List Table 4 Accent 4" w:uiPriority="49"/>
+    <w:lsdException w:name="List Table 5 Dark Accent 4" w:uiPriority="50"/>
+    <w:lsdException w:name="List Table 6 Colorful Accent 4" w:uiPriority="51"/>
+    <w:lsdException w:name="List Table 7 Colorful Accent 4" w:uiPriority="52"/>
+    <w:lsdException w:name="List Table 1 Light Accent 5" w:uiPriority="46"/>
+    <w:lsdException w:name="List Table 2 Accent 5" w:uiPriority="47"/>
+    <w:lsdException w:name="List Table 3 Accent 5" w:uiPriority="48"/>
+    <w:lsdException w:name="List Table 4 Accent 5" w:uiPriority="49"/>
+    <w:lsdException w:name="List Table 5 Dark Accent 5" w:uiPriority="50"/>
+    <w:lsdException w:name="List Table 6 Colorful Accent 5" w:uiPriority="51"/>
+    <w:lsdException w:name="List Table 7 Colorful Accent 5" w:uiPriority="52"/>
+    <w:lsdException w:name="List Table 1 Light Accent 6" w:uiPriority="46"/>
+    <w:lsdException w:name="List Table 2 Accent 6" w:uiPriority="47"/>
+    <w:lsdException w:name="List Table 3 Accent 6" w:uiPriority="48"/>
+    <w:lsdException w:name="List Table 4 Accent 6" w:uiPriority="49"/>
+    <w:lsdException w:name="List Table 5 Dark Accent 6" w:uiPriority="50"/>
+    <w:lsdException w:name="List Table 6 Colorful Accent 6" w:uiPriority="51"/>
+    <w:lsdException w:name="List Table 7 Colorful Accent 6" w:uiPriority="52"/>
   </w:latentStyles>
   <w:style w:type="paragraph" w:default="1" w:styleId="Normal">
     <w:name w:val="Normal"/>
@@ -14362,7 +16282,6 @@
     <w:uiPriority w:val="99"/>
     <w:semiHidden/>
     <w:unhideWhenUsed/>
-    <w:qFormat/>
     <w:tblPr>
       <w:tblInd w:w="0" w:type="dxa"/>
       <w:tblCellMar>
@@ -14507,7 +16426,6 @@
     <w:uiPriority w:val="59"/>
     <w:rsid w:val="00074852"/>
     <w:tblPr>
-      <w:tblInd w:w="0" w:type="dxa"/>
       <w:tblBorders>
         <w:top w:val="single" w:sz="4" w:space="0" w:color="000000"/>
         <w:left w:val="single" w:sz="4" w:space="0" w:color="000000"/>
@@ -14516,12 +16434,6 @@
         <w:insideH w:val="single" w:sz="4" w:space="0" w:color="000000"/>
         <w:insideV w:val="single" w:sz="4" w:space="0" w:color="000000"/>
       </w:tblBorders>
-      <w:tblCellMar>
-        <w:top w:w="0" w:type="dxa"/>
-        <w:left w:w="108" w:type="dxa"/>
-        <w:bottom w:w="0" w:type="dxa"/>
-        <w:right w:w="108" w:type="dxa"/>
-      </w:tblCellMar>
     </w:tblPr>
   </w:style>
   <w:style w:type="character" w:customStyle="1" w:styleId="Heading1Char">
@@ -14779,7 +16691,7 @@
   <w:style w:type="paragraph" w:styleId="ListParagraph">
     <w:name w:val="List Paragraph"/>
     <w:basedOn w:val="Normal"/>
-    <w:uiPriority w:val="99"/>
+    <w:uiPriority w:val="34"/>
     <w:qFormat/>
     <w:rsid w:val="00136D37"/>
     <w:pPr>
@@ -15045,7 +16957,7 @@
   <a:extraClrSchemeLst/>
   <a:extLst>
     <a:ext uri="{05A4C25C-085E-4340-85A3-A5531E510DB2}">
-      <thm15:themeFamily xmlns:thm15="http://schemas.microsoft.com/office/thememl/2012/main" xmlns="" name="Office Theme" id="{62F939B6-93AF-4DB8-9C6B-D6C7DFDC589F}" vid="{4A3C46E8-61CC-4603-A589-7422A47A8E4A}"/>
+      <thm15:themeFamily xmlns:thm15="http://schemas.microsoft.com/office/thememl/2012/main" name="Office Theme" id="{62F939B6-93AF-4DB8-9C6B-D6C7DFDC589F}" vid="{4A3C46E8-61CC-4603-A589-7422A47A8E4A}"/>
     </a:ext>
   </a:extLst>
 </a:theme>

</xml_diff>

<commit_message>
-- Phúc -- Update lại phần viết tắt TLĐT Xóa folder UI-Simple (folder rất nguy hiểm)
</commit_message>
<xml_diff>
--- a/Documents/TLĐT_Nhóm Trương Tiến Phúc.docx
+++ b/Documents/TLĐT_Nhóm Trương Tiến Phúc.docx
@@ -5820,6 +5820,15 @@
                 <w:szCs w:val="24"/>
               </w:rPr>
             </w:pPr>
+            <w:r>
+              <w:rPr>
+                <w:sz w:val="24"/>
+                <w:szCs w:val="24"/>
+              </w:rPr>
+              <w:t>n/a</w:t>
+            </w:r>
+            <w:bookmarkStart w:id="8" w:name="_GoBack"/>
+            <w:bookmarkEnd w:id="8"/>
           </w:p>
         </w:tc>
         <w:tc>
@@ -5846,6 +5855,236 @@
           </w:p>
         </w:tc>
       </w:tr>
+      <w:tr>
+        <w:tc>
+          <w:tcPr>
+            <w:tcW w:w="1350" w:type="dxa"/>
+            <w:vAlign w:val="center"/>
+          </w:tcPr>
+          <w:p>
+            <w:pPr>
+              <w:ind w:firstLine="0"/>
+              <w:jc w:val="both"/>
+              <w:rPr>
+                <w:sz w:val="24"/>
+                <w:szCs w:val="24"/>
+              </w:rPr>
+            </w:pPr>
+            <w:r>
+              <w:rPr>
+                <w:sz w:val="24"/>
+                <w:szCs w:val="24"/>
+              </w:rPr>
+              <w:t>YC</w:t>
+            </w:r>
+          </w:p>
+        </w:tc>
+        <w:tc>
+          <w:tcPr>
+            <w:tcW w:w="2250" w:type="dxa"/>
+            <w:vAlign w:val="center"/>
+          </w:tcPr>
+          <w:p>
+            <w:pPr>
+              <w:ind w:firstLine="0"/>
+              <w:jc w:val="left"/>
+              <w:rPr>
+                <w:sz w:val="24"/>
+                <w:szCs w:val="24"/>
+              </w:rPr>
+            </w:pPr>
+            <w:r>
+              <w:rPr>
+                <w:sz w:val="24"/>
+                <w:szCs w:val="24"/>
+              </w:rPr>
+              <w:t>Yêu cầu</w:t>
+            </w:r>
+          </w:p>
+        </w:tc>
+        <w:tc>
+          <w:tcPr>
+            <w:tcW w:w="6480" w:type="dxa"/>
+            <w:vAlign w:val="center"/>
+          </w:tcPr>
+          <w:p>
+            <w:pPr>
+              <w:ind w:firstLine="0"/>
+              <w:jc w:val="both"/>
+              <w:rPr>
+                <w:sz w:val="24"/>
+                <w:szCs w:val="24"/>
+              </w:rPr>
+            </w:pPr>
+            <w:r>
+              <w:rPr>
+                <w:sz w:val="24"/>
+                <w:szCs w:val="24"/>
+              </w:rPr>
+              <w:t>Yêu cầu cần thực hiện</w:t>
+            </w:r>
+          </w:p>
+        </w:tc>
+      </w:tr>
+      <w:tr>
+        <w:tc>
+          <w:tcPr>
+            <w:tcW w:w="1350" w:type="dxa"/>
+            <w:vAlign w:val="center"/>
+          </w:tcPr>
+          <w:p>
+            <w:pPr>
+              <w:ind w:firstLine="0"/>
+              <w:jc w:val="both"/>
+              <w:rPr>
+                <w:sz w:val="24"/>
+                <w:szCs w:val="24"/>
+              </w:rPr>
+            </w:pPr>
+            <w:r>
+              <w:rPr>
+                <w:sz w:val="24"/>
+                <w:szCs w:val="24"/>
+              </w:rPr>
+              <w:t>n/a</w:t>
+            </w:r>
+          </w:p>
+        </w:tc>
+        <w:tc>
+          <w:tcPr>
+            <w:tcW w:w="2250" w:type="dxa"/>
+            <w:vAlign w:val="center"/>
+          </w:tcPr>
+          <w:p>
+            <w:pPr>
+              <w:ind w:firstLine="0"/>
+              <w:jc w:val="left"/>
+              <w:rPr>
+                <w:sz w:val="24"/>
+                <w:szCs w:val="24"/>
+              </w:rPr>
+            </w:pPr>
+            <w:r>
+              <w:rPr>
+                <w:sz w:val="24"/>
+                <w:szCs w:val="24"/>
+              </w:rPr>
+              <w:t>Not Available</w:t>
+            </w:r>
+          </w:p>
+        </w:tc>
+        <w:tc>
+          <w:tcPr>
+            <w:tcW w:w="6480" w:type="dxa"/>
+            <w:vAlign w:val="center"/>
+          </w:tcPr>
+          <w:p>
+            <w:pPr>
+              <w:ind w:firstLine="0"/>
+              <w:jc w:val="both"/>
+              <w:rPr>
+                <w:sz w:val="24"/>
+                <w:szCs w:val="24"/>
+              </w:rPr>
+            </w:pPr>
+            <w:r>
+              <w:rPr>
+                <w:sz w:val="24"/>
+                <w:szCs w:val="24"/>
+              </w:rPr>
+              <w:t>Chưa có thông tin</w:t>
+            </w:r>
+          </w:p>
+        </w:tc>
+      </w:tr>
+      <w:tr>
+        <w:tc>
+          <w:tcPr>
+            <w:tcW w:w="1350" w:type="dxa"/>
+            <w:vAlign w:val="center"/>
+          </w:tcPr>
+          <w:p>
+            <w:pPr>
+              <w:ind w:firstLine="0"/>
+              <w:jc w:val="both"/>
+              <w:rPr>
+                <w:sz w:val="24"/>
+                <w:szCs w:val="24"/>
+              </w:rPr>
+            </w:pPr>
+            <w:r>
+              <w:rPr>
+                <w:sz w:val="24"/>
+                <w:szCs w:val="24"/>
+              </w:rPr>
+              <w:t>PIN</w:t>
+            </w:r>
+          </w:p>
+        </w:tc>
+        <w:tc>
+          <w:tcPr>
+            <w:tcW w:w="2250" w:type="dxa"/>
+            <w:vAlign w:val="center"/>
+          </w:tcPr>
+          <w:p>
+            <w:pPr>
+              <w:ind w:firstLine="0"/>
+              <w:jc w:val="left"/>
+              <w:rPr>
+                <w:sz w:val="24"/>
+                <w:szCs w:val="24"/>
+              </w:rPr>
+            </w:pPr>
+            <w:r>
+              <w:rPr>
+                <w:sz w:val="24"/>
+                <w:szCs w:val="24"/>
+                <w:shd w:val="clear" w:color="auto" w:fill="FFFFFF"/>
+              </w:rPr>
+              <w:t xml:space="preserve">Personal </w:t>
+            </w:r>
+            <w:r>
+              <w:rPr>
+                <w:sz w:val="24"/>
+                <w:szCs w:val="24"/>
+                <w:shd w:val="clear" w:color="auto" w:fill="FFFFFF"/>
+              </w:rPr>
+              <w:t>I</w:t>
+            </w:r>
+            <w:r>
+              <w:rPr>
+                <w:sz w:val="24"/>
+                <w:szCs w:val="24"/>
+                <w:shd w:val="clear" w:color="auto" w:fill="FFFFFF"/>
+              </w:rPr>
+              <w:t>dentification Number</w:t>
+            </w:r>
+          </w:p>
+        </w:tc>
+        <w:tc>
+          <w:tcPr>
+            <w:tcW w:w="6480" w:type="dxa"/>
+            <w:vAlign w:val="center"/>
+          </w:tcPr>
+          <w:p>
+            <w:pPr>
+              <w:ind w:firstLine="0"/>
+              <w:jc w:val="both"/>
+              <w:rPr>
+                <w:sz w:val="24"/>
+                <w:szCs w:val="24"/>
+              </w:rPr>
+            </w:pPr>
+            <w:r>
+              <w:rPr>
+                <w:sz w:val="24"/>
+                <w:szCs w:val="24"/>
+              </w:rPr>
+              <w:t>Mật khẩu truy cập account</w:t>
+            </w:r>
+          </w:p>
+        </w:tc>
+      </w:tr>
     </w:tbl>
     <w:p>
       <w:pPr>
@@ -5854,16 +6093,16 @@
           <w:szCs w:val="24"/>
         </w:rPr>
       </w:pPr>
-      <w:bookmarkStart w:id="8" w:name="_Toc356850044"/>
-      <w:bookmarkStart w:id="9" w:name="_Toc356850279"/>
+      <w:bookmarkStart w:id="9" w:name="_Toc356850044"/>
+      <w:bookmarkStart w:id="10" w:name="_Toc356850279"/>
       <w:r>
         <w:rPr>
           <w:szCs w:val="24"/>
         </w:rPr>
         <w:t>1.4. Tài liệu tham khảo</w:t>
       </w:r>
-      <w:bookmarkEnd w:id="8"/>
       <w:bookmarkEnd w:id="9"/>
+      <w:bookmarkEnd w:id="10"/>
     </w:p>
     <w:p>
       <w:pPr>
@@ -6061,7 +6300,19 @@
                   <w:u w:val="none"/>
                   <w:lang w:val="fr-FR"/>
                 </w:rPr>
-                <w:t>mau-bm-qtpm-cnpm-dac-ta-yeu-cau-phan-memsrs-v2-0.doc</w:t>
+                <w:t>mau-bm-qtpm-cnpm-dac-ta-yeu-</w:t>
+              </w:r>
+              <w:r>
+                <w:rPr>
+                  <w:rStyle w:val="Hyperlink"/>
+                  <w:color w:val="auto"/>
+                  <w:sz w:val="24"/>
+                  <w:szCs w:val="24"/>
+                  <w:u w:val="none"/>
+                  <w:lang w:val="fr-FR"/>
+                </w:rPr>
+                <w:lastRenderedPageBreak/>
+                <w:t>cau-phan-memsrs-v2-0.doc</w:t>
               </w:r>
             </w:hyperlink>
           </w:p>
@@ -6092,7 +6343,18 @@
                   <w:szCs w:val="24"/>
                   <w:lang w:val="fr-FR"/>
                 </w:rPr>
-                <w:t>https://hienngong.files.wordpress.com/2012/09/mau-bm-qtpm-cnpm-dac-ta-yeu-cau-phan-memsrs-v2-0.doc</w:t>
+                <w:t>https://hienngong.files.wordpress.com/20</w:t>
+              </w:r>
+              <w:r>
+                <w:rPr>
+                  <w:rStyle w:val="Hyperlink"/>
+                  <w:color w:val="5566DD"/>
+                  <w:sz w:val="24"/>
+                  <w:szCs w:val="24"/>
+                  <w:lang w:val="fr-FR"/>
+                </w:rPr>
+                <w:lastRenderedPageBreak/>
+                <w:t>12/09/mau-bm-qtpm-cnpm-dac-ta-yeu-cau-phan-memsrs-v2-0.doc</w:t>
               </w:r>
             </w:hyperlink>
           </w:p>
@@ -6114,6 +6376,15 @@
                 <w:lang w:val="fr-FR"/>
               </w:rPr>
             </w:pPr>
+            <w:r>
+              <w:rPr>
+                <w:sz w:val="24"/>
+                <w:szCs w:val="24"/>
+                <w:lang w:val="fr-FR"/>
+              </w:rPr>
+              <w:lastRenderedPageBreak/>
+              <w:t>n/a</w:t>
+            </w:r>
           </w:p>
         </w:tc>
       </w:tr>
@@ -6145,6 +6416,7 @@
                 <w:szCs w:val="24"/>
                 <w:shd w:val="clear" w:color="auto" w:fill="FCFCFF"/>
               </w:rPr>
+              <w:lastRenderedPageBreak/>
               <w:t>2</w:t>
             </w:r>
           </w:p>
@@ -6215,6 +6487,13 @@
                 <w:szCs w:val="24"/>
               </w:rPr>
             </w:pPr>
+            <w:r>
+              <w:rPr>
+                <w:sz w:val="24"/>
+                <w:szCs w:val="24"/>
+              </w:rPr>
+              <w:t>n/a</w:t>
+            </w:r>
           </w:p>
         </w:tc>
       </w:tr>
@@ -6226,17 +6505,16 @@
           <w:szCs w:val="24"/>
         </w:rPr>
       </w:pPr>
-      <w:bookmarkStart w:id="10" w:name="_Toc356850045"/>
-      <w:bookmarkStart w:id="11" w:name="_Toc356850280"/>
-      <w:r>
-        <w:rPr>
-          <w:szCs w:val="24"/>
-        </w:rPr>
-        <w:lastRenderedPageBreak/>
+      <w:bookmarkStart w:id="11" w:name="_Toc356850045"/>
+      <w:bookmarkStart w:id="12" w:name="_Toc356850280"/>
+      <w:r>
+        <w:rPr>
+          <w:szCs w:val="24"/>
+        </w:rPr>
         <w:t>1.5. Mô tả tài liệu</w:t>
       </w:r>
-      <w:bookmarkEnd w:id="10"/>
       <w:bookmarkEnd w:id="11"/>
+      <w:bookmarkEnd w:id="12"/>
     </w:p>
     <w:p>
       <w:pPr>
@@ -6455,8 +6733,8 @@
           <w:szCs w:val="24"/>
         </w:rPr>
       </w:pPr>
-      <w:bookmarkStart w:id="12" w:name="_Toc356850046"/>
-      <w:bookmarkStart w:id="13" w:name="_Toc356850281"/>
+      <w:bookmarkStart w:id="13" w:name="_Toc356850046"/>
+      <w:bookmarkStart w:id="14" w:name="_Toc356850281"/>
       <w:r>
         <w:rPr>
           <w:szCs w:val="24"/>
@@ -6464,8 +6742,8 @@
         <w:lastRenderedPageBreak/>
         <w:t>2. TỔNG QUAN VỀ PHẦN MỀM</w:t>
       </w:r>
-      <w:bookmarkEnd w:id="12"/>
       <w:bookmarkEnd w:id="13"/>
+      <w:bookmarkEnd w:id="14"/>
     </w:p>
     <w:p>
       <w:pPr>
@@ -6474,16 +6752,16 @@
           <w:szCs w:val="24"/>
         </w:rPr>
       </w:pPr>
-      <w:bookmarkStart w:id="14" w:name="_Toc356850047"/>
-      <w:bookmarkStart w:id="15" w:name="_Toc356850282"/>
+      <w:bookmarkStart w:id="15" w:name="_Toc356850047"/>
+      <w:bookmarkStart w:id="16" w:name="_Toc356850282"/>
       <w:r>
         <w:rPr>
           <w:szCs w:val="24"/>
         </w:rPr>
         <w:t>2.1. Yêu cầu chung của phần mềm</w:t>
       </w:r>
-      <w:bookmarkEnd w:id="14"/>
       <w:bookmarkEnd w:id="15"/>
+      <w:bookmarkEnd w:id="16"/>
     </w:p>
     <w:p>
       <w:pPr>
@@ -6578,16 +6856,16 @@
           <w:szCs w:val="24"/>
         </w:rPr>
       </w:pPr>
-      <w:bookmarkStart w:id="16" w:name="_Toc356850048"/>
-      <w:bookmarkStart w:id="17" w:name="_Toc356850283"/>
+      <w:bookmarkStart w:id="17" w:name="_Toc356850048"/>
+      <w:bookmarkStart w:id="18" w:name="_Toc356850283"/>
       <w:r>
         <w:rPr>
           <w:szCs w:val="24"/>
         </w:rPr>
         <w:t>2.2. Mục tiêu của phần mềm</w:t>
       </w:r>
-      <w:bookmarkEnd w:id="16"/>
       <w:bookmarkEnd w:id="17"/>
+      <w:bookmarkEnd w:id="18"/>
     </w:p>
     <w:p>
       <w:pPr>
@@ -6613,16 +6891,16 @@
           <w:szCs w:val="24"/>
         </w:rPr>
       </w:pPr>
-      <w:bookmarkStart w:id="18" w:name="_Toc356850049"/>
-      <w:bookmarkStart w:id="19" w:name="_Toc356850284"/>
+      <w:bookmarkStart w:id="19" w:name="_Toc356850049"/>
+      <w:bookmarkStart w:id="20" w:name="_Toc356850284"/>
       <w:r>
         <w:rPr>
           <w:szCs w:val="24"/>
         </w:rPr>
         <w:t>2.3. Đối tượng người dùng</w:t>
       </w:r>
-      <w:bookmarkEnd w:id="18"/>
       <w:bookmarkEnd w:id="19"/>
+      <w:bookmarkEnd w:id="20"/>
     </w:p>
     <w:p>
       <w:pPr>
@@ -6681,8 +6959,8 @@
           <w:szCs w:val="24"/>
         </w:rPr>
       </w:pPr>
-      <w:bookmarkStart w:id="20" w:name="_Toc356850050"/>
-      <w:bookmarkStart w:id="21" w:name="_Toc356850285"/>
+      <w:bookmarkStart w:id="21" w:name="_Toc356850050"/>
+      <w:bookmarkStart w:id="22" w:name="_Toc356850285"/>
       <w:r>
         <w:rPr>
           <w:szCs w:val="24"/>
@@ -6690,8 +6968,8 @@
         <w:lastRenderedPageBreak/>
         <w:t>2.4. Mô hình tổng thể của phần mềm</w:t>
       </w:r>
-      <w:bookmarkEnd w:id="20"/>
       <w:bookmarkEnd w:id="21"/>
+      <w:bookmarkEnd w:id="22"/>
     </w:p>
     <w:p>
       <w:pPr>
@@ -6723,10 +7001,10 @@
             <v:path o:extrusionok="f" gradientshapeok="t" o:connecttype="rect"/>
             <o:lock v:ext="edit" aspectratio="t"/>
           </v:shapetype>
-          <v:shape id="_x0000_i1031" type="#_x0000_t75" style="width:487.5pt;height:369.75pt" o:ole="">
+          <v:shape id="_x0000_i1025" type="#_x0000_t75" style="width:487.5pt;height:369.75pt" o:ole="">
             <v:imagedata r:id="rId12" o:title=""/>
           </v:shape>
-          <o:OLEObject Type="Embed" ProgID="Visio.Drawing.11" ShapeID="_x0000_i1031" DrawAspect="Content" ObjectID="_1487944026" r:id="rId13"/>
+          <o:OLEObject Type="Embed" ProgID="Visio.Drawing.11" ShapeID="_x0000_i1025" DrawAspect="Content" ObjectID="_1487944447" r:id="rId13"/>
         </w:object>
       </w:r>
     </w:p>
@@ -6737,8 +7015,8 @@
           <w:szCs w:val="24"/>
         </w:rPr>
       </w:pPr>
-      <w:bookmarkStart w:id="22" w:name="_Toc356850051"/>
-      <w:bookmarkStart w:id="23" w:name="_Toc356850286"/>
+      <w:bookmarkStart w:id="23" w:name="_Toc356850051"/>
+      <w:bookmarkStart w:id="24" w:name="_Toc356850286"/>
       <w:r>
         <w:rPr>
           <w:szCs w:val="24"/>
@@ -6746,8 +7024,8 @@
         <w:lastRenderedPageBreak/>
         <w:t>3. PHÂN TÍCH QUY TRÌNH NGHIỆP VỤ</w:t>
       </w:r>
-      <w:bookmarkEnd w:id="22"/>
       <w:bookmarkEnd w:id="23"/>
+      <w:bookmarkEnd w:id="24"/>
     </w:p>
     <w:p>
       <w:pPr>
@@ -6886,10 +7164,10 @@
           <w:szCs w:val="24"/>
         </w:rPr>
         <w:object w:dxaOrig="9715" w:dyaOrig="10987">
-          <v:shape id="_x0000_i1030" type="#_x0000_t75" style="width:468pt;height:435pt" o:ole="">
+          <v:shape id="_x0000_i1026" type="#_x0000_t75" style="width:468pt;height:435pt" o:ole="">
             <v:imagedata r:id="rId14" o:title=""/>
           </v:shape>
-          <o:OLEObject Type="Embed" ProgID="Visio.Drawing.11" ShapeID="_x0000_i1030" DrawAspect="Content" ObjectID="_1487944027" r:id="rId15"/>
+          <o:OLEObject Type="Embed" ProgID="Visio.Drawing.11" ShapeID="_x0000_i1026" DrawAspect="Content" ObjectID="_1487944448" r:id="rId15"/>
         </w:object>
       </w:r>
     </w:p>
@@ -6900,8 +7178,8 @@
           <w:szCs w:val="24"/>
         </w:rPr>
       </w:pPr>
-      <w:bookmarkStart w:id="24" w:name="_Toc356850052"/>
-      <w:bookmarkStart w:id="25" w:name="_Toc356850287"/>
+      <w:bookmarkStart w:id="25" w:name="_Toc356850052"/>
+      <w:bookmarkStart w:id="26" w:name="_Toc356850287"/>
       <w:r>
         <w:rPr>
           <w:szCs w:val="24"/>
@@ -6909,8 +7187,8 @@
         <w:lastRenderedPageBreak/>
         <w:t>3.1a.3. Mô tả các bước</w:t>
       </w:r>
-      <w:bookmarkEnd w:id="24"/>
       <w:bookmarkEnd w:id="25"/>
+      <w:bookmarkEnd w:id="26"/>
     </w:p>
     <w:p>
       <w:pPr>
@@ -7213,10 +7491,10 @@
           <w:szCs w:val="24"/>
         </w:rPr>
         <w:object w:dxaOrig="11297" w:dyaOrig="11023">
-          <v:shape id="_x0000_i1029" type="#_x0000_t75" style="width:468pt;height:456pt" o:ole="">
+          <v:shape id="_x0000_i1027" type="#_x0000_t75" style="width:468pt;height:456pt" o:ole="">
             <v:imagedata r:id="rId16" o:title=""/>
           </v:shape>
-          <o:OLEObject Type="Embed" ProgID="Visio.Drawing.11" ShapeID="_x0000_i1029" DrawAspect="Content" ObjectID="_1487944028" r:id="rId17"/>
+          <o:OLEObject Type="Embed" ProgID="Visio.Drawing.11" ShapeID="_x0000_i1027" DrawAspect="Content" ObjectID="_1487944449" r:id="rId17"/>
         </w:object>
       </w:r>
     </w:p>
@@ -7485,8 +7763,8 @@
         <w:t>3.2.2. Mô hình quy trình nghiệp vụ</w:t>
       </w:r>
     </w:p>
-    <w:bookmarkStart w:id="26" w:name="_MON_1486497037"/>
-    <w:bookmarkEnd w:id="26"/>
+    <w:bookmarkStart w:id="27" w:name="_MON_1486497037"/>
+    <w:bookmarkEnd w:id="27"/>
     <w:p>
       <w:pPr>
         <w:jc w:val="center"/>
@@ -7501,10 +7779,10 @@
           <w:szCs w:val="24"/>
         </w:rPr>
         <w:object w:dxaOrig="9715" w:dyaOrig="10987">
-          <v:shape id="_x0000_i1032" type="#_x0000_t75" style="width:468pt;height:435pt" o:ole="">
+          <v:shape id="_x0000_i1028" type="#_x0000_t75" style="width:468pt;height:435pt" o:ole="">
             <v:imagedata r:id="rId18" o:title=""/>
           </v:shape>
-          <o:OLEObject Type="Embed" ProgID="Visio.Drawing.11" ShapeID="_x0000_i1032" DrawAspect="Content" ObjectID="_1487944029" r:id="rId19"/>
+          <o:OLEObject Type="Embed" ProgID="Visio.Drawing.11" ShapeID="_x0000_i1028" DrawAspect="Content" ObjectID="_1487944450" r:id="rId19"/>
         </w:object>
       </w:r>
     </w:p>
@@ -7515,8 +7793,8 @@
           <w:szCs w:val="24"/>
         </w:rPr>
       </w:pPr>
-      <w:bookmarkStart w:id="27" w:name="_Toc356850053"/>
-      <w:bookmarkStart w:id="28" w:name="_Toc356850288"/>
+      <w:bookmarkStart w:id="28" w:name="_Toc356850053"/>
+      <w:bookmarkStart w:id="29" w:name="_Toc356850288"/>
       <w:r>
         <w:rPr>
           <w:szCs w:val="24"/>
@@ -7524,8 +7802,8 @@
         <w:lastRenderedPageBreak/>
         <w:t>3.2.3. Mô tả các bước</w:t>
       </w:r>
-      <w:bookmarkEnd w:id="27"/>
       <w:bookmarkEnd w:id="28"/>
+      <w:bookmarkEnd w:id="29"/>
     </w:p>
     <w:p>
       <w:pPr>
@@ -7775,8 +8053,8 @@
         </w:rPr>
         <w:t>Mô tả : cho khách hàng kiểm tra số dư tài khoản</w:t>
       </w:r>
-      <w:bookmarkStart w:id="29" w:name="_Toc356850054"/>
-      <w:bookmarkStart w:id="30" w:name="_Toc356850289"/>
+      <w:bookmarkStart w:id="30" w:name="_Toc356850054"/>
+      <w:bookmarkStart w:id="31" w:name="_Toc356850289"/>
     </w:p>
     <w:p>
       <w:pPr>
@@ -7796,8 +8074,8 @@
         </w:rPr>
         <w:t>3.3.1. Sự kiện kích hoạt</w:t>
       </w:r>
-      <w:bookmarkEnd w:id="29"/>
       <w:bookmarkEnd w:id="30"/>
+      <w:bookmarkEnd w:id="31"/>
     </w:p>
     <w:p>
       <w:pPr>
@@ -7825,8 +8103,8 @@
           <w:szCs w:val="24"/>
         </w:rPr>
       </w:pPr>
-      <w:bookmarkStart w:id="31" w:name="_Toc356850055"/>
-      <w:bookmarkStart w:id="32" w:name="_Toc356850290"/>
+      <w:bookmarkStart w:id="32" w:name="_Toc356850055"/>
+      <w:bookmarkStart w:id="33" w:name="_Toc356850290"/>
       <w:r>
         <w:rPr>
           <w:szCs w:val="24"/>
@@ -7834,11 +8112,11 @@
         <w:lastRenderedPageBreak/>
         <w:t>3.3.2. Mô hình quy trình nghiệp vụ</w:t>
       </w:r>
-      <w:bookmarkEnd w:id="31"/>
       <w:bookmarkEnd w:id="32"/>
-    </w:p>
-    <w:bookmarkStart w:id="33" w:name="_MON_1486540698"/>
-    <w:bookmarkEnd w:id="33"/>
+      <w:bookmarkEnd w:id="33"/>
+    </w:p>
+    <w:bookmarkStart w:id="34" w:name="_MON_1486540698"/>
+    <w:bookmarkEnd w:id="34"/>
     <w:p>
       <w:pPr>
         <w:ind w:firstLine="0"/>
@@ -7854,10 +8132,10 @@
           <w:szCs w:val="24"/>
         </w:rPr>
         <w:object w:dxaOrig="9715" w:dyaOrig="10987">
-          <v:shape id="_x0000_i1028" type="#_x0000_t75" style="width:6in;height:401.25pt" o:ole="">
+          <v:shape id="_x0000_i1029" type="#_x0000_t75" style="width:6in;height:401.25pt" o:ole="">
             <v:imagedata r:id="rId20" o:title=""/>
           </v:shape>
-          <o:OLEObject Type="Embed" ProgID="Visio.Drawing.11" ShapeID="_x0000_i1028" DrawAspect="Content" ObjectID="_1487944030" r:id="rId21"/>
+          <o:OLEObject Type="Embed" ProgID="Visio.Drawing.11" ShapeID="_x0000_i1029" DrawAspect="Content" ObjectID="_1487944451" r:id="rId21"/>
         </w:object>
       </w:r>
     </w:p>
@@ -7869,16 +8147,16 @@
           <w:szCs w:val="24"/>
         </w:rPr>
       </w:pPr>
-      <w:bookmarkStart w:id="34" w:name="_Toc356850056"/>
-      <w:bookmarkStart w:id="35" w:name="_Toc356850291"/>
+      <w:bookmarkStart w:id="35" w:name="_Toc356850056"/>
+      <w:bookmarkStart w:id="36" w:name="_Toc356850291"/>
       <w:r>
         <w:rPr>
           <w:szCs w:val="24"/>
         </w:rPr>
         <w:t>3.3.3. Mô tả các bước</w:t>
       </w:r>
-      <w:bookmarkEnd w:id="34"/>
       <w:bookmarkEnd w:id="35"/>
+      <w:bookmarkEnd w:id="36"/>
     </w:p>
     <w:p>
       <w:pPr>
@@ -8013,8 +8291,8 @@
           <w:szCs w:val="24"/>
         </w:rPr>
       </w:pPr>
-      <w:bookmarkStart w:id="36" w:name="_Toc356850057"/>
-      <w:bookmarkStart w:id="37" w:name="_Toc356850292"/>
+      <w:bookmarkStart w:id="37" w:name="_Toc356850057"/>
+      <w:bookmarkStart w:id="38" w:name="_Toc356850292"/>
       <w:r>
         <w:rPr>
           <w:szCs w:val="24"/>
@@ -8022,8 +8300,8 @@
         <w:lastRenderedPageBreak/>
         <w:t>3.4.  Nghiệp vụ  “ View History”</w:t>
       </w:r>
-      <w:bookmarkEnd w:id="36"/>
       <w:bookmarkEnd w:id="37"/>
+      <w:bookmarkEnd w:id="38"/>
     </w:p>
     <w:p>
       <w:pPr>
@@ -8033,16 +8311,16 @@
           <w:szCs w:val="24"/>
         </w:rPr>
       </w:pPr>
-      <w:bookmarkStart w:id="38" w:name="_Toc356850058"/>
-      <w:bookmarkStart w:id="39" w:name="_Toc356850293"/>
+      <w:bookmarkStart w:id="39" w:name="_Toc356850058"/>
+      <w:bookmarkStart w:id="40" w:name="_Toc356850293"/>
       <w:r>
         <w:rPr>
           <w:szCs w:val="24"/>
         </w:rPr>
         <w:t>3.4.1. Sự kiện kích hoạt</w:t>
       </w:r>
-      <w:bookmarkEnd w:id="38"/>
       <w:bookmarkEnd w:id="39"/>
+      <w:bookmarkEnd w:id="40"/>
     </w:p>
     <w:p>
       <w:pPr>
@@ -8069,16 +8347,16 @@
           <w:szCs w:val="24"/>
         </w:rPr>
       </w:pPr>
-      <w:bookmarkStart w:id="40" w:name="_Toc356850059"/>
-      <w:bookmarkStart w:id="41" w:name="_Toc356850294"/>
+      <w:bookmarkStart w:id="41" w:name="_Toc356850059"/>
+      <w:bookmarkStart w:id="42" w:name="_Toc356850294"/>
       <w:r>
         <w:rPr>
           <w:szCs w:val="24"/>
         </w:rPr>
         <w:t>3.4.2. Mô hình quy trình nghiệp vụ</w:t>
       </w:r>
-      <w:bookmarkEnd w:id="40"/>
       <w:bookmarkEnd w:id="41"/>
+      <w:bookmarkEnd w:id="42"/>
     </w:p>
     <w:p>
       <w:pPr>
@@ -8109,10 +8387,10 @@
           <w:szCs w:val="24"/>
         </w:rPr>
         <w:object w:dxaOrig="9713" w:dyaOrig="8863">
-          <v:shape id="_x0000_i1027" type="#_x0000_t75" style="width:468pt;height:426.75pt" o:ole="">
+          <v:shape id="_x0000_i1030" type="#_x0000_t75" style="width:468pt;height:426.75pt" o:ole="">
             <v:imagedata r:id="rId22" o:title=""/>
           </v:shape>
-          <o:OLEObject Type="Embed" ProgID="Visio.Drawing.11" ShapeID="_x0000_i1027" DrawAspect="Content" ObjectID="_1487944031" r:id="rId23"/>
+          <o:OLEObject Type="Embed" ProgID="Visio.Drawing.11" ShapeID="_x0000_i1030" DrawAspect="Content" ObjectID="_1487944452" r:id="rId23"/>
         </w:object>
       </w:r>
     </w:p>
@@ -8124,8 +8402,8 @@
           <w:szCs w:val="24"/>
         </w:rPr>
       </w:pPr>
-      <w:bookmarkStart w:id="42" w:name="_Toc356850060"/>
-      <w:bookmarkStart w:id="43" w:name="_Toc356850295"/>
+      <w:bookmarkStart w:id="43" w:name="_Toc356850060"/>
+      <w:bookmarkStart w:id="44" w:name="_Toc356850295"/>
       <w:r>
         <w:rPr>
           <w:szCs w:val="24"/>
@@ -8133,8 +8411,8 @@
         <w:lastRenderedPageBreak/>
         <w:t>3.4.3. Mô tả các bước</w:t>
       </w:r>
-      <w:bookmarkEnd w:id="42"/>
       <w:bookmarkEnd w:id="43"/>
+      <w:bookmarkEnd w:id="44"/>
     </w:p>
     <w:p>
       <w:pPr>
@@ -8291,8 +8569,8 @@
           <w:szCs w:val="24"/>
         </w:rPr>
       </w:pPr>
-      <w:bookmarkStart w:id="44" w:name="_Toc356850061"/>
-      <w:bookmarkStart w:id="45" w:name="_Toc356850296"/>
+      <w:bookmarkStart w:id="45" w:name="_Toc356850061"/>
+      <w:bookmarkStart w:id="46" w:name="_Toc356850296"/>
       <w:r>
         <w:rPr>
           <w:szCs w:val="24"/>
@@ -8300,8 +8578,8 @@
         <w:lastRenderedPageBreak/>
         <w:t>3.5.  Nghiệp vụ  “ Cash Transfer”</w:t>
       </w:r>
-      <w:bookmarkEnd w:id="44"/>
       <w:bookmarkEnd w:id="45"/>
+      <w:bookmarkEnd w:id="46"/>
     </w:p>
     <w:p>
       <w:pPr>
@@ -8310,16 +8588,16 @@
           <w:szCs w:val="24"/>
         </w:rPr>
       </w:pPr>
-      <w:bookmarkStart w:id="46" w:name="_Toc356850062"/>
-      <w:bookmarkStart w:id="47" w:name="_Toc356850297"/>
+      <w:bookmarkStart w:id="47" w:name="_Toc356850062"/>
+      <w:bookmarkStart w:id="48" w:name="_Toc356850297"/>
       <w:r>
         <w:rPr>
           <w:szCs w:val="24"/>
         </w:rPr>
         <w:t>3.5.1. Sự kiện kích hoạt</w:t>
       </w:r>
-      <w:bookmarkEnd w:id="46"/>
       <w:bookmarkEnd w:id="47"/>
+      <w:bookmarkEnd w:id="48"/>
     </w:p>
     <w:p>
       <w:pPr>
@@ -8328,16 +8606,16 @@
           <w:szCs w:val="24"/>
         </w:rPr>
       </w:pPr>
-      <w:bookmarkStart w:id="48" w:name="_Toc356850063"/>
-      <w:bookmarkStart w:id="49" w:name="_Toc356850298"/>
+      <w:bookmarkStart w:id="49" w:name="_Toc356850063"/>
+      <w:bookmarkStart w:id="50" w:name="_Toc356850298"/>
       <w:r>
         <w:rPr>
           <w:szCs w:val="24"/>
         </w:rPr>
         <w:t>Kh</w:t>
       </w:r>
-      <w:bookmarkEnd w:id="48"/>
       <w:bookmarkEnd w:id="49"/>
+      <w:bookmarkEnd w:id="50"/>
       <w:r>
         <w:rPr>
           <w:szCs w:val="24"/>
@@ -8352,16 +8630,16 @@
           <w:szCs w:val="24"/>
         </w:rPr>
       </w:pPr>
-      <w:bookmarkStart w:id="50" w:name="_Toc356850064"/>
-      <w:bookmarkStart w:id="51" w:name="_Toc356850299"/>
+      <w:bookmarkStart w:id="51" w:name="_Toc356850064"/>
+      <w:bookmarkStart w:id="52" w:name="_Toc356850299"/>
       <w:r>
         <w:rPr>
           <w:szCs w:val="24"/>
         </w:rPr>
         <w:t>3.5.2. Mô hình quy trình nghiệp vụ</w:t>
       </w:r>
-      <w:bookmarkEnd w:id="50"/>
       <w:bookmarkEnd w:id="51"/>
+      <w:bookmarkEnd w:id="52"/>
     </w:p>
     <w:p>
       <w:pPr>
@@ -8386,10 +8664,10 @@
           <w:szCs w:val="24"/>
         </w:rPr>
         <w:object w:dxaOrig="12155" w:dyaOrig="17804">
-          <v:shape id="_x0000_i1026" type="#_x0000_t75" style="width:441.75pt;height:576.75pt" o:ole="">
+          <v:shape id="_x0000_i1031" type="#_x0000_t75" style="width:441.75pt;height:576.75pt" o:ole="">
             <v:imagedata r:id="rId24" o:title=""/>
           </v:shape>
-          <o:OLEObject Type="Embed" ProgID="Visio.Drawing.11" ShapeID="_x0000_i1026" DrawAspect="Content" ObjectID="_1487944032" r:id="rId25"/>
+          <o:OLEObject Type="Embed" ProgID="Visio.Drawing.11" ShapeID="_x0000_i1031" DrawAspect="Content" ObjectID="_1487944453" r:id="rId25"/>
         </w:object>
       </w:r>
     </w:p>
@@ -8400,8 +8678,8 @@
           <w:szCs w:val="24"/>
         </w:rPr>
       </w:pPr>
-      <w:bookmarkStart w:id="52" w:name="_Toc356850065"/>
-      <w:bookmarkStart w:id="53" w:name="_Toc356850300"/>
+      <w:bookmarkStart w:id="53" w:name="_Toc356850065"/>
+      <w:bookmarkStart w:id="54" w:name="_Toc356850300"/>
       <w:r>
         <w:rPr>
           <w:szCs w:val="24"/>
@@ -8409,8 +8687,8 @@
         <w:lastRenderedPageBreak/>
         <w:t>3.5.3. Mô tả các bước</w:t>
       </w:r>
-      <w:bookmarkEnd w:id="52"/>
       <w:bookmarkEnd w:id="53"/>
+      <w:bookmarkEnd w:id="54"/>
     </w:p>
     <w:p>
       <w:pPr>
@@ -8423,16 +8701,16 @@
           <w:szCs w:val="24"/>
         </w:rPr>
       </w:pPr>
-      <w:bookmarkStart w:id="54" w:name="_Toc356850066"/>
-      <w:bookmarkStart w:id="55" w:name="_Toc356850301"/>
+      <w:bookmarkStart w:id="55" w:name="_Toc356850066"/>
+      <w:bookmarkStart w:id="56" w:name="_Toc356850301"/>
       <w:r>
         <w:rPr>
           <w:szCs w:val="24"/>
         </w:rPr>
         <w:t xml:space="preserve">Bước 1: </w:t>
       </w:r>
-      <w:bookmarkEnd w:id="54"/>
       <w:bookmarkEnd w:id="55"/>
+      <w:bookmarkEnd w:id="56"/>
       <w:r>
         <w:rPr>
           <w:szCs w:val="24"/>
@@ -8695,16 +8973,16 @@
           <w:szCs w:val="24"/>
         </w:rPr>
       </w:pPr>
-      <w:bookmarkStart w:id="56" w:name="_Toc356850067"/>
-      <w:bookmarkStart w:id="57" w:name="_Toc356850302"/>
+      <w:bookmarkStart w:id="57" w:name="_Toc356850067"/>
+      <w:bookmarkStart w:id="58" w:name="_Toc356850302"/>
       <w:r>
         <w:rPr>
           <w:szCs w:val="24"/>
         </w:rPr>
         <w:t>3.6.  Nghiệp vụ  “ Change PIN”</w:t>
       </w:r>
-      <w:bookmarkEnd w:id="56"/>
       <w:bookmarkEnd w:id="57"/>
+      <w:bookmarkEnd w:id="58"/>
     </w:p>
     <w:p>
       <w:pPr>
@@ -8714,16 +8992,16 @@
           <w:szCs w:val="24"/>
         </w:rPr>
       </w:pPr>
-      <w:bookmarkStart w:id="58" w:name="_Toc356850068"/>
-      <w:bookmarkStart w:id="59" w:name="_Toc356850303"/>
+      <w:bookmarkStart w:id="59" w:name="_Toc356850068"/>
+      <w:bookmarkStart w:id="60" w:name="_Toc356850303"/>
       <w:r>
         <w:rPr>
           <w:szCs w:val="24"/>
         </w:rPr>
         <w:t>3.6.1. Sự kiện kích hoạt</w:t>
       </w:r>
-      <w:bookmarkEnd w:id="58"/>
       <w:bookmarkEnd w:id="59"/>
+      <w:bookmarkEnd w:id="60"/>
     </w:p>
     <w:p>
       <w:pPr>
@@ -8751,8 +9029,8 @@
           <w:szCs w:val="24"/>
         </w:rPr>
       </w:pPr>
-      <w:bookmarkStart w:id="60" w:name="_Toc356850069"/>
-      <w:bookmarkStart w:id="61" w:name="_Toc356850304"/>
+      <w:bookmarkStart w:id="61" w:name="_Toc356850069"/>
+      <w:bookmarkStart w:id="62" w:name="_Toc356850304"/>
       <w:r>
         <w:rPr>
           <w:szCs w:val="24"/>
@@ -8760,8 +9038,8 @@
         <w:lastRenderedPageBreak/>
         <w:t>3.6.2. Mô hình quy trình nghiệp vụ</w:t>
       </w:r>
-      <w:bookmarkEnd w:id="60"/>
       <w:bookmarkEnd w:id="61"/>
+      <w:bookmarkEnd w:id="62"/>
     </w:p>
     <w:p>
       <w:pPr>
@@ -8784,10 +9062,10 @@
           <w:szCs w:val="24"/>
         </w:rPr>
         <w:object w:dxaOrig="10140" w:dyaOrig="16636">
-          <v:shape id="_x0000_i1025" type="#_x0000_t75" style="width:402.75pt;height:661.5pt" o:ole="">
+          <v:shape id="_x0000_i1032" type="#_x0000_t75" style="width:402.75pt;height:661.5pt" o:ole="">
             <v:imagedata r:id="rId26" o:title=""/>
           </v:shape>
-          <o:OLEObject Type="Embed" ProgID="Visio.Drawing.11" ShapeID="_x0000_i1025" DrawAspect="Content" ObjectID="_1487944033" r:id="rId27"/>
+          <o:OLEObject Type="Embed" ProgID="Visio.Drawing.11" ShapeID="_x0000_i1032" DrawAspect="Content" ObjectID="_1487944454" r:id="rId27"/>
         </w:object>
       </w:r>
     </w:p>
@@ -8809,16 +9087,16 @@
           <w:szCs w:val="24"/>
         </w:rPr>
       </w:pPr>
-      <w:bookmarkStart w:id="62" w:name="_Toc356850070"/>
-      <w:bookmarkStart w:id="63" w:name="_Toc356850305"/>
+      <w:bookmarkStart w:id="63" w:name="_Toc356850070"/>
+      <w:bookmarkStart w:id="64" w:name="_Toc356850305"/>
       <w:r>
         <w:rPr>
           <w:szCs w:val="24"/>
         </w:rPr>
         <w:t>3.6.3. Mô tả các bước</w:t>
       </w:r>
-      <w:bookmarkEnd w:id="62"/>
       <w:bookmarkEnd w:id="63"/>
+      <w:bookmarkEnd w:id="64"/>
     </w:p>
     <w:p>
       <w:pPr>
@@ -8828,7 +9106,7 @@
           <w:szCs w:val="24"/>
         </w:rPr>
       </w:pPr>
-      <w:bookmarkStart w:id="64" w:name="_Toc356850307"/>
+      <w:bookmarkStart w:id="65" w:name="_Toc356850307"/>
       <w:r>
         <w:rPr>
           <w:sz w:val="24"/>
@@ -8998,8 +9276,8 @@
           <w:szCs w:val="24"/>
         </w:rPr>
       </w:pPr>
-      <w:bookmarkStart w:id="65" w:name="_Toc356850332"/>
-      <w:bookmarkEnd w:id="64"/>
+      <w:bookmarkStart w:id="66" w:name="_Toc356850332"/>
+      <w:bookmarkEnd w:id="65"/>
       <w:r>
         <w:rPr>
           <w:szCs w:val="24"/>
@@ -9007,7 +9285,7 @@
         <w:lastRenderedPageBreak/>
         <w:t>4. YÊU CẦU CHỨC NĂNG CỦA PHẦN MỀM</w:t>
       </w:r>
-      <w:bookmarkEnd w:id="65"/>
+      <w:bookmarkEnd w:id="66"/>
     </w:p>
     <w:tbl>
       <w:tblPr>
@@ -9671,7 +9949,7 @@
           <w:szCs w:val="24"/>
         </w:rPr>
       </w:pPr>
-      <w:bookmarkStart w:id="66" w:name="_Toc356850333"/>
+      <w:bookmarkStart w:id="67" w:name="_Toc356850333"/>
       <w:r>
         <w:rPr>
           <w:szCs w:val="24"/>
@@ -9679,7 +9957,7 @@
         <w:lastRenderedPageBreak/>
         <w:t>5. CÁC YÊU CẦU KHÁC</w:t>
       </w:r>
-      <w:bookmarkEnd w:id="66"/>
+      <w:bookmarkEnd w:id="67"/>
     </w:p>
     <w:p>
       <w:pPr>
@@ -9688,14 +9966,14 @@
           <w:szCs w:val="24"/>
         </w:rPr>
       </w:pPr>
-      <w:bookmarkStart w:id="67" w:name="_Toc356850334"/>
+      <w:bookmarkStart w:id="68" w:name="_Toc356850334"/>
       <w:r>
         <w:rPr>
           <w:szCs w:val="24"/>
         </w:rPr>
         <w:t>5.1. Yêu cầu tính dễ sử dụng</w:t>
       </w:r>
-      <w:bookmarkEnd w:id="67"/>
+      <w:bookmarkEnd w:id="68"/>
     </w:p>
     <w:tbl>
       <w:tblPr>
@@ -9976,14 +10254,14 @@
           <w:szCs w:val="24"/>
         </w:rPr>
       </w:pPr>
-      <w:bookmarkStart w:id="68" w:name="_Toc356850335"/>
+      <w:bookmarkStart w:id="69" w:name="_Toc356850335"/>
       <w:r>
         <w:rPr>
           <w:szCs w:val="24"/>
         </w:rPr>
         <w:t>5.2. Yêu cầu về tính ổn định</w:t>
       </w:r>
-      <w:bookmarkEnd w:id="68"/>
+      <w:bookmarkEnd w:id="69"/>
     </w:p>
     <w:tbl>
       <w:tblPr>
@@ -10285,14 +10563,14 @@
           <w:szCs w:val="24"/>
         </w:rPr>
       </w:pPr>
-      <w:bookmarkStart w:id="69" w:name="_Toc356850336"/>
+      <w:bookmarkStart w:id="70" w:name="_Toc356850336"/>
       <w:r>
         <w:rPr>
           <w:szCs w:val="24"/>
         </w:rPr>
         <w:t>5.3. Yêu cầu về hiệu năng</w:t>
       </w:r>
-      <w:bookmarkEnd w:id="69"/>
+      <w:bookmarkEnd w:id="70"/>
     </w:p>
     <w:tbl>
       <w:tblPr>
@@ -10553,14 +10831,14 @@
           <w:szCs w:val="24"/>
         </w:rPr>
       </w:pPr>
-      <w:bookmarkStart w:id="70" w:name="_Toc356850337"/>
+      <w:bookmarkStart w:id="71" w:name="_Toc356850337"/>
       <w:r>
         <w:rPr>
           <w:szCs w:val="24"/>
         </w:rPr>
         <w:t>5.4. Yêu cầu bảo mật</w:t>
       </w:r>
-      <w:bookmarkEnd w:id="70"/>
+      <w:bookmarkEnd w:id="71"/>
     </w:p>
     <w:tbl>
       <w:tblPr>
@@ -10793,7 +11071,7 @@
           <w:szCs w:val="24"/>
         </w:rPr>
       </w:pPr>
-      <w:bookmarkStart w:id="71" w:name="_Toc356850338"/>
+      <w:bookmarkStart w:id="72" w:name="_Toc356850338"/>
       <w:r>
         <w:rPr>
           <w:szCs w:val="24"/>
@@ -10801,7 +11079,7 @@
         <w:lastRenderedPageBreak/>
         <w:t>5.5. Yêu cầu sao lưu và phục hồi</w:t>
       </w:r>
-      <w:bookmarkEnd w:id="71"/>
+      <w:bookmarkEnd w:id="72"/>
     </w:p>
     <w:tbl>
       <w:tblPr>
@@ -10987,7 +11265,7 @@
           <w:szCs w:val="24"/>
         </w:rPr>
       </w:pPr>
-      <w:bookmarkStart w:id="72" w:name="_Toc356850339"/>
+      <w:bookmarkStart w:id="73" w:name="_Toc356850339"/>
       <w:r>
         <w:rPr>
           <w:szCs w:val="24"/>
@@ -11006,7 +11284,7 @@
         </w:rPr>
         <w:t xml:space="preserve"> hỗ trợ</w:t>
       </w:r>
-      <w:bookmarkEnd w:id="72"/>
+      <w:bookmarkEnd w:id="73"/>
     </w:p>
     <w:tbl>
       <w:tblPr>
@@ -11246,14 +11524,14 @@
           <w:szCs w:val="24"/>
         </w:rPr>
       </w:pPr>
-      <w:bookmarkStart w:id="73" w:name="_Toc356850340"/>
+      <w:bookmarkStart w:id="74" w:name="_Toc356850340"/>
       <w:r>
         <w:rPr>
           <w:szCs w:val="24"/>
         </w:rPr>
         <w:t>5.7. Yêu cầu về công nghệ</w:t>
       </w:r>
-      <w:bookmarkEnd w:id="73"/>
+      <w:bookmarkEnd w:id="74"/>
     </w:p>
     <w:tbl>
       <w:tblPr>
@@ -11520,14 +11798,14 @@
           <w:szCs w:val="24"/>
         </w:rPr>
       </w:pPr>
-      <w:bookmarkStart w:id="74" w:name="_Toc356850341"/>
+      <w:bookmarkStart w:id="75" w:name="_Toc356850341"/>
       <w:r>
         <w:rPr>
           <w:szCs w:val="24"/>
         </w:rPr>
         <w:t>5.8. Yêu cầu về giao tiếp</w:t>
       </w:r>
-      <w:bookmarkEnd w:id="74"/>
+      <w:bookmarkEnd w:id="75"/>
     </w:p>
     <w:tbl>
       <w:tblPr>
@@ -11753,7 +12031,7 @@
           <w:szCs w:val="24"/>
         </w:rPr>
       </w:pPr>
-      <w:bookmarkStart w:id="75" w:name="_Toc356850342"/>
+      <w:bookmarkStart w:id="76" w:name="_Toc356850342"/>
       <w:r>
         <w:rPr>
           <w:szCs w:val="24"/>
@@ -11761,7 +12039,7 @@
         <w:lastRenderedPageBreak/>
         <w:t>5.9. Yêu cầu tài liệu người dùng và hỗ trợ trực tuyến</w:t>
       </w:r>
-      <w:bookmarkEnd w:id="75"/>
+      <w:bookmarkEnd w:id="76"/>
     </w:p>
     <w:tbl>
       <w:tblPr>
@@ -12035,14 +12313,14 @@
           <w:szCs w:val="24"/>
         </w:rPr>
       </w:pPr>
-      <w:bookmarkStart w:id="76" w:name="_Toc356850343"/>
+      <w:bookmarkStart w:id="77" w:name="_Toc356850343"/>
       <w:r>
         <w:rPr>
           <w:szCs w:val="24"/>
         </w:rPr>
         <w:t>5.10. Yêu cầu pháp lý</w:t>
       </w:r>
-      <w:bookmarkEnd w:id="76"/>
+      <w:bookmarkEnd w:id="77"/>
     </w:p>
     <w:tbl>
       <w:tblPr>
@@ -12268,14 +12546,14 @@
           <w:szCs w:val="24"/>
         </w:rPr>
       </w:pPr>
-      <w:bookmarkStart w:id="77" w:name="_Toc356850344"/>
+      <w:bookmarkStart w:id="78" w:name="_Toc356850344"/>
       <w:r>
         <w:rPr>
           <w:szCs w:val="24"/>
         </w:rPr>
         <w:t>5.11. Yêu cầu về các tiêu chuẩn áp dụng</w:t>
       </w:r>
-      <w:bookmarkEnd w:id="77"/>
+      <w:bookmarkEnd w:id="78"/>
     </w:p>
     <w:tbl>
       <w:tblPr>
@@ -12638,7 +12916,7 @@
                 </w:rPr>
                 <w:t>www.une</w:t>
               </w:r>
-              <w:bookmarkStart w:id="78" w:name="_Hlt480780851"/>
+              <w:bookmarkStart w:id="79" w:name="_Hlt480780851"/>
               <w:r>
                 <w:rPr>
                   <w:rStyle w:val="Hyperlink"/>
@@ -12647,7 +12925,7 @@
                 </w:rPr>
                 <w:t>c</w:t>
               </w:r>
-              <w:bookmarkEnd w:id="78"/>
+              <w:bookmarkEnd w:id="79"/>
               <w:r>
                 <w:rPr>
                   <w:rStyle w:val="Hyperlink"/>
@@ -12864,7 +13142,7 @@
           <w:szCs w:val="24"/>
         </w:rPr>
       </w:pPr>
-      <w:bookmarkStart w:id="79" w:name="_Toc356850345"/>
+      <w:bookmarkStart w:id="80" w:name="_Toc356850345"/>
       <w:r>
         <w:rPr>
           <w:szCs w:val="24"/>
@@ -12872,7 +13150,7 @@
         <w:lastRenderedPageBreak/>
         <w:t>6. TIÊU CHUẨN NGHIỆM THU PHẦN MỀM</w:t>
       </w:r>
-      <w:bookmarkEnd w:id="79"/>
+      <w:bookmarkEnd w:id="80"/>
     </w:p>
     <w:p>
       <w:pPr>
@@ -12915,8 +13193,6 @@
         </w:rPr>
         <w:t>M</w:t>
       </w:r>
-      <w:bookmarkStart w:id="80" w:name="_GoBack"/>
-      <w:bookmarkEnd w:id="80"/>
       <w:r>
         <w:rPr>
           <w:b/>
@@ -14551,7 +14827,7 @@
         <w:rFonts w:ascii="Cambria" w:hAnsi="Cambria"/>
         <w:noProof/>
       </w:rPr>
-      <w:t>23</w:t>
+      <w:t>7</w:t>
     </w:r>
     <w:r>
       <w:rPr>

</xml_diff>

<commit_message>
-- Phúc -- Update record
</commit_message>
<xml_diff>
--- a/Documents/TLĐT_Nhóm Trương Tiến Phúc.docx
+++ b/Documents/TLĐT_Nhóm Trương Tiến Phúc.docx
@@ -1428,6 +1428,15 @@
               </w:rPr>
               <w:t>Thêm các yêu cầu phi chức năng</w:t>
             </w:r>
+            <w:r>
+              <w:rPr>
+                <w:sz w:val="24"/>
+                <w:szCs w:val="24"/>
+              </w:rPr>
+              <w:t xml:space="preserve"> + viết tắt, thuật ngữ</w:t>
+            </w:r>
+            <w:bookmarkStart w:id="0" w:name="_GoBack"/>
+            <w:bookmarkEnd w:id="0"/>
           </w:p>
         </w:tc>
         <w:tc>
@@ -5469,8 +5478,8 @@
           <w:szCs w:val="24"/>
         </w:rPr>
       </w:pPr>
-      <w:bookmarkStart w:id="0" w:name="_Toc356850040"/>
-      <w:bookmarkStart w:id="1" w:name="_Toc356850275"/>
+      <w:bookmarkStart w:id="1" w:name="_Toc356850040"/>
+      <w:bookmarkStart w:id="2" w:name="_Toc356850275"/>
       <w:r>
         <w:rPr>
           <w:szCs w:val="24"/>
@@ -5478,8 +5487,8 @@
         <w:lastRenderedPageBreak/>
         <w:t>1. GIỚI THIỆU</w:t>
       </w:r>
-      <w:bookmarkEnd w:id="0"/>
       <w:bookmarkEnd w:id="1"/>
+      <w:bookmarkEnd w:id="2"/>
     </w:p>
     <w:p>
       <w:pPr>
@@ -5488,16 +5497,16 @@
           <w:szCs w:val="24"/>
         </w:rPr>
       </w:pPr>
-      <w:bookmarkStart w:id="2" w:name="_Toc356850041"/>
-      <w:bookmarkStart w:id="3" w:name="_Toc356850276"/>
+      <w:bookmarkStart w:id="3" w:name="_Toc356850041"/>
+      <w:bookmarkStart w:id="4" w:name="_Toc356850276"/>
       <w:r>
         <w:rPr>
           <w:szCs w:val="24"/>
         </w:rPr>
         <w:t>1.1. Mục đích tài liệu</w:t>
       </w:r>
-      <w:bookmarkEnd w:id="2"/>
       <w:bookmarkEnd w:id="3"/>
+      <w:bookmarkEnd w:id="4"/>
     </w:p>
     <w:p>
       <w:pPr>
@@ -5565,16 +5574,16 @@
           <w:szCs w:val="24"/>
         </w:rPr>
       </w:pPr>
-      <w:bookmarkStart w:id="4" w:name="_Toc356850042"/>
-      <w:bookmarkStart w:id="5" w:name="_Toc356850277"/>
+      <w:bookmarkStart w:id="5" w:name="_Toc356850042"/>
+      <w:bookmarkStart w:id="6" w:name="_Toc356850277"/>
       <w:r>
         <w:rPr>
           <w:szCs w:val="24"/>
         </w:rPr>
         <w:t>1.2. Phạm vi tài liệu</w:t>
       </w:r>
-      <w:bookmarkEnd w:id="4"/>
       <w:bookmarkEnd w:id="5"/>
+      <w:bookmarkEnd w:id="6"/>
     </w:p>
     <w:p>
       <w:pPr>
@@ -5601,16 +5610,16 @@
           <w:szCs w:val="24"/>
         </w:rPr>
       </w:pPr>
-      <w:bookmarkStart w:id="6" w:name="_Toc356850043"/>
-      <w:bookmarkStart w:id="7" w:name="_Toc356850278"/>
+      <w:bookmarkStart w:id="7" w:name="_Toc356850043"/>
+      <w:bookmarkStart w:id="8" w:name="_Toc356850278"/>
       <w:r>
         <w:rPr>
           <w:szCs w:val="24"/>
         </w:rPr>
         <w:t>1.3. Thuật ngữ và các từ viết tắt</w:t>
       </w:r>
-      <w:bookmarkEnd w:id="6"/>
       <w:bookmarkEnd w:id="7"/>
+      <w:bookmarkEnd w:id="8"/>
     </w:p>
     <w:tbl>
       <w:tblPr>
@@ -5827,8 +5836,6 @@
               </w:rPr>
               <w:t>n/a</w:t>
             </w:r>
-            <w:bookmarkStart w:id="8" w:name="_GoBack"/>
-            <w:bookmarkEnd w:id="8"/>
           </w:p>
         </w:tc>
         <w:tc>
@@ -7004,7 +7011,7 @@
           <v:shape id="_x0000_i1025" type="#_x0000_t75" style="width:487.5pt;height:369.75pt" o:ole="">
             <v:imagedata r:id="rId12" o:title=""/>
           </v:shape>
-          <o:OLEObject Type="Embed" ProgID="Visio.Drawing.11" ShapeID="_x0000_i1025" DrawAspect="Content" ObjectID="_1487944447" r:id="rId13"/>
+          <o:OLEObject Type="Embed" ProgID="Visio.Drawing.11" ShapeID="_x0000_i1025" DrawAspect="Content" ObjectID="_1487944564" r:id="rId13"/>
         </w:object>
       </w:r>
     </w:p>
@@ -7167,7 +7174,7 @@
           <v:shape id="_x0000_i1026" type="#_x0000_t75" style="width:468pt;height:435pt" o:ole="">
             <v:imagedata r:id="rId14" o:title=""/>
           </v:shape>
-          <o:OLEObject Type="Embed" ProgID="Visio.Drawing.11" ShapeID="_x0000_i1026" DrawAspect="Content" ObjectID="_1487944448" r:id="rId15"/>
+          <o:OLEObject Type="Embed" ProgID="Visio.Drawing.11" ShapeID="_x0000_i1026" DrawAspect="Content" ObjectID="_1487944565" r:id="rId15"/>
         </w:object>
       </w:r>
     </w:p>
@@ -7494,7 +7501,7 @@
           <v:shape id="_x0000_i1027" type="#_x0000_t75" style="width:468pt;height:456pt" o:ole="">
             <v:imagedata r:id="rId16" o:title=""/>
           </v:shape>
-          <o:OLEObject Type="Embed" ProgID="Visio.Drawing.11" ShapeID="_x0000_i1027" DrawAspect="Content" ObjectID="_1487944449" r:id="rId17"/>
+          <o:OLEObject Type="Embed" ProgID="Visio.Drawing.11" ShapeID="_x0000_i1027" DrawAspect="Content" ObjectID="_1487944566" r:id="rId17"/>
         </w:object>
       </w:r>
     </w:p>
@@ -7782,7 +7789,7 @@
           <v:shape id="_x0000_i1028" type="#_x0000_t75" style="width:468pt;height:435pt" o:ole="">
             <v:imagedata r:id="rId18" o:title=""/>
           </v:shape>
-          <o:OLEObject Type="Embed" ProgID="Visio.Drawing.11" ShapeID="_x0000_i1028" DrawAspect="Content" ObjectID="_1487944450" r:id="rId19"/>
+          <o:OLEObject Type="Embed" ProgID="Visio.Drawing.11" ShapeID="_x0000_i1028" DrawAspect="Content" ObjectID="_1487944567" r:id="rId19"/>
         </w:object>
       </w:r>
     </w:p>
@@ -8135,7 +8142,7 @@
           <v:shape id="_x0000_i1029" type="#_x0000_t75" style="width:6in;height:401.25pt" o:ole="">
             <v:imagedata r:id="rId20" o:title=""/>
           </v:shape>
-          <o:OLEObject Type="Embed" ProgID="Visio.Drawing.11" ShapeID="_x0000_i1029" DrawAspect="Content" ObjectID="_1487944451" r:id="rId21"/>
+          <o:OLEObject Type="Embed" ProgID="Visio.Drawing.11" ShapeID="_x0000_i1029" DrawAspect="Content" ObjectID="_1487944568" r:id="rId21"/>
         </w:object>
       </w:r>
     </w:p>
@@ -8390,7 +8397,7 @@
           <v:shape id="_x0000_i1030" type="#_x0000_t75" style="width:468pt;height:426.75pt" o:ole="">
             <v:imagedata r:id="rId22" o:title=""/>
           </v:shape>
-          <o:OLEObject Type="Embed" ProgID="Visio.Drawing.11" ShapeID="_x0000_i1030" DrawAspect="Content" ObjectID="_1487944452" r:id="rId23"/>
+          <o:OLEObject Type="Embed" ProgID="Visio.Drawing.11" ShapeID="_x0000_i1030" DrawAspect="Content" ObjectID="_1487944569" r:id="rId23"/>
         </w:object>
       </w:r>
     </w:p>
@@ -8667,7 +8674,7 @@
           <v:shape id="_x0000_i1031" type="#_x0000_t75" style="width:441.75pt;height:576.75pt" o:ole="">
             <v:imagedata r:id="rId24" o:title=""/>
           </v:shape>
-          <o:OLEObject Type="Embed" ProgID="Visio.Drawing.11" ShapeID="_x0000_i1031" DrawAspect="Content" ObjectID="_1487944453" r:id="rId25"/>
+          <o:OLEObject Type="Embed" ProgID="Visio.Drawing.11" ShapeID="_x0000_i1031" DrawAspect="Content" ObjectID="_1487944570" r:id="rId25"/>
         </w:object>
       </w:r>
     </w:p>
@@ -9065,7 +9072,7 @@
           <v:shape id="_x0000_i1032" type="#_x0000_t75" style="width:402.75pt;height:661.5pt" o:ole="">
             <v:imagedata r:id="rId26" o:title=""/>
           </v:shape>
-          <o:OLEObject Type="Embed" ProgID="Visio.Drawing.11" ShapeID="_x0000_i1032" DrawAspect="Content" ObjectID="_1487944454" r:id="rId27"/>
+          <o:OLEObject Type="Embed" ProgID="Visio.Drawing.11" ShapeID="_x0000_i1032" DrawAspect="Content" ObjectID="_1487944571" r:id="rId27"/>
         </w:object>
       </w:r>
     </w:p>
@@ -14827,7 +14834,7 @@
         <w:rFonts w:ascii="Cambria" w:hAnsi="Cambria"/>
         <w:noProof/>
       </w:rPr>
-      <w:t>7</w:t>
+      <w:t>2</w:t>
     </w:r>
     <w:r>
       <w:rPr>

</xml_diff>

<commit_message>
(Update thay Đạt) Sửa Activities flow phần Withdraw Money
</commit_message>
<xml_diff>
--- a/Documents/TLĐT_Nhóm Trương Tiến Phúc.docx
+++ b/Documents/TLĐT_Nhóm Trương Tiến Phúc.docx
@@ -1585,8 +1585,6 @@
               </w:rPr>
               <w:t>; phần yêu cầu của bên B</w:t>
             </w:r>
-            <w:bookmarkStart w:id="0" w:name="_GoBack"/>
-            <w:bookmarkEnd w:id="0"/>
           </w:p>
         </w:tc>
         <w:tc>
@@ -4208,6 +4206,7 @@
           <w:docPartUnique/>
         </w:docPartObj>
       </w:sdtPr>
+      <w:sdtEndPr/>
       <w:sdtContent>
         <w:p>
           <w:pPr>
@@ -8358,9 +8357,9 @@
           <w:szCs w:val="24"/>
         </w:rPr>
       </w:pPr>
-      <w:bookmarkStart w:id="1" w:name="_Toc356850040"/>
-      <w:bookmarkStart w:id="2" w:name="_Toc414290180"/>
-      <w:bookmarkStart w:id="3" w:name="_Toc414294525"/>
+      <w:bookmarkStart w:id="0" w:name="_Toc356850040"/>
+      <w:bookmarkStart w:id="1" w:name="_Toc414290180"/>
+      <w:bookmarkStart w:id="2" w:name="_Toc414294525"/>
       <w:r>
         <w:rPr>
           <w:szCs w:val="24"/>
@@ -8368,29 +8367,29 @@
         <w:lastRenderedPageBreak/>
         <w:t>1. GIỚI THIỆU</w:t>
       </w:r>
+      <w:bookmarkEnd w:id="0"/>
       <w:bookmarkEnd w:id="1"/>
       <w:bookmarkEnd w:id="2"/>
+    </w:p>
+    <w:p>
+      <w:pPr>
+        <w:pStyle w:val="Heading2"/>
+        <w:rPr>
+          <w:szCs w:val="24"/>
+        </w:rPr>
+      </w:pPr>
+      <w:bookmarkStart w:id="3" w:name="_Toc356850041"/>
+      <w:bookmarkStart w:id="4" w:name="_Toc414290181"/>
+      <w:bookmarkStart w:id="5" w:name="_Toc414294526"/>
+      <w:r>
+        <w:rPr>
+          <w:szCs w:val="24"/>
+        </w:rPr>
+        <w:t>1.1. Mục đích tài liệu</w:t>
+      </w:r>
       <w:bookmarkEnd w:id="3"/>
-    </w:p>
-    <w:p>
-      <w:pPr>
-        <w:pStyle w:val="Heading2"/>
-        <w:rPr>
-          <w:szCs w:val="24"/>
-        </w:rPr>
-      </w:pPr>
-      <w:bookmarkStart w:id="4" w:name="_Toc356850041"/>
-      <w:bookmarkStart w:id="5" w:name="_Toc414290181"/>
-      <w:bookmarkStart w:id="6" w:name="_Toc414294526"/>
-      <w:r>
-        <w:rPr>
-          <w:szCs w:val="24"/>
-        </w:rPr>
-        <w:t>1.1. Mục đích tài liệu</w:t>
-      </w:r>
       <w:bookmarkEnd w:id="4"/>
       <w:bookmarkEnd w:id="5"/>
-      <w:bookmarkEnd w:id="6"/>
     </w:p>
     <w:p>
       <w:pPr>
@@ -8458,18 +8457,18 @@
           <w:szCs w:val="24"/>
         </w:rPr>
       </w:pPr>
-      <w:bookmarkStart w:id="7" w:name="_Toc356850042"/>
-      <w:bookmarkStart w:id="8" w:name="_Toc414290182"/>
-      <w:bookmarkStart w:id="9" w:name="_Toc414294527"/>
+      <w:bookmarkStart w:id="6" w:name="_Toc356850042"/>
+      <w:bookmarkStart w:id="7" w:name="_Toc414290182"/>
+      <w:bookmarkStart w:id="8" w:name="_Toc414294527"/>
       <w:r>
         <w:rPr>
           <w:szCs w:val="24"/>
         </w:rPr>
         <w:t>1.2. Phạm vi tài liệu</w:t>
       </w:r>
+      <w:bookmarkEnd w:id="6"/>
       <w:bookmarkEnd w:id="7"/>
       <w:bookmarkEnd w:id="8"/>
-      <w:bookmarkEnd w:id="9"/>
     </w:p>
     <w:p>
       <w:pPr>
@@ -8496,18 +8495,18 @@
           <w:szCs w:val="24"/>
         </w:rPr>
       </w:pPr>
-      <w:bookmarkStart w:id="10" w:name="_Toc356850043"/>
-      <w:bookmarkStart w:id="11" w:name="_Toc414290183"/>
-      <w:bookmarkStart w:id="12" w:name="_Toc414294528"/>
+      <w:bookmarkStart w:id="9" w:name="_Toc356850043"/>
+      <w:bookmarkStart w:id="10" w:name="_Toc414290183"/>
+      <w:bookmarkStart w:id="11" w:name="_Toc414294528"/>
       <w:r>
         <w:rPr>
           <w:szCs w:val="24"/>
         </w:rPr>
         <w:t>1.3. Thuật ngữ và các từ viết tắt</w:t>
       </w:r>
+      <w:bookmarkEnd w:id="9"/>
       <w:bookmarkEnd w:id="10"/>
       <w:bookmarkEnd w:id="11"/>
-      <w:bookmarkEnd w:id="12"/>
     </w:p>
     <w:tbl>
       <w:tblPr>
@@ -8972,18 +8971,18 @@
           <w:szCs w:val="24"/>
         </w:rPr>
       </w:pPr>
-      <w:bookmarkStart w:id="13" w:name="_Toc356850044"/>
-      <w:bookmarkStart w:id="14" w:name="_Toc414290184"/>
-      <w:bookmarkStart w:id="15" w:name="_Toc414294529"/>
+      <w:bookmarkStart w:id="12" w:name="_Toc356850044"/>
+      <w:bookmarkStart w:id="13" w:name="_Toc414290184"/>
+      <w:bookmarkStart w:id="14" w:name="_Toc414294529"/>
       <w:r>
         <w:rPr>
           <w:szCs w:val="24"/>
         </w:rPr>
         <w:t>1.4. Tài liệu tham khảo</w:t>
       </w:r>
+      <w:bookmarkEnd w:id="12"/>
       <w:bookmarkEnd w:id="13"/>
       <w:bookmarkEnd w:id="14"/>
-      <w:bookmarkEnd w:id="15"/>
     </w:p>
     <w:p>
       <w:pPr>
@@ -9494,18 +9493,18 @@
           <w:szCs w:val="24"/>
         </w:rPr>
       </w:pPr>
-      <w:bookmarkStart w:id="16" w:name="_Toc356850045"/>
-      <w:bookmarkStart w:id="17" w:name="_Toc414290185"/>
-      <w:bookmarkStart w:id="18" w:name="_Toc414294530"/>
+      <w:bookmarkStart w:id="15" w:name="_Toc356850045"/>
+      <w:bookmarkStart w:id="16" w:name="_Toc414290185"/>
+      <w:bookmarkStart w:id="17" w:name="_Toc414294530"/>
       <w:r>
         <w:rPr>
           <w:szCs w:val="24"/>
         </w:rPr>
         <w:t>1.5. Mô tả tài liệu</w:t>
       </w:r>
+      <w:bookmarkEnd w:id="15"/>
       <w:bookmarkEnd w:id="16"/>
       <w:bookmarkEnd w:id="17"/>
-      <w:bookmarkEnd w:id="18"/>
     </w:p>
     <w:p>
       <w:pPr>
@@ -9801,9 +9800,9 @@
           <w:szCs w:val="24"/>
         </w:rPr>
       </w:pPr>
-      <w:bookmarkStart w:id="19" w:name="_Toc356850046"/>
-      <w:bookmarkStart w:id="20" w:name="_Toc414290186"/>
-      <w:bookmarkStart w:id="21" w:name="_Toc414294531"/>
+      <w:bookmarkStart w:id="18" w:name="_Toc356850046"/>
+      <w:bookmarkStart w:id="19" w:name="_Toc414290186"/>
+      <w:bookmarkStart w:id="20" w:name="_Toc414294531"/>
       <w:r>
         <w:rPr>
           <w:szCs w:val="24"/>
@@ -9811,29 +9810,29 @@
         <w:lastRenderedPageBreak/>
         <w:t>2. TỔNG QUAN VỀ PHẦN MỀM</w:t>
       </w:r>
+      <w:bookmarkEnd w:id="18"/>
       <w:bookmarkEnd w:id="19"/>
       <w:bookmarkEnd w:id="20"/>
+    </w:p>
+    <w:p>
+      <w:pPr>
+        <w:pStyle w:val="Heading2"/>
+        <w:rPr>
+          <w:szCs w:val="24"/>
+        </w:rPr>
+      </w:pPr>
+      <w:bookmarkStart w:id="21" w:name="_Toc356850047"/>
+      <w:bookmarkStart w:id="22" w:name="_Toc414290187"/>
+      <w:bookmarkStart w:id="23" w:name="_Toc414294532"/>
+      <w:r>
+        <w:rPr>
+          <w:szCs w:val="24"/>
+        </w:rPr>
+        <w:t>2.1. Yêu cầu chung của phần mềm</w:t>
+      </w:r>
       <w:bookmarkEnd w:id="21"/>
-    </w:p>
-    <w:p>
-      <w:pPr>
-        <w:pStyle w:val="Heading2"/>
-        <w:rPr>
-          <w:szCs w:val="24"/>
-        </w:rPr>
-      </w:pPr>
-      <w:bookmarkStart w:id="22" w:name="_Toc356850047"/>
-      <w:bookmarkStart w:id="23" w:name="_Toc414290187"/>
-      <w:bookmarkStart w:id="24" w:name="_Toc414294532"/>
-      <w:r>
-        <w:rPr>
-          <w:szCs w:val="24"/>
-        </w:rPr>
-        <w:t>2.1. Yêu cầu chung của phần mềm</w:t>
-      </w:r>
       <w:bookmarkEnd w:id="22"/>
       <w:bookmarkEnd w:id="23"/>
-      <w:bookmarkEnd w:id="24"/>
     </w:p>
     <w:p>
       <w:pPr>
@@ -10319,9 +10318,9 @@
           <w:szCs w:val="24"/>
         </w:rPr>
       </w:pPr>
-      <w:bookmarkStart w:id="25" w:name="_Toc356850048"/>
-      <w:bookmarkStart w:id="26" w:name="_Toc414290188"/>
-      <w:bookmarkStart w:id="27" w:name="_Toc414294533"/>
+      <w:bookmarkStart w:id="24" w:name="_Toc356850048"/>
+      <w:bookmarkStart w:id="25" w:name="_Toc414290188"/>
+      <w:bookmarkStart w:id="26" w:name="_Toc414294533"/>
       <w:r>
         <w:rPr>
           <w:szCs w:val="24"/>
@@ -10329,9 +10328,9 @@
         <w:lastRenderedPageBreak/>
         <w:t>2.2. Mục tiêu của phần mềm</w:t>
       </w:r>
+      <w:bookmarkEnd w:id="24"/>
       <w:bookmarkEnd w:id="25"/>
       <w:bookmarkEnd w:id="26"/>
-      <w:bookmarkEnd w:id="27"/>
     </w:p>
     <w:p>
       <w:pPr>
@@ -10357,18 +10356,18 @@
           <w:szCs w:val="24"/>
         </w:rPr>
       </w:pPr>
-      <w:bookmarkStart w:id="28" w:name="_Toc356850049"/>
-      <w:bookmarkStart w:id="29" w:name="_Toc414290189"/>
-      <w:bookmarkStart w:id="30" w:name="_Toc414294534"/>
+      <w:bookmarkStart w:id="27" w:name="_Toc356850049"/>
+      <w:bookmarkStart w:id="28" w:name="_Toc414290189"/>
+      <w:bookmarkStart w:id="29" w:name="_Toc414294534"/>
       <w:r>
         <w:rPr>
           <w:szCs w:val="24"/>
         </w:rPr>
         <w:t>2.3. Đối tượng người dùng</w:t>
       </w:r>
+      <w:bookmarkEnd w:id="27"/>
       <w:bookmarkEnd w:id="28"/>
       <w:bookmarkEnd w:id="29"/>
-      <w:bookmarkEnd w:id="30"/>
     </w:p>
     <w:p>
       <w:pPr>
@@ -10427,9 +10426,9 @@
           <w:szCs w:val="24"/>
         </w:rPr>
       </w:pPr>
-      <w:bookmarkStart w:id="31" w:name="_Toc356850050"/>
-      <w:bookmarkStart w:id="32" w:name="_Toc414290190"/>
-      <w:bookmarkStart w:id="33" w:name="_Toc414294535"/>
+      <w:bookmarkStart w:id="30" w:name="_Toc356850050"/>
+      <w:bookmarkStart w:id="31" w:name="_Toc414290190"/>
+      <w:bookmarkStart w:id="32" w:name="_Toc414294535"/>
       <w:r>
         <w:rPr>
           <w:szCs w:val="24"/>
@@ -10437,9 +10436,9 @@
         <w:lastRenderedPageBreak/>
         <w:t>2.4. Mô hình tổng thể của phần mềm</w:t>
       </w:r>
+      <w:bookmarkEnd w:id="30"/>
       <w:bookmarkEnd w:id="31"/>
       <w:bookmarkEnd w:id="32"/>
-      <w:bookmarkEnd w:id="33"/>
     </w:p>
     <w:p>
       <w:pPr>
@@ -10474,7 +10473,7 @@
           <v:shape id="_x0000_i1025" type="#_x0000_t75" style="width:487.5pt;height:369.75pt" o:ole="">
             <v:imagedata r:id="rId13" o:title=""/>
           </v:shape>
-          <o:OLEObject Type="Embed" ProgID="Visio.Drawing.11" ShapeID="_x0000_i1025" DrawAspect="Content" ObjectID="_1488052231" r:id="rId14"/>
+          <o:OLEObject Type="Embed" ProgID="Visio.Drawing.11" ShapeID="_x0000_i1025" DrawAspect="Content" ObjectID="_1488138849" r:id="rId14"/>
         </w:object>
       </w:r>
     </w:p>
@@ -10485,9 +10484,9 @@
           <w:szCs w:val="24"/>
         </w:rPr>
       </w:pPr>
-      <w:bookmarkStart w:id="34" w:name="_Toc356850051"/>
-      <w:bookmarkStart w:id="35" w:name="_Toc414290191"/>
-      <w:bookmarkStart w:id="36" w:name="_Toc414294536"/>
+      <w:bookmarkStart w:id="33" w:name="_Toc356850051"/>
+      <w:bookmarkStart w:id="34" w:name="_Toc414290191"/>
+      <w:bookmarkStart w:id="35" w:name="_Toc414294536"/>
       <w:r>
         <w:rPr>
           <w:szCs w:val="24"/>
@@ -10495,9 +10494,9 @@
         <w:lastRenderedPageBreak/>
         <w:t>3. PHÂN TÍCH QUY TRÌNH NGHIỆP VỤ</w:t>
       </w:r>
+      <w:bookmarkEnd w:id="33"/>
       <w:bookmarkEnd w:id="34"/>
       <w:bookmarkEnd w:id="35"/>
-      <w:bookmarkEnd w:id="36"/>
     </w:p>
     <w:p>
       <w:pPr>
@@ -10639,7 +10638,7 @@
           <v:shape id="_x0000_i1026" type="#_x0000_t75" style="width:468pt;height:435pt" o:ole="">
             <v:imagedata r:id="rId15" o:title=""/>
           </v:shape>
-          <o:OLEObject Type="Embed" ProgID="Visio.Drawing.11" ShapeID="_x0000_i1026" DrawAspect="Content" ObjectID="_1488052232" r:id="rId16"/>
+          <o:OLEObject Type="Embed" ProgID="Visio.Drawing.11" ShapeID="_x0000_i1026" DrawAspect="Content" ObjectID="_1488138850" r:id="rId16"/>
         </w:object>
       </w:r>
     </w:p>
@@ -10650,10 +10649,10 @@
           <w:szCs w:val="24"/>
         </w:rPr>
       </w:pPr>
-      <w:bookmarkStart w:id="37" w:name="_Toc356850052"/>
-      <w:bookmarkStart w:id="38" w:name="_Toc356850287"/>
-      <w:bookmarkStart w:id="39" w:name="_Toc414290192"/>
-      <w:bookmarkStart w:id="40" w:name="_Toc414294537"/>
+      <w:bookmarkStart w:id="36" w:name="_Toc356850052"/>
+      <w:bookmarkStart w:id="37" w:name="_Toc356850287"/>
+      <w:bookmarkStart w:id="38" w:name="_Toc414290192"/>
+      <w:bookmarkStart w:id="39" w:name="_Toc414294537"/>
       <w:r>
         <w:rPr>
           <w:szCs w:val="24"/>
@@ -10661,10 +10660,10 @@
         <w:lastRenderedPageBreak/>
         <w:t>3.1a.3. Mô tả các bước</w:t>
       </w:r>
+      <w:bookmarkEnd w:id="36"/>
       <w:bookmarkEnd w:id="37"/>
       <w:bookmarkEnd w:id="38"/>
       <w:bookmarkEnd w:id="39"/>
-      <w:bookmarkEnd w:id="40"/>
     </w:p>
     <w:p>
       <w:pPr>
@@ -10970,7 +10969,7 @@
           <v:shape id="_x0000_i1027" type="#_x0000_t75" style="width:468pt;height:456pt" o:ole="">
             <v:imagedata r:id="rId17" o:title=""/>
           </v:shape>
-          <o:OLEObject Type="Embed" ProgID="Visio.Drawing.11" ShapeID="_x0000_i1027" DrawAspect="Content" ObjectID="_1488052233" r:id="rId18"/>
+          <o:OLEObject Type="Embed" ProgID="Visio.Drawing.11" ShapeID="_x0000_i1027" DrawAspect="Content" ObjectID="_1488138851" r:id="rId18"/>
         </w:object>
       </w:r>
     </w:p>
@@ -10981,16 +10980,16 @@
           <w:szCs w:val="24"/>
         </w:rPr>
       </w:pPr>
-      <w:bookmarkStart w:id="41" w:name="_Toc414290193"/>
-      <w:bookmarkStart w:id="42" w:name="_Toc414294538"/>
+      <w:bookmarkStart w:id="40" w:name="_Toc414290193"/>
+      <w:bookmarkStart w:id="41" w:name="_Toc414294538"/>
       <w:r>
         <w:rPr>
           <w:szCs w:val="24"/>
         </w:rPr>
         <w:t>3.1.3. Mô tả các bước</w:t>
       </w:r>
+      <w:bookmarkEnd w:id="40"/>
       <w:bookmarkEnd w:id="41"/>
-      <w:bookmarkEnd w:id="42"/>
     </w:p>
     <w:p>
       <w:pPr>
@@ -11243,6 +11242,10 @@
         <w:t>3.2.2. Mô hình quy trình nghiệp vụ</w:t>
       </w:r>
     </w:p>
+    <w:bookmarkStart w:id="42" w:name="_GoBack"/>
+    <w:bookmarkEnd w:id="42"/>
+    <w:bookmarkStart w:id="43" w:name="_MON_1486497037"/>
+    <w:bookmarkEnd w:id="43"/>
     <w:p>
       <w:pPr>
         <w:jc w:val="center"/>
@@ -11253,57 +11256,15 @@
       </w:pPr>
       <w:r>
         <w:rPr>
-          <w:noProof/>
-        </w:rPr>
-        <w:lastRenderedPageBreak/>
-        <w:drawing>
-          <wp:inline distT="0" distB="0" distL="0" distR="0" wp14:anchorId="79A070DB" wp14:editId="1B168D27">
-            <wp:extent cx="6186170" cy="7410450"/>
-            <wp:effectExtent l="0" t="0" r="0" b="0"/>
-            <wp:docPr id="68" name="Picture 68"/>
-            <wp:cNvGraphicFramePr>
-              <a:graphicFrameLocks xmlns:a="http://schemas.openxmlformats.org/drawingml/2006/main" noChangeAspect="1"/>
-            </wp:cNvGraphicFramePr>
-            <a:graphic xmlns:a="http://schemas.openxmlformats.org/drawingml/2006/main">
-              <a:graphicData uri="http://schemas.openxmlformats.org/drawingml/2006/picture">
-                <pic:pic xmlns:pic="http://schemas.openxmlformats.org/drawingml/2006/picture">
-                  <pic:nvPicPr>
-                    <pic:cNvPr id="0" name="Picture 47"/>
-                    <pic:cNvPicPr>
-                      <a:picLocks noChangeAspect="1" noChangeArrowheads="1"/>
-                    </pic:cNvPicPr>
-                  </pic:nvPicPr>
-                  <pic:blipFill>
-                    <a:blip r:embed="rId19">
-                      <a:extLst>
-                        <a:ext uri="{28A0092B-C50C-407E-A947-70E740481C1C}">
-                          <a14:useLocalDpi xmlns:a14="http://schemas.microsoft.com/office/drawing/2010/main" val="0"/>
-                        </a:ext>
-                      </a:extLst>
-                    </a:blip>
-                    <a:srcRect/>
-                    <a:stretch>
-                      <a:fillRect/>
-                    </a:stretch>
-                  </pic:blipFill>
-                  <pic:spPr bwMode="auto">
-                    <a:xfrm>
-                      <a:off x="0" y="0"/>
-                      <a:ext cx="6186170" cy="7410450"/>
-                    </a:xfrm>
-                    <a:prstGeom prst="rect">
-                      <a:avLst/>
-                    </a:prstGeom>
-                    <a:noFill/>
-                    <a:ln>
-                      <a:noFill/>
-                    </a:ln>
-                  </pic:spPr>
-                </pic:pic>
-              </a:graphicData>
-            </a:graphic>
-          </wp:inline>
-        </w:drawing>
+          <w:sz w:val="24"/>
+          <w:szCs w:val="24"/>
+        </w:rPr>
+        <w:object w:dxaOrig="9715" w:dyaOrig="10987">
+          <v:shape id="_x0000_i1032" type="#_x0000_t75" style="width:468pt;height:435pt" o:ole="">
+            <v:imagedata r:id="rId19" o:title=""/>
+          </v:shape>
+          <o:OLEObject Type="Embed" ProgID="Visio.Drawing.11" ShapeID="_x0000_i1032" DrawAspect="Content" ObjectID="_1488138852" r:id="rId20"/>
+        </w:object>
       </w:r>
     </w:p>
     <w:p>
@@ -11313,10 +11274,10 @@
           <w:szCs w:val="24"/>
         </w:rPr>
       </w:pPr>
-      <w:bookmarkStart w:id="43" w:name="_Toc356850053"/>
-      <w:bookmarkStart w:id="44" w:name="_Toc356850288"/>
-      <w:bookmarkStart w:id="45" w:name="_Toc414290194"/>
-      <w:bookmarkStart w:id="46" w:name="_Toc414294539"/>
+      <w:bookmarkStart w:id="44" w:name="_Toc356850053"/>
+      <w:bookmarkStart w:id="45" w:name="_Toc356850288"/>
+      <w:bookmarkStart w:id="46" w:name="_Toc414290194"/>
+      <w:bookmarkStart w:id="47" w:name="_Toc414294539"/>
       <w:r>
         <w:rPr>
           <w:szCs w:val="24"/>
@@ -11324,10 +11285,10 @@
         <w:lastRenderedPageBreak/>
         <w:t>3.2.3. Mô tả các bước</w:t>
       </w:r>
-      <w:bookmarkEnd w:id="43"/>
       <w:bookmarkEnd w:id="44"/>
       <w:bookmarkEnd w:id="45"/>
       <w:bookmarkEnd w:id="46"/>
+      <w:bookmarkEnd w:id="47"/>
     </w:p>
     <w:p>
       <w:pPr>
@@ -11699,8 +11660,8 @@
         </w:rPr>
         <w:t>Mô tả : cho khách hàng kiểm tra số dư tài khoản</w:t>
       </w:r>
-      <w:bookmarkStart w:id="47" w:name="_Toc356850054"/>
-      <w:bookmarkStart w:id="48" w:name="_Toc356850289"/>
+      <w:bookmarkStart w:id="48" w:name="_Toc356850054"/>
+      <w:bookmarkStart w:id="49" w:name="_Toc356850289"/>
     </w:p>
     <w:p>
       <w:pPr>
@@ -11720,8 +11681,8 @@
         </w:rPr>
         <w:t>3.3.1. Sự kiện kích hoạt</w:t>
       </w:r>
-      <w:bookmarkEnd w:id="47"/>
       <w:bookmarkEnd w:id="48"/>
+      <w:bookmarkEnd w:id="49"/>
     </w:p>
     <w:p>
       <w:pPr>
@@ -11749,10 +11710,10 @@
           <w:szCs w:val="24"/>
         </w:rPr>
       </w:pPr>
-      <w:bookmarkStart w:id="49" w:name="_Toc356850055"/>
-      <w:bookmarkStart w:id="50" w:name="_Toc356850290"/>
-      <w:bookmarkStart w:id="51" w:name="_Toc414290195"/>
-      <w:bookmarkStart w:id="52" w:name="_Toc414294540"/>
+      <w:bookmarkStart w:id="50" w:name="_Toc356850055"/>
+      <w:bookmarkStart w:id="51" w:name="_Toc356850290"/>
+      <w:bookmarkStart w:id="52" w:name="_Toc414290195"/>
+      <w:bookmarkStart w:id="53" w:name="_Toc414294540"/>
       <w:r>
         <w:rPr>
           <w:szCs w:val="24"/>
@@ -11760,13 +11721,13 @@
         <w:lastRenderedPageBreak/>
         <w:t>3.3.2. Mô hình quy trình nghiệp vụ</w:t>
       </w:r>
-      <w:bookmarkEnd w:id="49"/>
       <w:bookmarkEnd w:id="50"/>
       <w:bookmarkEnd w:id="51"/>
       <w:bookmarkEnd w:id="52"/>
-    </w:p>
-    <w:bookmarkStart w:id="53" w:name="_MON_1486540698"/>
-    <w:bookmarkEnd w:id="53"/>
+      <w:bookmarkEnd w:id="53"/>
+    </w:p>
+    <w:bookmarkStart w:id="54" w:name="_MON_1486540698"/>
+    <w:bookmarkEnd w:id="54"/>
     <w:p>
       <w:pPr>
         <w:ind w:firstLine="0"/>
@@ -11783,9 +11744,9 @@
         </w:rPr>
         <w:object w:dxaOrig="9715" w:dyaOrig="10987">
           <v:shape id="_x0000_i1028" type="#_x0000_t75" style="width:6in;height:401.25pt" o:ole="">
-            <v:imagedata r:id="rId20" o:title=""/>
+            <v:imagedata r:id="rId21" o:title=""/>
           </v:shape>
-          <o:OLEObject Type="Embed" ProgID="Visio.Drawing.11" ShapeID="_x0000_i1028" DrawAspect="Content" ObjectID="_1488052234" r:id="rId21"/>
+          <o:OLEObject Type="Embed" ProgID="Visio.Drawing.11" ShapeID="_x0000_i1028" DrawAspect="Content" ObjectID="_1488138853" r:id="rId22"/>
         </w:object>
       </w:r>
     </w:p>
@@ -11797,20 +11758,20 @@
           <w:szCs w:val="24"/>
         </w:rPr>
       </w:pPr>
-      <w:bookmarkStart w:id="54" w:name="_Toc356850056"/>
-      <w:bookmarkStart w:id="55" w:name="_Toc356850291"/>
-      <w:bookmarkStart w:id="56" w:name="_Toc414290196"/>
-      <w:bookmarkStart w:id="57" w:name="_Toc414294541"/>
+      <w:bookmarkStart w:id="55" w:name="_Toc356850056"/>
+      <w:bookmarkStart w:id="56" w:name="_Toc356850291"/>
+      <w:bookmarkStart w:id="57" w:name="_Toc414290196"/>
+      <w:bookmarkStart w:id="58" w:name="_Toc414294541"/>
       <w:r>
         <w:rPr>
           <w:szCs w:val="24"/>
         </w:rPr>
         <w:t>3.3.3. Mô tả các bước</w:t>
       </w:r>
-      <w:bookmarkEnd w:id="54"/>
       <w:bookmarkEnd w:id="55"/>
       <w:bookmarkEnd w:id="56"/>
       <w:bookmarkEnd w:id="57"/>
+      <w:bookmarkEnd w:id="58"/>
     </w:p>
     <w:p>
       <w:pPr>
@@ -11945,9 +11906,9 @@
           <w:szCs w:val="24"/>
         </w:rPr>
       </w:pPr>
-      <w:bookmarkStart w:id="58" w:name="_Toc356850057"/>
-      <w:bookmarkStart w:id="59" w:name="_Toc414290197"/>
-      <w:bookmarkStart w:id="60" w:name="_Toc414294542"/>
+      <w:bookmarkStart w:id="59" w:name="_Toc356850057"/>
+      <w:bookmarkStart w:id="60" w:name="_Toc414290197"/>
+      <w:bookmarkStart w:id="61" w:name="_Toc414294542"/>
       <w:r>
         <w:rPr>
           <w:szCs w:val="24"/>
@@ -11955,9 +11916,9 @@
         <w:lastRenderedPageBreak/>
         <w:t>3.4.  Nghiệp vụ  “ View History”</w:t>
       </w:r>
-      <w:bookmarkEnd w:id="58"/>
       <w:bookmarkEnd w:id="59"/>
       <w:bookmarkEnd w:id="60"/>
+      <w:bookmarkEnd w:id="61"/>
     </w:p>
     <w:p>
       <w:pPr>
@@ -11967,20 +11928,20 @@
           <w:szCs w:val="24"/>
         </w:rPr>
       </w:pPr>
-      <w:bookmarkStart w:id="61" w:name="_Toc356850058"/>
-      <w:bookmarkStart w:id="62" w:name="_Toc356850293"/>
-      <w:bookmarkStart w:id="63" w:name="_Toc414290198"/>
-      <w:bookmarkStart w:id="64" w:name="_Toc414294543"/>
+      <w:bookmarkStart w:id="62" w:name="_Toc356850058"/>
+      <w:bookmarkStart w:id="63" w:name="_Toc356850293"/>
+      <w:bookmarkStart w:id="64" w:name="_Toc414290198"/>
+      <w:bookmarkStart w:id="65" w:name="_Toc414294543"/>
       <w:r>
         <w:rPr>
           <w:szCs w:val="24"/>
         </w:rPr>
         <w:t>3.4.1. Sự kiện kích hoạt</w:t>
       </w:r>
-      <w:bookmarkEnd w:id="61"/>
       <w:bookmarkEnd w:id="62"/>
       <w:bookmarkEnd w:id="63"/>
       <w:bookmarkEnd w:id="64"/>
+      <w:bookmarkEnd w:id="65"/>
     </w:p>
     <w:p>
       <w:pPr>
@@ -12007,20 +11968,20 @@
           <w:szCs w:val="24"/>
         </w:rPr>
       </w:pPr>
-      <w:bookmarkStart w:id="65" w:name="_Toc356850059"/>
-      <w:bookmarkStart w:id="66" w:name="_Toc356850294"/>
-      <w:bookmarkStart w:id="67" w:name="_Toc414290199"/>
-      <w:bookmarkStart w:id="68" w:name="_Toc414294544"/>
+      <w:bookmarkStart w:id="66" w:name="_Toc356850059"/>
+      <w:bookmarkStart w:id="67" w:name="_Toc356850294"/>
+      <w:bookmarkStart w:id="68" w:name="_Toc414290199"/>
+      <w:bookmarkStart w:id="69" w:name="_Toc414294544"/>
       <w:r>
         <w:rPr>
           <w:szCs w:val="24"/>
         </w:rPr>
         <w:t>3.4.2. Mô hình quy trình nghiệp vụ</w:t>
       </w:r>
-      <w:bookmarkEnd w:id="65"/>
       <w:bookmarkEnd w:id="66"/>
       <w:bookmarkEnd w:id="67"/>
       <w:bookmarkEnd w:id="68"/>
+      <w:bookmarkEnd w:id="69"/>
     </w:p>
     <w:p>
       <w:pPr>
@@ -12052,9 +12013,9 @@
         </w:rPr>
         <w:object w:dxaOrig="9713" w:dyaOrig="8863">
           <v:shape id="_x0000_i1029" type="#_x0000_t75" style="width:468pt;height:426.75pt" o:ole="">
-            <v:imagedata r:id="rId22" o:title=""/>
+            <v:imagedata r:id="rId23" o:title=""/>
           </v:shape>
-          <o:OLEObject Type="Embed" ProgID="Visio.Drawing.11" ShapeID="_x0000_i1029" DrawAspect="Content" ObjectID="_1488052235" r:id="rId23"/>
+          <o:OLEObject Type="Embed" ProgID="Visio.Drawing.11" ShapeID="_x0000_i1029" DrawAspect="Content" ObjectID="_1488138854" r:id="rId24"/>
         </w:object>
       </w:r>
     </w:p>
@@ -12066,10 +12027,10 @@
           <w:szCs w:val="24"/>
         </w:rPr>
       </w:pPr>
-      <w:bookmarkStart w:id="69" w:name="_Toc356850060"/>
-      <w:bookmarkStart w:id="70" w:name="_Toc356850295"/>
-      <w:bookmarkStart w:id="71" w:name="_Toc414290200"/>
-      <w:bookmarkStart w:id="72" w:name="_Toc414294545"/>
+      <w:bookmarkStart w:id="70" w:name="_Toc356850060"/>
+      <w:bookmarkStart w:id="71" w:name="_Toc356850295"/>
+      <w:bookmarkStart w:id="72" w:name="_Toc414290200"/>
+      <w:bookmarkStart w:id="73" w:name="_Toc414294545"/>
       <w:r>
         <w:rPr>
           <w:szCs w:val="24"/>
@@ -12077,10 +12038,10 @@
         <w:lastRenderedPageBreak/>
         <w:t>3.4.3. Mô tả các bước</w:t>
       </w:r>
-      <w:bookmarkEnd w:id="69"/>
       <w:bookmarkEnd w:id="70"/>
       <w:bookmarkEnd w:id="71"/>
       <w:bookmarkEnd w:id="72"/>
+      <w:bookmarkEnd w:id="73"/>
     </w:p>
     <w:p>
       <w:pPr>
@@ -12237,18 +12198,18 @@
           <w:szCs w:val="24"/>
         </w:rPr>
       </w:pPr>
-      <w:bookmarkStart w:id="73" w:name="_Toc356850061"/>
-      <w:bookmarkStart w:id="74" w:name="_Toc414290201"/>
-      <w:bookmarkStart w:id="75" w:name="_Toc414294546"/>
+      <w:bookmarkStart w:id="74" w:name="_Toc356850061"/>
+      <w:bookmarkStart w:id="75" w:name="_Toc414290201"/>
+      <w:bookmarkStart w:id="76" w:name="_Toc414294546"/>
       <w:r>
         <w:rPr>
           <w:szCs w:val="24"/>
         </w:rPr>
         <w:t>3.5.  Nghiệp vụ  “ Cash Transfer”</w:t>
       </w:r>
-      <w:bookmarkEnd w:id="73"/>
       <w:bookmarkEnd w:id="74"/>
       <w:bookmarkEnd w:id="75"/>
+      <w:bookmarkEnd w:id="76"/>
     </w:p>
     <w:p>
       <w:pPr>
@@ -12257,20 +12218,20 @@
           <w:szCs w:val="24"/>
         </w:rPr>
       </w:pPr>
-      <w:bookmarkStart w:id="76" w:name="_Toc356850062"/>
-      <w:bookmarkStart w:id="77" w:name="_Toc356850297"/>
-      <w:bookmarkStart w:id="78" w:name="_Toc414290202"/>
-      <w:bookmarkStart w:id="79" w:name="_Toc414294547"/>
+      <w:bookmarkStart w:id="77" w:name="_Toc356850062"/>
+      <w:bookmarkStart w:id="78" w:name="_Toc356850297"/>
+      <w:bookmarkStart w:id="79" w:name="_Toc414290202"/>
+      <w:bookmarkStart w:id="80" w:name="_Toc414294547"/>
       <w:r>
         <w:rPr>
           <w:szCs w:val="24"/>
         </w:rPr>
         <w:t>3.5.1. Sự kiện kích hoạt</w:t>
       </w:r>
-      <w:bookmarkEnd w:id="76"/>
       <w:bookmarkEnd w:id="77"/>
       <w:bookmarkEnd w:id="78"/>
       <w:bookmarkEnd w:id="79"/>
+      <w:bookmarkEnd w:id="80"/>
     </w:p>
     <w:p>
       <w:pPr>
@@ -12280,9 +12241,9 @@
           <w:szCs w:val="24"/>
         </w:rPr>
       </w:pPr>
-      <w:bookmarkStart w:id="80" w:name="_Toc356850063"/>
-      <w:bookmarkStart w:id="81" w:name="_Toc356850298"/>
-      <w:bookmarkStart w:id="82" w:name="_Toc414290203"/>
+      <w:bookmarkStart w:id="81" w:name="_Toc356850063"/>
+      <w:bookmarkStart w:id="82" w:name="_Toc356850298"/>
+      <w:bookmarkStart w:id="83" w:name="_Toc414290203"/>
       <w:r>
         <w:rPr>
           <w:sz w:val="24"/>
@@ -12290,8 +12251,8 @@
         </w:rPr>
         <w:t>Kh</w:t>
       </w:r>
-      <w:bookmarkEnd w:id="80"/>
       <w:bookmarkEnd w:id="81"/>
+      <w:bookmarkEnd w:id="82"/>
       <w:r>
         <w:rPr>
           <w:sz w:val="24"/>
@@ -12299,7 +12260,7 @@
         </w:rPr>
         <w:t>i khách hàng lựa chọn button “Chuyển Tiền” trên màn hình lựa chọn</w:t>
       </w:r>
-      <w:bookmarkEnd w:id="82"/>
+      <w:bookmarkEnd w:id="83"/>
       <w:r>
         <w:rPr>
           <w:sz w:val="24"/>
@@ -12315,10 +12276,10 @@
           <w:szCs w:val="24"/>
         </w:rPr>
       </w:pPr>
-      <w:bookmarkStart w:id="83" w:name="_Toc356850064"/>
-      <w:bookmarkStart w:id="84" w:name="_Toc356850299"/>
-      <w:bookmarkStart w:id="85" w:name="_Toc414290204"/>
-      <w:bookmarkStart w:id="86" w:name="_Toc414294548"/>
+      <w:bookmarkStart w:id="84" w:name="_Toc356850064"/>
+      <w:bookmarkStart w:id="85" w:name="_Toc356850299"/>
+      <w:bookmarkStart w:id="86" w:name="_Toc414290204"/>
+      <w:bookmarkStart w:id="87" w:name="_Toc414294548"/>
       <w:r>
         <w:rPr>
           <w:szCs w:val="24"/>
@@ -12326,10 +12287,10 @@
         <w:lastRenderedPageBreak/>
         <w:t>3.5.2. Mô hình quy trình nghiệp vụ</w:t>
       </w:r>
-      <w:bookmarkEnd w:id="83"/>
       <w:bookmarkEnd w:id="84"/>
       <w:bookmarkEnd w:id="85"/>
       <w:bookmarkEnd w:id="86"/>
+      <w:bookmarkEnd w:id="87"/>
     </w:p>
     <w:p>
       <w:pPr>
@@ -12354,9 +12315,9 @@
         </w:rPr>
         <w:object w:dxaOrig="12155" w:dyaOrig="17804">
           <v:shape id="_x0000_i1030" type="#_x0000_t75" style="width:441.75pt;height:576.75pt" o:ole="">
-            <v:imagedata r:id="rId24" o:title=""/>
+            <v:imagedata r:id="rId25" o:title=""/>
           </v:shape>
-          <o:OLEObject Type="Embed" ProgID="Visio.Drawing.11" ShapeID="_x0000_i1030" DrawAspect="Content" ObjectID="_1488052236" r:id="rId25"/>
+          <o:OLEObject Type="Embed" ProgID="Visio.Drawing.11" ShapeID="_x0000_i1030" DrawAspect="Content" ObjectID="_1488138855" r:id="rId26"/>
         </w:object>
       </w:r>
     </w:p>
@@ -12367,10 +12328,10 @@
           <w:szCs w:val="24"/>
         </w:rPr>
       </w:pPr>
-      <w:bookmarkStart w:id="87" w:name="_Toc356850065"/>
-      <w:bookmarkStart w:id="88" w:name="_Toc356850300"/>
-      <w:bookmarkStart w:id="89" w:name="_Toc414290205"/>
-      <w:bookmarkStart w:id="90" w:name="_Toc414294549"/>
+      <w:bookmarkStart w:id="88" w:name="_Toc356850065"/>
+      <w:bookmarkStart w:id="89" w:name="_Toc356850300"/>
+      <w:bookmarkStart w:id="90" w:name="_Toc414290205"/>
+      <w:bookmarkStart w:id="91" w:name="_Toc414294549"/>
       <w:r>
         <w:rPr>
           <w:szCs w:val="24"/>
@@ -12378,10 +12339,10 @@
         <w:lastRenderedPageBreak/>
         <w:t>3.5.3. Mô tả các bước</w:t>
       </w:r>
-      <w:bookmarkEnd w:id="87"/>
       <w:bookmarkEnd w:id="88"/>
       <w:bookmarkEnd w:id="89"/>
       <w:bookmarkEnd w:id="90"/>
+      <w:bookmarkEnd w:id="91"/>
     </w:p>
     <w:p>
       <w:pPr>
@@ -12392,9 +12353,9 @@
           <w:szCs w:val="24"/>
         </w:rPr>
       </w:pPr>
-      <w:bookmarkStart w:id="91" w:name="_Toc356850066"/>
-      <w:bookmarkStart w:id="92" w:name="_Toc356850301"/>
-      <w:bookmarkStart w:id="93" w:name="_Toc414290206"/>
+      <w:bookmarkStart w:id="92" w:name="_Toc356850066"/>
+      <w:bookmarkStart w:id="93" w:name="_Toc356850301"/>
+      <w:bookmarkStart w:id="94" w:name="_Toc414290206"/>
       <w:r>
         <w:rPr>
           <w:sz w:val="24"/>
@@ -12409,8 +12370,8 @@
         </w:rPr>
         <w:t xml:space="preserve">Bước 1: </w:t>
       </w:r>
-      <w:bookmarkEnd w:id="91"/>
       <w:bookmarkEnd w:id="92"/>
+      <w:bookmarkEnd w:id="93"/>
       <w:r>
         <w:rPr>
           <w:sz w:val="24"/>
@@ -12418,7 +12379,7 @@
         </w:rPr>
         <w:t>Nhập số tài khoản nhận</w:t>
       </w:r>
-      <w:bookmarkEnd w:id="93"/>
+      <w:bookmarkEnd w:id="94"/>
     </w:p>
     <w:p>
       <w:pPr>
@@ -12669,18 +12630,18 @@
           <w:szCs w:val="24"/>
         </w:rPr>
       </w:pPr>
-      <w:bookmarkStart w:id="94" w:name="_Toc356850067"/>
-      <w:bookmarkStart w:id="95" w:name="_Toc414290207"/>
-      <w:bookmarkStart w:id="96" w:name="_Toc414294550"/>
+      <w:bookmarkStart w:id="95" w:name="_Toc356850067"/>
+      <w:bookmarkStart w:id="96" w:name="_Toc414290207"/>
+      <w:bookmarkStart w:id="97" w:name="_Toc414294550"/>
       <w:r>
         <w:rPr>
           <w:szCs w:val="24"/>
         </w:rPr>
         <w:t>3.6.  Nghiệp vụ  “ Change PIN”</w:t>
       </w:r>
-      <w:bookmarkEnd w:id="94"/>
       <w:bookmarkEnd w:id="95"/>
       <w:bookmarkEnd w:id="96"/>
+      <w:bookmarkEnd w:id="97"/>
     </w:p>
     <w:p>
       <w:pPr>
@@ -12690,20 +12651,20 @@
           <w:szCs w:val="24"/>
         </w:rPr>
       </w:pPr>
-      <w:bookmarkStart w:id="97" w:name="_Toc356850068"/>
-      <w:bookmarkStart w:id="98" w:name="_Toc356850303"/>
-      <w:bookmarkStart w:id="99" w:name="_Toc414290208"/>
-      <w:bookmarkStart w:id="100" w:name="_Toc414294551"/>
+      <w:bookmarkStart w:id="98" w:name="_Toc356850068"/>
+      <w:bookmarkStart w:id="99" w:name="_Toc356850303"/>
+      <w:bookmarkStart w:id="100" w:name="_Toc414290208"/>
+      <w:bookmarkStart w:id="101" w:name="_Toc414294551"/>
       <w:r>
         <w:rPr>
           <w:szCs w:val="24"/>
         </w:rPr>
         <w:t>3.6.1. Sự kiện kích hoạt</w:t>
       </w:r>
-      <w:bookmarkEnd w:id="97"/>
       <w:bookmarkEnd w:id="98"/>
       <w:bookmarkEnd w:id="99"/>
       <w:bookmarkEnd w:id="100"/>
+      <w:bookmarkEnd w:id="101"/>
     </w:p>
     <w:p>
       <w:pPr>
@@ -12731,10 +12692,10 @@
           <w:szCs w:val="24"/>
         </w:rPr>
       </w:pPr>
-      <w:bookmarkStart w:id="101" w:name="_Toc356850069"/>
-      <w:bookmarkStart w:id="102" w:name="_Toc356850304"/>
-      <w:bookmarkStart w:id="103" w:name="_Toc414290209"/>
-      <w:bookmarkStart w:id="104" w:name="_Toc414294552"/>
+      <w:bookmarkStart w:id="102" w:name="_Toc356850069"/>
+      <w:bookmarkStart w:id="103" w:name="_Toc356850304"/>
+      <w:bookmarkStart w:id="104" w:name="_Toc414290209"/>
+      <w:bookmarkStart w:id="105" w:name="_Toc414294552"/>
       <w:r>
         <w:rPr>
           <w:szCs w:val="24"/>
@@ -12742,10 +12703,10 @@
         <w:lastRenderedPageBreak/>
         <w:t>3.6.2. Mô hình quy trình nghiệp vụ</w:t>
       </w:r>
-      <w:bookmarkEnd w:id="101"/>
       <w:bookmarkEnd w:id="102"/>
       <w:bookmarkEnd w:id="103"/>
       <w:bookmarkEnd w:id="104"/>
+      <w:bookmarkEnd w:id="105"/>
     </w:p>
     <w:p>
       <w:pPr>
@@ -12769,9 +12730,9 @@
         </w:rPr>
         <w:object w:dxaOrig="10140" w:dyaOrig="16636">
           <v:shape id="_x0000_i1031" type="#_x0000_t75" style="width:402.75pt;height:661.5pt" o:ole="">
-            <v:imagedata r:id="rId26" o:title=""/>
+            <v:imagedata r:id="rId27" o:title=""/>
           </v:shape>
-          <o:OLEObject Type="Embed" ProgID="Visio.Drawing.11" ShapeID="_x0000_i1031" DrawAspect="Content" ObjectID="_1488052237" r:id="rId27"/>
+          <o:OLEObject Type="Embed" ProgID="Visio.Drawing.11" ShapeID="_x0000_i1031" DrawAspect="Content" ObjectID="_1488138856" r:id="rId28"/>
         </w:object>
       </w:r>
     </w:p>
@@ -12793,20 +12754,20 @@
           <w:szCs w:val="24"/>
         </w:rPr>
       </w:pPr>
-      <w:bookmarkStart w:id="105" w:name="_Toc356850070"/>
-      <w:bookmarkStart w:id="106" w:name="_Toc356850305"/>
-      <w:bookmarkStart w:id="107" w:name="_Toc414290210"/>
-      <w:bookmarkStart w:id="108" w:name="_Toc414294553"/>
+      <w:bookmarkStart w:id="106" w:name="_Toc356850070"/>
+      <w:bookmarkStart w:id="107" w:name="_Toc356850305"/>
+      <w:bookmarkStart w:id="108" w:name="_Toc414290210"/>
+      <w:bookmarkStart w:id="109" w:name="_Toc414294553"/>
       <w:r>
         <w:rPr>
           <w:szCs w:val="24"/>
         </w:rPr>
         <w:t>3.6.3. Mô tả các bước</w:t>
       </w:r>
-      <w:bookmarkEnd w:id="105"/>
       <w:bookmarkEnd w:id="106"/>
       <w:bookmarkEnd w:id="107"/>
       <w:bookmarkEnd w:id="108"/>
+      <w:bookmarkEnd w:id="109"/>
     </w:p>
     <w:p>
       <w:pPr>
@@ -12985,8 +12946,8 @@
           <w:szCs w:val="24"/>
         </w:rPr>
       </w:pPr>
-      <w:bookmarkStart w:id="109" w:name="_Toc414290211"/>
-      <w:bookmarkStart w:id="110" w:name="_Toc414294554"/>
+      <w:bookmarkStart w:id="110" w:name="_Toc414290211"/>
+      <w:bookmarkStart w:id="111" w:name="_Toc414294554"/>
       <w:r>
         <w:rPr>
           <w:szCs w:val="24"/>
@@ -12994,8 +12955,8 @@
         <w:lastRenderedPageBreak/>
         <w:t>4. YÊU CẦU CHỨC NĂNG CỦA PHẦN MỀM</w:t>
       </w:r>
-      <w:bookmarkEnd w:id="109"/>
       <w:bookmarkEnd w:id="110"/>
+      <w:bookmarkEnd w:id="111"/>
     </w:p>
     <w:tbl>
       <w:tblPr>
@@ -13659,8 +13620,8 @@
           <w:szCs w:val="24"/>
         </w:rPr>
       </w:pPr>
-      <w:bookmarkStart w:id="111" w:name="_Toc414290212"/>
-      <w:bookmarkStart w:id="112" w:name="_Toc414294555"/>
+      <w:bookmarkStart w:id="112" w:name="_Toc414290212"/>
+      <w:bookmarkStart w:id="113" w:name="_Toc414294555"/>
       <w:r>
         <w:rPr>
           <w:szCs w:val="24"/>
@@ -13668,8 +13629,8 @@
         <w:lastRenderedPageBreak/>
         <w:t>5. CÁC YÊU CẦU KHÁC</w:t>
       </w:r>
-      <w:bookmarkEnd w:id="111"/>
       <w:bookmarkEnd w:id="112"/>
+      <w:bookmarkEnd w:id="113"/>
     </w:p>
     <w:p>
       <w:pPr>
@@ -13678,16 +13639,16 @@
           <w:szCs w:val="24"/>
         </w:rPr>
       </w:pPr>
-      <w:bookmarkStart w:id="113" w:name="_Toc414290213"/>
-      <w:bookmarkStart w:id="114" w:name="_Toc414294556"/>
+      <w:bookmarkStart w:id="114" w:name="_Toc414290213"/>
+      <w:bookmarkStart w:id="115" w:name="_Toc414294556"/>
       <w:r>
         <w:rPr>
           <w:szCs w:val="24"/>
         </w:rPr>
         <w:t>5.1. Yêu cầu tính dễ sử dụng</w:t>
       </w:r>
-      <w:bookmarkEnd w:id="113"/>
       <w:bookmarkEnd w:id="114"/>
+      <w:bookmarkEnd w:id="115"/>
     </w:p>
     <w:tbl>
       <w:tblPr>
@@ -13968,16 +13929,16 @@
           <w:szCs w:val="24"/>
         </w:rPr>
       </w:pPr>
-      <w:bookmarkStart w:id="115" w:name="_Toc414290214"/>
-      <w:bookmarkStart w:id="116" w:name="_Toc414294557"/>
+      <w:bookmarkStart w:id="116" w:name="_Toc414290214"/>
+      <w:bookmarkStart w:id="117" w:name="_Toc414294557"/>
       <w:r>
         <w:rPr>
           <w:szCs w:val="24"/>
         </w:rPr>
         <w:t>5.2. Yêu cầu về tính ổn định</w:t>
       </w:r>
-      <w:bookmarkEnd w:id="115"/>
       <w:bookmarkEnd w:id="116"/>
+      <w:bookmarkEnd w:id="117"/>
     </w:p>
     <w:tbl>
       <w:tblPr>
@@ -14279,16 +14240,16 @@
           <w:szCs w:val="24"/>
         </w:rPr>
       </w:pPr>
-      <w:bookmarkStart w:id="117" w:name="_Toc414290215"/>
-      <w:bookmarkStart w:id="118" w:name="_Toc414294558"/>
+      <w:bookmarkStart w:id="118" w:name="_Toc414290215"/>
+      <w:bookmarkStart w:id="119" w:name="_Toc414294558"/>
       <w:r>
         <w:rPr>
           <w:szCs w:val="24"/>
         </w:rPr>
         <w:t>5.3. Yêu cầu về hiệu năng</w:t>
       </w:r>
-      <w:bookmarkEnd w:id="117"/>
       <w:bookmarkEnd w:id="118"/>
+      <w:bookmarkEnd w:id="119"/>
     </w:p>
     <w:tbl>
       <w:tblPr>
@@ -14542,16 +14503,16 @@
           <w:szCs w:val="24"/>
         </w:rPr>
       </w:pPr>
-      <w:bookmarkStart w:id="119" w:name="_Toc414290216"/>
-      <w:bookmarkStart w:id="120" w:name="_Toc414294559"/>
+      <w:bookmarkStart w:id="120" w:name="_Toc414290216"/>
+      <w:bookmarkStart w:id="121" w:name="_Toc414294559"/>
       <w:r>
         <w:rPr>
           <w:szCs w:val="24"/>
         </w:rPr>
         <w:t>5.4. Yêu cầu bảo mật</w:t>
       </w:r>
-      <w:bookmarkEnd w:id="119"/>
       <w:bookmarkEnd w:id="120"/>
+      <w:bookmarkEnd w:id="121"/>
     </w:p>
     <w:tbl>
       <w:tblPr>
@@ -14784,8 +14745,8 @@
           <w:szCs w:val="24"/>
         </w:rPr>
       </w:pPr>
-      <w:bookmarkStart w:id="121" w:name="_Toc414290217"/>
-      <w:bookmarkStart w:id="122" w:name="_Toc414294560"/>
+      <w:bookmarkStart w:id="122" w:name="_Toc414290217"/>
+      <w:bookmarkStart w:id="123" w:name="_Toc414294560"/>
       <w:r>
         <w:rPr>
           <w:szCs w:val="24"/>
@@ -14793,8 +14754,8 @@
         <w:lastRenderedPageBreak/>
         <w:t>5.5. Yêu cầu sao lưu và phục hồi</w:t>
       </w:r>
-      <w:bookmarkEnd w:id="121"/>
       <w:bookmarkEnd w:id="122"/>
+      <w:bookmarkEnd w:id="123"/>
     </w:p>
     <w:tbl>
       <w:tblPr>
@@ -14980,8 +14941,8 @@
           <w:szCs w:val="24"/>
         </w:rPr>
       </w:pPr>
-      <w:bookmarkStart w:id="123" w:name="_Toc414290218"/>
-      <w:bookmarkStart w:id="124" w:name="_Toc414294561"/>
+      <w:bookmarkStart w:id="124" w:name="_Toc414290218"/>
+      <w:bookmarkStart w:id="125" w:name="_Toc414294561"/>
       <w:r>
         <w:rPr>
           <w:szCs w:val="24"/>
@@ -15000,8 +14961,8 @@
         </w:rPr>
         <w:t xml:space="preserve"> hỗ trợ</w:t>
       </w:r>
-      <w:bookmarkEnd w:id="123"/>
       <w:bookmarkEnd w:id="124"/>
+      <w:bookmarkEnd w:id="125"/>
     </w:p>
     <w:tbl>
       <w:tblPr>
@@ -15241,16 +15202,16 @@
           <w:szCs w:val="24"/>
         </w:rPr>
       </w:pPr>
-      <w:bookmarkStart w:id="125" w:name="_Toc414290219"/>
-      <w:bookmarkStart w:id="126" w:name="_Toc414294562"/>
+      <w:bookmarkStart w:id="126" w:name="_Toc414290219"/>
+      <w:bookmarkStart w:id="127" w:name="_Toc414294562"/>
       <w:r>
         <w:rPr>
           <w:szCs w:val="24"/>
         </w:rPr>
         <w:t>5.7. Yêu cầu về công nghệ</w:t>
       </w:r>
-      <w:bookmarkEnd w:id="125"/>
       <w:bookmarkEnd w:id="126"/>
+      <w:bookmarkEnd w:id="127"/>
     </w:p>
     <w:tbl>
       <w:tblPr>
@@ -15476,16 +15437,16 @@
           <w:szCs w:val="24"/>
         </w:rPr>
       </w:pPr>
-      <w:bookmarkStart w:id="127" w:name="_Toc414290220"/>
-      <w:bookmarkStart w:id="128" w:name="_Toc414294563"/>
+      <w:bookmarkStart w:id="128" w:name="_Toc414290220"/>
+      <w:bookmarkStart w:id="129" w:name="_Toc414294563"/>
       <w:r>
         <w:rPr>
           <w:szCs w:val="24"/>
         </w:rPr>
         <w:t>5.8. Yêu cầu về giao tiếp</w:t>
       </w:r>
-      <w:bookmarkEnd w:id="127"/>
       <w:bookmarkEnd w:id="128"/>
+      <w:bookmarkEnd w:id="129"/>
     </w:p>
     <w:tbl>
       <w:tblPr>
@@ -15711,8 +15672,8 @@
           <w:szCs w:val="24"/>
         </w:rPr>
       </w:pPr>
-      <w:bookmarkStart w:id="129" w:name="_Toc414290221"/>
-      <w:bookmarkStart w:id="130" w:name="_Toc414294564"/>
+      <w:bookmarkStart w:id="130" w:name="_Toc414290221"/>
+      <w:bookmarkStart w:id="131" w:name="_Toc414294564"/>
       <w:r>
         <w:rPr>
           <w:szCs w:val="24"/>
@@ -15720,8 +15681,8 @@
         <w:lastRenderedPageBreak/>
         <w:t>5.9. Yêu cầu tài liệu người dùng và hỗ trợ trực tuyến</w:t>
       </w:r>
-      <w:bookmarkEnd w:id="129"/>
       <w:bookmarkEnd w:id="130"/>
+      <w:bookmarkEnd w:id="131"/>
     </w:p>
     <w:tbl>
       <w:tblPr>
@@ -15995,16 +15956,16 @@
           <w:szCs w:val="24"/>
         </w:rPr>
       </w:pPr>
-      <w:bookmarkStart w:id="131" w:name="_Toc414290222"/>
-      <w:bookmarkStart w:id="132" w:name="_Toc414294565"/>
+      <w:bookmarkStart w:id="132" w:name="_Toc414290222"/>
+      <w:bookmarkStart w:id="133" w:name="_Toc414294565"/>
       <w:r>
         <w:rPr>
           <w:szCs w:val="24"/>
         </w:rPr>
         <w:t>5.10. Yêu cầu pháp lý</w:t>
       </w:r>
-      <w:bookmarkEnd w:id="131"/>
       <w:bookmarkEnd w:id="132"/>
+      <w:bookmarkEnd w:id="133"/>
     </w:p>
     <w:tbl>
       <w:tblPr>
@@ -16230,16 +16191,16 @@
           <w:szCs w:val="24"/>
         </w:rPr>
       </w:pPr>
-      <w:bookmarkStart w:id="133" w:name="_Toc414290223"/>
-      <w:bookmarkStart w:id="134" w:name="_Toc414294566"/>
+      <w:bookmarkStart w:id="134" w:name="_Toc414290223"/>
+      <w:bookmarkStart w:id="135" w:name="_Toc414294566"/>
       <w:r>
         <w:rPr>
           <w:szCs w:val="24"/>
         </w:rPr>
         <w:t>5.11. Yêu cầu về các tiêu chuẩn áp dụng</w:t>
       </w:r>
-      <w:bookmarkEnd w:id="133"/>
       <w:bookmarkEnd w:id="134"/>
+      <w:bookmarkEnd w:id="135"/>
     </w:p>
     <w:tbl>
       <w:tblPr>
@@ -16373,7 +16334,7 @@
                 <w:szCs w:val="24"/>
               </w:rPr>
             </w:pPr>
-            <w:hyperlink r:id="rId28" w:history="1">
+            <w:hyperlink r:id="rId29" w:history="1">
               <w:r>
                 <w:rPr>
                   <w:rStyle w:val="Hyperlink"/>
@@ -16399,7 +16360,7 @@
                 <w:lang w:val="fr-FR"/>
               </w:rPr>
             </w:pPr>
-            <w:hyperlink r:id="rId29" w:history="1">
+            <w:hyperlink r:id="rId30" w:history="1">
               <w:r>
                 <w:rPr>
                   <w:rStyle w:val="Hyperlink"/>
@@ -16426,7 +16387,7 @@
                 <w:lang w:val="fr-FR"/>
               </w:rPr>
             </w:pPr>
-            <w:hyperlink r:id="rId30" w:history="1">
+            <w:hyperlink r:id="rId31" w:history="1">
               <w:r>
                 <w:rPr>
                   <w:rStyle w:val="Hyperlink"/>
@@ -16515,7 +16476,7 @@
                 <w:szCs w:val="24"/>
               </w:rPr>
             </w:pPr>
-            <w:hyperlink r:id="rId31" w:history="1">
+            <w:hyperlink r:id="rId32" w:history="1">
               <w:r>
                 <w:rPr>
                   <w:rStyle w:val="Hyperlink"/>
@@ -16584,7 +16545,7 @@
                 <w:szCs w:val="24"/>
               </w:rPr>
             </w:pPr>
-            <w:hyperlink r:id="rId32" w:history="1">
+            <w:hyperlink r:id="rId33" w:history="1">
               <w:r>
                 <w:rPr>
                   <w:rStyle w:val="Hyperlink"/>
@@ -16593,7 +16554,7 @@
                 </w:rPr>
                 <w:t>www.une</w:t>
               </w:r>
-              <w:bookmarkStart w:id="135" w:name="_Hlt480780851"/>
+              <w:bookmarkStart w:id="136" w:name="_Hlt480780851"/>
               <w:r>
                 <w:rPr>
                   <w:rStyle w:val="Hyperlink"/>
@@ -16602,7 +16563,7 @@
                 </w:rPr>
                 <w:t>c</w:t>
               </w:r>
-              <w:bookmarkEnd w:id="135"/>
+              <w:bookmarkEnd w:id="136"/>
               <w:r>
                 <w:rPr>
                   <w:rStyle w:val="Hyperlink"/>
@@ -16672,7 +16633,7 @@
                 <w:szCs w:val="24"/>
               </w:rPr>
             </w:pPr>
-            <w:hyperlink r:id="rId33" w:history="1">
+            <w:hyperlink r:id="rId34" w:history="1">
               <w:r>
                 <w:rPr>
                   <w:rStyle w:val="Hyperlink"/>
@@ -16741,7 +16702,7 @@
                 <w:szCs w:val="24"/>
               </w:rPr>
             </w:pPr>
-            <w:hyperlink r:id="rId34" w:history="1">
+            <w:hyperlink r:id="rId35" w:history="1">
               <w:r>
                 <w:rPr>
                   <w:rStyle w:val="Hyperlink"/>
@@ -16819,8 +16780,8 @@
           <w:szCs w:val="24"/>
         </w:rPr>
       </w:pPr>
-      <w:bookmarkStart w:id="136" w:name="_Toc414290224"/>
-      <w:bookmarkStart w:id="137" w:name="_Toc414294567"/>
+      <w:bookmarkStart w:id="137" w:name="_Toc414290224"/>
+      <w:bookmarkStart w:id="138" w:name="_Toc414294567"/>
       <w:r>
         <w:rPr>
           <w:szCs w:val="24"/>
@@ -16828,8 +16789,8 @@
         <w:lastRenderedPageBreak/>
         <w:t>6. TIÊU CHUẨN NGHIỆM THU PHẦN MỀM</w:t>
       </w:r>
-      <w:bookmarkEnd w:id="136"/>
       <w:bookmarkEnd w:id="137"/>
+      <w:bookmarkEnd w:id="138"/>
     </w:p>
     <w:p>
       <w:pPr>
@@ -16851,8 +16812,8 @@
       <w:pPr>
         <w:pStyle w:val="Heading1"/>
       </w:pPr>
-      <w:bookmarkStart w:id="138" w:name="_Toc414290225"/>
-      <w:bookmarkStart w:id="139" w:name="_Toc414294568"/>
+      <w:bookmarkStart w:id="139" w:name="_Toc414290225"/>
+      <w:bookmarkStart w:id="140" w:name="_Toc414294568"/>
       <w:r>
         <w:lastRenderedPageBreak/>
         <w:t>7. GIAO DIỆN CHÍNH CỦA PHẦN MỀ</w:t>
@@ -16860,23 +16821,23 @@
       <w:r>
         <w:t>M</w:t>
       </w:r>
-      <w:bookmarkEnd w:id="138"/>
       <w:bookmarkEnd w:id="139"/>
+      <w:bookmarkEnd w:id="140"/>
     </w:p>
     <w:p>
       <w:pPr>
         <w:pStyle w:val="Heading2"/>
       </w:pPr>
-      <w:bookmarkStart w:id="140" w:name="_Toc414290226"/>
-      <w:bookmarkStart w:id="141" w:name="_Toc414294569"/>
+      <w:bookmarkStart w:id="141" w:name="_Toc414290226"/>
+      <w:bookmarkStart w:id="142" w:name="_Toc414294569"/>
       <w:r>
         <w:t xml:space="preserve">7.1 </w:t>
       </w:r>
       <w:r>
         <w:t>MÀN HÌNH ĐĂNG NHẬP</w:t>
       </w:r>
-      <w:bookmarkEnd w:id="140"/>
       <w:bookmarkEnd w:id="141"/>
+      <w:bookmarkEnd w:id="142"/>
     </w:p>
     <w:p>
       <w:pPr>
@@ -16922,104 +16883,6 @@
                 <pic:pic xmlns:pic="http://schemas.openxmlformats.org/drawingml/2006/picture">
                   <pic:nvPicPr>
                     <pic:cNvPr id="0" name="Picture 1" descr="C:\Users\Tuuu\Desktop\New folder\UI-Simple\INSERT CARD.png"/>
-                    <pic:cNvPicPr>
-                      <a:picLocks noChangeAspect="1" noChangeArrowheads="1"/>
-                    </pic:cNvPicPr>
-                  </pic:nvPicPr>
-                  <pic:blipFill>
-                    <a:blip r:embed="rId35" cstate="print">
-                      <a:extLst>
-                        <a:ext uri="{28A0092B-C50C-407E-A947-70E740481C1C}">
-                          <a14:useLocalDpi xmlns:a14="http://schemas.microsoft.com/office/drawing/2010/main" val="0"/>
-                        </a:ext>
-                      </a:extLst>
-                    </a:blip>
-                    <a:srcRect/>
-                    <a:stretch>
-                      <a:fillRect/>
-                    </a:stretch>
-                  </pic:blipFill>
-                  <pic:spPr bwMode="auto">
-                    <a:xfrm>
-                      <a:off x="0" y="0"/>
-                      <a:ext cx="5943600" cy="3231832"/>
-                    </a:xfrm>
-                    <a:prstGeom prst="rect">
-                      <a:avLst/>
-                    </a:prstGeom>
-                    <a:noFill/>
-                    <a:ln>
-                      <a:noFill/>
-                    </a:ln>
-                  </pic:spPr>
-                </pic:pic>
-              </a:graphicData>
-            </a:graphic>
-          </wp:inline>
-        </w:drawing>
-      </w:r>
-    </w:p>
-    <w:p>
-      <w:pPr>
-        <w:jc w:val="left"/>
-        <w:rPr>
-          <w:sz w:val="24"/>
-          <w:szCs w:val="24"/>
-        </w:rPr>
-      </w:pPr>
-      <w:r>
-        <w:rPr>
-          <w:sz w:val="24"/>
-          <w:szCs w:val="24"/>
-        </w:rPr>
-        <w:t xml:space="preserve">Hệ Thống sẽ kiểm tra xem thẻ này có hợp lệ k? </w:t>
-      </w:r>
-    </w:p>
-    <w:p>
-      <w:pPr>
-        <w:jc w:val="left"/>
-        <w:rPr>
-          <w:sz w:val="24"/>
-          <w:szCs w:val="24"/>
-        </w:rPr>
-      </w:pPr>
-      <w:r>
-        <w:rPr>
-          <w:sz w:val="24"/>
-          <w:szCs w:val="24"/>
-        </w:rPr>
-        <w:t>Nếu không  hợp lệ hệ thống đưa ra thông báo</w:t>
-      </w:r>
-    </w:p>
-    <w:p>
-      <w:pPr>
-        <w:jc w:val="left"/>
-        <w:rPr>
-          <w:sz w:val="24"/>
-          <w:szCs w:val="24"/>
-        </w:rPr>
-      </w:pPr>
-      <w:r>
-        <w:rPr>
-          <w:noProof/>
-          <w:sz w:val="24"/>
-          <w:szCs w:val="24"/>
-          <w:lang w:eastAsia="en-US"/>
-        </w:rPr>
-        <w:lastRenderedPageBreak/>
-        <w:drawing>
-          <wp:inline distT="0" distB="0" distL="0" distR="0">
-            <wp:extent cx="5943600" cy="3231832"/>
-            <wp:effectExtent l="0" t="0" r="0" b="6985"/>
-            <wp:docPr id="3" name="Picture 3" descr="C:\Users\Tuuu\Desktop\New folder\UI-Simple\FAIL INSERT CARD.png"/>
-            <wp:cNvGraphicFramePr>
-              <a:graphicFrameLocks xmlns:a="http://schemas.openxmlformats.org/drawingml/2006/main" noChangeAspect="1"/>
-            </wp:cNvGraphicFramePr>
-            <a:graphic xmlns:a="http://schemas.openxmlformats.org/drawingml/2006/main">
-              <a:graphicData uri="http://schemas.openxmlformats.org/drawingml/2006/picture">
-                <pic:pic xmlns:pic="http://schemas.openxmlformats.org/drawingml/2006/picture">
-                  <pic:nvPicPr>
-                    <pic:cNvPr id="0" name="Picture 3" descr="C:\Users\Tuuu\Desktop\New folder\UI-Simple\FAIL INSERT CARD.png"/>
                     <pic:cNvPicPr>
                       <a:picLocks noChangeAspect="1" noChangeArrowheads="1"/>
                     </pic:cNvPicPr>
@@ -17070,6 +16933,104 @@
           <w:sz w:val="24"/>
           <w:szCs w:val="24"/>
         </w:rPr>
+        <w:t xml:space="preserve">Hệ Thống sẽ kiểm tra xem thẻ này có hợp lệ k? </w:t>
+      </w:r>
+    </w:p>
+    <w:p>
+      <w:pPr>
+        <w:jc w:val="left"/>
+        <w:rPr>
+          <w:sz w:val="24"/>
+          <w:szCs w:val="24"/>
+        </w:rPr>
+      </w:pPr>
+      <w:r>
+        <w:rPr>
+          <w:sz w:val="24"/>
+          <w:szCs w:val="24"/>
+        </w:rPr>
+        <w:t>Nếu không  hợp lệ hệ thống đưa ra thông báo</w:t>
+      </w:r>
+    </w:p>
+    <w:p>
+      <w:pPr>
+        <w:jc w:val="left"/>
+        <w:rPr>
+          <w:sz w:val="24"/>
+          <w:szCs w:val="24"/>
+        </w:rPr>
+      </w:pPr>
+      <w:r>
+        <w:rPr>
+          <w:noProof/>
+          <w:sz w:val="24"/>
+          <w:szCs w:val="24"/>
+          <w:lang w:eastAsia="en-US"/>
+        </w:rPr>
+        <w:lastRenderedPageBreak/>
+        <w:drawing>
+          <wp:inline distT="0" distB="0" distL="0" distR="0">
+            <wp:extent cx="5943600" cy="3231832"/>
+            <wp:effectExtent l="0" t="0" r="0" b="6985"/>
+            <wp:docPr id="3" name="Picture 3" descr="C:\Users\Tuuu\Desktop\New folder\UI-Simple\FAIL INSERT CARD.png"/>
+            <wp:cNvGraphicFramePr>
+              <a:graphicFrameLocks xmlns:a="http://schemas.openxmlformats.org/drawingml/2006/main" noChangeAspect="1"/>
+            </wp:cNvGraphicFramePr>
+            <a:graphic xmlns:a="http://schemas.openxmlformats.org/drawingml/2006/main">
+              <a:graphicData uri="http://schemas.openxmlformats.org/drawingml/2006/picture">
+                <pic:pic xmlns:pic="http://schemas.openxmlformats.org/drawingml/2006/picture">
+                  <pic:nvPicPr>
+                    <pic:cNvPr id="0" name="Picture 3" descr="C:\Users\Tuuu\Desktop\New folder\UI-Simple\FAIL INSERT CARD.png"/>
+                    <pic:cNvPicPr>
+                      <a:picLocks noChangeAspect="1" noChangeArrowheads="1"/>
+                    </pic:cNvPicPr>
+                  </pic:nvPicPr>
+                  <pic:blipFill>
+                    <a:blip r:embed="rId37" cstate="print">
+                      <a:extLst>
+                        <a:ext uri="{28A0092B-C50C-407E-A947-70E740481C1C}">
+                          <a14:useLocalDpi xmlns:a14="http://schemas.microsoft.com/office/drawing/2010/main" val="0"/>
+                        </a:ext>
+                      </a:extLst>
+                    </a:blip>
+                    <a:srcRect/>
+                    <a:stretch>
+                      <a:fillRect/>
+                    </a:stretch>
+                  </pic:blipFill>
+                  <pic:spPr bwMode="auto">
+                    <a:xfrm>
+                      <a:off x="0" y="0"/>
+                      <a:ext cx="5943600" cy="3231832"/>
+                    </a:xfrm>
+                    <a:prstGeom prst="rect">
+                      <a:avLst/>
+                    </a:prstGeom>
+                    <a:noFill/>
+                    <a:ln>
+                      <a:noFill/>
+                    </a:ln>
+                  </pic:spPr>
+                </pic:pic>
+              </a:graphicData>
+            </a:graphic>
+          </wp:inline>
+        </w:drawing>
+      </w:r>
+    </w:p>
+    <w:p>
+      <w:pPr>
+        <w:jc w:val="left"/>
+        <w:rPr>
+          <w:sz w:val="24"/>
+          <w:szCs w:val="24"/>
+        </w:rPr>
+      </w:pPr>
+      <w:r>
+        <w:rPr>
+          <w:sz w:val="24"/>
+          <w:szCs w:val="24"/>
+        </w:rPr>
         <w:t>Nếu hợp lệ,người dùng nhập Mật Khẩu vào ô rồi chọn OK</w:t>
       </w:r>
     </w:p>
@@ -17106,7 +17067,7 @@
                     </pic:cNvPicPr>
                   </pic:nvPicPr>
                   <pic:blipFill>
-                    <a:blip r:embed="rId37" cstate="print">
+                    <a:blip r:embed="rId38" cstate="print">
                       <a:extLst>
                         <a:ext uri="{28A0092B-C50C-407E-A947-70E740481C1C}">
                           <a14:useLocalDpi xmlns:a14="http://schemas.microsoft.com/office/drawing/2010/main" val="0"/>
@@ -17183,87 +17144,6 @@
                 <pic:pic xmlns:pic="http://schemas.openxmlformats.org/drawingml/2006/picture">
                   <pic:nvPicPr>
                     <pic:cNvPr id="0" name="Picture 4" descr="C:\Users\Tuuu\Desktop\New folder\UI-Simple\FAIL PASS 1.png"/>
-                    <pic:cNvPicPr>
-                      <a:picLocks noChangeAspect="1" noChangeArrowheads="1"/>
-                    </pic:cNvPicPr>
-                  </pic:nvPicPr>
-                  <pic:blipFill>
-                    <a:blip r:embed="rId38" cstate="print">
-                      <a:extLst>
-                        <a:ext uri="{28A0092B-C50C-407E-A947-70E740481C1C}">
-                          <a14:useLocalDpi xmlns:a14="http://schemas.microsoft.com/office/drawing/2010/main" val="0"/>
-                        </a:ext>
-                      </a:extLst>
-                    </a:blip>
-                    <a:srcRect/>
-                    <a:stretch>
-                      <a:fillRect/>
-                    </a:stretch>
-                  </pic:blipFill>
-                  <pic:spPr bwMode="auto">
-                    <a:xfrm>
-                      <a:off x="0" y="0"/>
-                      <a:ext cx="5943600" cy="3231832"/>
-                    </a:xfrm>
-                    <a:prstGeom prst="rect">
-                      <a:avLst/>
-                    </a:prstGeom>
-                    <a:noFill/>
-                    <a:ln>
-                      <a:noFill/>
-                    </a:ln>
-                  </pic:spPr>
-                </pic:pic>
-              </a:graphicData>
-            </a:graphic>
-          </wp:inline>
-        </w:drawing>
-      </w:r>
-    </w:p>
-    <w:p>
-      <w:pPr>
-        <w:jc w:val="left"/>
-        <w:rPr>
-          <w:sz w:val="24"/>
-          <w:szCs w:val="24"/>
-        </w:rPr>
-      </w:pPr>
-      <w:r>
-        <w:rPr>
-          <w:sz w:val="24"/>
-          <w:szCs w:val="24"/>
-        </w:rPr>
-        <w:t>Nếu bạn tiếp tục nhập sai mật khẩu sau 3 lần liên tiếp, hệ thống sẽ khóa thẻ của bạn.</w:t>
-      </w:r>
-    </w:p>
-    <w:p>
-      <w:pPr>
-        <w:jc w:val="left"/>
-        <w:rPr>
-          <w:sz w:val="24"/>
-          <w:szCs w:val="24"/>
-        </w:rPr>
-      </w:pPr>
-      <w:r>
-        <w:rPr>
-          <w:noProof/>
-          <w:sz w:val="24"/>
-          <w:szCs w:val="24"/>
-          <w:lang w:eastAsia="en-US"/>
-        </w:rPr>
-        <w:drawing>
-          <wp:inline distT="0" distB="0" distL="0" distR="0">
-            <wp:extent cx="5943600" cy="3231832"/>
-            <wp:effectExtent l="0" t="0" r="0" b="6985"/>
-            <wp:docPr id="6" name="Picture 6" descr="C:\Users\Tuuu\Desktop\New folder\UI-Simple\BLOCK.png"/>
-            <wp:cNvGraphicFramePr>
-              <a:graphicFrameLocks xmlns:a="http://schemas.openxmlformats.org/drawingml/2006/main" noChangeAspect="1"/>
-            </wp:cNvGraphicFramePr>
-            <a:graphic xmlns:a="http://schemas.openxmlformats.org/drawingml/2006/main">
-              <a:graphicData uri="http://schemas.openxmlformats.org/drawingml/2006/picture">
-                <pic:pic xmlns:pic="http://schemas.openxmlformats.org/drawingml/2006/picture">
-                  <pic:nvPicPr>
-                    <pic:cNvPr id="0" name="Picture 5" descr="C:\Users\Tuuu\Desktop\New folder\UI-Simple\BLOCK.png"/>
                     <pic:cNvPicPr>
                       <a:picLocks noChangeAspect="1" noChangeArrowheads="1"/>
                     </pic:cNvPicPr>
@@ -17303,39 +17183,6 @@
     </w:p>
     <w:p>
       <w:pPr>
-        <w:jc w:val="both"/>
-        <w:rPr>
-          <w:sz w:val="24"/>
-          <w:szCs w:val="24"/>
-        </w:rPr>
-      </w:pPr>
-    </w:p>
-    <w:p>
-      <w:pPr>
-        <w:rPr>
-          <w:sz w:val="24"/>
-          <w:szCs w:val="24"/>
-        </w:rPr>
-      </w:pPr>
-    </w:p>
-    <w:p>
-      <w:pPr>
-        <w:pStyle w:val="Heading2"/>
-      </w:pPr>
-      <w:bookmarkStart w:id="142" w:name="_Toc414290227"/>
-      <w:bookmarkStart w:id="143" w:name="_Toc414294570"/>
-      <w:r>
-        <w:lastRenderedPageBreak/>
-        <w:t xml:space="preserve">7.2 </w:t>
-      </w:r>
-      <w:r>
-        <w:t>GIAO DIỆN TÁC VỤ CỦA PHẦN MỀM</w:t>
-      </w:r>
-      <w:bookmarkEnd w:id="142"/>
-      <w:bookmarkEnd w:id="143"/>
-    </w:p>
-    <w:p>
-      <w:pPr>
         <w:jc w:val="left"/>
         <w:rPr>
           <w:sz w:val="24"/>
@@ -17347,7 +17194,7 @@
           <w:sz w:val="24"/>
           <w:szCs w:val="24"/>
         </w:rPr>
-        <w:t>Sau khi đăng nhập thành công hệ thống chuyển tới trang chính</w:t>
+        <w:t>Nếu bạn tiếp tục nhập sai mật khẩu sau 3 lần liên tiếp, hệ thống sẽ khóa thẻ của bạn.</w:t>
       </w:r>
     </w:p>
     <w:p>
@@ -17369,7 +17216,7 @@
           <wp:inline distT="0" distB="0" distL="0" distR="0">
             <wp:extent cx="5943600" cy="3231832"/>
             <wp:effectExtent l="0" t="0" r="0" b="6985"/>
-            <wp:docPr id="7" name="Picture 7" descr="C:\Users\Tuuu\Desktop\New folder\UI-Simple\MAIN.png"/>
+            <wp:docPr id="6" name="Picture 6" descr="C:\Users\Tuuu\Desktop\New folder\UI-Simple\BLOCK.png"/>
             <wp:cNvGraphicFramePr>
               <a:graphicFrameLocks xmlns:a="http://schemas.openxmlformats.org/drawingml/2006/main" noChangeAspect="1"/>
             </wp:cNvGraphicFramePr>
@@ -17377,7 +17224,7 @@
               <a:graphicData uri="http://schemas.openxmlformats.org/drawingml/2006/picture">
                 <pic:pic xmlns:pic="http://schemas.openxmlformats.org/drawingml/2006/picture">
                   <pic:nvPicPr>
-                    <pic:cNvPr id="0" name="Picture 6" descr="C:\Users\Tuuu\Desktop\New folder\UI-Simple\MAIN.png"/>
+                    <pic:cNvPr id="0" name="Picture 5" descr="C:\Users\Tuuu\Desktop\New folder\UI-Simple\BLOCK.png"/>
                     <pic:cNvPicPr>
                       <a:picLocks noChangeAspect="1" noChangeArrowheads="1"/>
                     </pic:cNvPicPr>
@@ -17417,20 +17264,134 @@
     </w:p>
     <w:p>
       <w:pPr>
+        <w:jc w:val="both"/>
+        <w:rPr>
+          <w:sz w:val="24"/>
+          <w:szCs w:val="24"/>
+        </w:rPr>
+      </w:pPr>
+    </w:p>
+    <w:p>
+      <w:pPr>
+        <w:rPr>
+          <w:sz w:val="24"/>
+          <w:szCs w:val="24"/>
+        </w:rPr>
+      </w:pPr>
+    </w:p>
+    <w:p>
+      <w:pPr>
+        <w:pStyle w:val="Heading2"/>
+      </w:pPr>
+      <w:bookmarkStart w:id="143" w:name="_Toc414290227"/>
+      <w:bookmarkStart w:id="144" w:name="_Toc414294570"/>
+      <w:r>
+        <w:lastRenderedPageBreak/>
+        <w:t xml:space="preserve">7.2 </w:t>
+      </w:r>
+      <w:r>
+        <w:t>GIAO DIỆN TÁC VỤ CỦA PHẦN MỀM</w:t>
+      </w:r>
+      <w:bookmarkEnd w:id="143"/>
+      <w:bookmarkEnd w:id="144"/>
+    </w:p>
+    <w:p>
+      <w:pPr>
+        <w:jc w:val="left"/>
+        <w:rPr>
+          <w:sz w:val="24"/>
+          <w:szCs w:val="24"/>
+        </w:rPr>
+      </w:pPr>
+      <w:r>
+        <w:rPr>
+          <w:sz w:val="24"/>
+          <w:szCs w:val="24"/>
+        </w:rPr>
+        <w:t>Sau khi đăng nhập thành công hệ thống chuyển tới trang chính</w:t>
+      </w:r>
+    </w:p>
+    <w:p>
+      <w:pPr>
+        <w:jc w:val="left"/>
+        <w:rPr>
+          <w:sz w:val="24"/>
+          <w:szCs w:val="24"/>
+        </w:rPr>
+      </w:pPr>
+      <w:r>
+        <w:rPr>
+          <w:noProof/>
+          <w:sz w:val="24"/>
+          <w:szCs w:val="24"/>
+          <w:lang w:eastAsia="en-US"/>
+        </w:rPr>
+        <w:drawing>
+          <wp:inline distT="0" distB="0" distL="0" distR="0">
+            <wp:extent cx="5943600" cy="3231832"/>
+            <wp:effectExtent l="0" t="0" r="0" b="6985"/>
+            <wp:docPr id="7" name="Picture 7" descr="C:\Users\Tuuu\Desktop\New folder\UI-Simple\MAIN.png"/>
+            <wp:cNvGraphicFramePr>
+              <a:graphicFrameLocks xmlns:a="http://schemas.openxmlformats.org/drawingml/2006/main" noChangeAspect="1"/>
+            </wp:cNvGraphicFramePr>
+            <a:graphic xmlns:a="http://schemas.openxmlformats.org/drawingml/2006/main">
+              <a:graphicData uri="http://schemas.openxmlformats.org/drawingml/2006/picture">
+                <pic:pic xmlns:pic="http://schemas.openxmlformats.org/drawingml/2006/picture">
+                  <pic:nvPicPr>
+                    <pic:cNvPr id="0" name="Picture 6" descr="C:\Users\Tuuu\Desktop\New folder\UI-Simple\MAIN.png"/>
+                    <pic:cNvPicPr>
+                      <a:picLocks noChangeAspect="1" noChangeArrowheads="1"/>
+                    </pic:cNvPicPr>
+                  </pic:nvPicPr>
+                  <pic:blipFill>
+                    <a:blip r:embed="rId41" cstate="print">
+                      <a:extLst>
+                        <a:ext uri="{28A0092B-C50C-407E-A947-70E740481C1C}">
+                          <a14:useLocalDpi xmlns:a14="http://schemas.microsoft.com/office/drawing/2010/main" val="0"/>
+                        </a:ext>
+                      </a:extLst>
+                    </a:blip>
+                    <a:srcRect/>
+                    <a:stretch>
+                      <a:fillRect/>
+                    </a:stretch>
+                  </pic:blipFill>
+                  <pic:spPr bwMode="auto">
+                    <a:xfrm>
+                      <a:off x="0" y="0"/>
+                      <a:ext cx="5943600" cy="3231832"/>
+                    </a:xfrm>
+                    <a:prstGeom prst="rect">
+                      <a:avLst/>
+                    </a:prstGeom>
+                    <a:noFill/>
+                    <a:ln>
+                      <a:noFill/>
+                    </a:ln>
+                  </pic:spPr>
+                </pic:pic>
+              </a:graphicData>
+            </a:graphic>
+          </wp:inline>
+        </w:drawing>
+      </w:r>
+    </w:p>
+    <w:p>
+      <w:pPr>
         <w:pStyle w:val="Heading2"/>
         <w:numPr>
           <w:ilvl w:val="1"/>
           <w:numId w:val="21"/>
         </w:numPr>
       </w:pPr>
-      <w:bookmarkStart w:id="144" w:name="_Toc414290228"/>
-      <w:bookmarkStart w:id="145" w:name="_Toc414294571"/>
+      <w:bookmarkStart w:id="145" w:name="_Toc414290228"/>
+      <w:bookmarkStart w:id="146" w:name="_Toc414294571"/>
       <w:r>
         <w:lastRenderedPageBreak/>
         <w:t>GIAO DIỆN CÁC TÁC VỤ NGƯỜI DÙNG CHỌN</w:t>
       </w:r>
-      <w:bookmarkEnd w:id="144"/>
       <w:bookmarkEnd w:id="145"/>
+      <w:bookmarkEnd w:id="146"/>
     </w:p>
     <w:p>
       <w:pPr>
@@ -17439,8 +17400,8 @@
       <w:r>
         <w:tab/>
       </w:r>
-      <w:bookmarkStart w:id="146" w:name="_Toc414290229"/>
-      <w:bookmarkStart w:id="147" w:name="_Toc414294572"/>
+      <w:bookmarkStart w:id="147" w:name="_Toc414290229"/>
+      <w:bookmarkStart w:id="148" w:name="_Toc414294572"/>
       <w:r>
         <w:t>7.3.1</w:t>
       </w:r>
@@ -17450,8 +17411,8 @@
       <w:r>
         <w:t>Kiểm tra tài khoản của bạn</w:t>
       </w:r>
-      <w:bookmarkEnd w:id="146"/>
       <w:bookmarkEnd w:id="147"/>
+      <w:bookmarkEnd w:id="148"/>
     </w:p>
     <w:p>
       <w:pPr>
@@ -17495,7 +17456,7 @@
                     </pic:cNvPicPr>
                   </pic:nvPicPr>
                   <pic:blipFill>
-                    <a:blip r:embed="rId41" cstate="print">
+                    <a:blip r:embed="rId42" cstate="print">
                       <a:extLst>
                         <a:ext uri="{28A0092B-C50C-407E-A947-70E740481C1C}">
                           <a14:useLocalDpi xmlns:a14="http://schemas.microsoft.com/office/drawing/2010/main" val="0"/>
@@ -17531,16 +17492,16 @@
       <w:pPr>
         <w:pStyle w:val="Heading3"/>
       </w:pPr>
-      <w:bookmarkStart w:id="148" w:name="_Toc414290230"/>
-      <w:bookmarkStart w:id="149" w:name="_Toc414294573"/>
+      <w:bookmarkStart w:id="149" w:name="_Toc414290230"/>
+      <w:bookmarkStart w:id="150" w:name="_Toc414294573"/>
       <w:r>
         <w:t xml:space="preserve">7.3.2 </w:t>
       </w:r>
       <w:r>
         <w:t>Đổi mã PIN</w:t>
       </w:r>
-      <w:bookmarkEnd w:id="148"/>
       <w:bookmarkEnd w:id="149"/>
+      <w:bookmarkEnd w:id="150"/>
     </w:p>
     <w:p>
       <w:pPr>
@@ -17574,7 +17535,7 @@
                     </pic:cNvPicPr>
                   </pic:nvPicPr>
                   <pic:blipFill>
-                    <a:blip r:embed="rId42" cstate="print">
+                    <a:blip r:embed="rId43" cstate="print">
                       <a:extLst>
                         <a:ext uri="{28A0092B-C50C-407E-A947-70E740481C1C}">
                           <a14:useLocalDpi xmlns:a14="http://schemas.microsoft.com/office/drawing/2010/main" val="0"/>
@@ -17610,8 +17571,8 @@
       <w:pPr>
         <w:pStyle w:val="Heading3"/>
       </w:pPr>
-      <w:bookmarkStart w:id="150" w:name="_Toc414290231"/>
-      <w:bookmarkStart w:id="151" w:name="_Toc414294574"/>
+      <w:bookmarkStart w:id="151" w:name="_Toc414290231"/>
+      <w:bookmarkStart w:id="152" w:name="_Toc414294574"/>
       <w:r>
         <w:lastRenderedPageBreak/>
         <w:t xml:space="preserve">7.3.3 </w:t>
@@ -17619,8 +17580,8 @@
       <w:r>
         <w:t>Rút tiền</w:t>
       </w:r>
-      <w:bookmarkEnd w:id="150"/>
       <w:bookmarkEnd w:id="151"/>
+      <w:bookmarkEnd w:id="152"/>
     </w:p>
     <w:p>
       <w:pPr>
@@ -17653,89 +17614,6 @@
                 <pic:pic xmlns:pic="http://schemas.openxmlformats.org/drawingml/2006/picture">
                   <pic:nvPicPr>
                     <pic:cNvPr id="0" name="Picture 9" descr="C:\Users\Tuuu\Desktop\New folder\UI-Simple\WithDraw.png"/>
-                    <pic:cNvPicPr>
-                      <a:picLocks noChangeAspect="1" noChangeArrowheads="1"/>
-                    </pic:cNvPicPr>
-                  </pic:nvPicPr>
-                  <pic:blipFill>
-                    <a:blip r:embed="rId43" cstate="print">
-                      <a:extLst>
-                        <a:ext uri="{28A0092B-C50C-407E-A947-70E740481C1C}">
-                          <a14:useLocalDpi xmlns:a14="http://schemas.microsoft.com/office/drawing/2010/main" val="0"/>
-                        </a:ext>
-                      </a:extLst>
-                    </a:blip>
-                    <a:srcRect/>
-                    <a:stretch>
-                      <a:fillRect/>
-                    </a:stretch>
-                  </pic:blipFill>
-                  <pic:spPr bwMode="auto">
-                    <a:xfrm>
-                      <a:off x="0" y="0"/>
-                      <a:ext cx="5943600" cy="3231832"/>
-                    </a:xfrm>
-                    <a:prstGeom prst="rect">
-                      <a:avLst/>
-                    </a:prstGeom>
-                    <a:noFill/>
-                    <a:ln>
-                      <a:noFill/>
-                    </a:ln>
-                  </pic:spPr>
-                </pic:pic>
-              </a:graphicData>
-            </a:graphic>
-          </wp:inline>
-        </w:drawing>
-      </w:r>
-    </w:p>
-    <w:p>
-      <w:pPr>
-        <w:ind w:left="360"/>
-        <w:jc w:val="left"/>
-        <w:rPr>
-          <w:sz w:val="24"/>
-          <w:szCs w:val="24"/>
-        </w:rPr>
-      </w:pPr>
-      <w:r>
-        <w:rPr>
-          <w:sz w:val="24"/>
-          <w:szCs w:val="24"/>
-        </w:rPr>
-        <w:t>Khi bạn chọn số tiền khác.</w:t>
-      </w:r>
-    </w:p>
-    <w:p>
-      <w:pPr>
-        <w:ind w:left="360"/>
-        <w:jc w:val="left"/>
-        <w:rPr>
-          <w:sz w:val="24"/>
-          <w:szCs w:val="24"/>
-        </w:rPr>
-      </w:pPr>
-      <w:r>
-        <w:rPr>
-          <w:noProof/>
-          <w:sz w:val="24"/>
-          <w:szCs w:val="24"/>
-          <w:lang w:eastAsia="en-US"/>
-        </w:rPr>
-        <w:drawing>
-          <wp:inline distT="0" distB="0" distL="0" distR="0">
-            <wp:extent cx="5943600" cy="3231832"/>
-            <wp:effectExtent l="0" t="0" r="0" b="6985"/>
-            <wp:docPr id="11" name="Picture 11" descr="C:\Users\Tuuu\Desktop\New folder\UI-Simple\WithDrawAnother.png"/>
-            <wp:cNvGraphicFramePr>
-              <a:graphicFrameLocks xmlns:a="http://schemas.openxmlformats.org/drawingml/2006/main" noChangeAspect="1"/>
-            </wp:cNvGraphicFramePr>
-            <a:graphic xmlns:a="http://schemas.openxmlformats.org/drawingml/2006/main">
-              <a:graphicData uri="http://schemas.openxmlformats.org/drawingml/2006/picture">
-                <pic:pic xmlns:pic="http://schemas.openxmlformats.org/drawingml/2006/picture">
-                  <pic:nvPicPr>
-                    <pic:cNvPr id="0" name="Picture 10" descr="C:\Users\Tuuu\Desktop\New folder\UI-Simple\WithDrawAnother.png"/>
                     <pic:cNvPicPr>
                       <a:picLocks noChangeAspect="1" noChangeArrowheads="1"/>
                     </pic:cNvPicPr>
@@ -17772,22 +17650,10 @@
           </wp:inline>
         </w:drawing>
       </w:r>
-      <w:r>
-        <w:rPr>
-          <w:rStyle w:val="Heading3Char"/>
-        </w:rPr>
-        <w:t xml:space="preserve">7.3.4 </w:t>
-      </w:r>
-      <w:r>
-        <w:rPr>
-          <w:rStyle w:val="Heading3Char"/>
-        </w:rPr>
-        <w:t>Chuyển tiền</w:t>
-      </w:r>
-    </w:p>
-    <w:p>
-      <w:pPr>
-        <w:ind w:left="720"/>
+    </w:p>
+    <w:p>
+      <w:pPr>
+        <w:ind w:left="360"/>
         <w:jc w:val="left"/>
         <w:rPr>
           <w:sz w:val="24"/>
@@ -17799,13 +17665,12 @@
           <w:sz w:val="24"/>
           <w:szCs w:val="24"/>
         </w:rPr>
-        <w:lastRenderedPageBreak/>
-        <w:t>Bạn phải nhập ID người nhận</w:t>
-      </w:r>
-    </w:p>
-    <w:p>
-      <w:pPr>
-        <w:ind w:left="720"/>
+        <w:t>Khi bạn chọn số tiền khác.</w:t>
+      </w:r>
+    </w:p>
+    <w:p>
+      <w:pPr>
+        <w:ind w:left="360"/>
         <w:jc w:val="left"/>
         <w:rPr>
           <w:sz w:val="24"/>
@@ -17823,7 +17688,7 @@
           <wp:inline distT="0" distB="0" distL="0" distR="0">
             <wp:extent cx="5943600" cy="3231832"/>
             <wp:effectExtent l="0" t="0" r="0" b="6985"/>
-            <wp:docPr id="12" name="Picture 12" descr="C:\Users\Tuuu\Desktop\New folder\UI-Simple\RECIVIED ID.png"/>
+            <wp:docPr id="11" name="Picture 11" descr="C:\Users\Tuuu\Desktop\New folder\UI-Simple\WithDrawAnother.png"/>
             <wp:cNvGraphicFramePr>
               <a:graphicFrameLocks xmlns:a="http://schemas.openxmlformats.org/drawingml/2006/main" noChangeAspect="1"/>
             </wp:cNvGraphicFramePr>
@@ -17831,7 +17696,7 @@
               <a:graphicData uri="http://schemas.openxmlformats.org/drawingml/2006/picture">
                 <pic:pic xmlns:pic="http://schemas.openxmlformats.org/drawingml/2006/picture">
                   <pic:nvPicPr>
-                    <pic:cNvPr id="0" name="Picture 11" descr="C:\Users\Tuuu\Desktop\New folder\UI-Simple\RECIVIED ID.png"/>
+                    <pic:cNvPr id="0" name="Picture 10" descr="C:\Users\Tuuu\Desktop\New folder\UI-Simple\WithDrawAnother.png"/>
                     <pic:cNvPicPr>
                       <a:picLocks noChangeAspect="1" noChangeArrowheads="1"/>
                     </pic:cNvPicPr>
@@ -17868,10 +17733,22 @@
           </wp:inline>
         </w:drawing>
       </w:r>
-    </w:p>
-    <w:p>
-      <w:pPr>
-        <w:ind w:left="360"/>
+      <w:r>
+        <w:rPr>
+          <w:rStyle w:val="Heading3Char"/>
+        </w:rPr>
+        <w:t xml:space="preserve">7.3.4 </w:t>
+      </w:r>
+      <w:r>
+        <w:rPr>
+          <w:rStyle w:val="Heading3Char"/>
+        </w:rPr>
+        <w:t>Chuyển tiền</w:t>
+      </w:r>
+    </w:p>
+    <w:p>
+      <w:pPr>
+        <w:ind w:left="720"/>
         <w:jc w:val="left"/>
         <w:rPr>
           <w:sz w:val="24"/>
@@ -17883,24 +17760,19 @@
           <w:sz w:val="24"/>
           <w:szCs w:val="24"/>
         </w:rPr>
-        <w:t>Hệ thống sẽ đưa ra thông tin người bạn muốn gửi và hỏi bạn có tiếp tục không?</w:t>
-      </w:r>
-    </w:p>
-    <w:p>
-      <w:pPr>
+        <w:lastRenderedPageBreak/>
+        <w:t>Bạn phải nhập ID người nhận</w:t>
+      </w:r>
+    </w:p>
+    <w:p>
+      <w:pPr>
+        <w:ind w:left="720"/>
         <w:jc w:val="left"/>
         <w:rPr>
           <w:sz w:val="24"/>
           <w:szCs w:val="24"/>
         </w:rPr>
       </w:pPr>
-      <w:r>
-        <w:rPr>
-          <w:sz w:val="24"/>
-          <w:szCs w:val="24"/>
-        </w:rPr>
-        <w:tab/>
-      </w:r>
       <w:r>
         <w:rPr>
           <w:noProof/>
@@ -17912,7 +17784,7 @@
           <wp:inline distT="0" distB="0" distL="0" distR="0">
             <wp:extent cx="5943600" cy="3231832"/>
             <wp:effectExtent l="0" t="0" r="0" b="6985"/>
-            <wp:docPr id="13" name="Picture 13" descr="C:\Users\Tuuu\Desktop\New folder\UI-Simple\RECIVIED NEM.png"/>
+            <wp:docPr id="12" name="Picture 12" descr="C:\Users\Tuuu\Desktop\New folder\UI-Simple\RECIVIED ID.png"/>
             <wp:cNvGraphicFramePr>
               <a:graphicFrameLocks xmlns:a="http://schemas.openxmlformats.org/drawingml/2006/main" noChangeAspect="1"/>
             </wp:cNvGraphicFramePr>
@@ -17920,7 +17792,7 @@
               <a:graphicData uri="http://schemas.openxmlformats.org/drawingml/2006/picture">
                 <pic:pic xmlns:pic="http://schemas.openxmlformats.org/drawingml/2006/picture">
                   <pic:nvPicPr>
-                    <pic:cNvPr id="0" name="Picture 12" descr="C:\Users\Tuuu\Desktop\New folder\UI-Simple\RECIVIED NEM.png"/>
+                    <pic:cNvPr id="0" name="Picture 11" descr="C:\Users\Tuuu\Desktop\New folder\UI-Simple\RECIVIED ID.png"/>
                     <pic:cNvPicPr>
                       <a:picLocks noChangeAspect="1" noChangeArrowheads="1"/>
                     </pic:cNvPicPr>
@@ -17972,8 +17844,7 @@
           <w:sz w:val="24"/>
           <w:szCs w:val="24"/>
         </w:rPr>
-        <w:lastRenderedPageBreak/>
-        <w:t>Sau đó bạn nhập số tiền muốn gửi rồi bấm Enter</w:t>
+        <w:t>Hệ thống sẽ đưa ra thông tin người bạn muốn gửi và hỏi bạn có tiếp tục không?</w:t>
       </w:r>
     </w:p>
     <w:p>
@@ -17984,15 +17855,13 @@
           <w:szCs w:val="24"/>
         </w:rPr>
       </w:pPr>
-    </w:p>
-    <w:p>
-      <w:pPr>
-        <w:jc w:val="left"/>
-        <w:rPr>
-          <w:sz w:val="24"/>
-          <w:szCs w:val="24"/>
-        </w:rPr>
-      </w:pPr>
+      <w:r>
+        <w:rPr>
+          <w:sz w:val="24"/>
+          <w:szCs w:val="24"/>
+        </w:rPr>
+        <w:tab/>
+      </w:r>
       <w:r>
         <w:rPr>
           <w:noProof/>
@@ -18004,7 +17873,7 @@
           <wp:inline distT="0" distB="0" distL="0" distR="0">
             <wp:extent cx="5943600" cy="3231832"/>
             <wp:effectExtent l="0" t="0" r="0" b="6985"/>
-            <wp:docPr id="14" name="Picture 14" descr="C:\Users\Tuuu\Desktop\New folder\UI-Simple\Amount Tranfer.png"/>
+            <wp:docPr id="13" name="Picture 13" descr="C:\Users\Tuuu\Desktop\New folder\UI-Simple\RECIVIED NEM.png"/>
             <wp:cNvGraphicFramePr>
               <a:graphicFrameLocks xmlns:a="http://schemas.openxmlformats.org/drawingml/2006/main" noChangeAspect="1"/>
             </wp:cNvGraphicFramePr>
@@ -18012,7 +17881,7 @@
               <a:graphicData uri="http://schemas.openxmlformats.org/drawingml/2006/picture">
                 <pic:pic xmlns:pic="http://schemas.openxmlformats.org/drawingml/2006/picture">
                   <pic:nvPicPr>
-                    <pic:cNvPr id="0" name="Picture 13" descr="C:\Users\Tuuu\Desktop\New folder\UI-Simple\Amount Tranfer.png"/>
+                    <pic:cNvPr id="0" name="Picture 12" descr="C:\Users\Tuuu\Desktop\New folder\UI-Simple\RECIVIED NEM.png"/>
                     <pic:cNvPicPr>
                       <a:picLocks noChangeAspect="1" noChangeArrowheads="1"/>
                     </pic:cNvPicPr>
@@ -18064,8 +17933,18 @@
           <w:sz w:val="24"/>
           <w:szCs w:val="24"/>
         </w:rPr>
-        <w:t>Sau khi thực hiện giao dịch thành công hệ thống sẽ hỏi bạn có muốn thoát k?</w:t>
-      </w:r>
+        <w:lastRenderedPageBreak/>
+        <w:t>Sau đó bạn nhập số tiền muốn gửi rồi bấm Enter</w:t>
+      </w:r>
+    </w:p>
+    <w:p>
+      <w:pPr>
+        <w:jc w:val="left"/>
+        <w:rPr>
+          <w:sz w:val="24"/>
+          <w:szCs w:val="24"/>
+        </w:rPr>
+      </w:pPr>
     </w:p>
     <w:p>
       <w:pPr>
@@ -18086,7 +17965,7 @@
           <wp:inline distT="0" distB="0" distL="0" distR="0">
             <wp:extent cx="5943600" cy="3231832"/>
             <wp:effectExtent l="0" t="0" r="0" b="6985"/>
-            <wp:docPr id="15" name="Picture 15" descr="C:\Users\Tuuu\Desktop\New folder\UI-Simple\ASKFORRECEIPt.png"/>
+            <wp:docPr id="14" name="Picture 14" descr="C:\Users\Tuuu\Desktop\New folder\UI-Simple\Amount Tranfer.png"/>
             <wp:cNvGraphicFramePr>
               <a:graphicFrameLocks xmlns:a="http://schemas.openxmlformats.org/drawingml/2006/main" noChangeAspect="1"/>
             </wp:cNvGraphicFramePr>
@@ -18094,7 +17973,7 @@
               <a:graphicData uri="http://schemas.openxmlformats.org/drawingml/2006/picture">
                 <pic:pic xmlns:pic="http://schemas.openxmlformats.org/drawingml/2006/picture">
                   <pic:nvPicPr>
-                    <pic:cNvPr id="0" name="Picture 14" descr="C:\Users\Tuuu\Desktop\New folder\UI-Simple\ASKFORRECEIPt.png"/>
+                    <pic:cNvPr id="0" name="Picture 13" descr="C:\Users\Tuuu\Desktop\New folder\UI-Simple\Amount Tranfer.png"/>
                     <pic:cNvPicPr>
                       <a:picLocks noChangeAspect="1" noChangeArrowheads="1"/>
                     </pic:cNvPicPr>
@@ -18134,29 +18013,23 @@
     </w:p>
     <w:p>
       <w:pPr>
-        <w:pStyle w:val="Heading3"/>
-        <w:rPr>
-          <w:szCs w:val="24"/>
-        </w:rPr>
-      </w:pPr>
-      <w:bookmarkStart w:id="152" w:name="_Toc414290232"/>
-      <w:bookmarkStart w:id="153" w:name="_Toc414294575"/>
-      <w:r>
-        <w:lastRenderedPageBreak/>
-        <w:t xml:space="preserve">7.3.5 </w:t>
-      </w:r>
-      <w:r>
-        <w:rPr>
-          <w:szCs w:val="24"/>
-        </w:rPr>
-        <w:t>Xem lịch sử giao dịch</w:t>
-      </w:r>
-      <w:bookmarkEnd w:id="152"/>
-      <w:bookmarkEnd w:id="153"/>
-    </w:p>
-    <w:p>
-      <w:pPr>
-        <w:spacing w:before="0" w:beforeAutospacing="0" w:after="160" w:afterAutospacing="0" w:line="259" w:lineRule="auto"/>
+        <w:ind w:left="360"/>
+        <w:jc w:val="left"/>
+        <w:rPr>
+          <w:sz w:val="24"/>
+          <w:szCs w:val="24"/>
+        </w:rPr>
+      </w:pPr>
+      <w:r>
+        <w:rPr>
+          <w:sz w:val="24"/>
+          <w:szCs w:val="24"/>
+        </w:rPr>
+        <w:t>Sau khi thực hiện giao dịch thành công hệ thống sẽ hỏi bạn có muốn thoát k?</w:t>
+      </w:r>
+    </w:p>
+    <w:p>
+      <w:pPr>
         <w:jc w:val="left"/>
         <w:rPr>
           <w:sz w:val="24"/>
@@ -18174,7 +18047,7 @@
           <wp:inline distT="0" distB="0" distL="0" distR="0">
             <wp:extent cx="5943600" cy="3231832"/>
             <wp:effectExtent l="0" t="0" r="0" b="6985"/>
-            <wp:docPr id="16" name="Picture 16" descr="C:\Users\Tuuu\Desktop\New folder\UI-Simple\VIEW HIS.png"/>
+            <wp:docPr id="15" name="Picture 15" descr="C:\Users\Tuuu\Desktop\New folder\UI-Simple\ASKFORRECEIPt.png"/>
             <wp:cNvGraphicFramePr>
               <a:graphicFrameLocks xmlns:a="http://schemas.openxmlformats.org/drawingml/2006/main" noChangeAspect="1"/>
             </wp:cNvGraphicFramePr>
@@ -18182,7 +18055,7 @@
               <a:graphicData uri="http://schemas.openxmlformats.org/drawingml/2006/picture">
                 <pic:pic xmlns:pic="http://schemas.openxmlformats.org/drawingml/2006/picture">
                   <pic:nvPicPr>
-                    <pic:cNvPr id="0" name="Picture 15" descr="C:\Users\Tuuu\Desktop\New folder\UI-Simple\VIEW HIS.png"/>
+                    <pic:cNvPr id="0" name="Picture 14" descr="C:\Users\Tuuu\Desktop\New folder\UI-Simple\ASKFORRECEIPt.png"/>
                     <pic:cNvPicPr>
                       <a:picLocks noChangeAspect="1" noChangeArrowheads="1"/>
                     </pic:cNvPicPr>
@@ -18222,20 +18095,25 @@
     </w:p>
     <w:p>
       <w:pPr>
-        <w:ind w:left="360"/>
-        <w:jc w:val="left"/>
-        <w:rPr>
-          <w:sz w:val="24"/>
-          <w:szCs w:val="24"/>
-        </w:rPr>
-      </w:pPr>
-      <w:r>
-        <w:rPr>
-          <w:sz w:val="24"/>
-          <w:szCs w:val="24"/>
-        </w:rPr>
-        <w:t>Khi bạn chọn khoảng thời gian bạn muôn kiểm tra!</w:t>
-      </w:r>
+        <w:pStyle w:val="Heading3"/>
+        <w:rPr>
+          <w:szCs w:val="24"/>
+        </w:rPr>
+      </w:pPr>
+      <w:bookmarkStart w:id="153" w:name="_Toc414290232"/>
+      <w:bookmarkStart w:id="154" w:name="_Toc414294575"/>
+      <w:r>
+        <w:lastRenderedPageBreak/>
+        <w:t xml:space="preserve">7.3.5 </w:t>
+      </w:r>
+      <w:r>
+        <w:rPr>
+          <w:szCs w:val="24"/>
+        </w:rPr>
+        <w:t>Xem lịch sử giao dịch</w:t>
+      </w:r>
+      <w:bookmarkEnd w:id="153"/>
+      <w:bookmarkEnd w:id="154"/>
     </w:p>
     <w:p>
       <w:pPr>
@@ -18257,7 +18135,7 @@
           <wp:inline distT="0" distB="0" distL="0" distR="0">
             <wp:extent cx="5943600" cy="3231832"/>
             <wp:effectExtent l="0" t="0" r="0" b="6985"/>
-            <wp:docPr id="17" name="Picture 17" descr="C:\Users\Tuuu\Desktop\New folder\UI-Simple\HIS 2 YEAR.png"/>
+            <wp:docPr id="16" name="Picture 16" descr="C:\Users\Tuuu\Desktop\New folder\UI-Simple\VIEW HIS.png"/>
             <wp:cNvGraphicFramePr>
               <a:graphicFrameLocks xmlns:a="http://schemas.openxmlformats.org/drawingml/2006/main" noChangeAspect="1"/>
             </wp:cNvGraphicFramePr>
@@ -18265,7 +18143,7 @@
               <a:graphicData uri="http://schemas.openxmlformats.org/drawingml/2006/picture">
                 <pic:pic xmlns:pic="http://schemas.openxmlformats.org/drawingml/2006/picture">
                   <pic:nvPicPr>
-                    <pic:cNvPr id="0" name="Picture 16" descr="C:\Users\Tuuu\Desktop\New folder\UI-Simple\HIS 2 YEAR.png"/>
+                    <pic:cNvPr id="0" name="Picture 15" descr="C:\Users\Tuuu\Desktop\New folder\UI-Simple\VIEW HIS.png"/>
                     <pic:cNvPicPr>
                       <a:picLocks noChangeAspect="1" noChangeArrowheads="1"/>
                     </pic:cNvPicPr>
@@ -18305,6 +18183,89 @@
     </w:p>
     <w:p>
       <w:pPr>
+        <w:ind w:left="360"/>
+        <w:jc w:val="left"/>
+        <w:rPr>
+          <w:sz w:val="24"/>
+          <w:szCs w:val="24"/>
+        </w:rPr>
+      </w:pPr>
+      <w:r>
+        <w:rPr>
+          <w:sz w:val="24"/>
+          <w:szCs w:val="24"/>
+        </w:rPr>
+        <w:t>Khi bạn chọn khoảng thời gian bạn muôn kiểm tra!</w:t>
+      </w:r>
+    </w:p>
+    <w:p>
+      <w:pPr>
+        <w:spacing w:before="0" w:beforeAutospacing="0" w:after="160" w:afterAutospacing="0" w:line="259" w:lineRule="auto"/>
+        <w:jc w:val="left"/>
+        <w:rPr>
+          <w:sz w:val="24"/>
+          <w:szCs w:val="24"/>
+        </w:rPr>
+      </w:pPr>
+      <w:r>
+        <w:rPr>
+          <w:noProof/>
+          <w:sz w:val="24"/>
+          <w:szCs w:val="24"/>
+          <w:lang w:eastAsia="en-US"/>
+        </w:rPr>
+        <w:drawing>
+          <wp:inline distT="0" distB="0" distL="0" distR="0">
+            <wp:extent cx="5943600" cy="3231832"/>
+            <wp:effectExtent l="0" t="0" r="0" b="6985"/>
+            <wp:docPr id="17" name="Picture 17" descr="C:\Users\Tuuu\Desktop\New folder\UI-Simple\HIS 2 YEAR.png"/>
+            <wp:cNvGraphicFramePr>
+              <a:graphicFrameLocks xmlns:a="http://schemas.openxmlformats.org/drawingml/2006/main" noChangeAspect="1"/>
+            </wp:cNvGraphicFramePr>
+            <a:graphic xmlns:a="http://schemas.openxmlformats.org/drawingml/2006/main">
+              <a:graphicData uri="http://schemas.openxmlformats.org/drawingml/2006/picture">
+                <pic:pic xmlns:pic="http://schemas.openxmlformats.org/drawingml/2006/picture">
+                  <pic:nvPicPr>
+                    <pic:cNvPr id="0" name="Picture 16" descr="C:\Users\Tuuu\Desktop\New folder\UI-Simple\HIS 2 YEAR.png"/>
+                    <pic:cNvPicPr>
+                      <a:picLocks noChangeAspect="1" noChangeArrowheads="1"/>
+                    </pic:cNvPicPr>
+                  </pic:nvPicPr>
+                  <pic:blipFill>
+                    <a:blip r:embed="rId51" cstate="print">
+                      <a:extLst>
+                        <a:ext uri="{28A0092B-C50C-407E-A947-70E740481C1C}">
+                          <a14:useLocalDpi xmlns:a14="http://schemas.microsoft.com/office/drawing/2010/main" val="0"/>
+                        </a:ext>
+                      </a:extLst>
+                    </a:blip>
+                    <a:srcRect/>
+                    <a:stretch>
+                      <a:fillRect/>
+                    </a:stretch>
+                  </pic:blipFill>
+                  <pic:spPr bwMode="auto">
+                    <a:xfrm>
+                      <a:off x="0" y="0"/>
+                      <a:ext cx="5943600" cy="3231832"/>
+                    </a:xfrm>
+                    <a:prstGeom prst="rect">
+                      <a:avLst/>
+                    </a:prstGeom>
+                    <a:noFill/>
+                    <a:ln>
+                      <a:noFill/>
+                    </a:ln>
+                  </pic:spPr>
+                </pic:pic>
+              </a:graphicData>
+            </a:graphic>
+          </wp:inline>
+        </w:drawing>
+      </w:r>
+    </w:p>
+    <w:p>
+      <w:pPr>
         <w:spacing w:before="0" w:beforeAutospacing="0" w:after="160" w:afterAutospacing="0" w:line="259" w:lineRule="auto"/>
         <w:ind w:left="1440" w:firstLine="0"/>
         <w:jc w:val="left"/>
@@ -18349,9 +18310,9 @@
       </w:pPr>
     </w:p>
     <w:sectPr>
-      <w:headerReference w:type="default" r:id="rId51"/>
-      <w:footerReference w:type="default" r:id="rId52"/>
-      <w:footerReference w:type="first" r:id="rId53"/>
+      <w:headerReference w:type="default" r:id="rId52"/>
+      <w:footerReference w:type="default" r:id="rId53"/>
+      <w:footerReference w:type="first" r:id="rId54"/>
       <w:pgSz w:w="12240" w:h="15840" w:code="1"/>
       <w:pgMar w:top="1134" w:right="1134" w:bottom="1134" w:left="1134" w:header="720" w:footer="0" w:gutter="0"/>
       <w:cols w:space="720"/>
@@ -18441,7 +18402,7 @@
         <w:rFonts w:ascii="Cambria" w:hAnsi="Cambria"/>
         <w:noProof/>
       </w:rPr>
-      <w:t>3</w:t>
+      <w:t>16</w:t>
     </w:r>
     <w:r>
       <w:rPr>
@@ -23058,7 +23019,7 @@
 </file>
 
 <file path=customXml/itemProps1.xml><?xml version="1.0" encoding="utf-8"?>
-<ds:datastoreItem xmlns:ds="http://schemas.openxmlformats.org/officeDocument/2006/customXml" ds:itemID="{5685B2D0-8F95-4422-B070-EED52DC0A1F6}">
+<ds:datastoreItem xmlns:ds="http://schemas.openxmlformats.org/officeDocument/2006/customXml" ds:itemID="{F43FE5E7-9510-433F-88E7-F9EBC465944E}">
   <ds:schemaRefs>
     <ds:schemaRef ds:uri="http://schemas.openxmlformats.org/officeDocument/2006/bibliography"/>
   </ds:schemaRefs>

</xml_diff>

<commit_message>
Tuuu Sửa lại giao diện
TLĐT
</commit_message>
<xml_diff>
--- a/Documents/TLĐT_Nhóm Trương Tiến Phúc.docx
+++ b/Documents/TLĐT_Nhóm Trương Tiến Phúc.docx
@@ -1329,7 +1329,6 @@
                 <w:szCs w:val="24"/>
               </w:rPr>
             </w:pPr>
-            <w:bookmarkStart w:id="0" w:name="_GoBack" w:colFirst="0" w:colLast="0"/>
             <w:r>
               <w:rPr>
                 <w:sz w:val="24"/>
@@ -1447,7 +1446,6 @@
           </w:p>
         </w:tc>
       </w:tr>
-      <w:bookmarkEnd w:id="0"/>
       <w:tr>
         <w:trPr>
           <w:trHeight w:val="328"/>
@@ -3178,6 +3176,33 @@
                 <w:szCs w:val="24"/>
               </w:rPr>
             </w:pPr>
+            <w:r>
+              <w:rPr>
+                <w:sz w:val="24"/>
+                <w:szCs w:val="24"/>
+              </w:rPr>
+              <w:t>+ Thêm bàn phím số vào dao diện</w:t>
+            </w:r>
+          </w:p>
+          <w:p>
+            <w:pPr>
+              <w:spacing w:before="0" w:beforeAutospacing="0" w:after="0" w:afterAutospacing="0" w:line="240" w:lineRule="auto"/>
+              <w:ind w:firstLine="0"/>
+              <w:jc w:val="left"/>
+              <w:rPr>
+                <w:sz w:val="24"/>
+                <w:szCs w:val="24"/>
+              </w:rPr>
+            </w:pPr>
+            <w:r>
+              <w:rPr>
+                <w:sz w:val="24"/>
+                <w:szCs w:val="24"/>
+              </w:rPr>
+              <w:t>+ các nút được đặt tên Nút Bấm 1 đến Nút Bấm6</w:t>
+            </w:r>
+            <w:bookmarkStart w:id="0" w:name="_GoBack"/>
+            <w:bookmarkEnd w:id="0"/>
           </w:p>
           <w:p>
             <w:pPr>
@@ -5211,7 +5236,6 @@
           <w:sz w:val="24"/>
           <w:szCs w:val="24"/>
         </w:rPr>
-        <w:lastRenderedPageBreak/>
         <w:tab/>
       </w:r>
       <w:r>
@@ -12274,7 +12298,7 @@
           <v:shape id="_x0000_i1025" type="#_x0000_t75" style="width:487.5pt;height:369.75pt" o:ole="">
             <v:imagedata r:id="rId13" o:title=""/>
           </v:shape>
-          <o:OLEObject Type="Embed" ProgID="Visio.Drawing.11" ShapeID="_x0000_i1025" DrawAspect="Content" ObjectID="_1489761464" r:id="rId14"/>
+          <o:OLEObject Type="Embed" ProgID="Visio.Drawing.11" ShapeID="_x0000_i1025" DrawAspect="Content" ObjectID="_1489772899" r:id="rId14"/>
         </w:object>
       </w:r>
     </w:p>
@@ -12446,7 +12470,7 @@
           <v:shape id="_x0000_i1026" type="#_x0000_t75" style="width:468pt;height:435pt" o:ole="">
             <v:imagedata r:id="rId15" o:title=""/>
           </v:shape>
-          <o:OLEObject Type="Embed" ProgID="Visio.Drawing.11" ShapeID="_x0000_i1026" DrawAspect="Content" ObjectID="_1489761465" r:id="rId16"/>
+          <o:OLEObject Type="Embed" ProgID="Visio.Drawing.11" ShapeID="_x0000_i1026" DrawAspect="Content" ObjectID="_1489772900" r:id="rId16"/>
         </w:object>
       </w:r>
     </w:p>
@@ -12793,7 +12817,7 @@
           <v:shape id="_x0000_i1027" type="#_x0000_t75" style="width:468pt;height:456pt" o:ole="">
             <v:imagedata r:id="rId17" o:title=""/>
           </v:shape>
-          <o:OLEObject Type="Embed" ProgID="Visio.Drawing.11" ShapeID="_x0000_i1027" DrawAspect="Content" ObjectID="_1489761466" r:id="rId18"/>
+          <o:OLEObject Type="Embed" ProgID="Visio.Drawing.11" ShapeID="_x0000_i1027" DrawAspect="Content" ObjectID="_1489772901" r:id="rId18"/>
         </w:object>
       </w:r>
     </w:p>
@@ -13093,7 +13117,7 @@
           <v:shape id="_x0000_i1028" type="#_x0000_t75" style="width:468pt;height:435pt" o:ole="">
             <v:imagedata r:id="rId19" o:title=""/>
           </v:shape>
-          <o:OLEObject Type="Embed" ProgID="Visio.Drawing.11" ShapeID="_x0000_i1028" DrawAspect="Content" ObjectID="_1489761467" r:id="rId20"/>
+          <o:OLEObject Type="Embed" ProgID="Visio.Drawing.11" ShapeID="_x0000_i1028" DrawAspect="Content" ObjectID="_1489772902" r:id="rId20"/>
         </w:object>
       </w:r>
     </w:p>
@@ -13750,7 +13774,7 @@
           <v:shape id="_x0000_i1029" type="#_x0000_t75" style="width:6in;height:401.25pt" o:ole="">
             <v:imagedata r:id="rId21" o:title=""/>
           </v:shape>
-          <o:OLEObject Type="Embed" ProgID="Visio.Drawing.11" ShapeID="_x0000_i1029" DrawAspect="Content" ObjectID="_1489761468" r:id="rId22"/>
+          <o:OLEObject Type="Embed" ProgID="Visio.Drawing.11" ShapeID="_x0000_i1029" DrawAspect="Content" ObjectID="_1489772903" r:id="rId22"/>
         </w:object>
       </w:r>
     </w:p>
@@ -14024,7 +14048,7 @@
           <v:shape id="_x0000_i1030" type="#_x0000_t75" style="width:468pt;height:426.75pt" o:ole="">
             <v:imagedata r:id="rId23" o:title=""/>
           </v:shape>
-          <o:OLEObject Type="Embed" ProgID="Visio.Drawing.11" ShapeID="_x0000_i1030" DrawAspect="Content" ObjectID="_1489761469" r:id="rId24"/>
+          <o:OLEObject Type="Embed" ProgID="Visio.Drawing.11" ShapeID="_x0000_i1030" DrawAspect="Content" ObjectID="_1489772904" r:id="rId24"/>
         </w:object>
       </w:r>
     </w:p>
@@ -14351,7 +14375,7 @@
           <v:shape id="_x0000_i1031" type="#_x0000_t75" style="width:441.75pt;height:576.75pt" o:ole="">
             <v:imagedata r:id="rId25" o:title=""/>
           </v:shape>
-          <o:OLEObject Type="Embed" ProgID="Visio.Drawing.11" ShapeID="_x0000_i1031" DrawAspect="Content" ObjectID="_1489761470" r:id="rId26"/>
+          <o:OLEObject Type="Embed" ProgID="Visio.Drawing.11" ShapeID="_x0000_i1031" DrawAspect="Content" ObjectID="_1489772905" r:id="rId26"/>
         </w:object>
       </w:r>
     </w:p>
@@ -14843,7 +14867,7 @@
           <v:shape id="_x0000_i1032" type="#_x0000_t75" style="width:402.75pt;height:661.5pt" o:ole="">
             <v:imagedata r:id="rId27" o:title=""/>
           </v:shape>
-          <o:OLEObject Type="Embed" ProgID="Visio.Drawing.11" ShapeID="_x0000_i1032" DrawAspect="Content" ObjectID="_1489761471" r:id="rId28"/>
+          <o:OLEObject Type="Embed" ProgID="Visio.Drawing.11" ShapeID="_x0000_i1032" DrawAspect="Content" ObjectID="_1489772906" r:id="rId28"/>
         </w:object>
       </w:r>
     </w:p>
@@ -19124,9 +19148,9 @@
         </w:rPr>
         <w:drawing>
           <wp:inline distT="0" distB="0" distL="0" distR="0">
-            <wp:extent cx="6280943" cy="3554095"/>
+            <wp:extent cx="6332220" cy="4483684"/>
             <wp:effectExtent l="0" t="0" r="0" b="0"/>
-            <wp:docPr id="1" name="Picture 1" descr="C:\Users\Tuu\Desktop\1.png"/>
+            <wp:docPr id="17" name="Picture 17" descr="C:\Users\Tuu\Desktop\1.png"/>
             <wp:cNvGraphicFramePr>
               <a:graphicFrameLocks xmlns:a="http://schemas.openxmlformats.org/drawingml/2006/main" noChangeAspect="1"/>
             </wp:cNvGraphicFramePr>
@@ -19155,7 +19179,7 @@
                   <pic:spPr bwMode="auto">
                     <a:xfrm>
                       <a:off x="0" y="0"/>
-                      <a:ext cx="6285291" cy="3556555"/>
+                      <a:ext cx="6332220" cy="4483684"/>
                     </a:xfrm>
                     <a:prstGeom prst="rect">
                       <a:avLst/>
@@ -19222,9 +19246,9 @@
         <w:lastRenderedPageBreak/>
         <w:drawing>
           <wp:inline distT="0" distB="0" distL="0" distR="0">
-            <wp:extent cx="6332220" cy="3583110"/>
+            <wp:extent cx="6332220" cy="4483684"/>
             <wp:effectExtent l="0" t="0" r="0" b="0"/>
-            <wp:docPr id="3" name="Picture 3" descr="C:\Users\Tuu\Desktop\2.png"/>
+            <wp:docPr id="18" name="Picture 18" descr="C:\Users\Tuu\Desktop\2.png"/>
             <wp:cNvGraphicFramePr>
               <a:graphicFrameLocks xmlns:a="http://schemas.openxmlformats.org/drawingml/2006/main" noChangeAspect="1"/>
             </wp:cNvGraphicFramePr>
@@ -19253,7 +19277,7 @@
                   <pic:spPr bwMode="auto">
                     <a:xfrm>
                       <a:off x="0" y="0"/>
-                      <a:ext cx="6332220" cy="3583110"/>
+                      <a:ext cx="6332220" cy="4483684"/>
                     </a:xfrm>
                     <a:prstGeom prst="rect">
                       <a:avLst/>
@@ -19301,11 +19325,12 @@
           <w:szCs w:val="24"/>
           <w:lang w:eastAsia="en-US"/>
         </w:rPr>
+        <w:lastRenderedPageBreak/>
         <w:drawing>
           <wp:inline distT="0" distB="0" distL="0" distR="0">
-            <wp:extent cx="6332220" cy="3583110"/>
+            <wp:extent cx="6332220" cy="4483684"/>
             <wp:effectExtent l="0" t="0" r="0" b="0"/>
-            <wp:docPr id="4" name="Picture 4" descr="C:\Users\Tuu\Desktop\3.png"/>
+            <wp:docPr id="19" name="Picture 19" descr="C:\Users\Tuu\Desktop\3.png"/>
             <wp:cNvGraphicFramePr>
               <a:graphicFrameLocks xmlns:a="http://schemas.openxmlformats.org/drawingml/2006/main" noChangeAspect="1"/>
             </wp:cNvGraphicFramePr>
@@ -19334,7 +19359,7 @@
                   <pic:spPr bwMode="auto">
                     <a:xfrm>
                       <a:off x="0" y="0"/>
-                      <a:ext cx="6332220" cy="3583110"/>
+                      <a:ext cx="6332220" cy="4483684"/>
                     </a:xfrm>
                     <a:prstGeom prst="rect">
                       <a:avLst/>
@@ -19364,30 +19389,30 @@
           <w:sz w:val="24"/>
           <w:szCs w:val="24"/>
         </w:rPr>
+        <w:t>Nếu bạn nhập sai mật khẩu, hệ thống hiện thông báo yêu cầu bạn nhập lại mật khẩu</w:t>
+      </w:r>
+    </w:p>
+    <w:p>
+      <w:pPr>
+        <w:jc w:val="left"/>
+        <w:rPr>
+          <w:sz w:val="24"/>
+          <w:szCs w:val="24"/>
+        </w:rPr>
+      </w:pPr>
+      <w:r>
+        <w:rPr>
+          <w:noProof/>
+          <w:sz w:val="24"/>
+          <w:szCs w:val="24"/>
+          <w:lang w:eastAsia="en-US"/>
+        </w:rPr>
         <w:lastRenderedPageBreak/>
-        <w:t>Nếu bạn nhập sai mật khẩu, hệ thống hiện thông báo yêu cầu bạn nhập lại mật khẩu</w:t>
-      </w:r>
-    </w:p>
-    <w:p>
-      <w:pPr>
-        <w:jc w:val="left"/>
-        <w:rPr>
-          <w:sz w:val="24"/>
-          <w:szCs w:val="24"/>
-        </w:rPr>
-      </w:pPr>
-      <w:r>
-        <w:rPr>
-          <w:noProof/>
-          <w:sz w:val="24"/>
-          <w:szCs w:val="24"/>
-          <w:lang w:eastAsia="en-US"/>
-        </w:rPr>
         <w:drawing>
           <wp:inline distT="0" distB="0" distL="0" distR="0">
-            <wp:extent cx="6332220" cy="3583110"/>
+            <wp:extent cx="6332220" cy="4483684"/>
             <wp:effectExtent l="0" t="0" r="0" b="0"/>
-            <wp:docPr id="5" name="Picture 5" descr="C:\Users\Tuu\Desktop\4.png"/>
+            <wp:docPr id="20" name="Picture 20" descr="C:\Users\Tuu\Desktop\4.png"/>
             <wp:cNvGraphicFramePr>
               <a:graphicFrameLocks xmlns:a="http://schemas.openxmlformats.org/drawingml/2006/main" noChangeAspect="1"/>
             </wp:cNvGraphicFramePr>
@@ -19416,7 +19441,7 @@
                   <pic:spPr bwMode="auto">
                     <a:xfrm>
                       <a:off x="0" y="0"/>
-                      <a:ext cx="6332220" cy="3583110"/>
+                      <a:ext cx="6332220" cy="4483684"/>
                     </a:xfrm>
                     <a:prstGeom prst="rect">
                       <a:avLst/>
@@ -19467,9 +19492,9 @@
         <w:lastRenderedPageBreak/>
         <w:drawing>
           <wp:inline distT="0" distB="0" distL="0" distR="0">
-            <wp:extent cx="6332220" cy="3583110"/>
+            <wp:extent cx="6332220" cy="4483684"/>
             <wp:effectExtent l="0" t="0" r="0" b="0"/>
-            <wp:docPr id="6" name="Picture 6" descr="C:\Users\Tuu\Desktop\5.png"/>
+            <wp:docPr id="21" name="Picture 21" descr="C:\Users\Tuu\Desktop\5.png"/>
             <wp:cNvGraphicFramePr>
               <a:graphicFrameLocks xmlns:a="http://schemas.openxmlformats.org/drawingml/2006/main" noChangeAspect="1"/>
             </wp:cNvGraphicFramePr>
@@ -19498,7 +19523,7 @@
                   <pic:spPr bwMode="auto">
                     <a:xfrm>
                       <a:off x="0" y="0"/>
-                      <a:ext cx="6332220" cy="3583110"/>
+                      <a:ext cx="6332220" cy="4483684"/>
                     </a:xfrm>
                     <a:prstGeom prst="rect">
                       <a:avLst/>
@@ -19581,9 +19606,9 @@
         <w:lastRenderedPageBreak/>
         <w:drawing>
           <wp:inline distT="0" distB="0" distL="0" distR="0">
-            <wp:extent cx="6332220" cy="3583110"/>
+            <wp:extent cx="6332220" cy="4483684"/>
             <wp:effectExtent l="0" t="0" r="0" b="0"/>
-            <wp:docPr id="7" name="Picture 7" descr="C:\Users\Tuu\Desktop\6.png"/>
+            <wp:docPr id="22" name="Picture 22" descr="C:\Users\Tuu\Desktop\14.png"/>
             <wp:cNvGraphicFramePr>
               <a:graphicFrameLocks xmlns:a="http://schemas.openxmlformats.org/drawingml/2006/main" noChangeAspect="1"/>
             </wp:cNvGraphicFramePr>
@@ -19591,7 +19616,7 @@
               <a:graphicData uri="http://schemas.openxmlformats.org/drawingml/2006/picture">
                 <pic:pic xmlns:pic="http://schemas.openxmlformats.org/drawingml/2006/picture">
                   <pic:nvPicPr>
-                    <pic:cNvPr id="0" name="Picture 14" descr="C:\Users\Tuu\Desktop\6.png"/>
+                    <pic:cNvPr id="0" name="Picture 14" descr="C:\Users\Tuu\Desktop\14.png"/>
                     <pic:cNvPicPr>
                       <a:picLocks noChangeAspect="1" noChangeArrowheads="1"/>
                     </pic:cNvPicPr>
@@ -19612,7 +19637,7 @@
                   <pic:spPr bwMode="auto">
                     <a:xfrm>
                       <a:off x="0" y="0"/>
-                      <a:ext cx="6332220" cy="3583110"/>
+                      <a:ext cx="6332220" cy="4483684"/>
                     </a:xfrm>
                     <a:prstGeom prst="rect">
                       <a:avLst/>
@@ -19696,10 +19721,10 @@
           <w:lang w:eastAsia="en-US"/>
         </w:rPr>
         <w:drawing>
-          <wp:inline distT="0" distB="0" distL="0" distR="0" wp14:anchorId="30040E7E" wp14:editId="26ACB238">
-            <wp:extent cx="6332220" cy="3583110"/>
+          <wp:inline distT="0" distB="0" distL="0" distR="0">
+            <wp:extent cx="6332220" cy="4483684"/>
             <wp:effectExtent l="0" t="0" r="0" b="0"/>
-            <wp:docPr id="8" name="Picture 8" descr="C:\Users\Tuu\Desktop\&amp;.png"/>
+            <wp:docPr id="23" name="Picture 23" descr="C:\Users\Tuu\Desktop\6.png"/>
             <wp:cNvGraphicFramePr>
               <a:graphicFrameLocks xmlns:a="http://schemas.openxmlformats.org/drawingml/2006/main" noChangeAspect="1"/>
             </wp:cNvGraphicFramePr>
@@ -19707,7 +19732,7 @@
               <a:graphicData uri="http://schemas.openxmlformats.org/drawingml/2006/picture">
                 <pic:pic xmlns:pic="http://schemas.openxmlformats.org/drawingml/2006/picture">
                   <pic:nvPicPr>
-                    <pic:cNvPr id="0" name="Picture 15" descr="C:\Users\Tuu\Desktop\&amp;.png"/>
+                    <pic:cNvPr id="0" name="Picture 15" descr="C:\Users\Tuu\Desktop\6.png"/>
                     <pic:cNvPicPr>
                       <a:picLocks noChangeAspect="1" noChangeArrowheads="1"/>
                     </pic:cNvPicPr>
@@ -19728,7 +19753,7 @@
                   <pic:spPr bwMode="auto">
                     <a:xfrm>
                       <a:off x="0" y="0"/>
-                      <a:ext cx="6332220" cy="3583110"/>
+                      <a:ext cx="6332220" cy="4483684"/>
                     </a:xfrm>
                     <a:prstGeom prst="rect">
                       <a:avLst/>
@@ -19773,9 +19798,9 @@
         </w:rPr>
         <w:drawing>
           <wp:inline distT="0" distB="0" distL="0" distR="0">
-            <wp:extent cx="6332220" cy="3583110"/>
+            <wp:extent cx="6332220" cy="4483684"/>
             <wp:effectExtent l="0" t="0" r="0" b="0"/>
-            <wp:docPr id="9" name="Picture 9" descr="C:\Users\Tuu\Desktop\7.png"/>
+            <wp:docPr id="24" name="Picture 24" descr="C:\Users\Tuu\Desktop\7.png"/>
             <wp:cNvGraphicFramePr>
               <a:graphicFrameLocks xmlns:a="http://schemas.openxmlformats.org/drawingml/2006/main" noChangeAspect="1"/>
             </wp:cNvGraphicFramePr>
@@ -19804,7 +19829,7 @@
                   <pic:spPr bwMode="auto">
                     <a:xfrm>
                       <a:off x="0" y="0"/>
-                      <a:ext cx="6332220" cy="3583110"/>
+                      <a:ext cx="6332220" cy="4483684"/>
                     </a:xfrm>
                     <a:prstGeom prst="rect">
                       <a:avLst/>
@@ -19855,9 +19880,9 @@
         </w:rPr>
         <w:drawing>
           <wp:inline distT="0" distB="0" distL="0" distR="0">
-            <wp:extent cx="6332220" cy="3583110"/>
+            <wp:extent cx="6332220" cy="4483684"/>
             <wp:effectExtent l="0" t="0" r="0" b="0"/>
-            <wp:docPr id="10" name="Picture 10" descr="C:\Users\Tuu\Desktop\8.png"/>
+            <wp:docPr id="25" name="Picture 25" descr="C:\Users\Tuu\Desktop\8.png"/>
             <wp:cNvGraphicFramePr>
               <a:graphicFrameLocks xmlns:a="http://schemas.openxmlformats.org/drawingml/2006/main" noChangeAspect="1"/>
             </wp:cNvGraphicFramePr>
@@ -19886,7 +19911,7 @@
                   <pic:spPr bwMode="auto">
                     <a:xfrm>
                       <a:off x="0" y="0"/>
-                      <a:ext cx="6332220" cy="3583110"/>
+                      <a:ext cx="6332220" cy="4483684"/>
                     </a:xfrm>
                     <a:prstGeom prst="rect">
                       <a:avLst/>
@@ -19937,9 +19962,9 @@
         <w:lastRenderedPageBreak/>
         <w:drawing>
           <wp:inline distT="0" distB="0" distL="0" distR="0">
-            <wp:extent cx="6332220" cy="3583110"/>
+            <wp:extent cx="6332220" cy="4483684"/>
             <wp:effectExtent l="0" t="0" r="0" b="0"/>
-            <wp:docPr id="11" name="Picture 11" descr="C:\Users\Tuu\Desktop\9.png"/>
+            <wp:docPr id="26" name="Picture 26" descr="C:\Users\Tuu\Desktop\9.png"/>
             <wp:cNvGraphicFramePr>
               <a:graphicFrameLocks xmlns:a="http://schemas.openxmlformats.org/drawingml/2006/main" noChangeAspect="1"/>
             </wp:cNvGraphicFramePr>
@@ -19968,7 +19993,7 @@
                   <pic:spPr bwMode="auto">
                     <a:xfrm>
                       <a:off x="0" y="0"/>
-                      <a:ext cx="6332220" cy="3583110"/>
+                      <a:ext cx="6332220" cy="4483684"/>
                     </a:xfrm>
                     <a:prstGeom prst="rect">
                       <a:avLst/>
@@ -20040,9 +20065,9 @@
         <w:lastRenderedPageBreak/>
         <w:drawing>
           <wp:inline distT="0" distB="0" distL="0" distR="0">
-            <wp:extent cx="6332220" cy="3583110"/>
+            <wp:extent cx="5617020" cy="3977269"/>
             <wp:effectExtent l="0" t="0" r="0" b="0"/>
-            <wp:docPr id="12" name="Picture 12" descr="C:\Users\Tuu\Desktop\10.png"/>
+            <wp:docPr id="27" name="Picture 27" descr="C:\Users\Tuu\Desktop\10.png"/>
             <wp:cNvGraphicFramePr>
               <a:graphicFrameLocks xmlns:a="http://schemas.openxmlformats.org/drawingml/2006/main" noChangeAspect="1"/>
             </wp:cNvGraphicFramePr>
@@ -20071,7 +20096,7 @@
                   <pic:spPr bwMode="auto">
                     <a:xfrm>
                       <a:off x="0" y="0"/>
-                      <a:ext cx="6332220" cy="3583110"/>
+                      <a:ext cx="5620104" cy="3979453"/>
                     </a:xfrm>
                     <a:prstGeom prst="rect">
                       <a:avLst/>
@@ -20102,6 +20127,7 @@
           <w:sz w:val="24"/>
           <w:szCs w:val="24"/>
         </w:rPr>
+        <w:lastRenderedPageBreak/>
         <w:t>Hệ thống sẽ đưa ra thông tin người bạn muốn gửi và hỏi bạn có tiếp tục không?</w:t>
       </w:r>
       <w:r>
@@ -20120,9 +20146,9 @@
         </w:rPr>
         <w:drawing>
           <wp:inline distT="0" distB="0" distL="0" distR="0">
-            <wp:extent cx="6332220" cy="3583110"/>
+            <wp:extent cx="6332220" cy="4483684"/>
             <wp:effectExtent l="0" t="0" r="0" b="0"/>
-            <wp:docPr id="13" name="Picture 13" descr="C:\Users\Tuu\Desktop\11.png"/>
+            <wp:docPr id="28" name="Picture 28" descr="C:\Users\Tuu\Desktop\11.png"/>
             <wp:cNvGraphicFramePr>
               <a:graphicFrameLocks xmlns:a="http://schemas.openxmlformats.org/drawingml/2006/main" noChangeAspect="1"/>
             </wp:cNvGraphicFramePr>
@@ -20151,7 +20177,7 @@
                   <pic:spPr bwMode="auto">
                     <a:xfrm>
                       <a:off x="0" y="0"/>
-                      <a:ext cx="6332220" cy="3583110"/>
+                      <a:ext cx="6332220" cy="4483684"/>
                     </a:xfrm>
                     <a:prstGeom prst="rect">
                       <a:avLst/>
@@ -20182,37 +20208,37 @@
           <w:sz w:val="24"/>
           <w:szCs w:val="24"/>
         </w:rPr>
+        <w:t>Sau đó bạn nhập số tiền muốn gửi rồi bấ</w:t>
+      </w:r>
+      <w:r>
+        <w:rPr>
+          <w:sz w:val="24"/>
+          <w:szCs w:val="24"/>
+        </w:rPr>
+        <w:t>m Tiếp Tục</w:t>
+      </w:r>
+    </w:p>
+    <w:p>
+      <w:pPr>
+        <w:jc w:val="left"/>
+        <w:rPr>
+          <w:sz w:val="24"/>
+          <w:szCs w:val="24"/>
+        </w:rPr>
+      </w:pPr>
+      <w:r>
+        <w:rPr>
+          <w:noProof/>
+          <w:sz w:val="24"/>
+          <w:szCs w:val="24"/>
+          <w:lang w:eastAsia="en-US"/>
+        </w:rPr>
         <w:lastRenderedPageBreak/>
-        <w:t>Sau đó bạn nhập số tiền muốn gửi rồi bấ</w:t>
-      </w:r>
-      <w:r>
-        <w:rPr>
-          <w:sz w:val="24"/>
-          <w:szCs w:val="24"/>
-        </w:rPr>
-        <w:t>m Tiếp Tục</w:t>
-      </w:r>
-    </w:p>
-    <w:p>
-      <w:pPr>
-        <w:jc w:val="left"/>
-        <w:rPr>
-          <w:sz w:val="24"/>
-          <w:szCs w:val="24"/>
-        </w:rPr>
-      </w:pPr>
-      <w:r>
-        <w:rPr>
-          <w:noProof/>
-          <w:sz w:val="24"/>
-          <w:szCs w:val="24"/>
-          <w:lang w:eastAsia="en-US"/>
-        </w:rPr>
         <w:drawing>
           <wp:inline distT="0" distB="0" distL="0" distR="0">
-            <wp:extent cx="6332220" cy="3583110"/>
+            <wp:extent cx="6332220" cy="4483684"/>
             <wp:effectExtent l="0" t="0" r="0" b="0"/>
-            <wp:docPr id="14" name="Picture 14" descr="C:\Users\Tuu\Desktop\12.png"/>
+            <wp:docPr id="29" name="Picture 29" descr="C:\Users\Tuu\Desktop\12.png"/>
             <wp:cNvGraphicFramePr>
               <a:graphicFrameLocks xmlns:a="http://schemas.openxmlformats.org/drawingml/2006/main" noChangeAspect="1"/>
             </wp:cNvGraphicFramePr>
@@ -20241,7 +20267,7 @@
                   <pic:spPr bwMode="auto">
                     <a:xfrm>
                       <a:off x="0" y="0"/>
-                      <a:ext cx="6332220" cy="3583110"/>
+                      <a:ext cx="6332220" cy="4483684"/>
                     </a:xfrm>
                     <a:prstGeom prst="rect">
                       <a:avLst/>
@@ -20292,9 +20318,9 @@
         </w:rPr>
         <w:drawing>
           <wp:inline distT="0" distB="0" distL="0" distR="0">
-            <wp:extent cx="6332220" cy="3583110"/>
+            <wp:extent cx="6332220" cy="4483684"/>
             <wp:effectExtent l="0" t="0" r="0" b="0"/>
-            <wp:docPr id="15" name="Picture 15" descr="C:\Users\Tuu\Desktop\13.png"/>
+            <wp:docPr id="30" name="Picture 30" descr="C:\Users\Tuu\Desktop\13.png"/>
             <wp:cNvGraphicFramePr>
               <a:graphicFrameLocks xmlns:a="http://schemas.openxmlformats.org/drawingml/2006/main" noChangeAspect="1"/>
             </wp:cNvGraphicFramePr>
@@ -20323,7 +20349,7 @@
                   <pic:spPr bwMode="auto">
                     <a:xfrm>
                       <a:off x="0" y="0"/>
-                      <a:ext cx="6332220" cy="3583110"/>
+                      <a:ext cx="6332220" cy="4483684"/>
                     </a:xfrm>
                     <a:prstGeom prst="rect">
                       <a:avLst/>
@@ -20376,9 +20402,9 @@
         <w:lastRenderedPageBreak/>
         <w:drawing>
           <wp:inline distT="0" distB="0" distL="0" distR="0">
-            <wp:extent cx="6332220" cy="3583110"/>
+            <wp:extent cx="6332220" cy="4483684"/>
             <wp:effectExtent l="0" t="0" r="0" b="0"/>
-            <wp:docPr id="16" name="Picture 16" descr="C:\Users\Tuu\Desktop\14.png"/>
+            <wp:docPr id="31" name="Picture 31" descr="C:\Users\Tuu\Desktop\15.png"/>
             <wp:cNvGraphicFramePr>
               <a:graphicFrameLocks xmlns:a="http://schemas.openxmlformats.org/drawingml/2006/main" noChangeAspect="1"/>
             </wp:cNvGraphicFramePr>
@@ -20386,7 +20412,7 @@
               <a:graphicData uri="http://schemas.openxmlformats.org/drawingml/2006/picture">
                 <pic:pic xmlns:pic="http://schemas.openxmlformats.org/drawingml/2006/picture">
                   <pic:nvPicPr>
-                    <pic:cNvPr id="0" name="Picture 23" descr="C:\Users\Tuu\Desktop\14.png"/>
+                    <pic:cNvPr id="0" name="Picture 23" descr="C:\Users\Tuu\Desktop\15.png"/>
                     <pic:cNvPicPr>
                       <a:picLocks noChangeAspect="1" noChangeArrowheads="1"/>
                     </pic:cNvPicPr>
@@ -20407,7 +20433,7 @@
                   <pic:spPr bwMode="auto">
                     <a:xfrm>
                       <a:off x="0" y="0"/>
-                      <a:ext cx="6332220" cy="3583110"/>
+                      <a:ext cx="6332220" cy="4483684"/>
                     </a:xfrm>
                     <a:prstGeom prst="rect">
                       <a:avLst/>
@@ -20562,7 +20588,7 @@
         <w:rFonts w:ascii="Cambria" w:hAnsi="Cambria"/>
         <w:noProof/>
       </w:rPr>
-      <w:t>2</w:t>
+      <w:t>47</w:t>
     </w:r>
     <w:r>
       <w:rPr>
@@ -26913,7 +26939,7 @@
 </file>
 
 <file path=customXml/itemProps1.xml><?xml version="1.0" encoding="utf-8"?>
-<ds:datastoreItem xmlns:ds="http://schemas.openxmlformats.org/officeDocument/2006/customXml" ds:itemID="{498CEA43-0A2C-4BDF-8D97-A63F3D3EF387}">
+<ds:datastoreItem xmlns:ds="http://schemas.openxmlformats.org/officeDocument/2006/customXml" ds:itemID="{8C537C6B-74D3-4DE4-84D3-83EDFF129EA0}">
   <ds:schemaRefs>
     <ds:schemaRef ds:uri="http://schemas.openxmlformats.org/officeDocument/2006/bibliography"/>
   </ds:schemaRefs>

</xml_diff>

<commit_message>
Sửa chính tả giao diện tài liệu đặc tả và tài liệu TKPM
</commit_message>
<xml_diff>
--- a/Documents/TLĐT_Nhóm Trương Tiến Phúc.docx
+++ b/Documents/TLĐT_Nhóm Trương Tiến Phúc.docx
@@ -1,6 +1,6 @@
 
 <file path=word/document.xml><?xml version="1.0" encoding="utf-8"?>
-<w:document xmlns:wpc="http://schemas.microsoft.com/office/word/2010/wordprocessingCanvas" xmlns:mc="http://schemas.openxmlformats.org/markup-compatibility/2006" xmlns:o="urn:schemas-microsoft-com:office:office" xmlns:r="http://schemas.openxmlformats.org/officeDocument/2006/relationships" xmlns:m="http://schemas.openxmlformats.org/officeDocument/2006/math" xmlns:v="urn:schemas-microsoft-com:vml" xmlns:wp14="http://schemas.microsoft.com/office/word/2010/wordprocessingDrawing" xmlns:wp="http://schemas.openxmlformats.org/drawingml/2006/wordprocessingDrawing" xmlns:w10="urn:schemas-microsoft-com:office:word" xmlns:w="http://schemas.openxmlformats.org/wordprocessingml/2006/main" xmlns:w14="http://schemas.microsoft.com/office/word/2010/wordml" xmlns:w15="http://schemas.microsoft.com/office/word/2012/wordml" xmlns:wpg="http://schemas.microsoft.com/office/word/2010/wordprocessingGroup" xmlns:wpi="http://schemas.microsoft.com/office/word/2010/wordprocessingInk" xmlns:wne="http://schemas.microsoft.com/office/word/2006/wordml" xmlns:wps="http://schemas.microsoft.com/office/word/2010/wordprocessingShape" mc:Ignorable="w14 w15 wp14">
+<w:document xmlns:wpc="http://schemas.microsoft.com/office/word/2010/wordprocessingCanvas" xmlns:mc="http://schemas.openxmlformats.org/markup-compatibility/2006" xmlns:o="urn:schemas-microsoft-com:office:office" xmlns:r="http://schemas.openxmlformats.org/officeDocument/2006/relationships" xmlns:m="http://schemas.openxmlformats.org/officeDocument/2006/math" xmlns:v="urn:schemas-microsoft-com:vml" xmlns:wp14="http://schemas.microsoft.com/office/word/2010/wordprocessingDrawing" xmlns:wp="http://schemas.openxmlformats.org/drawingml/2006/wordprocessingDrawing" xmlns:w10="urn:schemas-microsoft-com:office:word" xmlns:w="http://schemas.openxmlformats.org/wordprocessingml/2006/main" xmlns:w14="http://schemas.microsoft.com/office/word/2010/wordml" xmlns:wpg="http://schemas.microsoft.com/office/word/2010/wordprocessingGroup" xmlns:wpi="http://schemas.microsoft.com/office/word/2010/wordprocessingInk" xmlns:wne="http://schemas.microsoft.com/office/word/2006/wordml" xmlns:wps="http://schemas.microsoft.com/office/word/2010/wordprocessingShape" mc:Ignorable="w14 wp14">
   <w:body>
     <w:p>
       <w:pPr>
@@ -36,7 +36,7 @@
                     </pic:cNvPicPr>
                   </pic:nvPicPr>
                   <pic:blipFill>
-                    <a:blip r:embed="rId8">
+                    <a:blip r:embed="rId9">
                       <a:extLst>
                         <a:ext uri="{28A0092B-C50C-407E-A947-70E740481C1C}">
                           <a14:useLocalDpi xmlns:a14="http://schemas.microsoft.com/office/drawing/2010/main" val="0"/>
@@ -278,7 +278,25 @@
           <w:sz w:val="24"/>
           <w:szCs w:val="24"/>
         </w:rPr>
-        <w:t xml:space="preserve">Mã dự án: </w:t>
+        <w:t xml:space="preserve">Mã dự </w:t>
+      </w:r>
+      <w:proofErr w:type="gramStart"/>
+      <w:r>
+        <w:rPr>
+          <w:b/>
+          <w:sz w:val="24"/>
+          <w:szCs w:val="24"/>
+        </w:rPr>
+        <w:t>án:</w:t>
+      </w:r>
+      <w:proofErr w:type="gramEnd"/>
+      <w:r>
+        <w:rPr>
+          <w:b/>
+          <w:sz w:val="24"/>
+          <w:szCs w:val="24"/>
+        </w:rPr>
+        <w:t xml:space="preserve"> </w:t>
       </w:r>
       <w:r>
         <w:rPr>
@@ -1098,7 +1116,7 @@
                 <w:szCs w:val="24"/>
               </w:rPr>
             </w:pPr>
-            <w:hyperlink r:id="rId9" w:history="1">
+            <w:hyperlink r:id="rId10" w:history="1">
               <w:r>
                 <w:rPr>
                   <w:rStyle w:val="Hyperlink"/>
@@ -1265,7 +1283,7 @@
                 <w:szCs w:val="24"/>
               </w:rPr>
             </w:pPr>
-            <w:hyperlink r:id="rId10" w:history="1">
+            <w:hyperlink r:id="rId11" w:history="1">
               <w:r>
                 <w:rPr>
                   <w:rStyle w:val="extra"/>
@@ -1893,6 +1911,7 @@
                 <w:szCs w:val="24"/>
               </w:rPr>
             </w:pPr>
+            <w:proofErr w:type="gramStart"/>
             <w:r>
               <w:rPr>
                 <w:sz w:val="24"/>
@@ -1900,6 +1919,7 @@
               </w:rPr>
               <w:t>Sửa nội dung, sửa lội cú pháp.</w:t>
             </w:r>
+            <w:proofErr w:type="gramEnd"/>
           </w:p>
         </w:tc>
         <w:tc>
@@ -2008,7 +2028,23 @@
                 <w:szCs w:val="24"/>
                 <w:lang w:eastAsia="en-US"/>
               </w:rPr>
-              <w:t>Sửa lỗi chinh ta trang 20:'2 tháng , 1 nam' thành '2 tháng,  1 năm '</w:t>
+              <w:t>Sửa lỗ</w:t>
+            </w:r>
+            <w:r>
+              <w:rPr>
+                <w:sz w:val="24"/>
+                <w:szCs w:val="24"/>
+                <w:lang w:eastAsia="en-US"/>
+              </w:rPr>
+              <w:t>i chinh tả</w:t>
+            </w:r>
+            <w:r>
+              <w:rPr>
+                <w:sz w:val="24"/>
+                <w:szCs w:val="24"/>
+                <w:lang w:eastAsia="en-US"/>
+              </w:rPr>
+              <w:t xml:space="preserve"> trang 20:'2 tháng , 1 nam' thành '2 tháng,  1 năm '</w:t>
             </w:r>
           </w:p>
           <w:p>
@@ -2116,6 +2152,7 @@
                 <w:lang w:eastAsia="en-US"/>
               </w:rPr>
             </w:pPr>
+            <w:proofErr w:type="gramStart"/>
             <w:r>
               <w:rPr>
                 <w:sz w:val="24"/>
@@ -2124,6 +2161,7 @@
               </w:rPr>
               <w:t>+ 3.6.3 Mô tả các bước, thêm gạch đầu dòng từng bước.</w:t>
             </w:r>
+            <w:proofErr w:type="gramEnd"/>
           </w:p>
           <w:p>
             <w:pPr>
@@ -2173,6 +2211,7 @@
                 <w:lang w:eastAsia="en-US"/>
               </w:rPr>
             </w:pPr>
+            <w:proofErr w:type="gramStart"/>
             <w:r>
               <w:rPr>
                 <w:sz w:val="24"/>
@@ -2181,6 +2220,7 @@
               </w:rPr>
               <w:t>+ 3.6.3 Đổi từ 'nhập' thành 'Nhập'; Đổi từ 'xác nhận' thành 'Xác nhận'.</w:t>
             </w:r>
+            <w:proofErr w:type="gramEnd"/>
           </w:p>
           <w:p>
             <w:pPr>
@@ -3201,8 +3241,6 @@
               </w:rPr>
               <w:t>+ các nút được đặt tên Nút Bấm 1 đến Nút Bấm6</w:t>
             </w:r>
-            <w:bookmarkStart w:id="0" w:name="_GoBack"/>
-            <w:bookmarkEnd w:id="0"/>
           </w:p>
           <w:p>
             <w:pPr>
@@ -3264,23 +3302,204 @@
             <w:pPr>
               <w:spacing w:before="0" w:beforeAutospacing="0" w:after="0" w:afterAutospacing="0" w:line="240" w:lineRule="auto"/>
               <w:ind w:firstLine="0"/>
+              <w:jc w:val="left"/>
+              <w:rPr>
+                <w:b/>
+                <w:sz w:val="24"/>
+                <w:szCs w:val="24"/>
+              </w:rPr>
+            </w:pPr>
+            <w:r>
+              <w:rPr>
+                <w:sz w:val="24"/>
+                <w:szCs w:val="24"/>
+              </w:rPr>
+              <w:t>06/04/2015</w:t>
+            </w:r>
+          </w:p>
+        </w:tc>
+        <w:tc>
+          <w:tcPr>
+            <w:tcW w:w="1530" w:type="dxa"/>
+          </w:tcPr>
+          <w:p>
+            <w:pPr>
+              <w:spacing w:before="0" w:beforeAutospacing="0" w:after="0" w:afterAutospacing="0" w:line="240" w:lineRule="auto"/>
+              <w:ind w:firstLine="0"/>
               <w:jc w:val="center"/>
               <w:rPr>
+                <w:sz w:val="24"/>
+                <w:szCs w:val="24"/>
+              </w:rPr>
+            </w:pPr>
+            <w:r>
+              <w:rPr>
+                <w:sz w:val="24"/>
+                <w:szCs w:val="24"/>
+              </w:rPr>
+              <w:t>ThuLV</w:t>
+            </w:r>
+          </w:p>
+        </w:tc>
+        <w:tc>
+          <w:tcPr>
+            <w:tcW w:w="1710" w:type="dxa"/>
+          </w:tcPr>
+          <w:p>
+            <w:pPr>
+              <w:spacing w:before="0" w:beforeAutospacing="0" w:after="0" w:afterAutospacing="0" w:line="240" w:lineRule="auto"/>
+              <w:ind w:firstLine="0"/>
+              <w:jc w:val="left"/>
+              <w:rPr>
+                <w:sz w:val="24"/>
+                <w:szCs w:val="24"/>
+              </w:rPr>
+            </w:pPr>
+            <w:r>
+              <w:rPr>
+                <w:sz w:val="24"/>
+                <w:szCs w:val="24"/>
+              </w:rPr>
+              <w:t>-Giao diện sai chính tả</w:t>
+            </w:r>
+          </w:p>
+        </w:tc>
+        <w:tc>
+          <w:tcPr>
+            <w:tcW w:w="1440" w:type="dxa"/>
+          </w:tcPr>
+          <w:p>
+            <w:pPr>
+              <w:spacing w:before="0" w:beforeAutospacing="0" w:after="0" w:afterAutospacing="0" w:line="240" w:lineRule="auto"/>
+              <w:ind w:firstLine="0"/>
+              <w:jc w:val="center"/>
+              <w:rPr>
                 <w:b/>
                 <w:sz w:val="24"/>
                 <w:szCs w:val="24"/>
               </w:rPr>
             </w:pPr>
-          </w:p>
-        </w:tc>
-        <w:tc>
-          <w:tcPr>
-            <w:tcW w:w="1530" w:type="dxa"/>
-          </w:tcPr>
+            <w:r>
+              <w:rPr>
+                <w:sz w:val="24"/>
+                <w:szCs w:val="24"/>
+              </w:rPr>
+              <w:t>V1.0</w:t>
+            </w:r>
+          </w:p>
+        </w:tc>
+        <w:tc>
+          <w:tcPr>
+            <w:tcW w:w="3240" w:type="dxa"/>
+          </w:tcPr>
+          <w:p>
+            <w:pPr>
+              <w:ind w:firstLine="0"/>
+              <w:jc w:val="left"/>
+              <w:rPr>
+                <w:sz w:val="24"/>
+                <w:szCs w:val="24"/>
+              </w:rPr>
+            </w:pPr>
+            <w:r>
+              <w:rPr>
+                <w:sz w:val="24"/>
+                <w:szCs w:val="24"/>
+              </w:rPr>
+              <w:t xml:space="preserve">   - Sửa chính tả  giao diện rút tiền phần “</w:t>
+            </w:r>
+            <w:r>
+              <w:rPr>
+                <w:sz w:val="24"/>
+                <w:szCs w:val="24"/>
+              </w:rPr>
+              <w:t>Khi bạn chọn số tiền khác.</w:t>
+            </w:r>
+            <w:r>
+              <w:rPr>
+                <w:sz w:val="24"/>
+                <w:szCs w:val="24"/>
+              </w:rPr>
+              <w:t xml:space="preserve">’’, sửa “lơn” thành </w:t>
+            </w:r>
+            <w:r>
+              <w:rPr>
+                <w:sz w:val="24"/>
+                <w:szCs w:val="24"/>
+              </w:rPr>
+              <w:lastRenderedPageBreak/>
+              <w:t>“lớn”</w:t>
+            </w:r>
+          </w:p>
+          <w:p>
+            <w:pPr>
+              <w:ind w:firstLine="0"/>
+              <w:jc w:val="left"/>
+              <w:rPr>
+                <w:sz w:val="24"/>
+                <w:szCs w:val="24"/>
+              </w:rPr>
+            </w:pPr>
+            <w:r>
+              <w:rPr>
+                <w:sz w:val="24"/>
+                <w:szCs w:val="24"/>
+              </w:rPr>
+              <w:t xml:space="preserve">- Sửa chính tả  giao </w:t>
+            </w:r>
+            <w:r>
+              <w:rPr>
+                <w:sz w:val="24"/>
+                <w:szCs w:val="24"/>
+              </w:rPr>
+              <w:t xml:space="preserve">khi </w:t>
+            </w:r>
+            <w:r>
+              <w:rPr>
+                <w:sz w:val="24"/>
+                <w:szCs w:val="24"/>
+              </w:rPr>
+              <w:t>hệ thống sẽ khóa thẻ của bạ</w:t>
+            </w:r>
+            <w:r>
+              <w:rPr>
+                <w:sz w:val="24"/>
+                <w:szCs w:val="24"/>
+              </w:rPr>
+              <w:t>n, sửa “chao” thành “chào”</w:t>
+            </w:r>
+          </w:p>
           <w:p>
             <w:pPr>
               <w:spacing w:before="0" w:beforeAutospacing="0" w:after="0" w:afterAutospacing="0" w:line="240" w:lineRule="auto"/>
               <w:ind w:firstLine="0"/>
+              <w:jc w:val="left"/>
+              <w:rPr>
+                <w:sz w:val="24"/>
+                <w:szCs w:val="24"/>
+              </w:rPr>
+            </w:pPr>
+          </w:p>
+          <w:p>
+            <w:pPr>
+              <w:spacing w:before="0" w:beforeAutospacing="0" w:after="0" w:afterAutospacing="0" w:line="240" w:lineRule="auto"/>
+              <w:ind w:firstLine="0"/>
+              <w:jc w:val="left"/>
+              <w:rPr>
+                <w:sz w:val="24"/>
+                <w:szCs w:val="24"/>
+              </w:rPr>
+            </w:pPr>
+          </w:p>
+        </w:tc>
+        <w:tc>
+          <w:tcPr>
+            <w:tcW w:w="1202" w:type="dxa"/>
+          </w:tcPr>
+          <w:p>
+            <w:pPr>
+              <w:spacing w:before="0" w:beforeAutospacing="0" w:after="0" w:afterAutospacing="0" w:line="240" w:lineRule="auto"/>
+              <w:ind w:firstLine="0"/>
               <w:jc w:val="center"/>
               <w:rPr>
                 <w:b/>
@@ -3288,74 +3507,14 @@
                 <w:szCs w:val="24"/>
               </w:rPr>
             </w:pPr>
-          </w:p>
-        </w:tc>
-        <w:tc>
-          <w:tcPr>
-            <w:tcW w:w="1710" w:type="dxa"/>
-          </w:tcPr>
-          <w:p>
-            <w:pPr>
-              <w:spacing w:before="0" w:beforeAutospacing="0" w:after="0" w:afterAutospacing="0" w:line="240" w:lineRule="auto"/>
-              <w:ind w:firstLine="0"/>
-              <w:jc w:val="center"/>
-              <w:rPr>
-                <w:b/>
-                <w:sz w:val="24"/>
-                <w:szCs w:val="24"/>
-              </w:rPr>
-            </w:pPr>
-          </w:p>
-        </w:tc>
-        <w:tc>
-          <w:tcPr>
-            <w:tcW w:w="1440" w:type="dxa"/>
-          </w:tcPr>
-          <w:p>
-            <w:pPr>
-              <w:spacing w:before="0" w:beforeAutospacing="0" w:after="0" w:afterAutospacing="0" w:line="240" w:lineRule="auto"/>
-              <w:ind w:firstLine="0"/>
-              <w:jc w:val="center"/>
-              <w:rPr>
-                <w:b/>
-                <w:sz w:val="24"/>
-                <w:szCs w:val="24"/>
-              </w:rPr>
-            </w:pPr>
-          </w:p>
-        </w:tc>
-        <w:tc>
-          <w:tcPr>
-            <w:tcW w:w="3240" w:type="dxa"/>
-          </w:tcPr>
-          <w:p>
-            <w:pPr>
-              <w:spacing w:before="0" w:beforeAutospacing="0" w:after="0" w:afterAutospacing="0" w:line="240" w:lineRule="auto"/>
-              <w:ind w:firstLine="0"/>
-              <w:jc w:val="left"/>
-              <w:rPr>
-                <w:b/>
-                <w:sz w:val="24"/>
-                <w:szCs w:val="24"/>
-              </w:rPr>
-            </w:pPr>
-          </w:p>
-        </w:tc>
-        <w:tc>
-          <w:tcPr>
-            <w:tcW w:w="1202" w:type="dxa"/>
-          </w:tcPr>
-          <w:p>
-            <w:pPr>
-              <w:spacing w:before="0" w:beforeAutospacing="0" w:after="0" w:afterAutospacing="0" w:line="240" w:lineRule="auto"/>
-              <w:ind w:firstLine="0"/>
-              <w:jc w:val="center"/>
-              <w:rPr>
-                <w:b/>
-                <w:sz w:val="24"/>
-                <w:szCs w:val="24"/>
-              </w:rPr>
-            </w:pPr>
+            <w:r>
+              <w:rPr>
+                <w:sz w:val="24"/>
+                <w:szCs w:val="24"/>
+              </w:rPr>
+              <w:lastRenderedPageBreak/>
+              <w:t>V1.0</w:t>
+            </w:r>
           </w:p>
         </w:tc>
       </w:tr>
@@ -10262,9 +10421,9 @@
           <w:szCs w:val="24"/>
         </w:rPr>
       </w:pPr>
-      <w:bookmarkStart w:id="1" w:name="_Toc356850040"/>
-      <w:bookmarkStart w:id="2" w:name="_Toc414290180"/>
-      <w:bookmarkStart w:id="3" w:name="_Toc415901098"/>
+      <w:bookmarkStart w:id="0" w:name="_Toc356850040"/>
+      <w:bookmarkStart w:id="1" w:name="_Toc414290180"/>
+      <w:bookmarkStart w:id="2" w:name="_Toc415901098"/>
       <w:r>
         <w:rPr>
           <w:szCs w:val="24"/>
@@ -10272,23 +10431,23 @@
         <w:lastRenderedPageBreak/>
         <w:t>1. GIỚI THIỆU</w:t>
       </w:r>
+      <w:bookmarkEnd w:id="0"/>
       <w:bookmarkEnd w:id="1"/>
       <w:bookmarkEnd w:id="2"/>
+    </w:p>
+    <w:p>
+      <w:pPr>
+        <w:pStyle w:val="Heading2"/>
+      </w:pPr>
+      <w:bookmarkStart w:id="3" w:name="_Toc356850041"/>
+      <w:bookmarkStart w:id="4" w:name="_Toc414290181"/>
+      <w:bookmarkStart w:id="5" w:name="_Toc415901099"/>
+      <w:r>
+        <w:t>1.1. Mục đích tài liệu</w:t>
+      </w:r>
       <w:bookmarkEnd w:id="3"/>
-    </w:p>
-    <w:p>
-      <w:pPr>
-        <w:pStyle w:val="Heading2"/>
-      </w:pPr>
-      <w:bookmarkStart w:id="4" w:name="_Toc356850041"/>
-      <w:bookmarkStart w:id="5" w:name="_Toc414290181"/>
-      <w:bookmarkStart w:id="6" w:name="_Toc415901099"/>
-      <w:r>
-        <w:t>1.1. Mục đích tài liệu</w:t>
-      </w:r>
       <w:bookmarkEnd w:id="4"/>
       <w:bookmarkEnd w:id="5"/>
-      <w:bookmarkEnd w:id="6"/>
     </w:p>
     <w:p>
       <w:pPr>
@@ -10339,29 +10498,53 @@
           <w:sz w:val="24"/>
           <w:szCs w:val="24"/>
         </w:rPr>
-        <w:t xml:space="preserve">pháp tiếp cận đối với các yêu cầu của hệ thống ATM </w:t>
-      </w:r>
-      <w:r>
-        <w:rPr>
-          <w:sz w:val="24"/>
-          <w:szCs w:val="24"/>
-        </w:rPr>
-        <w:t xml:space="preserve"> để từ đó các thành viên trong đội phát triển sẽ triển khai làm việc và xác định đúng các chức năng của hệ thống.</w:t>
+        <w:t xml:space="preserve">pháp tiếp cận đối với các yêu cầu của hệ thống </w:t>
+      </w:r>
+      <w:proofErr w:type="gramStart"/>
+      <w:r>
+        <w:rPr>
+          <w:sz w:val="24"/>
+          <w:szCs w:val="24"/>
+        </w:rPr>
+        <w:t xml:space="preserve">ATM </w:t>
+      </w:r>
+      <w:r>
+        <w:rPr>
+          <w:sz w:val="24"/>
+          <w:szCs w:val="24"/>
+        </w:rPr>
+        <w:t xml:space="preserve"> để</w:t>
+      </w:r>
+      <w:proofErr w:type="gramEnd"/>
+      <w:r>
+        <w:rPr>
+          <w:sz w:val="24"/>
+          <w:szCs w:val="24"/>
+        </w:rPr>
+        <w:t xml:space="preserve"> từ đó các thành viên trong đội phát triển sẽ triển khai làm việc và xác định đúng các chức năng của hệ thống.</w:t>
       </w:r>
     </w:p>
     <w:p>
       <w:pPr>
         <w:pStyle w:val="Heading2"/>
       </w:pPr>
-      <w:bookmarkStart w:id="7" w:name="_Toc356850042"/>
-      <w:bookmarkStart w:id="8" w:name="_Toc414290182"/>
-      <w:bookmarkStart w:id="9" w:name="_Toc415901100"/>
-      <w:r>
-        <w:t>1.2. Phạm vi tài liệu</w:t>
-      </w:r>
+      <w:bookmarkStart w:id="6" w:name="_Toc356850042"/>
+      <w:bookmarkStart w:id="7" w:name="_Toc414290182"/>
+      <w:bookmarkStart w:id="8" w:name="_Toc415901100"/>
+      <w:r>
+        <w:t xml:space="preserve">1.2. Phạm </w:t>
+      </w:r>
+      <w:proofErr w:type="gramStart"/>
+      <w:r>
+        <w:t>vi</w:t>
+      </w:r>
+      <w:proofErr w:type="gramEnd"/>
+      <w:r>
+        <w:t xml:space="preserve"> tài liệu</w:t>
+      </w:r>
+      <w:bookmarkEnd w:id="6"/>
       <w:bookmarkEnd w:id="7"/>
       <w:bookmarkEnd w:id="8"/>
-      <w:bookmarkEnd w:id="9"/>
     </w:p>
     <w:p>
       <w:pPr>
@@ -10378,22 +10561,38 @@
           <w:szCs w:val="24"/>
         </w:rPr>
         <w:tab/>
-        <w:t>Nội dung của tài liệu là kết quả của việc khảo sát yêu cầu, tìm hiểu các tài liệu liên quan. Nó là cơ sở giao tiếp giữa các thành viên trong nhóm, là căn cứ để thiết kế : tài liệu thiết kế CSDL, tài liệu thiết kế phần mềm, tài liệu testcase.</w:t>
+        <w:t xml:space="preserve">Nội dung của tài liệu là kết quả của việc khảo sát yêu cầu, tìm hiểu các tài liệu liên quan. Nó là cơ sở giao tiếp giữa các thành viên trong nhóm, là căn cứ để thiết </w:t>
+      </w:r>
+      <w:proofErr w:type="gramStart"/>
+      <w:r>
+        <w:rPr>
+          <w:sz w:val="24"/>
+          <w:szCs w:val="24"/>
+        </w:rPr>
+        <w:t>kế :</w:t>
+      </w:r>
+      <w:proofErr w:type="gramEnd"/>
+      <w:r>
+        <w:rPr>
+          <w:sz w:val="24"/>
+          <w:szCs w:val="24"/>
+        </w:rPr>
+        <w:t xml:space="preserve"> tài liệu thiết kế CSDL, tài liệu thiết kế phần mềm, tài liệu testcase.</w:t>
       </w:r>
     </w:p>
     <w:p>
       <w:pPr>
         <w:pStyle w:val="Heading2"/>
       </w:pPr>
-      <w:bookmarkStart w:id="10" w:name="_Toc356850043"/>
-      <w:bookmarkStart w:id="11" w:name="_Toc414290183"/>
-      <w:bookmarkStart w:id="12" w:name="_Toc415901101"/>
+      <w:bookmarkStart w:id="9" w:name="_Toc356850043"/>
+      <w:bookmarkStart w:id="10" w:name="_Toc414290183"/>
+      <w:bookmarkStart w:id="11" w:name="_Toc415901101"/>
       <w:r>
         <w:t>1.3. Thuật ngữ và các từ viết tắt</w:t>
       </w:r>
+      <w:bookmarkEnd w:id="9"/>
       <w:bookmarkEnd w:id="10"/>
       <w:bookmarkEnd w:id="11"/>
-      <w:bookmarkEnd w:id="12"/>
     </w:p>
     <w:tbl>
       <w:tblPr>
@@ -10555,6 +10754,7 @@
                 <w:szCs w:val="24"/>
               </w:rPr>
             </w:pPr>
+            <w:proofErr w:type="gramStart"/>
             <w:r>
               <w:rPr>
                 <w:sz w:val="24"/>
@@ -10562,6 +10762,7 @@
               </w:rPr>
               <w:t>Nơi lưu trữ thông tin và cho phép truy cập.</w:t>
             </w:r>
+            <w:proofErr w:type="gramEnd"/>
           </w:p>
         </w:tc>
       </w:tr>
@@ -10855,15 +11056,15 @@
       <w:pPr>
         <w:pStyle w:val="Heading2"/>
       </w:pPr>
-      <w:bookmarkStart w:id="13" w:name="_Toc356850044"/>
-      <w:bookmarkStart w:id="14" w:name="_Toc414290184"/>
-      <w:bookmarkStart w:id="15" w:name="_Toc415901102"/>
+      <w:bookmarkStart w:id="12" w:name="_Toc356850044"/>
+      <w:bookmarkStart w:id="13" w:name="_Toc414290184"/>
+      <w:bookmarkStart w:id="14" w:name="_Toc415901102"/>
       <w:r>
         <w:t>1.4. Tài liệu tham khảo</w:t>
       </w:r>
+      <w:bookmarkEnd w:id="12"/>
       <w:bookmarkEnd w:id="13"/>
       <w:bookmarkEnd w:id="14"/>
-      <w:bookmarkEnd w:id="15"/>
     </w:p>
     <w:p>
       <w:pPr>
@@ -11051,7 +11252,7 @@
                 <w:lang w:val="fr-FR"/>
               </w:rPr>
             </w:pPr>
-            <w:hyperlink r:id="rId11" w:history="1">
+            <w:hyperlink r:id="rId12" w:history="1">
               <w:r>
                 <w:rPr>
                   <w:rStyle w:val="Hyperlink"/>
@@ -11095,7 +11296,7 @@
                 <w:lang w:val="fr-FR"/>
               </w:rPr>
             </w:pPr>
-            <w:hyperlink r:id="rId12" w:tgtFrame="_blank" w:history="1">
+            <w:hyperlink r:id="rId13" w:tgtFrame="_blank" w:history="1">
               <w:r>
                 <w:rPr>
                   <w:rStyle w:val="Hyperlink"/>
@@ -11371,15 +11572,15 @@
       <w:pPr>
         <w:pStyle w:val="Heading2"/>
       </w:pPr>
-      <w:bookmarkStart w:id="16" w:name="_Toc356850045"/>
-      <w:bookmarkStart w:id="17" w:name="_Toc414290185"/>
-      <w:bookmarkStart w:id="18" w:name="_Toc415901103"/>
+      <w:bookmarkStart w:id="15" w:name="_Toc356850045"/>
+      <w:bookmarkStart w:id="16" w:name="_Toc414290185"/>
+      <w:bookmarkStart w:id="17" w:name="_Toc415901103"/>
       <w:r>
         <w:t>1.5. Mô tả tài liệu</w:t>
       </w:r>
+      <w:bookmarkEnd w:id="15"/>
       <w:bookmarkEnd w:id="16"/>
       <w:bookmarkEnd w:id="17"/>
-      <w:bookmarkEnd w:id="18"/>
     </w:p>
     <w:p>
       <w:pPr>
@@ -11459,7 +11660,25 @@
           <w:sz w:val="24"/>
           <w:szCs w:val="24"/>
         </w:rPr>
-        <w:t xml:space="preserve">u chung </w:t>
+        <w:t xml:space="preserve">u </w:t>
+      </w:r>
+      <w:proofErr w:type="gramStart"/>
+      <w:r>
+        <w:rPr>
+          <w:color w:val="000000"/>
+          <w:sz w:val="24"/>
+          <w:szCs w:val="24"/>
+        </w:rPr>
+        <w:t>chung</w:t>
+      </w:r>
+      <w:proofErr w:type="gramEnd"/>
+      <w:r>
+        <w:rPr>
+          <w:color w:val="000000"/>
+          <w:sz w:val="24"/>
+          <w:szCs w:val="24"/>
+        </w:rPr>
+        <w:t xml:space="preserve"> </w:t>
       </w:r>
       <w:r>
         <w:rPr>
@@ -11514,6 +11733,7 @@
           <w:szCs w:val="24"/>
         </w:rPr>
       </w:pPr>
+      <w:proofErr w:type="gramStart"/>
       <w:r>
         <w:rPr>
           <w:b/>
@@ -11529,6 +11749,7 @@
         </w:rPr>
         <w:t>: Trình bày và phân tích các quy trình nghiệp vụ của hệ thống bán hàng.</w:t>
       </w:r>
+      <w:proofErr w:type="gramEnd"/>
     </w:p>
     <w:p>
       <w:pPr>
@@ -11545,6 +11766,7 @@
           <w:szCs w:val="24"/>
         </w:rPr>
       </w:pPr>
+      <w:proofErr w:type="gramStart"/>
       <w:r>
         <w:rPr>
           <w:b/>
@@ -11560,6 +11782,7 @@
         </w:rPr>
         <w:t>Trình bày các yêu cầu về mặt chứa năng mà phần mềm cần đáp ứng.</w:t>
       </w:r>
+      <w:proofErr w:type="gramEnd"/>
     </w:p>
     <w:p>
       <w:pPr>
@@ -11575,6 +11798,7 @@
           <w:szCs w:val="24"/>
         </w:rPr>
       </w:pPr>
+      <w:proofErr w:type="gramStart"/>
       <w:r>
         <w:rPr>
           <w:b/>
@@ -11611,6 +11835,7 @@
         </w:rPr>
         <w:t>…</w:t>
       </w:r>
+      <w:proofErr w:type="gramEnd"/>
     </w:p>
     <w:p>
       <w:pPr>
@@ -11640,7 +11865,25 @@
           <w:sz w:val="24"/>
           <w:szCs w:val="24"/>
         </w:rPr>
-        <w:t xml:space="preserve">m thu </w:t>
+        <w:t xml:space="preserve">m </w:t>
+      </w:r>
+      <w:proofErr w:type="gramStart"/>
+      <w:r>
+        <w:rPr>
+          <w:b/>
+          <w:sz w:val="24"/>
+          <w:szCs w:val="24"/>
+        </w:rPr>
+        <w:t>thu</w:t>
+      </w:r>
+      <w:proofErr w:type="gramEnd"/>
+      <w:r>
+        <w:rPr>
+          <w:b/>
+          <w:sz w:val="24"/>
+          <w:szCs w:val="24"/>
+        </w:rPr>
+        <w:t xml:space="preserve"> </w:t>
       </w:r>
       <w:r>
         <w:rPr>
@@ -11695,9 +11938,9 @@
           <w:szCs w:val="24"/>
         </w:rPr>
       </w:pPr>
-      <w:bookmarkStart w:id="19" w:name="_Toc356850046"/>
-      <w:bookmarkStart w:id="20" w:name="_Toc414290186"/>
-      <w:bookmarkStart w:id="21" w:name="_Toc415901104"/>
+      <w:bookmarkStart w:id="18" w:name="_Toc356850046"/>
+      <w:bookmarkStart w:id="19" w:name="_Toc414290186"/>
+      <w:bookmarkStart w:id="20" w:name="_Toc415901104"/>
       <w:r>
         <w:rPr>
           <w:szCs w:val="24"/>
@@ -11705,33 +11948,41 @@
         <w:lastRenderedPageBreak/>
         <w:t>2. TỔNG QUAN VỀ PHẦN MỀM</w:t>
       </w:r>
+      <w:bookmarkEnd w:id="18"/>
       <w:bookmarkEnd w:id="19"/>
       <w:bookmarkEnd w:id="20"/>
+    </w:p>
+    <w:p>
+      <w:pPr>
+        <w:pStyle w:val="Heading2"/>
+      </w:pPr>
+      <w:bookmarkStart w:id="21" w:name="_Toc356850047"/>
+      <w:bookmarkStart w:id="22" w:name="_Toc414290187"/>
+      <w:bookmarkStart w:id="23" w:name="_Toc415901105"/>
+      <w:r>
+        <w:t xml:space="preserve">2.1. Yêu cầu </w:t>
+      </w:r>
+      <w:proofErr w:type="gramStart"/>
+      <w:r>
+        <w:t>chung</w:t>
+      </w:r>
+      <w:proofErr w:type="gramEnd"/>
+      <w:r>
+        <w:t xml:space="preserve"> của phần mềm</w:t>
+      </w:r>
       <w:bookmarkEnd w:id="21"/>
-    </w:p>
-    <w:p>
-      <w:pPr>
-        <w:pStyle w:val="Heading2"/>
-      </w:pPr>
-      <w:bookmarkStart w:id="22" w:name="_Toc356850047"/>
-      <w:bookmarkStart w:id="23" w:name="_Toc414290187"/>
-      <w:bookmarkStart w:id="24" w:name="_Toc415901105"/>
-      <w:r>
-        <w:t>2.1. Yêu cầu chung của phần mềm</w:t>
-      </w:r>
       <w:bookmarkEnd w:id="22"/>
       <w:bookmarkEnd w:id="23"/>
+    </w:p>
+    <w:p>
+      <w:pPr>
+        <w:pStyle w:val="Heading2"/>
+      </w:pPr>
+      <w:bookmarkStart w:id="24" w:name="_Toc415901106"/>
+      <w:r>
+        <w:t>Yêu cầu của khách hàng:</w:t>
+      </w:r>
       <w:bookmarkEnd w:id="24"/>
-    </w:p>
-    <w:p>
-      <w:pPr>
-        <w:pStyle w:val="Heading2"/>
-      </w:pPr>
-      <w:bookmarkStart w:id="25" w:name="_Toc415901106"/>
-      <w:r>
-        <w:t>Yêu cầu của khách hàng:</w:t>
-      </w:r>
-      <w:bookmarkEnd w:id="25"/>
     </w:p>
     <w:p>
       <w:pPr>
@@ -11742,12 +11993,109 @@
           <w:szCs w:val="24"/>
         </w:rPr>
       </w:pPr>
-      <w:r>
-        <w:rPr>
-          <w:sz w:val="24"/>
-          <w:szCs w:val="24"/>
-        </w:rPr>
-        <w:t>Giới thiệu dịch vụ ATM để cung cấp cho khách hàng của mình. Khách hàng có thể nhận được thẻ ATM theo yêu cầu. Người sử dụng chỉ có thể xem số dư hoặc rút tiền sử dụng các thẻ. Thẻ được trao cho một tài khoản, nhưng một tài khoản có thể được truy cập bằng cách sử dụng thẻ khác nhau. Một thẻ có thể bị chặn tạm thời hoặc vĩnh viễn bởi Ngân hàng (ví dụ: Nếu nó bị mất hoặc nhập sai PIN quá 3 lần). Một PIN được kết hợp với mỗi thẻ để xác minh tính xác thực của người sử dụng. Có một Over Draft (OD) giới hạn kết hợp với mỗi tài khoản kiểm tra. Về mặt lý thuyết, một số tiền bất kỳ là bộ</w:t>
+      <w:proofErr w:type="gramStart"/>
+      <w:r>
+        <w:rPr>
+          <w:sz w:val="24"/>
+          <w:szCs w:val="24"/>
+        </w:rPr>
+        <w:t>Giới thiệu dịch vụ ATM để cung cấp cho khách hàng của mình.</w:t>
+      </w:r>
+      <w:proofErr w:type="gramEnd"/>
+      <w:r>
+        <w:rPr>
+          <w:sz w:val="24"/>
+          <w:szCs w:val="24"/>
+        </w:rPr>
+        <w:t xml:space="preserve"> Khách hàng có thể nhận được thẻ ATM </w:t>
+      </w:r>
+      <w:proofErr w:type="gramStart"/>
+      <w:r>
+        <w:rPr>
+          <w:sz w:val="24"/>
+          <w:szCs w:val="24"/>
+        </w:rPr>
+        <w:t>theo</w:t>
+      </w:r>
+      <w:proofErr w:type="gramEnd"/>
+      <w:r>
+        <w:rPr>
+          <w:sz w:val="24"/>
+          <w:szCs w:val="24"/>
+        </w:rPr>
+        <w:t xml:space="preserve"> yêu cầu. </w:t>
+      </w:r>
+      <w:proofErr w:type="gramStart"/>
+      <w:r>
+        <w:rPr>
+          <w:sz w:val="24"/>
+          <w:szCs w:val="24"/>
+        </w:rPr>
+        <w:t>Người sử dụng chỉ có thể xem số dư hoặc rút tiền sử dụng các thẻ.</w:t>
+      </w:r>
+      <w:proofErr w:type="gramEnd"/>
+      <w:r>
+        <w:rPr>
+          <w:sz w:val="24"/>
+          <w:szCs w:val="24"/>
+        </w:rPr>
+        <w:t xml:space="preserve"> </w:t>
+      </w:r>
+      <w:proofErr w:type="gramStart"/>
+      <w:r>
+        <w:rPr>
+          <w:sz w:val="24"/>
+          <w:szCs w:val="24"/>
+        </w:rPr>
+        <w:t>Thẻ được trao cho một tài khoản, nhưng một tài khoản có thể được truy cập bằng cách sử dụng thẻ khác nhau.</w:t>
+      </w:r>
+      <w:proofErr w:type="gramEnd"/>
+      <w:r>
+        <w:rPr>
+          <w:sz w:val="24"/>
+          <w:szCs w:val="24"/>
+        </w:rPr>
+        <w:t xml:space="preserve"> Một thẻ có thể bị chặn tạm thời hoặc vĩnh viễn bởi Ngân hàng (ví dụ: Nếu nó bị mất hoặc nhập sai PIN quá 3 lần). </w:t>
+      </w:r>
+      <w:proofErr w:type="gramStart"/>
+      <w:r>
+        <w:rPr>
+          <w:sz w:val="24"/>
+          <w:szCs w:val="24"/>
+        </w:rPr>
+        <w:t>Một PIN được kết hợp với mỗi thẻ để xác minh tính xác thực của người sử dụng.</w:t>
+      </w:r>
+      <w:proofErr w:type="gramEnd"/>
+      <w:r>
+        <w:rPr>
+          <w:sz w:val="24"/>
+          <w:szCs w:val="24"/>
+        </w:rPr>
+        <w:t xml:space="preserve"> </w:t>
+      </w:r>
+      <w:proofErr w:type="gramStart"/>
+      <w:r>
+        <w:rPr>
+          <w:sz w:val="24"/>
+          <w:szCs w:val="24"/>
+        </w:rPr>
+        <w:t>Có một Over Draft (OD) giới hạn kết hợp với mỗi tài khoản kiểm tra.</w:t>
+      </w:r>
+      <w:proofErr w:type="gramEnd"/>
+      <w:r>
+        <w:rPr>
+          <w:sz w:val="24"/>
+          <w:szCs w:val="24"/>
+        </w:rPr>
+        <w:t xml:space="preserve"> </w:t>
+      </w:r>
+      <w:proofErr w:type="gramStart"/>
+      <w:r>
+        <w:rPr>
+          <w:sz w:val="24"/>
+          <w:szCs w:val="24"/>
+        </w:rPr>
+        <w:t>Về mặt lý thuyết, một số tiền bất kỳ là bộ</w:t>
       </w:r>
       <w:r>
         <w:rPr>
@@ -11775,8 +12123,25 @@
           <w:sz w:val="24"/>
           <w:szCs w:val="24"/>
         </w:rPr>
-        <w:t xml:space="preserve"> luôn đủ tiền còn lại trong máy), nhưng có một giới hạn rút tiền (trong một ngày) cho mỗi tài khoản tiết kiệm. Không có cơ sở OD cho một tài khoản tiết kiệm.</w:t>
-      </w:r>
+        <w:t xml:space="preserve"> luôn đủ tiền còn lại trong máy), nhưng có một giới hạn rút tiền (trong một ngày) cho mỗi tài khoản tiết kiệm.</w:t>
+      </w:r>
+      <w:proofErr w:type="gramEnd"/>
+      <w:r>
+        <w:rPr>
+          <w:sz w:val="24"/>
+          <w:szCs w:val="24"/>
+        </w:rPr>
+        <w:t xml:space="preserve"> </w:t>
+      </w:r>
+      <w:proofErr w:type="gramStart"/>
+      <w:r>
+        <w:rPr>
+          <w:sz w:val="24"/>
+          <w:szCs w:val="24"/>
+        </w:rPr>
+        <w:t>Không có cơ sở OD cho một tài khoản tiết kiệm.</w:t>
+      </w:r>
+      <w:proofErr w:type="gramEnd"/>
     </w:p>
     <w:p>
       <w:pPr>
@@ -11792,6 +12157,7 @@
           <w:szCs w:val="24"/>
         </w:rPr>
       </w:pPr>
+      <w:proofErr w:type="gramStart"/>
       <w:r>
         <w:rPr>
           <w:sz w:val="24"/>
@@ -11820,6 +12186,7 @@
         </w:rPr>
         <w:t>cung cấp ít nhất các hoạt động sau đây.</w:t>
       </w:r>
+      <w:proofErr w:type="gramEnd"/>
     </w:p>
     <w:p>
       <w:pPr>
@@ -12055,6 +12422,7 @@
           <w:szCs w:val="24"/>
         </w:rPr>
       </w:pPr>
+      <w:proofErr w:type="gramStart"/>
       <w:r>
         <w:rPr>
           <w:sz w:val="24"/>
@@ -12062,6 +12430,7 @@
         </w:rPr>
         <w:t>Ở đây, hai hoạt động đầu tiên sẽ được thực hiện bởi Ngân hàng và phần còn lại của người dùng.</w:t>
       </w:r>
+      <w:proofErr w:type="gramEnd"/>
     </w:p>
     <w:p>
       <w:pPr>
@@ -12124,6 +12493,7 @@
           <w:szCs w:val="24"/>
         </w:rPr>
       </w:pPr>
+      <w:proofErr w:type="gramStart"/>
       <w:r>
         <w:rPr>
           <w:sz w:val="24"/>
@@ -12131,6 +12501,7 @@
         </w:rPr>
         <w:t>Ứng dụng viết trên nền .Net ngôn ngữ C#.</w:t>
       </w:r>
+      <w:proofErr w:type="gramEnd"/>
     </w:p>
     <w:p>
       <w:pPr>
@@ -12158,16 +12529,16 @@
       <w:pPr>
         <w:pStyle w:val="Heading2"/>
       </w:pPr>
-      <w:bookmarkStart w:id="26" w:name="_Toc356850048"/>
-      <w:bookmarkStart w:id="27" w:name="_Toc414290188"/>
-      <w:bookmarkStart w:id="28" w:name="_Toc415901107"/>
+      <w:bookmarkStart w:id="25" w:name="_Toc356850048"/>
+      <w:bookmarkStart w:id="26" w:name="_Toc414290188"/>
+      <w:bookmarkStart w:id="27" w:name="_Toc415901107"/>
       <w:r>
         <w:lastRenderedPageBreak/>
         <w:t>2.2. Mục tiêu của phần mềm</w:t>
       </w:r>
+      <w:bookmarkEnd w:id="25"/>
       <w:bookmarkEnd w:id="26"/>
       <w:bookmarkEnd w:id="27"/>
-      <w:bookmarkEnd w:id="28"/>
     </w:p>
     <w:p>
       <w:pPr>
@@ -12183,22 +12554,38 @@
           <w:sz w:val="24"/>
           <w:szCs w:val="24"/>
         </w:rPr>
-        <w:t>Mục tiêu của phần mềm là giúp thực hiện các giao dịch giữa Ngân Hàng và Khách Hàng chính xác ,nhanh chóng và thuận tiện</w:t>
+        <w:t xml:space="preserve">Mục tiêu của phần mềm là giúp thực hiện các giao dịch giữa Ngân Hàng và Khách Hàng chính </w:t>
+      </w:r>
+      <w:proofErr w:type="gramStart"/>
+      <w:r>
+        <w:rPr>
+          <w:sz w:val="24"/>
+          <w:szCs w:val="24"/>
+        </w:rPr>
+        <w:t>xác ,nhanh</w:t>
+      </w:r>
+      <w:proofErr w:type="gramEnd"/>
+      <w:r>
+        <w:rPr>
+          <w:sz w:val="24"/>
+          <w:szCs w:val="24"/>
+        </w:rPr>
+        <w:t xml:space="preserve"> chóng và thuận tiện</w:t>
       </w:r>
     </w:p>
     <w:p>
       <w:pPr>
         <w:pStyle w:val="Heading2"/>
       </w:pPr>
-      <w:bookmarkStart w:id="29" w:name="_Toc356850049"/>
-      <w:bookmarkStart w:id="30" w:name="_Toc414290189"/>
-      <w:bookmarkStart w:id="31" w:name="_Toc415901108"/>
+      <w:bookmarkStart w:id="28" w:name="_Toc356850049"/>
+      <w:bookmarkStart w:id="29" w:name="_Toc414290189"/>
+      <w:bookmarkStart w:id="30" w:name="_Toc415901108"/>
       <w:r>
         <w:t>2.3. Đối tượng người dùng</w:t>
       </w:r>
+      <w:bookmarkEnd w:id="28"/>
       <w:bookmarkEnd w:id="29"/>
       <w:bookmarkEnd w:id="30"/>
-      <w:bookmarkEnd w:id="31"/>
     </w:p>
     <w:p>
       <w:pPr>
@@ -12216,7 +12603,23 @@
           <w:sz w:val="24"/>
           <w:szCs w:val="24"/>
         </w:rPr>
-        <w:t xml:space="preserve">- Hệ thống Ngân Hàng : , kiểm soát các giao dịch , cung cấp tài nguyên phục vụ hệ thống (gồm có : các dữ liệu thông tin khách hàng) </w:t>
+        <w:t xml:space="preserve">- Hệ thống Ngân </w:t>
+      </w:r>
+      <w:proofErr w:type="gramStart"/>
+      <w:r>
+        <w:rPr>
+          <w:sz w:val="24"/>
+          <w:szCs w:val="24"/>
+        </w:rPr>
+        <w:t>Hàng :</w:t>
+      </w:r>
+      <w:proofErr w:type="gramEnd"/>
+      <w:r>
+        <w:rPr>
+          <w:sz w:val="24"/>
+          <w:szCs w:val="24"/>
+        </w:rPr>
+        <w:t xml:space="preserve"> , kiểm soát các giao dịch , cung cấp tài nguyên phục vụ hệ thống (gồm có : các dữ liệu thông tin khách hàng) </w:t>
       </w:r>
     </w:p>
     <w:p>
@@ -12235,7 +12638,23 @@
           <w:sz w:val="24"/>
           <w:szCs w:val="24"/>
         </w:rPr>
-        <w:t>- Khách hàng : là người trực tiếp sử dụng các tính năng :rút tiền,chuyển tiền, kiểm tra tài khoản, thay đổi mã pin, xem lại lịch sử giao dịch</w:t>
+        <w:t xml:space="preserve">- Khách </w:t>
+      </w:r>
+      <w:proofErr w:type="gramStart"/>
+      <w:r>
+        <w:rPr>
+          <w:sz w:val="24"/>
+          <w:szCs w:val="24"/>
+        </w:rPr>
+        <w:t>hàng :</w:t>
+      </w:r>
+      <w:proofErr w:type="gramEnd"/>
+      <w:r>
+        <w:rPr>
+          <w:sz w:val="24"/>
+          <w:szCs w:val="24"/>
+        </w:rPr>
+        <w:t xml:space="preserve"> là người trực tiếp sử dụng các tính năng :rút tiền,chuyển tiền, kiểm tra tài khoản, thay đổi mã pin, xem lại lịch sử giao dịch</w:t>
       </w:r>
     </w:p>
     <w:p>
@@ -12254,16 +12673,16 @@
       <w:pPr>
         <w:pStyle w:val="Heading2"/>
       </w:pPr>
-      <w:bookmarkStart w:id="32" w:name="_Toc356850050"/>
-      <w:bookmarkStart w:id="33" w:name="_Toc414290190"/>
-      <w:bookmarkStart w:id="34" w:name="_Toc415901109"/>
+      <w:bookmarkStart w:id="31" w:name="_Toc356850050"/>
+      <w:bookmarkStart w:id="32" w:name="_Toc414290190"/>
+      <w:bookmarkStart w:id="33" w:name="_Toc415901109"/>
       <w:r>
         <w:lastRenderedPageBreak/>
         <w:t>2.4. Mô hình tổng thể của phần mềm</w:t>
       </w:r>
+      <w:bookmarkEnd w:id="31"/>
       <w:bookmarkEnd w:id="32"/>
       <w:bookmarkEnd w:id="33"/>
-      <w:bookmarkEnd w:id="34"/>
     </w:p>
     <w:p>
       <w:pPr>
@@ -12296,9 +12715,9 @@
             <o:lock v:ext="edit" aspectratio="t"/>
           </v:shapetype>
           <v:shape id="_x0000_i1025" type="#_x0000_t75" style="width:487.5pt;height:369.75pt" o:ole="">
-            <v:imagedata r:id="rId13" o:title=""/>
+            <v:imagedata r:id="rId14" o:title=""/>
           </v:shape>
-          <o:OLEObject Type="Embed" ProgID="Visio.Drawing.11" ShapeID="_x0000_i1025" DrawAspect="Content" ObjectID="_1489772899" r:id="rId14"/>
+          <o:OLEObject Type="Embed" ProgID="Visio.Drawing.11" ShapeID="_x0000_i1025" DrawAspect="Content" ObjectID="_1489805708" r:id="rId15"/>
         </w:object>
       </w:r>
     </w:p>
@@ -12309,9 +12728,9 @@
           <w:szCs w:val="24"/>
         </w:rPr>
       </w:pPr>
-      <w:bookmarkStart w:id="35" w:name="_Toc356850051"/>
-      <w:bookmarkStart w:id="36" w:name="_Toc414290191"/>
-      <w:bookmarkStart w:id="37" w:name="_Toc415901110"/>
+      <w:bookmarkStart w:id="34" w:name="_Toc356850051"/>
+      <w:bookmarkStart w:id="35" w:name="_Toc414290191"/>
+      <w:bookmarkStart w:id="36" w:name="_Toc415901110"/>
       <w:r>
         <w:rPr>
           <w:szCs w:val="24"/>
@@ -12319,9 +12738,9 @@
         <w:lastRenderedPageBreak/>
         <w:t>3. PHÂN TÍCH QUY TRÌNH NGHIỆP VỤ</w:t>
       </w:r>
+      <w:bookmarkEnd w:id="34"/>
       <w:bookmarkEnd w:id="35"/>
       <w:bookmarkEnd w:id="36"/>
-      <w:bookmarkEnd w:id="37"/>
     </w:p>
     <w:p>
       <w:pPr>
@@ -12468,9 +12887,9 @@
         </w:rPr>
         <w:object w:dxaOrig="9715" w:dyaOrig="10987">
           <v:shape id="_x0000_i1026" type="#_x0000_t75" style="width:468pt;height:435pt" o:ole="">
-            <v:imagedata r:id="rId15" o:title=""/>
+            <v:imagedata r:id="rId16" o:title=""/>
           </v:shape>
-          <o:OLEObject Type="Embed" ProgID="Visio.Drawing.11" ShapeID="_x0000_i1026" DrawAspect="Content" ObjectID="_1489772900" r:id="rId16"/>
+          <o:OLEObject Type="Embed" ProgID="Visio.Drawing.11" ShapeID="_x0000_i1026" DrawAspect="Content" ObjectID="_1489805709" r:id="rId17"/>
         </w:object>
       </w:r>
     </w:p>
@@ -12478,18 +12897,18 @@
       <w:pPr>
         <w:pStyle w:val="Heading3"/>
       </w:pPr>
-      <w:bookmarkStart w:id="38" w:name="_Toc356850052"/>
-      <w:bookmarkStart w:id="39" w:name="_Toc356850287"/>
-      <w:bookmarkStart w:id="40" w:name="_Toc414290192"/>
-      <w:bookmarkStart w:id="41" w:name="_Toc415901111"/>
+      <w:bookmarkStart w:id="37" w:name="_Toc356850052"/>
+      <w:bookmarkStart w:id="38" w:name="_Toc356850287"/>
+      <w:bookmarkStart w:id="39" w:name="_Toc414290192"/>
+      <w:bookmarkStart w:id="40" w:name="_Toc415901111"/>
       <w:r>
         <w:lastRenderedPageBreak/>
         <w:t>3.1a.3. Mô tả các bước</w:t>
       </w:r>
+      <w:bookmarkEnd w:id="37"/>
       <w:bookmarkEnd w:id="38"/>
       <w:bookmarkEnd w:id="39"/>
       <w:bookmarkEnd w:id="40"/>
-      <w:bookmarkEnd w:id="41"/>
     </w:p>
     <w:p>
       <w:pPr>
@@ -12815,9 +13234,9 @@
         </w:rPr>
         <w:object w:dxaOrig="11297" w:dyaOrig="11023">
           <v:shape id="_x0000_i1027" type="#_x0000_t75" style="width:468pt;height:456pt" o:ole="">
-            <v:imagedata r:id="rId17" o:title=""/>
+            <v:imagedata r:id="rId18" o:title=""/>
           </v:shape>
-          <o:OLEObject Type="Embed" ProgID="Visio.Drawing.11" ShapeID="_x0000_i1027" DrawAspect="Content" ObjectID="_1489772901" r:id="rId18"/>
+          <o:OLEObject Type="Embed" ProgID="Visio.Drawing.11" ShapeID="_x0000_i1027" DrawAspect="Content" ObjectID="_1489805710" r:id="rId19"/>
         </w:object>
       </w:r>
     </w:p>
@@ -12825,13 +13244,13 @@
       <w:pPr>
         <w:pStyle w:val="Heading3"/>
       </w:pPr>
-      <w:bookmarkStart w:id="42" w:name="_Toc414290193"/>
-      <w:bookmarkStart w:id="43" w:name="_Toc415901112"/>
+      <w:bookmarkStart w:id="41" w:name="_Toc414290193"/>
+      <w:bookmarkStart w:id="42" w:name="_Toc415901112"/>
       <w:r>
         <w:t>3.1.3. Mô tả các bước</w:t>
       </w:r>
+      <w:bookmarkEnd w:id="41"/>
       <w:bookmarkEnd w:id="42"/>
-      <w:bookmarkEnd w:id="43"/>
     </w:p>
     <w:p>
       <w:pPr>
@@ -13098,8 +13517,8 @@
         <w:t>3.2.2. Mô hình quy trình nghiệp vụ</w:t>
       </w:r>
     </w:p>
-    <w:bookmarkStart w:id="44" w:name="_MON_1486497037"/>
-    <w:bookmarkEnd w:id="44"/>
+    <w:bookmarkStart w:id="43" w:name="_MON_1486497037"/>
+    <w:bookmarkEnd w:id="43"/>
     <w:p>
       <w:pPr>
         <w:jc w:val="center"/>
@@ -13115,9 +13534,9 @@
         </w:rPr>
         <w:object w:dxaOrig="9715" w:dyaOrig="10987">
           <v:shape id="_x0000_i1028" type="#_x0000_t75" style="width:468pt;height:435pt" o:ole="">
-            <v:imagedata r:id="rId19" o:title=""/>
+            <v:imagedata r:id="rId20" o:title=""/>
           </v:shape>
-          <o:OLEObject Type="Embed" ProgID="Visio.Drawing.11" ShapeID="_x0000_i1028" DrawAspect="Content" ObjectID="_1489772902" r:id="rId20"/>
+          <o:OLEObject Type="Embed" ProgID="Visio.Drawing.11" ShapeID="_x0000_i1028" DrawAspect="Content" ObjectID="_1489805711" r:id="rId21"/>
         </w:object>
       </w:r>
     </w:p>
@@ -13125,18 +13544,18 @@
       <w:pPr>
         <w:pStyle w:val="Heading3"/>
       </w:pPr>
-      <w:bookmarkStart w:id="45" w:name="_Toc356850053"/>
-      <w:bookmarkStart w:id="46" w:name="_Toc356850288"/>
-      <w:bookmarkStart w:id="47" w:name="_Toc414290194"/>
-      <w:bookmarkStart w:id="48" w:name="_Toc415901113"/>
+      <w:bookmarkStart w:id="44" w:name="_Toc356850053"/>
+      <w:bookmarkStart w:id="45" w:name="_Toc356850288"/>
+      <w:bookmarkStart w:id="46" w:name="_Toc414290194"/>
+      <w:bookmarkStart w:id="47" w:name="_Toc415901113"/>
       <w:r>
         <w:lastRenderedPageBreak/>
         <w:t>3.2.3. Mô tả các bước</w:t>
       </w:r>
+      <w:bookmarkEnd w:id="44"/>
       <w:bookmarkEnd w:id="45"/>
       <w:bookmarkEnd w:id="46"/>
       <w:bookmarkEnd w:id="47"/>
-      <w:bookmarkEnd w:id="48"/>
     </w:p>
     <w:p>
       <w:pPr>
@@ -13681,8 +14100,8 @@
         </w:rPr>
         <w:t>Mô tả cho khách hàng kiểm tra số dư tài khoản</w:t>
       </w:r>
-      <w:bookmarkStart w:id="49" w:name="_Toc356850054"/>
-      <w:bookmarkStart w:id="50" w:name="_Toc356850289"/>
+      <w:bookmarkStart w:id="48" w:name="_Toc356850054"/>
+      <w:bookmarkStart w:id="49" w:name="_Toc356850289"/>
     </w:p>
     <w:p>
       <w:pPr>
@@ -13702,8 +14121,8 @@
         </w:rPr>
         <w:t>3.3.1. Sự kiện kích hoạt</w:t>
       </w:r>
+      <w:bookmarkEnd w:id="48"/>
       <w:bookmarkEnd w:id="49"/>
-      <w:bookmarkEnd w:id="50"/>
     </w:p>
     <w:p>
       <w:pPr>
@@ -13741,21 +14160,21 @@
       <w:pPr>
         <w:pStyle w:val="Heading3"/>
       </w:pPr>
-      <w:bookmarkStart w:id="51" w:name="_Toc356850055"/>
-      <w:bookmarkStart w:id="52" w:name="_Toc356850290"/>
-      <w:bookmarkStart w:id="53" w:name="_Toc414290195"/>
-      <w:bookmarkStart w:id="54" w:name="_Toc415901114"/>
+      <w:bookmarkStart w:id="50" w:name="_Toc356850055"/>
+      <w:bookmarkStart w:id="51" w:name="_Toc356850290"/>
+      <w:bookmarkStart w:id="52" w:name="_Toc414290195"/>
+      <w:bookmarkStart w:id="53" w:name="_Toc415901114"/>
       <w:r>
         <w:lastRenderedPageBreak/>
         <w:t>3.3.2. Mô hình quy trình nghiệp vụ</w:t>
       </w:r>
+      <w:bookmarkEnd w:id="50"/>
       <w:bookmarkEnd w:id="51"/>
       <w:bookmarkEnd w:id="52"/>
       <w:bookmarkEnd w:id="53"/>
-      <w:bookmarkEnd w:id="54"/>
-    </w:p>
-    <w:bookmarkStart w:id="55" w:name="_MON_1486540698"/>
-    <w:bookmarkEnd w:id="55"/>
+    </w:p>
+    <w:bookmarkStart w:id="54" w:name="_MON_1486540698"/>
+    <w:bookmarkEnd w:id="54"/>
     <w:p>
       <w:pPr>
         <w:ind w:firstLine="0"/>
@@ -13772,9 +14191,9 @@
         </w:rPr>
         <w:object w:dxaOrig="9715" w:dyaOrig="10987">
           <v:shape id="_x0000_i1029" type="#_x0000_t75" style="width:6in;height:401.25pt" o:ole="">
-            <v:imagedata r:id="rId21" o:title=""/>
+            <v:imagedata r:id="rId22" o:title=""/>
           </v:shape>
-          <o:OLEObject Type="Embed" ProgID="Visio.Drawing.11" ShapeID="_x0000_i1029" DrawAspect="Content" ObjectID="_1489772903" r:id="rId22"/>
+          <o:OLEObject Type="Embed" ProgID="Visio.Drawing.11" ShapeID="_x0000_i1029" DrawAspect="Content" ObjectID="_1489805712" r:id="rId23"/>
         </w:object>
       </w:r>
     </w:p>
@@ -13782,17 +14201,17 @@
       <w:pPr>
         <w:pStyle w:val="Heading3"/>
       </w:pPr>
-      <w:bookmarkStart w:id="56" w:name="_Toc356850056"/>
-      <w:bookmarkStart w:id="57" w:name="_Toc356850291"/>
-      <w:bookmarkStart w:id="58" w:name="_Toc414290196"/>
-      <w:bookmarkStart w:id="59" w:name="_Toc415901115"/>
+      <w:bookmarkStart w:id="55" w:name="_Toc356850056"/>
+      <w:bookmarkStart w:id="56" w:name="_Toc356850291"/>
+      <w:bookmarkStart w:id="57" w:name="_Toc414290196"/>
+      <w:bookmarkStart w:id="58" w:name="_Toc415901115"/>
       <w:r>
         <w:t>3.3.3. Mô tả các bước</w:t>
       </w:r>
+      <w:bookmarkEnd w:id="55"/>
       <w:bookmarkEnd w:id="56"/>
       <w:bookmarkEnd w:id="57"/>
       <w:bookmarkEnd w:id="58"/>
-      <w:bookmarkEnd w:id="59"/>
     </w:p>
     <w:p>
       <w:pPr>
@@ -13924,9 +14343,9 @@
       <w:pPr>
         <w:pStyle w:val="Heading2"/>
       </w:pPr>
-      <w:bookmarkStart w:id="60" w:name="_Toc356850057"/>
-      <w:bookmarkStart w:id="61" w:name="_Toc414290197"/>
-      <w:bookmarkStart w:id="62" w:name="_Toc415901116"/>
+      <w:bookmarkStart w:id="59" w:name="_Toc356850057"/>
+      <w:bookmarkStart w:id="60" w:name="_Toc414290197"/>
+      <w:bookmarkStart w:id="61" w:name="_Toc415901116"/>
       <w:r>
         <w:lastRenderedPageBreak/>
         <w:t xml:space="preserve">3.4. </w:t>
@@ -13946,28 +14365,28 @@
       <w:r>
         <w:t>”</w:t>
       </w:r>
+      <w:bookmarkEnd w:id="59"/>
       <w:bookmarkEnd w:id="60"/>
       <w:bookmarkEnd w:id="61"/>
+      <w:r>
+        <w:t xml:space="preserve"> </w:t>
+      </w:r>
+    </w:p>
+    <w:p>
+      <w:pPr>
+        <w:pStyle w:val="Heading3"/>
+      </w:pPr>
+      <w:bookmarkStart w:id="62" w:name="_Toc356850058"/>
+      <w:bookmarkStart w:id="63" w:name="_Toc356850293"/>
+      <w:bookmarkStart w:id="64" w:name="_Toc414290198"/>
+      <w:bookmarkStart w:id="65" w:name="_Toc415901117"/>
+      <w:r>
+        <w:t>3.4.1. Sự kiện kích hoạt</w:t>
+      </w:r>
       <w:bookmarkEnd w:id="62"/>
-      <w:r>
-        <w:t xml:space="preserve"> </w:t>
-      </w:r>
-    </w:p>
-    <w:p>
-      <w:pPr>
-        <w:pStyle w:val="Heading3"/>
-      </w:pPr>
-      <w:bookmarkStart w:id="63" w:name="_Toc356850058"/>
-      <w:bookmarkStart w:id="64" w:name="_Toc356850293"/>
-      <w:bookmarkStart w:id="65" w:name="_Toc414290198"/>
-      <w:bookmarkStart w:id="66" w:name="_Toc415901117"/>
-      <w:r>
-        <w:t>3.4.1. Sự kiện kích hoạt</w:t>
-      </w:r>
       <w:bookmarkEnd w:id="63"/>
       <w:bookmarkEnd w:id="64"/>
       <w:bookmarkEnd w:id="65"/>
-      <w:bookmarkEnd w:id="66"/>
     </w:p>
     <w:p>
       <w:pPr>
@@ -14004,17 +14423,17 @@
       <w:pPr>
         <w:pStyle w:val="Heading3"/>
       </w:pPr>
-      <w:bookmarkStart w:id="67" w:name="_Toc356850059"/>
-      <w:bookmarkStart w:id="68" w:name="_Toc356850294"/>
-      <w:bookmarkStart w:id="69" w:name="_Toc414290199"/>
-      <w:bookmarkStart w:id="70" w:name="_Toc415901118"/>
+      <w:bookmarkStart w:id="66" w:name="_Toc356850059"/>
+      <w:bookmarkStart w:id="67" w:name="_Toc356850294"/>
+      <w:bookmarkStart w:id="68" w:name="_Toc414290199"/>
+      <w:bookmarkStart w:id="69" w:name="_Toc415901118"/>
       <w:r>
         <w:t>3.4.2. Mô hình quy trình nghiệp vụ</w:t>
       </w:r>
+      <w:bookmarkEnd w:id="66"/>
       <w:bookmarkEnd w:id="67"/>
       <w:bookmarkEnd w:id="68"/>
       <w:bookmarkEnd w:id="69"/>
-      <w:bookmarkEnd w:id="70"/>
     </w:p>
     <w:p>
       <w:pPr>
@@ -14046,9 +14465,9 @@
         </w:rPr>
         <w:object w:dxaOrig="9713" w:dyaOrig="8863">
           <v:shape id="_x0000_i1030" type="#_x0000_t75" style="width:468pt;height:426.75pt" o:ole="">
-            <v:imagedata r:id="rId23" o:title=""/>
+            <v:imagedata r:id="rId24" o:title=""/>
           </v:shape>
-          <o:OLEObject Type="Embed" ProgID="Visio.Drawing.11" ShapeID="_x0000_i1030" DrawAspect="Content" ObjectID="_1489772904" r:id="rId24"/>
+          <o:OLEObject Type="Embed" ProgID="Visio.Drawing.11" ShapeID="_x0000_i1030" DrawAspect="Content" ObjectID="_1489805713" r:id="rId25"/>
         </w:object>
       </w:r>
     </w:p>
@@ -14056,18 +14475,18 @@
       <w:pPr>
         <w:pStyle w:val="Heading3"/>
       </w:pPr>
-      <w:bookmarkStart w:id="71" w:name="_Toc356850060"/>
-      <w:bookmarkStart w:id="72" w:name="_Toc356850295"/>
-      <w:bookmarkStart w:id="73" w:name="_Toc414290200"/>
-      <w:bookmarkStart w:id="74" w:name="_Toc415901119"/>
+      <w:bookmarkStart w:id="70" w:name="_Toc356850060"/>
+      <w:bookmarkStart w:id="71" w:name="_Toc356850295"/>
+      <w:bookmarkStart w:id="72" w:name="_Toc414290200"/>
+      <w:bookmarkStart w:id="73" w:name="_Toc415901119"/>
       <w:r>
         <w:lastRenderedPageBreak/>
         <w:t>3.4.3. Mô tả các bước</w:t>
       </w:r>
+      <w:bookmarkEnd w:id="70"/>
       <w:bookmarkEnd w:id="71"/>
       <w:bookmarkEnd w:id="72"/>
       <w:bookmarkEnd w:id="73"/>
-      <w:bookmarkEnd w:id="74"/>
     </w:p>
     <w:p>
       <w:pPr>
@@ -14242,9 +14661,9 @@
       <w:pPr>
         <w:pStyle w:val="Heading2"/>
       </w:pPr>
-      <w:bookmarkStart w:id="75" w:name="_Toc356850061"/>
-      <w:bookmarkStart w:id="76" w:name="_Toc414290201"/>
-      <w:bookmarkStart w:id="77" w:name="_Toc415901120"/>
+      <w:bookmarkStart w:id="74" w:name="_Toc356850061"/>
+      <w:bookmarkStart w:id="75" w:name="_Toc414290201"/>
+      <w:bookmarkStart w:id="76" w:name="_Toc415901120"/>
       <w:r>
         <w:t xml:space="preserve">3.5. </w:t>
       </w:r>
@@ -14263,73 +14682,73 @@
       <w:r>
         <w:t>”</w:t>
       </w:r>
+      <w:bookmarkEnd w:id="74"/>
       <w:bookmarkEnd w:id="75"/>
       <w:bookmarkEnd w:id="76"/>
+    </w:p>
+    <w:p>
+      <w:pPr>
+        <w:pStyle w:val="Heading2"/>
+      </w:pPr>
+      <w:bookmarkStart w:id="77" w:name="_Toc356850062"/>
+      <w:bookmarkStart w:id="78" w:name="_Toc356850297"/>
+      <w:bookmarkStart w:id="79" w:name="_Toc414290202"/>
+      <w:bookmarkStart w:id="80" w:name="_Toc415901121"/>
+      <w:r>
+        <w:t>3.5.1. Sự kiện kích hoạt</w:t>
+      </w:r>
       <w:bookmarkEnd w:id="77"/>
-    </w:p>
-    <w:p>
-      <w:pPr>
-        <w:pStyle w:val="Heading2"/>
-      </w:pPr>
-      <w:bookmarkStart w:id="78" w:name="_Toc356850062"/>
-      <w:bookmarkStart w:id="79" w:name="_Toc356850297"/>
-      <w:bookmarkStart w:id="80" w:name="_Toc414290202"/>
-      <w:bookmarkStart w:id="81" w:name="_Toc415901121"/>
-      <w:r>
-        <w:t>3.5.1. Sự kiện kích hoạt</w:t>
-      </w:r>
       <w:bookmarkEnd w:id="78"/>
       <w:bookmarkEnd w:id="79"/>
       <w:bookmarkEnd w:id="80"/>
+    </w:p>
+    <w:p>
+      <w:pPr>
+        <w:jc w:val="left"/>
+        <w:rPr>
+          <w:sz w:val="24"/>
+          <w:szCs w:val="24"/>
+        </w:rPr>
+      </w:pPr>
+      <w:bookmarkStart w:id="81" w:name="_Toc356850063"/>
+      <w:bookmarkStart w:id="82" w:name="_Toc356850298"/>
+      <w:bookmarkStart w:id="83" w:name="_Toc414290203"/>
+      <w:r>
+        <w:rPr>
+          <w:sz w:val="24"/>
+          <w:szCs w:val="24"/>
+        </w:rPr>
+        <w:t>Kh</w:t>
+      </w:r>
       <w:bookmarkEnd w:id="81"/>
-    </w:p>
-    <w:p>
-      <w:pPr>
-        <w:jc w:val="left"/>
-        <w:rPr>
-          <w:sz w:val="24"/>
-          <w:szCs w:val="24"/>
-        </w:rPr>
-      </w:pPr>
-      <w:bookmarkStart w:id="82" w:name="_Toc356850063"/>
-      <w:bookmarkStart w:id="83" w:name="_Toc356850298"/>
-      <w:bookmarkStart w:id="84" w:name="_Toc414290203"/>
-      <w:r>
-        <w:rPr>
-          <w:sz w:val="24"/>
-          <w:szCs w:val="24"/>
-        </w:rPr>
-        <w:t>Kh</w:t>
-      </w:r>
       <w:bookmarkEnd w:id="82"/>
+      <w:r>
+        <w:rPr>
+          <w:sz w:val="24"/>
+          <w:szCs w:val="24"/>
+        </w:rPr>
+        <w:t xml:space="preserve">i khách hàng lựa chọn </w:t>
+      </w:r>
+      <w:r>
+        <w:rPr>
+          <w:sz w:val="24"/>
+          <w:szCs w:val="24"/>
+        </w:rPr>
+        <w:t>nút bấm</w:t>
+      </w:r>
+      <w:r>
+        <w:rPr>
+          <w:sz w:val="24"/>
+          <w:szCs w:val="24"/>
+        </w:rPr>
+        <w:t xml:space="preserve"> “Chuyển Tiền” trên màn hình lựa chọn</w:t>
+      </w:r>
       <w:bookmarkEnd w:id="83"/>
       <w:r>
         <w:rPr>
           <w:sz w:val="24"/>
           <w:szCs w:val="24"/>
         </w:rPr>
-        <w:t xml:space="preserve">i khách hàng lựa chọn </w:t>
-      </w:r>
-      <w:r>
-        <w:rPr>
-          <w:sz w:val="24"/>
-          <w:szCs w:val="24"/>
-        </w:rPr>
-        <w:t>nút bấm</w:t>
-      </w:r>
-      <w:r>
-        <w:rPr>
-          <w:sz w:val="24"/>
-          <w:szCs w:val="24"/>
-        </w:rPr>
-        <w:t xml:space="preserve"> “Chuyển Tiền” trên màn hình lựa chọn</w:t>
-      </w:r>
-      <w:bookmarkEnd w:id="84"/>
-      <w:r>
-        <w:rPr>
-          <w:sz w:val="24"/>
-          <w:szCs w:val="24"/>
-        </w:rPr>
         <w:t xml:space="preserve"> </w:t>
       </w:r>
     </w:p>
@@ -14337,18 +14756,18 @@
       <w:pPr>
         <w:pStyle w:val="Heading3"/>
       </w:pPr>
-      <w:bookmarkStart w:id="85" w:name="_Toc356850064"/>
-      <w:bookmarkStart w:id="86" w:name="_Toc356850299"/>
-      <w:bookmarkStart w:id="87" w:name="_Toc414290204"/>
-      <w:bookmarkStart w:id="88" w:name="_Toc415901122"/>
+      <w:bookmarkStart w:id="84" w:name="_Toc356850064"/>
+      <w:bookmarkStart w:id="85" w:name="_Toc356850299"/>
+      <w:bookmarkStart w:id="86" w:name="_Toc414290204"/>
+      <w:bookmarkStart w:id="87" w:name="_Toc415901122"/>
       <w:r>
         <w:lastRenderedPageBreak/>
         <w:t>3.5.2. Mô hình quy trình nghiệp vụ</w:t>
       </w:r>
+      <w:bookmarkEnd w:id="84"/>
       <w:bookmarkEnd w:id="85"/>
       <w:bookmarkEnd w:id="86"/>
       <w:bookmarkEnd w:id="87"/>
-      <w:bookmarkEnd w:id="88"/>
     </w:p>
     <w:p>
       <w:pPr>
@@ -14373,9 +14792,9 @@
         </w:rPr>
         <w:object w:dxaOrig="12155" w:dyaOrig="17804">
           <v:shape id="_x0000_i1031" type="#_x0000_t75" style="width:441.75pt;height:576.75pt" o:ole="">
-            <v:imagedata r:id="rId25" o:title=""/>
+            <v:imagedata r:id="rId26" o:title=""/>
           </v:shape>
-          <o:OLEObject Type="Embed" ProgID="Visio.Drawing.11" ShapeID="_x0000_i1031" DrawAspect="Content" ObjectID="_1489772905" r:id="rId26"/>
+          <o:OLEObject Type="Embed" ProgID="Visio.Drawing.11" ShapeID="_x0000_i1031" DrawAspect="Content" ObjectID="_1489805714" r:id="rId27"/>
         </w:object>
       </w:r>
     </w:p>
@@ -14383,18 +14802,18 @@
       <w:pPr>
         <w:pStyle w:val="Heading3"/>
       </w:pPr>
-      <w:bookmarkStart w:id="89" w:name="_Toc356850065"/>
-      <w:bookmarkStart w:id="90" w:name="_Toc356850300"/>
-      <w:bookmarkStart w:id="91" w:name="_Toc414290205"/>
-      <w:bookmarkStart w:id="92" w:name="_Toc415901123"/>
+      <w:bookmarkStart w:id="88" w:name="_Toc356850065"/>
+      <w:bookmarkStart w:id="89" w:name="_Toc356850300"/>
+      <w:bookmarkStart w:id="90" w:name="_Toc414290205"/>
+      <w:bookmarkStart w:id="91" w:name="_Toc415901123"/>
       <w:r>
         <w:lastRenderedPageBreak/>
         <w:t>3.5.3. Mô tả các bước</w:t>
       </w:r>
+      <w:bookmarkEnd w:id="88"/>
       <w:bookmarkEnd w:id="89"/>
       <w:bookmarkEnd w:id="90"/>
       <w:bookmarkEnd w:id="91"/>
-      <w:bookmarkEnd w:id="92"/>
     </w:p>
     <w:p>
       <w:pPr>
@@ -14405,9 +14824,9 @@
           <w:szCs w:val="24"/>
         </w:rPr>
       </w:pPr>
-      <w:bookmarkStart w:id="93" w:name="_Toc356850066"/>
-      <w:bookmarkStart w:id="94" w:name="_Toc356850301"/>
-      <w:bookmarkStart w:id="95" w:name="_Toc414290206"/>
+      <w:bookmarkStart w:id="92" w:name="_Toc356850066"/>
+      <w:bookmarkStart w:id="93" w:name="_Toc356850301"/>
+      <w:bookmarkStart w:id="94" w:name="_Toc414290206"/>
       <w:r>
         <w:rPr>
           <w:sz w:val="24"/>
@@ -14422,16 +14841,16 @@
         </w:rPr>
         <w:t xml:space="preserve">Bước 1: </w:t>
       </w:r>
+      <w:bookmarkEnd w:id="92"/>
       <w:bookmarkEnd w:id="93"/>
+      <w:r>
+        <w:rPr>
+          <w:sz w:val="24"/>
+          <w:szCs w:val="24"/>
+        </w:rPr>
+        <w:t>Nhập số tài khoản nhận</w:t>
+      </w:r>
       <w:bookmarkEnd w:id="94"/>
-      <w:r>
-        <w:rPr>
-          <w:sz w:val="24"/>
-          <w:szCs w:val="24"/>
-        </w:rPr>
-        <w:t>Nhập số tài khoản nhận</w:t>
-      </w:r>
-      <w:bookmarkEnd w:id="95"/>
     </w:p>
     <w:p>
       <w:pPr>
@@ -14759,9 +15178,9 @@
       <w:pPr>
         <w:pStyle w:val="Heading2"/>
       </w:pPr>
-      <w:bookmarkStart w:id="96" w:name="_Toc356850067"/>
-      <w:bookmarkStart w:id="97" w:name="_Toc414290207"/>
-      <w:bookmarkStart w:id="98" w:name="_Toc415901124"/>
+      <w:bookmarkStart w:id="95" w:name="_Toc356850067"/>
+      <w:bookmarkStart w:id="96" w:name="_Toc414290207"/>
+      <w:bookmarkStart w:id="97" w:name="_Toc415901124"/>
       <w:r>
         <w:t xml:space="preserve">3.6. </w:t>
       </w:r>
@@ -14774,25 +15193,25 @@
       <w:r>
         <w:t>”</w:t>
       </w:r>
+      <w:bookmarkEnd w:id="95"/>
       <w:bookmarkEnd w:id="96"/>
       <w:bookmarkEnd w:id="97"/>
+    </w:p>
+    <w:p>
+      <w:pPr>
+        <w:pStyle w:val="Heading3"/>
+      </w:pPr>
+      <w:bookmarkStart w:id="98" w:name="_Toc356850068"/>
+      <w:bookmarkStart w:id="99" w:name="_Toc356850303"/>
+      <w:bookmarkStart w:id="100" w:name="_Toc414290208"/>
+      <w:bookmarkStart w:id="101" w:name="_Toc415901125"/>
+      <w:r>
+        <w:t>3.6.1. Sự kiện kích hoạt</w:t>
+      </w:r>
       <w:bookmarkEnd w:id="98"/>
-    </w:p>
-    <w:p>
-      <w:pPr>
-        <w:pStyle w:val="Heading3"/>
-      </w:pPr>
-      <w:bookmarkStart w:id="99" w:name="_Toc356850068"/>
-      <w:bookmarkStart w:id="100" w:name="_Toc356850303"/>
-      <w:bookmarkStart w:id="101" w:name="_Toc414290208"/>
-      <w:bookmarkStart w:id="102" w:name="_Toc415901125"/>
-      <w:r>
-        <w:t>3.6.1. Sự kiện kích hoạt</w:t>
-      </w:r>
       <w:bookmarkEnd w:id="99"/>
       <w:bookmarkEnd w:id="100"/>
       <w:bookmarkEnd w:id="101"/>
-      <w:bookmarkEnd w:id="102"/>
     </w:p>
     <w:p>
       <w:pPr>
@@ -14830,18 +15249,18 @@
       <w:pPr>
         <w:pStyle w:val="Heading3"/>
       </w:pPr>
-      <w:bookmarkStart w:id="103" w:name="_Toc356850069"/>
-      <w:bookmarkStart w:id="104" w:name="_Toc356850304"/>
-      <w:bookmarkStart w:id="105" w:name="_Toc414290209"/>
-      <w:bookmarkStart w:id="106" w:name="_Toc415901126"/>
+      <w:bookmarkStart w:id="102" w:name="_Toc356850069"/>
+      <w:bookmarkStart w:id="103" w:name="_Toc356850304"/>
+      <w:bookmarkStart w:id="104" w:name="_Toc414290209"/>
+      <w:bookmarkStart w:id="105" w:name="_Toc415901126"/>
       <w:r>
         <w:lastRenderedPageBreak/>
         <w:t>3.6.2. Mô hình quy trình nghiệp vụ</w:t>
       </w:r>
+      <w:bookmarkEnd w:id="102"/>
       <w:bookmarkEnd w:id="103"/>
       <w:bookmarkEnd w:id="104"/>
       <w:bookmarkEnd w:id="105"/>
-      <w:bookmarkEnd w:id="106"/>
     </w:p>
     <w:p>
       <w:pPr>
@@ -14865,9 +15284,9 @@
         </w:rPr>
         <w:object w:dxaOrig="10140" w:dyaOrig="16636">
           <v:shape id="_x0000_i1032" type="#_x0000_t75" style="width:402.75pt;height:661.5pt" o:ole="">
-            <v:imagedata r:id="rId27" o:title=""/>
+            <v:imagedata r:id="rId28" o:title=""/>
           </v:shape>
-          <o:OLEObject Type="Embed" ProgID="Visio.Drawing.11" ShapeID="_x0000_i1032" DrawAspect="Content" ObjectID="_1489772906" r:id="rId28"/>
+          <o:OLEObject Type="Embed" ProgID="Visio.Drawing.11" ShapeID="_x0000_i1032" DrawAspect="Content" ObjectID="_1489805715" r:id="rId29"/>
         </w:object>
       </w:r>
     </w:p>
@@ -14890,33 +15309,33 @@
         </w:numPr>
         <w:ind w:left="720"/>
       </w:pPr>
-      <w:bookmarkStart w:id="107" w:name="_Toc356850070"/>
-      <w:bookmarkStart w:id="108" w:name="_Toc356850305"/>
-      <w:bookmarkStart w:id="109" w:name="_Toc414290210"/>
-      <w:bookmarkStart w:id="110" w:name="_Toc415901127"/>
+      <w:bookmarkStart w:id="106" w:name="_Toc356850070"/>
+      <w:bookmarkStart w:id="107" w:name="_Toc356850305"/>
+      <w:bookmarkStart w:id="108" w:name="_Toc414290210"/>
+      <w:bookmarkStart w:id="109" w:name="_Toc415901127"/>
       <w:r>
         <w:t>3.6.3. Mô tả các bước</w:t>
       </w:r>
+      <w:bookmarkEnd w:id="106"/>
       <w:bookmarkEnd w:id="107"/>
       <w:bookmarkEnd w:id="108"/>
       <w:bookmarkEnd w:id="109"/>
+    </w:p>
+    <w:p>
+      <w:pPr>
+        <w:pStyle w:val="Heading3"/>
+      </w:pPr>
+      <w:bookmarkStart w:id="110" w:name="_Toc415901128"/>
+      <w:r>
+        <w:t>Bướ</w:t>
+      </w:r>
+      <w:r>
+        <w:t>c 1: N</w:t>
+      </w:r>
+      <w:r>
+        <w:t>hập mã pin mới</w:t>
+      </w:r>
       <w:bookmarkEnd w:id="110"/>
-    </w:p>
-    <w:p>
-      <w:pPr>
-        <w:pStyle w:val="Heading3"/>
-      </w:pPr>
-      <w:bookmarkStart w:id="111" w:name="_Toc415901128"/>
-      <w:r>
-        <w:t>Bướ</w:t>
-      </w:r>
-      <w:r>
-        <w:t>c 1: N</w:t>
-      </w:r>
-      <w:r>
-        <w:t>hập mã pin mới</w:t>
-      </w:r>
-      <w:bookmarkEnd w:id="111"/>
     </w:p>
     <w:p>
       <w:pPr>
@@ -15192,8 +15611,8 @@
           <w:szCs w:val="24"/>
         </w:rPr>
       </w:pPr>
-      <w:bookmarkStart w:id="112" w:name="_Toc414290211"/>
-      <w:bookmarkStart w:id="113" w:name="_Toc415901129"/>
+      <w:bookmarkStart w:id="111" w:name="_Toc414290211"/>
+      <w:bookmarkStart w:id="112" w:name="_Toc415901129"/>
       <w:r>
         <w:rPr>
           <w:szCs w:val="24"/>
@@ -15201,8 +15620,8 @@
         <w:lastRenderedPageBreak/>
         <w:t>4. YÊU CẦU CHỨC NĂNG CỦA PHẦN MỀM</w:t>
       </w:r>
+      <w:bookmarkEnd w:id="111"/>
       <w:bookmarkEnd w:id="112"/>
-      <w:bookmarkEnd w:id="113"/>
     </w:p>
     <w:tbl>
       <w:tblPr>
@@ -15926,8 +16345,8 @@
           <w:szCs w:val="24"/>
         </w:rPr>
       </w:pPr>
-      <w:bookmarkStart w:id="114" w:name="_Toc414290212"/>
-      <w:bookmarkStart w:id="115" w:name="_Toc415901130"/>
+      <w:bookmarkStart w:id="113" w:name="_Toc414290212"/>
+      <w:bookmarkStart w:id="114" w:name="_Toc415901130"/>
       <w:r>
         <w:rPr>
           <w:szCs w:val="24"/>
@@ -15935,20 +16354,20 @@
         <w:lastRenderedPageBreak/>
         <w:t>5. CÁC YÊU CẦU KHÁC</w:t>
       </w:r>
+      <w:bookmarkEnd w:id="113"/>
       <w:bookmarkEnd w:id="114"/>
+    </w:p>
+    <w:p>
+      <w:pPr>
+        <w:pStyle w:val="Heading2"/>
+      </w:pPr>
+      <w:bookmarkStart w:id="115" w:name="_Toc414290213"/>
+      <w:bookmarkStart w:id="116" w:name="_Toc415901131"/>
+      <w:r>
+        <w:t>5.1. Yêu cầu tính dễ sử dụng</w:t>
+      </w:r>
       <w:bookmarkEnd w:id="115"/>
-    </w:p>
-    <w:p>
-      <w:pPr>
-        <w:pStyle w:val="Heading2"/>
-      </w:pPr>
-      <w:bookmarkStart w:id="116" w:name="_Toc414290213"/>
-      <w:bookmarkStart w:id="117" w:name="_Toc415901131"/>
-      <w:r>
-        <w:t>5.1. Yêu cầu tính dễ sử dụng</w:t>
-      </w:r>
       <w:bookmarkEnd w:id="116"/>
-      <w:bookmarkEnd w:id="117"/>
     </w:p>
     <w:tbl>
       <w:tblPr>
@@ -16226,13 +16645,13 @@
       <w:pPr>
         <w:pStyle w:val="Heading2"/>
       </w:pPr>
-      <w:bookmarkStart w:id="118" w:name="_Toc414290214"/>
-      <w:bookmarkStart w:id="119" w:name="_Toc415901132"/>
+      <w:bookmarkStart w:id="117" w:name="_Toc414290214"/>
+      <w:bookmarkStart w:id="118" w:name="_Toc415901132"/>
       <w:r>
         <w:t>5.2. Yêu cầu về tính ổn định</w:t>
       </w:r>
+      <w:bookmarkEnd w:id="117"/>
       <w:bookmarkEnd w:id="118"/>
-      <w:bookmarkEnd w:id="119"/>
     </w:p>
     <w:tbl>
       <w:tblPr>
@@ -16531,13 +16950,13 @@
       <w:pPr>
         <w:pStyle w:val="Heading2"/>
       </w:pPr>
-      <w:bookmarkStart w:id="120" w:name="_Toc414290215"/>
-      <w:bookmarkStart w:id="121" w:name="_Toc415901133"/>
+      <w:bookmarkStart w:id="119" w:name="_Toc414290215"/>
+      <w:bookmarkStart w:id="120" w:name="_Toc415901133"/>
       <w:r>
         <w:t>5.3. Yêu cầu về hiệu năng</w:t>
       </w:r>
+      <w:bookmarkEnd w:id="119"/>
       <w:bookmarkEnd w:id="120"/>
-      <w:bookmarkEnd w:id="121"/>
     </w:p>
     <w:tbl>
       <w:tblPr>
@@ -16788,13 +17207,13 @@
       <w:pPr>
         <w:pStyle w:val="Heading2"/>
       </w:pPr>
-      <w:bookmarkStart w:id="122" w:name="_Toc414290216"/>
-      <w:bookmarkStart w:id="123" w:name="_Toc415901134"/>
+      <w:bookmarkStart w:id="121" w:name="_Toc414290216"/>
+      <w:bookmarkStart w:id="122" w:name="_Toc415901134"/>
       <w:r>
         <w:t>5.4. Yêu cầu bảo mật</w:t>
       </w:r>
+      <w:bookmarkEnd w:id="121"/>
       <w:bookmarkEnd w:id="122"/>
-      <w:bookmarkEnd w:id="123"/>
     </w:p>
     <w:tbl>
       <w:tblPr>
@@ -17024,14 +17443,14 @@
       <w:pPr>
         <w:pStyle w:val="Heading2"/>
       </w:pPr>
-      <w:bookmarkStart w:id="124" w:name="_Toc414290217"/>
-      <w:bookmarkStart w:id="125" w:name="_Toc415901135"/>
+      <w:bookmarkStart w:id="123" w:name="_Toc414290217"/>
+      <w:bookmarkStart w:id="124" w:name="_Toc415901135"/>
       <w:r>
         <w:lastRenderedPageBreak/>
         <w:t>5.5. Yêu cầu sao lưu và phục hồi</w:t>
       </w:r>
+      <w:bookmarkEnd w:id="123"/>
       <w:bookmarkEnd w:id="124"/>
-      <w:bookmarkEnd w:id="125"/>
     </w:p>
     <w:tbl>
       <w:tblPr>
@@ -17214,8 +17633,8 @@
       <w:pPr>
         <w:pStyle w:val="Heading2"/>
       </w:pPr>
-      <w:bookmarkStart w:id="126" w:name="_Toc414290218"/>
-      <w:bookmarkStart w:id="127" w:name="_Toc415901136"/>
+      <w:bookmarkStart w:id="125" w:name="_Toc414290218"/>
+      <w:bookmarkStart w:id="126" w:name="_Toc415901136"/>
       <w:r>
         <w:t>5.6. Yêu cầ</w:t>
       </w:r>
@@ -17225,8 +17644,8 @@
       <w:r>
         <w:t xml:space="preserve"> hỗ trợ</w:t>
       </w:r>
+      <w:bookmarkEnd w:id="125"/>
       <w:bookmarkEnd w:id="126"/>
-      <w:bookmarkEnd w:id="127"/>
     </w:p>
     <w:tbl>
       <w:tblPr>
@@ -17463,13 +17882,13 @@
       <w:pPr>
         <w:pStyle w:val="Heading2"/>
       </w:pPr>
-      <w:bookmarkStart w:id="128" w:name="_Toc414290219"/>
-      <w:bookmarkStart w:id="129" w:name="_Toc415901137"/>
+      <w:bookmarkStart w:id="127" w:name="_Toc414290219"/>
+      <w:bookmarkStart w:id="128" w:name="_Toc415901137"/>
       <w:r>
         <w:t>5.7. Yêu cầu về công nghệ</w:t>
       </w:r>
+      <w:bookmarkEnd w:id="127"/>
       <w:bookmarkEnd w:id="128"/>
-      <w:bookmarkEnd w:id="129"/>
     </w:p>
     <w:tbl>
       <w:tblPr>
@@ -17706,13 +18125,13 @@
       <w:pPr>
         <w:pStyle w:val="Heading2"/>
       </w:pPr>
-      <w:bookmarkStart w:id="130" w:name="_Toc414290220"/>
-      <w:bookmarkStart w:id="131" w:name="_Toc415901138"/>
+      <w:bookmarkStart w:id="129" w:name="_Toc414290220"/>
+      <w:bookmarkStart w:id="130" w:name="_Toc415901138"/>
       <w:r>
         <w:t>5.8. Yêu cầu về giao tiếp</w:t>
       </w:r>
+      <w:bookmarkEnd w:id="129"/>
       <w:bookmarkEnd w:id="130"/>
-      <w:bookmarkEnd w:id="131"/>
     </w:p>
     <w:tbl>
       <w:tblPr>
@@ -17935,14 +18354,14 @@
       <w:pPr>
         <w:pStyle w:val="Heading2"/>
       </w:pPr>
-      <w:bookmarkStart w:id="132" w:name="_Toc414290221"/>
-      <w:bookmarkStart w:id="133" w:name="_Toc415901139"/>
+      <w:bookmarkStart w:id="131" w:name="_Toc414290221"/>
+      <w:bookmarkStart w:id="132" w:name="_Toc415901139"/>
       <w:r>
         <w:lastRenderedPageBreak/>
         <w:t>5.9. Yêu cầu tài liệu người dùng và hỗ trợ trực tuyến</w:t>
       </w:r>
+      <w:bookmarkEnd w:id="131"/>
       <w:bookmarkEnd w:id="132"/>
-      <w:bookmarkEnd w:id="133"/>
     </w:p>
     <w:tbl>
       <w:tblPr>
@@ -18213,13 +18632,13 @@
       <w:pPr>
         <w:pStyle w:val="Heading2"/>
       </w:pPr>
-      <w:bookmarkStart w:id="134" w:name="_Toc414290222"/>
-      <w:bookmarkStart w:id="135" w:name="_Toc415901140"/>
+      <w:bookmarkStart w:id="133" w:name="_Toc414290222"/>
+      <w:bookmarkStart w:id="134" w:name="_Toc415901140"/>
       <w:r>
         <w:t>5.10. Yêu cầu pháp lý</w:t>
       </w:r>
+      <w:bookmarkEnd w:id="133"/>
       <w:bookmarkEnd w:id="134"/>
-      <w:bookmarkEnd w:id="135"/>
     </w:p>
     <w:tbl>
       <w:tblPr>
@@ -18456,13 +18875,13 @@
       <w:pPr>
         <w:pStyle w:val="Heading2"/>
       </w:pPr>
-      <w:bookmarkStart w:id="136" w:name="_Toc414290223"/>
-      <w:bookmarkStart w:id="137" w:name="_Toc415901141"/>
+      <w:bookmarkStart w:id="135" w:name="_Toc414290223"/>
+      <w:bookmarkStart w:id="136" w:name="_Toc415901141"/>
       <w:r>
         <w:t>5.11. Yêu cầu về các tiêu chuẩn áp dụng</w:t>
       </w:r>
+      <w:bookmarkEnd w:id="135"/>
       <w:bookmarkEnd w:id="136"/>
-      <w:bookmarkEnd w:id="137"/>
     </w:p>
     <w:tbl>
       <w:tblPr>
@@ -18596,7 +19015,7 @@
                 <w:szCs w:val="24"/>
               </w:rPr>
             </w:pPr>
-            <w:hyperlink r:id="rId29" w:history="1">
+            <w:hyperlink r:id="rId30" w:history="1">
               <w:r>
                 <w:rPr>
                   <w:rStyle w:val="Hyperlink"/>
@@ -18622,7 +19041,7 @@
                 <w:lang w:val="fr-FR"/>
               </w:rPr>
             </w:pPr>
-            <w:hyperlink r:id="rId30" w:history="1">
+            <w:hyperlink r:id="rId31" w:history="1">
               <w:r>
                 <w:rPr>
                   <w:rStyle w:val="Hyperlink"/>
@@ -18649,7 +19068,7 @@
                 <w:lang w:val="fr-FR"/>
               </w:rPr>
             </w:pPr>
-            <w:hyperlink r:id="rId31" w:history="1">
+            <w:hyperlink r:id="rId32" w:history="1">
               <w:r>
                 <w:rPr>
                   <w:rStyle w:val="Hyperlink"/>
@@ -18738,7 +19157,7 @@
                 <w:szCs w:val="24"/>
               </w:rPr>
             </w:pPr>
-            <w:hyperlink r:id="rId32" w:history="1">
+            <w:hyperlink r:id="rId33" w:history="1">
               <w:r>
                 <w:rPr>
                   <w:rStyle w:val="Hyperlink"/>
@@ -18807,7 +19226,7 @@
                 <w:szCs w:val="24"/>
               </w:rPr>
             </w:pPr>
-            <w:hyperlink r:id="rId33" w:history="1">
+            <w:hyperlink r:id="rId34" w:history="1">
               <w:r>
                 <w:rPr>
                   <w:rStyle w:val="Hyperlink"/>
@@ -18816,7 +19235,7 @@
                 </w:rPr>
                 <w:t>www.une</w:t>
               </w:r>
-              <w:bookmarkStart w:id="138" w:name="_Hlt480780851"/>
+              <w:bookmarkStart w:id="137" w:name="_Hlt480780851"/>
               <w:r>
                 <w:rPr>
                   <w:rStyle w:val="Hyperlink"/>
@@ -18825,7 +19244,7 @@
                 </w:rPr>
                 <w:t>c</w:t>
               </w:r>
-              <w:bookmarkEnd w:id="138"/>
+              <w:bookmarkEnd w:id="137"/>
               <w:r>
                 <w:rPr>
                   <w:rStyle w:val="Hyperlink"/>
@@ -18895,7 +19314,7 @@
                 <w:szCs w:val="24"/>
               </w:rPr>
             </w:pPr>
-            <w:hyperlink r:id="rId34" w:history="1">
+            <w:hyperlink r:id="rId35" w:history="1">
               <w:r>
                 <w:rPr>
                   <w:rStyle w:val="Hyperlink"/>
@@ -18964,7 +19383,7 @@
                 <w:szCs w:val="24"/>
               </w:rPr>
             </w:pPr>
-            <w:hyperlink r:id="rId35" w:history="1">
+            <w:hyperlink r:id="rId36" w:history="1">
               <w:r>
                 <w:rPr>
                   <w:rStyle w:val="Hyperlink"/>
@@ -19042,8 +19461,8 @@
           <w:szCs w:val="24"/>
         </w:rPr>
       </w:pPr>
-      <w:bookmarkStart w:id="139" w:name="_Toc414290224"/>
-      <w:bookmarkStart w:id="140" w:name="_Toc415901142"/>
+      <w:bookmarkStart w:id="138" w:name="_Toc414290224"/>
+      <w:bookmarkStart w:id="139" w:name="_Toc415901142"/>
       <w:r>
         <w:rPr>
           <w:szCs w:val="24"/>
@@ -19051,8 +19470,8 @@
         <w:lastRenderedPageBreak/>
         <w:t>6. TIÊU CHUẨN NGHIỆM THU PHẦN MỀM</w:t>
       </w:r>
+      <w:bookmarkEnd w:id="138"/>
       <w:bookmarkEnd w:id="139"/>
-      <w:bookmarkEnd w:id="140"/>
     </w:p>
     <w:p>
       <w:pPr>
@@ -19088,8 +19507,8 @@
       <w:pPr>
         <w:pStyle w:val="Heading1"/>
       </w:pPr>
-      <w:bookmarkStart w:id="141" w:name="_Toc414290225"/>
-      <w:bookmarkStart w:id="142" w:name="_Toc415901143"/>
+      <w:bookmarkStart w:id="140" w:name="_Toc414290225"/>
+      <w:bookmarkStart w:id="141" w:name="_Toc415901143"/>
       <w:r>
         <w:lastRenderedPageBreak/>
         <w:t>7. GIAO DIỆN CHÍNH CỦA PHẦN MỀ</w:t>
@@ -19097,23 +19516,23 @@
       <w:r>
         <w:t>M</w:t>
       </w:r>
+      <w:bookmarkEnd w:id="140"/>
       <w:bookmarkEnd w:id="141"/>
+    </w:p>
+    <w:p>
+      <w:pPr>
+        <w:pStyle w:val="Heading2"/>
+      </w:pPr>
+      <w:bookmarkStart w:id="142" w:name="_Toc414290226"/>
+      <w:bookmarkStart w:id="143" w:name="_Toc415901144"/>
+      <w:r>
+        <w:t xml:space="preserve">7.1 </w:t>
+      </w:r>
+      <w:r>
+        <w:t>MÀN HÌNH ĐĂNG NHẬP</w:t>
+      </w:r>
       <w:bookmarkEnd w:id="142"/>
-    </w:p>
-    <w:p>
-      <w:pPr>
-        <w:pStyle w:val="Heading2"/>
-      </w:pPr>
-      <w:bookmarkStart w:id="143" w:name="_Toc414290226"/>
-      <w:bookmarkStart w:id="144" w:name="_Toc415901144"/>
-      <w:r>
-        <w:t xml:space="preserve">7.1 </w:t>
-      </w:r>
-      <w:r>
-        <w:t>MÀN HÌNH ĐĂNG NHẬP</w:t>
-      </w:r>
       <w:bookmarkEnd w:id="143"/>
-      <w:bookmarkEnd w:id="144"/>
     </w:p>
     <w:p>
       <w:pPr>
@@ -19159,104 +19578,6 @@
                 <pic:pic xmlns:pic="http://schemas.openxmlformats.org/drawingml/2006/picture">
                   <pic:nvPicPr>
                     <pic:cNvPr id="0" name="Picture 9" descr="C:\Users\Tuu\Desktop\1.png"/>
-                    <pic:cNvPicPr>
-                      <a:picLocks noChangeAspect="1" noChangeArrowheads="1"/>
-                    </pic:cNvPicPr>
-                  </pic:nvPicPr>
-                  <pic:blipFill>
-                    <a:blip r:embed="rId36">
-                      <a:extLst>
-                        <a:ext uri="{28A0092B-C50C-407E-A947-70E740481C1C}">
-                          <a14:useLocalDpi xmlns:a14="http://schemas.microsoft.com/office/drawing/2010/main" val="0"/>
-                        </a:ext>
-                      </a:extLst>
-                    </a:blip>
-                    <a:srcRect/>
-                    <a:stretch>
-                      <a:fillRect/>
-                    </a:stretch>
-                  </pic:blipFill>
-                  <pic:spPr bwMode="auto">
-                    <a:xfrm>
-                      <a:off x="0" y="0"/>
-                      <a:ext cx="6332220" cy="4483684"/>
-                    </a:xfrm>
-                    <a:prstGeom prst="rect">
-                      <a:avLst/>
-                    </a:prstGeom>
-                    <a:noFill/>
-                    <a:ln>
-                      <a:noFill/>
-                    </a:ln>
-                  </pic:spPr>
-                </pic:pic>
-              </a:graphicData>
-            </a:graphic>
-          </wp:inline>
-        </w:drawing>
-      </w:r>
-    </w:p>
-    <w:p>
-      <w:pPr>
-        <w:jc w:val="left"/>
-        <w:rPr>
-          <w:sz w:val="24"/>
-          <w:szCs w:val="24"/>
-        </w:rPr>
-      </w:pPr>
-      <w:r>
-        <w:rPr>
-          <w:sz w:val="24"/>
-          <w:szCs w:val="24"/>
-        </w:rPr>
-        <w:t xml:space="preserve">Hệ Thống sẽ kiểm tra xem thẻ này có hợp lệ k? </w:t>
-      </w:r>
-    </w:p>
-    <w:p>
-      <w:pPr>
-        <w:jc w:val="left"/>
-        <w:rPr>
-          <w:sz w:val="24"/>
-          <w:szCs w:val="24"/>
-        </w:rPr>
-      </w:pPr>
-      <w:r>
-        <w:rPr>
-          <w:sz w:val="24"/>
-          <w:szCs w:val="24"/>
-        </w:rPr>
-        <w:t>Nếu không  hợp lệ hệ thống đưa ra thông báo</w:t>
-      </w:r>
-    </w:p>
-    <w:p>
-      <w:pPr>
-        <w:jc w:val="left"/>
-        <w:rPr>
-          <w:sz w:val="24"/>
-          <w:szCs w:val="24"/>
-        </w:rPr>
-      </w:pPr>
-      <w:r>
-        <w:rPr>
-          <w:noProof/>
-          <w:sz w:val="24"/>
-          <w:szCs w:val="24"/>
-          <w:lang w:eastAsia="en-US"/>
-        </w:rPr>
-        <w:lastRenderedPageBreak/>
-        <w:drawing>
-          <wp:inline distT="0" distB="0" distL="0" distR="0">
-            <wp:extent cx="6332220" cy="4483684"/>
-            <wp:effectExtent l="0" t="0" r="0" b="0"/>
-            <wp:docPr id="18" name="Picture 18" descr="C:\Users\Tuu\Desktop\2.png"/>
-            <wp:cNvGraphicFramePr>
-              <a:graphicFrameLocks xmlns:a="http://schemas.openxmlformats.org/drawingml/2006/main" noChangeAspect="1"/>
-            </wp:cNvGraphicFramePr>
-            <a:graphic xmlns:a="http://schemas.openxmlformats.org/drawingml/2006/main">
-              <a:graphicData uri="http://schemas.openxmlformats.org/drawingml/2006/picture">
-                <pic:pic xmlns:pic="http://schemas.openxmlformats.org/drawingml/2006/picture">
-                  <pic:nvPicPr>
-                    <pic:cNvPr id="0" name="Picture 10" descr="C:\Users\Tuu\Desktop\2.png"/>
                     <pic:cNvPicPr>
                       <a:picLocks noChangeAspect="1" noChangeArrowheads="1"/>
                     </pic:cNvPicPr>
@@ -19307,7 +19628,23 @@
           <w:sz w:val="24"/>
           <w:szCs w:val="24"/>
         </w:rPr>
-        <w:t>Nếu hợp lệ,người dùng nhập Mật Khẩu vào ô rồi chọn OK</w:t>
+        <w:t xml:space="preserve">Hệ Thống sẽ kiểm tra xem thẻ này có hợp lệ k? </w:t>
+      </w:r>
+    </w:p>
+    <w:p>
+      <w:pPr>
+        <w:jc w:val="left"/>
+        <w:rPr>
+          <w:sz w:val="24"/>
+          <w:szCs w:val="24"/>
+        </w:rPr>
+      </w:pPr>
+      <w:r>
+        <w:rPr>
+          <w:sz w:val="24"/>
+          <w:szCs w:val="24"/>
+        </w:rPr>
+        <w:t>Nếu không  hợp lệ hệ thống đưa ra thông báo</w:t>
       </w:r>
     </w:p>
     <w:p>
@@ -19330,7 +19667,7 @@
           <wp:inline distT="0" distB="0" distL="0" distR="0">
             <wp:extent cx="6332220" cy="4483684"/>
             <wp:effectExtent l="0" t="0" r="0" b="0"/>
-            <wp:docPr id="19" name="Picture 19" descr="C:\Users\Tuu\Desktop\3.png"/>
+            <wp:docPr id="18" name="Picture 18" descr="C:\Users\Tuu\Desktop\2.png"/>
             <wp:cNvGraphicFramePr>
               <a:graphicFrameLocks xmlns:a="http://schemas.openxmlformats.org/drawingml/2006/main" noChangeAspect="1"/>
             </wp:cNvGraphicFramePr>
@@ -19338,7 +19675,7 @@
               <a:graphicData uri="http://schemas.openxmlformats.org/drawingml/2006/picture">
                 <pic:pic xmlns:pic="http://schemas.openxmlformats.org/drawingml/2006/picture">
                   <pic:nvPicPr>
-                    <pic:cNvPr id="0" name="Picture 11" descr="C:\Users\Tuu\Desktop\3.png"/>
+                    <pic:cNvPr id="0" name="Picture 10" descr="C:\Users\Tuu\Desktop\2.png"/>
                     <pic:cNvPicPr>
                       <a:picLocks noChangeAspect="1" noChangeArrowheads="1"/>
                     </pic:cNvPicPr>
@@ -19389,7 +19726,7 @@
           <w:sz w:val="24"/>
           <w:szCs w:val="24"/>
         </w:rPr>
-        <w:t>Nếu bạn nhập sai mật khẩu, hệ thống hiện thông báo yêu cầu bạn nhập lại mật khẩu</w:t>
+        <w:t>Nếu hợp lệ,người dùng nhập Mật Khẩu vào ô rồi chọn OK</w:t>
       </w:r>
     </w:p>
     <w:p>
@@ -19412,7 +19749,7 @@
           <wp:inline distT="0" distB="0" distL="0" distR="0">
             <wp:extent cx="6332220" cy="4483684"/>
             <wp:effectExtent l="0" t="0" r="0" b="0"/>
-            <wp:docPr id="20" name="Picture 20" descr="C:\Users\Tuu\Desktop\4.png"/>
+            <wp:docPr id="19" name="Picture 19" descr="C:\Users\Tuu\Desktop\3.png"/>
             <wp:cNvGraphicFramePr>
               <a:graphicFrameLocks xmlns:a="http://schemas.openxmlformats.org/drawingml/2006/main" noChangeAspect="1"/>
             </wp:cNvGraphicFramePr>
@@ -19420,7 +19757,7 @@
               <a:graphicData uri="http://schemas.openxmlformats.org/drawingml/2006/picture">
                 <pic:pic xmlns:pic="http://schemas.openxmlformats.org/drawingml/2006/picture">
                   <pic:nvPicPr>
-                    <pic:cNvPr id="0" name="Picture 12" descr="C:\Users\Tuu\Desktop\4.png"/>
+                    <pic:cNvPr id="0" name="Picture 11" descr="C:\Users\Tuu\Desktop\3.png"/>
                     <pic:cNvPicPr>
                       <a:picLocks noChangeAspect="1" noChangeArrowheads="1"/>
                     </pic:cNvPicPr>
@@ -19471,7 +19808,7 @@
           <w:sz w:val="24"/>
           <w:szCs w:val="24"/>
         </w:rPr>
-        <w:t>Nếu bạn tiếp tục nhập sai mật khẩu sau 3 lần liên tiếp, hệ thống sẽ khóa thẻ của bạn.</w:t>
+        <w:t>Nếu bạn nhập sai mật khẩu, hệ thống hiện thông báo yêu cầu bạn nhập lại mật khẩu</w:t>
       </w:r>
     </w:p>
     <w:p>
@@ -19494,7 +19831,7 @@
           <wp:inline distT="0" distB="0" distL="0" distR="0">
             <wp:extent cx="6332220" cy="4483684"/>
             <wp:effectExtent l="0" t="0" r="0" b="0"/>
-            <wp:docPr id="21" name="Picture 21" descr="C:\Users\Tuu\Desktop\5.png"/>
+            <wp:docPr id="20" name="Picture 20" descr="C:\Users\Tuu\Desktop\4.png"/>
             <wp:cNvGraphicFramePr>
               <a:graphicFrameLocks xmlns:a="http://schemas.openxmlformats.org/drawingml/2006/main" noChangeAspect="1"/>
             </wp:cNvGraphicFramePr>
@@ -19502,7 +19839,7 @@
               <a:graphicData uri="http://schemas.openxmlformats.org/drawingml/2006/picture">
                 <pic:pic xmlns:pic="http://schemas.openxmlformats.org/drawingml/2006/picture">
                   <pic:nvPicPr>
-                    <pic:cNvPr id="0" name="Picture 13" descr="C:\Users\Tuu\Desktop\5.png"/>
+                    <pic:cNvPr id="0" name="Picture 12" descr="C:\Users\Tuu\Desktop\4.png"/>
                     <pic:cNvPicPr>
                       <a:picLocks noChangeAspect="1" noChangeArrowheads="1"/>
                     </pic:cNvPicPr>
@@ -19542,38 +19879,6 @@
     </w:p>
     <w:p>
       <w:pPr>
-        <w:jc w:val="both"/>
-        <w:rPr>
-          <w:sz w:val="24"/>
-          <w:szCs w:val="24"/>
-        </w:rPr>
-      </w:pPr>
-    </w:p>
-    <w:p>
-      <w:pPr>
-        <w:rPr>
-          <w:sz w:val="24"/>
-          <w:szCs w:val="24"/>
-        </w:rPr>
-      </w:pPr>
-    </w:p>
-    <w:p>
-      <w:pPr>
-        <w:pStyle w:val="Heading2"/>
-      </w:pPr>
-      <w:bookmarkStart w:id="145" w:name="_Toc414290227"/>
-      <w:bookmarkStart w:id="146" w:name="_Toc415901145"/>
-      <w:r>
-        <w:t xml:space="preserve">7.2 </w:t>
-      </w:r>
-      <w:r>
-        <w:t>GIAO DIỆN TÁC VỤ CỦA PHẦN MỀM</w:t>
-      </w:r>
-      <w:bookmarkEnd w:id="145"/>
-      <w:bookmarkEnd w:id="146"/>
-    </w:p>
-    <w:p>
-      <w:pPr>
         <w:jc w:val="left"/>
         <w:rPr>
           <w:sz w:val="24"/>
@@ -19585,7 +19890,7 @@
           <w:sz w:val="24"/>
           <w:szCs w:val="24"/>
         </w:rPr>
-        <w:t>Sau khi đăng nhập thành công hệ thống chuyển tới trang chính</w:t>
+        <w:t>Nếu bạn tiếp tục nhập sai mật khẩu sau 3 lần liên tiếp, hệ thống sẽ khóa thẻ của bạn.</w:t>
       </w:r>
     </w:p>
     <w:p>
@@ -19606,9 +19911,9 @@
         <w:lastRenderedPageBreak/>
         <w:drawing>
           <wp:inline distT="0" distB="0" distL="0" distR="0">
-            <wp:extent cx="6332220" cy="4483684"/>
+            <wp:extent cx="6124575" cy="4505325"/>
             <wp:effectExtent l="0" t="0" r="0" b="0"/>
-            <wp:docPr id="22" name="Picture 22" descr="C:\Users\Tuu\Desktop\14.png"/>
+            <wp:docPr id="1" name="Picture 1"/>
             <wp:cNvGraphicFramePr>
               <a:graphicFrameLocks xmlns:a="http://schemas.openxmlformats.org/drawingml/2006/main" noChangeAspect="1"/>
             </wp:cNvGraphicFramePr>
@@ -19616,7 +19921,7 @@
               <a:graphicData uri="http://schemas.openxmlformats.org/drawingml/2006/picture">
                 <pic:pic xmlns:pic="http://schemas.openxmlformats.org/drawingml/2006/picture">
                   <pic:nvPicPr>
-                    <pic:cNvPr id="0" name="Picture 14" descr="C:\Users\Tuu\Desktop\14.png"/>
+                    <pic:cNvPr id="0" name="Picture 9"/>
                     <pic:cNvPicPr>
                       <a:picLocks noChangeAspect="1" noChangeArrowheads="1"/>
                     </pic:cNvPicPr>
@@ -19637,7 +19942,7 @@
                   <pic:spPr bwMode="auto">
                     <a:xfrm>
                       <a:off x="0" y="0"/>
-                      <a:ext cx="6332220" cy="4483684"/>
+                      <a:ext cx="6124575" cy="4505325"/>
                     </a:xfrm>
                     <a:prstGeom prst="rect">
                       <a:avLst/>
@@ -19656,75 +19961,73 @@
     </w:p>
     <w:p>
       <w:pPr>
+        <w:jc w:val="both"/>
+        <w:rPr>
+          <w:sz w:val="24"/>
+          <w:szCs w:val="24"/>
+        </w:rPr>
+      </w:pPr>
+    </w:p>
+    <w:p>
+      <w:pPr>
+        <w:rPr>
+          <w:sz w:val="24"/>
+          <w:szCs w:val="24"/>
+        </w:rPr>
+      </w:pPr>
+    </w:p>
+    <w:p>
+      <w:pPr>
         <w:pStyle w:val="Heading2"/>
-        <w:numPr>
-          <w:ilvl w:val="1"/>
-          <w:numId w:val="21"/>
-        </w:numPr>
-      </w:pPr>
-      <w:bookmarkStart w:id="147" w:name="_Toc414290228"/>
-      <w:bookmarkStart w:id="148" w:name="_Toc415901146"/>
-      <w:r>
+      </w:pPr>
+      <w:bookmarkStart w:id="144" w:name="_Toc414290227"/>
+      <w:bookmarkStart w:id="145" w:name="_Toc415901145"/>
+      <w:r>
+        <w:t xml:space="preserve">7.2 </w:t>
+      </w:r>
+      <w:r>
+        <w:t>GIAO DIỆN TÁC VỤ CỦA PHẦN MỀM</w:t>
+      </w:r>
+      <w:bookmarkEnd w:id="144"/>
+      <w:bookmarkEnd w:id="145"/>
+    </w:p>
+    <w:p>
+      <w:pPr>
+        <w:jc w:val="left"/>
+        <w:rPr>
+          <w:sz w:val="24"/>
+          <w:szCs w:val="24"/>
+        </w:rPr>
+      </w:pPr>
+      <w:r>
+        <w:rPr>
+          <w:sz w:val="24"/>
+          <w:szCs w:val="24"/>
+        </w:rPr>
+        <w:t>Sau khi đăng nhập thành công hệ thống chuyển tới trang chính</w:t>
+      </w:r>
+    </w:p>
+    <w:p>
+      <w:pPr>
+        <w:jc w:val="left"/>
+        <w:rPr>
+          <w:sz w:val="24"/>
+          <w:szCs w:val="24"/>
+        </w:rPr>
+      </w:pPr>
+      <w:r>
+        <w:rPr>
+          <w:noProof/>
+          <w:sz w:val="24"/>
+          <w:szCs w:val="24"/>
+          <w:lang w:eastAsia="en-US"/>
+        </w:rPr>
         <w:lastRenderedPageBreak/>
-        <w:t>GIAO DIỆN CÁC TÁC VỤ NGƯỜI DÙNG CHỌN</w:t>
-      </w:r>
-      <w:bookmarkEnd w:id="147"/>
-      <w:bookmarkEnd w:id="148"/>
-    </w:p>
-    <w:p>
-      <w:pPr>
-        <w:pStyle w:val="Heading3"/>
-        <w:numPr>
-          <w:ilvl w:val="0"/>
-          <w:numId w:val="0"/>
-        </w:numPr>
-        <w:ind w:left="360" w:firstLine="720"/>
-      </w:pPr>
-      <w:bookmarkStart w:id="149" w:name="_Toc414290229"/>
-      <w:bookmarkStart w:id="150" w:name="_Toc415901147"/>
-      <w:r>
-        <w:t>7.3.1</w:t>
-      </w:r>
-      <w:r>
-        <w:tab/>
-      </w:r>
-      <w:r>
-        <w:t>Kiểm tra tài khoản của bạn</w:t>
-      </w:r>
-      <w:bookmarkEnd w:id="149"/>
-      <w:bookmarkEnd w:id="150"/>
-    </w:p>
-    <w:p>
-      <w:pPr>
-        <w:spacing w:before="0" w:beforeAutospacing="0" w:after="160" w:afterAutospacing="0" w:line="259" w:lineRule="auto"/>
-        <w:ind w:left="720" w:firstLine="0"/>
-        <w:jc w:val="left"/>
-        <w:rPr>
-          <w:sz w:val="24"/>
-          <w:szCs w:val="24"/>
-        </w:rPr>
-      </w:pPr>
-      <w:r>
-        <w:rPr>
-          <w:sz w:val="24"/>
-          <w:szCs w:val="24"/>
-        </w:rPr>
-        <w:tab/>
-      </w:r>
-      <w:bookmarkStart w:id="151" w:name="_Toc414290230"/>
-      <w:bookmarkStart w:id="152" w:name="_Toc415901148"/>
-      <w:r>
-        <w:rPr>
-          <w:noProof/>
-          <w:sz w:val="24"/>
-          <w:szCs w:val="24"/>
-          <w:lang w:eastAsia="en-US"/>
-        </w:rPr>
         <w:drawing>
           <wp:inline distT="0" distB="0" distL="0" distR="0">
             <wp:extent cx="6332220" cy="4483684"/>
             <wp:effectExtent l="0" t="0" r="0" b="0"/>
-            <wp:docPr id="23" name="Picture 23" descr="C:\Users\Tuu\Desktop\6.png"/>
+            <wp:docPr id="22" name="Picture 22" descr="C:\Users\Tuu\Desktop\14.png"/>
             <wp:cNvGraphicFramePr>
               <a:graphicFrameLocks xmlns:a="http://schemas.openxmlformats.org/drawingml/2006/main" noChangeAspect="1"/>
             </wp:cNvGraphicFramePr>
@@ -19732,7 +20035,7 @@
               <a:graphicData uri="http://schemas.openxmlformats.org/drawingml/2006/picture">
                 <pic:pic xmlns:pic="http://schemas.openxmlformats.org/drawingml/2006/picture">
                   <pic:nvPicPr>
-                    <pic:cNvPr id="0" name="Picture 15" descr="C:\Users\Tuu\Desktop\6.png"/>
+                    <pic:cNvPr id="0" name="Picture 14" descr="C:\Users\Tuu\Desktop\14.png"/>
                     <pic:cNvPicPr>
                       <a:picLocks noChangeAspect="1" noChangeArrowheads="1"/>
                     </pic:cNvPicPr>
@@ -19772,35 +20075,75 @@
     </w:p>
     <w:p>
       <w:pPr>
+        <w:pStyle w:val="Heading2"/>
+        <w:numPr>
+          <w:ilvl w:val="1"/>
+          <w:numId w:val="21"/>
+        </w:numPr>
+      </w:pPr>
+      <w:bookmarkStart w:id="146" w:name="_Toc414290228"/>
+      <w:bookmarkStart w:id="147" w:name="_Toc415901146"/>
+      <w:r>
+        <w:lastRenderedPageBreak/>
+        <w:t>GIAO DIỆN CÁC TÁC VỤ NGƯỜI DÙNG CHỌN</w:t>
+      </w:r>
+      <w:bookmarkEnd w:id="146"/>
+      <w:bookmarkEnd w:id="147"/>
+    </w:p>
+    <w:p>
+      <w:pPr>
         <w:pStyle w:val="Heading3"/>
-      </w:pPr>
-      <w:r>
-        <w:lastRenderedPageBreak/>
-        <w:t xml:space="preserve">7.3.2 </w:t>
-      </w:r>
-      <w:r>
-        <w:t>Đổi mã PIN</w:t>
-      </w:r>
-      <w:bookmarkEnd w:id="151"/>
-      <w:bookmarkEnd w:id="152"/>
+        <w:numPr>
+          <w:ilvl w:val="0"/>
+          <w:numId w:val="0"/>
+        </w:numPr>
+        <w:ind w:left="360" w:firstLine="720"/>
+      </w:pPr>
+      <w:bookmarkStart w:id="148" w:name="_Toc414290229"/>
+      <w:bookmarkStart w:id="149" w:name="_Toc415901147"/>
+      <w:r>
+        <w:t>7.3.1</w:t>
+      </w:r>
+      <w:r>
+        <w:tab/>
+      </w:r>
+      <w:r>
+        <w:t>Kiểm tra tài khoản của bạn</w:t>
+      </w:r>
+      <w:bookmarkEnd w:id="148"/>
+      <w:bookmarkEnd w:id="149"/>
     </w:p>
     <w:p>
       <w:pPr>
         <w:spacing w:before="0" w:beforeAutospacing="0" w:after="160" w:afterAutospacing="0" w:line="259" w:lineRule="auto"/>
-        <w:jc w:val="both"/>
-      </w:pPr>
-      <w:bookmarkStart w:id="153" w:name="_Toc414290231"/>
-      <w:bookmarkStart w:id="154" w:name="_Toc415901149"/>
+        <w:ind w:left="720" w:firstLine="0"/>
+        <w:jc w:val="left"/>
+        <w:rPr>
+          <w:sz w:val="24"/>
+          <w:szCs w:val="24"/>
+        </w:rPr>
+      </w:pPr>
+      <w:r>
+        <w:rPr>
+          <w:sz w:val="24"/>
+          <w:szCs w:val="24"/>
+        </w:rPr>
+        <w:tab/>
+      </w:r>
+      <w:bookmarkStart w:id="150" w:name="_Toc414290230"/>
+      <w:bookmarkStart w:id="151" w:name="_Toc415901148"/>
       <w:r>
         <w:rPr>
           <w:noProof/>
+          <w:sz w:val="24"/>
+          <w:szCs w:val="24"/>
           <w:lang w:eastAsia="en-US"/>
         </w:rPr>
         <w:drawing>
           <wp:inline distT="0" distB="0" distL="0" distR="0">
             <wp:extent cx="6332220" cy="4483684"/>
             <wp:effectExtent l="0" t="0" r="0" b="0"/>
-            <wp:docPr id="24" name="Picture 24" descr="C:\Users\Tuu\Desktop\7.png"/>
+            <wp:docPr id="23" name="Picture 23" descr="C:\Users\Tuu\Desktop\6.png"/>
             <wp:cNvGraphicFramePr>
               <a:graphicFrameLocks xmlns:a="http://schemas.openxmlformats.org/drawingml/2006/main" noChangeAspect="1"/>
             </wp:cNvGraphicFramePr>
@@ -19808,7 +20151,7 @@
               <a:graphicData uri="http://schemas.openxmlformats.org/drawingml/2006/picture">
                 <pic:pic xmlns:pic="http://schemas.openxmlformats.org/drawingml/2006/picture">
                   <pic:nvPicPr>
-                    <pic:cNvPr id="0" name="Picture 16" descr="C:\Users\Tuu\Desktop\7.png"/>
+                    <pic:cNvPr id="0" name="Picture 15" descr="C:\Users\Tuu\Desktop\6.png"/>
                     <pic:cNvPicPr>
                       <a:picLocks noChangeAspect="1" noChangeArrowheads="1"/>
                     </pic:cNvPicPr>
@@ -19852,37 +20195,31 @@
       </w:pPr>
       <w:r>
         <w:lastRenderedPageBreak/>
-        <w:t xml:space="preserve">7.3.3 </w:t>
-      </w:r>
-      <w:r>
-        <w:t>Rút tiền</w:t>
-      </w:r>
-      <w:bookmarkEnd w:id="153"/>
-      <w:bookmarkEnd w:id="154"/>
-    </w:p>
-    <w:p>
-      <w:pPr>
-        <w:pStyle w:val="ListParagraph"/>
+        <w:t xml:space="preserve">7.3.2 </w:t>
+      </w:r>
+      <w:r>
+        <w:t>Đổi mã PIN</w:t>
+      </w:r>
+      <w:bookmarkEnd w:id="150"/>
+      <w:bookmarkEnd w:id="151"/>
+    </w:p>
+    <w:p>
+      <w:pPr>
         <w:spacing w:before="0" w:beforeAutospacing="0" w:after="160" w:afterAutospacing="0" w:line="259" w:lineRule="auto"/>
-        <w:ind w:left="1080" w:firstLine="0"/>
-        <w:jc w:val="left"/>
-        <w:rPr>
-          <w:sz w:val="24"/>
-          <w:szCs w:val="24"/>
-        </w:rPr>
-      </w:pPr>
+        <w:jc w:val="both"/>
+      </w:pPr>
+      <w:bookmarkStart w:id="152" w:name="_Toc414290231"/>
+      <w:bookmarkStart w:id="153" w:name="_Toc415901149"/>
       <w:r>
         <w:rPr>
           <w:noProof/>
-          <w:sz w:val="24"/>
-          <w:szCs w:val="24"/>
           <w:lang w:eastAsia="en-US"/>
         </w:rPr>
         <w:drawing>
           <wp:inline distT="0" distB="0" distL="0" distR="0">
             <wp:extent cx="6332220" cy="4483684"/>
             <wp:effectExtent l="0" t="0" r="0" b="0"/>
-            <wp:docPr id="25" name="Picture 25" descr="C:\Users\Tuu\Desktop\8.png"/>
+            <wp:docPr id="24" name="Picture 24" descr="C:\Users\Tuu\Desktop\7.png"/>
             <wp:cNvGraphicFramePr>
               <a:graphicFrameLocks xmlns:a="http://schemas.openxmlformats.org/drawingml/2006/main" noChangeAspect="1"/>
             </wp:cNvGraphicFramePr>
@@ -19890,7 +20227,7 @@
               <a:graphicData uri="http://schemas.openxmlformats.org/drawingml/2006/picture">
                 <pic:pic xmlns:pic="http://schemas.openxmlformats.org/drawingml/2006/picture">
                   <pic:nvPicPr>
-                    <pic:cNvPr id="0" name="Picture 17" descr="C:\Users\Tuu\Desktop\8.png"/>
+                    <pic:cNvPr id="0" name="Picture 16" descr="C:\Users\Tuu\Desktop\7.png"/>
                     <pic:cNvPicPr>
                       <a:picLocks noChangeAspect="1" noChangeArrowheads="1"/>
                     </pic:cNvPicPr>
@@ -19930,7 +20267,23 @@
     </w:p>
     <w:p>
       <w:pPr>
-        <w:ind w:left="360"/>
+        <w:pStyle w:val="Heading3"/>
+      </w:pPr>
+      <w:r>
+        <w:lastRenderedPageBreak/>
+        <w:t xml:space="preserve">7.3.3 </w:t>
+      </w:r>
+      <w:r>
+        <w:t>Rút tiền</w:t>
+      </w:r>
+      <w:bookmarkEnd w:id="152"/>
+      <w:bookmarkEnd w:id="153"/>
+    </w:p>
+    <w:p>
+      <w:pPr>
+        <w:pStyle w:val="ListParagraph"/>
+        <w:spacing w:before="0" w:beforeAutospacing="0" w:after="160" w:afterAutospacing="0" w:line="259" w:lineRule="auto"/>
+        <w:ind w:left="1080" w:firstLine="0"/>
         <w:jc w:val="left"/>
         <w:rPr>
           <w:sz w:val="24"/>
@@ -19939,32 +20292,16 @@
       </w:pPr>
       <w:r>
         <w:rPr>
-          <w:sz w:val="24"/>
-          <w:szCs w:val="24"/>
-        </w:rPr>
-        <w:t>Khi bạn chọn số tiền khác.</w:t>
-      </w:r>
-    </w:p>
-    <w:p>
-      <w:pPr>
-        <w:ind w:left="360"/>
-        <w:jc w:val="left"/>
-        <w:rPr>
-          <w:rStyle w:val="Heading3Char"/>
-        </w:rPr>
-      </w:pPr>
-      <w:r>
-        <w:rPr>
-          <w:rStyle w:val="Heading3Char"/>
           <w:noProof/>
+          <w:sz w:val="24"/>
+          <w:szCs w:val="24"/>
           <w:lang w:eastAsia="en-US"/>
         </w:rPr>
-        <w:lastRenderedPageBreak/>
         <w:drawing>
           <wp:inline distT="0" distB="0" distL="0" distR="0">
             <wp:extent cx="6332220" cy="4483684"/>
             <wp:effectExtent l="0" t="0" r="0" b="0"/>
-            <wp:docPr id="26" name="Picture 26" descr="C:\Users\Tuu\Desktop\9.png"/>
+            <wp:docPr id="25" name="Picture 25" descr="C:\Users\Tuu\Desktop\8.png"/>
             <wp:cNvGraphicFramePr>
               <a:graphicFrameLocks xmlns:a="http://schemas.openxmlformats.org/drawingml/2006/main" noChangeAspect="1"/>
             </wp:cNvGraphicFramePr>
@@ -19972,7 +20309,7 @@
               <a:graphicData uri="http://schemas.openxmlformats.org/drawingml/2006/picture">
                 <pic:pic xmlns:pic="http://schemas.openxmlformats.org/drawingml/2006/picture">
                   <pic:nvPicPr>
-                    <pic:cNvPr id="0" name="Picture 18" descr="C:\Users\Tuu\Desktop\9.png"/>
+                    <pic:cNvPr id="0" name="Picture 17" descr="C:\Users\Tuu\Desktop\8.png"/>
                     <pic:cNvPicPr>
                       <a:picLocks noChangeAspect="1" noChangeArrowheads="1"/>
                     </pic:cNvPicPr>
@@ -20012,6 +20349,91 @@
     </w:p>
     <w:p>
       <w:pPr>
+        <w:ind w:left="360"/>
+        <w:jc w:val="left"/>
+        <w:rPr>
+          <w:sz w:val="24"/>
+          <w:szCs w:val="24"/>
+        </w:rPr>
+      </w:pPr>
+      <w:r>
+        <w:rPr>
+          <w:sz w:val="24"/>
+          <w:szCs w:val="24"/>
+        </w:rPr>
+        <w:t>Khi bạn chọn số tiền khác.</w:t>
+      </w:r>
+    </w:p>
+    <w:p>
+      <w:pPr>
+        <w:ind w:left="360"/>
+        <w:jc w:val="left"/>
+        <w:rPr>
+          <w:rStyle w:val="Heading3Char"/>
+        </w:rPr>
+      </w:pPr>
+      <w:r>
+        <w:rPr>
+          <w:noProof/>
+          <w:sz w:val="24"/>
+          <w:szCs w:val="24"/>
+          <w:lang w:eastAsia="en-US"/>
+        </w:rPr>
+        <w:lastRenderedPageBreak/>
+        <w:drawing>
+          <wp:inline distT="0" distB="0" distL="0" distR="0" wp14:anchorId="6385CC60" wp14:editId="1EFE7A82">
+            <wp:extent cx="6055544" cy="4563374"/>
+            <wp:effectExtent l="0" t="0" r="2540" b="8890"/>
+            <wp:docPr id="7" name="Picture 7"/>
+            <wp:cNvGraphicFramePr>
+              <a:graphicFrameLocks xmlns:a="http://schemas.openxmlformats.org/drawingml/2006/main" noChangeAspect="1"/>
+            </wp:cNvGraphicFramePr>
+            <a:graphic xmlns:a="http://schemas.openxmlformats.org/drawingml/2006/main">
+              <a:graphicData uri="http://schemas.openxmlformats.org/drawingml/2006/picture">
+                <pic:pic xmlns:pic="http://schemas.openxmlformats.org/drawingml/2006/picture">
+                  <pic:nvPicPr>
+                    <pic:cNvPr id="0" name="Picture 23"/>
+                    <pic:cNvPicPr>
+                      <a:picLocks noChangeAspect="1" noChangeArrowheads="1"/>
+                    </pic:cNvPicPr>
+                  </pic:nvPicPr>
+                  <pic:blipFill>
+                    <a:blip r:embed="rId46">
+                      <a:extLst>
+                        <a:ext uri="{28A0092B-C50C-407E-A947-70E740481C1C}">
+                          <a14:useLocalDpi xmlns:a14="http://schemas.microsoft.com/office/drawing/2010/main" val="0"/>
+                        </a:ext>
+                      </a:extLst>
+                    </a:blip>
+                    <a:srcRect/>
+                    <a:stretch>
+                      <a:fillRect/>
+                    </a:stretch>
+                  </pic:blipFill>
+                  <pic:spPr bwMode="auto">
+                    <a:xfrm>
+                      <a:off x="0" y="0"/>
+                      <a:ext cx="6055748" cy="4563528"/>
+                    </a:xfrm>
+                    <a:prstGeom prst="rect">
+                      <a:avLst/>
+                    </a:prstGeom>
+                    <a:noFill/>
+                    <a:ln>
+                      <a:noFill/>
+                    </a:ln>
+                  </pic:spPr>
+                </pic:pic>
+              </a:graphicData>
+            </a:graphic>
+          </wp:inline>
+        </w:drawing>
+      </w:r>
+      <w:bookmarkStart w:id="154" w:name="_GoBack"/>
+      <w:bookmarkEnd w:id="154"/>
+    </w:p>
+    <w:p>
+      <w:pPr>
         <w:pStyle w:val="Heading3"/>
       </w:pPr>
       <w:r>
@@ -20081,7 +20503,7 @@
                     </pic:cNvPicPr>
                   </pic:nvPicPr>
                   <pic:blipFill>
-                    <a:blip r:embed="rId46">
+                    <a:blip r:embed="rId47">
                       <a:extLst>
                         <a:ext uri="{28A0092B-C50C-407E-A947-70E740481C1C}">
                           <a14:useLocalDpi xmlns:a14="http://schemas.microsoft.com/office/drawing/2010/main" val="0"/>
@@ -20157,96 +20579,6 @@
                 <pic:pic xmlns:pic="http://schemas.openxmlformats.org/drawingml/2006/picture">
                   <pic:nvPicPr>
                     <pic:cNvPr id="0" name="Picture 20" descr="C:\Users\Tuu\Desktop\11.png"/>
-                    <pic:cNvPicPr>
-                      <a:picLocks noChangeAspect="1" noChangeArrowheads="1"/>
-                    </pic:cNvPicPr>
-                  </pic:nvPicPr>
-                  <pic:blipFill>
-                    <a:blip r:embed="rId47">
-                      <a:extLst>
-                        <a:ext uri="{28A0092B-C50C-407E-A947-70E740481C1C}">
-                          <a14:useLocalDpi xmlns:a14="http://schemas.microsoft.com/office/drawing/2010/main" val="0"/>
-                        </a:ext>
-                      </a:extLst>
-                    </a:blip>
-                    <a:srcRect/>
-                    <a:stretch>
-                      <a:fillRect/>
-                    </a:stretch>
-                  </pic:blipFill>
-                  <pic:spPr bwMode="auto">
-                    <a:xfrm>
-                      <a:off x="0" y="0"/>
-                      <a:ext cx="6332220" cy="4483684"/>
-                    </a:xfrm>
-                    <a:prstGeom prst="rect">
-                      <a:avLst/>
-                    </a:prstGeom>
-                    <a:noFill/>
-                    <a:ln>
-                      <a:noFill/>
-                    </a:ln>
-                  </pic:spPr>
-                </pic:pic>
-              </a:graphicData>
-            </a:graphic>
-          </wp:inline>
-        </w:drawing>
-      </w:r>
-    </w:p>
-    <w:p>
-      <w:pPr>
-        <w:ind w:left="360"/>
-        <w:jc w:val="left"/>
-        <w:rPr>
-          <w:sz w:val="24"/>
-          <w:szCs w:val="24"/>
-        </w:rPr>
-      </w:pPr>
-      <w:r>
-        <w:rPr>
-          <w:sz w:val="24"/>
-          <w:szCs w:val="24"/>
-        </w:rPr>
-        <w:t>Sau đó bạn nhập số tiền muốn gửi rồi bấ</w:t>
-      </w:r>
-      <w:r>
-        <w:rPr>
-          <w:sz w:val="24"/>
-          <w:szCs w:val="24"/>
-        </w:rPr>
-        <w:t>m Tiếp Tục</w:t>
-      </w:r>
-    </w:p>
-    <w:p>
-      <w:pPr>
-        <w:jc w:val="left"/>
-        <w:rPr>
-          <w:sz w:val="24"/>
-          <w:szCs w:val="24"/>
-        </w:rPr>
-      </w:pPr>
-      <w:r>
-        <w:rPr>
-          <w:noProof/>
-          <w:sz w:val="24"/>
-          <w:szCs w:val="24"/>
-          <w:lang w:eastAsia="en-US"/>
-        </w:rPr>
-        <w:lastRenderedPageBreak/>
-        <w:drawing>
-          <wp:inline distT="0" distB="0" distL="0" distR="0">
-            <wp:extent cx="6332220" cy="4483684"/>
-            <wp:effectExtent l="0" t="0" r="0" b="0"/>
-            <wp:docPr id="29" name="Picture 29" descr="C:\Users\Tuu\Desktop\12.png"/>
-            <wp:cNvGraphicFramePr>
-              <a:graphicFrameLocks xmlns:a="http://schemas.openxmlformats.org/drawingml/2006/main" noChangeAspect="1"/>
-            </wp:cNvGraphicFramePr>
-            <a:graphic xmlns:a="http://schemas.openxmlformats.org/drawingml/2006/main">
-              <a:graphicData uri="http://schemas.openxmlformats.org/drawingml/2006/picture">
-                <pic:pic xmlns:pic="http://schemas.openxmlformats.org/drawingml/2006/picture">
-                  <pic:nvPicPr>
-                    <pic:cNvPr id="0" name="Picture 21" descr="C:\Users\Tuu\Desktop\12.png"/>
                     <pic:cNvPicPr>
                       <a:picLocks noChangeAspect="1" noChangeArrowheads="1"/>
                     </pic:cNvPicPr>
@@ -20286,41 +20618,49 @@
     </w:p>
     <w:p>
       <w:pPr>
-        <w:pStyle w:val="Heading3"/>
-      </w:pPr>
-      <w:bookmarkStart w:id="155" w:name="_Toc414290232"/>
-      <w:bookmarkStart w:id="156" w:name="_Toc415901150"/>
-      <w:r>
+        <w:ind w:left="360"/>
+        <w:jc w:val="left"/>
+        <w:rPr>
+          <w:sz w:val="24"/>
+          <w:szCs w:val="24"/>
+        </w:rPr>
+      </w:pPr>
+      <w:r>
+        <w:rPr>
+          <w:sz w:val="24"/>
+          <w:szCs w:val="24"/>
+        </w:rPr>
+        <w:t>Sau đó bạn nhập số tiền muốn gửi rồi bấ</w:t>
+      </w:r>
+      <w:r>
+        <w:rPr>
+          <w:sz w:val="24"/>
+          <w:szCs w:val="24"/>
+        </w:rPr>
+        <w:t>m Tiếp Tục</w:t>
+      </w:r>
+    </w:p>
+    <w:p>
+      <w:pPr>
+        <w:jc w:val="left"/>
+        <w:rPr>
+          <w:sz w:val="24"/>
+          <w:szCs w:val="24"/>
+        </w:rPr>
+      </w:pPr>
+      <w:r>
+        <w:rPr>
+          <w:noProof/>
+          <w:sz w:val="24"/>
+          <w:szCs w:val="24"/>
+          <w:lang w:eastAsia="en-US"/>
+        </w:rPr>
         <w:lastRenderedPageBreak/>
-        <w:t xml:space="preserve">7.3.5 </w:t>
-      </w:r>
-      <w:r>
-        <w:t>Xem lịch sử giao dịch</w:t>
-      </w:r>
-      <w:bookmarkEnd w:id="155"/>
-      <w:bookmarkEnd w:id="156"/>
-    </w:p>
-    <w:p>
-      <w:pPr>
-        <w:spacing w:before="0" w:beforeAutospacing="0" w:after="160" w:afterAutospacing="0" w:line="259" w:lineRule="auto"/>
-        <w:jc w:val="left"/>
-        <w:rPr>
-          <w:sz w:val="24"/>
-          <w:szCs w:val="24"/>
-        </w:rPr>
-      </w:pPr>
-      <w:r>
-        <w:rPr>
-          <w:noProof/>
-          <w:sz w:val="24"/>
-          <w:szCs w:val="24"/>
-          <w:lang w:eastAsia="en-US"/>
-        </w:rPr>
         <w:drawing>
           <wp:inline distT="0" distB="0" distL="0" distR="0">
             <wp:extent cx="6332220" cy="4483684"/>
             <wp:effectExtent l="0" t="0" r="0" b="0"/>
-            <wp:docPr id="30" name="Picture 30" descr="C:\Users\Tuu\Desktop\13.png"/>
+            <wp:docPr id="29" name="Picture 29" descr="C:\Users\Tuu\Desktop\12.png"/>
             <wp:cNvGraphicFramePr>
               <a:graphicFrameLocks xmlns:a="http://schemas.openxmlformats.org/drawingml/2006/main" noChangeAspect="1"/>
             </wp:cNvGraphicFramePr>
@@ -20328,7 +20668,7 @@
               <a:graphicData uri="http://schemas.openxmlformats.org/drawingml/2006/picture">
                 <pic:pic xmlns:pic="http://schemas.openxmlformats.org/drawingml/2006/picture">
                   <pic:nvPicPr>
-                    <pic:cNvPr id="0" name="Picture 22" descr="C:\Users\Tuu\Desktop\13.png"/>
+                    <pic:cNvPr id="0" name="Picture 21" descr="C:\Users\Tuu\Desktop\12.png"/>
                     <pic:cNvPicPr>
                       <a:picLocks noChangeAspect="1" noChangeArrowheads="1"/>
                     </pic:cNvPicPr>
@@ -20368,20 +20708,19 @@
     </w:p>
     <w:p>
       <w:pPr>
-        <w:ind w:left="360"/>
-        <w:jc w:val="left"/>
-        <w:rPr>
-          <w:sz w:val="24"/>
-          <w:szCs w:val="24"/>
-        </w:rPr>
-      </w:pPr>
-      <w:r>
-        <w:rPr>
-          <w:sz w:val="24"/>
-          <w:szCs w:val="24"/>
-        </w:rPr>
-        <w:t>Khi bạn chọn khoảng thời gian bạn muôn kiểm tra!</w:t>
-      </w:r>
+        <w:pStyle w:val="Heading3"/>
+      </w:pPr>
+      <w:bookmarkStart w:id="155" w:name="_Toc414290232"/>
+      <w:bookmarkStart w:id="156" w:name="_Toc415901150"/>
+      <w:r>
+        <w:lastRenderedPageBreak/>
+        <w:t xml:space="preserve">7.3.5 </w:t>
+      </w:r>
+      <w:r>
+        <w:t>Xem lịch sử giao dịch</w:t>
+      </w:r>
+      <w:bookmarkEnd w:id="155"/>
+      <w:bookmarkEnd w:id="156"/>
     </w:p>
     <w:p>
       <w:pPr>
@@ -20399,12 +20738,11 @@
           <w:szCs w:val="24"/>
           <w:lang w:eastAsia="en-US"/>
         </w:rPr>
-        <w:lastRenderedPageBreak/>
         <w:drawing>
           <wp:inline distT="0" distB="0" distL="0" distR="0">
             <wp:extent cx="6332220" cy="4483684"/>
             <wp:effectExtent l="0" t="0" r="0" b="0"/>
-            <wp:docPr id="31" name="Picture 31" descr="C:\Users\Tuu\Desktop\15.png"/>
+            <wp:docPr id="30" name="Picture 30" descr="C:\Users\Tuu\Desktop\13.png"/>
             <wp:cNvGraphicFramePr>
               <a:graphicFrameLocks xmlns:a="http://schemas.openxmlformats.org/drawingml/2006/main" noChangeAspect="1"/>
             </wp:cNvGraphicFramePr>
@@ -20412,7 +20750,7 @@
               <a:graphicData uri="http://schemas.openxmlformats.org/drawingml/2006/picture">
                 <pic:pic xmlns:pic="http://schemas.openxmlformats.org/drawingml/2006/picture">
                   <pic:nvPicPr>
-                    <pic:cNvPr id="0" name="Picture 23" descr="C:\Users\Tuu\Desktop\15.png"/>
+                    <pic:cNvPr id="0" name="Picture 22" descr="C:\Users\Tuu\Desktop\13.png"/>
                     <pic:cNvPicPr>
                       <a:picLocks noChangeAspect="1" noChangeArrowheads="1"/>
                     </pic:cNvPicPr>
@@ -20452,6 +20790,90 @@
     </w:p>
     <w:p>
       <w:pPr>
+        <w:ind w:left="360"/>
+        <w:jc w:val="left"/>
+        <w:rPr>
+          <w:sz w:val="24"/>
+          <w:szCs w:val="24"/>
+        </w:rPr>
+      </w:pPr>
+      <w:r>
+        <w:rPr>
+          <w:sz w:val="24"/>
+          <w:szCs w:val="24"/>
+        </w:rPr>
+        <w:t>Khi bạn chọn khoảng thời gian bạn muôn kiểm tra!</w:t>
+      </w:r>
+    </w:p>
+    <w:p>
+      <w:pPr>
+        <w:spacing w:before="0" w:beforeAutospacing="0" w:after="160" w:afterAutospacing="0" w:line="259" w:lineRule="auto"/>
+        <w:jc w:val="left"/>
+        <w:rPr>
+          <w:sz w:val="24"/>
+          <w:szCs w:val="24"/>
+        </w:rPr>
+      </w:pPr>
+      <w:r>
+        <w:rPr>
+          <w:noProof/>
+          <w:sz w:val="24"/>
+          <w:szCs w:val="24"/>
+          <w:lang w:eastAsia="en-US"/>
+        </w:rPr>
+        <w:lastRenderedPageBreak/>
+        <w:drawing>
+          <wp:inline distT="0" distB="0" distL="0" distR="0">
+            <wp:extent cx="6332220" cy="4483684"/>
+            <wp:effectExtent l="0" t="0" r="0" b="0"/>
+            <wp:docPr id="31" name="Picture 31" descr="C:\Users\Tuu\Desktop\15.png"/>
+            <wp:cNvGraphicFramePr>
+              <a:graphicFrameLocks xmlns:a="http://schemas.openxmlformats.org/drawingml/2006/main" noChangeAspect="1"/>
+            </wp:cNvGraphicFramePr>
+            <a:graphic xmlns:a="http://schemas.openxmlformats.org/drawingml/2006/main">
+              <a:graphicData uri="http://schemas.openxmlformats.org/drawingml/2006/picture">
+                <pic:pic xmlns:pic="http://schemas.openxmlformats.org/drawingml/2006/picture">
+                  <pic:nvPicPr>
+                    <pic:cNvPr id="0" name="Picture 23" descr="C:\Users\Tuu\Desktop\15.png"/>
+                    <pic:cNvPicPr>
+                      <a:picLocks noChangeAspect="1" noChangeArrowheads="1"/>
+                    </pic:cNvPicPr>
+                  </pic:nvPicPr>
+                  <pic:blipFill>
+                    <a:blip r:embed="rId51">
+                      <a:extLst>
+                        <a:ext uri="{28A0092B-C50C-407E-A947-70E740481C1C}">
+                          <a14:useLocalDpi xmlns:a14="http://schemas.microsoft.com/office/drawing/2010/main" val="0"/>
+                        </a:ext>
+                      </a:extLst>
+                    </a:blip>
+                    <a:srcRect/>
+                    <a:stretch>
+                      <a:fillRect/>
+                    </a:stretch>
+                  </pic:blipFill>
+                  <pic:spPr bwMode="auto">
+                    <a:xfrm>
+                      <a:off x="0" y="0"/>
+                      <a:ext cx="6332220" cy="4483684"/>
+                    </a:xfrm>
+                    <a:prstGeom prst="rect">
+                      <a:avLst/>
+                    </a:prstGeom>
+                    <a:noFill/>
+                    <a:ln>
+                      <a:noFill/>
+                    </a:ln>
+                  </pic:spPr>
+                </pic:pic>
+              </a:graphicData>
+            </a:graphic>
+          </wp:inline>
+        </w:drawing>
+      </w:r>
+    </w:p>
+    <w:p>
+      <w:pPr>
         <w:spacing w:before="0" w:beforeAutospacing="0" w:after="160" w:afterAutospacing="0" w:line="259" w:lineRule="auto"/>
         <w:ind w:left="1440" w:firstLine="0"/>
         <w:jc w:val="left"/>
@@ -20496,9 +20918,9 @@
       </w:pPr>
     </w:p>
     <w:sectPr>
-      <w:headerReference w:type="default" r:id="rId51"/>
-      <w:footerReference w:type="default" r:id="rId52"/>
-      <w:footerReference w:type="first" r:id="rId53"/>
+      <w:headerReference w:type="default" r:id="rId52"/>
+      <w:footerReference w:type="default" r:id="rId53"/>
+      <w:footerReference w:type="first" r:id="rId54"/>
       <w:pgSz w:w="12240" w:h="15840" w:code="1"/>
       <w:pgMar w:top="1134" w:right="1134" w:bottom="1134" w:left="1134" w:header="720" w:footer="0" w:gutter="0"/>
       <w:cols w:space="720"/>
@@ -20510,7 +20932,7 @@
 </file>
 
 <file path=word/endnotes.xml><?xml version="1.0" encoding="utf-8"?>
-<w:endnotes xmlns:wpc="http://schemas.microsoft.com/office/word/2010/wordprocessingCanvas" xmlns:mc="http://schemas.openxmlformats.org/markup-compatibility/2006" xmlns:o="urn:schemas-microsoft-com:office:office" xmlns:r="http://schemas.openxmlformats.org/officeDocument/2006/relationships" xmlns:m="http://schemas.openxmlformats.org/officeDocument/2006/math" xmlns:v="urn:schemas-microsoft-com:vml" xmlns:wp14="http://schemas.microsoft.com/office/word/2010/wordprocessingDrawing" xmlns:wp="http://schemas.openxmlformats.org/drawingml/2006/wordprocessingDrawing" xmlns:w10="urn:schemas-microsoft-com:office:word" xmlns:w="http://schemas.openxmlformats.org/wordprocessingml/2006/main" xmlns:w14="http://schemas.microsoft.com/office/word/2010/wordml" xmlns:w15="http://schemas.microsoft.com/office/word/2012/wordml" xmlns:wpg="http://schemas.microsoft.com/office/word/2010/wordprocessingGroup" xmlns:wpi="http://schemas.microsoft.com/office/word/2010/wordprocessingInk" xmlns:wne="http://schemas.microsoft.com/office/word/2006/wordml" xmlns:wps="http://schemas.microsoft.com/office/word/2010/wordprocessingShape" mc:Ignorable="w14 w15 wp14">
+<w:endnotes xmlns:wpc="http://schemas.microsoft.com/office/word/2010/wordprocessingCanvas" xmlns:mc="http://schemas.openxmlformats.org/markup-compatibility/2006" xmlns:o="urn:schemas-microsoft-com:office:office" xmlns:r="http://schemas.openxmlformats.org/officeDocument/2006/relationships" xmlns:m="http://schemas.openxmlformats.org/officeDocument/2006/math" xmlns:v="urn:schemas-microsoft-com:vml" xmlns:wp14="http://schemas.microsoft.com/office/word/2010/wordprocessingDrawing" xmlns:wp="http://schemas.openxmlformats.org/drawingml/2006/wordprocessingDrawing" xmlns:w10="urn:schemas-microsoft-com:office:word" xmlns:w="http://schemas.openxmlformats.org/wordprocessingml/2006/main" xmlns:w14="http://schemas.microsoft.com/office/word/2010/wordml" xmlns:wpg="http://schemas.microsoft.com/office/word/2010/wordprocessingGroup" xmlns:wpi="http://schemas.microsoft.com/office/word/2010/wordprocessingInk" xmlns:wne="http://schemas.microsoft.com/office/word/2006/wordml" xmlns:wps="http://schemas.microsoft.com/office/word/2010/wordprocessingShape" mc:Ignorable="w14 wp14">
   <w:endnote w:type="separator" w:id="-1">
     <w:p>
       <w:pPr>
@@ -20535,7 +20957,7 @@
 </file>
 
 <file path=word/footer1.xml><?xml version="1.0" encoding="utf-8"?>
-<w:ftr xmlns:wpc="http://schemas.microsoft.com/office/word/2010/wordprocessingCanvas" xmlns:mc="http://schemas.openxmlformats.org/markup-compatibility/2006" xmlns:o="urn:schemas-microsoft-com:office:office" xmlns:r="http://schemas.openxmlformats.org/officeDocument/2006/relationships" xmlns:m="http://schemas.openxmlformats.org/officeDocument/2006/math" xmlns:v="urn:schemas-microsoft-com:vml" xmlns:wp14="http://schemas.microsoft.com/office/word/2010/wordprocessingDrawing" xmlns:wp="http://schemas.openxmlformats.org/drawingml/2006/wordprocessingDrawing" xmlns:w10="urn:schemas-microsoft-com:office:word" xmlns:w="http://schemas.openxmlformats.org/wordprocessingml/2006/main" xmlns:w14="http://schemas.microsoft.com/office/word/2010/wordml" xmlns:w15="http://schemas.microsoft.com/office/word/2012/wordml" xmlns:wpg="http://schemas.microsoft.com/office/word/2010/wordprocessingGroup" xmlns:wpi="http://schemas.microsoft.com/office/word/2010/wordprocessingInk" xmlns:wne="http://schemas.microsoft.com/office/word/2006/wordml" xmlns:wps="http://schemas.microsoft.com/office/word/2010/wordprocessingShape" mc:Ignorable="w14 w15 wp14">
+<w:ftr xmlns:wpc="http://schemas.microsoft.com/office/word/2010/wordprocessingCanvas" xmlns:mc="http://schemas.openxmlformats.org/markup-compatibility/2006" xmlns:o="urn:schemas-microsoft-com:office:office" xmlns:r="http://schemas.openxmlformats.org/officeDocument/2006/relationships" xmlns:m="http://schemas.openxmlformats.org/officeDocument/2006/math" xmlns:v="urn:schemas-microsoft-com:vml" xmlns:wp14="http://schemas.microsoft.com/office/word/2010/wordprocessingDrawing" xmlns:wp="http://schemas.openxmlformats.org/drawingml/2006/wordprocessingDrawing" xmlns:w10="urn:schemas-microsoft-com:office:word" xmlns:w="http://schemas.openxmlformats.org/wordprocessingml/2006/main" xmlns:w14="http://schemas.microsoft.com/office/word/2010/wordml" xmlns:wpg="http://schemas.microsoft.com/office/word/2010/wordprocessingGroup" xmlns:wpi="http://schemas.microsoft.com/office/word/2010/wordprocessingInk" xmlns:wne="http://schemas.microsoft.com/office/word/2006/wordml" xmlns:wps="http://schemas.microsoft.com/office/word/2010/wordprocessingShape" mc:Ignorable="w14 wp14">
   <w:p>
     <w:pPr>
       <w:pStyle w:val="Footer"/>
@@ -20588,7 +21010,7 @@
         <w:rFonts w:ascii="Cambria" w:hAnsi="Cambria"/>
         <w:noProof/>
       </w:rPr>
-      <w:t>47</w:t>
+      <w:t>42</w:t>
     </w:r>
     <w:r>
       <w:rPr>
@@ -20607,7 +21029,7 @@
 </file>
 
 <file path=word/footer2.xml><?xml version="1.0" encoding="utf-8"?>
-<w:ftr xmlns:wpc="http://schemas.microsoft.com/office/word/2010/wordprocessingCanvas" xmlns:mc="http://schemas.openxmlformats.org/markup-compatibility/2006" xmlns:o="urn:schemas-microsoft-com:office:office" xmlns:r="http://schemas.openxmlformats.org/officeDocument/2006/relationships" xmlns:m="http://schemas.openxmlformats.org/officeDocument/2006/math" xmlns:v="urn:schemas-microsoft-com:vml" xmlns:wp14="http://schemas.microsoft.com/office/word/2010/wordprocessingDrawing" xmlns:wp="http://schemas.openxmlformats.org/drawingml/2006/wordprocessingDrawing" xmlns:w10="urn:schemas-microsoft-com:office:word" xmlns:w="http://schemas.openxmlformats.org/wordprocessingml/2006/main" xmlns:w14="http://schemas.microsoft.com/office/word/2010/wordml" xmlns:w15="http://schemas.microsoft.com/office/word/2012/wordml" xmlns:wpg="http://schemas.microsoft.com/office/word/2010/wordprocessingGroup" xmlns:wpi="http://schemas.microsoft.com/office/word/2010/wordprocessingInk" xmlns:wne="http://schemas.microsoft.com/office/word/2006/wordml" xmlns:wps="http://schemas.microsoft.com/office/word/2010/wordprocessingShape" mc:Ignorable="w14 w15 wp14">
+<w:ftr xmlns:wpc="http://schemas.microsoft.com/office/word/2010/wordprocessingCanvas" xmlns:mc="http://schemas.openxmlformats.org/markup-compatibility/2006" xmlns:o="urn:schemas-microsoft-com:office:office" xmlns:r="http://schemas.openxmlformats.org/officeDocument/2006/relationships" xmlns:m="http://schemas.openxmlformats.org/officeDocument/2006/math" xmlns:v="urn:schemas-microsoft-com:vml" xmlns:wp14="http://schemas.microsoft.com/office/word/2010/wordprocessingDrawing" xmlns:wp="http://schemas.openxmlformats.org/drawingml/2006/wordprocessingDrawing" xmlns:w10="urn:schemas-microsoft-com:office:word" xmlns:w="http://schemas.openxmlformats.org/wordprocessingml/2006/main" xmlns:w14="http://schemas.microsoft.com/office/word/2010/wordml" xmlns:wpg="http://schemas.microsoft.com/office/word/2010/wordprocessingGroup" xmlns:wpi="http://schemas.microsoft.com/office/word/2010/wordprocessingInk" xmlns:wne="http://schemas.microsoft.com/office/word/2006/wordml" xmlns:wps="http://schemas.microsoft.com/office/word/2010/wordprocessingShape" mc:Ignorable="w14 wp14">
   <w:p>
     <w:pPr>
       <w:pStyle w:val="Footer"/>
@@ -20630,7 +21052,7 @@
 </file>
 
 <file path=word/footnotes.xml><?xml version="1.0" encoding="utf-8"?>
-<w:footnotes xmlns:wpc="http://schemas.microsoft.com/office/word/2010/wordprocessingCanvas" xmlns:mc="http://schemas.openxmlformats.org/markup-compatibility/2006" xmlns:o="urn:schemas-microsoft-com:office:office" xmlns:r="http://schemas.openxmlformats.org/officeDocument/2006/relationships" xmlns:m="http://schemas.openxmlformats.org/officeDocument/2006/math" xmlns:v="urn:schemas-microsoft-com:vml" xmlns:wp14="http://schemas.microsoft.com/office/word/2010/wordprocessingDrawing" xmlns:wp="http://schemas.openxmlformats.org/drawingml/2006/wordprocessingDrawing" xmlns:w10="urn:schemas-microsoft-com:office:word" xmlns:w="http://schemas.openxmlformats.org/wordprocessingml/2006/main" xmlns:w14="http://schemas.microsoft.com/office/word/2010/wordml" xmlns:w15="http://schemas.microsoft.com/office/word/2012/wordml" xmlns:wpg="http://schemas.microsoft.com/office/word/2010/wordprocessingGroup" xmlns:wpi="http://schemas.microsoft.com/office/word/2010/wordprocessingInk" xmlns:wne="http://schemas.microsoft.com/office/word/2006/wordml" xmlns:wps="http://schemas.microsoft.com/office/word/2010/wordprocessingShape" mc:Ignorable="w14 w15 wp14">
+<w:footnotes xmlns:wpc="http://schemas.microsoft.com/office/word/2010/wordprocessingCanvas" xmlns:mc="http://schemas.openxmlformats.org/markup-compatibility/2006" xmlns:o="urn:schemas-microsoft-com:office:office" xmlns:r="http://schemas.openxmlformats.org/officeDocument/2006/relationships" xmlns:m="http://schemas.openxmlformats.org/officeDocument/2006/math" xmlns:v="urn:schemas-microsoft-com:vml" xmlns:wp14="http://schemas.microsoft.com/office/word/2010/wordprocessingDrawing" xmlns:wp="http://schemas.openxmlformats.org/drawingml/2006/wordprocessingDrawing" xmlns:w10="urn:schemas-microsoft-com:office:word" xmlns:w="http://schemas.openxmlformats.org/wordprocessingml/2006/main" xmlns:w14="http://schemas.microsoft.com/office/word/2010/wordml" xmlns:wpg="http://schemas.microsoft.com/office/word/2010/wordprocessingGroup" xmlns:wpi="http://schemas.microsoft.com/office/word/2010/wordprocessingInk" xmlns:wne="http://schemas.microsoft.com/office/word/2006/wordml" xmlns:wps="http://schemas.microsoft.com/office/word/2010/wordprocessingShape" mc:Ignorable="w14 wp14">
   <w:footnote w:type="separator" w:id="-1">
     <w:p>
       <w:pPr>
@@ -20655,7 +21077,7 @@
 </file>
 
 <file path=word/header1.xml><?xml version="1.0" encoding="utf-8"?>
-<w:hdr xmlns:wpc="http://schemas.microsoft.com/office/word/2010/wordprocessingCanvas" xmlns:mc="http://schemas.openxmlformats.org/markup-compatibility/2006" xmlns:o="urn:schemas-microsoft-com:office:office" xmlns:r="http://schemas.openxmlformats.org/officeDocument/2006/relationships" xmlns:m="http://schemas.openxmlformats.org/officeDocument/2006/math" xmlns:v="urn:schemas-microsoft-com:vml" xmlns:wp14="http://schemas.microsoft.com/office/word/2010/wordprocessingDrawing" xmlns:wp="http://schemas.openxmlformats.org/drawingml/2006/wordprocessingDrawing" xmlns:w10="urn:schemas-microsoft-com:office:word" xmlns:w="http://schemas.openxmlformats.org/wordprocessingml/2006/main" xmlns:w14="http://schemas.microsoft.com/office/word/2010/wordml" xmlns:w15="http://schemas.microsoft.com/office/word/2012/wordml" xmlns:wpg="http://schemas.microsoft.com/office/word/2010/wordprocessingGroup" xmlns:wpi="http://schemas.microsoft.com/office/word/2010/wordprocessingInk" xmlns:wne="http://schemas.microsoft.com/office/word/2006/wordml" xmlns:wps="http://schemas.microsoft.com/office/word/2010/wordprocessingShape" mc:Ignorable="w14 w15 wp14">
+<w:hdr xmlns:wpc="http://schemas.microsoft.com/office/word/2010/wordprocessingCanvas" xmlns:mc="http://schemas.openxmlformats.org/markup-compatibility/2006" xmlns:o="urn:schemas-microsoft-com:office:office" xmlns:r="http://schemas.openxmlformats.org/officeDocument/2006/relationships" xmlns:m="http://schemas.openxmlformats.org/officeDocument/2006/math" xmlns:v="urn:schemas-microsoft-com:vml" xmlns:wp14="http://schemas.microsoft.com/office/word/2010/wordprocessingDrawing" xmlns:wp="http://schemas.openxmlformats.org/drawingml/2006/wordprocessingDrawing" xmlns:w10="urn:schemas-microsoft-com:office:word" xmlns:w="http://schemas.openxmlformats.org/wordprocessingml/2006/main" xmlns:w14="http://schemas.microsoft.com/office/word/2010/wordml" xmlns:wpg="http://schemas.microsoft.com/office/word/2010/wordprocessingGroup" xmlns:wpi="http://schemas.microsoft.com/office/word/2010/wordprocessingInk" xmlns:wne="http://schemas.microsoft.com/office/word/2006/wordml" xmlns:wps="http://schemas.microsoft.com/office/word/2010/wordprocessingShape" mc:Ignorable="w14 wp14">
   <w:p>
     <w:pPr>
       <w:pStyle w:val="Header"/>
@@ -20702,7 +21124,7 @@
 </file>
 
 <file path=word/numbering.xml><?xml version="1.0" encoding="utf-8"?>
-<w:numbering xmlns:wpc="http://schemas.microsoft.com/office/word/2010/wordprocessingCanvas" xmlns:mc="http://schemas.openxmlformats.org/markup-compatibility/2006" xmlns:o="urn:schemas-microsoft-com:office:office" xmlns:r="http://schemas.openxmlformats.org/officeDocument/2006/relationships" xmlns:m="http://schemas.openxmlformats.org/officeDocument/2006/math" xmlns:v="urn:schemas-microsoft-com:vml" xmlns:wp14="http://schemas.microsoft.com/office/word/2010/wordprocessingDrawing" xmlns:wp="http://schemas.openxmlformats.org/drawingml/2006/wordprocessingDrawing" xmlns:w10="urn:schemas-microsoft-com:office:word" xmlns:w="http://schemas.openxmlformats.org/wordprocessingml/2006/main" xmlns:w14="http://schemas.microsoft.com/office/word/2010/wordml" xmlns:w15="http://schemas.microsoft.com/office/word/2012/wordml" xmlns:wpg="http://schemas.microsoft.com/office/word/2010/wordprocessingGroup" xmlns:wpi="http://schemas.microsoft.com/office/word/2010/wordprocessingInk" xmlns:wne="http://schemas.microsoft.com/office/word/2006/wordml" xmlns:wps="http://schemas.microsoft.com/office/word/2010/wordprocessingShape" mc:Ignorable="w14 w15 wp14">
+<w:numbering xmlns:wpc="http://schemas.microsoft.com/office/word/2010/wordprocessingCanvas" xmlns:mc="http://schemas.openxmlformats.org/markup-compatibility/2006" xmlns:o="urn:schemas-microsoft-com:office:office" xmlns:r="http://schemas.openxmlformats.org/officeDocument/2006/relationships" xmlns:m="http://schemas.openxmlformats.org/officeDocument/2006/math" xmlns:v="urn:schemas-microsoft-com:vml" xmlns:wp14="http://schemas.microsoft.com/office/word/2010/wordprocessingDrawing" xmlns:wp="http://schemas.openxmlformats.org/drawingml/2006/wordprocessingDrawing" xmlns:w10="urn:schemas-microsoft-com:office:word" xmlns:w="http://schemas.openxmlformats.org/wordprocessingml/2006/main" xmlns:w14="http://schemas.microsoft.com/office/word/2010/wordml" xmlns:wpg="http://schemas.microsoft.com/office/word/2010/wordprocessingGroup" xmlns:wpi="http://schemas.microsoft.com/office/word/2010/wordprocessingInk" xmlns:wne="http://schemas.microsoft.com/office/word/2006/wordml" xmlns:wps="http://schemas.microsoft.com/office/word/2010/wordprocessingShape" mc:Ignorable="w14 wp14">
   <w:abstractNum w:abstractNumId="0">
     <w:nsid w:val="0179392D"/>
     <w:multiLevelType w:val="hybridMultilevel"/>
@@ -25697,7 +26119,7 @@
 </file>
 
 <file path=word/styles.xml><?xml version="1.0" encoding="utf-8"?>
-<w:styles xmlns:mc="http://schemas.openxmlformats.org/markup-compatibility/2006" xmlns:r="http://schemas.openxmlformats.org/officeDocument/2006/relationships" xmlns:w="http://schemas.openxmlformats.org/wordprocessingml/2006/main" xmlns:w14="http://schemas.microsoft.com/office/word/2010/wordml" xmlns:w15="http://schemas.microsoft.com/office/word/2012/wordml" mc:Ignorable="w14 w15">
+<w:styles xmlns:mc="http://schemas.openxmlformats.org/markup-compatibility/2006" xmlns:r="http://schemas.openxmlformats.org/officeDocument/2006/relationships" xmlns:w="http://schemas.openxmlformats.org/wordprocessingml/2006/main" xmlns:w14="http://schemas.microsoft.com/office/word/2010/wordml" mc:Ignorable="w14">
   <w:docDefaults>
     <w:rPrDefault>
       <w:rPr>
@@ -25707,378 +26129,144 @@
     </w:rPrDefault>
     <w:pPrDefault/>
   </w:docDefaults>
-  <w:latentStyles w:defLockedState="0" w:defUIPriority="99" w:defSemiHidden="0" w:defUnhideWhenUsed="0" w:defQFormat="0" w:count="371">
-    <w:lsdException w:name="Normal" w:uiPriority="0" w:qFormat="1"/>
-    <w:lsdException w:name="heading 1" w:uiPriority="9" w:qFormat="1"/>
-    <w:lsdException w:name="heading 2" w:semiHidden="1" w:uiPriority="9" w:unhideWhenUsed="1" w:qFormat="1"/>
-    <w:lsdException w:name="heading 3" w:semiHidden="1" w:uiPriority="9" w:unhideWhenUsed="1" w:qFormat="1"/>
-    <w:lsdException w:name="heading 4" w:semiHidden="1" w:uiPriority="9" w:unhideWhenUsed="1" w:qFormat="1"/>
-    <w:lsdException w:name="heading 5" w:semiHidden="1" w:uiPriority="9" w:unhideWhenUsed="1" w:qFormat="1"/>
-    <w:lsdException w:name="heading 6" w:semiHidden="1" w:uiPriority="9" w:unhideWhenUsed="1" w:qFormat="1"/>
-    <w:lsdException w:name="heading 7" w:semiHidden="1" w:uiPriority="9" w:unhideWhenUsed="1" w:qFormat="1"/>
-    <w:lsdException w:name="heading 8" w:semiHidden="1" w:uiPriority="9" w:unhideWhenUsed="1" w:qFormat="1"/>
-    <w:lsdException w:name="heading 9" w:semiHidden="1" w:uiPriority="9" w:unhideWhenUsed="1" w:qFormat="1"/>
-    <w:lsdException w:name="index 1" w:semiHidden="1" w:unhideWhenUsed="1"/>
-    <w:lsdException w:name="index 2" w:semiHidden="1" w:unhideWhenUsed="1"/>
-    <w:lsdException w:name="index 3" w:semiHidden="1" w:unhideWhenUsed="1"/>
-    <w:lsdException w:name="index 4" w:semiHidden="1" w:unhideWhenUsed="1"/>
-    <w:lsdException w:name="index 5" w:semiHidden="1" w:unhideWhenUsed="1"/>
-    <w:lsdException w:name="index 6" w:semiHidden="1" w:unhideWhenUsed="1"/>
-    <w:lsdException w:name="index 7" w:semiHidden="1" w:unhideWhenUsed="1"/>
-    <w:lsdException w:name="index 8" w:semiHidden="1" w:unhideWhenUsed="1"/>
-    <w:lsdException w:name="index 9" w:semiHidden="1" w:unhideWhenUsed="1"/>
-    <w:lsdException w:name="toc 1" w:semiHidden="1" w:uiPriority="39" w:unhideWhenUsed="1" w:qFormat="1"/>
-    <w:lsdException w:name="toc 2" w:semiHidden="1" w:uiPriority="39" w:unhideWhenUsed="1" w:qFormat="1"/>
-    <w:lsdException w:name="toc 3" w:semiHidden="1" w:uiPriority="39" w:unhideWhenUsed="1" w:qFormat="1"/>
-    <w:lsdException w:name="toc 4" w:semiHidden="1" w:uiPriority="39" w:unhideWhenUsed="1"/>
-    <w:lsdException w:name="toc 5" w:semiHidden="1" w:uiPriority="39" w:unhideWhenUsed="1"/>
-    <w:lsdException w:name="toc 6" w:semiHidden="1" w:uiPriority="39" w:unhideWhenUsed="1"/>
-    <w:lsdException w:name="toc 7" w:semiHidden="1" w:uiPriority="39" w:unhideWhenUsed="1"/>
-    <w:lsdException w:name="toc 8" w:semiHidden="1" w:uiPriority="39" w:unhideWhenUsed="1"/>
-    <w:lsdException w:name="toc 9" w:semiHidden="1" w:uiPriority="39" w:unhideWhenUsed="1"/>
-    <w:lsdException w:name="Normal Indent" w:semiHidden="1" w:unhideWhenUsed="1"/>
-    <w:lsdException w:name="footnote text" w:semiHidden="1" w:unhideWhenUsed="1"/>
-    <w:lsdException w:name="annotation text" w:semiHidden="1" w:unhideWhenUsed="1"/>
-    <w:lsdException w:name="header" w:semiHidden="1" w:unhideWhenUsed="1"/>
-    <w:lsdException w:name="footer" w:semiHidden="1" w:unhideWhenUsed="1"/>
-    <w:lsdException w:name="index heading" w:semiHidden="1" w:unhideWhenUsed="1"/>
-    <w:lsdException w:name="caption" w:semiHidden="1" w:uiPriority="35" w:unhideWhenUsed="1" w:qFormat="1"/>
-    <w:lsdException w:name="table of figures" w:semiHidden="1" w:unhideWhenUsed="1"/>
-    <w:lsdException w:name="envelope address" w:semiHidden="1" w:unhideWhenUsed="1"/>
-    <w:lsdException w:name="envelope return" w:semiHidden="1" w:unhideWhenUsed="1"/>
-    <w:lsdException w:name="footnote reference" w:semiHidden="1" w:unhideWhenUsed="1"/>
-    <w:lsdException w:name="annotation reference" w:semiHidden="1" w:unhideWhenUsed="1"/>
-    <w:lsdException w:name="line number" w:semiHidden="1" w:unhideWhenUsed="1"/>
-    <w:lsdException w:name="page number" w:semiHidden="1" w:unhideWhenUsed="1"/>
-    <w:lsdException w:name="endnote reference" w:semiHidden="1" w:unhideWhenUsed="1"/>
-    <w:lsdException w:name="endnote text" w:semiHidden="1" w:unhideWhenUsed="1"/>
-    <w:lsdException w:name="table of authorities" w:semiHidden="1" w:unhideWhenUsed="1"/>
-    <w:lsdException w:name="macro" w:semiHidden="1" w:unhideWhenUsed="1"/>
-    <w:lsdException w:name="toa heading" w:semiHidden="1" w:unhideWhenUsed="1"/>
-    <w:lsdException w:name="List" w:semiHidden="1" w:unhideWhenUsed="1"/>
-    <w:lsdException w:name="List Bullet" w:semiHidden="1" w:unhideWhenUsed="1"/>
-    <w:lsdException w:name="List Number" w:semiHidden="1" w:unhideWhenUsed="1"/>
-    <w:lsdException w:name="List 2" w:semiHidden="1" w:unhideWhenUsed="1"/>
-    <w:lsdException w:name="List 3" w:semiHidden="1" w:unhideWhenUsed="1"/>
-    <w:lsdException w:name="List 4" w:semiHidden="1" w:unhideWhenUsed="1"/>
-    <w:lsdException w:name="List 5" w:semiHidden="1" w:unhideWhenUsed="1"/>
-    <w:lsdException w:name="List Bullet 2" w:semiHidden="1" w:unhideWhenUsed="1"/>
-    <w:lsdException w:name="List Bullet 3" w:semiHidden="1" w:unhideWhenUsed="1"/>
-    <w:lsdException w:name="List Bullet 4" w:semiHidden="1" w:unhideWhenUsed="1"/>
-    <w:lsdException w:name="List Bullet 5" w:semiHidden="1" w:unhideWhenUsed="1"/>
-    <w:lsdException w:name="List Number 2" w:semiHidden="1" w:unhideWhenUsed="1"/>
-    <w:lsdException w:name="List Number 3" w:semiHidden="1" w:unhideWhenUsed="1"/>
-    <w:lsdException w:name="List Number 4" w:semiHidden="1" w:unhideWhenUsed="1"/>
-    <w:lsdException w:name="List Number 5" w:semiHidden="1" w:unhideWhenUsed="1"/>
-    <w:lsdException w:name="Title" w:uiPriority="10" w:qFormat="1"/>
-    <w:lsdException w:name="Closing" w:semiHidden="1" w:unhideWhenUsed="1"/>
-    <w:lsdException w:name="Signature" w:semiHidden="1" w:unhideWhenUsed="1"/>
-    <w:lsdException w:name="Default Paragraph Font" w:semiHidden="1" w:uiPriority="1" w:unhideWhenUsed="1"/>
-    <w:lsdException w:name="Body Text" w:semiHidden="1" w:unhideWhenUsed="1"/>
-    <w:lsdException w:name="Body Text Indent" w:semiHidden="1" w:unhideWhenUsed="1"/>
-    <w:lsdException w:name="List Continue" w:semiHidden="1" w:unhideWhenUsed="1"/>
-    <w:lsdException w:name="List Continue 2" w:semiHidden="1" w:unhideWhenUsed="1"/>
-    <w:lsdException w:name="List Continue 3" w:semiHidden="1" w:unhideWhenUsed="1"/>
-    <w:lsdException w:name="List Continue 4" w:semiHidden="1" w:unhideWhenUsed="1"/>
-    <w:lsdException w:name="List Continue 5" w:semiHidden="1" w:unhideWhenUsed="1"/>
-    <w:lsdException w:name="Message Header" w:semiHidden="1" w:unhideWhenUsed="1"/>
-    <w:lsdException w:name="Subtitle" w:uiPriority="11" w:qFormat="1"/>
-    <w:lsdException w:name="Salutation" w:semiHidden="1" w:unhideWhenUsed="1"/>
-    <w:lsdException w:name="Date" w:semiHidden="1" w:unhideWhenUsed="1"/>
-    <w:lsdException w:name="Body Text First Indent" w:semiHidden="1" w:unhideWhenUsed="1"/>
-    <w:lsdException w:name="Body Text First Indent 2" w:semiHidden="1" w:unhideWhenUsed="1"/>
-    <w:lsdException w:name="Note Heading" w:semiHidden="1" w:unhideWhenUsed="1"/>
-    <w:lsdException w:name="Body Text 2" w:semiHidden="1" w:unhideWhenUsed="1"/>
-    <w:lsdException w:name="Body Text 3" w:semiHidden="1" w:unhideWhenUsed="1"/>
-    <w:lsdException w:name="Body Text Indent 2" w:semiHidden="1" w:unhideWhenUsed="1"/>
-    <w:lsdException w:name="Body Text Indent 3" w:semiHidden="1" w:unhideWhenUsed="1"/>
-    <w:lsdException w:name="Block Text" w:semiHidden="1" w:unhideWhenUsed="1"/>
-    <w:lsdException w:name="Hyperlink" w:semiHidden="1" w:unhideWhenUsed="1"/>
-    <w:lsdException w:name="FollowedHyperlink" w:semiHidden="1" w:unhideWhenUsed="1"/>
-    <w:lsdException w:name="Strong" w:uiPriority="22" w:qFormat="1"/>
-    <w:lsdException w:name="Emphasis" w:uiPriority="20" w:qFormat="1"/>
-    <w:lsdException w:name="Document Map" w:semiHidden="1" w:unhideWhenUsed="1"/>
-    <w:lsdException w:name="Plain Text" w:semiHidden="1" w:unhideWhenUsed="1"/>
-    <w:lsdException w:name="E-mail Signature" w:semiHidden="1" w:unhideWhenUsed="1"/>
-    <w:lsdException w:name="HTML Top of Form" w:semiHidden="1" w:unhideWhenUsed="1"/>
-    <w:lsdException w:name="HTML Bottom of Form" w:semiHidden="1" w:unhideWhenUsed="1"/>
-    <w:lsdException w:name="Normal (Web)" w:semiHidden="1" w:unhideWhenUsed="1"/>
-    <w:lsdException w:name="HTML Acronym" w:semiHidden="1" w:unhideWhenUsed="1"/>
-    <w:lsdException w:name="HTML Address" w:semiHidden="1" w:unhideWhenUsed="1"/>
-    <w:lsdException w:name="HTML Cite" w:semiHidden="1" w:unhideWhenUsed="1"/>
-    <w:lsdException w:name="HTML Code" w:semiHidden="1" w:unhideWhenUsed="1"/>
-    <w:lsdException w:name="HTML Definition" w:semiHidden="1" w:unhideWhenUsed="1"/>
-    <w:lsdException w:name="HTML Keyboard" w:semiHidden="1" w:unhideWhenUsed="1"/>
-    <w:lsdException w:name="HTML Preformatted" w:semiHidden="1" w:unhideWhenUsed="1"/>
-    <w:lsdException w:name="HTML Sample" w:semiHidden="1" w:unhideWhenUsed="1"/>
-    <w:lsdException w:name="HTML Typewriter" w:semiHidden="1" w:unhideWhenUsed="1"/>
-    <w:lsdException w:name="HTML Variable" w:semiHidden="1" w:unhideWhenUsed="1"/>
-    <w:lsdException w:name="Normal Table" w:semiHidden="1" w:unhideWhenUsed="1"/>
-    <w:lsdException w:name="annotation subject" w:semiHidden="1" w:unhideWhenUsed="1"/>
-    <w:lsdException w:name="No List" w:semiHidden="1" w:unhideWhenUsed="1"/>
-    <w:lsdException w:name="Outline List 1" w:semiHidden="1" w:unhideWhenUsed="1"/>
-    <w:lsdException w:name="Outline List 2" w:semiHidden="1" w:unhideWhenUsed="1"/>
-    <w:lsdException w:name="Outline List 3" w:semiHidden="1" w:unhideWhenUsed="1"/>
-    <w:lsdException w:name="Table Simple 1" w:semiHidden="1" w:unhideWhenUsed="1"/>
-    <w:lsdException w:name="Table Simple 2" w:semiHidden="1" w:unhideWhenUsed="1"/>
-    <w:lsdException w:name="Table Simple 3" w:semiHidden="1" w:unhideWhenUsed="1"/>
-    <w:lsdException w:name="Table Classic 1" w:semiHidden="1" w:unhideWhenUsed="1"/>
-    <w:lsdException w:name="Table Classic 2" w:semiHidden="1" w:unhideWhenUsed="1"/>
-    <w:lsdException w:name="Table Classic 3" w:semiHidden="1" w:unhideWhenUsed="1"/>
-    <w:lsdException w:name="Table Classic 4" w:semiHidden="1" w:unhideWhenUsed="1"/>
-    <w:lsdException w:name="Table Colorful 1" w:semiHidden="1" w:unhideWhenUsed="1"/>
-    <w:lsdException w:name="Table Colorful 2" w:semiHidden="1" w:unhideWhenUsed="1"/>
-    <w:lsdException w:name="Table Colorful 3" w:semiHidden="1" w:unhideWhenUsed="1"/>
-    <w:lsdException w:name="Table Columns 1" w:semiHidden="1" w:unhideWhenUsed="1"/>
-    <w:lsdException w:name="Table Columns 2" w:semiHidden="1" w:unhideWhenUsed="1"/>
-    <w:lsdException w:name="Table Columns 3" w:semiHidden="1" w:unhideWhenUsed="1"/>
-    <w:lsdException w:name="Table Columns 4" w:semiHidden="1" w:unhideWhenUsed="1"/>
-    <w:lsdException w:name="Table Columns 5" w:semiHidden="1" w:unhideWhenUsed="1"/>
-    <w:lsdException w:name="Table Grid 1" w:semiHidden="1" w:unhideWhenUsed="1"/>
-    <w:lsdException w:name="Table Grid 2" w:semiHidden="1" w:unhideWhenUsed="1"/>
-    <w:lsdException w:name="Table Grid 3" w:semiHidden="1" w:unhideWhenUsed="1"/>
-    <w:lsdException w:name="Table Grid 4" w:semiHidden="1" w:unhideWhenUsed="1"/>
-    <w:lsdException w:name="Table Grid 5" w:semiHidden="1" w:unhideWhenUsed="1"/>
-    <w:lsdException w:name="Table Grid 6" w:semiHidden="1" w:unhideWhenUsed="1"/>
-    <w:lsdException w:name="Table Grid 7" w:semiHidden="1" w:unhideWhenUsed="1"/>
-    <w:lsdException w:name="Table Grid 8" w:semiHidden="1" w:unhideWhenUsed="1"/>
-    <w:lsdException w:name="Table List 1" w:semiHidden="1" w:unhideWhenUsed="1"/>
-    <w:lsdException w:name="Table List 2" w:semiHidden="1" w:unhideWhenUsed="1"/>
-    <w:lsdException w:name="Table List 3" w:semiHidden="1" w:unhideWhenUsed="1"/>
-    <w:lsdException w:name="Table List 4" w:semiHidden="1" w:unhideWhenUsed="1"/>
-    <w:lsdException w:name="Table List 5" w:semiHidden="1" w:unhideWhenUsed="1"/>
-    <w:lsdException w:name="Table List 6" w:semiHidden="1" w:unhideWhenUsed="1"/>
-    <w:lsdException w:name="Table List 7" w:semiHidden="1" w:unhideWhenUsed="1"/>
-    <w:lsdException w:name="Table List 8" w:semiHidden="1" w:unhideWhenUsed="1"/>
-    <w:lsdException w:name="Table 3D effects 1" w:semiHidden="1" w:unhideWhenUsed="1"/>
-    <w:lsdException w:name="Table 3D effects 2" w:semiHidden="1" w:unhideWhenUsed="1"/>
-    <w:lsdException w:name="Table 3D effects 3" w:semiHidden="1" w:unhideWhenUsed="1"/>
-    <w:lsdException w:name="Table Contemporary" w:semiHidden="1" w:unhideWhenUsed="1"/>
-    <w:lsdException w:name="Table Elegant" w:semiHidden="1" w:unhideWhenUsed="1"/>
-    <w:lsdException w:name="Table Professional" w:semiHidden="1" w:unhideWhenUsed="1"/>
-    <w:lsdException w:name="Table Subtle 1" w:semiHidden="1" w:unhideWhenUsed="1"/>
-    <w:lsdException w:name="Table Subtle 2" w:semiHidden="1" w:unhideWhenUsed="1"/>
-    <w:lsdException w:name="Table Web 1" w:semiHidden="1" w:unhideWhenUsed="1"/>
-    <w:lsdException w:name="Table Web 2" w:semiHidden="1" w:unhideWhenUsed="1"/>
-    <w:lsdException w:name="Table Web 3" w:semiHidden="1" w:unhideWhenUsed="1"/>
-    <w:lsdException w:name="Balloon Text" w:semiHidden="1" w:unhideWhenUsed="1"/>
-    <w:lsdException w:name="Table Grid" w:uiPriority="59"/>
-    <w:lsdException w:name="Table Theme" w:semiHidden="1" w:unhideWhenUsed="1"/>
-    <w:lsdException w:name="Placeholder Text" w:semiHidden="1"/>
-    <w:lsdException w:name="No Spacing" w:uiPriority="1" w:qFormat="1"/>
-    <w:lsdException w:name="Light Shading" w:uiPriority="60"/>
-    <w:lsdException w:name="Light List" w:uiPriority="61"/>
-    <w:lsdException w:name="Light Grid" w:uiPriority="62"/>
-    <w:lsdException w:name="Medium Shading 1" w:uiPriority="63"/>
-    <w:lsdException w:name="Medium Shading 2" w:uiPriority="64"/>
-    <w:lsdException w:name="Medium List 1" w:uiPriority="65"/>
-    <w:lsdException w:name="Medium List 2" w:uiPriority="66"/>
-    <w:lsdException w:name="Medium Grid 1" w:uiPriority="67"/>
-    <w:lsdException w:name="Medium Grid 2" w:uiPriority="68"/>
-    <w:lsdException w:name="Medium Grid 3" w:uiPriority="69"/>
-    <w:lsdException w:name="Dark List" w:uiPriority="70"/>
-    <w:lsdException w:name="Colorful Shading" w:uiPriority="71"/>
-    <w:lsdException w:name="Colorful List" w:uiPriority="72"/>
-    <w:lsdException w:name="Colorful Grid" w:uiPriority="73"/>
-    <w:lsdException w:name="Light Shading Accent 1" w:uiPriority="60"/>
-    <w:lsdException w:name="Light List Accent 1" w:uiPriority="61"/>
-    <w:lsdException w:name="Light Grid Accent 1" w:uiPriority="62"/>
-    <w:lsdException w:name="Medium Shading 1 Accent 1" w:uiPriority="63"/>
-    <w:lsdException w:name="Medium Shading 2 Accent 1" w:uiPriority="64"/>
-    <w:lsdException w:name="Medium List 1 Accent 1" w:uiPriority="65"/>
-    <w:lsdException w:name="Revision" w:semiHidden="1"/>
-    <w:lsdException w:name="List Paragraph" w:uiPriority="34" w:qFormat="1"/>
-    <w:lsdException w:name="Quote" w:uiPriority="29" w:qFormat="1"/>
-    <w:lsdException w:name="Intense Quote" w:uiPriority="30" w:qFormat="1"/>
-    <w:lsdException w:name="Medium List 2 Accent 1" w:uiPriority="66"/>
-    <w:lsdException w:name="Medium Grid 1 Accent 1" w:uiPriority="67"/>
-    <w:lsdException w:name="Medium Grid 2 Accent 1" w:uiPriority="68"/>
-    <w:lsdException w:name="Medium Grid 3 Accent 1" w:uiPriority="69"/>
-    <w:lsdException w:name="Dark List Accent 1" w:uiPriority="70"/>
-    <w:lsdException w:name="Colorful Shading Accent 1" w:uiPriority="71"/>
-    <w:lsdException w:name="Colorful List Accent 1" w:uiPriority="72"/>
-    <w:lsdException w:name="Colorful Grid Accent 1" w:uiPriority="73"/>
-    <w:lsdException w:name="Light Shading Accent 2" w:uiPriority="60"/>
-    <w:lsdException w:name="Light List Accent 2" w:uiPriority="61"/>
-    <w:lsdException w:name="Light Grid Accent 2" w:uiPriority="62"/>
-    <w:lsdException w:name="Medium Shading 1 Accent 2" w:uiPriority="63"/>
-    <w:lsdException w:name="Medium Shading 2 Accent 2" w:uiPriority="64"/>
-    <w:lsdException w:name="Medium List 1 Accent 2" w:uiPriority="65"/>
-    <w:lsdException w:name="Medium List 2 Accent 2" w:uiPriority="66"/>
-    <w:lsdException w:name="Medium Grid 1 Accent 2" w:uiPriority="67"/>
-    <w:lsdException w:name="Medium Grid 2 Accent 2" w:uiPriority="68"/>
-    <w:lsdException w:name="Medium Grid 3 Accent 2" w:uiPriority="69"/>
-    <w:lsdException w:name="Dark List Accent 2" w:uiPriority="70"/>
-    <w:lsdException w:name="Colorful Shading Accent 2" w:uiPriority="71"/>
-    <w:lsdException w:name="Colorful List Accent 2" w:uiPriority="72"/>
-    <w:lsdException w:name="Colorful Grid Accent 2" w:uiPriority="73"/>
-    <w:lsdException w:name="Light Shading Accent 3" w:uiPriority="60"/>
-    <w:lsdException w:name="Light List Accent 3" w:uiPriority="61"/>
-    <w:lsdException w:name="Light Grid Accent 3" w:uiPriority="62"/>
-    <w:lsdException w:name="Medium Shading 1 Accent 3" w:uiPriority="63"/>
-    <w:lsdException w:name="Medium Shading 2 Accent 3" w:uiPriority="64"/>
-    <w:lsdException w:name="Medium List 1 Accent 3" w:uiPriority="65"/>
-    <w:lsdException w:name="Medium List 2 Accent 3" w:uiPriority="66"/>
-    <w:lsdException w:name="Medium Grid 1 Accent 3" w:uiPriority="67"/>
-    <w:lsdException w:name="Medium Grid 2 Accent 3" w:uiPriority="68"/>
-    <w:lsdException w:name="Medium Grid 3 Accent 3" w:uiPriority="69"/>
-    <w:lsdException w:name="Dark List Accent 3" w:uiPriority="70"/>
-    <w:lsdException w:name="Colorful Shading Accent 3" w:uiPriority="71"/>
-    <w:lsdException w:name="Colorful List Accent 3" w:uiPriority="72"/>
-    <w:lsdException w:name="Colorful Grid Accent 3" w:uiPriority="73"/>
-    <w:lsdException w:name="Light Shading Accent 4" w:uiPriority="60"/>
-    <w:lsdException w:name="Light List Accent 4" w:uiPriority="61"/>
-    <w:lsdException w:name="Light Grid Accent 4" w:uiPriority="62"/>
-    <w:lsdException w:name="Medium Shading 1 Accent 4" w:uiPriority="63"/>
-    <w:lsdException w:name="Medium Shading 2 Accent 4" w:uiPriority="64"/>
-    <w:lsdException w:name="Medium List 1 Accent 4" w:uiPriority="65"/>
-    <w:lsdException w:name="Medium List 2 Accent 4" w:uiPriority="66"/>
-    <w:lsdException w:name="Medium Grid 1 Accent 4" w:uiPriority="67"/>
-    <w:lsdException w:name="Medium Grid 2 Accent 4" w:uiPriority="68"/>
-    <w:lsdException w:name="Medium Grid 3 Accent 4" w:uiPriority="69"/>
-    <w:lsdException w:name="Dark List Accent 4" w:uiPriority="70"/>
-    <w:lsdException w:name="Colorful Shading Accent 4" w:uiPriority="71"/>
-    <w:lsdException w:name="Colorful List Accent 4" w:uiPriority="72"/>
-    <w:lsdException w:name="Colorful Grid Accent 4" w:uiPriority="73"/>
-    <w:lsdException w:name="Light Shading Accent 5" w:uiPriority="60"/>
-    <w:lsdException w:name="Light List Accent 5" w:uiPriority="61"/>
-    <w:lsdException w:name="Light Grid Accent 5" w:uiPriority="62"/>
-    <w:lsdException w:name="Medium Shading 1 Accent 5" w:uiPriority="63"/>
-    <w:lsdException w:name="Medium Shading 2 Accent 5" w:uiPriority="64"/>
-    <w:lsdException w:name="Medium List 1 Accent 5" w:uiPriority="65"/>
-    <w:lsdException w:name="Medium List 2 Accent 5" w:uiPriority="66"/>
-    <w:lsdException w:name="Medium Grid 1 Accent 5" w:uiPriority="67"/>
-    <w:lsdException w:name="Medium Grid 2 Accent 5" w:uiPriority="68"/>
-    <w:lsdException w:name="Medium Grid 3 Accent 5" w:uiPriority="69"/>
-    <w:lsdException w:name="Dark List Accent 5" w:uiPriority="70"/>
-    <w:lsdException w:name="Colorful Shading Accent 5" w:uiPriority="71"/>
-    <w:lsdException w:name="Colorful List Accent 5" w:uiPriority="72"/>
-    <w:lsdException w:name="Colorful Grid Accent 5" w:uiPriority="73"/>
-    <w:lsdException w:name="Light Shading Accent 6" w:uiPriority="60"/>
-    <w:lsdException w:name="Light List Accent 6" w:uiPriority="61"/>
-    <w:lsdException w:name="Light Grid Accent 6" w:uiPriority="62"/>
-    <w:lsdException w:name="Medium Shading 1 Accent 6" w:uiPriority="63"/>
-    <w:lsdException w:name="Medium Shading 2 Accent 6" w:uiPriority="64"/>
-    <w:lsdException w:name="Medium List 1 Accent 6" w:uiPriority="65"/>
-    <w:lsdException w:name="Medium List 2 Accent 6" w:uiPriority="66"/>
-    <w:lsdException w:name="Medium Grid 1 Accent 6" w:uiPriority="67"/>
-    <w:lsdException w:name="Medium Grid 2 Accent 6" w:uiPriority="68"/>
-    <w:lsdException w:name="Medium Grid 3 Accent 6" w:uiPriority="69"/>
-    <w:lsdException w:name="Dark List Accent 6" w:uiPriority="70"/>
-    <w:lsdException w:name="Colorful Shading Accent 6" w:uiPriority="71"/>
-    <w:lsdException w:name="Colorful List Accent 6" w:uiPriority="72"/>
-    <w:lsdException w:name="Colorful Grid Accent 6" w:uiPriority="73"/>
-    <w:lsdException w:name="Subtle Emphasis" w:uiPriority="19" w:qFormat="1"/>
-    <w:lsdException w:name="Intense Emphasis" w:uiPriority="21" w:qFormat="1"/>
-    <w:lsdException w:name="Subtle Reference" w:uiPriority="31" w:qFormat="1"/>
-    <w:lsdException w:name="Intense Reference" w:uiPriority="32" w:qFormat="1"/>
-    <w:lsdException w:name="Book Title" w:uiPriority="33" w:qFormat="1"/>
-    <w:lsdException w:name="Bibliography" w:semiHidden="1" w:uiPriority="37" w:unhideWhenUsed="1"/>
-    <w:lsdException w:name="TOC Heading" w:semiHidden="1" w:uiPriority="39" w:unhideWhenUsed="1" w:qFormat="1"/>
-    <w:lsdException w:name="Plain Table 1" w:uiPriority="41"/>
-    <w:lsdException w:name="Plain Table 2" w:uiPriority="42"/>
-    <w:lsdException w:name="Plain Table 3" w:uiPriority="43"/>
-    <w:lsdException w:name="Plain Table 4" w:uiPriority="44"/>
-    <w:lsdException w:name="Plain Table 5" w:uiPriority="45"/>
-    <w:lsdException w:name="Grid Table Light" w:uiPriority="40"/>
-    <w:lsdException w:name="Grid Table 1 Light" w:uiPriority="46"/>
-    <w:lsdException w:name="Grid Table 2" w:uiPriority="47"/>
-    <w:lsdException w:name="Grid Table 3" w:uiPriority="48"/>
-    <w:lsdException w:name="Grid Table 4" w:uiPriority="49"/>
-    <w:lsdException w:name="Grid Table 5 Dark" w:uiPriority="50"/>
-    <w:lsdException w:name="Grid Table 6 Colorful" w:uiPriority="51"/>
-    <w:lsdException w:name="Grid Table 7 Colorful" w:uiPriority="52"/>
-    <w:lsdException w:name="Grid Table 1 Light Accent 1" w:uiPriority="46"/>
-    <w:lsdException w:name="Grid Table 2 Accent 1" w:uiPriority="47"/>
-    <w:lsdException w:name="Grid Table 3 Accent 1" w:uiPriority="48"/>
-    <w:lsdException w:name="Grid Table 4 Accent 1" w:uiPriority="49"/>
-    <w:lsdException w:name="Grid Table 5 Dark Accent 1" w:uiPriority="50"/>
-    <w:lsdException w:name="Grid Table 6 Colorful Accent 1" w:uiPriority="51"/>
-    <w:lsdException w:name="Grid Table 7 Colorful Accent 1" w:uiPriority="52"/>
-    <w:lsdException w:name="Grid Table 1 Light Accent 2" w:uiPriority="46"/>
-    <w:lsdException w:name="Grid Table 2 Accent 2" w:uiPriority="47"/>
-    <w:lsdException w:name="Grid Table 3 Accent 2" w:uiPriority="48"/>
-    <w:lsdException w:name="Grid Table 4 Accent 2" w:uiPriority="49"/>
-    <w:lsdException w:name="Grid Table 5 Dark Accent 2" w:uiPriority="50"/>
-    <w:lsdException w:name="Grid Table 6 Colorful Accent 2" w:uiPriority="51"/>
-    <w:lsdException w:name="Grid Table 7 Colorful Accent 2" w:uiPriority="52"/>
-    <w:lsdException w:name="Grid Table 1 Light Accent 3" w:uiPriority="46"/>
-    <w:lsdException w:name="Grid Table 2 Accent 3" w:uiPriority="47"/>
-    <w:lsdException w:name="Grid Table 3 Accent 3" w:uiPriority="48"/>
-    <w:lsdException w:name="Grid Table 4 Accent 3" w:uiPriority="49"/>
-    <w:lsdException w:name="Grid Table 5 Dark Accent 3" w:uiPriority="50"/>
-    <w:lsdException w:name="Grid Table 6 Colorful Accent 3" w:uiPriority="51"/>
-    <w:lsdException w:name="Grid Table 7 Colorful Accent 3" w:uiPriority="52"/>
-    <w:lsdException w:name="Grid Table 1 Light Accent 4" w:uiPriority="46"/>
-    <w:lsdException w:name="Grid Table 2 Accent 4" w:uiPriority="47"/>
-    <w:lsdException w:name="Grid Table 3 Accent 4" w:uiPriority="48"/>
-    <w:lsdException w:name="Grid Table 4 Accent 4" w:uiPriority="49"/>
-    <w:lsdException w:name="Grid Table 5 Dark Accent 4" w:uiPriority="50"/>
-    <w:lsdException w:name="Grid Table 6 Colorful Accent 4" w:uiPriority="51"/>
-    <w:lsdException w:name="Grid Table 7 Colorful Accent 4" w:uiPriority="52"/>
-    <w:lsdException w:name="Grid Table 1 Light Accent 5" w:uiPriority="46"/>
-    <w:lsdException w:name="Grid Table 2 Accent 5" w:uiPriority="47"/>
-    <w:lsdException w:name="Grid Table 3 Accent 5" w:uiPriority="48"/>
-    <w:lsdException w:name="Grid Table 4 Accent 5" w:uiPriority="49"/>
-    <w:lsdException w:name="Grid Table 5 Dark Accent 5" w:uiPriority="50"/>
-    <w:lsdException w:name="Grid Table 6 Colorful Accent 5" w:uiPriority="51"/>
-    <w:lsdException w:name="Grid Table 7 Colorful Accent 5" w:uiPriority="52"/>
-    <w:lsdException w:name="Grid Table 1 Light Accent 6" w:uiPriority="46"/>
-    <w:lsdException w:name="Grid Table 2 Accent 6" w:uiPriority="47"/>
-    <w:lsdException w:name="Grid Table 3 Accent 6" w:uiPriority="48"/>
-    <w:lsdException w:name="Grid Table 4 Accent 6" w:uiPriority="49"/>
-    <w:lsdException w:name="Grid Table 5 Dark Accent 6" w:uiPriority="50"/>
-    <w:lsdException w:name="Grid Table 6 Colorful Accent 6" w:uiPriority="51"/>
-    <w:lsdException w:name="Grid Table 7 Colorful Accent 6" w:uiPriority="52"/>
-    <w:lsdException w:name="List Table 1 Light" w:uiPriority="46"/>
-    <w:lsdException w:name="List Table 2" w:uiPriority="47"/>
-    <w:lsdException w:name="List Table 3" w:uiPriority="48"/>
-    <w:lsdException w:name="List Table 4" w:uiPriority="49"/>
-    <w:lsdException w:name="List Table 5 Dark" w:uiPriority="50"/>
-    <w:lsdException w:name="List Table 6 Colorful" w:uiPriority="51"/>
-    <w:lsdException w:name="List Table 7 Colorful" w:uiPriority="52"/>
-    <w:lsdException w:name="List Table 1 Light Accent 1" w:uiPriority="46"/>
-    <w:lsdException w:name="List Table 2 Accent 1" w:uiPriority="47"/>
-    <w:lsdException w:name="List Table 3 Accent 1" w:uiPriority="48"/>
-    <w:lsdException w:name="List Table 4 Accent 1" w:uiPriority="49"/>
-    <w:lsdException w:name="List Table 5 Dark Accent 1" w:uiPriority="50"/>
-    <w:lsdException w:name="List Table 6 Colorful Accent 1" w:uiPriority="51"/>
-    <w:lsdException w:name="List Table 7 Colorful Accent 1" w:uiPriority="52"/>
-    <w:lsdException w:name="List Table 1 Light Accent 2" w:uiPriority="46"/>
-    <w:lsdException w:name="List Table 2 Accent 2" w:uiPriority="47"/>
-    <w:lsdException w:name="List Table 3 Accent 2" w:uiPriority="48"/>
-    <w:lsdException w:name="List Table 4 Accent 2" w:uiPriority="49"/>
-    <w:lsdException w:name="List Table 5 Dark Accent 2" w:uiPriority="50"/>
-    <w:lsdException w:name="List Table 6 Colorful Accent 2" w:uiPriority="51"/>
-    <w:lsdException w:name="List Table 7 Colorful Accent 2" w:uiPriority="52"/>
-    <w:lsdException w:name="List Table 1 Light Accent 3" w:uiPriority="46"/>
-    <w:lsdException w:name="List Table 2 Accent 3" w:uiPriority="47"/>
-    <w:lsdException w:name="List Table 3 Accent 3" w:uiPriority="48"/>
-    <w:lsdException w:name="List Table 4 Accent 3" w:uiPriority="49"/>
-    <w:lsdException w:name="List Table 5 Dark Accent 3" w:uiPriority="50"/>
-    <w:lsdException w:name="List Table 6 Colorful Accent 3" w:uiPriority="51"/>
-    <w:lsdException w:name="List Table 7 Colorful Accent 3" w:uiPriority="52"/>
-    <w:lsdException w:name="List Table 1 Light Accent 4" w:uiPriority="46"/>
-    <w:lsdException w:name="List Table 2 Accent 4" w:uiPriority="47"/>
-    <w:lsdException w:name="List Table 3 Accent 4" w:uiPriority="48"/>
-    <w:lsdException w:name="List Table 4 Accent 4" w:uiPriority="49"/>
-    <w:lsdException w:name="List Table 5 Dark Accent 4" w:uiPriority="50"/>
-    <w:lsdException w:name="List Table 6 Colorful Accent 4" w:uiPriority="51"/>
-    <w:lsdException w:name="List Table 7 Colorful Accent 4" w:uiPriority="52"/>
-    <w:lsdException w:name="List Table 1 Light Accent 5" w:uiPriority="46"/>
-    <w:lsdException w:name="List Table 2 Accent 5" w:uiPriority="47"/>
-    <w:lsdException w:name="List Table 3 Accent 5" w:uiPriority="48"/>
-    <w:lsdException w:name="List Table 4 Accent 5" w:uiPriority="49"/>
-    <w:lsdException w:name="List Table 5 Dark Accent 5" w:uiPriority="50"/>
-    <w:lsdException w:name="List Table 6 Colorful Accent 5" w:uiPriority="51"/>
-    <w:lsdException w:name="List Table 7 Colorful Accent 5" w:uiPriority="52"/>
-    <w:lsdException w:name="List Table 1 Light Accent 6" w:uiPriority="46"/>
-    <w:lsdException w:name="List Table 2 Accent 6" w:uiPriority="47"/>
-    <w:lsdException w:name="List Table 3 Accent 6" w:uiPriority="48"/>
-    <w:lsdException w:name="List Table 4 Accent 6" w:uiPriority="49"/>
-    <w:lsdException w:name="List Table 5 Dark Accent 6" w:uiPriority="50"/>
-    <w:lsdException w:name="List Table 6 Colorful Accent 6" w:uiPriority="51"/>
-    <w:lsdException w:name="List Table 7 Colorful Accent 6" w:uiPriority="52"/>
+  <w:latentStyles w:defLockedState="0" w:defUIPriority="99" w:defSemiHidden="1" w:defUnhideWhenUsed="1" w:defQFormat="0" w:count="267">
+    <w:lsdException w:name="Normal" w:semiHidden="0" w:uiPriority="0" w:unhideWhenUsed="0" w:qFormat="1"/>
+    <w:lsdException w:name="heading 1" w:semiHidden="0" w:uiPriority="9" w:unhideWhenUsed="0" w:qFormat="1"/>
+    <w:lsdException w:name="heading 2" w:uiPriority="9" w:qFormat="1"/>
+    <w:lsdException w:name="heading 3" w:uiPriority="9" w:qFormat="1"/>
+    <w:lsdException w:name="heading 4" w:uiPriority="9" w:qFormat="1"/>
+    <w:lsdException w:name="heading 5" w:uiPriority="9" w:qFormat="1"/>
+    <w:lsdException w:name="heading 6" w:uiPriority="9" w:qFormat="1"/>
+    <w:lsdException w:name="heading 7" w:uiPriority="9" w:qFormat="1"/>
+    <w:lsdException w:name="heading 8" w:uiPriority="9" w:qFormat="1"/>
+    <w:lsdException w:name="heading 9" w:uiPriority="9" w:qFormat="1"/>
+    <w:lsdException w:name="toc 1" w:uiPriority="39" w:qFormat="1"/>
+    <w:lsdException w:name="toc 2" w:uiPriority="39" w:qFormat="1"/>
+    <w:lsdException w:name="toc 3" w:uiPriority="39" w:qFormat="1"/>
+    <w:lsdException w:name="toc 4" w:uiPriority="39"/>
+    <w:lsdException w:name="toc 5" w:uiPriority="39"/>
+    <w:lsdException w:name="toc 6" w:uiPriority="39"/>
+    <w:lsdException w:name="toc 7" w:uiPriority="39"/>
+    <w:lsdException w:name="toc 8" w:uiPriority="39"/>
+    <w:lsdException w:name="toc 9" w:uiPriority="39"/>
+    <w:lsdException w:name="caption" w:uiPriority="35" w:qFormat="1"/>
+    <w:lsdException w:name="Title" w:semiHidden="0" w:uiPriority="10" w:unhideWhenUsed="0" w:qFormat="1"/>
+    <w:lsdException w:name="Default Paragraph Font" w:uiPriority="1"/>
+    <w:lsdException w:name="Subtitle" w:semiHidden="0" w:uiPriority="11" w:unhideWhenUsed="0" w:qFormat="1"/>
+    <w:lsdException w:name="Strong" w:semiHidden="0" w:uiPriority="22" w:unhideWhenUsed="0" w:qFormat="1"/>
+    <w:lsdException w:name="Emphasis" w:semiHidden="0" w:uiPriority="20" w:unhideWhenUsed="0" w:qFormat="1"/>
+    <w:lsdException w:name="Table Grid" w:semiHidden="0" w:uiPriority="59" w:unhideWhenUsed="0"/>
+    <w:lsdException w:name="Placeholder Text" w:unhideWhenUsed="0"/>
+    <w:lsdException w:name="No Spacing" w:semiHidden="0" w:uiPriority="1" w:unhideWhenUsed="0" w:qFormat="1"/>
+    <w:lsdException w:name="Light Shading" w:semiHidden="0" w:uiPriority="60" w:unhideWhenUsed="0"/>
+    <w:lsdException w:name="Light List" w:semiHidden="0" w:uiPriority="61" w:unhideWhenUsed="0"/>
+    <w:lsdException w:name="Light Grid" w:semiHidden="0" w:uiPriority="62" w:unhideWhenUsed="0"/>
+    <w:lsdException w:name="Medium Shading 1" w:semiHidden="0" w:uiPriority="63" w:unhideWhenUsed="0"/>
+    <w:lsdException w:name="Medium Shading 2" w:semiHidden="0" w:uiPriority="64" w:unhideWhenUsed="0"/>
+    <w:lsdException w:name="Medium List 1" w:semiHidden="0" w:uiPriority="65" w:unhideWhenUsed="0"/>
+    <w:lsdException w:name="Medium List 2" w:semiHidden="0" w:uiPriority="66" w:unhideWhenUsed="0"/>
+    <w:lsdException w:name="Medium Grid 1" w:semiHidden="0" w:uiPriority="67" w:unhideWhenUsed="0"/>
+    <w:lsdException w:name="Medium Grid 2" w:semiHidden="0" w:uiPriority="68" w:unhideWhenUsed="0"/>
+    <w:lsdException w:name="Medium Grid 3" w:semiHidden="0" w:uiPriority="69" w:unhideWhenUsed="0"/>
+    <w:lsdException w:name="Dark List" w:semiHidden="0" w:uiPriority="70" w:unhideWhenUsed="0"/>
+    <w:lsdException w:name="Colorful Shading" w:semiHidden="0" w:uiPriority="71" w:unhideWhenUsed="0"/>
+    <w:lsdException w:name="Colorful List" w:semiHidden="0" w:uiPriority="72" w:unhideWhenUsed="0"/>
+    <w:lsdException w:name="Colorful Grid" w:semiHidden="0" w:uiPriority="73" w:unhideWhenUsed="0"/>
+    <w:lsdException w:name="Light Shading Accent 1" w:semiHidden="0" w:uiPriority="60" w:unhideWhenUsed="0"/>
+    <w:lsdException w:name="Light List Accent 1" w:semiHidden="0" w:uiPriority="61" w:unhideWhenUsed="0"/>
+    <w:lsdException w:name="Light Grid Accent 1" w:semiHidden="0" w:uiPriority="62" w:unhideWhenUsed="0"/>
+    <w:lsdException w:name="Medium Shading 1 Accent 1" w:semiHidden="0" w:uiPriority="63" w:unhideWhenUsed="0"/>
+    <w:lsdException w:name="Medium Shading 2 Accent 1" w:semiHidden="0" w:uiPriority="64" w:unhideWhenUsed="0"/>
+    <w:lsdException w:name="Medium List 1 Accent 1" w:semiHidden="0" w:uiPriority="65" w:unhideWhenUsed="0"/>
+    <w:lsdException w:name="Revision" w:unhideWhenUsed="0"/>
+    <w:lsdException w:name="List Paragraph" w:semiHidden="0" w:uiPriority="34" w:unhideWhenUsed="0" w:qFormat="1"/>
+    <w:lsdException w:name="Quote" w:semiHidden="0" w:uiPriority="29" w:unhideWhenUsed="0" w:qFormat="1"/>
+    <w:lsdException w:name="Intense Quote" w:semiHidden="0" w:uiPriority="30" w:unhideWhenUsed="0" w:qFormat="1"/>
+    <w:lsdException w:name="Medium List 2 Accent 1" w:semiHidden="0" w:uiPriority="66" w:unhideWhenUsed="0"/>
+    <w:lsdException w:name="Medium Grid 1 Accent 1" w:semiHidden="0" w:uiPriority="67" w:unhideWhenUsed="0"/>
+    <w:lsdException w:name="Medium Grid 2 Accent 1" w:semiHidden="0" w:uiPriority="68" w:unhideWhenUsed="0"/>
+    <w:lsdException w:name="Medium Grid 3 Accent 1" w:semiHidden="0" w:uiPriority="69" w:unhideWhenUsed="0"/>
+    <w:lsdException w:name="Dark List Accent 1" w:semiHidden="0" w:uiPriority="70" w:unhideWhenUsed="0"/>
+    <w:lsdException w:name="Colorful Shading Accent 1" w:semiHidden="0" w:uiPriority="71" w:unhideWhenUsed="0"/>
+    <w:lsdException w:name="Colorful List Accent 1" w:semiHidden="0" w:uiPriority="72" w:unhideWhenUsed="0"/>
+    <w:lsdException w:name="Colorful Grid Accent 1" w:semiHidden="0" w:uiPriority="73" w:unhideWhenUsed="0"/>
+    <w:lsdException w:name="Light Shading Accent 2" w:semiHidden="0" w:uiPriority="60" w:unhideWhenUsed="0"/>
+    <w:lsdException w:name="Light List Accent 2" w:semiHidden="0" w:uiPriority="61" w:unhideWhenUsed="0"/>
+    <w:lsdException w:name="Light Grid Accent 2" w:semiHidden="0" w:uiPriority="62" w:unhideWhenUsed="0"/>
+    <w:lsdException w:name="Medium Shading 1 Accent 2" w:semiHidden="0" w:uiPriority="63" w:unhideWhenUsed="0"/>
+    <w:lsdException w:name="Medium Shading 2 Accent 2" w:semiHidden="0" w:uiPriority="64" w:unhideWhenUsed="0"/>
+    <w:lsdException w:name="Medium List 1 Accent 2" w:semiHidden="0" w:uiPriority="65" w:unhideWhenUsed="0"/>
+    <w:lsdException w:name="Medium List 2 Accent 2" w:semiHidden="0" w:uiPriority="66" w:unhideWhenUsed="0"/>
+    <w:lsdException w:name="Medium Grid 1 Accent 2" w:semiHidden="0" w:uiPriority="67" w:unhideWhenUsed="0"/>
+    <w:lsdException w:name="Medium Grid 2 Accent 2" w:semiHidden="0" w:uiPriority="68" w:unhideWhenUsed="0"/>
+    <w:lsdException w:name="Medium Grid 3 Accent 2" w:semiHidden="0" w:uiPriority="69" w:unhideWhenUsed="0"/>
+    <w:lsdException w:name="Dark List Accent 2" w:semiHidden="0" w:uiPriority="70" w:unhideWhenUsed="0"/>
+    <w:lsdException w:name="Colorful Shading Accent 2" w:semiHidden="0" w:uiPriority="71" w:unhideWhenUsed="0"/>
+    <w:lsdException w:name="Colorful List Accent 2" w:semiHidden="0" w:uiPriority="72" w:unhideWhenUsed="0"/>
+    <w:lsdException w:name="Colorful Grid Accent 2" w:semiHidden="0" w:uiPriority="73" w:unhideWhenUsed="0"/>
+    <w:lsdException w:name="Light Shading Accent 3" w:semiHidden="0" w:uiPriority="60" w:unhideWhenUsed="0"/>
+    <w:lsdException w:name="Light List Accent 3" w:semiHidden="0" w:uiPriority="61" w:unhideWhenUsed="0"/>
+    <w:lsdException w:name="Light Grid Accent 3" w:semiHidden="0" w:uiPriority="62" w:unhideWhenUsed="0"/>
+    <w:lsdException w:name="Medium Shading 1 Accent 3" w:semiHidden="0" w:uiPriority="63" w:unhideWhenUsed="0"/>
+    <w:lsdException w:name="Medium Shading 2 Accent 3" w:semiHidden="0" w:uiPriority="64" w:unhideWhenUsed="0"/>
+    <w:lsdException w:name="Medium List 1 Accent 3" w:semiHidden="0" w:uiPriority="65" w:unhideWhenUsed="0"/>
+    <w:lsdException w:name="Medium List 2 Accent 3" w:semiHidden="0" w:uiPriority="66" w:unhideWhenUsed="0"/>
+    <w:lsdException w:name="Medium Grid 1 Accent 3" w:semiHidden="0" w:uiPriority="67" w:unhideWhenUsed="0"/>
+    <w:lsdException w:name="Medium Grid 2 Accent 3" w:semiHidden="0" w:uiPriority="68" w:unhideWhenUsed="0"/>
+    <w:lsdException w:name="Medium Grid 3 Accent 3" w:semiHidden="0" w:uiPriority="69" w:unhideWhenUsed="0"/>
+    <w:lsdException w:name="Dark List Accent 3" w:semiHidden="0" w:uiPriority="70" w:unhideWhenUsed="0"/>
+    <w:lsdException w:name="Colorful Shading Accent 3" w:semiHidden="0" w:uiPriority="71" w:unhideWhenUsed="0"/>
+    <w:lsdException w:name="Colorful List Accent 3" w:semiHidden="0" w:uiPriority="72" w:unhideWhenUsed="0"/>
+    <w:lsdException w:name="Colorful Grid Accent 3" w:semiHidden="0" w:uiPriority="73" w:unhideWhenUsed="0"/>
+    <w:lsdException w:name="Light Shading Accent 4" w:semiHidden="0" w:uiPriority="60" w:unhideWhenUsed="0"/>
+    <w:lsdException w:name="Light List Accent 4" w:semiHidden="0" w:uiPriority="61" w:unhideWhenUsed="0"/>
+    <w:lsdException w:name="Light Grid Accent 4" w:semiHidden="0" w:uiPriority="62" w:unhideWhenUsed="0"/>
+    <w:lsdException w:name="Medium Shading 1 Accent 4" w:semiHidden="0" w:uiPriority="63" w:unhideWhenUsed="0"/>
+    <w:lsdException w:name="Medium Shading 2 Accent 4" w:semiHidden="0" w:uiPriority="64" w:unhideWhenUsed="0"/>
+    <w:lsdException w:name="Medium List 1 Accent 4" w:semiHidden="0" w:uiPriority="65" w:unhideWhenUsed="0"/>
+    <w:lsdException w:name="Medium List 2 Accent 4" w:semiHidden="0" w:uiPriority="66" w:unhideWhenUsed="0"/>
+    <w:lsdException w:name="Medium Grid 1 Accent 4" w:semiHidden="0" w:uiPriority="67" w:unhideWhenUsed="0"/>
+    <w:lsdException w:name="Medium Grid 2 Accent 4" w:semiHidden="0" w:uiPriority="68" w:unhideWhenUsed="0"/>
+    <w:lsdException w:name="Medium Grid 3 Accent 4" w:semiHidden="0" w:uiPriority="69" w:unhideWhenUsed="0"/>
+    <w:lsdException w:name="Dark List Accent 4" w:semiHidden="0" w:uiPriority="70" w:unhideWhenUsed="0"/>
+    <w:lsdException w:name="Colorful Shading Accent 4" w:semiHidden="0" w:uiPriority="71" w:unhideWhenUsed="0"/>
+    <w:lsdException w:name="Colorful List Accent 4" w:semiHidden="0" w:uiPriority="72" w:unhideWhenUsed="0"/>
+    <w:lsdException w:name="Colorful Grid Accent 4" w:semiHidden="0" w:uiPriority="73" w:unhideWhenUsed="0"/>
+    <w:lsdException w:name="Light Shading Accent 5" w:semiHidden="0" w:uiPriority="60" w:unhideWhenUsed="0"/>
+    <w:lsdException w:name="Light List Accent 5" w:semiHidden="0" w:uiPriority="61" w:unhideWhenUsed="0"/>
+    <w:lsdException w:name="Light Grid Accent 5" w:semiHidden="0" w:uiPriority="62" w:unhideWhenUsed="0"/>
+    <w:lsdException w:name="Medium Shading 1 Accent 5" w:semiHidden="0" w:uiPriority="63" w:unhideWhenUsed="0"/>
+    <w:lsdException w:name="Medium Shading 2 Accent 5" w:semiHidden="0" w:uiPriority="64" w:unhideWhenUsed="0"/>
+    <w:lsdException w:name="Medium List 1 Accent 5" w:semiHidden="0" w:uiPriority="65" w:unhideWhenUsed="0"/>
+    <w:lsdException w:name="Medium List 2 Accent 5" w:semiHidden="0" w:uiPriority="66" w:unhideWhenUsed="0"/>
+    <w:lsdException w:name="Medium Grid 1 Accent 5" w:semiHidden="0" w:uiPriority="67" w:unhideWhenUsed="0"/>
+    <w:lsdException w:name="Medium Grid 2 Accent 5" w:semiHidden="0" w:uiPriority="68" w:unhideWhenUsed="0"/>
+    <w:lsdException w:name="Medium Grid 3 Accent 5" w:semiHidden="0" w:uiPriority="69" w:unhideWhenUsed="0"/>
+    <w:lsdException w:name="Dark List Accent 5" w:semiHidden="0" w:uiPriority="70" w:unhideWhenUsed="0"/>
+    <w:lsdException w:name="Colorful Shading Accent 5" w:semiHidden="0" w:uiPriority="71" w:unhideWhenUsed="0"/>
+    <w:lsdException w:name="Colorful List Accent 5" w:semiHidden="0" w:uiPriority="72" w:unhideWhenUsed="0"/>
+    <w:lsdException w:name="Colorful Grid Accent 5" w:semiHidden="0" w:uiPriority="73" w:unhideWhenUsed="0"/>
+    <w:lsdException w:name="Light Shading Accent 6" w:semiHidden="0" w:uiPriority="60" w:unhideWhenUsed="0"/>
+    <w:lsdException w:name="Light List Accent 6" w:semiHidden="0" w:uiPriority="61" w:unhideWhenUsed="0"/>
+    <w:lsdException w:name="Light Grid Accent 6" w:semiHidden="0" w:uiPriority="62" w:unhideWhenUsed="0"/>
+    <w:lsdException w:name="Medium Shading 1 Accent 6" w:semiHidden="0" w:uiPriority="63" w:unhideWhenUsed="0"/>
+    <w:lsdException w:name="Medium Shading 2 Accent 6" w:semiHidden="0" w:uiPriority="64" w:unhideWhenUsed="0"/>
+    <w:lsdException w:name="Medium List 1 Accent 6" w:semiHidden="0" w:uiPriority="65" w:unhideWhenUsed="0"/>
+    <w:lsdException w:name="Medium List 2 Accent 6" w:semiHidden="0" w:uiPriority="66" w:unhideWhenUsed="0"/>
+    <w:lsdException w:name="Medium Grid 1 Accent 6" w:semiHidden="0" w:uiPriority="67" w:unhideWhenUsed="0"/>
+    <w:lsdException w:name="Medium Grid 2 Accent 6" w:semiHidden="0" w:uiPriority="68" w:unhideWhenUsed="0"/>
+    <w:lsdException w:name="Medium Grid 3 Accent 6" w:semiHidden="0" w:uiPriority="69" w:unhideWhenUsed="0"/>
+    <w:lsdException w:name="Dark List Accent 6" w:semiHidden="0" w:uiPriority="70" w:unhideWhenUsed="0"/>
+    <w:lsdException w:name="Colorful Shading Accent 6" w:semiHidden="0" w:uiPriority="71" w:unhideWhenUsed="0"/>
+    <w:lsdException w:name="Colorful List Accent 6" w:semiHidden="0" w:uiPriority="72" w:unhideWhenUsed="0"/>
+    <w:lsdException w:name="Colorful Grid Accent 6" w:semiHidden="0" w:uiPriority="73" w:unhideWhenUsed="0"/>
+    <w:lsdException w:name="Subtle Emphasis" w:semiHidden="0" w:uiPriority="19" w:unhideWhenUsed="0" w:qFormat="1"/>
+    <w:lsdException w:name="Intense Emphasis" w:semiHidden="0" w:uiPriority="21" w:unhideWhenUsed="0" w:qFormat="1"/>
+    <w:lsdException w:name="Subtle Reference" w:semiHidden="0" w:uiPriority="31" w:unhideWhenUsed="0" w:qFormat="1"/>
+    <w:lsdException w:name="Intense Reference" w:semiHidden="0" w:uiPriority="32" w:unhideWhenUsed="0" w:qFormat="1"/>
+    <w:lsdException w:name="Book Title" w:semiHidden="0" w:uiPriority="33" w:unhideWhenUsed="0" w:qFormat="1"/>
+    <w:lsdException w:name="Bibliography" w:uiPriority="37"/>
+    <w:lsdException w:name="TOC Heading" w:uiPriority="39" w:qFormat="1"/>
   </w:latentStyles>
   <w:style w:type="paragraph" w:default="1" w:styleId="Normal">
     <w:name w:val="Normal"/>
@@ -26326,6 +26514,7 @@
     <w:uiPriority w:val="59"/>
     <w:rsid w:val="00074852"/>
     <w:tblPr>
+      <w:tblInd w:w="0" w:type="dxa"/>
       <w:tblBorders>
         <w:top w:val="single" w:sz="4" w:space="0" w:color="000000"/>
         <w:left w:val="single" w:sz="4" w:space="0" w:color="000000"/>
@@ -26334,6 +26523,12 @@
         <w:insideH w:val="single" w:sz="4" w:space="0" w:color="000000"/>
         <w:insideV w:val="single" w:sz="4" w:space="0" w:color="000000"/>
       </w:tblBorders>
+      <w:tblCellMar>
+        <w:top w:w="0" w:type="dxa"/>
+        <w:left w:w="108" w:type="dxa"/>
+        <w:bottom w:w="0" w:type="dxa"/>
+        <w:right w:w="108" w:type="dxa"/>
+      </w:tblCellMar>
     </w:tblPr>
   </w:style>
   <w:style w:type="character" w:customStyle="1" w:styleId="Heading1Char">
@@ -26673,6 +26868,196 @@
 </w:styles>
 </file>
 
+<file path=word/stylesWithEffects.xml><?xml version="1.0" encoding="utf-8"?>
+<w:styles xmlns:wpc="http://schemas.microsoft.com/office/word/2010/wordprocessingCanvas" xmlns:mc="http://schemas.openxmlformats.org/markup-compatibility/2006" xmlns:o="urn:schemas-microsoft-com:office:office" xmlns:r="http://schemas.openxmlformats.org/officeDocument/2006/relationships" xmlns:m="http://schemas.openxmlformats.org/officeDocument/2006/math" xmlns:v="urn:schemas-microsoft-com:vml" xmlns:wp14="http://schemas.microsoft.com/office/word/2010/wordprocessingDrawing" xmlns:wp="http://schemas.openxmlformats.org/drawingml/2006/wordprocessingDrawing" xmlns:w10="urn:schemas-microsoft-com:office:word" xmlns:w="http://schemas.openxmlformats.org/wordprocessingml/2006/main" xmlns:w14="http://schemas.microsoft.com/office/word/2010/wordml" xmlns:wpg="http://schemas.microsoft.com/office/word/2010/wordprocessingGroup" xmlns:wpi="http://schemas.microsoft.com/office/word/2010/wordprocessingInk" xmlns:wne="http://schemas.microsoft.com/office/word/2006/wordml" xmlns:wps="http://schemas.microsoft.com/office/word/2010/wordprocessingShape" mc:Ignorable="w14 wp14">
+  <w:docDefaults>
+    <w:rPrDefault>
+      <w:rPr>
+        <w:rFonts w:asciiTheme="minorHAnsi" w:eastAsiaTheme="minorEastAsia" w:hAnsiTheme="minorHAnsi" w:cstheme="minorBidi"/>
+        <w:sz w:val="22"/>
+        <w:szCs w:val="22"/>
+        <w:lang w:val="en-US" w:eastAsia="en-US" w:bidi="ar-SA"/>
+      </w:rPr>
+    </w:rPrDefault>
+    <w:pPrDefault>
+      <w:pPr>
+        <w:spacing w:after="200" w:line="276" w:lineRule="auto"/>
+      </w:pPr>
+    </w:pPrDefault>
+  </w:docDefaults>
+  <w:latentStyles w:defLockedState="0" w:defUIPriority="99" w:defSemiHidden="1" w:defUnhideWhenUsed="1" w:defQFormat="0" w:count="267">
+    <w:lsdException w:name="Normal" w:semiHidden="0" w:uiPriority="0" w:unhideWhenUsed="0" w:qFormat="1"/>
+    <w:lsdException w:name="heading 1" w:semiHidden="0" w:uiPriority="9" w:unhideWhenUsed="0" w:qFormat="1"/>
+    <w:lsdException w:name="heading 2" w:uiPriority="9" w:qFormat="1"/>
+    <w:lsdException w:name="heading 3" w:uiPriority="9" w:qFormat="1"/>
+    <w:lsdException w:name="heading 4" w:uiPriority="9" w:qFormat="1"/>
+    <w:lsdException w:name="heading 5" w:uiPriority="9" w:qFormat="1"/>
+    <w:lsdException w:name="heading 6" w:uiPriority="9" w:qFormat="1"/>
+    <w:lsdException w:name="heading 7" w:uiPriority="9" w:qFormat="1"/>
+    <w:lsdException w:name="heading 8" w:uiPriority="9" w:qFormat="1"/>
+    <w:lsdException w:name="heading 9" w:uiPriority="9" w:qFormat="1"/>
+    <w:lsdException w:name="toc 1" w:uiPriority="39"/>
+    <w:lsdException w:name="toc 2" w:uiPriority="39"/>
+    <w:lsdException w:name="toc 3" w:uiPriority="39"/>
+    <w:lsdException w:name="toc 4" w:uiPriority="39"/>
+    <w:lsdException w:name="toc 5" w:uiPriority="39"/>
+    <w:lsdException w:name="toc 6" w:uiPriority="39"/>
+    <w:lsdException w:name="toc 7" w:uiPriority="39"/>
+    <w:lsdException w:name="toc 8" w:uiPriority="39"/>
+    <w:lsdException w:name="toc 9" w:uiPriority="39"/>
+    <w:lsdException w:name="caption" w:uiPriority="35" w:qFormat="1"/>
+    <w:lsdException w:name="Title" w:semiHidden="0" w:uiPriority="10" w:unhideWhenUsed="0" w:qFormat="1"/>
+    <w:lsdException w:name="Default Paragraph Font" w:uiPriority="1"/>
+    <w:lsdException w:name="Subtitle" w:semiHidden="0" w:uiPriority="11" w:unhideWhenUsed="0" w:qFormat="1"/>
+    <w:lsdException w:name="Strong" w:semiHidden="0" w:uiPriority="22" w:unhideWhenUsed="0" w:qFormat="1"/>
+    <w:lsdException w:name="Emphasis" w:semiHidden="0" w:uiPriority="20" w:unhideWhenUsed="0" w:qFormat="1"/>
+    <w:lsdException w:name="Table Grid" w:semiHidden="0" w:uiPriority="59" w:unhideWhenUsed="0"/>
+    <w:lsdException w:name="Placeholder Text" w:unhideWhenUsed="0"/>
+    <w:lsdException w:name="No Spacing" w:semiHidden="0" w:uiPriority="1" w:unhideWhenUsed="0" w:qFormat="1"/>
+    <w:lsdException w:name="Light Shading" w:semiHidden="0" w:uiPriority="60" w:unhideWhenUsed="0"/>
+    <w:lsdException w:name="Light List" w:semiHidden="0" w:uiPriority="61" w:unhideWhenUsed="0"/>
+    <w:lsdException w:name="Light Grid" w:semiHidden="0" w:uiPriority="62" w:unhideWhenUsed="0"/>
+    <w:lsdException w:name="Medium Shading 1" w:semiHidden="0" w:uiPriority="63" w:unhideWhenUsed="0"/>
+    <w:lsdException w:name="Medium Shading 2" w:semiHidden="0" w:uiPriority="64" w:unhideWhenUsed="0"/>
+    <w:lsdException w:name="Medium List 1" w:semiHidden="0" w:uiPriority="65" w:unhideWhenUsed="0"/>
+    <w:lsdException w:name="Medium List 2" w:semiHidden="0" w:uiPriority="66" w:unhideWhenUsed="0"/>
+    <w:lsdException w:name="Medium Grid 1" w:semiHidden="0" w:uiPriority="67" w:unhideWhenUsed="0"/>
+    <w:lsdException w:name="Medium Grid 2" w:semiHidden="0" w:uiPriority="68" w:unhideWhenUsed="0"/>
+    <w:lsdException w:name="Medium Grid 3" w:semiHidden="0" w:uiPriority="69" w:unhideWhenUsed="0"/>
+    <w:lsdException w:name="Dark List" w:semiHidden="0" w:uiPriority="70" w:unhideWhenUsed="0"/>
+    <w:lsdException w:name="Colorful Shading" w:semiHidden="0" w:uiPriority="71" w:unhideWhenUsed="0"/>
+    <w:lsdException w:name="Colorful List" w:semiHidden="0" w:uiPriority="72" w:unhideWhenUsed="0"/>
+    <w:lsdException w:name="Colorful Grid" w:semiHidden="0" w:uiPriority="73" w:unhideWhenUsed="0"/>
+    <w:lsdException w:name="Light Shading Accent 1" w:semiHidden="0" w:uiPriority="60" w:unhideWhenUsed="0"/>
+    <w:lsdException w:name="Light List Accent 1" w:semiHidden="0" w:uiPriority="61" w:unhideWhenUsed="0"/>
+    <w:lsdException w:name="Light Grid Accent 1" w:semiHidden="0" w:uiPriority="62" w:unhideWhenUsed="0"/>
+    <w:lsdException w:name="Medium Shading 1 Accent 1" w:semiHidden="0" w:uiPriority="63" w:unhideWhenUsed="0"/>
+    <w:lsdException w:name="Medium Shading 2 Accent 1" w:semiHidden="0" w:uiPriority="64" w:unhideWhenUsed="0"/>
+    <w:lsdException w:name="Medium List 1 Accent 1" w:semiHidden="0" w:uiPriority="65" w:unhideWhenUsed="0"/>
+    <w:lsdException w:name="Revision" w:unhideWhenUsed="0"/>
+    <w:lsdException w:name="List Paragraph" w:semiHidden="0" w:uiPriority="34" w:unhideWhenUsed="0" w:qFormat="1"/>
+    <w:lsdException w:name="Quote" w:semiHidden="0" w:uiPriority="29" w:unhideWhenUsed="0" w:qFormat="1"/>
+    <w:lsdException w:name="Intense Quote" w:semiHidden="0" w:uiPriority="30" w:unhideWhenUsed="0" w:qFormat="1"/>
+    <w:lsdException w:name="Medium List 2 Accent 1" w:semiHidden="0" w:uiPriority="66" w:unhideWhenUsed="0"/>
+    <w:lsdException w:name="Medium Grid 1 Accent 1" w:semiHidden="0" w:uiPriority="67" w:unhideWhenUsed="0"/>
+    <w:lsdException w:name="Medium Grid 2 Accent 1" w:semiHidden="0" w:uiPriority="68" w:unhideWhenUsed="0"/>
+    <w:lsdException w:name="Medium Grid 3 Accent 1" w:semiHidden="0" w:uiPriority="69" w:unhideWhenUsed="0"/>
+    <w:lsdException w:name="Dark List Accent 1" w:semiHidden="0" w:uiPriority="70" w:unhideWhenUsed="0"/>
+    <w:lsdException w:name="Colorful Shading Accent 1" w:semiHidden="0" w:uiPriority="71" w:unhideWhenUsed="0"/>
+    <w:lsdException w:name="Colorful List Accent 1" w:semiHidden="0" w:uiPriority="72" w:unhideWhenUsed="0"/>
+    <w:lsdException w:name="Colorful Grid Accent 1" w:semiHidden="0" w:uiPriority="73" w:unhideWhenUsed="0"/>
+    <w:lsdException w:name="Light Shading Accent 2" w:semiHidden="0" w:uiPriority="60" w:unhideWhenUsed="0"/>
+    <w:lsdException w:name="Light List Accent 2" w:semiHidden="0" w:uiPriority="61" w:unhideWhenUsed="0"/>
+    <w:lsdException w:name="Light Grid Accent 2" w:semiHidden="0" w:uiPriority="62" w:unhideWhenUsed="0"/>
+    <w:lsdException w:name="Medium Shading 1 Accent 2" w:semiHidden="0" w:uiPriority="63" w:unhideWhenUsed="0"/>
+    <w:lsdException w:name="Medium Shading 2 Accent 2" w:semiHidden="0" w:uiPriority="64" w:unhideWhenUsed="0"/>
+    <w:lsdException w:name="Medium List 1 Accent 2" w:semiHidden="0" w:uiPriority="65" w:unhideWhenUsed="0"/>
+    <w:lsdException w:name="Medium List 2 Accent 2" w:semiHidden="0" w:uiPriority="66" w:unhideWhenUsed="0"/>
+    <w:lsdException w:name="Medium Grid 1 Accent 2" w:semiHidden="0" w:uiPriority="67" w:unhideWhenUsed="0"/>
+    <w:lsdException w:name="Medium Grid 2 Accent 2" w:semiHidden="0" w:uiPriority="68" w:unhideWhenUsed="0"/>
+    <w:lsdException w:name="Medium Grid 3 Accent 2" w:semiHidden="0" w:uiPriority="69" w:unhideWhenUsed="0"/>
+    <w:lsdException w:name="Dark List Accent 2" w:semiHidden="0" w:uiPriority="70" w:unhideWhenUsed="0"/>
+    <w:lsdException w:name="Colorful Shading Accent 2" w:semiHidden="0" w:uiPriority="71" w:unhideWhenUsed="0"/>
+    <w:lsdException w:name="Colorful List Accent 2" w:semiHidden="0" w:uiPriority="72" w:unhideWhenUsed="0"/>
+    <w:lsdException w:name="Colorful Grid Accent 2" w:semiHidden="0" w:uiPriority="73" w:unhideWhenUsed="0"/>
+    <w:lsdException w:name="Light Shading Accent 3" w:semiHidden="0" w:uiPriority="60" w:unhideWhenUsed="0"/>
+    <w:lsdException w:name="Light List Accent 3" w:semiHidden="0" w:uiPriority="61" w:unhideWhenUsed="0"/>
+    <w:lsdException w:name="Light Grid Accent 3" w:semiHidden="0" w:uiPriority="62" w:unhideWhenUsed="0"/>
+    <w:lsdException w:name="Medium Shading 1 Accent 3" w:semiHidden="0" w:uiPriority="63" w:unhideWhenUsed="0"/>
+    <w:lsdException w:name="Medium Shading 2 Accent 3" w:semiHidden="0" w:uiPriority="64" w:unhideWhenUsed="0"/>
+    <w:lsdException w:name="Medium List 1 Accent 3" w:semiHidden="0" w:uiPriority="65" w:unhideWhenUsed="0"/>
+    <w:lsdException w:name="Medium List 2 Accent 3" w:semiHidden="0" w:uiPriority="66" w:unhideWhenUsed="0"/>
+    <w:lsdException w:name="Medium Grid 1 Accent 3" w:semiHidden="0" w:uiPriority="67" w:unhideWhenUsed="0"/>
+    <w:lsdException w:name="Medium Grid 2 Accent 3" w:semiHidden="0" w:uiPriority="68" w:unhideWhenUsed="0"/>
+    <w:lsdException w:name="Medium Grid 3 Accent 3" w:semiHidden="0" w:uiPriority="69" w:unhideWhenUsed="0"/>
+    <w:lsdException w:name="Dark List Accent 3" w:semiHidden="0" w:uiPriority="70" w:unhideWhenUsed="0"/>
+    <w:lsdException w:name="Colorful Shading Accent 3" w:semiHidden="0" w:uiPriority="71" w:unhideWhenUsed="0"/>
+    <w:lsdException w:name="Colorful List Accent 3" w:semiHidden="0" w:uiPriority="72" w:unhideWhenUsed="0"/>
+    <w:lsdException w:name="Colorful Grid Accent 3" w:semiHidden="0" w:uiPriority="73" w:unhideWhenUsed="0"/>
+    <w:lsdException w:name="Light Shading Accent 4" w:semiHidden="0" w:uiPriority="60" w:unhideWhenUsed="0"/>
+    <w:lsdException w:name="Light List Accent 4" w:semiHidden="0" w:uiPriority="61" w:unhideWhenUsed="0"/>
+    <w:lsdException w:name="Light Grid Accent 4" w:semiHidden="0" w:uiPriority="62" w:unhideWhenUsed="0"/>
+    <w:lsdException w:name="Medium Shading 1 Accent 4" w:semiHidden="0" w:uiPriority="63" w:unhideWhenUsed="0"/>
+    <w:lsdException w:name="Medium Shading 2 Accent 4" w:semiHidden="0" w:uiPriority="64" w:unhideWhenUsed="0"/>
+    <w:lsdException w:name="Medium List 1 Accent 4" w:semiHidden="0" w:uiPriority="65" w:unhideWhenUsed="0"/>
+    <w:lsdException w:name="Medium List 2 Accent 4" w:semiHidden="0" w:uiPriority="66" w:unhideWhenUsed="0"/>
+    <w:lsdException w:name="Medium Grid 1 Accent 4" w:semiHidden="0" w:uiPriority="67" w:unhideWhenUsed="0"/>
+    <w:lsdException w:name="Medium Grid 2 Accent 4" w:semiHidden="0" w:uiPriority="68" w:unhideWhenUsed="0"/>
+    <w:lsdException w:name="Medium Grid 3 Accent 4" w:semiHidden="0" w:uiPriority="69" w:unhideWhenUsed="0"/>
+    <w:lsdException w:name="Dark List Accent 4" w:semiHidden="0" w:uiPriority="70" w:unhideWhenUsed="0"/>
+    <w:lsdException w:name="Colorful Shading Accent 4" w:semiHidden="0" w:uiPriority="71" w:unhideWhenUsed="0"/>
+    <w:lsdException w:name="Colorful List Accent 4" w:semiHidden="0" w:uiPriority="72" w:unhideWhenUsed="0"/>
+    <w:lsdException w:name="Colorful Grid Accent 4" w:semiHidden="0" w:uiPriority="73" w:unhideWhenUsed="0"/>
+    <w:lsdException w:name="Light Shading Accent 5" w:semiHidden="0" w:uiPriority="60" w:unhideWhenUsed="0"/>
+    <w:lsdException w:name="Light List Accent 5" w:semiHidden="0" w:uiPriority="61" w:unhideWhenUsed="0"/>
+    <w:lsdException w:name="Light Grid Accent 5" w:semiHidden="0" w:uiPriority="62" w:unhideWhenUsed="0"/>
+    <w:lsdException w:name="Medium Shading 1 Accent 5" w:semiHidden="0" w:uiPriority="63" w:unhideWhenUsed="0"/>
+    <w:lsdException w:name="Medium Shading 2 Accent 5" w:semiHidden="0" w:uiPriority="64" w:unhideWhenUsed="0"/>
+    <w:lsdException w:name="Medium List 1 Accent 5" w:semiHidden="0" w:uiPriority="65" w:unhideWhenUsed="0"/>
+    <w:lsdException w:name="Medium List 2 Accent 5" w:semiHidden="0" w:uiPriority="66" w:unhideWhenUsed="0"/>
+    <w:lsdException w:name="Medium Grid 1 Accent 5" w:semiHidden="0" w:uiPriority="67" w:unhideWhenUsed="0"/>
+    <w:lsdException w:name="Medium Grid 2 Accent 5" w:semiHidden="0" w:uiPriority="68" w:unhideWhenUsed="0"/>
+    <w:lsdException w:name="Medium Grid 3 Accent 5" w:semiHidden="0" w:uiPriority="69" w:unhideWhenUsed="0"/>
+    <w:lsdException w:name="Dark List Accent 5" w:semiHidden="0" w:uiPriority="70" w:unhideWhenUsed="0"/>
+    <w:lsdException w:name="Colorful Shading Accent 5" w:semiHidden="0" w:uiPriority="71" w:unhideWhenUsed="0"/>
+    <w:lsdException w:name="Colorful List Accent 5" w:semiHidden="0" w:uiPriority="72" w:unhideWhenUsed="0"/>
+    <w:lsdException w:name="Colorful Grid Accent 5" w:semiHidden="0" w:uiPriority="73" w:unhideWhenUsed="0"/>
+    <w:lsdException w:name="Light Shading Accent 6" w:semiHidden="0" w:uiPriority="60" w:unhideWhenUsed="0"/>
+    <w:lsdException w:name="Light List Accent 6" w:semiHidden="0" w:uiPriority="61" w:unhideWhenUsed="0"/>
+    <w:lsdException w:name="Light Grid Accent 6" w:semiHidden="0" w:uiPriority="62" w:unhideWhenUsed="0"/>
+    <w:lsdException w:name="Medium Shading 1 Accent 6" w:semiHidden="0" w:uiPriority="63" w:unhideWhenUsed="0"/>
+    <w:lsdException w:name="Medium Shading 2 Accent 6" w:semiHidden="0" w:uiPriority="64" w:unhideWhenUsed="0"/>
+    <w:lsdException w:name="Medium List 1 Accent 6" w:semiHidden="0" w:uiPriority="65" w:unhideWhenUsed="0"/>
+    <w:lsdException w:name="Medium List 2 Accent 6" w:semiHidden="0" w:uiPriority="66" w:unhideWhenUsed="0"/>
+    <w:lsdException w:name="Medium Grid 1 Accent 6" w:semiHidden="0" w:uiPriority="67" w:unhideWhenUsed="0"/>
+    <w:lsdException w:name="Medium Grid 2 Accent 6" w:semiHidden="0" w:uiPriority="68" w:unhideWhenUsed="0"/>
+    <w:lsdException w:name="Medium Grid 3 Accent 6" w:semiHidden="0" w:uiPriority="69" w:unhideWhenUsed="0"/>
+    <w:lsdException w:name="Dark List Accent 6" w:semiHidden="0" w:uiPriority="70" w:unhideWhenUsed="0"/>
+    <w:lsdException w:name="Colorful Shading Accent 6" w:semiHidden="0" w:uiPriority="71" w:unhideWhenUsed="0"/>
+    <w:lsdException w:name="Colorful List Accent 6" w:semiHidden="0" w:uiPriority="72" w:unhideWhenUsed="0"/>
+    <w:lsdException w:name="Colorful Grid Accent 6" w:semiHidden="0" w:uiPriority="73" w:unhideWhenUsed="0"/>
+    <w:lsdException w:name="Subtle Emphasis" w:semiHidden="0" w:uiPriority="19" w:unhideWhenUsed="0" w:qFormat="1"/>
+    <w:lsdException w:name="Intense Emphasis" w:semiHidden="0" w:uiPriority="21" w:unhideWhenUsed="0" w:qFormat="1"/>
+    <w:lsdException w:name="Subtle Reference" w:semiHidden="0" w:uiPriority="31" w:unhideWhenUsed="0" w:qFormat="1"/>
+    <w:lsdException w:name="Intense Reference" w:semiHidden="0" w:uiPriority="32" w:unhideWhenUsed="0" w:qFormat="1"/>
+    <w:lsdException w:name="Book Title" w:semiHidden="0" w:uiPriority="33" w:unhideWhenUsed="0" w:qFormat="1"/>
+    <w:lsdException w:name="Bibliography" w:uiPriority="37"/>
+    <w:lsdException w:name="TOC Heading" w:uiPriority="39" w:qFormat="1"/>
+  </w:latentStyles>
+  <w:style w:type="paragraph" w:default="1" w:styleId="Normal">
+    <w:name w:val="Normal"/>
+    <w:qFormat/>
+  </w:style>
+  <w:style w:type="character" w:default="1" w:styleId="DefaultParagraphFont">
+    <w:name w:val="Default Paragraph Font"/>
+    <w:uiPriority w:val="1"/>
+    <w:semiHidden/>
+    <w:unhideWhenUsed/>
+  </w:style>
+  <w:style w:type="table" w:default="1" w:styleId="TableNormal">
+    <w:name w:val="Normal Table"/>
+    <w:uiPriority w:val="99"/>
+    <w:semiHidden/>
+    <w:unhideWhenUsed/>
+    <w:tblPr>
+      <w:tblInd w:w="0" w:type="dxa"/>
+      <w:tblCellMar>
+        <w:top w:w="0" w:type="dxa"/>
+        <w:left w:w="108" w:type="dxa"/>
+        <w:bottom w:w="0" w:type="dxa"/>
+        <w:right w:w="108" w:type="dxa"/>
+      </w:tblCellMar>
+    </w:tblPr>
+  </w:style>
+  <w:style w:type="numbering" w:default="1" w:styleId="NoList">
+    <w:name w:val="No List"/>
+    <w:uiPriority w:val="99"/>
+    <w:semiHidden/>
+    <w:unhideWhenUsed/>
+  </w:style>
+</w:styles>
+</file>
+
 <file path=word/theme/theme1.xml><?xml version="1.0" encoding="utf-8"?>
 <a:theme xmlns:a="http://schemas.openxmlformats.org/drawingml/2006/main" name="Office Theme">
   <a:themeElements>
@@ -26928,7 +27313,7 @@
   <a:extraClrSchemeLst/>
   <a:extLst>
     <a:ext uri="{05A4C25C-085E-4340-85A3-A5531E510DB2}">
-      <thm15:themeFamily xmlns:thm15="http://schemas.microsoft.com/office/thememl/2012/main" name="Office Theme" id="{62F939B6-93AF-4DB8-9C6B-D6C7DFDC589F}" vid="{4A3C46E8-61CC-4603-A589-7422A47A8E4A}"/>
+      <thm15:themeFamily xmlns="" xmlns:thm15="http://schemas.microsoft.com/office/thememl/2012/main" name="Office Theme" id="{62F939B6-93AF-4DB8-9C6B-D6C7DFDC589F}" vid="{4A3C46E8-61CC-4603-A589-7422A47A8E4A}"/>
     </a:ext>
   </a:extLst>
 </a:theme>
@@ -26939,7 +27324,7 @@
 </file>
 
 <file path=customXml/itemProps1.xml><?xml version="1.0" encoding="utf-8"?>
-<ds:datastoreItem xmlns:ds="http://schemas.openxmlformats.org/officeDocument/2006/customXml" ds:itemID="{8C537C6B-74D3-4DE4-84D3-83EDFF129EA0}">
+<ds:datastoreItem xmlns:ds="http://schemas.openxmlformats.org/officeDocument/2006/customXml" ds:itemID="{6E5DA6E9-9228-4CA8-B3F4-C4F317F8980A}">
   <ds:schemaRefs>
     <ds:schemaRef ds:uri="http://schemas.openxmlformats.org/officeDocument/2006/bibliography"/>
   </ds:schemaRefs>

</xml_diff>

<commit_message>
ThuLV -Cập nhật lược đồ tuần tự của UC5-Chuyển tiền
</commit_message>
<xml_diff>
--- a/Documents/TLĐT_Nhóm Trương Tiến Phúc.docx
+++ b/Documents/TLĐT_Nhóm Trương Tiến Phúc.docx
@@ -5516,6 +5516,13 @@
           <w:sz w:val="24"/>
           <w:szCs w:val="24"/>
         </w:rPr>
+        <w:t>Lê Văn Thứ</w:t>
+      </w:r>
+      <w:r>
+        <w:rPr>
+          <w:sz w:val="24"/>
+          <w:szCs w:val="24"/>
+        </w:rPr>
         <w:tab/>
       </w:r>
       <w:r>
@@ -5524,6 +5531,19 @@
           <w:szCs w:val="24"/>
         </w:rPr>
         <w:tab/>
+      </w:r>
+      <w:r>
+        <w:rPr>
+          <w:sz w:val="24"/>
+          <w:szCs w:val="24"/>
+        </w:rPr>
+        <w:tab/>
+      </w:r>
+      <w:r>
+        <w:rPr>
+          <w:sz w:val="24"/>
+          <w:szCs w:val="24"/>
+        </w:rPr>
         <w:t xml:space="preserve">Ngày </w:t>
       </w:r>
       <w:r>
@@ -5540,7 +5560,7 @@
           <w:szCs w:val="24"/>
           <w:u w:val="single"/>
         </w:rPr>
-        <w:tab/>
+        <w:t>06/04/2015</w:t>
       </w:r>
       <w:r>
         <w:rPr>
@@ -5588,6 +5608,7 @@
           <w:szCs w:val="24"/>
         </w:rPr>
         <w:tab/>
+        <w:t>Designer, Dev</w:t>
       </w:r>
     </w:p>
     <w:p>
@@ -5599,6 +5620,27 @@
           <w:szCs w:val="24"/>
         </w:rPr>
       </w:pPr>
+      <w:r>
+        <w:rPr>
+          <w:sz w:val="24"/>
+          <w:szCs w:val="24"/>
+        </w:rPr>
+        <w:tab/>
+      </w:r>
+      <w:r>
+        <w:rPr>
+          <w:sz w:val="24"/>
+          <w:szCs w:val="24"/>
+        </w:rPr>
+        <w:tab/>
+      </w:r>
+      <w:r>
+        <w:rPr>
+          <w:sz w:val="24"/>
+          <w:szCs w:val="24"/>
+        </w:rPr>
+        <w:tab/>
+      </w:r>
     </w:p>
     <w:p>
       <w:pPr>
@@ -5637,6 +5679,16 @@
         <w:rPr>
           <w:sz w:val="24"/>
           <w:szCs w:val="24"/>
+        </w:rPr>
+      </w:pPr>
+    </w:p>
+    <w:p>
+      <w:pPr>
+        <w:spacing w:before="0" w:beforeAutospacing="0" w:after="0" w:afterAutospacing="0" w:line="240" w:lineRule="auto"/>
+        <w:jc w:val="both"/>
+        <w:rPr>
+          <w:sz w:val="24"/>
+          <w:szCs w:val="24"/>
           <w:u w:val="single"/>
         </w:rPr>
       </w:pPr>
@@ -5667,6 +5719,21 @@
           <w:szCs w:val="24"/>
         </w:rPr>
         <w:tab/>
+      </w:r>
+      <w:r>
+        <w:rPr>
+          <w:sz w:val="24"/>
+          <w:szCs w:val="24"/>
+        </w:rPr>
+        <w:t xml:space="preserve">                        </w:t>
+      </w:r>
+      <w:bookmarkStart w:id="0" w:name="_GoBack"/>
+      <w:bookmarkEnd w:id="0"/>
+      <w:r>
+        <w:rPr>
+          <w:sz w:val="24"/>
+          <w:szCs w:val="24"/>
+        </w:rPr>
         <w:t xml:space="preserve">Ngày </w:t>
       </w:r>
       <w:r>
@@ -10421,9 +10488,9 @@
           <w:szCs w:val="24"/>
         </w:rPr>
       </w:pPr>
-      <w:bookmarkStart w:id="0" w:name="_Toc356850040"/>
-      <w:bookmarkStart w:id="1" w:name="_Toc414290180"/>
-      <w:bookmarkStart w:id="2" w:name="_Toc415901098"/>
+      <w:bookmarkStart w:id="1" w:name="_Toc356850040"/>
+      <w:bookmarkStart w:id="2" w:name="_Toc414290180"/>
+      <w:bookmarkStart w:id="3" w:name="_Toc415901098"/>
       <w:r>
         <w:rPr>
           <w:szCs w:val="24"/>
@@ -10431,23 +10498,23 @@
         <w:lastRenderedPageBreak/>
         <w:t>1. GIỚI THIỆU</w:t>
       </w:r>
-      <w:bookmarkEnd w:id="0"/>
       <w:bookmarkEnd w:id="1"/>
       <w:bookmarkEnd w:id="2"/>
+      <w:bookmarkEnd w:id="3"/>
     </w:p>
     <w:p>
       <w:pPr>
         <w:pStyle w:val="Heading2"/>
       </w:pPr>
-      <w:bookmarkStart w:id="3" w:name="_Toc356850041"/>
-      <w:bookmarkStart w:id="4" w:name="_Toc414290181"/>
-      <w:bookmarkStart w:id="5" w:name="_Toc415901099"/>
+      <w:bookmarkStart w:id="4" w:name="_Toc356850041"/>
+      <w:bookmarkStart w:id="5" w:name="_Toc414290181"/>
+      <w:bookmarkStart w:id="6" w:name="_Toc415901099"/>
       <w:r>
         <w:t>1.1. Mục đích tài liệu</w:t>
       </w:r>
-      <w:bookmarkEnd w:id="3"/>
       <w:bookmarkEnd w:id="4"/>
       <w:bookmarkEnd w:id="5"/>
+      <w:bookmarkEnd w:id="6"/>
     </w:p>
     <w:p>
       <w:pPr>
@@ -10528,9 +10595,9 @@
       <w:pPr>
         <w:pStyle w:val="Heading2"/>
       </w:pPr>
-      <w:bookmarkStart w:id="6" w:name="_Toc356850042"/>
-      <w:bookmarkStart w:id="7" w:name="_Toc414290182"/>
-      <w:bookmarkStart w:id="8" w:name="_Toc415901100"/>
+      <w:bookmarkStart w:id="7" w:name="_Toc356850042"/>
+      <w:bookmarkStart w:id="8" w:name="_Toc414290182"/>
+      <w:bookmarkStart w:id="9" w:name="_Toc415901100"/>
       <w:r>
         <w:t xml:space="preserve">1.2. Phạm </w:t>
       </w:r>
@@ -10542,9 +10609,9 @@
       <w:r>
         <w:t xml:space="preserve"> tài liệu</w:t>
       </w:r>
-      <w:bookmarkEnd w:id="6"/>
       <w:bookmarkEnd w:id="7"/>
       <w:bookmarkEnd w:id="8"/>
+      <w:bookmarkEnd w:id="9"/>
     </w:p>
     <w:p>
       <w:pPr>
@@ -10584,15 +10651,15 @@
       <w:pPr>
         <w:pStyle w:val="Heading2"/>
       </w:pPr>
-      <w:bookmarkStart w:id="9" w:name="_Toc356850043"/>
-      <w:bookmarkStart w:id="10" w:name="_Toc414290183"/>
-      <w:bookmarkStart w:id="11" w:name="_Toc415901101"/>
+      <w:bookmarkStart w:id="10" w:name="_Toc356850043"/>
+      <w:bookmarkStart w:id="11" w:name="_Toc414290183"/>
+      <w:bookmarkStart w:id="12" w:name="_Toc415901101"/>
       <w:r>
         <w:t>1.3. Thuật ngữ và các từ viết tắt</w:t>
       </w:r>
-      <w:bookmarkEnd w:id="9"/>
       <w:bookmarkEnd w:id="10"/>
       <w:bookmarkEnd w:id="11"/>
+      <w:bookmarkEnd w:id="12"/>
     </w:p>
     <w:tbl>
       <w:tblPr>
@@ -11056,15 +11123,15 @@
       <w:pPr>
         <w:pStyle w:val="Heading2"/>
       </w:pPr>
-      <w:bookmarkStart w:id="12" w:name="_Toc356850044"/>
-      <w:bookmarkStart w:id="13" w:name="_Toc414290184"/>
-      <w:bookmarkStart w:id="14" w:name="_Toc415901102"/>
+      <w:bookmarkStart w:id="13" w:name="_Toc356850044"/>
+      <w:bookmarkStart w:id="14" w:name="_Toc414290184"/>
+      <w:bookmarkStart w:id="15" w:name="_Toc415901102"/>
       <w:r>
         <w:t>1.4. Tài liệu tham khảo</w:t>
       </w:r>
-      <w:bookmarkEnd w:id="12"/>
       <w:bookmarkEnd w:id="13"/>
       <w:bookmarkEnd w:id="14"/>
+      <w:bookmarkEnd w:id="15"/>
     </w:p>
     <w:p>
       <w:pPr>
@@ -11572,15 +11639,15 @@
       <w:pPr>
         <w:pStyle w:val="Heading2"/>
       </w:pPr>
-      <w:bookmarkStart w:id="15" w:name="_Toc356850045"/>
-      <w:bookmarkStart w:id="16" w:name="_Toc414290185"/>
-      <w:bookmarkStart w:id="17" w:name="_Toc415901103"/>
+      <w:bookmarkStart w:id="16" w:name="_Toc356850045"/>
+      <w:bookmarkStart w:id="17" w:name="_Toc414290185"/>
+      <w:bookmarkStart w:id="18" w:name="_Toc415901103"/>
       <w:r>
         <w:t>1.5. Mô tả tài liệu</w:t>
       </w:r>
-      <w:bookmarkEnd w:id="15"/>
       <w:bookmarkEnd w:id="16"/>
       <w:bookmarkEnd w:id="17"/>
+      <w:bookmarkEnd w:id="18"/>
     </w:p>
     <w:p>
       <w:pPr>
@@ -11938,9 +12005,9 @@
           <w:szCs w:val="24"/>
         </w:rPr>
       </w:pPr>
-      <w:bookmarkStart w:id="18" w:name="_Toc356850046"/>
-      <w:bookmarkStart w:id="19" w:name="_Toc414290186"/>
-      <w:bookmarkStart w:id="20" w:name="_Toc415901104"/>
+      <w:bookmarkStart w:id="19" w:name="_Toc356850046"/>
+      <w:bookmarkStart w:id="20" w:name="_Toc414290186"/>
+      <w:bookmarkStart w:id="21" w:name="_Toc415901104"/>
       <w:r>
         <w:rPr>
           <w:szCs w:val="24"/>
@@ -11948,17 +12015,17 @@
         <w:lastRenderedPageBreak/>
         <w:t>2. TỔNG QUAN VỀ PHẦN MỀM</w:t>
       </w:r>
-      <w:bookmarkEnd w:id="18"/>
       <w:bookmarkEnd w:id="19"/>
       <w:bookmarkEnd w:id="20"/>
+      <w:bookmarkEnd w:id="21"/>
     </w:p>
     <w:p>
       <w:pPr>
         <w:pStyle w:val="Heading2"/>
       </w:pPr>
-      <w:bookmarkStart w:id="21" w:name="_Toc356850047"/>
-      <w:bookmarkStart w:id="22" w:name="_Toc414290187"/>
-      <w:bookmarkStart w:id="23" w:name="_Toc415901105"/>
+      <w:bookmarkStart w:id="22" w:name="_Toc356850047"/>
+      <w:bookmarkStart w:id="23" w:name="_Toc414290187"/>
+      <w:bookmarkStart w:id="24" w:name="_Toc415901105"/>
       <w:r>
         <w:t xml:space="preserve">2.1. Yêu cầu </w:t>
       </w:r>
@@ -11970,19 +12037,19 @@
       <w:r>
         <w:t xml:space="preserve"> của phần mềm</w:t>
       </w:r>
-      <w:bookmarkEnd w:id="21"/>
       <w:bookmarkEnd w:id="22"/>
       <w:bookmarkEnd w:id="23"/>
+      <w:bookmarkEnd w:id="24"/>
     </w:p>
     <w:p>
       <w:pPr>
         <w:pStyle w:val="Heading2"/>
       </w:pPr>
-      <w:bookmarkStart w:id="24" w:name="_Toc415901106"/>
+      <w:bookmarkStart w:id="25" w:name="_Toc415901106"/>
       <w:r>
         <w:t>Yêu cầu của khách hàng:</w:t>
       </w:r>
-      <w:bookmarkEnd w:id="24"/>
+      <w:bookmarkEnd w:id="25"/>
     </w:p>
     <w:p>
       <w:pPr>
@@ -12529,16 +12596,16 @@
       <w:pPr>
         <w:pStyle w:val="Heading2"/>
       </w:pPr>
-      <w:bookmarkStart w:id="25" w:name="_Toc356850048"/>
-      <w:bookmarkStart w:id="26" w:name="_Toc414290188"/>
-      <w:bookmarkStart w:id="27" w:name="_Toc415901107"/>
+      <w:bookmarkStart w:id="26" w:name="_Toc356850048"/>
+      <w:bookmarkStart w:id="27" w:name="_Toc414290188"/>
+      <w:bookmarkStart w:id="28" w:name="_Toc415901107"/>
       <w:r>
         <w:lastRenderedPageBreak/>
         <w:t>2.2. Mục tiêu của phần mềm</w:t>
       </w:r>
-      <w:bookmarkEnd w:id="25"/>
       <w:bookmarkEnd w:id="26"/>
       <w:bookmarkEnd w:id="27"/>
+      <w:bookmarkEnd w:id="28"/>
     </w:p>
     <w:p>
       <w:pPr>
@@ -12577,15 +12644,15 @@
       <w:pPr>
         <w:pStyle w:val="Heading2"/>
       </w:pPr>
-      <w:bookmarkStart w:id="28" w:name="_Toc356850049"/>
-      <w:bookmarkStart w:id="29" w:name="_Toc414290189"/>
-      <w:bookmarkStart w:id="30" w:name="_Toc415901108"/>
+      <w:bookmarkStart w:id="29" w:name="_Toc356850049"/>
+      <w:bookmarkStart w:id="30" w:name="_Toc414290189"/>
+      <w:bookmarkStart w:id="31" w:name="_Toc415901108"/>
       <w:r>
         <w:t>2.3. Đối tượng người dùng</w:t>
       </w:r>
-      <w:bookmarkEnd w:id="28"/>
       <w:bookmarkEnd w:id="29"/>
       <w:bookmarkEnd w:id="30"/>
+      <w:bookmarkEnd w:id="31"/>
     </w:p>
     <w:p>
       <w:pPr>
@@ -12673,16 +12740,16 @@
       <w:pPr>
         <w:pStyle w:val="Heading2"/>
       </w:pPr>
-      <w:bookmarkStart w:id="31" w:name="_Toc356850050"/>
-      <w:bookmarkStart w:id="32" w:name="_Toc414290190"/>
-      <w:bookmarkStart w:id="33" w:name="_Toc415901109"/>
+      <w:bookmarkStart w:id="32" w:name="_Toc356850050"/>
+      <w:bookmarkStart w:id="33" w:name="_Toc414290190"/>
+      <w:bookmarkStart w:id="34" w:name="_Toc415901109"/>
       <w:r>
         <w:lastRenderedPageBreak/>
         <w:t>2.4. Mô hình tổng thể của phần mềm</w:t>
       </w:r>
-      <w:bookmarkEnd w:id="31"/>
       <w:bookmarkEnd w:id="32"/>
       <w:bookmarkEnd w:id="33"/>
+      <w:bookmarkEnd w:id="34"/>
     </w:p>
     <w:p>
       <w:pPr>
@@ -12717,7 +12784,7 @@
           <v:shape id="_x0000_i1025" type="#_x0000_t75" style="width:487.5pt;height:369.75pt" o:ole="">
             <v:imagedata r:id="rId14" o:title=""/>
           </v:shape>
-          <o:OLEObject Type="Embed" ProgID="Visio.Drawing.11" ShapeID="_x0000_i1025" DrawAspect="Content" ObjectID="_1489805708" r:id="rId15"/>
+          <o:OLEObject Type="Embed" ProgID="Visio.Drawing.11" ShapeID="_x0000_i1025" DrawAspect="Content" ObjectID="_1489806211" r:id="rId15"/>
         </w:object>
       </w:r>
     </w:p>
@@ -12728,9 +12795,9 @@
           <w:szCs w:val="24"/>
         </w:rPr>
       </w:pPr>
-      <w:bookmarkStart w:id="34" w:name="_Toc356850051"/>
-      <w:bookmarkStart w:id="35" w:name="_Toc414290191"/>
-      <w:bookmarkStart w:id="36" w:name="_Toc415901110"/>
+      <w:bookmarkStart w:id="35" w:name="_Toc356850051"/>
+      <w:bookmarkStart w:id="36" w:name="_Toc414290191"/>
+      <w:bookmarkStart w:id="37" w:name="_Toc415901110"/>
       <w:r>
         <w:rPr>
           <w:szCs w:val="24"/>
@@ -12738,9 +12805,9 @@
         <w:lastRenderedPageBreak/>
         <w:t>3. PHÂN TÍCH QUY TRÌNH NGHIỆP VỤ</w:t>
       </w:r>
-      <w:bookmarkEnd w:id="34"/>
       <w:bookmarkEnd w:id="35"/>
       <w:bookmarkEnd w:id="36"/>
+      <w:bookmarkEnd w:id="37"/>
     </w:p>
     <w:p>
       <w:pPr>
@@ -12889,7 +12956,7 @@
           <v:shape id="_x0000_i1026" type="#_x0000_t75" style="width:468pt;height:435pt" o:ole="">
             <v:imagedata r:id="rId16" o:title=""/>
           </v:shape>
-          <o:OLEObject Type="Embed" ProgID="Visio.Drawing.11" ShapeID="_x0000_i1026" DrawAspect="Content" ObjectID="_1489805709" r:id="rId17"/>
+          <o:OLEObject Type="Embed" ProgID="Visio.Drawing.11" ShapeID="_x0000_i1026" DrawAspect="Content" ObjectID="_1489806212" r:id="rId17"/>
         </w:object>
       </w:r>
     </w:p>
@@ -12897,18 +12964,18 @@
       <w:pPr>
         <w:pStyle w:val="Heading3"/>
       </w:pPr>
-      <w:bookmarkStart w:id="37" w:name="_Toc356850052"/>
-      <w:bookmarkStart w:id="38" w:name="_Toc356850287"/>
-      <w:bookmarkStart w:id="39" w:name="_Toc414290192"/>
-      <w:bookmarkStart w:id="40" w:name="_Toc415901111"/>
+      <w:bookmarkStart w:id="38" w:name="_Toc356850052"/>
+      <w:bookmarkStart w:id="39" w:name="_Toc356850287"/>
+      <w:bookmarkStart w:id="40" w:name="_Toc414290192"/>
+      <w:bookmarkStart w:id="41" w:name="_Toc415901111"/>
       <w:r>
         <w:lastRenderedPageBreak/>
         <w:t>3.1a.3. Mô tả các bước</w:t>
       </w:r>
-      <w:bookmarkEnd w:id="37"/>
       <w:bookmarkEnd w:id="38"/>
       <w:bookmarkEnd w:id="39"/>
       <w:bookmarkEnd w:id="40"/>
+      <w:bookmarkEnd w:id="41"/>
     </w:p>
     <w:p>
       <w:pPr>
@@ -13236,7 +13303,7 @@
           <v:shape id="_x0000_i1027" type="#_x0000_t75" style="width:468pt;height:456pt" o:ole="">
             <v:imagedata r:id="rId18" o:title=""/>
           </v:shape>
-          <o:OLEObject Type="Embed" ProgID="Visio.Drawing.11" ShapeID="_x0000_i1027" DrawAspect="Content" ObjectID="_1489805710" r:id="rId19"/>
+          <o:OLEObject Type="Embed" ProgID="Visio.Drawing.11" ShapeID="_x0000_i1027" DrawAspect="Content" ObjectID="_1489806213" r:id="rId19"/>
         </w:object>
       </w:r>
     </w:p>
@@ -13244,13 +13311,13 @@
       <w:pPr>
         <w:pStyle w:val="Heading3"/>
       </w:pPr>
-      <w:bookmarkStart w:id="41" w:name="_Toc414290193"/>
-      <w:bookmarkStart w:id="42" w:name="_Toc415901112"/>
+      <w:bookmarkStart w:id="42" w:name="_Toc414290193"/>
+      <w:bookmarkStart w:id="43" w:name="_Toc415901112"/>
       <w:r>
         <w:t>3.1.3. Mô tả các bước</w:t>
       </w:r>
-      <w:bookmarkEnd w:id="41"/>
       <w:bookmarkEnd w:id="42"/>
+      <w:bookmarkEnd w:id="43"/>
     </w:p>
     <w:p>
       <w:pPr>
@@ -13517,8 +13584,8 @@
         <w:t>3.2.2. Mô hình quy trình nghiệp vụ</w:t>
       </w:r>
     </w:p>
-    <w:bookmarkStart w:id="43" w:name="_MON_1486497037"/>
-    <w:bookmarkEnd w:id="43"/>
+    <w:bookmarkStart w:id="44" w:name="_MON_1486497037"/>
+    <w:bookmarkEnd w:id="44"/>
     <w:p>
       <w:pPr>
         <w:jc w:val="center"/>
@@ -13536,7 +13603,7 @@
           <v:shape id="_x0000_i1028" type="#_x0000_t75" style="width:468pt;height:435pt" o:ole="">
             <v:imagedata r:id="rId20" o:title=""/>
           </v:shape>
-          <o:OLEObject Type="Embed" ProgID="Visio.Drawing.11" ShapeID="_x0000_i1028" DrawAspect="Content" ObjectID="_1489805711" r:id="rId21"/>
+          <o:OLEObject Type="Embed" ProgID="Visio.Drawing.11" ShapeID="_x0000_i1028" DrawAspect="Content" ObjectID="_1489806214" r:id="rId21"/>
         </w:object>
       </w:r>
     </w:p>
@@ -13544,18 +13611,18 @@
       <w:pPr>
         <w:pStyle w:val="Heading3"/>
       </w:pPr>
-      <w:bookmarkStart w:id="44" w:name="_Toc356850053"/>
-      <w:bookmarkStart w:id="45" w:name="_Toc356850288"/>
-      <w:bookmarkStart w:id="46" w:name="_Toc414290194"/>
-      <w:bookmarkStart w:id="47" w:name="_Toc415901113"/>
+      <w:bookmarkStart w:id="45" w:name="_Toc356850053"/>
+      <w:bookmarkStart w:id="46" w:name="_Toc356850288"/>
+      <w:bookmarkStart w:id="47" w:name="_Toc414290194"/>
+      <w:bookmarkStart w:id="48" w:name="_Toc415901113"/>
       <w:r>
         <w:lastRenderedPageBreak/>
         <w:t>3.2.3. Mô tả các bước</w:t>
       </w:r>
-      <w:bookmarkEnd w:id="44"/>
       <w:bookmarkEnd w:id="45"/>
       <w:bookmarkEnd w:id="46"/>
       <w:bookmarkEnd w:id="47"/>
+      <w:bookmarkEnd w:id="48"/>
     </w:p>
     <w:p>
       <w:pPr>
@@ -14100,8 +14167,8 @@
         </w:rPr>
         <w:t>Mô tả cho khách hàng kiểm tra số dư tài khoản</w:t>
       </w:r>
-      <w:bookmarkStart w:id="48" w:name="_Toc356850054"/>
-      <w:bookmarkStart w:id="49" w:name="_Toc356850289"/>
+      <w:bookmarkStart w:id="49" w:name="_Toc356850054"/>
+      <w:bookmarkStart w:id="50" w:name="_Toc356850289"/>
     </w:p>
     <w:p>
       <w:pPr>
@@ -14121,8 +14188,8 @@
         </w:rPr>
         <w:t>3.3.1. Sự kiện kích hoạt</w:t>
       </w:r>
-      <w:bookmarkEnd w:id="48"/>
       <w:bookmarkEnd w:id="49"/>
+      <w:bookmarkEnd w:id="50"/>
     </w:p>
     <w:p>
       <w:pPr>
@@ -14160,21 +14227,21 @@
       <w:pPr>
         <w:pStyle w:val="Heading3"/>
       </w:pPr>
-      <w:bookmarkStart w:id="50" w:name="_Toc356850055"/>
-      <w:bookmarkStart w:id="51" w:name="_Toc356850290"/>
-      <w:bookmarkStart w:id="52" w:name="_Toc414290195"/>
-      <w:bookmarkStart w:id="53" w:name="_Toc415901114"/>
+      <w:bookmarkStart w:id="51" w:name="_Toc356850055"/>
+      <w:bookmarkStart w:id="52" w:name="_Toc356850290"/>
+      <w:bookmarkStart w:id="53" w:name="_Toc414290195"/>
+      <w:bookmarkStart w:id="54" w:name="_Toc415901114"/>
       <w:r>
         <w:lastRenderedPageBreak/>
         <w:t>3.3.2. Mô hình quy trình nghiệp vụ</w:t>
       </w:r>
-      <w:bookmarkEnd w:id="50"/>
       <w:bookmarkEnd w:id="51"/>
       <w:bookmarkEnd w:id="52"/>
       <w:bookmarkEnd w:id="53"/>
-    </w:p>
-    <w:bookmarkStart w:id="54" w:name="_MON_1486540698"/>
-    <w:bookmarkEnd w:id="54"/>
+      <w:bookmarkEnd w:id="54"/>
+    </w:p>
+    <w:bookmarkStart w:id="55" w:name="_MON_1486540698"/>
+    <w:bookmarkEnd w:id="55"/>
     <w:p>
       <w:pPr>
         <w:ind w:firstLine="0"/>
@@ -14193,7 +14260,7 @@
           <v:shape id="_x0000_i1029" type="#_x0000_t75" style="width:6in;height:401.25pt" o:ole="">
             <v:imagedata r:id="rId22" o:title=""/>
           </v:shape>
-          <o:OLEObject Type="Embed" ProgID="Visio.Drawing.11" ShapeID="_x0000_i1029" DrawAspect="Content" ObjectID="_1489805712" r:id="rId23"/>
+          <o:OLEObject Type="Embed" ProgID="Visio.Drawing.11" ShapeID="_x0000_i1029" DrawAspect="Content" ObjectID="_1489806215" r:id="rId23"/>
         </w:object>
       </w:r>
     </w:p>
@@ -14201,17 +14268,17 @@
       <w:pPr>
         <w:pStyle w:val="Heading3"/>
       </w:pPr>
-      <w:bookmarkStart w:id="55" w:name="_Toc356850056"/>
-      <w:bookmarkStart w:id="56" w:name="_Toc356850291"/>
-      <w:bookmarkStart w:id="57" w:name="_Toc414290196"/>
-      <w:bookmarkStart w:id="58" w:name="_Toc415901115"/>
+      <w:bookmarkStart w:id="56" w:name="_Toc356850056"/>
+      <w:bookmarkStart w:id="57" w:name="_Toc356850291"/>
+      <w:bookmarkStart w:id="58" w:name="_Toc414290196"/>
+      <w:bookmarkStart w:id="59" w:name="_Toc415901115"/>
       <w:r>
         <w:t>3.3.3. Mô tả các bước</w:t>
       </w:r>
-      <w:bookmarkEnd w:id="55"/>
       <w:bookmarkEnd w:id="56"/>
       <w:bookmarkEnd w:id="57"/>
       <w:bookmarkEnd w:id="58"/>
+      <w:bookmarkEnd w:id="59"/>
     </w:p>
     <w:p>
       <w:pPr>
@@ -14343,9 +14410,9 @@
       <w:pPr>
         <w:pStyle w:val="Heading2"/>
       </w:pPr>
-      <w:bookmarkStart w:id="59" w:name="_Toc356850057"/>
-      <w:bookmarkStart w:id="60" w:name="_Toc414290197"/>
-      <w:bookmarkStart w:id="61" w:name="_Toc415901116"/>
+      <w:bookmarkStart w:id="60" w:name="_Toc356850057"/>
+      <w:bookmarkStart w:id="61" w:name="_Toc414290197"/>
+      <w:bookmarkStart w:id="62" w:name="_Toc415901116"/>
       <w:r>
         <w:lastRenderedPageBreak/>
         <w:t xml:space="preserve">3.4. </w:t>
@@ -14365,9 +14432,9 @@
       <w:r>
         <w:t>”</w:t>
       </w:r>
-      <w:bookmarkEnd w:id="59"/>
       <w:bookmarkEnd w:id="60"/>
       <w:bookmarkEnd w:id="61"/>
+      <w:bookmarkEnd w:id="62"/>
       <w:r>
         <w:t xml:space="preserve"> </w:t>
       </w:r>
@@ -14376,17 +14443,17 @@
       <w:pPr>
         <w:pStyle w:val="Heading3"/>
       </w:pPr>
-      <w:bookmarkStart w:id="62" w:name="_Toc356850058"/>
-      <w:bookmarkStart w:id="63" w:name="_Toc356850293"/>
-      <w:bookmarkStart w:id="64" w:name="_Toc414290198"/>
-      <w:bookmarkStart w:id="65" w:name="_Toc415901117"/>
+      <w:bookmarkStart w:id="63" w:name="_Toc356850058"/>
+      <w:bookmarkStart w:id="64" w:name="_Toc356850293"/>
+      <w:bookmarkStart w:id="65" w:name="_Toc414290198"/>
+      <w:bookmarkStart w:id="66" w:name="_Toc415901117"/>
       <w:r>
         <w:t>3.4.1. Sự kiện kích hoạt</w:t>
       </w:r>
-      <w:bookmarkEnd w:id="62"/>
       <w:bookmarkEnd w:id="63"/>
       <w:bookmarkEnd w:id="64"/>
       <w:bookmarkEnd w:id="65"/>
+      <w:bookmarkEnd w:id="66"/>
     </w:p>
     <w:p>
       <w:pPr>
@@ -14423,17 +14490,17 @@
       <w:pPr>
         <w:pStyle w:val="Heading3"/>
       </w:pPr>
-      <w:bookmarkStart w:id="66" w:name="_Toc356850059"/>
-      <w:bookmarkStart w:id="67" w:name="_Toc356850294"/>
-      <w:bookmarkStart w:id="68" w:name="_Toc414290199"/>
-      <w:bookmarkStart w:id="69" w:name="_Toc415901118"/>
+      <w:bookmarkStart w:id="67" w:name="_Toc356850059"/>
+      <w:bookmarkStart w:id="68" w:name="_Toc356850294"/>
+      <w:bookmarkStart w:id="69" w:name="_Toc414290199"/>
+      <w:bookmarkStart w:id="70" w:name="_Toc415901118"/>
       <w:r>
         <w:t>3.4.2. Mô hình quy trình nghiệp vụ</w:t>
       </w:r>
-      <w:bookmarkEnd w:id="66"/>
       <w:bookmarkEnd w:id="67"/>
       <w:bookmarkEnd w:id="68"/>
       <w:bookmarkEnd w:id="69"/>
+      <w:bookmarkEnd w:id="70"/>
     </w:p>
     <w:p>
       <w:pPr>
@@ -14467,7 +14534,7 @@
           <v:shape id="_x0000_i1030" type="#_x0000_t75" style="width:468pt;height:426.75pt" o:ole="">
             <v:imagedata r:id="rId24" o:title=""/>
           </v:shape>
-          <o:OLEObject Type="Embed" ProgID="Visio.Drawing.11" ShapeID="_x0000_i1030" DrawAspect="Content" ObjectID="_1489805713" r:id="rId25"/>
+          <o:OLEObject Type="Embed" ProgID="Visio.Drawing.11" ShapeID="_x0000_i1030" DrawAspect="Content" ObjectID="_1489806216" r:id="rId25"/>
         </w:object>
       </w:r>
     </w:p>
@@ -14475,18 +14542,18 @@
       <w:pPr>
         <w:pStyle w:val="Heading3"/>
       </w:pPr>
-      <w:bookmarkStart w:id="70" w:name="_Toc356850060"/>
-      <w:bookmarkStart w:id="71" w:name="_Toc356850295"/>
-      <w:bookmarkStart w:id="72" w:name="_Toc414290200"/>
-      <w:bookmarkStart w:id="73" w:name="_Toc415901119"/>
+      <w:bookmarkStart w:id="71" w:name="_Toc356850060"/>
+      <w:bookmarkStart w:id="72" w:name="_Toc356850295"/>
+      <w:bookmarkStart w:id="73" w:name="_Toc414290200"/>
+      <w:bookmarkStart w:id="74" w:name="_Toc415901119"/>
       <w:r>
         <w:lastRenderedPageBreak/>
         <w:t>3.4.3. Mô tả các bước</w:t>
       </w:r>
-      <w:bookmarkEnd w:id="70"/>
       <w:bookmarkEnd w:id="71"/>
       <w:bookmarkEnd w:id="72"/>
       <w:bookmarkEnd w:id="73"/>
+      <w:bookmarkEnd w:id="74"/>
     </w:p>
     <w:p>
       <w:pPr>
@@ -14661,9 +14728,9 @@
       <w:pPr>
         <w:pStyle w:val="Heading2"/>
       </w:pPr>
-      <w:bookmarkStart w:id="74" w:name="_Toc356850061"/>
-      <w:bookmarkStart w:id="75" w:name="_Toc414290201"/>
-      <w:bookmarkStart w:id="76" w:name="_Toc415901120"/>
+      <w:bookmarkStart w:id="75" w:name="_Toc356850061"/>
+      <w:bookmarkStart w:id="76" w:name="_Toc414290201"/>
+      <w:bookmarkStart w:id="77" w:name="_Toc415901120"/>
       <w:r>
         <w:t xml:space="preserve">3.5. </w:t>
       </w:r>
@@ -14682,25 +14749,25 @@
       <w:r>
         <w:t>”</w:t>
       </w:r>
-      <w:bookmarkEnd w:id="74"/>
       <w:bookmarkEnd w:id="75"/>
       <w:bookmarkEnd w:id="76"/>
+      <w:bookmarkEnd w:id="77"/>
     </w:p>
     <w:p>
       <w:pPr>
         <w:pStyle w:val="Heading2"/>
       </w:pPr>
-      <w:bookmarkStart w:id="77" w:name="_Toc356850062"/>
-      <w:bookmarkStart w:id="78" w:name="_Toc356850297"/>
-      <w:bookmarkStart w:id="79" w:name="_Toc414290202"/>
-      <w:bookmarkStart w:id="80" w:name="_Toc415901121"/>
+      <w:bookmarkStart w:id="78" w:name="_Toc356850062"/>
+      <w:bookmarkStart w:id="79" w:name="_Toc356850297"/>
+      <w:bookmarkStart w:id="80" w:name="_Toc414290202"/>
+      <w:bookmarkStart w:id="81" w:name="_Toc415901121"/>
       <w:r>
         <w:t>3.5.1. Sự kiện kích hoạt</w:t>
       </w:r>
-      <w:bookmarkEnd w:id="77"/>
       <w:bookmarkEnd w:id="78"/>
       <w:bookmarkEnd w:id="79"/>
       <w:bookmarkEnd w:id="80"/>
+      <w:bookmarkEnd w:id="81"/>
     </w:p>
     <w:p>
       <w:pPr>
@@ -14710,9 +14777,9 @@
           <w:szCs w:val="24"/>
         </w:rPr>
       </w:pPr>
-      <w:bookmarkStart w:id="81" w:name="_Toc356850063"/>
-      <w:bookmarkStart w:id="82" w:name="_Toc356850298"/>
-      <w:bookmarkStart w:id="83" w:name="_Toc414290203"/>
+      <w:bookmarkStart w:id="82" w:name="_Toc356850063"/>
+      <w:bookmarkStart w:id="83" w:name="_Toc356850298"/>
+      <w:bookmarkStart w:id="84" w:name="_Toc414290203"/>
       <w:r>
         <w:rPr>
           <w:sz w:val="24"/>
@@ -14720,8 +14787,8 @@
         </w:rPr>
         <w:t>Kh</w:t>
       </w:r>
-      <w:bookmarkEnd w:id="81"/>
       <w:bookmarkEnd w:id="82"/>
+      <w:bookmarkEnd w:id="83"/>
       <w:r>
         <w:rPr>
           <w:sz w:val="24"/>
@@ -14743,7 +14810,7 @@
         </w:rPr>
         <w:t xml:space="preserve"> “Chuyển Tiền” trên màn hình lựa chọn</w:t>
       </w:r>
-      <w:bookmarkEnd w:id="83"/>
+      <w:bookmarkEnd w:id="84"/>
       <w:r>
         <w:rPr>
           <w:sz w:val="24"/>
@@ -14756,18 +14823,18 @@
       <w:pPr>
         <w:pStyle w:val="Heading3"/>
       </w:pPr>
-      <w:bookmarkStart w:id="84" w:name="_Toc356850064"/>
-      <w:bookmarkStart w:id="85" w:name="_Toc356850299"/>
-      <w:bookmarkStart w:id="86" w:name="_Toc414290204"/>
-      <w:bookmarkStart w:id="87" w:name="_Toc415901122"/>
+      <w:bookmarkStart w:id="85" w:name="_Toc356850064"/>
+      <w:bookmarkStart w:id="86" w:name="_Toc356850299"/>
+      <w:bookmarkStart w:id="87" w:name="_Toc414290204"/>
+      <w:bookmarkStart w:id="88" w:name="_Toc415901122"/>
       <w:r>
         <w:lastRenderedPageBreak/>
         <w:t>3.5.2. Mô hình quy trình nghiệp vụ</w:t>
       </w:r>
-      <w:bookmarkEnd w:id="84"/>
       <w:bookmarkEnd w:id="85"/>
       <w:bookmarkEnd w:id="86"/>
       <w:bookmarkEnd w:id="87"/>
+      <w:bookmarkEnd w:id="88"/>
     </w:p>
     <w:p>
       <w:pPr>
@@ -14794,7 +14861,7 @@
           <v:shape id="_x0000_i1031" type="#_x0000_t75" style="width:441.75pt;height:576.75pt" o:ole="">
             <v:imagedata r:id="rId26" o:title=""/>
           </v:shape>
-          <o:OLEObject Type="Embed" ProgID="Visio.Drawing.11" ShapeID="_x0000_i1031" DrawAspect="Content" ObjectID="_1489805714" r:id="rId27"/>
+          <o:OLEObject Type="Embed" ProgID="Visio.Drawing.11" ShapeID="_x0000_i1031" DrawAspect="Content" ObjectID="_1489806217" r:id="rId27"/>
         </w:object>
       </w:r>
     </w:p>
@@ -14802,18 +14869,18 @@
       <w:pPr>
         <w:pStyle w:val="Heading3"/>
       </w:pPr>
-      <w:bookmarkStart w:id="88" w:name="_Toc356850065"/>
-      <w:bookmarkStart w:id="89" w:name="_Toc356850300"/>
-      <w:bookmarkStart w:id="90" w:name="_Toc414290205"/>
-      <w:bookmarkStart w:id="91" w:name="_Toc415901123"/>
+      <w:bookmarkStart w:id="89" w:name="_Toc356850065"/>
+      <w:bookmarkStart w:id="90" w:name="_Toc356850300"/>
+      <w:bookmarkStart w:id="91" w:name="_Toc414290205"/>
+      <w:bookmarkStart w:id="92" w:name="_Toc415901123"/>
       <w:r>
         <w:lastRenderedPageBreak/>
         <w:t>3.5.3. Mô tả các bước</w:t>
       </w:r>
-      <w:bookmarkEnd w:id="88"/>
       <w:bookmarkEnd w:id="89"/>
       <w:bookmarkEnd w:id="90"/>
       <w:bookmarkEnd w:id="91"/>
+      <w:bookmarkEnd w:id="92"/>
     </w:p>
     <w:p>
       <w:pPr>
@@ -14824,9 +14891,9 @@
           <w:szCs w:val="24"/>
         </w:rPr>
       </w:pPr>
-      <w:bookmarkStart w:id="92" w:name="_Toc356850066"/>
-      <w:bookmarkStart w:id="93" w:name="_Toc356850301"/>
-      <w:bookmarkStart w:id="94" w:name="_Toc414290206"/>
+      <w:bookmarkStart w:id="93" w:name="_Toc356850066"/>
+      <w:bookmarkStart w:id="94" w:name="_Toc356850301"/>
+      <w:bookmarkStart w:id="95" w:name="_Toc414290206"/>
       <w:r>
         <w:rPr>
           <w:sz w:val="24"/>
@@ -14841,8 +14908,8 @@
         </w:rPr>
         <w:t xml:space="preserve">Bước 1: </w:t>
       </w:r>
-      <w:bookmarkEnd w:id="92"/>
       <w:bookmarkEnd w:id="93"/>
+      <w:bookmarkEnd w:id="94"/>
       <w:r>
         <w:rPr>
           <w:sz w:val="24"/>
@@ -14850,7 +14917,7 @@
         </w:rPr>
         <w:t>Nhập số tài khoản nhận</w:t>
       </w:r>
-      <w:bookmarkEnd w:id="94"/>
+      <w:bookmarkEnd w:id="95"/>
     </w:p>
     <w:p>
       <w:pPr>
@@ -15178,9 +15245,9 @@
       <w:pPr>
         <w:pStyle w:val="Heading2"/>
       </w:pPr>
-      <w:bookmarkStart w:id="95" w:name="_Toc356850067"/>
-      <w:bookmarkStart w:id="96" w:name="_Toc414290207"/>
-      <w:bookmarkStart w:id="97" w:name="_Toc415901124"/>
+      <w:bookmarkStart w:id="96" w:name="_Toc356850067"/>
+      <w:bookmarkStart w:id="97" w:name="_Toc414290207"/>
+      <w:bookmarkStart w:id="98" w:name="_Toc415901124"/>
       <w:r>
         <w:t xml:space="preserve">3.6. </w:t>
       </w:r>
@@ -15193,25 +15260,25 @@
       <w:r>
         <w:t>”</w:t>
       </w:r>
-      <w:bookmarkEnd w:id="95"/>
       <w:bookmarkEnd w:id="96"/>
       <w:bookmarkEnd w:id="97"/>
+      <w:bookmarkEnd w:id="98"/>
     </w:p>
     <w:p>
       <w:pPr>
         <w:pStyle w:val="Heading3"/>
       </w:pPr>
-      <w:bookmarkStart w:id="98" w:name="_Toc356850068"/>
-      <w:bookmarkStart w:id="99" w:name="_Toc356850303"/>
-      <w:bookmarkStart w:id="100" w:name="_Toc414290208"/>
-      <w:bookmarkStart w:id="101" w:name="_Toc415901125"/>
+      <w:bookmarkStart w:id="99" w:name="_Toc356850068"/>
+      <w:bookmarkStart w:id="100" w:name="_Toc356850303"/>
+      <w:bookmarkStart w:id="101" w:name="_Toc414290208"/>
+      <w:bookmarkStart w:id="102" w:name="_Toc415901125"/>
       <w:r>
         <w:t>3.6.1. Sự kiện kích hoạt</w:t>
       </w:r>
-      <w:bookmarkEnd w:id="98"/>
       <w:bookmarkEnd w:id="99"/>
       <w:bookmarkEnd w:id="100"/>
       <w:bookmarkEnd w:id="101"/>
+      <w:bookmarkEnd w:id="102"/>
     </w:p>
     <w:p>
       <w:pPr>
@@ -15249,18 +15316,18 @@
       <w:pPr>
         <w:pStyle w:val="Heading3"/>
       </w:pPr>
-      <w:bookmarkStart w:id="102" w:name="_Toc356850069"/>
-      <w:bookmarkStart w:id="103" w:name="_Toc356850304"/>
-      <w:bookmarkStart w:id="104" w:name="_Toc414290209"/>
-      <w:bookmarkStart w:id="105" w:name="_Toc415901126"/>
+      <w:bookmarkStart w:id="103" w:name="_Toc356850069"/>
+      <w:bookmarkStart w:id="104" w:name="_Toc356850304"/>
+      <w:bookmarkStart w:id="105" w:name="_Toc414290209"/>
+      <w:bookmarkStart w:id="106" w:name="_Toc415901126"/>
       <w:r>
         <w:lastRenderedPageBreak/>
         <w:t>3.6.2. Mô hình quy trình nghiệp vụ</w:t>
       </w:r>
-      <w:bookmarkEnd w:id="102"/>
       <w:bookmarkEnd w:id="103"/>
       <w:bookmarkEnd w:id="104"/>
       <w:bookmarkEnd w:id="105"/>
+      <w:bookmarkEnd w:id="106"/>
     </w:p>
     <w:p>
       <w:pPr>
@@ -15286,7 +15353,7 @@
           <v:shape id="_x0000_i1032" type="#_x0000_t75" style="width:402.75pt;height:661.5pt" o:ole="">
             <v:imagedata r:id="rId28" o:title=""/>
           </v:shape>
-          <o:OLEObject Type="Embed" ProgID="Visio.Drawing.11" ShapeID="_x0000_i1032" DrawAspect="Content" ObjectID="_1489805715" r:id="rId29"/>
+          <o:OLEObject Type="Embed" ProgID="Visio.Drawing.11" ShapeID="_x0000_i1032" DrawAspect="Content" ObjectID="_1489806218" r:id="rId29"/>
         </w:object>
       </w:r>
     </w:p>
@@ -15309,23 +15376,23 @@
         </w:numPr>
         <w:ind w:left="720"/>
       </w:pPr>
-      <w:bookmarkStart w:id="106" w:name="_Toc356850070"/>
-      <w:bookmarkStart w:id="107" w:name="_Toc356850305"/>
-      <w:bookmarkStart w:id="108" w:name="_Toc414290210"/>
-      <w:bookmarkStart w:id="109" w:name="_Toc415901127"/>
+      <w:bookmarkStart w:id="107" w:name="_Toc356850070"/>
+      <w:bookmarkStart w:id="108" w:name="_Toc356850305"/>
+      <w:bookmarkStart w:id="109" w:name="_Toc414290210"/>
+      <w:bookmarkStart w:id="110" w:name="_Toc415901127"/>
       <w:r>
         <w:t>3.6.3. Mô tả các bước</w:t>
       </w:r>
-      <w:bookmarkEnd w:id="106"/>
       <w:bookmarkEnd w:id="107"/>
       <w:bookmarkEnd w:id="108"/>
       <w:bookmarkEnd w:id="109"/>
+      <w:bookmarkEnd w:id="110"/>
     </w:p>
     <w:p>
       <w:pPr>
         <w:pStyle w:val="Heading3"/>
       </w:pPr>
-      <w:bookmarkStart w:id="110" w:name="_Toc415901128"/>
+      <w:bookmarkStart w:id="111" w:name="_Toc415901128"/>
       <w:r>
         <w:t>Bướ</w:t>
       </w:r>
@@ -15335,7 +15402,7 @@
       <w:r>
         <w:t>hập mã pin mới</w:t>
       </w:r>
-      <w:bookmarkEnd w:id="110"/>
+      <w:bookmarkEnd w:id="111"/>
     </w:p>
     <w:p>
       <w:pPr>
@@ -15611,8 +15678,8 @@
           <w:szCs w:val="24"/>
         </w:rPr>
       </w:pPr>
-      <w:bookmarkStart w:id="111" w:name="_Toc414290211"/>
-      <w:bookmarkStart w:id="112" w:name="_Toc415901129"/>
+      <w:bookmarkStart w:id="112" w:name="_Toc414290211"/>
+      <w:bookmarkStart w:id="113" w:name="_Toc415901129"/>
       <w:r>
         <w:rPr>
           <w:szCs w:val="24"/>
@@ -15620,8 +15687,8 @@
         <w:lastRenderedPageBreak/>
         <w:t>4. YÊU CẦU CHỨC NĂNG CỦA PHẦN MỀM</w:t>
       </w:r>
-      <w:bookmarkEnd w:id="111"/>
       <w:bookmarkEnd w:id="112"/>
+      <w:bookmarkEnd w:id="113"/>
     </w:p>
     <w:tbl>
       <w:tblPr>
@@ -16345,8 +16412,8 @@
           <w:szCs w:val="24"/>
         </w:rPr>
       </w:pPr>
-      <w:bookmarkStart w:id="113" w:name="_Toc414290212"/>
-      <w:bookmarkStart w:id="114" w:name="_Toc415901130"/>
+      <w:bookmarkStart w:id="114" w:name="_Toc414290212"/>
+      <w:bookmarkStart w:id="115" w:name="_Toc415901130"/>
       <w:r>
         <w:rPr>
           <w:szCs w:val="24"/>
@@ -16354,20 +16421,20 @@
         <w:lastRenderedPageBreak/>
         <w:t>5. CÁC YÊU CẦU KHÁC</w:t>
       </w:r>
-      <w:bookmarkEnd w:id="113"/>
       <w:bookmarkEnd w:id="114"/>
+      <w:bookmarkEnd w:id="115"/>
     </w:p>
     <w:p>
       <w:pPr>
         <w:pStyle w:val="Heading2"/>
       </w:pPr>
-      <w:bookmarkStart w:id="115" w:name="_Toc414290213"/>
-      <w:bookmarkStart w:id="116" w:name="_Toc415901131"/>
+      <w:bookmarkStart w:id="116" w:name="_Toc414290213"/>
+      <w:bookmarkStart w:id="117" w:name="_Toc415901131"/>
       <w:r>
         <w:t>5.1. Yêu cầu tính dễ sử dụng</w:t>
       </w:r>
-      <w:bookmarkEnd w:id="115"/>
       <w:bookmarkEnd w:id="116"/>
+      <w:bookmarkEnd w:id="117"/>
     </w:p>
     <w:tbl>
       <w:tblPr>
@@ -16645,13 +16712,13 @@
       <w:pPr>
         <w:pStyle w:val="Heading2"/>
       </w:pPr>
-      <w:bookmarkStart w:id="117" w:name="_Toc414290214"/>
-      <w:bookmarkStart w:id="118" w:name="_Toc415901132"/>
+      <w:bookmarkStart w:id="118" w:name="_Toc414290214"/>
+      <w:bookmarkStart w:id="119" w:name="_Toc415901132"/>
       <w:r>
         <w:t>5.2. Yêu cầu về tính ổn định</w:t>
       </w:r>
-      <w:bookmarkEnd w:id="117"/>
       <w:bookmarkEnd w:id="118"/>
+      <w:bookmarkEnd w:id="119"/>
     </w:p>
     <w:tbl>
       <w:tblPr>
@@ -16950,13 +17017,13 @@
       <w:pPr>
         <w:pStyle w:val="Heading2"/>
       </w:pPr>
-      <w:bookmarkStart w:id="119" w:name="_Toc414290215"/>
-      <w:bookmarkStart w:id="120" w:name="_Toc415901133"/>
+      <w:bookmarkStart w:id="120" w:name="_Toc414290215"/>
+      <w:bookmarkStart w:id="121" w:name="_Toc415901133"/>
       <w:r>
         <w:t>5.3. Yêu cầu về hiệu năng</w:t>
       </w:r>
-      <w:bookmarkEnd w:id="119"/>
       <w:bookmarkEnd w:id="120"/>
+      <w:bookmarkEnd w:id="121"/>
     </w:p>
     <w:tbl>
       <w:tblPr>
@@ -17207,13 +17274,13 @@
       <w:pPr>
         <w:pStyle w:val="Heading2"/>
       </w:pPr>
-      <w:bookmarkStart w:id="121" w:name="_Toc414290216"/>
-      <w:bookmarkStart w:id="122" w:name="_Toc415901134"/>
+      <w:bookmarkStart w:id="122" w:name="_Toc414290216"/>
+      <w:bookmarkStart w:id="123" w:name="_Toc415901134"/>
       <w:r>
         <w:t>5.4. Yêu cầu bảo mật</w:t>
       </w:r>
-      <w:bookmarkEnd w:id="121"/>
       <w:bookmarkEnd w:id="122"/>
+      <w:bookmarkEnd w:id="123"/>
     </w:p>
     <w:tbl>
       <w:tblPr>
@@ -17443,14 +17510,14 @@
       <w:pPr>
         <w:pStyle w:val="Heading2"/>
       </w:pPr>
-      <w:bookmarkStart w:id="123" w:name="_Toc414290217"/>
-      <w:bookmarkStart w:id="124" w:name="_Toc415901135"/>
+      <w:bookmarkStart w:id="124" w:name="_Toc414290217"/>
+      <w:bookmarkStart w:id="125" w:name="_Toc415901135"/>
       <w:r>
         <w:lastRenderedPageBreak/>
         <w:t>5.5. Yêu cầu sao lưu và phục hồi</w:t>
       </w:r>
-      <w:bookmarkEnd w:id="123"/>
       <w:bookmarkEnd w:id="124"/>
+      <w:bookmarkEnd w:id="125"/>
     </w:p>
     <w:tbl>
       <w:tblPr>
@@ -17633,8 +17700,8 @@
       <w:pPr>
         <w:pStyle w:val="Heading2"/>
       </w:pPr>
-      <w:bookmarkStart w:id="125" w:name="_Toc414290218"/>
-      <w:bookmarkStart w:id="126" w:name="_Toc415901136"/>
+      <w:bookmarkStart w:id="126" w:name="_Toc414290218"/>
+      <w:bookmarkStart w:id="127" w:name="_Toc415901136"/>
       <w:r>
         <w:t>5.6. Yêu cầ</w:t>
       </w:r>
@@ -17644,8 +17711,8 @@
       <w:r>
         <w:t xml:space="preserve"> hỗ trợ</w:t>
       </w:r>
-      <w:bookmarkEnd w:id="125"/>
       <w:bookmarkEnd w:id="126"/>
+      <w:bookmarkEnd w:id="127"/>
     </w:p>
     <w:tbl>
       <w:tblPr>
@@ -17882,13 +17949,13 @@
       <w:pPr>
         <w:pStyle w:val="Heading2"/>
       </w:pPr>
-      <w:bookmarkStart w:id="127" w:name="_Toc414290219"/>
-      <w:bookmarkStart w:id="128" w:name="_Toc415901137"/>
+      <w:bookmarkStart w:id="128" w:name="_Toc414290219"/>
+      <w:bookmarkStart w:id="129" w:name="_Toc415901137"/>
       <w:r>
         <w:t>5.7. Yêu cầu về công nghệ</w:t>
       </w:r>
-      <w:bookmarkEnd w:id="127"/>
       <w:bookmarkEnd w:id="128"/>
+      <w:bookmarkEnd w:id="129"/>
     </w:p>
     <w:tbl>
       <w:tblPr>
@@ -18125,13 +18192,13 @@
       <w:pPr>
         <w:pStyle w:val="Heading2"/>
       </w:pPr>
-      <w:bookmarkStart w:id="129" w:name="_Toc414290220"/>
-      <w:bookmarkStart w:id="130" w:name="_Toc415901138"/>
+      <w:bookmarkStart w:id="130" w:name="_Toc414290220"/>
+      <w:bookmarkStart w:id="131" w:name="_Toc415901138"/>
       <w:r>
         <w:t>5.8. Yêu cầu về giao tiếp</w:t>
       </w:r>
-      <w:bookmarkEnd w:id="129"/>
       <w:bookmarkEnd w:id="130"/>
+      <w:bookmarkEnd w:id="131"/>
     </w:p>
     <w:tbl>
       <w:tblPr>
@@ -18354,14 +18421,14 @@
       <w:pPr>
         <w:pStyle w:val="Heading2"/>
       </w:pPr>
-      <w:bookmarkStart w:id="131" w:name="_Toc414290221"/>
-      <w:bookmarkStart w:id="132" w:name="_Toc415901139"/>
+      <w:bookmarkStart w:id="132" w:name="_Toc414290221"/>
+      <w:bookmarkStart w:id="133" w:name="_Toc415901139"/>
       <w:r>
         <w:lastRenderedPageBreak/>
         <w:t>5.9. Yêu cầu tài liệu người dùng và hỗ trợ trực tuyến</w:t>
       </w:r>
-      <w:bookmarkEnd w:id="131"/>
       <w:bookmarkEnd w:id="132"/>
+      <w:bookmarkEnd w:id="133"/>
     </w:p>
     <w:tbl>
       <w:tblPr>
@@ -18632,13 +18699,13 @@
       <w:pPr>
         <w:pStyle w:val="Heading2"/>
       </w:pPr>
-      <w:bookmarkStart w:id="133" w:name="_Toc414290222"/>
-      <w:bookmarkStart w:id="134" w:name="_Toc415901140"/>
+      <w:bookmarkStart w:id="134" w:name="_Toc414290222"/>
+      <w:bookmarkStart w:id="135" w:name="_Toc415901140"/>
       <w:r>
         <w:t>5.10. Yêu cầu pháp lý</w:t>
       </w:r>
-      <w:bookmarkEnd w:id="133"/>
       <w:bookmarkEnd w:id="134"/>
+      <w:bookmarkEnd w:id="135"/>
     </w:p>
     <w:tbl>
       <w:tblPr>
@@ -18875,13 +18942,13 @@
       <w:pPr>
         <w:pStyle w:val="Heading2"/>
       </w:pPr>
-      <w:bookmarkStart w:id="135" w:name="_Toc414290223"/>
-      <w:bookmarkStart w:id="136" w:name="_Toc415901141"/>
+      <w:bookmarkStart w:id="136" w:name="_Toc414290223"/>
+      <w:bookmarkStart w:id="137" w:name="_Toc415901141"/>
       <w:r>
         <w:t>5.11. Yêu cầu về các tiêu chuẩn áp dụng</w:t>
       </w:r>
-      <w:bookmarkEnd w:id="135"/>
       <w:bookmarkEnd w:id="136"/>
+      <w:bookmarkEnd w:id="137"/>
     </w:p>
     <w:tbl>
       <w:tblPr>
@@ -19235,7 +19302,7 @@
                 </w:rPr>
                 <w:t>www.une</w:t>
               </w:r>
-              <w:bookmarkStart w:id="137" w:name="_Hlt480780851"/>
+              <w:bookmarkStart w:id="138" w:name="_Hlt480780851"/>
               <w:r>
                 <w:rPr>
                   <w:rStyle w:val="Hyperlink"/>
@@ -19244,7 +19311,7 @@
                 </w:rPr>
                 <w:t>c</w:t>
               </w:r>
-              <w:bookmarkEnd w:id="137"/>
+              <w:bookmarkEnd w:id="138"/>
               <w:r>
                 <w:rPr>
                   <w:rStyle w:val="Hyperlink"/>
@@ -19461,8 +19528,8 @@
           <w:szCs w:val="24"/>
         </w:rPr>
       </w:pPr>
-      <w:bookmarkStart w:id="138" w:name="_Toc414290224"/>
-      <w:bookmarkStart w:id="139" w:name="_Toc415901142"/>
+      <w:bookmarkStart w:id="139" w:name="_Toc414290224"/>
+      <w:bookmarkStart w:id="140" w:name="_Toc415901142"/>
       <w:r>
         <w:rPr>
           <w:szCs w:val="24"/>
@@ -19470,8 +19537,8 @@
         <w:lastRenderedPageBreak/>
         <w:t>6. TIÊU CHUẨN NGHIỆM THU PHẦN MỀM</w:t>
       </w:r>
-      <w:bookmarkEnd w:id="138"/>
       <w:bookmarkEnd w:id="139"/>
+      <w:bookmarkEnd w:id="140"/>
     </w:p>
     <w:p>
       <w:pPr>
@@ -19507,8 +19574,8 @@
       <w:pPr>
         <w:pStyle w:val="Heading1"/>
       </w:pPr>
-      <w:bookmarkStart w:id="140" w:name="_Toc414290225"/>
-      <w:bookmarkStart w:id="141" w:name="_Toc415901143"/>
+      <w:bookmarkStart w:id="141" w:name="_Toc414290225"/>
+      <w:bookmarkStart w:id="142" w:name="_Toc415901143"/>
       <w:r>
         <w:lastRenderedPageBreak/>
         <w:t>7. GIAO DIỆN CHÍNH CỦA PHẦN MỀ</w:t>
@@ -19516,23 +19583,23 @@
       <w:r>
         <w:t>M</w:t>
       </w:r>
-      <w:bookmarkEnd w:id="140"/>
       <w:bookmarkEnd w:id="141"/>
+      <w:bookmarkEnd w:id="142"/>
     </w:p>
     <w:p>
       <w:pPr>
         <w:pStyle w:val="Heading2"/>
       </w:pPr>
-      <w:bookmarkStart w:id="142" w:name="_Toc414290226"/>
-      <w:bookmarkStart w:id="143" w:name="_Toc415901144"/>
+      <w:bookmarkStart w:id="143" w:name="_Toc414290226"/>
+      <w:bookmarkStart w:id="144" w:name="_Toc415901144"/>
       <w:r>
         <w:t xml:space="preserve">7.1 </w:t>
       </w:r>
       <w:r>
         <w:t>MÀN HÌNH ĐĂNG NHẬP</w:t>
       </w:r>
-      <w:bookmarkEnd w:id="142"/>
       <w:bookmarkEnd w:id="143"/>
+      <w:bookmarkEnd w:id="144"/>
     </w:p>
     <w:p>
       <w:pPr>
@@ -19980,16 +20047,16 @@
       <w:pPr>
         <w:pStyle w:val="Heading2"/>
       </w:pPr>
-      <w:bookmarkStart w:id="144" w:name="_Toc414290227"/>
-      <w:bookmarkStart w:id="145" w:name="_Toc415901145"/>
+      <w:bookmarkStart w:id="145" w:name="_Toc414290227"/>
+      <w:bookmarkStart w:id="146" w:name="_Toc415901145"/>
       <w:r>
         <w:t xml:space="preserve">7.2 </w:t>
       </w:r>
       <w:r>
         <w:t>GIAO DIỆN TÁC VỤ CỦA PHẦN MỀM</w:t>
       </w:r>
-      <w:bookmarkEnd w:id="144"/>
       <w:bookmarkEnd w:id="145"/>
+      <w:bookmarkEnd w:id="146"/>
     </w:p>
     <w:p>
       <w:pPr>
@@ -20081,14 +20148,14 @@
           <w:numId w:val="21"/>
         </w:numPr>
       </w:pPr>
-      <w:bookmarkStart w:id="146" w:name="_Toc414290228"/>
-      <w:bookmarkStart w:id="147" w:name="_Toc415901146"/>
+      <w:bookmarkStart w:id="147" w:name="_Toc414290228"/>
+      <w:bookmarkStart w:id="148" w:name="_Toc415901146"/>
       <w:r>
         <w:lastRenderedPageBreak/>
         <w:t>GIAO DIỆN CÁC TÁC VỤ NGƯỜI DÙNG CHỌN</w:t>
       </w:r>
-      <w:bookmarkEnd w:id="146"/>
       <w:bookmarkEnd w:id="147"/>
+      <w:bookmarkEnd w:id="148"/>
     </w:p>
     <w:p>
       <w:pPr>
@@ -20099,8 +20166,8 @@
         </w:numPr>
         <w:ind w:left="360" w:firstLine="720"/>
       </w:pPr>
-      <w:bookmarkStart w:id="148" w:name="_Toc414290229"/>
-      <w:bookmarkStart w:id="149" w:name="_Toc415901147"/>
+      <w:bookmarkStart w:id="149" w:name="_Toc414290229"/>
+      <w:bookmarkStart w:id="150" w:name="_Toc415901147"/>
       <w:r>
         <w:t>7.3.1</w:t>
       </w:r>
@@ -20110,8 +20177,8 @@
       <w:r>
         <w:t>Kiểm tra tài khoản của bạn</w:t>
       </w:r>
-      <w:bookmarkEnd w:id="148"/>
       <w:bookmarkEnd w:id="149"/>
+      <w:bookmarkEnd w:id="150"/>
     </w:p>
     <w:p>
       <w:pPr>
@@ -20130,8 +20197,8 @@
         </w:rPr>
         <w:tab/>
       </w:r>
-      <w:bookmarkStart w:id="150" w:name="_Toc414290230"/>
-      <w:bookmarkStart w:id="151" w:name="_Toc415901148"/>
+      <w:bookmarkStart w:id="151" w:name="_Toc414290230"/>
+      <w:bookmarkStart w:id="152" w:name="_Toc415901148"/>
       <w:r>
         <w:rPr>
           <w:noProof/>
@@ -20200,16 +20267,16 @@
       <w:r>
         <w:t>Đổi mã PIN</w:t>
       </w:r>
-      <w:bookmarkEnd w:id="150"/>
       <w:bookmarkEnd w:id="151"/>
+      <w:bookmarkEnd w:id="152"/>
     </w:p>
     <w:p>
       <w:pPr>
         <w:spacing w:before="0" w:beforeAutospacing="0" w:after="160" w:afterAutospacing="0" w:line="259" w:lineRule="auto"/>
         <w:jc w:val="both"/>
       </w:pPr>
-      <w:bookmarkStart w:id="152" w:name="_Toc414290231"/>
-      <w:bookmarkStart w:id="153" w:name="_Toc415901149"/>
+      <w:bookmarkStart w:id="153" w:name="_Toc414290231"/>
+      <w:bookmarkStart w:id="154" w:name="_Toc415901149"/>
       <w:r>
         <w:rPr>
           <w:noProof/>
@@ -20276,8 +20343,8 @@
       <w:r>
         <w:t>Rút tiền</w:t>
       </w:r>
-      <w:bookmarkEnd w:id="152"/>
       <w:bookmarkEnd w:id="153"/>
+      <w:bookmarkEnd w:id="154"/>
     </w:p>
     <w:p>
       <w:pPr>
@@ -20429,8 +20496,6 @@
           </wp:inline>
         </w:drawing>
       </w:r>
-      <w:bookmarkStart w:id="154" w:name="_GoBack"/>
-      <w:bookmarkEnd w:id="154"/>
     </w:p>
     <w:p>
       <w:pPr>
@@ -21010,7 +21075,7 @@
         <w:rFonts w:ascii="Cambria" w:hAnsi="Cambria"/>
         <w:noProof/>
       </w:rPr>
-      <w:t>42</w:t>
+      <w:t>5</w:t>
     </w:r>
     <w:r>
       <w:rPr>
@@ -27313,7 +27378,7 @@
   <a:extraClrSchemeLst/>
   <a:extLst>
     <a:ext uri="{05A4C25C-085E-4340-85A3-A5531E510DB2}">
-      <thm15:themeFamily xmlns="" xmlns:thm15="http://schemas.microsoft.com/office/thememl/2012/main" name="Office Theme" id="{62F939B6-93AF-4DB8-9C6B-D6C7DFDC589F}" vid="{4A3C46E8-61CC-4603-A589-7422A47A8E4A}"/>
+      <thm15:themeFamily xmlns:thm15="http://schemas.microsoft.com/office/thememl/2012/main" xmlns="" name="Office Theme" id="{62F939B6-93AF-4DB8-9C6B-D6C7DFDC589F}" vid="{4A3C46E8-61CC-4603-A589-7422A47A8E4A}"/>
     </a:ext>
   </a:extLst>
 </a:theme>
@@ -27324,7 +27389,7 @@
 </file>
 
 <file path=customXml/itemProps1.xml><?xml version="1.0" encoding="utf-8"?>
-<ds:datastoreItem xmlns:ds="http://schemas.openxmlformats.org/officeDocument/2006/customXml" ds:itemID="{6E5DA6E9-9228-4CA8-B3F4-C4F317F8980A}">
+<ds:datastoreItem xmlns:ds="http://schemas.openxmlformats.org/officeDocument/2006/customXml" ds:itemID="{1D2DC656-6EDF-408E-80C2-3F8567532DA5}">
   <ds:schemaRefs>
     <ds:schemaRef ds:uri="http://schemas.openxmlformats.org/officeDocument/2006/bibliography"/>
   </ds:schemaRefs>

</xml_diff>

<commit_message>
Tuuu Sửa giao diện hiện thỉ lịch sử giao dịch tiếng anh thành tiếng việt tạo mục lục file TKPM
</commit_message>
<xml_diff>
--- a/Documents/TLĐT_Nhóm Trương Tiến Phúc.docx
+++ b/Documents/TLĐT_Nhóm Trương Tiến Phúc.docx
@@ -1,6 +1,6 @@
 
 <file path=word/document.xml><?xml version="1.0" encoding="utf-8"?>
-<w:document xmlns:wpc="http://schemas.microsoft.com/office/word/2010/wordprocessingCanvas" xmlns:mc="http://schemas.openxmlformats.org/markup-compatibility/2006" xmlns:o="urn:schemas-microsoft-com:office:office" xmlns:r="http://schemas.openxmlformats.org/officeDocument/2006/relationships" xmlns:m="http://schemas.openxmlformats.org/officeDocument/2006/math" xmlns:v="urn:schemas-microsoft-com:vml" xmlns:wp14="http://schemas.microsoft.com/office/word/2010/wordprocessingDrawing" xmlns:wp="http://schemas.openxmlformats.org/drawingml/2006/wordprocessingDrawing" xmlns:w10="urn:schemas-microsoft-com:office:word" xmlns:w="http://schemas.openxmlformats.org/wordprocessingml/2006/main" xmlns:w14="http://schemas.microsoft.com/office/word/2010/wordml" xmlns:wpg="http://schemas.microsoft.com/office/word/2010/wordprocessingGroup" xmlns:wpi="http://schemas.microsoft.com/office/word/2010/wordprocessingInk" xmlns:wne="http://schemas.microsoft.com/office/word/2006/wordml" xmlns:wps="http://schemas.microsoft.com/office/word/2010/wordprocessingShape" mc:Ignorable="w14 wp14">
+<w:document xmlns:wpc="http://schemas.microsoft.com/office/word/2010/wordprocessingCanvas" xmlns:mc="http://schemas.openxmlformats.org/markup-compatibility/2006" xmlns:o="urn:schemas-microsoft-com:office:office" xmlns:r="http://schemas.openxmlformats.org/officeDocument/2006/relationships" xmlns:m="http://schemas.openxmlformats.org/officeDocument/2006/math" xmlns:v="urn:schemas-microsoft-com:vml" xmlns:wp14="http://schemas.microsoft.com/office/word/2010/wordprocessingDrawing" xmlns:wp="http://schemas.openxmlformats.org/drawingml/2006/wordprocessingDrawing" xmlns:w10="urn:schemas-microsoft-com:office:word" xmlns:w="http://schemas.openxmlformats.org/wordprocessingml/2006/main" xmlns:w14="http://schemas.microsoft.com/office/word/2010/wordml" xmlns:w15="http://schemas.microsoft.com/office/word/2012/wordml" xmlns:wpg="http://schemas.microsoft.com/office/word/2010/wordprocessingGroup" xmlns:wpi="http://schemas.microsoft.com/office/word/2010/wordprocessingInk" xmlns:wne="http://schemas.microsoft.com/office/word/2006/wordml" xmlns:wps="http://schemas.microsoft.com/office/word/2010/wordprocessingShape" mc:Ignorable="w14 w15 wp14">
   <w:body>
     <w:p>
       <w:pPr>
@@ -36,7 +36,7 @@
                     </pic:cNvPicPr>
                   </pic:nvPicPr>
                   <pic:blipFill>
-                    <a:blip r:embed="rId9">
+                    <a:blip r:embed="rId8">
                       <a:extLst>
                         <a:ext uri="{28A0092B-C50C-407E-A947-70E740481C1C}">
                           <a14:useLocalDpi xmlns:a14="http://schemas.microsoft.com/office/drawing/2010/main" val="0"/>
@@ -278,25 +278,7 @@
           <w:sz w:val="24"/>
           <w:szCs w:val="24"/>
         </w:rPr>
-        <w:t xml:space="preserve">Mã dự </w:t>
-      </w:r>
-      <w:proofErr w:type="gramStart"/>
-      <w:r>
-        <w:rPr>
-          <w:b/>
-          <w:sz w:val="24"/>
-          <w:szCs w:val="24"/>
-        </w:rPr>
-        <w:t>án:</w:t>
-      </w:r>
-      <w:proofErr w:type="gramEnd"/>
-      <w:r>
-        <w:rPr>
-          <w:b/>
-          <w:sz w:val="24"/>
-          <w:szCs w:val="24"/>
-        </w:rPr>
-        <w:t xml:space="preserve"> </w:t>
+        <w:t xml:space="preserve">Mã dự án: </w:t>
       </w:r>
       <w:r>
         <w:rPr>
@@ -1116,7 +1098,7 @@
                 <w:szCs w:val="24"/>
               </w:rPr>
             </w:pPr>
-            <w:hyperlink r:id="rId10" w:history="1">
+            <w:hyperlink r:id="rId9" w:history="1">
               <w:r>
                 <w:rPr>
                   <w:rStyle w:val="Hyperlink"/>
@@ -1283,7 +1265,7 @@
                 <w:szCs w:val="24"/>
               </w:rPr>
             </w:pPr>
-            <w:hyperlink r:id="rId11" w:history="1">
+            <w:hyperlink r:id="rId10" w:history="1">
               <w:r>
                 <w:rPr>
                   <w:rStyle w:val="extra"/>
@@ -1911,7 +1893,6 @@
                 <w:szCs w:val="24"/>
               </w:rPr>
             </w:pPr>
-            <w:proofErr w:type="gramStart"/>
             <w:r>
               <w:rPr>
                 <w:sz w:val="24"/>
@@ -1919,7 +1900,6 @@
               </w:rPr>
               <w:t>Sửa nội dung, sửa lội cú pháp.</w:t>
             </w:r>
-            <w:proofErr w:type="gramEnd"/>
           </w:p>
         </w:tc>
         <w:tc>
@@ -2152,7 +2132,6 @@
                 <w:lang w:eastAsia="en-US"/>
               </w:rPr>
             </w:pPr>
-            <w:proofErr w:type="gramStart"/>
             <w:r>
               <w:rPr>
                 <w:sz w:val="24"/>
@@ -2161,7 +2140,6 @@
               </w:rPr>
               <w:t>+ 3.6.3 Mô tả các bước, thêm gạch đầu dòng từng bước.</w:t>
             </w:r>
-            <w:proofErr w:type="gramEnd"/>
           </w:p>
           <w:p>
             <w:pPr>
@@ -2211,7 +2189,6 @@
                 <w:lang w:eastAsia="en-US"/>
               </w:rPr>
             </w:pPr>
-            <w:proofErr w:type="gramStart"/>
             <w:r>
               <w:rPr>
                 <w:sz w:val="24"/>
@@ -2220,7 +2197,6 @@
               </w:rPr>
               <w:t>+ 3.6.3 Đổi từ 'nhập' thành 'Nhập'; Đổi từ 'xác nhận' thành 'Xác nhận'.</w:t>
             </w:r>
-            <w:proofErr w:type="gramEnd"/>
           </w:p>
           <w:p>
             <w:pPr>
@@ -3532,11 +3508,19 @@
               <w:ind w:firstLine="0"/>
               <w:jc w:val="center"/>
               <w:rPr>
-                <w:b/>
-                <w:sz w:val="24"/>
-                <w:szCs w:val="24"/>
-              </w:rPr>
-            </w:pPr>
+                <w:sz w:val="24"/>
+                <w:szCs w:val="24"/>
+              </w:rPr>
+            </w:pPr>
+            <w:bookmarkStart w:id="0" w:name="_GoBack" w:colFirst="0" w:colLast="5"/>
+            <w:r>
+              <w:rPr>
+                <w:sz w:val="24"/>
+                <w:szCs w:val="24"/>
+              </w:rPr>
+              <w:lastRenderedPageBreak/>
+              <w:t>06/04/2015</w:t>
+            </w:r>
           </w:p>
         </w:tc>
         <w:tc>
@@ -3549,11 +3533,17 @@
               <w:ind w:firstLine="0"/>
               <w:jc w:val="center"/>
               <w:rPr>
-                <w:b/>
-                <w:sz w:val="24"/>
-                <w:szCs w:val="24"/>
-              </w:rPr>
-            </w:pPr>
+                <w:sz w:val="24"/>
+                <w:szCs w:val="24"/>
+              </w:rPr>
+            </w:pPr>
+            <w:r>
+              <w:rPr>
+                <w:sz w:val="24"/>
+                <w:szCs w:val="24"/>
+              </w:rPr>
+              <w:t>TuDHM</w:t>
+            </w:r>
           </w:p>
         </w:tc>
         <w:tc>
@@ -3566,11 +3556,17 @@
               <w:ind w:firstLine="0"/>
               <w:jc w:val="center"/>
               <w:rPr>
-                <w:b/>
-                <w:sz w:val="24"/>
-                <w:szCs w:val="24"/>
-              </w:rPr>
-            </w:pPr>
+                <w:sz w:val="24"/>
+                <w:szCs w:val="24"/>
+              </w:rPr>
+            </w:pPr>
+            <w:r>
+              <w:rPr>
+                <w:sz w:val="24"/>
+                <w:szCs w:val="24"/>
+              </w:rPr>
+              <w:t>Sửa nội dung</w:t>
+            </w:r>
           </w:p>
         </w:tc>
         <w:tc>
@@ -3583,11 +3579,17 @@
               <w:ind w:firstLine="0"/>
               <w:jc w:val="center"/>
               <w:rPr>
-                <w:b/>
-                <w:sz w:val="24"/>
-                <w:szCs w:val="24"/>
-              </w:rPr>
-            </w:pPr>
+                <w:sz w:val="24"/>
+                <w:szCs w:val="24"/>
+              </w:rPr>
+            </w:pPr>
+            <w:r>
+              <w:rPr>
+                <w:sz w:val="24"/>
+                <w:szCs w:val="24"/>
+              </w:rPr>
+              <w:t>V1.0</w:t>
+            </w:r>
           </w:p>
         </w:tc>
         <w:tc>
@@ -3600,11 +3602,17 @@
               <w:ind w:firstLine="0"/>
               <w:jc w:val="left"/>
               <w:rPr>
-                <w:b/>
-                <w:sz w:val="24"/>
-                <w:szCs w:val="24"/>
-              </w:rPr>
-            </w:pPr>
+                <w:sz w:val="24"/>
+                <w:szCs w:val="24"/>
+              </w:rPr>
+            </w:pPr>
+            <w:r>
+              <w:rPr>
+                <w:sz w:val="24"/>
+                <w:szCs w:val="24"/>
+              </w:rPr>
+              <w:t>Sửa giao diện hiện thị lịch sử giao dịch tiếng anh thành tiếng việt (trang 47)</w:t>
+            </w:r>
           </w:p>
         </w:tc>
         <w:tc>
@@ -3617,7 +3625,115 @@
               <w:ind w:firstLine="0"/>
               <w:jc w:val="center"/>
               <w:rPr>
-                <w:b/>
+                <w:sz w:val="24"/>
+                <w:szCs w:val="24"/>
+              </w:rPr>
+            </w:pPr>
+            <w:r>
+              <w:rPr>
+                <w:sz w:val="24"/>
+                <w:szCs w:val="24"/>
+              </w:rPr>
+              <w:t>V1.0</w:t>
+            </w:r>
+          </w:p>
+        </w:tc>
+      </w:tr>
+      <w:bookmarkEnd w:id="0"/>
+      <w:tr>
+        <w:trPr>
+          <w:trHeight w:val="328"/>
+        </w:trPr>
+        <w:tc>
+          <w:tcPr>
+            <w:tcW w:w="1368" w:type="dxa"/>
+          </w:tcPr>
+          <w:p>
+            <w:pPr>
+              <w:spacing w:before="0" w:beforeAutospacing="0" w:after="0" w:afterAutospacing="0" w:line="240" w:lineRule="auto"/>
+              <w:ind w:firstLine="0"/>
+              <w:jc w:val="center"/>
+              <w:rPr>
+                <w:sz w:val="24"/>
+                <w:szCs w:val="24"/>
+              </w:rPr>
+            </w:pPr>
+          </w:p>
+        </w:tc>
+        <w:tc>
+          <w:tcPr>
+            <w:tcW w:w="1530" w:type="dxa"/>
+          </w:tcPr>
+          <w:p>
+            <w:pPr>
+              <w:spacing w:before="0" w:beforeAutospacing="0" w:after="0" w:afterAutospacing="0" w:line="240" w:lineRule="auto"/>
+              <w:ind w:firstLine="0"/>
+              <w:jc w:val="center"/>
+              <w:rPr>
+                <w:sz w:val="24"/>
+                <w:szCs w:val="24"/>
+              </w:rPr>
+            </w:pPr>
+          </w:p>
+        </w:tc>
+        <w:tc>
+          <w:tcPr>
+            <w:tcW w:w="1710" w:type="dxa"/>
+          </w:tcPr>
+          <w:p>
+            <w:pPr>
+              <w:spacing w:before="0" w:beforeAutospacing="0" w:after="0" w:afterAutospacing="0" w:line="240" w:lineRule="auto"/>
+              <w:ind w:firstLine="0"/>
+              <w:jc w:val="center"/>
+              <w:rPr>
+                <w:sz w:val="24"/>
+                <w:szCs w:val="24"/>
+              </w:rPr>
+            </w:pPr>
+          </w:p>
+        </w:tc>
+        <w:tc>
+          <w:tcPr>
+            <w:tcW w:w="1440" w:type="dxa"/>
+          </w:tcPr>
+          <w:p>
+            <w:pPr>
+              <w:spacing w:before="0" w:beforeAutospacing="0" w:after="0" w:afterAutospacing="0" w:line="240" w:lineRule="auto"/>
+              <w:ind w:firstLine="0"/>
+              <w:jc w:val="center"/>
+              <w:rPr>
+                <w:sz w:val="24"/>
+                <w:szCs w:val="24"/>
+              </w:rPr>
+            </w:pPr>
+          </w:p>
+        </w:tc>
+        <w:tc>
+          <w:tcPr>
+            <w:tcW w:w="3240" w:type="dxa"/>
+          </w:tcPr>
+          <w:p>
+            <w:pPr>
+              <w:spacing w:before="0" w:beforeAutospacing="0" w:after="0" w:afterAutospacing="0" w:line="240" w:lineRule="auto"/>
+              <w:ind w:firstLine="0"/>
+              <w:jc w:val="left"/>
+              <w:rPr>
+                <w:sz w:val="24"/>
+                <w:szCs w:val="24"/>
+              </w:rPr>
+            </w:pPr>
+          </w:p>
+        </w:tc>
+        <w:tc>
+          <w:tcPr>
+            <w:tcW w:w="1202" w:type="dxa"/>
+          </w:tcPr>
+          <w:p>
+            <w:pPr>
+              <w:spacing w:before="0" w:beforeAutospacing="0" w:after="0" w:afterAutospacing="0" w:line="240" w:lineRule="auto"/>
+              <w:ind w:firstLine="0"/>
+              <w:jc w:val="center"/>
+              <w:rPr>
                 <w:sz w:val="24"/>
                 <w:szCs w:val="24"/>
               </w:rPr>
@@ -3639,7 +3755,6 @@
               <w:ind w:firstLine="0"/>
               <w:jc w:val="center"/>
               <w:rPr>
-                <w:b/>
                 <w:sz w:val="24"/>
                 <w:szCs w:val="24"/>
               </w:rPr>
@@ -3656,7 +3771,6 @@
               <w:ind w:firstLine="0"/>
               <w:jc w:val="center"/>
               <w:rPr>
-                <w:b/>
                 <w:sz w:val="24"/>
                 <w:szCs w:val="24"/>
               </w:rPr>
@@ -3673,7 +3787,6 @@
               <w:ind w:firstLine="0"/>
               <w:jc w:val="center"/>
               <w:rPr>
-                <w:b/>
                 <w:sz w:val="24"/>
                 <w:szCs w:val="24"/>
               </w:rPr>
@@ -3690,7 +3803,6 @@
               <w:ind w:firstLine="0"/>
               <w:jc w:val="center"/>
               <w:rPr>
-                <w:b/>
                 <w:sz w:val="24"/>
                 <w:szCs w:val="24"/>
               </w:rPr>
@@ -3707,7 +3819,6 @@
               <w:ind w:firstLine="0"/>
               <w:jc w:val="left"/>
               <w:rPr>
-                <w:b/>
                 <w:sz w:val="24"/>
                 <w:szCs w:val="24"/>
               </w:rPr>
@@ -3724,7 +3835,6 @@
               <w:ind w:firstLine="0"/>
               <w:jc w:val="center"/>
               <w:rPr>
-                <w:b/>
                 <w:sz w:val="24"/>
                 <w:szCs w:val="24"/>
               </w:rPr>
@@ -3746,7 +3856,6 @@
               <w:ind w:firstLine="0"/>
               <w:jc w:val="center"/>
               <w:rPr>
-                <w:b/>
                 <w:sz w:val="24"/>
                 <w:szCs w:val="24"/>
               </w:rPr>
@@ -3763,7 +3872,6 @@
               <w:ind w:firstLine="0"/>
               <w:jc w:val="center"/>
               <w:rPr>
-                <w:b/>
                 <w:sz w:val="24"/>
                 <w:szCs w:val="24"/>
               </w:rPr>
@@ -3780,7 +3888,6 @@
               <w:ind w:firstLine="0"/>
               <w:jc w:val="center"/>
               <w:rPr>
-                <w:b/>
                 <w:sz w:val="24"/>
                 <w:szCs w:val="24"/>
               </w:rPr>
@@ -3797,7 +3904,6 @@
               <w:ind w:firstLine="0"/>
               <w:jc w:val="center"/>
               <w:rPr>
-                <w:b/>
                 <w:sz w:val="24"/>
                 <w:szCs w:val="24"/>
               </w:rPr>
@@ -3814,7 +3920,6 @@
               <w:ind w:firstLine="0"/>
               <w:jc w:val="left"/>
               <w:rPr>
-                <w:b/>
                 <w:sz w:val="24"/>
                 <w:szCs w:val="24"/>
               </w:rPr>
@@ -3831,7 +3936,6 @@
               <w:ind w:firstLine="0"/>
               <w:jc w:val="center"/>
               <w:rPr>
-                <w:b/>
                 <w:sz w:val="24"/>
                 <w:szCs w:val="24"/>
               </w:rPr>
@@ -3853,7 +3957,6 @@
               <w:ind w:firstLine="0"/>
               <w:jc w:val="center"/>
               <w:rPr>
-                <w:b/>
                 <w:sz w:val="24"/>
                 <w:szCs w:val="24"/>
               </w:rPr>
@@ -3870,7 +3973,6 @@
               <w:ind w:firstLine="0"/>
               <w:jc w:val="center"/>
               <w:rPr>
-                <w:b/>
                 <w:sz w:val="24"/>
                 <w:szCs w:val="24"/>
               </w:rPr>
@@ -3887,7 +3989,6 @@
               <w:ind w:firstLine="0"/>
               <w:jc w:val="center"/>
               <w:rPr>
-                <w:b/>
                 <w:sz w:val="24"/>
                 <w:szCs w:val="24"/>
               </w:rPr>
@@ -3904,7 +4005,6 @@
               <w:ind w:firstLine="0"/>
               <w:jc w:val="center"/>
               <w:rPr>
-                <w:b/>
                 <w:sz w:val="24"/>
                 <w:szCs w:val="24"/>
               </w:rPr>
@@ -3921,7 +4021,6 @@
               <w:ind w:firstLine="0"/>
               <w:jc w:val="left"/>
               <w:rPr>
-                <w:b/>
                 <w:sz w:val="24"/>
                 <w:szCs w:val="24"/>
               </w:rPr>
@@ -3938,7 +4037,6 @@
               <w:ind w:firstLine="0"/>
               <w:jc w:val="center"/>
               <w:rPr>
-                <w:b/>
                 <w:sz w:val="24"/>
                 <w:szCs w:val="24"/>
               </w:rPr>
@@ -3960,7 +4058,6 @@
               <w:ind w:firstLine="0"/>
               <w:jc w:val="center"/>
               <w:rPr>
-                <w:b/>
                 <w:sz w:val="24"/>
                 <w:szCs w:val="24"/>
               </w:rPr>
@@ -3977,7 +4074,6 @@
               <w:ind w:firstLine="0"/>
               <w:jc w:val="center"/>
               <w:rPr>
-                <w:b/>
                 <w:sz w:val="24"/>
                 <w:szCs w:val="24"/>
               </w:rPr>
@@ -3994,7 +4090,6 @@
               <w:ind w:firstLine="0"/>
               <w:jc w:val="center"/>
               <w:rPr>
-                <w:b/>
                 <w:sz w:val="24"/>
                 <w:szCs w:val="24"/>
               </w:rPr>
@@ -4011,7 +4106,6 @@
               <w:ind w:firstLine="0"/>
               <w:jc w:val="center"/>
               <w:rPr>
-                <w:b/>
                 <w:sz w:val="24"/>
                 <w:szCs w:val="24"/>
               </w:rPr>
@@ -4028,7 +4122,6 @@
               <w:ind w:firstLine="0"/>
               <w:jc w:val="left"/>
               <w:rPr>
-                <w:b/>
                 <w:sz w:val="24"/>
                 <w:szCs w:val="24"/>
               </w:rPr>
@@ -4045,7 +4138,6 @@
               <w:ind w:firstLine="0"/>
               <w:jc w:val="center"/>
               <w:rPr>
-                <w:b/>
                 <w:sz w:val="24"/>
                 <w:szCs w:val="24"/>
               </w:rPr>
@@ -4067,7 +4159,6 @@
               <w:ind w:firstLine="0"/>
               <w:jc w:val="center"/>
               <w:rPr>
-                <w:b/>
                 <w:sz w:val="24"/>
                 <w:szCs w:val="24"/>
               </w:rPr>
@@ -4084,7 +4175,6 @@
               <w:ind w:firstLine="0"/>
               <w:jc w:val="center"/>
               <w:rPr>
-                <w:b/>
                 <w:sz w:val="24"/>
                 <w:szCs w:val="24"/>
               </w:rPr>
@@ -4101,7 +4191,6 @@
               <w:ind w:firstLine="0"/>
               <w:jc w:val="center"/>
               <w:rPr>
-                <w:b/>
                 <w:sz w:val="24"/>
                 <w:szCs w:val="24"/>
               </w:rPr>
@@ -4118,7 +4207,6 @@
               <w:ind w:firstLine="0"/>
               <w:jc w:val="center"/>
               <w:rPr>
-                <w:b/>
                 <w:sz w:val="24"/>
                 <w:szCs w:val="24"/>
               </w:rPr>
@@ -4135,7 +4223,6 @@
               <w:ind w:firstLine="0"/>
               <w:jc w:val="left"/>
               <w:rPr>
-                <w:b/>
                 <w:sz w:val="24"/>
                 <w:szCs w:val="24"/>
               </w:rPr>
@@ -4152,7 +4239,6 @@
               <w:ind w:firstLine="0"/>
               <w:jc w:val="center"/>
               <w:rPr>
-                <w:b/>
                 <w:sz w:val="24"/>
                 <w:szCs w:val="24"/>
               </w:rPr>
@@ -4174,7 +4260,6 @@
               <w:ind w:firstLine="0"/>
               <w:jc w:val="center"/>
               <w:rPr>
-                <w:b/>
                 <w:sz w:val="24"/>
                 <w:szCs w:val="24"/>
               </w:rPr>
@@ -4191,7 +4276,6 @@
               <w:ind w:firstLine="0"/>
               <w:jc w:val="center"/>
               <w:rPr>
-                <w:b/>
                 <w:sz w:val="24"/>
                 <w:szCs w:val="24"/>
               </w:rPr>
@@ -4208,7 +4292,6 @@
               <w:ind w:firstLine="0"/>
               <w:jc w:val="center"/>
               <w:rPr>
-                <w:b/>
                 <w:sz w:val="24"/>
                 <w:szCs w:val="24"/>
               </w:rPr>
@@ -4225,7 +4308,6 @@
               <w:ind w:firstLine="0"/>
               <w:jc w:val="center"/>
               <w:rPr>
-                <w:b/>
                 <w:sz w:val="24"/>
                 <w:szCs w:val="24"/>
               </w:rPr>
@@ -4242,7 +4324,6 @@
               <w:ind w:firstLine="0"/>
               <w:jc w:val="left"/>
               <w:rPr>
-                <w:b/>
                 <w:sz w:val="24"/>
                 <w:szCs w:val="24"/>
               </w:rPr>
@@ -4259,7 +4340,6 @@
               <w:ind w:firstLine="0"/>
               <w:jc w:val="center"/>
               <w:rPr>
-                <w:b/>
                 <w:sz w:val="24"/>
                 <w:szCs w:val="24"/>
               </w:rPr>
@@ -4281,7 +4361,6 @@
               <w:ind w:firstLine="0"/>
               <w:jc w:val="center"/>
               <w:rPr>
-                <w:b/>
                 <w:sz w:val="24"/>
                 <w:szCs w:val="24"/>
               </w:rPr>
@@ -4298,7 +4377,6 @@
               <w:ind w:firstLine="0"/>
               <w:jc w:val="center"/>
               <w:rPr>
-                <w:b/>
                 <w:sz w:val="24"/>
                 <w:szCs w:val="24"/>
               </w:rPr>
@@ -4315,7 +4393,6 @@
               <w:ind w:firstLine="0"/>
               <w:jc w:val="center"/>
               <w:rPr>
-                <w:b/>
                 <w:sz w:val="24"/>
                 <w:szCs w:val="24"/>
               </w:rPr>
@@ -4332,7 +4409,6 @@
               <w:ind w:firstLine="0"/>
               <w:jc w:val="center"/>
               <w:rPr>
-                <w:b/>
                 <w:sz w:val="24"/>
                 <w:szCs w:val="24"/>
               </w:rPr>
@@ -4349,7 +4425,6 @@
               <w:ind w:firstLine="0"/>
               <w:jc w:val="left"/>
               <w:rPr>
-                <w:b/>
                 <w:sz w:val="24"/>
                 <w:szCs w:val="24"/>
               </w:rPr>
@@ -4366,7 +4441,6 @@
               <w:ind w:firstLine="0"/>
               <w:jc w:val="center"/>
               <w:rPr>
-                <w:b/>
                 <w:sz w:val="24"/>
                 <w:szCs w:val="24"/>
               </w:rPr>
@@ -4388,7 +4462,6 @@
               <w:ind w:firstLine="0"/>
               <w:jc w:val="center"/>
               <w:rPr>
-                <w:b/>
                 <w:sz w:val="24"/>
                 <w:szCs w:val="24"/>
               </w:rPr>
@@ -4405,7 +4478,6 @@
               <w:ind w:firstLine="0"/>
               <w:jc w:val="center"/>
               <w:rPr>
-                <w:b/>
                 <w:sz w:val="24"/>
                 <w:szCs w:val="24"/>
               </w:rPr>
@@ -4422,7 +4494,6 @@
               <w:ind w:firstLine="0"/>
               <w:jc w:val="center"/>
               <w:rPr>
-                <w:b/>
                 <w:sz w:val="24"/>
                 <w:szCs w:val="24"/>
               </w:rPr>
@@ -4439,7 +4510,6 @@
               <w:ind w:firstLine="0"/>
               <w:jc w:val="center"/>
               <w:rPr>
-                <w:b/>
                 <w:sz w:val="24"/>
                 <w:szCs w:val="24"/>
               </w:rPr>
@@ -4456,7 +4526,6 @@
               <w:ind w:firstLine="0"/>
               <w:jc w:val="left"/>
               <w:rPr>
-                <w:b/>
                 <w:sz w:val="24"/>
                 <w:szCs w:val="24"/>
               </w:rPr>
@@ -4473,114 +4542,6 @@
               <w:ind w:firstLine="0"/>
               <w:jc w:val="center"/>
               <w:rPr>
-                <w:b/>
-                <w:sz w:val="24"/>
-                <w:szCs w:val="24"/>
-              </w:rPr>
-            </w:pPr>
-          </w:p>
-        </w:tc>
-      </w:tr>
-      <w:tr>
-        <w:trPr>
-          <w:trHeight w:val="328"/>
-        </w:trPr>
-        <w:tc>
-          <w:tcPr>
-            <w:tcW w:w="1368" w:type="dxa"/>
-          </w:tcPr>
-          <w:p>
-            <w:pPr>
-              <w:spacing w:before="0" w:beforeAutospacing="0" w:after="0" w:afterAutospacing="0" w:line="240" w:lineRule="auto"/>
-              <w:ind w:firstLine="0"/>
-              <w:jc w:val="center"/>
-              <w:rPr>
-                <w:b/>
-                <w:sz w:val="24"/>
-                <w:szCs w:val="24"/>
-              </w:rPr>
-            </w:pPr>
-          </w:p>
-        </w:tc>
-        <w:tc>
-          <w:tcPr>
-            <w:tcW w:w="1530" w:type="dxa"/>
-          </w:tcPr>
-          <w:p>
-            <w:pPr>
-              <w:spacing w:before="0" w:beforeAutospacing="0" w:after="0" w:afterAutospacing="0" w:line="240" w:lineRule="auto"/>
-              <w:ind w:firstLine="0"/>
-              <w:jc w:val="center"/>
-              <w:rPr>
-                <w:b/>
-                <w:sz w:val="24"/>
-                <w:szCs w:val="24"/>
-              </w:rPr>
-            </w:pPr>
-          </w:p>
-        </w:tc>
-        <w:tc>
-          <w:tcPr>
-            <w:tcW w:w="1710" w:type="dxa"/>
-          </w:tcPr>
-          <w:p>
-            <w:pPr>
-              <w:spacing w:before="0" w:beforeAutospacing="0" w:after="0" w:afterAutospacing="0" w:line="240" w:lineRule="auto"/>
-              <w:ind w:firstLine="0"/>
-              <w:jc w:val="center"/>
-              <w:rPr>
-                <w:b/>
-                <w:sz w:val="24"/>
-                <w:szCs w:val="24"/>
-              </w:rPr>
-            </w:pPr>
-          </w:p>
-        </w:tc>
-        <w:tc>
-          <w:tcPr>
-            <w:tcW w:w="1440" w:type="dxa"/>
-          </w:tcPr>
-          <w:p>
-            <w:pPr>
-              <w:spacing w:before="0" w:beforeAutospacing="0" w:after="0" w:afterAutospacing="0" w:line="240" w:lineRule="auto"/>
-              <w:ind w:firstLine="0"/>
-              <w:jc w:val="center"/>
-              <w:rPr>
-                <w:b/>
-                <w:sz w:val="24"/>
-                <w:szCs w:val="24"/>
-              </w:rPr>
-            </w:pPr>
-          </w:p>
-        </w:tc>
-        <w:tc>
-          <w:tcPr>
-            <w:tcW w:w="3240" w:type="dxa"/>
-          </w:tcPr>
-          <w:p>
-            <w:pPr>
-              <w:spacing w:before="0" w:beforeAutospacing="0" w:after="0" w:afterAutospacing="0" w:line="240" w:lineRule="auto"/>
-              <w:ind w:firstLine="0"/>
-              <w:jc w:val="left"/>
-              <w:rPr>
-                <w:b/>
-                <w:sz w:val="24"/>
-                <w:szCs w:val="24"/>
-              </w:rPr>
-            </w:pPr>
-          </w:p>
-        </w:tc>
-        <w:tc>
-          <w:tcPr>
-            <w:tcW w:w="1202" w:type="dxa"/>
-          </w:tcPr>
-          <w:p>
-            <w:pPr>
-              <w:spacing w:before="0" w:beforeAutospacing="0" w:after="0" w:afterAutospacing="0" w:line="240" w:lineRule="auto"/>
-              <w:ind w:firstLine="0"/>
-              <w:jc w:val="center"/>
-              <w:rPr>
-                <w:b/>
                 <w:sz w:val="24"/>
                 <w:szCs w:val="24"/>
               </w:rPr>
@@ -4602,7 +4563,6 @@
               <w:ind w:firstLine="0"/>
               <w:jc w:val="center"/>
               <w:rPr>
-                <w:b/>
                 <w:sz w:val="24"/>
                 <w:szCs w:val="24"/>
               </w:rPr>
@@ -4619,7 +4579,6 @@
               <w:ind w:firstLine="0"/>
               <w:jc w:val="center"/>
               <w:rPr>
-                <w:b/>
                 <w:sz w:val="24"/>
                 <w:szCs w:val="24"/>
               </w:rPr>
@@ -4636,7 +4595,6 @@
               <w:ind w:firstLine="0"/>
               <w:jc w:val="center"/>
               <w:rPr>
-                <w:b/>
                 <w:sz w:val="24"/>
                 <w:szCs w:val="24"/>
               </w:rPr>
@@ -4653,7 +4611,6 @@
               <w:ind w:firstLine="0"/>
               <w:jc w:val="center"/>
               <w:rPr>
-                <w:b/>
                 <w:sz w:val="24"/>
                 <w:szCs w:val="24"/>
               </w:rPr>
@@ -4670,7 +4627,6 @@
               <w:ind w:firstLine="0"/>
               <w:jc w:val="left"/>
               <w:rPr>
-                <w:b/>
                 <w:sz w:val="24"/>
                 <w:szCs w:val="24"/>
               </w:rPr>
@@ -4687,7 +4643,6 @@
               <w:ind w:firstLine="0"/>
               <w:jc w:val="center"/>
               <w:rPr>
-                <w:b/>
                 <w:sz w:val="24"/>
                 <w:szCs w:val="24"/>
               </w:rPr>
@@ -4910,6 +4865,7 @@
           <w:sz w:val="24"/>
           <w:szCs w:val="24"/>
         </w:rPr>
+        <w:lastRenderedPageBreak/>
         <w:t>Trang ký</w:t>
       </w:r>
     </w:p>
@@ -5727,8 +5683,6 @@
         </w:rPr>
         <w:t xml:space="preserve">                        </w:t>
       </w:r>
-      <w:bookmarkStart w:id="0" w:name="_GoBack"/>
-      <w:bookmarkEnd w:id="0"/>
       <w:r>
         <w:rPr>
           <w:sz w:val="24"/>
@@ -10565,30 +10519,14 @@
           <w:sz w:val="24"/>
           <w:szCs w:val="24"/>
         </w:rPr>
-        <w:t xml:space="preserve">pháp tiếp cận đối với các yêu cầu của hệ thống </w:t>
-      </w:r>
-      <w:proofErr w:type="gramStart"/>
-      <w:r>
-        <w:rPr>
-          <w:sz w:val="24"/>
-          <w:szCs w:val="24"/>
-        </w:rPr>
-        <w:t xml:space="preserve">ATM </w:t>
-      </w:r>
-      <w:r>
-        <w:rPr>
-          <w:sz w:val="24"/>
-          <w:szCs w:val="24"/>
-        </w:rPr>
-        <w:t xml:space="preserve"> để</w:t>
-      </w:r>
-      <w:proofErr w:type="gramEnd"/>
-      <w:r>
-        <w:rPr>
-          <w:sz w:val="24"/>
-          <w:szCs w:val="24"/>
-        </w:rPr>
-        <w:t xml:space="preserve"> từ đó các thành viên trong đội phát triển sẽ triển khai làm việc và xác định đúng các chức năng của hệ thống.</w:t>
+        <w:t xml:space="preserve">pháp tiếp cận đối với các yêu cầu của hệ thống ATM </w:t>
+      </w:r>
+      <w:r>
+        <w:rPr>
+          <w:sz w:val="24"/>
+          <w:szCs w:val="24"/>
+        </w:rPr>
+        <w:t xml:space="preserve"> để từ đó các thành viên trong đội phát triển sẽ triển khai làm việc và xác định đúng các chức năng của hệ thống.</w:t>
       </w:r>
     </w:p>
     <w:p>
@@ -10599,15 +10537,7 @@
       <w:bookmarkStart w:id="8" w:name="_Toc414290182"/>
       <w:bookmarkStart w:id="9" w:name="_Toc415901100"/>
       <w:r>
-        <w:t xml:space="preserve">1.2. Phạm </w:t>
-      </w:r>
-      <w:proofErr w:type="gramStart"/>
-      <w:r>
-        <w:t>vi</w:t>
-      </w:r>
-      <w:proofErr w:type="gramEnd"/>
-      <w:r>
-        <w:t xml:space="preserve"> tài liệu</w:t>
+        <w:t>1.2. Phạm vi tài liệu</w:t>
       </w:r>
       <w:bookmarkEnd w:id="7"/>
       <w:bookmarkEnd w:id="8"/>
@@ -10628,23 +10558,7 @@
           <w:szCs w:val="24"/>
         </w:rPr>
         <w:tab/>
-        <w:t xml:space="preserve">Nội dung của tài liệu là kết quả của việc khảo sát yêu cầu, tìm hiểu các tài liệu liên quan. Nó là cơ sở giao tiếp giữa các thành viên trong nhóm, là căn cứ để thiết </w:t>
-      </w:r>
-      <w:proofErr w:type="gramStart"/>
-      <w:r>
-        <w:rPr>
-          <w:sz w:val="24"/>
-          <w:szCs w:val="24"/>
-        </w:rPr>
-        <w:t>kế :</w:t>
-      </w:r>
-      <w:proofErr w:type="gramEnd"/>
-      <w:r>
-        <w:rPr>
-          <w:sz w:val="24"/>
-          <w:szCs w:val="24"/>
-        </w:rPr>
-        <w:t xml:space="preserve"> tài liệu thiết kế CSDL, tài liệu thiết kế phần mềm, tài liệu testcase.</w:t>
+        <w:t>Nội dung của tài liệu là kết quả của việc khảo sát yêu cầu, tìm hiểu các tài liệu liên quan. Nó là cơ sở giao tiếp giữa các thành viên trong nhóm, là căn cứ để thiết kế : tài liệu thiết kế CSDL, tài liệu thiết kế phần mềm, tài liệu testcase.</w:t>
       </w:r>
     </w:p>
     <w:p>
@@ -10821,7 +10735,6 @@
                 <w:szCs w:val="24"/>
               </w:rPr>
             </w:pPr>
-            <w:proofErr w:type="gramStart"/>
             <w:r>
               <w:rPr>
                 <w:sz w:val="24"/>
@@ -10829,7 +10742,6 @@
               </w:rPr>
               <w:t>Nơi lưu trữ thông tin và cho phép truy cập.</w:t>
             </w:r>
-            <w:proofErr w:type="gramEnd"/>
           </w:p>
         </w:tc>
       </w:tr>
@@ -11319,7 +11231,7 @@
                 <w:lang w:val="fr-FR"/>
               </w:rPr>
             </w:pPr>
-            <w:hyperlink r:id="rId12" w:history="1">
+            <w:hyperlink r:id="rId11" w:history="1">
               <w:r>
                 <w:rPr>
                   <w:rStyle w:val="Hyperlink"/>
@@ -11363,7 +11275,7 @@
                 <w:lang w:val="fr-FR"/>
               </w:rPr>
             </w:pPr>
-            <w:hyperlink r:id="rId13" w:tgtFrame="_blank" w:history="1">
+            <w:hyperlink r:id="rId12" w:tgtFrame="_blank" w:history="1">
               <w:r>
                 <w:rPr>
                   <w:rStyle w:val="Hyperlink"/>
@@ -11727,25 +11639,7 @@
           <w:sz w:val="24"/>
           <w:szCs w:val="24"/>
         </w:rPr>
-        <w:t xml:space="preserve">u </w:t>
-      </w:r>
-      <w:proofErr w:type="gramStart"/>
-      <w:r>
-        <w:rPr>
-          <w:color w:val="000000"/>
-          <w:sz w:val="24"/>
-          <w:szCs w:val="24"/>
-        </w:rPr>
-        <w:t>chung</w:t>
-      </w:r>
-      <w:proofErr w:type="gramEnd"/>
-      <w:r>
-        <w:rPr>
-          <w:color w:val="000000"/>
-          <w:sz w:val="24"/>
-          <w:szCs w:val="24"/>
-        </w:rPr>
-        <w:t xml:space="preserve"> </w:t>
+        <w:t xml:space="preserve">u chung </w:t>
       </w:r>
       <w:r>
         <w:rPr>
@@ -11800,7 +11694,6 @@
           <w:szCs w:val="24"/>
         </w:rPr>
       </w:pPr>
-      <w:proofErr w:type="gramStart"/>
       <w:r>
         <w:rPr>
           <w:b/>
@@ -11816,7 +11709,6 @@
         </w:rPr>
         <w:t>: Trình bày và phân tích các quy trình nghiệp vụ của hệ thống bán hàng.</w:t>
       </w:r>
-      <w:proofErr w:type="gramEnd"/>
     </w:p>
     <w:p>
       <w:pPr>
@@ -11833,7 +11725,6 @@
           <w:szCs w:val="24"/>
         </w:rPr>
       </w:pPr>
-      <w:proofErr w:type="gramStart"/>
       <w:r>
         <w:rPr>
           <w:b/>
@@ -11849,7 +11740,6 @@
         </w:rPr>
         <w:t>Trình bày các yêu cầu về mặt chứa năng mà phần mềm cần đáp ứng.</w:t>
       </w:r>
-      <w:proofErr w:type="gramEnd"/>
     </w:p>
     <w:p>
       <w:pPr>
@@ -11865,7 +11755,6 @@
           <w:szCs w:val="24"/>
         </w:rPr>
       </w:pPr>
-      <w:proofErr w:type="gramStart"/>
       <w:r>
         <w:rPr>
           <w:b/>
@@ -11902,7 +11791,6 @@
         </w:rPr>
         <w:t>…</w:t>
       </w:r>
-      <w:proofErr w:type="gramEnd"/>
     </w:p>
     <w:p>
       <w:pPr>
@@ -11932,25 +11820,7 @@
           <w:sz w:val="24"/>
           <w:szCs w:val="24"/>
         </w:rPr>
-        <w:t xml:space="preserve">m </w:t>
-      </w:r>
-      <w:proofErr w:type="gramStart"/>
-      <w:r>
-        <w:rPr>
-          <w:b/>
-          <w:sz w:val="24"/>
-          <w:szCs w:val="24"/>
-        </w:rPr>
-        <w:t>thu</w:t>
-      </w:r>
-      <w:proofErr w:type="gramEnd"/>
-      <w:r>
-        <w:rPr>
-          <w:b/>
-          <w:sz w:val="24"/>
-          <w:szCs w:val="24"/>
-        </w:rPr>
-        <w:t xml:space="preserve"> </w:t>
+        <w:t xml:space="preserve">m thu </w:t>
       </w:r>
       <w:r>
         <w:rPr>
@@ -12027,15 +11897,7 @@
       <w:bookmarkStart w:id="23" w:name="_Toc414290187"/>
       <w:bookmarkStart w:id="24" w:name="_Toc415901105"/>
       <w:r>
-        <w:t xml:space="preserve">2.1. Yêu cầu </w:t>
-      </w:r>
-      <w:proofErr w:type="gramStart"/>
-      <w:r>
-        <w:t>chung</w:t>
-      </w:r>
-      <w:proofErr w:type="gramEnd"/>
-      <w:r>
-        <w:t xml:space="preserve"> của phần mềm</w:t>
+        <w:t>2.1. Yêu cầu chung của phần mềm</w:t>
       </w:r>
       <w:bookmarkEnd w:id="22"/>
       <w:bookmarkEnd w:id="23"/>
@@ -12060,109 +11922,12 @@
           <w:szCs w:val="24"/>
         </w:rPr>
       </w:pPr>
-      <w:proofErr w:type="gramStart"/>
-      <w:r>
-        <w:rPr>
-          <w:sz w:val="24"/>
-          <w:szCs w:val="24"/>
-        </w:rPr>
-        <w:t>Giới thiệu dịch vụ ATM để cung cấp cho khách hàng của mình.</w:t>
-      </w:r>
-      <w:proofErr w:type="gramEnd"/>
-      <w:r>
-        <w:rPr>
-          <w:sz w:val="24"/>
-          <w:szCs w:val="24"/>
-        </w:rPr>
-        <w:t xml:space="preserve"> Khách hàng có thể nhận được thẻ ATM </w:t>
-      </w:r>
-      <w:proofErr w:type="gramStart"/>
-      <w:r>
-        <w:rPr>
-          <w:sz w:val="24"/>
-          <w:szCs w:val="24"/>
-        </w:rPr>
-        <w:t>theo</w:t>
-      </w:r>
-      <w:proofErr w:type="gramEnd"/>
-      <w:r>
-        <w:rPr>
-          <w:sz w:val="24"/>
-          <w:szCs w:val="24"/>
-        </w:rPr>
-        <w:t xml:space="preserve"> yêu cầu. </w:t>
-      </w:r>
-      <w:proofErr w:type="gramStart"/>
-      <w:r>
-        <w:rPr>
-          <w:sz w:val="24"/>
-          <w:szCs w:val="24"/>
-        </w:rPr>
-        <w:t>Người sử dụng chỉ có thể xem số dư hoặc rút tiền sử dụng các thẻ.</w:t>
-      </w:r>
-      <w:proofErr w:type="gramEnd"/>
-      <w:r>
-        <w:rPr>
-          <w:sz w:val="24"/>
-          <w:szCs w:val="24"/>
-        </w:rPr>
-        <w:t xml:space="preserve"> </w:t>
-      </w:r>
-      <w:proofErr w:type="gramStart"/>
-      <w:r>
-        <w:rPr>
-          <w:sz w:val="24"/>
-          <w:szCs w:val="24"/>
-        </w:rPr>
-        <w:t>Thẻ được trao cho một tài khoản, nhưng một tài khoản có thể được truy cập bằng cách sử dụng thẻ khác nhau.</w:t>
-      </w:r>
-      <w:proofErr w:type="gramEnd"/>
-      <w:r>
-        <w:rPr>
-          <w:sz w:val="24"/>
-          <w:szCs w:val="24"/>
-        </w:rPr>
-        <w:t xml:space="preserve"> Một thẻ có thể bị chặn tạm thời hoặc vĩnh viễn bởi Ngân hàng (ví dụ: Nếu nó bị mất hoặc nhập sai PIN quá 3 lần). </w:t>
-      </w:r>
-      <w:proofErr w:type="gramStart"/>
-      <w:r>
-        <w:rPr>
-          <w:sz w:val="24"/>
-          <w:szCs w:val="24"/>
-        </w:rPr>
-        <w:t>Một PIN được kết hợp với mỗi thẻ để xác minh tính xác thực của người sử dụng.</w:t>
-      </w:r>
-      <w:proofErr w:type="gramEnd"/>
-      <w:r>
-        <w:rPr>
-          <w:sz w:val="24"/>
-          <w:szCs w:val="24"/>
-        </w:rPr>
-        <w:t xml:space="preserve"> </w:t>
-      </w:r>
-      <w:proofErr w:type="gramStart"/>
-      <w:r>
-        <w:rPr>
-          <w:sz w:val="24"/>
-          <w:szCs w:val="24"/>
-        </w:rPr>
-        <w:t>Có một Over Draft (OD) giới hạn kết hợp với mỗi tài khoản kiểm tra.</w:t>
-      </w:r>
-      <w:proofErr w:type="gramEnd"/>
-      <w:r>
-        <w:rPr>
-          <w:sz w:val="24"/>
-          <w:szCs w:val="24"/>
-        </w:rPr>
-        <w:t xml:space="preserve"> </w:t>
-      </w:r>
-      <w:proofErr w:type="gramStart"/>
-      <w:r>
-        <w:rPr>
-          <w:sz w:val="24"/>
-          <w:szCs w:val="24"/>
-        </w:rPr>
-        <w:t>Về mặt lý thuyết, một số tiền bất kỳ là bộ</w:t>
+      <w:r>
+        <w:rPr>
+          <w:sz w:val="24"/>
+          <w:szCs w:val="24"/>
+        </w:rPr>
+        <w:t>Giới thiệu dịch vụ ATM để cung cấp cho khách hàng của mình. Khách hàng có thể nhận được thẻ ATM theo yêu cầu. Người sử dụng chỉ có thể xem số dư hoặc rút tiền sử dụng các thẻ. Thẻ được trao cho một tài khoản, nhưng một tài khoản có thể được truy cập bằng cách sử dụng thẻ khác nhau. Một thẻ có thể bị chặn tạm thời hoặc vĩnh viễn bởi Ngân hàng (ví dụ: Nếu nó bị mất hoặc nhập sai PIN quá 3 lần). Một PIN được kết hợp với mỗi thẻ để xác minh tính xác thực của người sử dụng. Có một Over Draft (OD) giới hạn kết hợp với mỗi tài khoản kiểm tra. Về mặt lý thuyết, một số tiền bất kỳ là bộ</w:t>
       </w:r>
       <w:r>
         <w:rPr>
@@ -12190,25 +11955,8 @@
           <w:sz w:val="24"/>
           <w:szCs w:val="24"/>
         </w:rPr>
-        <w:t xml:space="preserve"> luôn đủ tiền còn lại trong máy), nhưng có một giới hạn rút tiền (trong một ngày) cho mỗi tài khoản tiết kiệm.</w:t>
-      </w:r>
-      <w:proofErr w:type="gramEnd"/>
-      <w:r>
-        <w:rPr>
-          <w:sz w:val="24"/>
-          <w:szCs w:val="24"/>
-        </w:rPr>
-        <w:t xml:space="preserve"> </w:t>
-      </w:r>
-      <w:proofErr w:type="gramStart"/>
-      <w:r>
-        <w:rPr>
-          <w:sz w:val="24"/>
-          <w:szCs w:val="24"/>
-        </w:rPr>
-        <w:t>Không có cơ sở OD cho một tài khoản tiết kiệm.</w:t>
-      </w:r>
-      <w:proofErr w:type="gramEnd"/>
+        <w:t xml:space="preserve"> luôn đủ tiền còn lại trong máy), nhưng có một giới hạn rút tiền (trong một ngày) cho mỗi tài khoản tiết kiệm. Không có cơ sở OD cho một tài khoản tiết kiệm.</w:t>
+      </w:r>
     </w:p>
     <w:p>
       <w:pPr>
@@ -12224,7 +11972,6 @@
           <w:szCs w:val="24"/>
         </w:rPr>
       </w:pPr>
-      <w:proofErr w:type="gramStart"/>
       <w:r>
         <w:rPr>
           <w:sz w:val="24"/>
@@ -12253,7 +12000,6 @@
         </w:rPr>
         <w:t>cung cấp ít nhất các hoạt động sau đây.</w:t>
       </w:r>
-      <w:proofErr w:type="gramEnd"/>
     </w:p>
     <w:p>
       <w:pPr>
@@ -12489,7 +12235,6 @@
           <w:szCs w:val="24"/>
         </w:rPr>
       </w:pPr>
-      <w:proofErr w:type="gramStart"/>
       <w:r>
         <w:rPr>
           <w:sz w:val="24"/>
@@ -12497,7 +12242,6 @@
         </w:rPr>
         <w:t>Ở đây, hai hoạt động đầu tiên sẽ được thực hiện bởi Ngân hàng và phần còn lại của người dùng.</w:t>
       </w:r>
-      <w:proofErr w:type="gramEnd"/>
     </w:p>
     <w:p>
       <w:pPr>
@@ -12560,7 +12304,6 @@
           <w:szCs w:val="24"/>
         </w:rPr>
       </w:pPr>
-      <w:proofErr w:type="gramStart"/>
       <w:r>
         <w:rPr>
           <w:sz w:val="24"/>
@@ -12568,7 +12311,6 @@
         </w:rPr>
         <w:t>Ứng dụng viết trên nền .Net ngôn ngữ C#.</w:t>
       </w:r>
-      <w:proofErr w:type="gramEnd"/>
     </w:p>
     <w:p>
       <w:pPr>
@@ -12621,23 +12363,7 @@
           <w:sz w:val="24"/>
           <w:szCs w:val="24"/>
         </w:rPr>
-        <w:t xml:space="preserve">Mục tiêu của phần mềm là giúp thực hiện các giao dịch giữa Ngân Hàng và Khách Hàng chính </w:t>
-      </w:r>
-      <w:proofErr w:type="gramStart"/>
-      <w:r>
-        <w:rPr>
-          <w:sz w:val="24"/>
-          <w:szCs w:val="24"/>
-        </w:rPr>
-        <w:t>xác ,nhanh</w:t>
-      </w:r>
-      <w:proofErr w:type="gramEnd"/>
-      <w:r>
-        <w:rPr>
-          <w:sz w:val="24"/>
-          <w:szCs w:val="24"/>
-        </w:rPr>
-        <w:t xml:space="preserve"> chóng và thuận tiện</w:t>
+        <w:t>Mục tiêu của phần mềm là giúp thực hiện các giao dịch giữa Ngân Hàng và Khách Hàng chính xác ,nhanh chóng và thuận tiện</w:t>
       </w:r>
     </w:p>
     <w:p>
@@ -12670,23 +12396,7 @@
           <w:sz w:val="24"/>
           <w:szCs w:val="24"/>
         </w:rPr>
-        <w:t xml:space="preserve">- Hệ thống Ngân </w:t>
-      </w:r>
-      <w:proofErr w:type="gramStart"/>
-      <w:r>
-        <w:rPr>
-          <w:sz w:val="24"/>
-          <w:szCs w:val="24"/>
-        </w:rPr>
-        <w:t>Hàng :</w:t>
-      </w:r>
-      <w:proofErr w:type="gramEnd"/>
-      <w:r>
-        <w:rPr>
-          <w:sz w:val="24"/>
-          <w:szCs w:val="24"/>
-        </w:rPr>
-        <w:t xml:space="preserve"> , kiểm soát các giao dịch , cung cấp tài nguyên phục vụ hệ thống (gồm có : các dữ liệu thông tin khách hàng) </w:t>
+        <w:t xml:space="preserve">- Hệ thống Ngân Hàng : , kiểm soát các giao dịch , cung cấp tài nguyên phục vụ hệ thống (gồm có : các dữ liệu thông tin khách hàng) </w:t>
       </w:r>
     </w:p>
     <w:p>
@@ -12705,23 +12415,7 @@
           <w:sz w:val="24"/>
           <w:szCs w:val="24"/>
         </w:rPr>
-        <w:t xml:space="preserve">- Khách </w:t>
-      </w:r>
-      <w:proofErr w:type="gramStart"/>
-      <w:r>
-        <w:rPr>
-          <w:sz w:val="24"/>
-          <w:szCs w:val="24"/>
-        </w:rPr>
-        <w:t>hàng :</w:t>
-      </w:r>
-      <w:proofErr w:type="gramEnd"/>
-      <w:r>
-        <w:rPr>
-          <w:sz w:val="24"/>
-          <w:szCs w:val="24"/>
-        </w:rPr>
-        <w:t xml:space="preserve"> là người trực tiếp sử dụng các tính năng :rút tiền,chuyển tiền, kiểm tra tài khoản, thay đổi mã pin, xem lại lịch sử giao dịch</w:t>
+        <w:t>- Khách hàng : là người trực tiếp sử dụng các tính năng :rút tiền,chuyển tiền, kiểm tra tài khoản, thay đổi mã pin, xem lại lịch sử giao dịch</w:t>
       </w:r>
     </w:p>
     <w:p>
@@ -12782,9 +12476,9 @@
             <o:lock v:ext="edit" aspectratio="t"/>
           </v:shapetype>
           <v:shape id="_x0000_i1025" type="#_x0000_t75" style="width:487.5pt;height:369.75pt" o:ole="">
-            <v:imagedata r:id="rId14" o:title=""/>
+            <v:imagedata r:id="rId13" o:title=""/>
           </v:shape>
-          <o:OLEObject Type="Embed" ProgID="Visio.Drawing.11" ShapeID="_x0000_i1025" DrawAspect="Content" ObjectID="_1489806211" r:id="rId15"/>
+          <o:OLEObject Type="Embed" ProgID="Visio.Drawing.11" ShapeID="_x0000_i1025" DrawAspect="Content" ObjectID="_1489829729" r:id="rId14"/>
         </w:object>
       </w:r>
     </w:p>
@@ -12954,9 +12648,9 @@
         </w:rPr>
         <w:object w:dxaOrig="9715" w:dyaOrig="10987">
           <v:shape id="_x0000_i1026" type="#_x0000_t75" style="width:468pt;height:435pt" o:ole="">
-            <v:imagedata r:id="rId16" o:title=""/>
+            <v:imagedata r:id="rId15" o:title=""/>
           </v:shape>
-          <o:OLEObject Type="Embed" ProgID="Visio.Drawing.11" ShapeID="_x0000_i1026" DrawAspect="Content" ObjectID="_1489806212" r:id="rId17"/>
+          <o:OLEObject Type="Embed" ProgID="Visio.Drawing.11" ShapeID="_x0000_i1026" DrawAspect="Content" ObjectID="_1489829730" r:id="rId16"/>
         </w:object>
       </w:r>
     </w:p>
@@ -13301,9 +12995,9 @@
         </w:rPr>
         <w:object w:dxaOrig="11297" w:dyaOrig="11023">
           <v:shape id="_x0000_i1027" type="#_x0000_t75" style="width:468pt;height:456pt" o:ole="">
-            <v:imagedata r:id="rId18" o:title=""/>
+            <v:imagedata r:id="rId17" o:title=""/>
           </v:shape>
-          <o:OLEObject Type="Embed" ProgID="Visio.Drawing.11" ShapeID="_x0000_i1027" DrawAspect="Content" ObjectID="_1489806213" r:id="rId19"/>
+          <o:OLEObject Type="Embed" ProgID="Visio.Drawing.11" ShapeID="_x0000_i1027" DrawAspect="Content" ObjectID="_1489829731" r:id="rId18"/>
         </w:object>
       </w:r>
     </w:p>
@@ -13601,9 +13295,9 @@
         </w:rPr>
         <w:object w:dxaOrig="9715" w:dyaOrig="10987">
           <v:shape id="_x0000_i1028" type="#_x0000_t75" style="width:468pt;height:435pt" o:ole="">
-            <v:imagedata r:id="rId20" o:title=""/>
+            <v:imagedata r:id="rId19" o:title=""/>
           </v:shape>
-          <o:OLEObject Type="Embed" ProgID="Visio.Drawing.11" ShapeID="_x0000_i1028" DrawAspect="Content" ObjectID="_1489806214" r:id="rId21"/>
+          <o:OLEObject Type="Embed" ProgID="Visio.Drawing.11" ShapeID="_x0000_i1028" DrawAspect="Content" ObjectID="_1489829732" r:id="rId20"/>
         </w:object>
       </w:r>
     </w:p>
@@ -14258,9 +13952,9 @@
         </w:rPr>
         <w:object w:dxaOrig="9715" w:dyaOrig="10987">
           <v:shape id="_x0000_i1029" type="#_x0000_t75" style="width:6in;height:401.25pt" o:ole="">
-            <v:imagedata r:id="rId22" o:title=""/>
+            <v:imagedata r:id="rId21" o:title=""/>
           </v:shape>
-          <o:OLEObject Type="Embed" ProgID="Visio.Drawing.11" ShapeID="_x0000_i1029" DrawAspect="Content" ObjectID="_1489806215" r:id="rId23"/>
+          <o:OLEObject Type="Embed" ProgID="Visio.Drawing.11" ShapeID="_x0000_i1029" DrawAspect="Content" ObjectID="_1489829733" r:id="rId22"/>
         </w:object>
       </w:r>
     </w:p>
@@ -14532,9 +14226,9 @@
         </w:rPr>
         <w:object w:dxaOrig="9713" w:dyaOrig="8863">
           <v:shape id="_x0000_i1030" type="#_x0000_t75" style="width:468pt;height:426.75pt" o:ole="">
-            <v:imagedata r:id="rId24" o:title=""/>
+            <v:imagedata r:id="rId23" o:title=""/>
           </v:shape>
-          <o:OLEObject Type="Embed" ProgID="Visio.Drawing.11" ShapeID="_x0000_i1030" DrawAspect="Content" ObjectID="_1489806216" r:id="rId25"/>
+          <o:OLEObject Type="Embed" ProgID="Visio.Drawing.11" ShapeID="_x0000_i1030" DrawAspect="Content" ObjectID="_1489829734" r:id="rId24"/>
         </w:object>
       </w:r>
     </w:p>
@@ -14859,9 +14553,9 @@
         </w:rPr>
         <w:object w:dxaOrig="12155" w:dyaOrig="17804">
           <v:shape id="_x0000_i1031" type="#_x0000_t75" style="width:441.75pt;height:576.75pt" o:ole="">
-            <v:imagedata r:id="rId26" o:title=""/>
+            <v:imagedata r:id="rId25" o:title=""/>
           </v:shape>
-          <o:OLEObject Type="Embed" ProgID="Visio.Drawing.11" ShapeID="_x0000_i1031" DrawAspect="Content" ObjectID="_1489806217" r:id="rId27"/>
+          <o:OLEObject Type="Embed" ProgID="Visio.Drawing.11" ShapeID="_x0000_i1031" DrawAspect="Content" ObjectID="_1489829735" r:id="rId26"/>
         </w:object>
       </w:r>
     </w:p>
@@ -15351,9 +15045,9 @@
         </w:rPr>
         <w:object w:dxaOrig="10140" w:dyaOrig="16636">
           <v:shape id="_x0000_i1032" type="#_x0000_t75" style="width:402.75pt;height:661.5pt" o:ole="">
-            <v:imagedata r:id="rId28" o:title=""/>
+            <v:imagedata r:id="rId27" o:title=""/>
           </v:shape>
-          <o:OLEObject Type="Embed" ProgID="Visio.Drawing.11" ShapeID="_x0000_i1032" DrawAspect="Content" ObjectID="_1489806218" r:id="rId29"/>
+          <o:OLEObject Type="Embed" ProgID="Visio.Drawing.11" ShapeID="_x0000_i1032" DrawAspect="Content" ObjectID="_1489829736" r:id="rId28"/>
         </w:object>
       </w:r>
     </w:p>
@@ -19082,7 +18776,7 @@
                 <w:szCs w:val="24"/>
               </w:rPr>
             </w:pPr>
-            <w:hyperlink r:id="rId30" w:history="1">
+            <w:hyperlink r:id="rId29" w:history="1">
               <w:r>
                 <w:rPr>
                   <w:rStyle w:val="Hyperlink"/>
@@ -19108,7 +18802,7 @@
                 <w:lang w:val="fr-FR"/>
               </w:rPr>
             </w:pPr>
-            <w:hyperlink r:id="rId31" w:history="1">
+            <w:hyperlink r:id="rId30" w:history="1">
               <w:r>
                 <w:rPr>
                   <w:rStyle w:val="Hyperlink"/>
@@ -19135,7 +18829,7 @@
                 <w:lang w:val="fr-FR"/>
               </w:rPr>
             </w:pPr>
-            <w:hyperlink r:id="rId32" w:history="1">
+            <w:hyperlink r:id="rId31" w:history="1">
               <w:r>
                 <w:rPr>
                   <w:rStyle w:val="Hyperlink"/>
@@ -19224,7 +18918,7 @@
                 <w:szCs w:val="24"/>
               </w:rPr>
             </w:pPr>
-            <w:hyperlink r:id="rId33" w:history="1">
+            <w:hyperlink r:id="rId32" w:history="1">
               <w:r>
                 <w:rPr>
                   <w:rStyle w:val="Hyperlink"/>
@@ -19293,7 +18987,7 @@
                 <w:szCs w:val="24"/>
               </w:rPr>
             </w:pPr>
-            <w:hyperlink r:id="rId34" w:history="1">
+            <w:hyperlink r:id="rId33" w:history="1">
               <w:r>
                 <w:rPr>
                   <w:rStyle w:val="Hyperlink"/>
@@ -19381,7 +19075,7 @@
                 <w:szCs w:val="24"/>
               </w:rPr>
             </w:pPr>
-            <w:hyperlink r:id="rId35" w:history="1">
+            <w:hyperlink r:id="rId34" w:history="1">
               <w:r>
                 <w:rPr>
                   <w:rStyle w:val="Hyperlink"/>
@@ -19450,7 +19144,7 @@
                 <w:szCs w:val="24"/>
               </w:rPr>
             </w:pPr>
-            <w:hyperlink r:id="rId36" w:history="1">
+            <w:hyperlink r:id="rId35" w:history="1">
               <w:r>
                 <w:rPr>
                   <w:rStyle w:val="Hyperlink"/>
@@ -19645,6 +19339,104 @@
                 <pic:pic xmlns:pic="http://schemas.openxmlformats.org/drawingml/2006/picture">
                   <pic:nvPicPr>
                     <pic:cNvPr id="0" name="Picture 9" descr="C:\Users\Tuu\Desktop\1.png"/>
+                    <pic:cNvPicPr>
+                      <a:picLocks noChangeAspect="1" noChangeArrowheads="1"/>
+                    </pic:cNvPicPr>
+                  </pic:nvPicPr>
+                  <pic:blipFill>
+                    <a:blip r:embed="rId36">
+                      <a:extLst>
+                        <a:ext uri="{28A0092B-C50C-407E-A947-70E740481C1C}">
+                          <a14:useLocalDpi xmlns:a14="http://schemas.microsoft.com/office/drawing/2010/main" val="0"/>
+                        </a:ext>
+                      </a:extLst>
+                    </a:blip>
+                    <a:srcRect/>
+                    <a:stretch>
+                      <a:fillRect/>
+                    </a:stretch>
+                  </pic:blipFill>
+                  <pic:spPr bwMode="auto">
+                    <a:xfrm>
+                      <a:off x="0" y="0"/>
+                      <a:ext cx="6332220" cy="4483684"/>
+                    </a:xfrm>
+                    <a:prstGeom prst="rect">
+                      <a:avLst/>
+                    </a:prstGeom>
+                    <a:noFill/>
+                    <a:ln>
+                      <a:noFill/>
+                    </a:ln>
+                  </pic:spPr>
+                </pic:pic>
+              </a:graphicData>
+            </a:graphic>
+          </wp:inline>
+        </w:drawing>
+      </w:r>
+    </w:p>
+    <w:p>
+      <w:pPr>
+        <w:jc w:val="left"/>
+        <w:rPr>
+          <w:sz w:val="24"/>
+          <w:szCs w:val="24"/>
+        </w:rPr>
+      </w:pPr>
+      <w:r>
+        <w:rPr>
+          <w:sz w:val="24"/>
+          <w:szCs w:val="24"/>
+        </w:rPr>
+        <w:t xml:space="preserve">Hệ Thống sẽ kiểm tra xem thẻ này có hợp lệ k? </w:t>
+      </w:r>
+    </w:p>
+    <w:p>
+      <w:pPr>
+        <w:jc w:val="left"/>
+        <w:rPr>
+          <w:sz w:val="24"/>
+          <w:szCs w:val="24"/>
+        </w:rPr>
+      </w:pPr>
+      <w:r>
+        <w:rPr>
+          <w:sz w:val="24"/>
+          <w:szCs w:val="24"/>
+        </w:rPr>
+        <w:t>Nếu không  hợp lệ hệ thống đưa ra thông báo</w:t>
+      </w:r>
+    </w:p>
+    <w:p>
+      <w:pPr>
+        <w:jc w:val="left"/>
+        <w:rPr>
+          <w:sz w:val="24"/>
+          <w:szCs w:val="24"/>
+        </w:rPr>
+      </w:pPr>
+      <w:r>
+        <w:rPr>
+          <w:noProof/>
+          <w:sz w:val="24"/>
+          <w:szCs w:val="24"/>
+          <w:lang w:eastAsia="en-US"/>
+        </w:rPr>
+        <w:lastRenderedPageBreak/>
+        <w:drawing>
+          <wp:inline distT="0" distB="0" distL="0" distR="0">
+            <wp:extent cx="6332220" cy="4483684"/>
+            <wp:effectExtent l="0" t="0" r="0" b="0"/>
+            <wp:docPr id="18" name="Picture 18" descr="C:\Users\Tuu\Desktop\2.png"/>
+            <wp:cNvGraphicFramePr>
+              <a:graphicFrameLocks xmlns:a="http://schemas.openxmlformats.org/drawingml/2006/main" noChangeAspect="1"/>
+            </wp:cNvGraphicFramePr>
+            <a:graphic xmlns:a="http://schemas.openxmlformats.org/drawingml/2006/main">
+              <a:graphicData uri="http://schemas.openxmlformats.org/drawingml/2006/picture">
+                <pic:pic xmlns:pic="http://schemas.openxmlformats.org/drawingml/2006/picture">
+                  <pic:nvPicPr>
+                    <pic:cNvPr id="0" name="Picture 10" descr="C:\Users\Tuu\Desktop\2.png"/>
                     <pic:cNvPicPr>
                       <a:picLocks noChangeAspect="1" noChangeArrowheads="1"/>
                     </pic:cNvPicPr>
@@ -19695,23 +19487,7 @@
           <w:sz w:val="24"/>
           <w:szCs w:val="24"/>
         </w:rPr>
-        <w:t xml:space="preserve">Hệ Thống sẽ kiểm tra xem thẻ này có hợp lệ k? </w:t>
-      </w:r>
-    </w:p>
-    <w:p>
-      <w:pPr>
-        <w:jc w:val="left"/>
-        <w:rPr>
-          <w:sz w:val="24"/>
-          <w:szCs w:val="24"/>
-        </w:rPr>
-      </w:pPr>
-      <w:r>
-        <w:rPr>
-          <w:sz w:val="24"/>
-          <w:szCs w:val="24"/>
-        </w:rPr>
-        <w:t>Nếu không  hợp lệ hệ thống đưa ra thông báo</w:t>
+        <w:t>Nếu hợp lệ,người dùng nhập Mật Khẩu vào ô rồi chọn OK</w:t>
       </w:r>
     </w:p>
     <w:p>
@@ -19734,7 +19510,7 @@
           <wp:inline distT="0" distB="0" distL="0" distR="0">
             <wp:extent cx="6332220" cy="4483684"/>
             <wp:effectExtent l="0" t="0" r="0" b="0"/>
-            <wp:docPr id="18" name="Picture 18" descr="C:\Users\Tuu\Desktop\2.png"/>
+            <wp:docPr id="19" name="Picture 19" descr="C:\Users\Tuu\Desktop\3.png"/>
             <wp:cNvGraphicFramePr>
               <a:graphicFrameLocks xmlns:a="http://schemas.openxmlformats.org/drawingml/2006/main" noChangeAspect="1"/>
             </wp:cNvGraphicFramePr>
@@ -19742,7 +19518,7 @@
               <a:graphicData uri="http://schemas.openxmlformats.org/drawingml/2006/picture">
                 <pic:pic xmlns:pic="http://schemas.openxmlformats.org/drawingml/2006/picture">
                   <pic:nvPicPr>
-                    <pic:cNvPr id="0" name="Picture 10" descr="C:\Users\Tuu\Desktop\2.png"/>
+                    <pic:cNvPr id="0" name="Picture 11" descr="C:\Users\Tuu\Desktop\3.png"/>
                     <pic:cNvPicPr>
                       <a:picLocks noChangeAspect="1" noChangeArrowheads="1"/>
                     </pic:cNvPicPr>
@@ -19793,7 +19569,7 @@
           <w:sz w:val="24"/>
           <w:szCs w:val="24"/>
         </w:rPr>
-        <w:t>Nếu hợp lệ,người dùng nhập Mật Khẩu vào ô rồi chọn OK</w:t>
+        <w:t>Nếu bạn nhập sai mật khẩu, hệ thống hiện thông báo yêu cầu bạn nhập lại mật khẩu</w:t>
       </w:r>
     </w:p>
     <w:p>
@@ -19816,7 +19592,7 @@
           <wp:inline distT="0" distB="0" distL="0" distR="0">
             <wp:extent cx="6332220" cy="4483684"/>
             <wp:effectExtent l="0" t="0" r="0" b="0"/>
-            <wp:docPr id="19" name="Picture 19" descr="C:\Users\Tuu\Desktop\3.png"/>
+            <wp:docPr id="20" name="Picture 20" descr="C:\Users\Tuu\Desktop\4.png"/>
             <wp:cNvGraphicFramePr>
               <a:graphicFrameLocks xmlns:a="http://schemas.openxmlformats.org/drawingml/2006/main" noChangeAspect="1"/>
             </wp:cNvGraphicFramePr>
@@ -19824,7 +19600,7 @@
               <a:graphicData uri="http://schemas.openxmlformats.org/drawingml/2006/picture">
                 <pic:pic xmlns:pic="http://schemas.openxmlformats.org/drawingml/2006/picture">
                   <pic:nvPicPr>
-                    <pic:cNvPr id="0" name="Picture 11" descr="C:\Users\Tuu\Desktop\3.png"/>
+                    <pic:cNvPr id="0" name="Picture 12" descr="C:\Users\Tuu\Desktop\4.png"/>
                     <pic:cNvPicPr>
                       <a:picLocks noChangeAspect="1" noChangeArrowheads="1"/>
                     </pic:cNvPicPr>
@@ -19875,7 +19651,7 @@
           <w:sz w:val="24"/>
           <w:szCs w:val="24"/>
         </w:rPr>
-        <w:t>Nếu bạn nhập sai mật khẩu, hệ thống hiện thông báo yêu cầu bạn nhập lại mật khẩu</w:t>
+        <w:t>Nếu bạn tiếp tục nhập sai mật khẩu sau 3 lần liên tiếp, hệ thống sẽ khóa thẻ của bạn.</w:t>
       </w:r>
     </w:p>
     <w:p>
@@ -19896,9 +19672,9 @@
         <w:lastRenderedPageBreak/>
         <w:drawing>
           <wp:inline distT="0" distB="0" distL="0" distR="0">
-            <wp:extent cx="6332220" cy="4483684"/>
+            <wp:extent cx="6124575" cy="4505325"/>
             <wp:effectExtent l="0" t="0" r="0" b="0"/>
-            <wp:docPr id="20" name="Picture 20" descr="C:\Users\Tuu\Desktop\4.png"/>
+            <wp:docPr id="1" name="Picture 1"/>
             <wp:cNvGraphicFramePr>
               <a:graphicFrameLocks xmlns:a="http://schemas.openxmlformats.org/drawingml/2006/main" noChangeAspect="1"/>
             </wp:cNvGraphicFramePr>
@@ -19906,13 +19682,127 @@
               <a:graphicData uri="http://schemas.openxmlformats.org/drawingml/2006/picture">
                 <pic:pic xmlns:pic="http://schemas.openxmlformats.org/drawingml/2006/picture">
                   <pic:nvPicPr>
-                    <pic:cNvPr id="0" name="Picture 12" descr="C:\Users\Tuu\Desktop\4.png"/>
+                    <pic:cNvPr id="0" name="Picture 9"/>
                     <pic:cNvPicPr>
                       <a:picLocks noChangeAspect="1" noChangeArrowheads="1"/>
                     </pic:cNvPicPr>
                   </pic:nvPicPr>
                   <pic:blipFill>
                     <a:blip r:embed="rId40">
+                      <a:extLst>
+                        <a:ext uri="{28A0092B-C50C-407E-A947-70E740481C1C}">
+                          <a14:useLocalDpi xmlns:a14="http://schemas.microsoft.com/office/drawing/2010/main" val="0"/>
+                        </a:ext>
+                      </a:extLst>
+                    </a:blip>
+                    <a:srcRect/>
+                    <a:stretch>
+                      <a:fillRect/>
+                    </a:stretch>
+                  </pic:blipFill>
+                  <pic:spPr bwMode="auto">
+                    <a:xfrm>
+                      <a:off x="0" y="0"/>
+                      <a:ext cx="6124575" cy="4505325"/>
+                    </a:xfrm>
+                    <a:prstGeom prst="rect">
+                      <a:avLst/>
+                    </a:prstGeom>
+                    <a:noFill/>
+                    <a:ln>
+                      <a:noFill/>
+                    </a:ln>
+                  </pic:spPr>
+                </pic:pic>
+              </a:graphicData>
+            </a:graphic>
+          </wp:inline>
+        </w:drawing>
+      </w:r>
+    </w:p>
+    <w:p>
+      <w:pPr>
+        <w:jc w:val="both"/>
+        <w:rPr>
+          <w:sz w:val="24"/>
+          <w:szCs w:val="24"/>
+        </w:rPr>
+      </w:pPr>
+    </w:p>
+    <w:p>
+      <w:pPr>
+        <w:rPr>
+          <w:sz w:val="24"/>
+          <w:szCs w:val="24"/>
+        </w:rPr>
+      </w:pPr>
+    </w:p>
+    <w:p>
+      <w:pPr>
+        <w:pStyle w:val="Heading2"/>
+      </w:pPr>
+      <w:bookmarkStart w:id="145" w:name="_Toc414290227"/>
+      <w:bookmarkStart w:id="146" w:name="_Toc415901145"/>
+      <w:r>
+        <w:t xml:space="preserve">7.2 </w:t>
+      </w:r>
+      <w:r>
+        <w:t>GIAO DIỆN TÁC VỤ CỦA PHẦN MỀM</w:t>
+      </w:r>
+      <w:bookmarkEnd w:id="145"/>
+      <w:bookmarkEnd w:id="146"/>
+    </w:p>
+    <w:p>
+      <w:pPr>
+        <w:jc w:val="left"/>
+        <w:rPr>
+          <w:sz w:val="24"/>
+          <w:szCs w:val="24"/>
+        </w:rPr>
+      </w:pPr>
+      <w:r>
+        <w:rPr>
+          <w:sz w:val="24"/>
+          <w:szCs w:val="24"/>
+        </w:rPr>
+        <w:t>Sau khi đăng nhập thành công hệ thống chuyển tới trang chính</w:t>
+      </w:r>
+    </w:p>
+    <w:p>
+      <w:pPr>
+        <w:jc w:val="left"/>
+        <w:rPr>
+          <w:sz w:val="24"/>
+          <w:szCs w:val="24"/>
+        </w:rPr>
+      </w:pPr>
+      <w:r>
+        <w:rPr>
+          <w:noProof/>
+          <w:sz w:val="24"/>
+          <w:szCs w:val="24"/>
+          <w:lang w:eastAsia="en-US"/>
+        </w:rPr>
+        <w:lastRenderedPageBreak/>
+        <w:drawing>
+          <wp:inline distT="0" distB="0" distL="0" distR="0">
+            <wp:extent cx="6332220" cy="4483684"/>
+            <wp:effectExtent l="0" t="0" r="0" b="0"/>
+            <wp:docPr id="22" name="Picture 22" descr="C:\Users\Tuu\Desktop\14.png"/>
+            <wp:cNvGraphicFramePr>
+              <a:graphicFrameLocks xmlns:a="http://schemas.openxmlformats.org/drawingml/2006/main" noChangeAspect="1"/>
+            </wp:cNvGraphicFramePr>
+            <a:graphic xmlns:a="http://schemas.openxmlformats.org/drawingml/2006/main">
+              <a:graphicData uri="http://schemas.openxmlformats.org/drawingml/2006/picture">
+                <pic:pic xmlns:pic="http://schemas.openxmlformats.org/drawingml/2006/picture">
+                  <pic:nvPicPr>
+                    <pic:cNvPr id="0" name="Picture 14" descr="C:\Users\Tuu\Desktop\14.png"/>
+                    <pic:cNvPicPr>
+                      <a:picLocks noChangeAspect="1" noChangeArrowheads="1"/>
+                    </pic:cNvPicPr>
+                  </pic:nvPicPr>
+                  <pic:blipFill>
+                    <a:blip r:embed="rId41">
                       <a:extLst>
                         <a:ext uri="{28A0092B-C50C-407E-A947-70E740481C1C}">
                           <a14:useLocalDpi xmlns:a14="http://schemas.microsoft.com/office/drawing/2010/main" val="0"/>
@@ -19946,6 +19836,48 @@
     </w:p>
     <w:p>
       <w:pPr>
+        <w:pStyle w:val="Heading2"/>
+        <w:numPr>
+          <w:ilvl w:val="1"/>
+          <w:numId w:val="21"/>
+        </w:numPr>
+      </w:pPr>
+      <w:bookmarkStart w:id="147" w:name="_Toc414290228"/>
+      <w:bookmarkStart w:id="148" w:name="_Toc415901146"/>
+      <w:r>
+        <w:lastRenderedPageBreak/>
+        <w:t>GIAO DIỆN CÁC TÁC VỤ NGƯỜI DÙNG CHỌN</w:t>
+      </w:r>
+      <w:bookmarkEnd w:id="147"/>
+      <w:bookmarkEnd w:id="148"/>
+    </w:p>
+    <w:p>
+      <w:pPr>
+        <w:pStyle w:val="Heading3"/>
+        <w:numPr>
+          <w:ilvl w:val="0"/>
+          <w:numId w:val="0"/>
+        </w:numPr>
+        <w:ind w:left="360" w:firstLine="720"/>
+      </w:pPr>
+      <w:bookmarkStart w:id="149" w:name="_Toc414290229"/>
+      <w:bookmarkStart w:id="150" w:name="_Toc415901147"/>
+      <w:r>
+        <w:t>7.3.1</w:t>
+      </w:r>
+      <w:r>
+        <w:tab/>
+      </w:r>
+      <w:r>
+        <w:t>Kiểm tra tài khoản của bạn</w:t>
+      </w:r>
+      <w:bookmarkEnd w:id="149"/>
+      <w:bookmarkEnd w:id="150"/>
+    </w:p>
+    <w:p>
+      <w:pPr>
+        <w:spacing w:before="0" w:beforeAutospacing="0" w:after="160" w:afterAutospacing="0" w:line="259" w:lineRule="auto"/>
+        <w:ind w:left="720" w:firstLine="0"/>
         <w:jc w:val="left"/>
         <w:rPr>
           <w:sz w:val="24"/>
@@ -19957,17 +19889,10 @@
           <w:sz w:val="24"/>
           <w:szCs w:val="24"/>
         </w:rPr>
-        <w:t>Nếu bạn tiếp tục nhập sai mật khẩu sau 3 lần liên tiếp, hệ thống sẽ khóa thẻ của bạn.</w:t>
-      </w:r>
-    </w:p>
-    <w:p>
-      <w:pPr>
-        <w:jc w:val="left"/>
-        <w:rPr>
-          <w:sz w:val="24"/>
-          <w:szCs w:val="24"/>
-        </w:rPr>
-      </w:pPr>
+        <w:tab/>
+      </w:r>
+      <w:bookmarkStart w:id="151" w:name="_Toc414290230"/>
+      <w:bookmarkStart w:id="152" w:name="_Toc415901148"/>
       <w:r>
         <w:rPr>
           <w:noProof/>
@@ -19975,12 +19900,11 @@
           <w:szCs w:val="24"/>
           <w:lang w:eastAsia="en-US"/>
         </w:rPr>
-        <w:lastRenderedPageBreak/>
         <w:drawing>
           <wp:inline distT="0" distB="0" distL="0" distR="0">
-            <wp:extent cx="6124575" cy="4505325"/>
+            <wp:extent cx="6332220" cy="4483684"/>
             <wp:effectExtent l="0" t="0" r="0" b="0"/>
-            <wp:docPr id="1" name="Picture 1"/>
+            <wp:docPr id="23" name="Picture 23" descr="C:\Users\Tuu\Desktop\6.png"/>
             <wp:cNvGraphicFramePr>
               <a:graphicFrameLocks xmlns:a="http://schemas.openxmlformats.org/drawingml/2006/main" noChangeAspect="1"/>
             </wp:cNvGraphicFramePr>
@@ -19988,121 +19912,7 @@
               <a:graphicData uri="http://schemas.openxmlformats.org/drawingml/2006/picture">
                 <pic:pic xmlns:pic="http://schemas.openxmlformats.org/drawingml/2006/picture">
                   <pic:nvPicPr>
-                    <pic:cNvPr id="0" name="Picture 9"/>
-                    <pic:cNvPicPr>
-                      <a:picLocks noChangeAspect="1" noChangeArrowheads="1"/>
-                    </pic:cNvPicPr>
-                  </pic:nvPicPr>
-                  <pic:blipFill>
-                    <a:blip r:embed="rId41">
-                      <a:extLst>
-                        <a:ext uri="{28A0092B-C50C-407E-A947-70E740481C1C}">
-                          <a14:useLocalDpi xmlns:a14="http://schemas.microsoft.com/office/drawing/2010/main" val="0"/>
-                        </a:ext>
-                      </a:extLst>
-                    </a:blip>
-                    <a:srcRect/>
-                    <a:stretch>
-                      <a:fillRect/>
-                    </a:stretch>
-                  </pic:blipFill>
-                  <pic:spPr bwMode="auto">
-                    <a:xfrm>
-                      <a:off x="0" y="0"/>
-                      <a:ext cx="6124575" cy="4505325"/>
-                    </a:xfrm>
-                    <a:prstGeom prst="rect">
-                      <a:avLst/>
-                    </a:prstGeom>
-                    <a:noFill/>
-                    <a:ln>
-                      <a:noFill/>
-                    </a:ln>
-                  </pic:spPr>
-                </pic:pic>
-              </a:graphicData>
-            </a:graphic>
-          </wp:inline>
-        </w:drawing>
-      </w:r>
-    </w:p>
-    <w:p>
-      <w:pPr>
-        <w:jc w:val="both"/>
-        <w:rPr>
-          <w:sz w:val="24"/>
-          <w:szCs w:val="24"/>
-        </w:rPr>
-      </w:pPr>
-    </w:p>
-    <w:p>
-      <w:pPr>
-        <w:rPr>
-          <w:sz w:val="24"/>
-          <w:szCs w:val="24"/>
-        </w:rPr>
-      </w:pPr>
-    </w:p>
-    <w:p>
-      <w:pPr>
-        <w:pStyle w:val="Heading2"/>
-      </w:pPr>
-      <w:bookmarkStart w:id="145" w:name="_Toc414290227"/>
-      <w:bookmarkStart w:id="146" w:name="_Toc415901145"/>
-      <w:r>
-        <w:t xml:space="preserve">7.2 </w:t>
-      </w:r>
-      <w:r>
-        <w:t>GIAO DIỆN TÁC VỤ CỦA PHẦN MỀM</w:t>
-      </w:r>
-      <w:bookmarkEnd w:id="145"/>
-      <w:bookmarkEnd w:id="146"/>
-    </w:p>
-    <w:p>
-      <w:pPr>
-        <w:jc w:val="left"/>
-        <w:rPr>
-          <w:sz w:val="24"/>
-          <w:szCs w:val="24"/>
-        </w:rPr>
-      </w:pPr>
-      <w:r>
-        <w:rPr>
-          <w:sz w:val="24"/>
-          <w:szCs w:val="24"/>
-        </w:rPr>
-        <w:t>Sau khi đăng nhập thành công hệ thống chuyển tới trang chính</w:t>
-      </w:r>
-    </w:p>
-    <w:p>
-      <w:pPr>
-        <w:jc w:val="left"/>
-        <w:rPr>
-          <w:sz w:val="24"/>
-          <w:szCs w:val="24"/>
-        </w:rPr>
-      </w:pPr>
-      <w:r>
-        <w:rPr>
-          <w:noProof/>
-          <w:sz w:val="24"/>
-          <w:szCs w:val="24"/>
-          <w:lang w:eastAsia="en-US"/>
-        </w:rPr>
-        <w:lastRenderedPageBreak/>
-        <w:drawing>
-          <wp:inline distT="0" distB="0" distL="0" distR="0">
-            <wp:extent cx="6332220" cy="4483684"/>
-            <wp:effectExtent l="0" t="0" r="0" b="0"/>
-            <wp:docPr id="22" name="Picture 22" descr="C:\Users\Tuu\Desktop\14.png"/>
-            <wp:cNvGraphicFramePr>
-              <a:graphicFrameLocks xmlns:a="http://schemas.openxmlformats.org/drawingml/2006/main" noChangeAspect="1"/>
-            </wp:cNvGraphicFramePr>
-            <a:graphic xmlns:a="http://schemas.openxmlformats.org/drawingml/2006/main">
-              <a:graphicData uri="http://schemas.openxmlformats.org/drawingml/2006/picture">
-                <pic:pic xmlns:pic="http://schemas.openxmlformats.org/drawingml/2006/picture">
-                  <pic:nvPicPr>
-                    <pic:cNvPr id="0" name="Picture 14" descr="C:\Users\Tuu\Desktop\14.png"/>
+                    <pic:cNvPr id="0" name="Picture 15" descr="C:\Users\Tuu\Desktop\6.png"/>
                     <pic:cNvPicPr>
                       <a:picLocks noChangeAspect="1" noChangeArrowheads="1"/>
                     </pic:cNvPicPr>
@@ -20142,75 +19952,35 @@
     </w:p>
     <w:p>
       <w:pPr>
-        <w:pStyle w:val="Heading2"/>
-        <w:numPr>
-          <w:ilvl w:val="1"/>
-          <w:numId w:val="21"/>
-        </w:numPr>
-      </w:pPr>
-      <w:bookmarkStart w:id="147" w:name="_Toc414290228"/>
-      <w:bookmarkStart w:id="148" w:name="_Toc415901146"/>
+        <w:pStyle w:val="Heading3"/>
+      </w:pPr>
       <w:r>
         <w:lastRenderedPageBreak/>
-        <w:t>GIAO DIỆN CÁC TÁC VỤ NGƯỜI DÙNG CHỌN</w:t>
-      </w:r>
-      <w:bookmarkEnd w:id="147"/>
-      <w:bookmarkEnd w:id="148"/>
-    </w:p>
-    <w:p>
-      <w:pPr>
-        <w:pStyle w:val="Heading3"/>
-        <w:numPr>
-          <w:ilvl w:val="0"/>
-          <w:numId w:val="0"/>
-        </w:numPr>
-        <w:ind w:left="360" w:firstLine="720"/>
-      </w:pPr>
-      <w:bookmarkStart w:id="149" w:name="_Toc414290229"/>
-      <w:bookmarkStart w:id="150" w:name="_Toc415901147"/>
-      <w:r>
-        <w:t>7.3.1</w:t>
-      </w:r>
-      <w:r>
-        <w:tab/>
-      </w:r>
-      <w:r>
-        <w:t>Kiểm tra tài khoản của bạn</w:t>
-      </w:r>
-      <w:bookmarkEnd w:id="149"/>
-      <w:bookmarkEnd w:id="150"/>
+        <w:t xml:space="preserve">7.3.2 </w:t>
+      </w:r>
+      <w:r>
+        <w:t>Đổi mã PIN</w:t>
+      </w:r>
+      <w:bookmarkEnd w:id="151"/>
+      <w:bookmarkEnd w:id="152"/>
     </w:p>
     <w:p>
       <w:pPr>
         <w:spacing w:before="0" w:beforeAutospacing="0" w:after="160" w:afterAutospacing="0" w:line="259" w:lineRule="auto"/>
-        <w:ind w:left="720" w:firstLine="0"/>
-        <w:jc w:val="left"/>
-        <w:rPr>
-          <w:sz w:val="24"/>
-          <w:szCs w:val="24"/>
-        </w:rPr>
-      </w:pPr>
-      <w:r>
-        <w:rPr>
-          <w:sz w:val="24"/>
-          <w:szCs w:val="24"/>
-        </w:rPr>
-        <w:tab/>
-      </w:r>
-      <w:bookmarkStart w:id="151" w:name="_Toc414290230"/>
-      <w:bookmarkStart w:id="152" w:name="_Toc415901148"/>
+        <w:jc w:val="both"/>
+      </w:pPr>
+      <w:bookmarkStart w:id="153" w:name="_Toc414290231"/>
+      <w:bookmarkStart w:id="154" w:name="_Toc415901149"/>
       <w:r>
         <w:rPr>
           <w:noProof/>
-          <w:sz w:val="24"/>
-          <w:szCs w:val="24"/>
           <w:lang w:eastAsia="en-US"/>
         </w:rPr>
         <w:drawing>
           <wp:inline distT="0" distB="0" distL="0" distR="0">
             <wp:extent cx="6332220" cy="4483684"/>
             <wp:effectExtent l="0" t="0" r="0" b="0"/>
-            <wp:docPr id="23" name="Picture 23" descr="C:\Users\Tuu\Desktop\6.png"/>
+            <wp:docPr id="24" name="Picture 24" descr="C:\Users\Tuu\Desktop\7.png"/>
             <wp:cNvGraphicFramePr>
               <a:graphicFrameLocks xmlns:a="http://schemas.openxmlformats.org/drawingml/2006/main" noChangeAspect="1"/>
             </wp:cNvGraphicFramePr>
@@ -20218,7 +19988,7 @@
               <a:graphicData uri="http://schemas.openxmlformats.org/drawingml/2006/picture">
                 <pic:pic xmlns:pic="http://schemas.openxmlformats.org/drawingml/2006/picture">
                   <pic:nvPicPr>
-                    <pic:cNvPr id="0" name="Picture 15" descr="C:\Users\Tuu\Desktop\6.png"/>
+                    <pic:cNvPr id="0" name="Picture 16" descr="C:\Users\Tuu\Desktop\7.png"/>
                     <pic:cNvPicPr>
                       <a:picLocks noChangeAspect="1" noChangeArrowheads="1"/>
                     </pic:cNvPicPr>
@@ -20262,31 +20032,37 @@
       </w:pPr>
       <w:r>
         <w:lastRenderedPageBreak/>
-        <w:t xml:space="preserve">7.3.2 </w:t>
-      </w:r>
-      <w:r>
-        <w:t>Đổi mã PIN</w:t>
-      </w:r>
-      <w:bookmarkEnd w:id="151"/>
-      <w:bookmarkEnd w:id="152"/>
-    </w:p>
-    <w:p>
-      <w:pPr>
+        <w:t xml:space="preserve">7.3.3 </w:t>
+      </w:r>
+      <w:r>
+        <w:t>Rút tiền</w:t>
+      </w:r>
+      <w:bookmarkEnd w:id="153"/>
+      <w:bookmarkEnd w:id="154"/>
+    </w:p>
+    <w:p>
+      <w:pPr>
+        <w:pStyle w:val="ListParagraph"/>
         <w:spacing w:before="0" w:beforeAutospacing="0" w:after="160" w:afterAutospacing="0" w:line="259" w:lineRule="auto"/>
-        <w:jc w:val="both"/>
-      </w:pPr>
-      <w:bookmarkStart w:id="153" w:name="_Toc414290231"/>
-      <w:bookmarkStart w:id="154" w:name="_Toc415901149"/>
+        <w:ind w:left="1080" w:firstLine="0"/>
+        <w:jc w:val="left"/>
+        <w:rPr>
+          <w:sz w:val="24"/>
+          <w:szCs w:val="24"/>
+        </w:rPr>
+      </w:pPr>
       <w:r>
         <w:rPr>
           <w:noProof/>
+          <w:sz w:val="24"/>
+          <w:szCs w:val="24"/>
           <w:lang w:eastAsia="en-US"/>
         </w:rPr>
         <w:drawing>
           <wp:inline distT="0" distB="0" distL="0" distR="0">
             <wp:extent cx="6332220" cy="4483684"/>
             <wp:effectExtent l="0" t="0" r="0" b="0"/>
-            <wp:docPr id="24" name="Picture 24" descr="C:\Users\Tuu\Desktop\7.png"/>
+            <wp:docPr id="25" name="Picture 25" descr="C:\Users\Tuu\Desktop\8.png"/>
             <wp:cNvGraphicFramePr>
               <a:graphicFrameLocks xmlns:a="http://schemas.openxmlformats.org/drawingml/2006/main" noChangeAspect="1"/>
             </wp:cNvGraphicFramePr>
@@ -20294,7 +20070,7 @@
               <a:graphicData uri="http://schemas.openxmlformats.org/drawingml/2006/picture">
                 <pic:pic xmlns:pic="http://schemas.openxmlformats.org/drawingml/2006/picture">
                   <pic:nvPicPr>
-                    <pic:cNvPr id="0" name="Picture 16" descr="C:\Users\Tuu\Desktop\7.png"/>
+                    <pic:cNvPr id="0" name="Picture 17" descr="C:\Users\Tuu\Desktop\8.png"/>
                     <pic:cNvPicPr>
                       <a:picLocks noChangeAspect="1" noChangeArrowheads="1"/>
                     </pic:cNvPicPr>
@@ -20334,41 +20110,42 @@
     </w:p>
     <w:p>
       <w:pPr>
-        <w:pStyle w:val="Heading3"/>
-      </w:pPr>
-      <w:r>
+        <w:ind w:left="360"/>
+        <w:jc w:val="left"/>
+        <w:rPr>
+          <w:sz w:val="24"/>
+          <w:szCs w:val="24"/>
+        </w:rPr>
+      </w:pPr>
+      <w:r>
+        <w:rPr>
+          <w:sz w:val="24"/>
+          <w:szCs w:val="24"/>
+        </w:rPr>
+        <w:t>Khi bạn chọn số tiền khác.</w:t>
+      </w:r>
+    </w:p>
+    <w:p>
+      <w:pPr>
+        <w:ind w:left="360"/>
+        <w:jc w:val="left"/>
+        <w:rPr>
+          <w:rStyle w:val="Heading3Char"/>
+        </w:rPr>
+      </w:pPr>
+      <w:r>
+        <w:rPr>
+          <w:noProof/>
+          <w:sz w:val="24"/>
+          <w:szCs w:val="24"/>
+          <w:lang w:eastAsia="en-US"/>
+        </w:rPr>
         <w:lastRenderedPageBreak/>
-        <w:t xml:space="preserve">7.3.3 </w:t>
-      </w:r>
-      <w:r>
-        <w:t>Rút tiền</w:t>
-      </w:r>
-      <w:bookmarkEnd w:id="153"/>
-      <w:bookmarkEnd w:id="154"/>
-    </w:p>
-    <w:p>
-      <w:pPr>
-        <w:pStyle w:val="ListParagraph"/>
-        <w:spacing w:before="0" w:beforeAutospacing="0" w:after="160" w:afterAutospacing="0" w:line="259" w:lineRule="auto"/>
-        <w:ind w:left="1080" w:firstLine="0"/>
-        <w:jc w:val="left"/>
-        <w:rPr>
-          <w:sz w:val="24"/>
-          <w:szCs w:val="24"/>
-        </w:rPr>
-      </w:pPr>
-      <w:r>
-        <w:rPr>
-          <w:noProof/>
-          <w:sz w:val="24"/>
-          <w:szCs w:val="24"/>
-          <w:lang w:eastAsia="en-US"/>
-        </w:rPr>
         <w:drawing>
-          <wp:inline distT="0" distB="0" distL="0" distR="0">
-            <wp:extent cx="6332220" cy="4483684"/>
-            <wp:effectExtent l="0" t="0" r="0" b="0"/>
-            <wp:docPr id="25" name="Picture 25" descr="C:\Users\Tuu\Desktop\8.png"/>
+          <wp:inline distT="0" distB="0" distL="0" distR="0" wp14:anchorId="6385CC60" wp14:editId="1EFE7A82">
+            <wp:extent cx="6055544" cy="4563374"/>
+            <wp:effectExtent l="0" t="0" r="2540" b="8890"/>
+            <wp:docPr id="7" name="Picture 7"/>
             <wp:cNvGraphicFramePr>
               <a:graphicFrameLocks xmlns:a="http://schemas.openxmlformats.org/drawingml/2006/main" noChangeAspect="1"/>
             </wp:cNvGraphicFramePr>
@@ -20376,13 +20153,197 @@
               <a:graphicData uri="http://schemas.openxmlformats.org/drawingml/2006/picture">
                 <pic:pic xmlns:pic="http://schemas.openxmlformats.org/drawingml/2006/picture">
                   <pic:nvPicPr>
-                    <pic:cNvPr id="0" name="Picture 17" descr="C:\Users\Tuu\Desktop\8.png"/>
+                    <pic:cNvPr id="0" name="Picture 23"/>
                     <pic:cNvPicPr>
                       <a:picLocks noChangeAspect="1" noChangeArrowheads="1"/>
                     </pic:cNvPicPr>
                   </pic:nvPicPr>
                   <pic:blipFill>
                     <a:blip r:embed="rId45">
+                      <a:extLst>
+                        <a:ext uri="{28A0092B-C50C-407E-A947-70E740481C1C}">
+                          <a14:useLocalDpi xmlns:a14="http://schemas.microsoft.com/office/drawing/2010/main" val="0"/>
+                        </a:ext>
+                      </a:extLst>
+                    </a:blip>
+                    <a:srcRect/>
+                    <a:stretch>
+                      <a:fillRect/>
+                    </a:stretch>
+                  </pic:blipFill>
+                  <pic:spPr bwMode="auto">
+                    <a:xfrm>
+                      <a:off x="0" y="0"/>
+                      <a:ext cx="6055748" cy="4563528"/>
+                    </a:xfrm>
+                    <a:prstGeom prst="rect">
+                      <a:avLst/>
+                    </a:prstGeom>
+                    <a:noFill/>
+                    <a:ln>
+                      <a:noFill/>
+                    </a:ln>
+                  </pic:spPr>
+                </pic:pic>
+              </a:graphicData>
+            </a:graphic>
+          </wp:inline>
+        </w:drawing>
+      </w:r>
+    </w:p>
+    <w:p>
+      <w:pPr>
+        <w:pStyle w:val="Heading3"/>
+      </w:pPr>
+      <w:r>
+        <w:rPr>
+          <w:rStyle w:val="Heading3Char"/>
+          <w:bCs/>
+        </w:rPr>
+        <w:t xml:space="preserve">7.3.4 </w:t>
+      </w:r>
+      <w:r>
+        <w:rPr>
+          <w:rStyle w:val="Heading3Char"/>
+          <w:bCs/>
+        </w:rPr>
+        <w:t>Chuyển tiền</w:t>
+      </w:r>
+    </w:p>
+    <w:p>
+      <w:pPr>
+        <w:ind w:left="720"/>
+        <w:jc w:val="left"/>
+        <w:rPr>
+          <w:sz w:val="24"/>
+          <w:szCs w:val="24"/>
+        </w:rPr>
+      </w:pPr>
+      <w:r>
+        <w:rPr>
+          <w:sz w:val="24"/>
+          <w:szCs w:val="24"/>
+        </w:rPr>
+        <w:t>Bạn phải nhập ID người nhận</w:t>
+      </w:r>
+    </w:p>
+    <w:p>
+      <w:pPr>
+        <w:ind w:left="720"/>
+        <w:jc w:val="left"/>
+        <w:rPr>
+          <w:sz w:val="24"/>
+          <w:szCs w:val="24"/>
+        </w:rPr>
+      </w:pPr>
+      <w:r>
+        <w:rPr>
+          <w:noProof/>
+          <w:sz w:val="24"/>
+          <w:szCs w:val="24"/>
+          <w:lang w:eastAsia="en-US"/>
+        </w:rPr>
+        <w:lastRenderedPageBreak/>
+        <w:drawing>
+          <wp:inline distT="0" distB="0" distL="0" distR="0">
+            <wp:extent cx="5617020" cy="3977269"/>
+            <wp:effectExtent l="0" t="0" r="0" b="0"/>
+            <wp:docPr id="27" name="Picture 27" descr="C:\Users\Tuu\Desktop\10.png"/>
+            <wp:cNvGraphicFramePr>
+              <a:graphicFrameLocks xmlns:a="http://schemas.openxmlformats.org/drawingml/2006/main" noChangeAspect="1"/>
+            </wp:cNvGraphicFramePr>
+            <a:graphic xmlns:a="http://schemas.openxmlformats.org/drawingml/2006/main">
+              <a:graphicData uri="http://schemas.openxmlformats.org/drawingml/2006/picture">
+                <pic:pic xmlns:pic="http://schemas.openxmlformats.org/drawingml/2006/picture">
+                  <pic:nvPicPr>
+                    <pic:cNvPr id="0" name="Picture 19" descr="C:\Users\Tuu\Desktop\10.png"/>
+                    <pic:cNvPicPr>
+                      <a:picLocks noChangeAspect="1" noChangeArrowheads="1"/>
+                    </pic:cNvPicPr>
+                  </pic:nvPicPr>
+                  <pic:blipFill>
+                    <a:blip r:embed="rId46">
+                      <a:extLst>
+                        <a:ext uri="{28A0092B-C50C-407E-A947-70E740481C1C}">
+                          <a14:useLocalDpi xmlns:a14="http://schemas.microsoft.com/office/drawing/2010/main" val="0"/>
+                        </a:ext>
+                      </a:extLst>
+                    </a:blip>
+                    <a:srcRect/>
+                    <a:stretch>
+                      <a:fillRect/>
+                    </a:stretch>
+                  </pic:blipFill>
+                  <pic:spPr bwMode="auto">
+                    <a:xfrm>
+                      <a:off x="0" y="0"/>
+                      <a:ext cx="5620104" cy="3979453"/>
+                    </a:xfrm>
+                    <a:prstGeom prst="rect">
+                      <a:avLst/>
+                    </a:prstGeom>
+                    <a:noFill/>
+                    <a:ln>
+                      <a:noFill/>
+                    </a:ln>
+                  </pic:spPr>
+                </pic:pic>
+              </a:graphicData>
+            </a:graphic>
+          </wp:inline>
+        </w:drawing>
+      </w:r>
+    </w:p>
+    <w:p>
+      <w:pPr>
+        <w:ind w:left="360"/>
+        <w:jc w:val="left"/>
+        <w:rPr>
+          <w:sz w:val="24"/>
+          <w:szCs w:val="24"/>
+        </w:rPr>
+      </w:pPr>
+      <w:r>
+        <w:rPr>
+          <w:sz w:val="24"/>
+          <w:szCs w:val="24"/>
+        </w:rPr>
+        <w:lastRenderedPageBreak/>
+        <w:t>Hệ thống sẽ đưa ra thông tin người bạn muốn gửi và hỏi bạn có tiếp tục không?</w:t>
+      </w:r>
+      <w:r>
+        <w:rPr>
+          <w:sz w:val="24"/>
+          <w:szCs w:val="24"/>
+        </w:rPr>
+        <w:tab/>
+      </w:r>
+      <w:r>
+        <w:rPr>
+          <w:noProof/>
+          <w:sz w:val="24"/>
+          <w:szCs w:val="24"/>
+          <w:lang w:eastAsia="en-US"/>
+        </w:rPr>
+        <w:drawing>
+          <wp:inline distT="0" distB="0" distL="0" distR="0">
+            <wp:extent cx="6332220" cy="4483684"/>
+            <wp:effectExtent l="0" t="0" r="0" b="0"/>
+            <wp:docPr id="28" name="Picture 28" descr="C:\Users\Tuu\Desktop\11.png"/>
+            <wp:cNvGraphicFramePr>
+              <a:graphicFrameLocks xmlns:a="http://schemas.openxmlformats.org/drawingml/2006/main" noChangeAspect="1"/>
+            </wp:cNvGraphicFramePr>
+            <a:graphic xmlns:a="http://schemas.openxmlformats.org/drawingml/2006/main">
+              <a:graphicData uri="http://schemas.openxmlformats.org/drawingml/2006/picture">
+                <pic:pic xmlns:pic="http://schemas.openxmlformats.org/drawingml/2006/picture">
+                  <pic:nvPicPr>
+                    <pic:cNvPr id="0" name="Picture 20" descr="C:\Users\Tuu\Desktop\11.png"/>
+                    <pic:cNvPicPr>
+                      <a:picLocks noChangeAspect="1" noChangeArrowheads="1"/>
+                    </pic:cNvPicPr>
+                  </pic:nvPicPr>
+                  <pic:blipFill>
+                    <a:blip r:embed="rId47">
                       <a:extLst>
                         <a:ext uri="{28A0092B-C50C-407E-A947-70E740481C1C}">
                           <a14:useLocalDpi xmlns:a14="http://schemas.microsoft.com/office/drawing/2010/main" val="0"/>
@@ -20428,15 +20389,22 @@
           <w:sz w:val="24"/>
           <w:szCs w:val="24"/>
         </w:rPr>
-        <w:t>Khi bạn chọn số tiền khác.</w:t>
-      </w:r>
-    </w:p>
-    <w:p>
-      <w:pPr>
-        <w:ind w:left="360"/>
+        <w:t>Sau đó bạn nhập số tiền muốn gửi rồi bấ</w:t>
+      </w:r>
+      <w:r>
+        <w:rPr>
+          <w:sz w:val="24"/>
+          <w:szCs w:val="24"/>
+        </w:rPr>
+        <w:t>m Tiếp Tục</w:t>
+      </w:r>
+    </w:p>
+    <w:p>
+      <w:pPr>
         <w:jc w:val="left"/>
         <w:rPr>
-          <w:rStyle w:val="Heading3Char"/>
+          <w:sz w:val="24"/>
+          <w:szCs w:val="24"/>
         </w:rPr>
       </w:pPr>
       <w:r>
@@ -20448,10 +20416,10 @@
         </w:rPr>
         <w:lastRenderedPageBreak/>
         <w:drawing>
-          <wp:inline distT="0" distB="0" distL="0" distR="0" wp14:anchorId="6385CC60" wp14:editId="1EFE7A82">
-            <wp:extent cx="6055544" cy="4563374"/>
-            <wp:effectExtent l="0" t="0" r="2540" b="8890"/>
-            <wp:docPr id="7" name="Picture 7"/>
+          <wp:inline distT="0" distB="0" distL="0" distR="0">
+            <wp:extent cx="6332220" cy="4483684"/>
+            <wp:effectExtent l="0" t="0" r="0" b="0"/>
+            <wp:docPr id="29" name="Picture 29" descr="C:\Users\Tuu\Desktop\12.png"/>
             <wp:cNvGraphicFramePr>
               <a:graphicFrameLocks xmlns:a="http://schemas.openxmlformats.org/drawingml/2006/main" noChangeAspect="1"/>
             </wp:cNvGraphicFramePr>
@@ -20459,191 +20427,7 @@
               <a:graphicData uri="http://schemas.openxmlformats.org/drawingml/2006/picture">
                 <pic:pic xmlns:pic="http://schemas.openxmlformats.org/drawingml/2006/picture">
                   <pic:nvPicPr>
-                    <pic:cNvPr id="0" name="Picture 23"/>
-                    <pic:cNvPicPr>
-                      <a:picLocks noChangeAspect="1" noChangeArrowheads="1"/>
-                    </pic:cNvPicPr>
-                  </pic:nvPicPr>
-                  <pic:blipFill>
-                    <a:blip r:embed="rId46">
-                      <a:extLst>
-                        <a:ext uri="{28A0092B-C50C-407E-A947-70E740481C1C}">
-                          <a14:useLocalDpi xmlns:a14="http://schemas.microsoft.com/office/drawing/2010/main" val="0"/>
-                        </a:ext>
-                      </a:extLst>
-                    </a:blip>
-                    <a:srcRect/>
-                    <a:stretch>
-                      <a:fillRect/>
-                    </a:stretch>
-                  </pic:blipFill>
-                  <pic:spPr bwMode="auto">
-                    <a:xfrm>
-                      <a:off x="0" y="0"/>
-                      <a:ext cx="6055748" cy="4563528"/>
-                    </a:xfrm>
-                    <a:prstGeom prst="rect">
-                      <a:avLst/>
-                    </a:prstGeom>
-                    <a:noFill/>
-                    <a:ln>
-                      <a:noFill/>
-                    </a:ln>
-                  </pic:spPr>
-                </pic:pic>
-              </a:graphicData>
-            </a:graphic>
-          </wp:inline>
-        </w:drawing>
-      </w:r>
-    </w:p>
-    <w:p>
-      <w:pPr>
-        <w:pStyle w:val="Heading3"/>
-      </w:pPr>
-      <w:r>
-        <w:rPr>
-          <w:rStyle w:val="Heading3Char"/>
-          <w:bCs/>
-        </w:rPr>
-        <w:t xml:space="preserve">7.3.4 </w:t>
-      </w:r>
-      <w:r>
-        <w:rPr>
-          <w:rStyle w:val="Heading3Char"/>
-          <w:bCs/>
-        </w:rPr>
-        <w:t>Chuyển tiền</w:t>
-      </w:r>
-    </w:p>
-    <w:p>
-      <w:pPr>
-        <w:ind w:left="720"/>
-        <w:jc w:val="left"/>
-        <w:rPr>
-          <w:sz w:val="24"/>
-          <w:szCs w:val="24"/>
-        </w:rPr>
-      </w:pPr>
-      <w:r>
-        <w:rPr>
-          <w:sz w:val="24"/>
-          <w:szCs w:val="24"/>
-        </w:rPr>
-        <w:t>Bạn phải nhập ID người nhận</w:t>
-      </w:r>
-    </w:p>
-    <w:p>
-      <w:pPr>
-        <w:ind w:left="720"/>
-        <w:jc w:val="left"/>
-        <w:rPr>
-          <w:sz w:val="24"/>
-          <w:szCs w:val="24"/>
-        </w:rPr>
-      </w:pPr>
-      <w:r>
-        <w:rPr>
-          <w:noProof/>
-          <w:sz w:val="24"/>
-          <w:szCs w:val="24"/>
-          <w:lang w:eastAsia="en-US"/>
-        </w:rPr>
-        <w:lastRenderedPageBreak/>
-        <w:drawing>
-          <wp:inline distT="0" distB="0" distL="0" distR="0">
-            <wp:extent cx="5617020" cy="3977269"/>
-            <wp:effectExtent l="0" t="0" r="0" b="0"/>
-            <wp:docPr id="27" name="Picture 27" descr="C:\Users\Tuu\Desktop\10.png"/>
-            <wp:cNvGraphicFramePr>
-              <a:graphicFrameLocks xmlns:a="http://schemas.openxmlformats.org/drawingml/2006/main" noChangeAspect="1"/>
-            </wp:cNvGraphicFramePr>
-            <a:graphic xmlns:a="http://schemas.openxmlformats.org/drawingml/2006/main">
-              <a:graphicData uri="http://schemas.openxmlformats.org/drawingml/2006/picture">
-                <pic:pic xmlns:pic="http://schemas.openxmlformats.org/drawingml/2006/picture">
-                  <pic:nvPicPr>
-                    <pic:cNvPr id="0" name="Picture 19" descr="C:\Users\Tuu\Desktop\10.png"/>
-                    <pic:cNvPicPr>
-                      <a:picLocks noChangeAspect="1" noChangeArrowheads="1"/>
-                    </pic:cNvPicPr>
-                  </pic:nvPicPr>
-                  <pic:blipFill>
-                    <a:blip r:embed="rId47">
-                      <a:extLst>
-                        <a:ext uri="{28A0092B-C50C-407E-A947-70E740481C1C}">
-                          <a14:useLocalDpi xmlns:a14="http://schemas.microsoft.com/office/drawing/2010/main" val="0"/>
-                        </a:ext>
-                      </a:extLst>
-                    </a:blip>
-                    <a:srcRect/>
-                    <a:stretch>
-                      <a:fillRect/>
-                    </a:stretch>
-                  </pic:blipFill>
-                  <pic:spPr bwMode="auto">
-                    <a:xfrm>
-                      <a:off x="0" y="0"/>
-                      <a:ext cx="5620104" cy="3979453"/>
-                    </a:xfrm>
-                    <a:prstGeom prst="rect">
-                      <a:avLst/>
-                    </a:prstGeom>
-                    <a:noFill/>
-                    <a:ln>
-                      <a:noFill/>
-                    </a:ln>
-                  </pic:spPr>
-                </pic:pic>
-              </a:graphicData>
-            </a:graphic>
-          </wp:inline>
-        </w:drawing>
-      </w:r>
-    </w:p>
-    <w:p>
-      <w:pPr>
-        <w:ind w:left="360"/>
-        <w:jc w:val="left"/>
-        <w:rPr>
-          <w:sz w:val="24"/>
-          <w:szCs w:val="24"/>
-        </w:rPr>
-      </w:pPr>
-      <w:r>
-        <w:rPr>
-          <w:sz w:val="24"/>
-          <w:szCs w:val="24"/>
-        </w:rPr>
-        <w:lastRenderedPageBreak/>
-        <w:t>Hệ thống sẽ đưa ra thông tin người bạn muốn gửi và hỏi bạn có tiếp tục không?</w:t>
-      </w:r>
-      <w:r>
-        <w:rPr>
-          <w:sz w:val="24"/>
-          <w:szCs w:val="24"/>
-        </w:rPr>
-        <w:tab/>
-      </w:r>
-      <w:r>
-        <w:rPr>
-          <w:noProof/>
-          <w:sz w:val="24"/>
-          <w:szCs w:val="24"/>
-          <w:lang w:eastAsia="en-US"/>
-        </w:rPr>
-        <w:drawing>
-          <wp:inline distT="0" distB="0" distL="0" distR="0">
-            <wp:extent cx="6332220" cy="4483684"/>
-            <wp:effectExtent l="0" t="0" r="0" b="0"/>
-            <wp:docPr id="28" name="Picture 28" descr="C:\Users\Tuu\Desktop\11.png"/>
-            <wp:cNvGraphicFramePr>
-              <a:graphicFrameLocks xmlns:a="http://schemas.openxmlformats.org/drawingml/2006/main" noChangeAspect="1"/>
-            </wp:cNvGraphicFramePr>
-            <a:graphic xmlns:a="http://schemas.openxmlformats.org/drawingml/2006/main">
-              <a:graphicData uri="http://schemas.openxmlformats.org/drawingml/2006/picture">
-                <pic:pic xmlns:pic="http://schemas.openxmlformats.org/drawingml/2006/picture">
-                  <pic:nvPicPr>
-                    <pic:cNvPr id="0" name="Picture 20" descr="C:\Users\Tuu\Desktop\11.png"/>
+                    <pic:cNvPr id="0" name="Picture 21" descr="C:\Users\Tuu\Desktop\12.png"/>
                     <pic:cNvPicPr>
                       <a:picLocks noChangeAspect="1" noChangeArrowheads="1"/>
                     </pic:cNvPicPr>
@@ -20683,7 +20467,23 @@
     </w:p>
     <w:p>
       <w:pPr>
-        <w:ind w:left="360"/>
+        <w:pStyle w:val="Heading3"/>
+      </w:pPr>
+      <w:bookmarkStart w:id="155" w:name="_Toc414290232"/>
+      <w:bookmarkStart w:id="156" w:name="_Toc415901150"/>
+      <w:r>
+        <w:lastRenderedPageBreak/>
+        <w:t xml:space="preserve">7.3.5 </w:t>
+      </w:r>
+      <w:r>
+        <w:t>Xem lịch sử giao dịch</w:t>
+      </w:r>
+      <w:bookmarkEnd w:id="155"/>
+      <w:bookmarkEnd w:id="156"/>
+    </w:p>
+    <w:p>
+      <w:pPr>
+        <w:spacing w:before="0" w:beforeAutospacing="0" w:after="160" w:afterAutospacing="0" w:line="259" w:lineRule="auto"/>
         <w:jc w:val="left"/>
         <w:rPr>
           <w:sz w:val="24"/>
@@ -20692,40 +20492,16 @@
       </w:pPr>
       <w:r>
         <w:rPr>
-          <w:sz w:val="24"/>
-          <w:szCs w:val="24"/>
-        </w:rPr>
-        <w:t>Sau đó bạn nhập số tiền muốn gửi rồi bấ</w:t>
-      </w:r>
-      <w:r>
-        <w:rPr>
-          <w:sz w:val="24"/>
-          <w:szCs w:val="24"/>
-        </w:rPr>
-        <w:t>m Tiếp Tục</w:t>
-      </w:r>
-    </w:p>
-    <w:p>
-      <w:pPr>
-        <w:jc w:val="left"/>
-        <w:rPr>
-          <w:sz w:val="24"/>
-          <w:szCs w:val="24"/>
-        </w:rPr>
-      </w:pPr>
-      <w:r>
-        <w:rPr>
           <w:noProof/>
           <w:sz w:val="24"/>
           <w:szCs w:val="24"/>
           <w:lang w:eastAsia="en-US"/>
         </w:rPr>
-        <w:lastRenderedPageBreak/>
         <w:drawing>
           <wp:inline distT="0" distB="0" distL="0" distR="0">
             <wp:extent cx="6332220" cy="4483684"/>
             <wp:effectExtent l="0" t="0" r="0" b="0"/>
-            <wp:docPr id="29" name="Picture 29" descr="C:\Users\Tuu\Desktop\12.png"/>
+            <wp:docPr id="30" name="Picture 30" descr="C:\Users\Tuu\Desktop\13.png"/>
             <wp:cNvGraphicFramePr>
               <a:graphicFrameLocks xmlns:a="http://schemas.openxmlformats.org/drawingml/2006/main" noChangeAspect="1"/>
             </wp:cNvGraphicFramePr>
@@ -20733,7 +20509,7 @@
               <a:graphicData uri="http://schemas.openxmlformats.org/drawingml/2006/picture">
                 <pic:pic xmlns:pic="http://schemas.openxmlformats.org/drawingml/2006/picture">
                   <pic:nvPicPr>
-                    <pic:cNvPr id="0" name="Picture 21" descr="C:\Users\Tuu\Desktop\12.png"/>
+                    <pic:cNvPr id="0" name="Picture 22" descr="C:\Users\Tuu\Desktop\13.png"/>
                     <pic:cNvPicPr>
                       <a:picLocks noChangeAspect="1" noChangeArrowheads="1"/>
                     </pic:cNvPicPr>
@@ -20773,19 +20549,20 @@
     </w:p>
     <w:p>
       <w:pPr>
-        <w:pStyle w:val="Heading3"/>
-      </w:pPr>
-      <w:bookmarkStart w:id="155" w:name="_Toc414290232"/>
-      <w:bookmarkStart w:id="156" w:name="_Toc415901150"/>
-      <w:r>
-        <w:lastRenderedPageBreak/>
-        <w:t xml:space="preserve">7.3.5 </w:t>
-      </w:r>
-      <w:r>
-        <w:t>Xem lịch sử giao dịch</w:t>
-      </w:r>
-      <w:bookmarkEnd w:id="155"/>
-      <w:bookmarkEnd w:id="156"/>
+        <w:ind w:left="360"/>
+        <w:jc w:val="left"/>
+        <w:rPr>
+          <w:sz w:val="24"/>
+          <w:szCs w:val="24"/>
+        </w:rPr>
+      </w:pPr>
+      <w:r>
+        <w:rPr>
+          <w:sz w:val="24"/>
+          <w:szCs w:val="24"/>
+        </w:rPr>
+        <w:t>Khi bạn chọn khoảng thời gian bạn muôn kiểm tra!</w:t>
+      </w:r>
     </w:p>
     <w:p>
       <w:pPr>
@@ -20803,11 +20580,12 @@
           <w:szCs w:val="24"/>
           <w:lang w:eastAsia="en-US"/>
         </w:rPr>
+        <w:lastRenderedPageBreak/>
         <w:drawing>
           <wp:inline distT="0" distB="0" distL="0" distR="0">
             <wp:extent cx="6332220" cy="4483684"/>
             <wp:effectExtent l="0" t="0" r="0" b="0"/>
-            <wp:docPr id="30" name="Picture 30" descr="C:\Users\Tuu\Desktop\13.png"/>
+            <wp:docPr id="3" name="Picture 3" descr="C:\Users\Tuu\Desktop\1.png"/>
             <wp:cNvGraphicFramePr>
               <a:graphicFrameLocks xmlns:a="http://schemas.openxmlformats.org/drawingml/2006/main" noChangeAspect="1"/>
             </wp:cNvGraphicFramePr>
@@ -20815,7 +20593,7 @@
               <a:graphicData uri="http://schemas.openxmlformats.org/drawingml/2006/picture">
                 <pic:pic xmlns:pic="http://schemas.openxmlformats.org/drawingml/2006/picture">
                   <pic:nvPicPr>
-                    <pic:cNvPr id="0" name="Picture 22" descr="C:\Users\Tuu\Desktop\13.png"/>
+                    <pic:cNvPr id="0" name="Picture 9" descr="C:\Users\Tuu\Desktop\1.png"/>
                     <pic:cNvPicPr>
                       <a:picLocks noChangeAspect="1" noChangeArrowheads="1"/>
                     </pic:cNvPicPr>
@@ -20855,90 +20633,6 @@
     </w:p>
     <w:p>
       <w:pPr>
-        <w:ind w:left="360"/>
-        <w:jc w:val="left"/>
-        <w:rPr>
-          <w:sz w:val="24"/>
-          <w:szCs w:val="24"/>
-        </w:rPr>
-      </w:pPr>
-      <w:r>
-        <w:rPr>
-          <w:sz w:val="24"/>
-          <w:szCs w:val="24"/>
-        </w:rPr>
-        <w:t>Khi bạn chọn khoảng thời gian bạn muôn kiểm tra!</w:t>
-      </w:r>
-    </w:p>
-    <w:p>
-      <w:pPr>
-        <w:spacing w:before="0" w:beforeAutospacing="0" w:after="160" w:afterAutospacing="0" w:line="259" w:lineRule="auto"/>
-        <w:jc w:val="left"/>
-        <w:rPr>
-          <w:sz w:val="24"/>
-          <w:szCs w:val="24"/>
-        </w:rPr>
-      </w:pPr>
-      <w:r>
-        <w:rPr>
-          <w:noProof/>
-          <w:sz w:val="24"/>
-          <w:szCs w:val="24"/>
-          <w:lang w:eastAsia="en-US"/>
-        </w:rPr>
-        <w:lastRenderedPageBreak/>
-        <w:drawing>
-          <wp:inline distT="0" distB="0" distL="0" distR="0">
-            <wp:extent cx="6332220" cy="4483684"/>
-            <wp:effectExtent l="0" t="0" r="0" b="0"/>
-            <wp:docPr id="31" name="Picture 31" descr="C:\Users\Tuu\Desktop\15.png"/>
-            <wp:cNvGraphicFramePr>
-              <a:graphicFrameLocks xmlns:a="http://schemas.openxmlformats.org/drawingml/2006/main" noChangeAspect="1"/>
-            </wp:cNvGraphicFramePr>
-            <a:graphic xmlns:a="http://schemas.openxmlformats.org/drawingml/2006/main">
-              <a:graphicData uri="http://schemas.openxmlformats.org/drawingml/2006/picture">
-                <pic:pic xmlns:pic="http://schemas.openxmlformats.org/drawingml/2006/picture">
-                  <pic:nvPicPr>
-                    <pic:cNvPr id="0" name="Picture 23" descr="C:\Users\Tuu\Desktop\15.png"/>
-                    <pic:cNvPicPr>
-                      <a:picLocks noChangeAspect="1" noChangeArrowheads="1"/>
-                    </pic:cNvPicPr>
-                  </pic:nvPicPr>
-                  <pic:blipFill>
-                    <a:blip r:embed="rId51">
-                      <a:extLst>
-                        <a:ext uri="{28A0092B-C50C-407E-A947-70E740481C1C}">
-                          <a14:useLocalDpi xmlns:a14="http://schemas.microsoft.com/office/drawing/2010/main" val="0"/>
-                        </a:ext>
-                      </a:extLst>
-                    </a:blip>
-                    <a:srcRect/>
-                    <a:stretch>
-                      <a:fillRect/>
-                    </a:stretch>
-                  </pic:blipFill>
-                  <pic:spPr bwMode="auto">
-                    <a:xfrm>
-                      <a:off x="0" y="0"/>
-                      <a:ext cx="6332220" cy="4483684"/>
-                    </a:xfrm>
-                    <a:prstGeom prst="rect">
-                      <a:avLst/>
-                    </a:prstGeom>
-                    <a:noFill/>
-                    <a:ln>
-                      <a:noFill/>
-                    </a:ln>
-                  </pic:spPr>
-                </pic:pic>
-              </a:graphicData>
-            </a:graphic>
-          </wp:inline>
-        </w:drawing>
-      </w:r>
-    </w:p>
-    <w:p>
-      <w:pPr>
         <w:spacing w:before="0" w:beforeAutospacing="0" w:after="160" w:afterAutospacing="0" w:line="259" w:lineRule="auto"/>
         <w:ind w:left="1440" w:firstLine="0"/>
         <w:jc w:val="left"/>
@@ -20983,9 +20677,9 @@
       </w:pPr>
     </w:p>
     <w:sectPr>
-      <w:headerReference w:type="default" r:id="rId52"/>
-      <w:footerReference w:type="default" r:id="rId53"/>
-      <w:footerReference w:type="first" r:id="rId54"/>
+      <w:headerReference w:type="default" r:id="rId51"/>
+      <w:footerReference w:type="default" r:id="rId52"/>
+      <w:footerReference w:type="first" r:id="rId53"/>
       <w:pgSz w:w="12240" w:h="15840" w:code="1"/>
       <w:pgMar w:top="1134" w:right="1134" w:bottom="1134" w:left="1134" w:header="720" w:footer="0" w:gutter="0"/>
       <w:cols w:space="720"/>
@@ -20997,7 +20691,7 @@
 </file>
 
 <file path=word/endnotes.xml><?xml version="1.0" encoding="utf-8"?>
-<w:endnotes xmlns:wpc="http://schemas.microsoft.com/office/word/2010/wordprocessingCanvas" xmlns:mc="http://schemas.openxmlformats.org/markup-compatibility/2006" xmlns:o="urn:schemas-microsoft-com:office:office" xmlns:r="http://schemas.openxmlformats.org/officeDocument/2006/relationships" xmlns:m="http://schemas.openxmlformats.org/officeDocument/2006/math" xmlns:v="urn:schemas-microsoft-com:vml" xmlns:wp14="http://schemas.microsoft.com/office/word/2010/wordprocessingDrawing" xmlns:wp="http://schemas.openxmlformats.org/drawingml/2006/wordprocessingDrawing" xmlns:w10="urn:schemas-microsoft-com:office:word" xmlns:w="http://schemas.openxmlformats.org/wordprocessingml/2006/main" xmlns:w14="http://schemas.microsoft.com/office/word/2010/wordml" xmlns:wpg="http://schemas.microsoft.com/office/word/2010/wordprocessingGroup" xmlns:wpi="http://schemas.microsoft.com/office/word/2010/wordprocessingInk" xmlns:wne="http://schemas.microsoft.com/office/word/2006/wordml" xmlns:wps="http://schemas.microsoft.com/office/word/2010/wordprocessingShape" mc:Ignorable="w14 wp14">
+<w:endnotes xmlns:wpc="http://schemas.microsoft.com/office/word/2010/wordprocessingCanvas" xmlns:mc="http://schemas.openxmlformats.org/markup-compatibility/2006" xmlns:o="urn:schemas-microsoft-com:office:office" xmlns:r="http://schemas.openxmlformats.org/officeDocument/2006/relationships" xmlns:m="http://schemas.openxmlformats.org/officeDocument/2006/math" xmlns:v="urn:schemas-microsoft-com:vml" xmlns:wp14="http://schemas.microsoft.com/office/word/2010/wordprocessingDrawing" xmlns:wp="http://schemas.openxmlformats.org/drawingml/2006/wordprocessingDrawing" xmlns:w10="urn:schemas-microsoft-com:office:word" xmlns:w="http://schemas.openxmlformats.org/wordprocessingml/2006/main" xmlns:w14="http://schemas.microsoft.com/office/word/2010/wordml" xmlns:w15="http://schemas.microsoft.com/office/word/2012/wordml" xmlns:wpg="http://schemas.microsoft.com/office/word/2010/wordprocessingGroup" xmlns:wpi="http://schemas.microsoft.com/office/word/2010/wordprocessingInk" xmlns:wne="http://schemas.microsoft.com/office/word/2006/wordml" xmlns:wps="http://schemas.microsoft.com/office/word/2010/wordprocessingShape" mc:Ignorable="w14 w15 wp14">
   <w:endnote w:type="separator" w:id="-1">
     <w:p>
       <w:pPr>
@@ -21022,7 +20716,7 @@
 </file>
 
 <file path=word/footer1.xml><?xml version="1.0" encoding="utf-8"?>
-<w:ftr xmlns:wpc="http://schemas.microsoft.com/office/word/2010/wordprocessingCanvas" xmlns:mc="http://schemas.openxmlformats.org/markup-compatibility/2006" xmlns:o="urn:schemas-microsoft-com:office:office" xmlns:r="http://schemas.openxmlformats.org/officeDocument/2006/relationships" xmlns:m="http://schemas.openxmlformats.org/officeDocument/2006/math" xmlns:v="urn:schemas-microsoft-com:vml" xmlns:wp14="http://schemas.microsoft.com/office/word/2010/wordprocessingDrawing" xmlns:wp="http://schemas.openxmlformats.org/drawingml/2006/wordprocessingDrawing" xmlns:w10="urn:schemas-microsoft-com:office:word" xmlns:w="http://schemas.openxmlformats.org/wordprocessingml/2006/main" xmlns:w14="http://schemas.microsoft.com/office/word/2010/wordml" xmlns:wpg="http://schemas.microsoft.com/office/word/2010/wordprocessingGroup" xmlns:wpi="http://schemas.microsoft.com/office/word/2010/wordprocessingInk" xmlns:wne="http://schemas.microsoft.com/office/word/2006/wordml" xmlns:wps="http://schemas.microsoft.com/office/word/2010/wordprocessingShape" mc:Ignorable="w14 wp14">
+<w:ftr xmlns:wpc="http://schemas.microsoft.com/office/word/2010/wordprocessingCanvas" xmlns:mc="http://schemas.openxmlformats.org/markup-compatibility/2006" xmlns:o="urn:schemas-microsoft-com:office:office" xmlns:r="http://schemas.openxmlformats.org/officeDocument/2006/relationships" xmlns:m="http://schemas.openxmlformats.org/officeDocument/2006/math" xmlns:v="urn:schemas-microsoft-com:vml" xmlns:wp14="http://schemas.microsoft.com/office/word/2010/wordprocessingDrawing" xmlns:wp="http://schemas.openxmlformats.org/drawingml/2006/wordprocessingDrawing" xmlns:w10="urn:schemas-microsoft-com:office:word" xmlns:w="http://schemas.openxmlformats.org/wordprocessingml/2006/main" xmlns:w14="http://schemas.microsoft.com/office/word/2010/wordml" xmlns:w15="http://schemas.microsoft.com/office/word/2012/wordml" xmlns:wpg="http://schemas.microsoft.com/office/word/2010/wordprocessingGroup" xmlns:wpi="http://schemas.microsoft.com/office/word/2010/wordprocessingInk" xmlns:wne="http://schemas.microsoft.com/office/word/2006/wordml" xmlns:wps="http://schemas.microsoft.com/office/word/2010/wordprocessingShape" mc:Ignorable="w14 w15 wp14">
   <w:p>
     <w:pPr>
       <w:pStyle w:val="Footer"/>
@@ -21075,7 +20769,7 @@
         <w:rFonts w:ascii="Cambria" w:hAnsi="Cambria"/>
         <w:noProof/>
       </w:rPr>
-      <w:t>5</w:t>
+      <w:t>13</w:t>
     </w:r>
     <w:r>
       <w:rPr>
@@ -21094,7 +20788,7 @@
 </file>
 
 <file path=word/footer2.xml><?xml version="1.0" encoding="utf-8"?>
-<w:ftr xmlns:wpc="http://schemas.microsoft.com/office/word/2010/wordprocessingCanvas" xmlns:mc="http://schemas.openxmlformats.org/markup-compatibility/2006" xmlns:o="urn:schemas-microsoft-com:office:office" xmlns:r="http://schemas.openxmlformats.org/officeDocument/2006/relationships" xmlns:m="http://schemas.openxmlformats.org/officeDocument/2006/math" xmlns:v="urn:schemas-microsoft-com:vml" xmlns:wp14="http://schemas.microsoft.com/office/word/2010/wordprocessingDrawing" xmlns:wp="http://schemas.openxmlformats.org/drawingml/2006/wordprocessingDrawing" xmlns:w10="urn:schemas-microsoft-com:office:word" xmlns:w="http://schemas.openxmlformats.org/wordprocessingml/2006/main" xmlns:w14="http://schemas.microsoft.com/office/word/2010/wordml" xmlns:wpg="http://schemas.microsoft.com/office/word/2010/wordprocessingGroup" xmlns:wpi="http://schemas.microsoft.com/office/word/2010/wordprocessingInk" xmlns:wne="http://schemas.microsoft.com/office/word/2006/wordml" xmlns:wps="http://schemas.microsoft.com/office/word/2010/wordprocessingShape" mc:Ignorable="w14 wp14">
+<w:ftr xmlns:wpc="http://schemas.microsoft.com/office/word/2010/wordprocessingCanvas" xmlns:mc="http://schemas.openxmlformats.org/markup-compatibility/2006" xmlns:o="urn:schemas-microsoft-com:office:office" xmlns:r="http://schemas.openxmlformats.org/officeDocument/2006/relationships" xmlns:m="http://schemas.openxmlformats.org/officeDocument/2006/math" xmlns:v="urn:schemas-microsoft-com:vml" xmlns:wp14="http://schemas.microsoft.com/office/word/2010/wordprocessingDrawing" xmlns:wp="http://schemas.openxmlformats.org/drawingml/2006/wordprocessingDrawing" xmlns:w10="urn:schemas-microsoft-com:office:word" xmlns:w="http://schemas.openxmlformats.org/wordprocessingml/2006/main" xmlns:w14="http://schemas.microsoft.com/office/word/2010/wordml" xmlns:w15="http://schemas.microsoft.com/office/word/2012/wordml" xmlns:wpg="http://schemas.microsoft.com/office/word/2010/wordprocessingGroup" xmlns:wpi="http://schemas.microsoft.com/office/word/2010/wordprocessingInk" xmlns:wne="http://schemas.microsoft.com/office/word/2006/wordml" xmlns:wps="http://schemas.microsoft.com/office/word/2010/wordprocessingShape" mc:Ignorable="w14 w15 wp14">
   <w:p>
     <w:pPr>
       <w:pStyle w:val="Footer"/>
@@ -21117,7 +20811,7 @@
 </file>
 
 <file path=word/footnotes.xml><?xml version="1.0" encoding="utf-8"?>
-<w:footnotes xmlns:wpc="http://schemas.microsoft.com/office/word/2010/wordprocessingCanvas" xmlns:mc="http://schemas.openxmlformats.org/markup-compatibility/2006" xmlns:o="urn:schemas-microsoft-com:office:office" xmlns:r="http://schemas.openxmlformats.org/officeDocument/2006/relationships" xmlns:m="http://schemas.openxmlformats.org/officeDocument/2006/math" xmlns:v="urn:schemas-microsoft-com:vml" xmlns:wp14="http://schemas.microsoft.com/office/word/2010/wordprocessingDrawing" xmlns:wp="http://schemas.openxmlformats.org/drawingml/2006/wordprocessingDrawing" xmlns:w10="urn:schemas-microsoft-com:office:word" xmlns:w="http://schemas.openxmlformats.org/wordprocessingml/2006/main" xmlns:w14="http://schemas.microsoft.com/office/word/2010/wordml" xmlns:wpg="http://schemas.microsoft.com/office/word/2010/wordprocessingGroup" xmlns:wpi="http://schemas.microsoft.com/office/word/2010/wordprocessingInk" xmlns:wne="http://schemas.microsoft.com/office/word/2006/wordml" xmlns:wps="http://schemas.microsoft.com/office/word/2010/wordprocessingShape" mc:Ignorable="w14 wp14">
+<w:footnotes xmlns:wpc="http://schemas.microsoft.com/office/word/2010/wordprocessingCanvas" xmlns:mc="http://schemas.openxmlformats.org/markup-compatibility/2006" xmlns:o="urn:schemas-microsoft-com:office:office" xmlns:r="http://schemas.openxmlformats.org/officeDocument/2006/relationships" xmlns:m="http://schemas.openxmlformats.org/officeDocument/2006/math" xmlns:v="urn:schemas-microsoft-com:vml" xmlns:wp14="http://schemas.microsoft.com/office/word/2010/wordprocessingDrawing" xmlns:wp="http://schemas.openxmlformats.org/drawingml/2006/wordprocessingDrawing" xmlns:w10="urn:schemas-microsoft-com:office:word" xmlns:w="http://schemas.openxmlformats.org/wordprocessingml/2006/main" xmlns:w14="http://schemas.microsoft.com/office/word/2010/wordml" xmlns:w15="http://schemas.microsoft.com/office/word/2012/wordml" xmlns:wpg="http://schemas.microsoft.com/office/word/2010/wordprocessingGroup" xmlns:wpi="http://schemas.microsoft.com/office/word/2010/wordprocessingInk" xmlns:wne="http://schemas.microsoft.com/office/word/2006/wordml" xmlns:wps="http://schemas.microsoft.com/office/word/2010/wordprocessingShape" mc:Ignorable="w14 w15 wp14">
   <w:footnote w:type="separator" w:id="-1">
     <w:p>
       <w:pPr>
@@ -21142,7 +20836,7 @@
 </file>
 
 <file path=word/header1.xml><?xml version="1.0" encoding="utf-8"?>
-<w:hdr xmlns:wpc="http://schemas.microsoft.com/office/word/2010/wordprocessingCanvas" xmlns:mc="http://schemas.openxmlformats.org/markup-compatibility/2006" xmlns:o="urn:schemas-microsoft-com:office:office" xmlns:r="http://schemas.openxmlformats.org/officeDocument/2006/relationships" xmlns:m="http://schemas.openxmlformats.org/officeDocument/2006/math" xmlns:v="urn:schemas-microsoft-com:vml" xmlns:wp14="http://schemas.microsoft.com/office/word/2010/wordprocessingDrawing" xmlns:wp="http://schemas.openxmlformats.org/drawingml/2006/wordprocessingDrawing" xmlns:w10="urn:schemas-microsoft-com:office:word" xmlns:w="http://schemas.openxmlformats.org/wordprocessingml/2006/main" xmlns:w14="http://schemas.microsoft.com/office/word/2010/wordml" xmlns:wpg="http://schemas.microsoft.com/office/word/2010/wordprocessingGroup" xmlns:wpi="http://schemas.microsoft.com/office/word/2010/wordprocessingInk" xmlns:wne="http://schemas.microsoft.com/office/word/2006/wordml" xmlns:wps="http://schemas.microsoft.com/office/word/2010/wordprocessingShape" mc:Ignorable="w14 wp14">
+<w:hdr xmlns:wpc="http://schemas.microsoft.com/office/word/2010/wordprocessingCanvas" xmlns:mc="http://schemas.openxmlformats.org/markup-compatibility/2006" xmlns:o="urn:schemas-microsoft-com:office:office" xmlns:r="http://schemas.openxmlformats.org/officeDocument/2006/relationships" xmlns:m="http://schemas.openxmlformats.org/officeDocument/2006/math" xmlns:v="urn:schemas-microsoft-com:vml" xmlns:wp14="http://schemas.microsoft.com/office/word/2010/wordprocessingDrawing" xmlns:wp="http://schemas.openxmlformats.org/drawingml/2006/wordprocessingDrawing" xmlns:w10="urn:schemas-microsoft-com:office:word" xmlns:w="http://schemas.openxmlformats.org/wordprocessingml/2006/main" xmlns:w14="http://schemas.microsoft.com/office/word/2010/wordml" xmlns:w15="http://schemas.microsoft.com/office/word/2012/wordml" xmlns:wpg="http://schemas.microsoft.com/office/word/2010/wordprocessingGroup" xmlns:wpi="http://schemas.microsoft.com/office/word/2010/wordprocessingInk" xmlns:wne="http://schemas.microsoft.com/office/word/2006/wordml" xmlns:wps="http://schemas.microsoft.com/office/word/2010/wordprocessingShape" mc:Ignorable="w14 w15 wp14">
   <w:p>
     <w:pPr>
       <w:pStyle w:val="Header"/>
@@ -21189,7 +20883,7 @@
 </file>
 
 <file path=word/numbering.xml><?xml version="1.0" encoding="utf-8"?>
-<w:numbering xmlns:wpc="http://schemas.microsoft.com/office/word/2010/wordprocessingCanvas" xmlns:mc="http://schemas.openxmlformats.org/markup-compatibility/2006" xmlns:o="urn:schemas-microsoft-com:office:office" xmlns:r="http://schemas.openxmlformats.org/officeDocument/2006/relationships" xmlns:m="http://schemas.openxmlformats.org/officeDocument/2006/math" xmlns:v="urn:schemas-microsoft-com:vml" xmlns:wp14="http://schemas.microsoft.com/office/word/2010/wordprocessingDrawing" xmlns:wp="http://schemas.openxmlformats.org/drawingml/2006/wordprocessingDrawing" xmlns:w10="urn:schemas-microsoft-com:office:word" xmlns:w="http://schemas.openxmlformats.org/wordprocessingml/2006/main" xmlns:w14="http://schemas.microsoft.com/office/word/2010/wordml" xmlns:wpg="http://schemas.microsoft.com/office/word/2010/wordprocessingGroup" xmlns:wpi="http://schemas.microsoft.com/office/word/2010/wordprocessingInk" xmlns:wne="http://schemas.microsoft.com/office/word/2006/wordml" xmlns:wps="http://schemas.microsoft.com/office/word/2010/wordprocessingShape" mc:Ignorable="w14 wp14">
+<w:numbering xmlns:wpc="http://schemas.microsoft.com/office/word/2010/wordprocessingCanvas" xmlns:mc="http://schemas.openxmlformats.org/markup-compatibility/2006" xmlns:o="urn:schemas-microsoft-com:office:office" xmlns:r="http://schemas.openxmlformats.org/officeDocument/2006/relationships" xmlns:m="http://schemas.openxmlformats.org/officeDocument/2006/math" xmlns:v="urn:schemas-microsoft-com:vml" xmlns:wp14="http://schemas.microsoft.com/office/word/2010/wordprocessingDrawing" xmlns:wp="http://schemas.openxmlformats.org/drawingml/2006/wordprocessingDrawing" xmlns:w10="urn:schemas-microsoft-com:office:word" xmlns:w="http://schemas.openxmlformats.org/wordprocessingml/2006/main" xmlns:w14="http://schemas.microsoft.com/office/word/2010/wordml" xmlns:w15="http://schemas.microsoft.com/office/word/2012/wordml" xmlns:wpg="http://schemas.microsoft.com/office/word/2010/wordprocessingGroup" xmlns:wpi="http://schemas.microsoft.com/office/word/2010/wordprocessingInk" xmlns:wne="http://schemas.microsoft.com/office/word/2006/wordml" xmlns:wps="http://schemas.microsoft.com/office/word/2010/wordprocessingShape" mc:Ignorable="w14 w15 wp14">
   <w:abstractNum w:abstractNumId="0">
     <w:nsid w:val="0179392D"/>
     <w:multiLevelType w:val="hybridMultilevel"/>
@@ -26184,7 +25878,7 @@
 </file>
 
 <file path=word/styles.xml><?xml version="1.0" encoding="utf-8"?>
-<w:styles xmlns:mc="http://schemas.openxmlformats.org/markup-compatibility/2006" xmlns:r="http://schemas.openxmlformats.org/officeDocument/2006/relationships" xmlns:w="http://schemas.openxmlformats.org/wordprocessingml/2006/main" xmlns:w14="http://schemas.microsoft.com/office/word/2010/wordml" mc:Ignorable="w14">
+<w:styles xmlns:mc="http://schemas.openxmlformats.org/markup-compatibility/2006" xmlns:r="http://schemas.openxmlformats.org/officeDocument/2006/relationships" xmlns:w="http://schemas.openxmlformats.org/wordprocessingml/2006/main" xmlns:w14="http://schemas.microsoft.com/office/word/2010/wordml" xmlns:w15="http://schemas.microsoft.com/office/word/2012/wordml" mc:Ignorable="w14 w15">
   <w:docDefaults>
     <w:rPrDefault>
       <w:rPr>
@@ -26194,144 +25888,378 @@
     </w:rPrDefault>
     <w:pPrDefault/>
   </w:docDefaults>
-  <w:latentStyles w:defLockedState="0" w:defUIPriority="99" w:defSemiHidden="1" w:defUnhideWhenUsed="1" w:defQFormat="0" w:count="267">
-    <w:lsdException w:name="Normal" w:semiHidden="0" w:uiPriority="0" w:unhideWhenUsed="0" w:qFormat="1"/>
-    <w:lsdException w:name="heading 1" w:semiHidden="0" w:uiPriority="9" w:unhideWhenUsed="0" w:qFormat="1"/>
-    <w:lsdException w:name="heading 2" w:uiPriority="9" w:qFormat="1"/>
-    <w:lsdException w:name="heading 3" w:uiPriority="9" w:qFormat="1"/>
-    <w:lsdException w:name="heading 4" w:uiPriority="9" w:qFormat="1"/>
-    <w:lsdException w:name="heading 5" w:uiPriority="9" w:qFormat="1"/>
-    <w:lsdException w:name="heading 6" w:uiPriority="9" w:qFormat="1"/>
-    <w:lsdException w:name="heading 7" w:uiPriority="9" w:qFormat="1"/>
-    <w:lsdException w:name="heading 8" w:uiPriority="9" w:qFormat="1"/>
-    <w:lsdException w:name="heading 9" w:uiPriority="9" w:qFormat="1"/>
-    <w:lsdException w:name="toc 1" w:uiPriority="39" w:qFormat="1"/>
-    <w:lsdException w:name="toc 2" w:uiPriority="39" w:qFormat="1"/>
-    <w:lsdException w:name="toc 3" w:uiPriority="39" w:qFormat="1"/>
-    <w:lsdException w:name="toc 4" w:uiPriority="39"/>
-    <w:lsdException w:name="toc 5" w:uiPriority="39"/>
-    <w:lsdException w:name="toc 6" w:uiPriority="39"/>
-    <w:lsdException w:name="toc 7" w:uiPriority="39"/>
-    <w:lsdException w:name="toc 8" w:uiPriority="39"/>
-    <w:lsdException w:name="toc 9" w:uiPriority="39"/>
-    <w:lsdException w:name="caption" w:uiPriority="35" w:qFormat="1"/>
-    <w:lsdException w:name="Title" w:semiHidden="0" w:uiPriority="10" w:unhideWhenUsed="0" w:qFormat="1"/>
-    <w:lsdException w:name="Default Paragraph Font" w:uiPriority="1"/>
-    <w:lsdException w:name="Subtitle" w:semiHidden="0" w:uiPriority="11" w:unhideWhenUsed="0" w:qFormat="1"/>
-    <w:lsdException w:name="Strong" w:semiHidden="0" w:uiPriority="22" w:unhideWhenUsed="0" w:qFormat="1"/>
-    <w:lsdException w:name="Emphasis" w:semiHidden="0" w:uiPriority="20" w:unhideWhenUsed="0" w:qFormat="1"/>
-    <w:lsdException w:name="Table Grid" w:semiHidden="0" w:uiPriority="59" w:unhideWhenUsed="0"/>
-    <w:lsdException w:name="Placeholder Text" w:unhideWhenUsed="0"/>
-    <w:lsdException w:name="No Spacing" w:semiHidden="0" w:uiPriority="1" w:unhideWhenUsed="0" w:qFormat="1"/>
-    <w:lsdException w:name="Light Shading" w:semiHidden="0" w:uiPriority="60" w:unhideWhenUsed="0"/>
-    <w:lsdException w:name="Light List" w:semiHidden="0" w:uiPriority="61" w:unhideWhenUsed="0"/>
-    <w:lsdException w:name="Light Grid" w:semiHidden="0" w:uiPriority="62" w:unhideWhenUsed="0"/>
-    <w:lsdException w:name="Medium Shading 1" w:semiHidden="0" w:uiPriority="63" w:unhideWhenUsed="0"/>
-    <w:lsdException w:name="Medium Shading 2" w:semiHidden="0" w:uiPriority="64" w:unhideWhenUsed="0"/>
-    <w:lsdException w:name="Medium List 1" w:semiHidden="0" w:uiPriority="65" w:unhideWhenUsed="0"/>
-    <w:lsdException w:name="Medium List 2" w:semiHidden="0" w:uiPriority="66" w:unhideWhenUsed="0"/>
-    <w:lsdException w:name="Medium Grid 1" w:semiHidden="0" w:uiPriority="67" w:unhideWhenUsed="0"/>
-    <w:lsdException w:name="Medium Grid 2" w:semiHidden="0" w:uiPriority="68" w:unhideWhenUsed="0"/>
-    <w:lsdException w:name="Medium Grid 3" w:semiHidden="0" w:uiPriority="69" w:unhideWhenUsed="0"/>
-    <w:lsdException w:name="Dark List" w:semiHidden="0" w:uiPriority="70" w:unhideWhenUsed="0"/>
-    <w:lsdException w:name="Colorful Shading" w:semiHidden="0" w:uiPriority="71" w:unhideWhenUsed="0"/>
-    <w:lsdException w:name="Colorful List" w:semiHidden="0" w:uiPriority="72" w:unhideWhenUsed="0"/>
-    <w:lsdException w:name="Colorful Grid" w:semiHidden="0" w:uiPriority="73" w:unhideWhenUsed="0"/>
-    <w:lsdException w:name="Light Shading Accent 1" w:semiHidden="0" w:uiPriority="60" w:unhideWhenUsed="0"/>
-    <w:lsdException w:name="Light List Accent 1" w:semiHidden="0" w:uiPriority="61" w:unhideWhenUsed="0"/>
-    <w:lsdException w:name="Light Grid Accent 1" w:semiHidden="0" w:uiPriority="62" w:unhideWhenUsed="0"/>
-    <w:lsdException w:name="Medium Shading 1 Accent 1" w:semiHidden="0" w:uiPriority="63" w:unhideWhenUsed="0"/>
-    <w:lsdException w:name="Medium Shading 2 Accent 1" w:semiHidden="0" w:uiPriority="64" w:unhideWhenUsed="0"/>
-    <w:lsdException w:name="Medium List 1 Accent 1" w:semiHidden="0" w:uiPriority="65" w:unhideWhenUsed="0"/>
-    <w:lsdException w:name="Revision" w:unhideWhenUsed="0"/>
-    <w:lsdException w:name="List Paragraph" w:semiHidden="0" w:uiPriority="34" w:unhideWhenUsed="0" w:qFormat="1"/>
-    <w:lsdException w:name="Quote" w:semiHidden="0" w:uiPriority="29" w:unhideWhenUsed="0" w:qFormat="1"/>
-    <w:lsdException w:name="Intense Quote" w:semiHidden="0" w:uiPriority="30" w:unhideWhenUsed="0" w:qFormat="1"/>
-    <w:lsdException w:name="Medium List 2 Accent 1" w:semiHidden="0" w:uiPriority="66" w:unhideWhenUsed="0"/>
-    <w:lsdException w:name="Medium Grid 1 Accent 1" w:semiHidden="0" w:uiPriority="67" w:unhideWhenUsed="0"/>
-    <w:lsdException w:name="Medium Grid 2 Accent 1" w:semiHidden="0" w:uiPriority="68" w:unhideWhenUsed="0"/>
-    <w:lsdException w:name="Medium Grid 3 Accent 1" w:semiHidden="0" w:uiPriority="69" w:unhideWhenUsed="0"/>
-    <w:lsdException w:name="Dark List Accent 1" w:semiHidden="0" w:uiPriority="70" w:unhideWhenUsed="0"/>
-    <w:lsdException w:name="Colorful Shading Accent 1" w:semiHidden="0" w:uiPriority="71" w:unhideWhenUsed="0"/>
-    <w:lsdException w:name="Colorful List Accent 1" w:semiHidden="0" w:uiPriority="72" w:unhideWhenUsed="0"/>
-    <w:lsdException w:name="Colorful Grid Accent 1" w:semiHidden="0" w:uiPriority="73" w:unhideWhenUsed="0"/>
-    <w:lsdException w:name="Light Shading Accent 2" w:semiHidden="0" w:uiPriority="60" w:unhideWhenUsed="0"/>
-    <w:lsdException w:name="Light List Accent 2" w:semiHidden="0" w:uiPriority="61" w:unhideWhenUsed="0"/>
-    <w:lsdException w:name="Light Grid Accent 2" w:semiHidden="0" w:uiPriority="62" w:unhideWhenUsed="0"/>
-    <w:lsdException w:name="Medium Shading 1 Accent 2" w:semiHidden="0" w:uiPriority="63" w:unhideWhenUsed="0"/>
-    <w:lsdException w:name="Medium Shading 2 Accent 2" w:semiHidden="0" w:uiPriority="64" w:unhideWhenUsed="0"/>
-    <w:lsdException w:name="Medium List 1 Accent 2" w:semiHidden="0" w:uiPriority="65" w:unhideWhenUsed="0"/>
-    <w:lsdException w:name="Medium List 2 Accent 2" w:semiHidden="0" w:uiPriority="66" w:unhideWhenUsed="0"/>
-    <w:lsdException w:name="Medium Grid 1 Accent 2" w:semiHidden="0" w:uiPriority="67" w:unhideWhenUsed="0"/>
-    <w:lsdException w:name="Medium Grid 2 Accent 2" w:semiHidden="0" w:uiPriority="68" w:unhideWhenUsed="0"/>
-    <w:lsdException w:name="Medium Grid 3 Accent 2" w:semiHidden="0" w:uiPriority="69" w:unhideWhenUsed="0"/>
-    <w:lsdException w:name="Dark List Accent 2" w:semiHidden="0" w:uiPriority="70" w:unhideWhenUsed="0"/>
-    <w:lsdException w:name="Colorful Shading Accent 2" w:semiHidden="0" w:uiPriority="71" w:unhideWhenUsed="0"/>
-    <w:lsdException w:name="Colorful List Accent 2" w:semiHidden="0" w:uiPriority="72" w:unhideWhenUsed="0"/>
-    <w:lsdException w:name="Colorful Grid Accent 2" w:semiHidden="0" w:uiPriority="73" w:unhideWhenUsed="0"/>
-    <w:lsdException w:name="Light Shading Accent 3" w:semiHidden="0" w:uiPriority="60" w:unhideWhenUsed="0"/>
-    <w:lsdException w:name="Light List Accent 3" w:semiHidden="0" w:uiPriority="61" w:unhideWhenUsed="0"/>
-    <w:lsdException w:name="Light Grid Accent 3" w:semiHidden="0" w:uiPriority="62" w:unhideWhenUsed="0"/>
-    <w:lsdException w:name="Medium Shading 1 Accent 3" w:semiHidden="0" w:uiPriority="63" w:unhideWhenUsed="0"/>
-    <w:lsdException w:name="Medium Shading 2 Accent 3" w:semiHidden="0" w:uiPriority="64" w:unhideWhenUsed="0"/>
-    <w:lsdException w:name="Medium List 1 Accent 3" w:semiHidden="0" w:uiPriority="65" w:unhideWhenUsed="0"/>
-    <w:lsdException w:name="Medium List 2 Accent 3" w:semiHidden="0" w:uiPriority="66" w:unhideWhenUsed="0"/>
-    <w:lsdException w:name="Medium Grid 1 Accent 3" w:semiHidden="0" w:uiPriority="67" w:unhideWhenUsed="0"/>
-    <w:lsdException w:name="Medium Grid 2 Accent 3" w:semiHidden="0" w:uiPriority="68" w:unhideWhenUsed="0"/>
-    <w:lsdException w:name="Medium Grid 3 Accent 3" w:semiHidden="0" w:uiPriority="69" w:unhideWhenUsed="0"/>
-    <w:lsdException w:name="Dark List Accent 3" w:semiHidden="0" w:uiPriority="70" w:unhideWhenUsed="0"/>
-    <w:lsdException w:name="Colorful Shading Accent 3" w:semiHidden="0" w:uiPriority="71" w:unhideWhenUsed="0"/>
-    <w:lsdException w:name="Colorful List Accent 3" w:semiHidden="0" w:uiPriority="72" w:unhideWhenUsed="0"/>
-    <w:lsdException w:name="Colorful Grid Accent 3" w:semiHidden="0" w:uiPriority="73" w:unhideWhenUsed="0"/>
-    <w:lsdException w:name="Light Shading Accent 4" w:semiHidden="0" w:uiPriority="60" w:unhideWhenUsed="0"/>
-    <w:lsdException w:name="Light List Accent 4" w:semiHidden="0" w:uiPriority="61" w:unhideWhenUsed="0"/>
-    <w:lsdException w:name="Light Grid Accent 4" w:semiHidden="0" w:uiPriority="62" w:unhideWhenUsed="0"/>
-    <w:lsdException w:name="Medium Shading 1 Accent 4" w:semiHidden="0" w:uiPriority="63" w:unhideWhenUsed="0"/>
-    <w:lsdException w:name="Medium Shading 2 Accent 4" w:semiHidden="0" w:uiPriority="64" w:unhideWhenUsed="0"/>
-    <w:lsdException w:name="Medium List 1 Accent 4" w:semiHidden="0" w:uiPriority="65" w:unhideWhenUsed="0"/>
-    <w:lsdException w:name="Medium List 2 Accent 4" w:semiHidden="0" w:uiPriority="66" w:unhideWhenUsed="0"/>
-    <w:lsdException w:name="Medium Grid 1 Accent 4" w:semiHidden="0" w:uiPriority="67" w:unhideWhenUsed="0"/>
-    <w:lsdException w:name="Medium Grid 2 Accent 4" w:semiHidden="0" w:uiPriority="68" w:unhideWhenUsed="0"/>
-    <w:lsdException w:name="Medium Grid 3 Accent 4" w:semiHidden="0" w:uiPriority="69" w:unhideWhenUsed="0"/>
-    <w:lsdException w:name="Dark List Accent 4" w:semiHidden="0" w:uiPriority="70" w:unhideWhenUsed="0"/>
-    <w:lsdException w:name="Colorful Shading Accent 4" w:semiHidden="0" w:uiPriority="71" w:unhideWhenUsed="0"/>
-    <w:lsdException w:name="Colorful List Accent 4" w:semiHidden="0" w:uiPriority="72" w:unhideWhenUsed="0"/>
-    <w:lsdException w:name="Colorful Grid Accent 4" w:semiHidden="0" w:uiPriority="73" w:unhideWhenUsed="0"/>
-    <w:lsdException w:name="Light Shading Accent 5" w:semiHidden="0" w:uiPriority="60" w:unhideWhenUsed="0"/>
-    <w:lsdException w:name="Light List Accent 5" w:semiHidden="0" w:uiPriority="61" w:unhideWhenUsed="0"/>
-    <w:lsdException w:name="Light Grid Accent 5" w:semiHidden="0" w:uiPriority="62" w:unhideWhenUsed="0"/>
-    <w:lsdException w:name="Medium Shading 1 Accent 5" w:semiHidden="0" w:uiPriority="63" w:unhideWhenUsed="0"/>
-    <w:lsdException w:name="Medium Shading 2 Accent 5" w:semiHidden="0" w:uiPriority="64" w:unhideWhenUsed="0"/>
-    <w:lsdException w:name="Medium List 1 Accent 5" w:semiHidden="0" w:uiPriority="65" w:unhideWhenUsed="0"/>
-    <w:lsdException w:name="Medium List 2 Accent 5" w:semiHidden="0" w:uiPriority="66" w:unhideWhenUsed="0"/>
-    <w:lsdException w:name="Medium Grid 1 Accent 5" w:semiHidden="0" w:uiPriority="67" w:unhideWhenUsed="0"/>
-    <w:lsdException w:name="Medium Grid 2 Accent 5" w:semiHidden="0" w:uiPriority="68" w:unhideWhenUsed="0"/>
-    <w:lsdException w:name="Medium Grid 3 Accent 5" w:semiHidden="0" w:uiPriority="69" w:unhideWhenUsed="0"/>
-    <w:lsdException w:name="Dark List Accent 5" w:semiHidden="0" w:uiPriority="70" w:unhideWhenUsed="0"/>
-    <w:lsdException w:name="Colorful Shading Accent 5" w:semiHidden="0" w:uiPriority="71" w:unhideWhenUsed="0"/>
-    <w:lsdException w:name="Colorful List Accent 5" w:semiHidden="0" w:uiPriority="72" w:unhideWhenUsed="0"/>
-    <w:lsdException w:name="Colorful Grid Accent 5" w:semiHidden="0" w:uiPriority="73" w:unhideWhenUsed="0"/>
-    <w:lsdException w:name="Light Shading Accent 6" w:semiHidden="0" w:uiPriority="60" w:unhideWhenUsed="0"/>
-    <w:lsdException w:name="Light List Accent 6" w:semiHidden="0" w:uiPriority="61" w:unhideWhenUsed="0"/>
-    <w:lsdException w:name="Light Grid Accent 6" w:semiHidden="0" w:uiPriority="62" w:unhideWhenUsed="0"/>
-    <w:lsdException w:name="Medium Shading 1 Accent 6" w:semiHidden="0" w:uiPriority="63" w:unhideWhenUsed="0"/>
-    <w:lsdException w:name="Medium Shading 2 Accent 6" w:semiHidden="0" w:uiPriority="64" w:unhideWhenUsed="0"/>
-    <w:lsdException w:name="Medium List 1 Accent 6" w:semiHidden="0" w:uiPriority="65" w:unhideWhenUsed="0"/>
-    <w:lsdException w:name="Medium List 2 Accent 6" w:semiHidden="0" w:uiPriority="66" w:unhideWhenUsed="0"/>
-    <w:lsdException w:name="Medium Grid 1 Accent 6" w:semiHidden="0" w:uiPriority="67" w:unhideWhenUsed="0"/>
-    <w:lsdException w:name="Medium Grid 2 Accent 6" w:semiHidden="0" w:uiPriority="68" w:unhideWhenUsed="0"/>
-    <w:lsdException w:name="Medium Grid 3 Accent 6" w:semiHidden="0" w:uiPriority="69" w:unhideWhenUsed="0"/>
-    <w:lsdException w:name="Dark List Accent 6" w:semiHidden="0" w:uiPriority="70" w:unhideWhenUsed="0"/>
-    <w:lsdException w:name="Colorful Shading Accent 6" w:semiHidden="0" w:uiPriority="71" w:unhideWhenUsed="0"/>
-    <w:lsdException w:name="Colorful List Accent 6" w:semiHidden="0" w:uiPriority="72" w:unhideWhenUsed="0"/>
-    <w:lsdException w:name="Colorful Grid Accent 6" w:semiHidden="0" w:uiPriority="73" w:unhideWhenUsed="0"/>
-    <w:lsdException w:name="Subtle Emphasis" w:semiHidden="0" w:uiPriority="19" w:unhideWhenUsed="0" w:qFormat="1"/>
-    <w:lsdException w:name="Intense Emphasis" w:semiHidden="0" w:uiPriority="21" w:unhideWhenUsed="0" w:qFormat="1"/>
-    <w:lsdException w:name="Subtle Reference" w:semiHidden="0" w:uiPriority="31" w:unhideWhenUsed="0" w:qFormat="1"/>
-    <w:lsdException w:name="Intense Reference" w:semiHidden="0" w:uiPriority="32" w:unhideWhenUsed="0" w:qFormat="1"/>
-    <w:lsdException w:name="Book Title" w:semiHidden="0" w:uiPriority="33" w:unhideWhenUsed="0" w:qFormat="1"/>
-    <w:lsdException w:name="Bibliography" w:uiPriority="37"/>
-    <w:lsdException w:name="TOC Heading" w:uiPriority="39" w:qFormat="1"/>
+  <w:latentStyles w:defLockedState="0" w:defUIPriority="99" w:defSemiHidden="0" w:defUnhideWhenUsed="0" w:defQFormat="0" w:count="371">
+    <w:lsdException w:name="Normal" w:uiPriority="0" w:qFormat="1"/>
+    <w:lsdException w:name="heading 1" w:uiPriority="9" w:qFormat="1"/>
+    <w:lsdException w:name="heading 2" w:semiHidden="1" w:uiPriority="9" w:unhideWhenUsed="1" w:qFormat="1"/>
+    <w:lsdException w:name="heading 3" w:semiHidden="1" w:uiPriority="9" w:unhideWhenUsed="1" w:qFormat="1"/>
+    <w:lsdException w:name="heading 4" w:semiHidden="1" w:uiPriority="9" w:unhideWhenUsed="1" w:qFormat="1"/>
+    <w:lsdException w:name="heading 5" w:semiHidden="1" w:uiPriority="9" w:unhideWhenUsed="1" w:qFormat="1"/>
+    <w:lsdException w:name="heading 6" w:semiHidden="1" w:uiPriority="9" w:unhideWhenUsed="1" w:qFormat="1"/>
+    <w:lsdException w:name="heading 7" w:semiHidden="1" w:uiPriority="9" w:unhideWhenUsed="1" w:qFormat="1"/>
+    <w:lsdException w:name="heading 8" w:semiHidden="1" w:uiPriority="9" w:unhideWhenUsed="1" w:qFormat="1"/>
+    <w:lsdException w:name="heading 9" w:semiHidden="1" w:uiPriority="9" w:unhideWhenUsed="1" w:qFormat="1"/>
+    <w:lsdException w:name="index 1" w:semiHidden="1" w:unhideWhenUsed="1"/>
+    <w:lsdException w:name="index 2" w:semiHidden="1" w:unhideWhenUsed="1"/>
+    <w:lsdException w:name="index 3" w:semiHidden="1" w:unhideWhenUsed="1"/>
+    <w:lsdException w:name="index 4" w:semiHidden="1" w:unhideWhenUsed="1"/>
+    <w:lsdException w:name="index 5" w:semiHidden="1" w:unhideWhenUsed="1"/>
+    <w:lsdException w:name="index 6" w:semiHidden="1" w:unhideWhenUsed="1"/>
+    <w:lsdException w:name="index 7" w:semiHidden="1" w:unhideWhenUsed="1"/>
+    <w:lsdException w:name="index 8" w:semiHidden="1" w:unhideWhenUsed="1"/>
+    <w:lsdException w:name="index 9" w:semiHidden="1" w:unhideWhenUsed="1"/>
+    <w:lsdException w:name="toc 1" w:semiHidden="1" w:uiPriority="39" w:unhideWhenUsed="1" w:qFormat="1"/>
+    <w:lsdException w:name="toc 2" w:semiHidden="1" w:uiPriority="39" w:unhideWhenUsed="1" w:qFormat="1"/>
+    <w:lsdException w:name="toc 3" w:semiHidden="1" w:uiPriority="39" w:unhideWhenUsed="1" w:qFormat="1"/>
+    <w:lsdException w:name="toc 4" w:semiHidden="1" w:uiPriority="39" w:unhideWhenUsed="1"/>
+    <w:lsdException w:name="toc 5" w:semiHidden="1" w:uiPriority="39" w:unhideWhenUsed="1"/>
+    <w:lsdException w:name="toc 6" w:semiHidden="1" w:uiPriority="39" w:unhideWhenUsed="1"/>
+    <w:lsdException w:name="toc 7" w:semiHidden="1" w:uiPriority="39" w:unhideWhenUsed="1"/>
+    <w:lsdException w:name="toc 8" w:semiHidden="1" w:uiPriority="39" w:unhideWhenUsed="1"/>
+    <w:lsdException w:name="toc 9" w:semiHidden="1" w:uiPriority="39" w:unhideWhenUsed="1"/>
+    <w:lsdException w:name="Normal Indent" w:semiHidden="1" w:unhideWhenUsed="1"/>
+    <w:lsdException w:name="footnote text" w:semiHidden="1" w:unhideWhenUsed="1"/>
+    <w:lsdException w:name="annotation text" w:semiHidden="1" w:unhideWhenUsed="1"/>
+    <w:lsdException w:name="header" w:semiHidden="1" w:unhideWhenUsed="1"/>
+    <w:lsdException w:name="footer" w:semiHidden="1" w:unhideWhenUsed="1"/>
+    <w:lsdException w:name="index heading" w:semiHidden="1" w:unhideWhenUsed="1"/>
+    <w:lsdException w:name="caption" w:semiHidden="1" w:uiPriority="35" w:unhideWhenUsed="1" w:qFormat="1"/>
+    <w:lsdException w:name="table of figures" w:semiHidden="1" w:unhideWhenUsed="1"/>
+    <w:lsdException w:name="envelope address" w:semiHidden="1" w:unhideWhenUsed="1"/>
+    <w:lsdException w:name="envelope return" w:semiHidden="1" w:unhideWhenUsed="1"/>
+    <w:lsdException w:name="footnote reference" w:semiHidden="1" w:unhideWhenUsed="1"/>
+    <w:lsdException w:name="annotation reference" w:semiHidden="1" w:unhideWhenUsed="1"/>
+    <w:lsdException w:name="line number" w:semiHidden="1" w:unhideWhenUsed="1"/>
+    <w:lsdException w:name="page number" w:semiHidden="1" w:unhideWhenUsed="1"/>
+    <w:lsdException w:name="endnote reference" w:semiHidden="1" w:unhideWhenUsed="1"/>
+    <w:lsdException w:name="endnote text" w:semiHidden="1" w:unhideWhenUsed="1"/>
+    <w:lsdException w:name="table of authorities" w:semiHidden="1" w:unhideWhenUsed="1"/>
+    <w:lsdException w:name="macro" w:semiHidden="1" w:unhideWhenUsed="1"/>
+    <w:lsdException w:name="toa heading" w:semiHidden="1" w:unhideWhenUsed="1"/>
+    <w:lsdException w:name="List" w:semiHidden="1" w:unhideWhenUsed="1"/>
+    <w:lsdException w:name="List Bullet" w:semiHidden="1" w:unhideWhenUsed="1"/>
+    <w:lsdException w:name="List Number" w:semiHidden="1" w:unhideWhenUsed="1"/>
+    <w:lsdException w:name="List 2" w:semiHidden="1" w:unhideWhenUsed="1"/>
+    <w:lsdException w:name="List 3" w:semiHidden="1" w:unhideWhenUsed="1"/>
+    <w:lsdException w:name="List 4" w:semiHidden="1" w:unhideWhenUsed="1"/>
+    <w:lsdException w:name="List 5" w:semiHidden="1" w:unhideWhenUsed="1"/>
+    <w:lsdException w:name="List Bullet 2" w:semiHidden="1" w:unhideWhenUsed="1"/>
+    <w:lsdException w:name="List Bullet 3" w:semiHidden="1" w:unhideWhenUsed="1"/>
+    <w:lsdException w:name="List Bullet 4" w:semiHidden="1" w:unhideWhenUsed="1"/>
+    <w:lsdException w:name="List Bullet 5" w:semiHidden="1" w:unhideWhenUsed="1"/>
+    <w:lsdException w:name="List Number 2" w:semiHidden="1" w:unhideWhenUsed="1"/>
+    <w:lsdException w:name="List Number 3" w:semiHidden="1" w:unhideWhenUsed="1"/>
+    <w:lsdException w:name="List Number 4" w:semiHidden="1" w:unhideWhenUsed="1"/>
+    <w:lsdException w:name="List Number 5" w:semiHidden="1" w:unhideWhenUsed="1"/>
+    <w:lsdException w:name="Title" w:uiPriority="10" w:qFormat="1"/>
+    <w:lsdException w:name="Closing" w:semiHidden="1" w:unhideWhenUsed="1"/>
+    <w:lsdException w:name="Signature" w:semiHidden="1" w:unhideWhenUsed="1"/>
+    <w:lsdException w:name="Default Paragraph Font" w:semiHidden="1" w:uiPriority="1" w:unhideWhenUsed="1"/>
+    <w:lsdException w:name="Body Text" w:semiHidden="1" w:unhideWhenUsed="1"/>
+    <w:lsdException w:name="Body Text Indent" w:semiHidden="1" w:unhideWhenUsed="1"/>
+    <w:lsdException w:name="List Continue" w:semiHidden="1" w:unhideWhenUsed="1"/>
+    <w:lsdException w:name="List Continue 2" w:semiHidden="1" w:unhideWhenUsed="1"/>
+    <w:lsdException w:name="List Continue 3" w:semiHidden="1" w:unhideWhenUsed="1"/>
+    <w:lsdException w:name="List Continue 4" w:semiHidden="1" w:unhideWhenUsed="1"/>
+    <w:lsdException w:name="List Continue 5" w:semiHidden="1" w:unhideWhenUsed="1"/>
+    <w:lsdException w:name="Message Header" w:semiHidden="1" w:unhideWhenUsed="1"/>
+    <w:lsdException w:name="Subtitle" w:uiPriority="11" w:qFormat="1"/>
+    <w:lsdException w:name="Salutation" w:semiHidden="1" w:unhideWhenUsed="1"/>
+    <w:lsdException w:name="Date" w:semiHidden="1" w:unhideWhenUsed="1"/>
+    <w:lsdException w:name="Body Text First Indent" w:semiHidden="1" w:unhideWhenUsed="1"/>
+    <w:lsdException w:name="Body Text First Indent 2" w:semiHidden="1" w:unhideWhenUsed="1"/>
+    <w:lsdException w:name="Note Heading" w:semiHidden="1" w:unhideWhenUsed="1"/>
+    <w:lsdException w:name="Body Text 2" w:semiHidden="1" w:unhideWhenUsed="1"/>
+    <w:lsdException w:name="Body Text 3" w:semiHidden="1" w:unhideWhenUsed="1"/>
+    <w:lsdException w:name="Body Text Indent 2" w:semiHidden="1" w:unhideWhenUsed="1"/>
+    <w:lsdException w:name="Body Text Indent 3" w:semiHidden="1" w:unhideWhenUsed="1"/>
+    <w:lsdException w:name="Block Text" w:semiHidden="1" w:unhideWhenUsed="1"/>
+    <w:lsdException w:name="Hyperlink" w:semiHidden="1" w:unhideWhenUsed="1"/>
+    <w:lsdException w:name="FollowedHyperlink" w:semiHidden="1" w:unhideWhenUsed="1"/>
+    <w:lsdException w:name="Strong" w:uiPriority="22" w:qFormat="1"/>
+    <w:lsdException w:name="Emphasis" w:uiPriority="20" w:qFormat="1"/>
+    <w:lsdException w:name="Document Map" w:semiHidden="1" w:unhideWhenUsed="1"/>
+    <w:lsdException w:name="Plain Text" w:semiHidden="1" w:unhideWhenUsed="1"/>
+    <w:lsdException w:name="E-mail Signature" w:semiHidden="1" w:unhideWhenUsed="1"/>
+    <w:lsdException w:name="HTML Top of Form" w:semiHidden="1" w:unhideWhenUsed="1"/>
+    <w:lsdException w:name="HTML Bottom of Form" w:semiHidden="1" w:unhideWhenUsed="1"/>
+    <w:lsdException w:name="Normal (Web)" w:semiHidden="1" w:unhideWhenUsed="1"/>
+    <w:lsdException w:name="HTML Acronym" w:semiHidden="1" w:unhideWhenUsed="1"/>
+    <w:lsdException w:name="HTML Address" w:semiHidden="1" w:unhideWhenUsed="1"/>
+    <w:lsdException w:name="HTML Cite" w:semiHidden="1" w:unhideWhenUsed="1"/>
+    <w:lsdException w:name="HTML Code" w:semiHidden="1" w:unhideWhenUsed="1"/>
+    <w:lsdException w:name="HTML Definition" w:semiHidden="1" w:unhideWhenUsed="1"/>
+    <w:lsdException w:name="HTML Keyboard" w:semiHidden="1" w:unhideWhenUsed="1"/>
+    <w:lsdException w:name="HTML Preformatted" w:semiHidden="1" w:unhideWhenUsed="1"/>
+    <w:lsdException w:name="HTML Sample" w:semiHidden="1" w:unhideWhenUsed="1"/>
+    <w:lsdException w:name="HTML Typewriter" w:semiHidden="1" w:unhideWhenUsed="1"/>
+    <w:lsdException w:name="HTML Variable" w:semiHidden="1" w:unhideWhenUsed="1"/>
+    <w:lsdException w:name="Normal Table" w:semiHidden="1" w:unhideWhenUsed="1"/>
+    <w:lsdException w:name="annotation subject" w:semiHidden="1" w:unhideWhenUsed="1"/>
+    <w:lsdException w:name="No List" w:semiHidden="1" w:unhideWhenUsed="1"/>
+    <w:lsdException w:name="Outline List 1" w:semiHidden="1" w:unhideWhenUsed="1"/>
+    <w:lsdException w:name="Outline List 2" w:semiHidden="1" w:unhideWhenUsed="1"/>
+    <w:lsdException w:name="Outline List 3" w:semiHidden="1" w:unhideWhenUsed="1"/>
+    <w:lsdException w:name="Table Simple 1" w:semiHidden="1" w:unhideWhenUsed="1"/>
+    <w:lsdException w:name="Table Simple 2" w:semiHidden="1" w:unhideWhenUsed="1"/>
+    <w:lsdException w:name="Table Simple 3" w:semiHidden="1" w:unhideWhenUsed="1"/>
+    <w:lsdException w:name="Table Classic 1" w:semiHidden="1" w:unhideWhenUsed="1"/>
+    <w:lsdException w:name="Table Classic 2" w:semiHidden="1" w:unhideWhenUsed="1"/>
+    <w:lsdException w:name="Table Classic 3" w:semiHidden="1" w:unhideWhenUsed="1"/>
+    <w:lsdException w:name="Table Classic 4" w:semiHidden="1" w:unhideWhenUsed="1"/>
+    <w:lsdException w:name="Table Colorful 1" w:semiHidden="1" w:unhideWhenUsed="1"/>
+    <w:lsdException w:name="Table Colorful 2" w:semiHidden="1" w:unhideWhenUsed="1"/>
+    <w:lsdException w:name="Table Colorful 3" w:semiHidden="1" w:unhideWhenUsed="1"/>
+    <w:lsdException w:name="Table Columns 1" w:semiHidden="1" w:unhideWhenUsed="1"/>
+    <w:lsdException w:name="Table Columns 2" w:semiHidden="1" w:unhideWhenUsed="1"/>
+    <w:lsdException w:name="Table Columns 3" w:semiHidden="1" w:unhideWhenUsed="1"/>
+    <w:lsdException w:name="Table Columns 4" w:semiHidden="1" w:unhideWhenUsed="1"/>
+    <w:lsdException w:name="Table Columns 5" w:semiHidden="1" w:unhideWhenUsed="1"/>
+    <w:lsdException w:name="Table Grid 1" w:semiHidden="1" w:unhideWhenUsed="1"/>
+    <w:lsdException w:name="Table Grid 2" w:semiHidden="1" w:unhideWhenUsed="1"/>
+    <w:lsdException w:name="Table Grid 3" w:semiHidden="1" w:unhideWhenUsed="1"/>
+    <w:lsdException w:name="Table Grid 4" w:semiHidden="1" w:unhideWhenUsed="1"/>
+    <w:lsdException w:name="Table Grid 5" w:semiHidden="1" w:unhideWhenUsed="1"/>
+    <w:lsdException w:name="Table Grid 6" w:semiHidden="1" w:unhideWhenUsed="1"/>
+    <w:lsdException w:name="Table Grid 7" w:semiHidden="1" w:unhideWhenUsed="1"/>
+    <w:lsdException w:name="Table Grid 8" w:semiHidden="1" w:unhideWhenUsed="1"/>
+    <w:lsdException w:name="Table List 1" w:semiHidden="1" w:unhideWhenUsed="1"/>
+    <w:lsdException w:name="Table List 2" w:semiHidden="1" w:unhideWhenUsed="1"/>
+    <w:lsdException w:name="Table List 3" w:semiHidden="1" w:unhideWhenUsed="1"/>
+    <w:lsdException w:name="Table List 4" w:semiHidden="1" w:unhideWhenUsed="1"/>
+    <w:lsdException w:name="Table List 5" w:semiHidden="1" w:unhideWhenUsed="1"/>
+    <w:lsdException w:name="Table List 6" w:semiHidden="1" w:unhideWhenUsed="1"/>
+    <w:lsdException w:name="Table List 7" w:semiHidden="1" w:unhideWhenUsed="1"/>
+    <w:lsdException w:name="Table List 8" w:semiHidden="1" w:unhideWhenUsed="1"/>
+    <w:lsdException w:name="Table 3D effects 1" w:semiHidden="1" w:unhideWhenUsed="1"/>
+    <w:lsdException w:name="Table 3D effects 2" w:semiHidden="1" w:unhideWhenUsed="1"/>
+    <w:lsdException w:name="Table 3D effects 3" w:semiHidden="1" w:unhideWhenUsed="1"/>
+    <w:lsdException w:name="Table Contemporary" w:semiHidden="1" w:unhideWhenUsed="1"/>
+    <w:lsdException w:name="Table Elegant" w:semiHidden="1" w:unhideWhenUsed="1"/>
+    <w:lsdException w:name="Table Professional" w:semiHidden="1" w:unhideWhenUsed="1"/>
+    <w:lsdException w:name="Table Subtle 1" w:semiHidden="1" w:unhideWhenUsed="1"/>
+    <w:lsdException w:name="Table Subtle 2" w:semiHidden="1" w:unhideWhenUsed="1"/>
+    <w:lsdException w:name="Table Web 1" w:semiHidden="1" w:unhideWhenUsed="1"/>
+    <w:lsdException w:name="Table Web 2" w:semiHidden="1" w:unhideWhenUsed="1"/>
+    <w:lsdException w:name="Table Web 3" w:semiHidden="1" w:unhideWhenUsed="1"/>
+    <w:lsdException w:name="Balloon Text" w:semiHidden="1" w:unhideWhenUsed="1"/>
+    <w:lsdException w:name="Table Grid" w:uiPriority="59"/>
+    <w:lsdException w:name="Table Theme" w:semiHidden="1" w:unhideWhenUsed="1"/>
+    <w:lsdException w:name="Placeholder Text" w:semiHidden="1"/>
+    <w:lsdException w:name="No Spacing" w:uiPriority="1" w:qFormat="1"/>
+    <w:lsdException w:name="Light Shading" w:uiPriority="60"/>
+    <w:lsdException w:name="Light List" w:uiPriority="61"/>
+    <w:lsdException w:name="Light Grid" w:uiPriority="62"/>
+    <w:lsdException w:name="Medium Shading 1" w:uiPriority="63"/>
+    <w:lsdException w:name="Medium Shading 2" w:uiPriority="64"/>
+    <w:lsdException w:name="Medium List 1" w:uiPriority="65"/>
+    <w:lsdException w:name="Medium List 2" w:uiPriority="66"/>
+    <w:lsdException w:name="Medium Grid 1" w:uiPriority="67"/>
+    <w:lsdException w:name="Medium Grid 2" w:uiPriority="68"/>
+    <w:lsdException w:name="Medium Grid 3" w:uiPriority="69"/>
+    <w:lsdException w:name="Dark List" w:uiPriority="70"/>
+    <w:lsdException w:name="Colorful Shading" w:uiPriority="71"/>
+    <w:lsdException w:name="Colorful List" w:uiPriority="72"/>
+    <w:lsdException w:name="Colorful Grid" w:uiPriority="73"/>
+    <w:lsdException w:name="Light Shading Accent 1" w:uiPriority="60"/>
+    <w:lsdException w:name="Light List Accent 1" w:uiPriority="61"/>
+    <w:lsdException w:name="Light Grid Accent 1" w:uiPriority="62"/>
+    <w:lsdException w:name="Medium Shading 1 Accent 1" w:uiPriority="63"/>
+    <w:lsdException w:name="Medium Shading 2 Accent 1" w:uiPriority="64"/>
+    <w:lsdException w:name="Medium List 1 Accent 1" w:uiPriority="65"/>
+    <w:lsdException w:name="Revision" w:semiHidden="1"/>
+    <w:lsdException w:name="List Paragraph" w:uiPriority="34" w:qFormat="1"/>
+    <w:lsdException w:name="Quote" w:uiPriority="29" w:qFormat="1"/>
+    <w:lsdException w:name="Intense Quote" w:uiPriority="30" w:qFormat="1"/>
+    <w:lsdException w:name="Medium List 2 Accent 1" w:uiPriority="66"/>
+    <w:lsdException w:name="Medium Grid 1 Accent 1" w:uiPriority="67"/>
+    <w:lsdException w:name="Medium Grid 2 Accent 1" w:uiPriority="68"/>
+    <w:lsdException w:name="Medium Grid 3 Accent 1" w:uiPriority="69"/>
+    <w:lsdException w:name="Dark List Accent 1" w:uiPriority="70"/>
+    <w:lsdException w:name="Colorful Shading Accent 1" w:uiPriority="71"/>
+    <w:lsdException w:name="Colorful List Accent 1" w:uiPriority="72"/>
+    <w:lsdException w:name="Colorful Grid Accent 1" w:uiPriority="73"/>
+    <w:lsdException w:name="Light Shading Accent 2" w:uiPriority="60"/>
+    <w:lsdException w:name="Light List Accent 2" w:uiPriority="61"/>
+    <w:lsdException w:name="Light Grid Accent 2" w:uiPriority="62"/>
+    <w:lsdException w:name="Medium Shading 1 Accent 2" w:uiPriority="63"/>
+    <w:lsdException w:name="Medium Shading 2 Accent 2" w:uiPriority="64"/>
+    <w:lsdException w:name="Medium List 1 Accent 2" w:uiPriority="65"/>
+    <w:lsdException w:name="Medium List 2 Accent 2" w:uiPriority="66"/>
+    <w:lsdException w:name="Medium Grid 1 Accent 2" w:uiPriority="67"/>
+    <w:lsdException w:name="Medium Grid 2 Accent 2" w:uiPriority="68"/>
+    <w:lsdException w:name="Medium Grid 3 Accent 2" w:uiPriority="69"/>
+    <w:lsdException w:name="Dark List Accent 2" w:uiPriority="70"/>
+    <w:lsdException w:name="Colorful Shading Accent 2" w:uiPriority="71"/>
+    <w:lsdException w:name="Colorful List Accent 2" w:uiPriority="72"/>
+    <w:lsdException w:name="Colorful Grid Accent 2" w:uiPriority="73"/>
+    <w:lsdException w:name="Light Shading Accent 3" w:uiPriority="60"/>
+    <w:lsdException w:name="Light List Accent 3" w:uiPriority="61"/>
+    <w:lsdException w:name="Light Grid Accent 3" w:uiPriority="62"/>
+    <w:lsdException w:name="Medium Shading 1 Accent 3" w:uiPriority="63"/>
+    <w:lsdException w:name="Medium Shading 2 Accent 3" w:uiPriority="64"/>
+    <w:lsdException w:name="Medium List 1 Accent 3" w:uiPriority="65"/>
+    <w:lsdException w:name="Medium List 2 Accent 3" w:uiPriority="66"/>
+    <w:lsdException w:name="Medium Grid 1 Accent 3" w:uiPriority="67"/>
+    <w:lsdException w:name="Medium Grid 2 Accent 3" w:uiPriority="68"/>
+    <w:lsdException w:name="Medium Grid 3 Accent 3" w:uiPriority="69"/>
+    <w:lsdException w:name="Dark List Accent 3" w:uiPriority="70"/>
+    <w:lsdException w:name="Colorful Shading Accent 3" w:uiPriority="71"/>
+    <w:lsdException w:name="Colorful List Accent 3" w:uiPriority="72"/>
+    <w:lsdException w:name="Colorful Grid Accent 3" w:uiPriority="73"/>
+    <w:lsdException w:name="Light Shading Accent 4" w:uiPriority="60"/>
+    <w:lsdException w:name="Light List Accent 4" w:uiPriority="61"/>
+    <w:lsdException w:name="Light Grid Accent 4" w:uiPriority="62"/>
+    <w:lsdException w:name="Medium Shading 1 Accent 4" w:uiPriority="63"/>
+    <w:lsdException w:name="Medium Shading 2 Accent 4" w:uiPriority="64"/>
+    <w:lsdException w:name="Medium List 1 Accent 4" w:uiPriority="65"/>
+    <w:lsdException w:name="Medium List 2 Accent 4" w:uiPriority="66"/>
+    <w:lsdException w:name="Medium Grid 1 Accent 4" w:uiPriority="67"/>
+    <w:lsdException w:name="Medium Grid 2 Accent 4" w:uiPriority="68"/>
+    <w:lsdException w:name="Medium Grid 3 Accent 4" w:uiPriority="69"/>
+    <w:lsdException w:name="Dark List Accent 4" w:uiPriority="70"/>
+    <w:lsdException w:name="Colorful Shading Accent 4" w:uiPriority="71"/>
+    <w:lsdException w:name="Colorful List Accent 4" w:uiPriority="72"/>
+    <w:lsdException w:name="Colorful Grid Accent 4" w:uiPriority="73"/>
+    <w:lsdException w:name="Light Shading Accent 5" w:uiPriority="60"/>
+    <w:lsdException w:name="Light List Accent 5" w:uiPriority="61"/>
+    <w:lsdException w:name="Light Grid Accent 5" w:uiPriority="62"/>
+    <w:lsdException w:name="Medium Shading 1 Accent 5" w:uiPriority="63"/>
+    <w:lsdException w:name="Medium Shading 2 Accent 5" w:uiPriority="64"/>
+    <w:lsdException w:name="Medium List 1 Accent 5" w:uiPriority="65"/>
+    <w:lsdException w:name="Medium List 2 Accent 5" w:uiPriority="66"/>
+    <w:lsdException w:name="Medium Grid 1 Accent 5" w:uiPriority="67"/>
+    <w:lsdException w:name="Medium Grid 2 Accent 5" w:uiPriority="68"/>
+    <w:lsdException w:name="Medium Grid 3 Accent 5" w:uiPriority="69"/>
+    <w:lsdException w:name="Dark List Accent 5" w:uiPriority="70"/>
+    <w:lsdException w:name="Colorful Shading Accent 5" w:uiPriority="71"/>
+    <w:lsdException w:name="Colorful List Accent 5" w:uiPriority="72"/>
+    <w:lsdException w:name="Colorful Grid Accent 5" w:uiPriority="73"/>
+    <w:lsdException w:name="Light Shading Accent 6" w:uiPriority="60"/>
+    <w:lsdException w:name="Light List Accent 6" w:uiPriority="61"/>
+    <w:lsdException w:name="Light Grid Accent 6" w:uiPriority="62"/>
+    <w:lsdException w:name="Medium Shading 1 Accent 6" w:uiPriority="63"/>
+    <w:lsdException w:name="Medium Shading 2 Accent 6" w:uiPriority="64"/>
+    <w:lsdException w:name="Medium List 1 Accent 6" w:uiPriority="65"/>
+    <w:lsdException w:name="Medium List 2 Accent 6" w:uiPriority="66"/>
+    <w:lsdException w:name="Medium Grid 1 Accent 6" w:uiPriority="67"/>
+    <w:lsdException w:name="Medium Grid 2 Accent 6" w:uiPriority="68"/>
+    <w:lsdException w:name="Medium Grid 3 Accent 6" w:uiPriority="69"/>
+    <w:lsdException w:name="Dark List Accent 6" w:uiPriority="70"/>
+    <w:lsdException w:name="Colorful Shading Accent 6" w:uiPriority="71"/>
+    <w:lsdException w:name="Colorful List Accent 6" w:uiPriority="72"/>
+    <w:lsdException w:name="Colorful Grid Accent 6" w:uiPriority="73"/>
+    <w:lsdException w:name="Subtle Emphasis" w:uiPriority="19" w:qFormat="1"/>
+    <w:lsdException w:name="Intense Emphasis" w:uiPriority="21" w:qFormat="1"/>
+    <w:lsdException w:name="Subtle Reference" w:uiPriority="31" w:qFormat="1"/>
+    <w:lsdException w:name="Intense Reference" w:uiPriority="32" w:qFormat="1"/>
+    <w:lsdException w:name="Book Title" w:uiPriority="33" w:qFormat="1"/>
+    <w:lsdException w:name="Bibliography" w:semiHidden="1" w:uiPriority="37" w:unhideWhenUsed="1"/>
+    <w:lsdException w:name="TOC Heading" w:semiHidden="1" w:uiPriority="39" w:unhideWhenUsed="1" w:qFormat="1"/>
+    <w:lsdException w:name="Plain Table 1" w:uiPriority="41"/>
+    <w:lsdException w:name="Plain Table 2" w:uiPriority="42"/>
+    <w:lsdException w:name="Plain Table 3" w:uiPriority="43"/>
+    <w:lsdException w:name="Plain Table 4" w:uiPriority="44"/>
+    <w:lsdException w:name="Plain Table 5" w:uiPriority="45"/>
+    <w:lsdException w:name="Grid Table Light" w:uiPriority="40"/>
+    <w:lsdException w:name="Grid Table 1 Light" w:uiPriority="46"/>
+    <w:lsdException w:name="Grid Table 2" w:uiPriority="47"/>
+    <w:lsdException w:name="Grid Table 3" w:uiPriority="48"/>
+    <w:lsdException w:name="Grid Table 4" w:uiPriority="49"/>
+    <w:lsdException w:name="Grid Table 5 Dark" w:uiPriority="50"/>
+    <w:lsdException w:name="Grid Table 6 Colorful" w:uiPriority="51"/>
+    <w:lsdException w:name="Grid Table 7 Colorful" w:uiPriority="52"/>
+    <w:lsdException w:name="Grid Table 1 Light Accent 1" w:uiPriority="46"/>
+    <w:lsdException w:name="Grid Table 2 Accent 1" w:uiPriority="47"/>
+    <w:lsdException w:name="Grid Table 3 Accent 1" w:uiPriority="48"/>
+    <w:lsdException w:name="Grid Table 4 Accent 1" w:uiPriority="49"/>
+    <w:lsdException w:name="Grid Table 5 Dark Accent 1" w:uiPriority="50"/>
+    <w:lsdException w:name="Grid Table 6 Colorful Accent 1" w:uiPriority="51"/>
+    <w:lsdException w:name="Grid Table 7 Colorful Accent 1" w:uiPriority="52"/>
+    <w:lsdException w:name="Grid Table 1 Light Accent 2" w:uiPriority="46"/>
+    <w:lsdException w:name="Grid Table 2 Accent 2" w:uiPriority="47"/>
+    <w:lsdException w:name="Grid Table 3 Accent 2" w:uiPriority="48"/>
+    <w:lsdException w:name="Grid Table 4 Accent 2" w:uiPriority="49"/>
+    <w:lsdException w:name="Grid Table 5 Dark Accent 2" w:uiPriority="50"/>
+    <w:lsdException w:name="Grid Table 6 Colorful Accent 2" w:uiPriority="51"/>
+    <w:lsdException w:name="Grid Table 7 Colorful Accent 2" w:uiPriority="52"/>
+    <w:lsdException w:name="Grid Table 1 Light Accent 3" w:uiPriority="46"/>
+    <w:lsdException w:name="Grid Table 2 Accent 3" w:uiPriority="47"/>
+    <w:lsdException w:name="Grid Table 3 Accent 3" w:uiPriority="48"/>
+    <w:lsdException w:name="Grid Table 4 Accent 3" w:uiPriority="49"/>
+    <w:lsdException w:name="Grid Table 5 Dark Accent 3" w:uiPriority="50"/>
+    <w:lsdException w:name="Grid Table 6 Colorful Accent 3" w:uiPriority="51"/>
+    <w:lsdException w:name="Grid Table 7 Colorful Accent 3" w:uiPriority="52"/>
+    <w:lsdException w:name="Grid Table 1 Light Accent 4" w:uiPriority="46"/>
+    <w:lsdException w:name="Grid Table 2 Accent 4" w:uiPriority="47"/>
+    <w:lsdException w:name="Grid Table 3 Accent 4" w:uiPriority="48"/>
+    <w:lsdException w:name="Grid Table 4 Accent 4" w:uiPriority="49"/>
+    <w:lsdException w:name="Grid Table 5 Dark Accent 4" w:uiPriority="50"/>
+    <w:lsdException w:name="Grid Table 6 Colorful Accent 4" w:uiPriority="51"/>
+    <w:lsdException w:name="Grid Table 7 Colorful Accent 4" w:uiPriority="52"/>
+    <w:lsdException w:name="Grid Table 1 Light Accent 5" w:uiPriority="46"/>
+    <w:lsdException w:name="Grid Table 2 Accent 5" w:uiPriority="47"/>
+    <w:lsdException w:name="Grid Table 3 Accent 5" w:uiPriority="48"/>
+    <w:lsdException w:name="Grid Table 4 Accent 5" w:uiPriority="49"/>
+    <w:lsdException w:name="Grid Table 5 Dark Accent 5" w:uiPriority="50"/>
+    <w:lsdException w:name="Grid Table 6 Colorful Accent 5" w:uiPriority="51"/>
+    <w:lsdException w:name="Grid Table 7 Colorful Accent 5" w:uiPriority="52"/>
+    <w:lsdException w:name="Grid Table 1 Light Accent 6" w:uiPriority="46"/>
+    <w:lsdException w:name="Grid Table 2 Accent 6" w:uiPriority="47"/>
+    <w:lsdException w:name="Grid Table 3 Accent 6" w:uiPriority="48"/>
+    <w:lsdException w:name="Grid Table 4 Accent 6" w:uiPriority="49"/>
+    <w:lsdException w:name="Grid Table 5 Dark Accent 6" w:uiPriority="50"/>
+    <w:lsdException w:name="Grid Table 6 Colorful Accent 6" w:uiPriority="51"/>
+    <w:lsdException w:name="Grid Table 7 Colorful Accent 6" w:uiPriority="52"/>
+    <w:lsdException w:name="List Table 1 Light" w:uiPriority="46"/>
+    <w:lsdException w:name="List Table 2" w:uiPriority="47"/>
+    <w:lsdException w:name="List Table 3" w:uiPriority="48"/>
+    <w:lsdException w:name="List Table 4" w:uiPriority="49"/>
+    <w:lsdException w:name="List Table 5 Dark" w:uiPriority="50"/>
+    <w:lsdException w:name="List Table 6 Colorful" w:uiPriority="51"/>
+    <w:lsdException w:name="List Table 7 Colorful" w:uiPriority="52"/>
+    <w:lsdException w:name="List Table 1 Light Accent 1" w:uiPriority="46"/>
+    <w:lsdException w:name="List Table 2 Accent 1" w:uiPriority="47"/>
+    <w:lsdException w:name="List Table 3 Accent 1" w:uiPriority="48"/>
+    <w:lsdException w:name="List Table 4 Accent 1" w:uiPriority="49"/>
+    <w:lsdException w:name="List Table 5 Dark Accent 1" w:uiPriority="50"/>
+    <w:lsdException w:name="List Table 6 Colorful Accent 1" w:uiPriority="51"/>
+    <w:lsdException w:name="List Table 7 Colorful Accent 1" w:uiPriority="52"/>
+    <w:lsdException w:name="List Table 1 Light Accent 2" w:uiPriority="46"/>
+    <w:lsdException w:name="List Table 2 Accent 2" w:uiPriority="47"/>
+    <w:lsdException w:name="List Table 3 Accent 2" w:uiPriority="48"/>
+    <w:lsdException w:name="List Table 4 Accent 2" w:uiPriority="49"/>
+    <w:lsdException w:name="List Table 5 Dark Accent 2" w:uiPriority="50"/>
+    <w:lsdException w:name="List Table 6 Colorful Accent 2" w:uiPriority="51"/>
+    <w:lsdException w:name="List Table 7 Colorful Accent 2" w:uiPriority="52"/>
+    <w:lsdException w:name="List Table 1 Light Accent 3" w:uiPriority="46"/>
+    <w:lsdException w:name="List Table 2 Accent 3" w:uiPriority="47"/>
+    <w:lsdException w:name="List Table 3 Accent 3" w:uiPriority="48"/>
+    <w:lsdException w:name="List Table 4 Accent 3" w:uiPriority="49"/>
+    <w:lsdException w:name="List Table 5 Dark Accent 3" w:uiPriority="50"/>
+    <w:lsdException w:name="List Table 6 Colorful Accent 3" w:uiPriority="51"/>
+    <w:lsdException w:name="List Table 7 Colorful Accent 3" w:uiPriority="52"/>
+    <w:lsdException w:name="List Table 1 Light Accent 4" w:uiPriority="46"/>
+    <w:lsdException w:name="List Table 2 Accent 4" w:uiPriority="47"/>
+    <w:lsdException w:name="List Table 3 Accent 4" w:uiPriority="48"/>
+    <w:lsdException w:name="List Table 4 Accent 4" w:uiPriority="49"/>
+    <w:lsdException w:name="List Table 5 Dark Accent 4" w:uiPriority="50"/>
+    <w:lsdException w:name="List Table 6 Colorful Accent 4" w:uiPriority="51"/>
+    <w:lsdException w:name="List Table 7 Colorful Accent 4" w:uiPriority="52"/>
+    <w:lsdException w:name="List Table 1 Light Accent 5" w:uiPriority="46"/>
+    <w:lsdException w:name="List Table 2 Accent 5" w:uiPriority="47"/>
+    <w:lsdException w:name="List Table 3 Accent 5" w:uiPriority="48"/>
+    <w:lsdException w:name="List Table 4 Accent 5" w:uiPriority="49"/>
+    <w:lsdException w:name="List Table 5 Dark Accent 5" w:uiPriority="50"/>
+    <w:lsdException w:name="List Table 6 Colorful Accent 5" w:uiPriority="51"/>
+    <w:lsdException w:name="List Table 7 Colorful Accent 5" w:uiPriority="52"/>
+    <w:lsdException w:name="List Table 1 Light Accent 6" w:uiPriority="46"/>
+    <w:lsdException w:name="List Table 2 Accent 6" w:uiPriority="47"/>
+    <w:lsdException w:name="List Table 3 Accent 6" w:uiPriority="48"/>
+    <w:lsdException w:name="List Table 4 Accent 6" w:uiPriority="49"/>
+    <w:lsdException w:name="List Table 5 Dark Accent 6" w:uiPriority="50"/>
+    <w:lsdException w:name="List Table 6 Colorful Accent 6" w:uiPriority="51"/>
+    <w:lsdException w:name="List Table 7 Colorful Accent 6" w:uiPriority="52"/>
   </w:latentStyles>
   <w:style w:type="paragraph" w:default="1" w:styleId="Normal">
     <w:name w:val="Normal"/>
@@ -26579,7 +26507,6 @@
     <w:uiPriority w:val="59"/>
     <w:rsid w:val="00074852"/>
     <w:tblPr>
-      <w:tblInd w:w="0" w:type="dxa"/>
       <w:tblBorders>
         <w:top w:val="single" w:sz="4" w:space="0" w:color="000000"/>
         <w:left w:val="single" w:sz="4" w:space="0" w:color="000000"/>
@@ -26588,12 +26515,6 @@
         <w:insideH w:val="single" w:sz="4" w:space="0" w:color="000000"/>
         <w:insideV w:val="single" w:sz="4" w:space="0" w:color="000000"/>
       </w:tblBorders>
-      <w:tblCellMar>
-        <w:top w:w="0" w:type="dxa"/>
-        <w:left w:w="108" w:type="dxa"/>
-        <w:bottom w:w="0" w:type="dxa"/>
-        <w:right w:w="108" w:type="dxa"/>
-      </w:tblCellMar>
     </w:tblPr>
   </w:style>
   <w:style w:type="character" w:customStyle="1" w:styleId="Heading1Char">
@@ -26933,196 +26854,6 @@
 </w:styles>
 </file>
 
-<file path=word/stylesWithEffects.xml><?xml version="1.0" encoding="utf-8"?>
-<w:styles xmlns:wpc="http://schemas.microsoft.com/office/word/2010/wordprocessingCanvas" xmlns:mc="http://schemas.openxmlformats.org/markup-compatibility/2006" xmlns:o="urn:schemas-microsoft-com:office:office" xmlns:r="http://schemas.openxmlformats.org/officeDocument/2006/relationships" xmlns:m="http://schemas.openxmlformats.org/officeDocument/2006/math" xmlns:v="urn:schemas-microsoft-com:vml" xmlns:wp14="http://schemas.microsoft.com/office/word/2010/wordprocessingDrawing" xmlns:wp="http://schemas.openxmlformats.org/drawingml/2006/wordprocessingDrawing" xmlns:w10="urn:schemas-microsoft-com:office:word" xmlns:w="http://schemas.openxmlformats.org/wordprocessingml/2006/main" xmlns:w14="http://schemas.microsoft.com/office/word/2010/wordml" xmlns:wpg="http://schemas.microsoft.com/office/word/2010/wordprocessingGroup" xmlns:wpi="http://schemas.microsoft.com/office/word/2010/wordprocessingInk" xmlns:wne="http://schemas.microsoft.com/office/word/2006/wordml" xmlns:wps="http://schemas.microsoft.com/office/word/2010/wordprocessingShape" mc:Ignorable="w14 wp14">
-  <w:docDefaults>
-    <w:rPrDefault>
-      <w:rPr>
-        <w:rFonts w:asciiTheme="minorHAnsi" w:eastAsiaTheme="minorEastAsia" w:hAnsiTheme="minorHAnsi" w:cstheme="minorBidi"/>
-        <w:sz w:val="22"/>
-        <w:szCs w:val="22"/>
-        <w:lang w:val="en-US" w:eastAsia="en-US" w:bidi="ar-SA"/>
-      </w:rPr>
-    </w:rPrDefault>
-    <w:pPrDefault>
-      <w:pPr>
-        <w:spacing w:after="200" w:line="276" w:lineRule="auto"/>
-      </w:pPr>
-    </w:pPrDefault>
-  </w:docDefaults>
-  <w:latentStyles w:defLockedState="0" w:defUIPriority="99" w:defSemiHidden="1" w:defUnhideWhenUsed="1" w:defQFormat="0" w:count="267">
-    <w:lsdException w:name="Normal" w:semiHidden="0" w:uiPriority="0" w:unhideWhenUsed="0" w:qFormat="1"/>
-    <w:lsdException w:name="heading 1" w:semiHidden="0" w:uiPriority="9" w:unhideWhenUsed="0" w:qFormat="1"/>
-    <w:lsdException w:name="heading 2" w:uiPriority="9" w:qFormat="1"/>
-    <w:lsdException w:name="heading 3" w:uiPriority="9" w:qFormat="1"/>
-    <w:lsdException w:name="heading 4" w:uiPriority="9" w:qFormat="1"/>
-    <w:lsdException w:name="heading 5" w:uiPriority="9" w:qFormat="1"/>
-    <w:lsdException w:name="heading 6" w:uiPriority="9" w:qFormat="1"/>
-    <w:lsdException w:name="heading 7" w:uiPriority="9" w:qFormat="1"/>
-    <w:lsdException w:name="heading 8" w:uiPriority="9" w:qFormat="1"/>
-    <w:lsdException w:name="heading 9" w:uiPriority="9" w:qFormat="1"/>
-    <w:lsdException w:name="toc 1" w:uiPriority="39"/>
-    <w:lsdException w:name="toc 2" w:uiPriority="39"/>
-    <w:lsdException w:name="toc 3" w:uiPriority="39"/>
-    <w:lsdException w:name="toc 4" w:uiPriority="39"/>
-    <w:lsdException w:name="toc 5" w:uiPriority="39"/>
-    <w:lsdException w:name="toc 6" w:uiPriority="39"/>
-    <w:lsdException w:name="toc 7" w:uiPriority="39"/>
-    <w:lsdException w:name="toc 8" w:uiPriority="39"/>
-    <w:lsdException w:name="toc 9" w:uiPriority="39"/>
-    <w:lsdException w:name="caption" w:uiPriority="35" w:qFormat="1"/>
-    <w:lsdException w:name="Title" w:semiHidden="0" w:uiPriority="10" w:unhideWhenUsed="0" w:qFormat="1"/>
-    <w:lsdException w:name="Default Paragraph Font" w:uiPriority="1"/>
-    <w:lsdException w:name="Subtitle" w:semiHidden="0" w:uiPriority="11" w:unhideWhenUsed="0" w:qFormat="1"/>
-    <w:lsdException w:name="Strong" w:semiHidden="0" w:uiPriority="22" w:unhideWhenUsed="0" w:qFormat="1"/>
-    <w:lsdException w:name="Emphasis" w:semiHidden="0" w:uiPriority="20" w:unhideWhenUsed="0" w:qFormat="1"/>
-    <w:lsdException w:name="Table Grid" w:semiHidden="0" w:uiPriority="59" w:unhideWhenUsed="0"/>
-    <w:lsdException w:name="Placeholder Text" w:unhideWhenUsed="0"/>
-    <w:lsdException w:name="No Spacing" w:semiHidden="0" w:uiPriority="1" w:unhideWhenUsed="0" w:qFormat="1"/>
-    <w:lsdException w:name="Light Shading" w:semiHidden="0" w:uiPriority="60" w:unhideWhenUsed="0"/>
-    <w:lsdException w:name="Light List" w:semiHidden="0" w:uiPriority="61" w:unhideWhenUsed="0"/>
-    <w:lsdException w:name="Light Grid" w:semiHidden="0" w:uiPriority="62" w:unhideWhenUsed="0"/>
-    <w:lsdException w:name="Medium Shading 1" w:semiHidden="0" w:uiPriority="63" w:unhideWhenUsed="0"/>
-    <w:lsdException w:name="Medium Shading 2" w:semiHidden="0" w:uiPriority="64" w:unhideWhenUsed="0"/>
-    <w:lsdException w:name="Medium List 1" w:semiHidden="0" w:uiPriority="65" w:unhideWhenUsed="0"/>
-    <w:lsdException w:name="Medium List 2" w:semiHidden="0" w:uiPriority="66" w:unhideWhenUsed="0"/>
-    <w:lsdException w:name="Medium Grid 1" w:semiHidden="0" w:uiPriority="67" w:unhideWhenUsed="0"/>
-    <w:lsdException w:name="Medium Grid 2" w:semiHidden="0" w:uiPriority="68" w:unhideWhenUsed="0"/>
-    <w:lsdException w:name="Medium Grid 3" w:semiHidden="0" w:uiPriority="69" w:unhideWhenUsed="0"/>
-    <w:lsdException w:name="Dark List" w:semiHidden="0" w:uiPriority="70" w:unhideWhenUsed="0"/>
-    <w:lsdException w:name="Colorful Shading" w:semiHidden="0" w:uiPriority="71" w:unhideWhenUsed="0"/>
-    <w:lsdException w:name="Colorful List" w:semiHidden="0" w:uiPriority="72" w:unhideWhenUsed="0"/>
-    <w:lsdException w:name="Colorful Grid" w:semiHidden="0" w:uiPriority="73" w:unhideWhenUsed="0"/>
-    <w:lsdException w:name="Light Shading Accent 1" w:semiHidden="0" w:uiPriority="60" w:unhideWhenUsed="0"/>
-    <w:lsdException w:name="Light List Accent 1" w:semiHidden="0" w:uiPriority="61" w:unhideWhenUsed="0"/>
-    <w:lsdException w:name="Light Grid Accent 1" w:semiHidden="0" w:uiPriority="62" w:unhideWhenUsed="0"/>
-    <w:lsdException w:name="Medium Shading 1 Accent 1" w:semiHidden="0" w:uiPriority="63" w:unhideWhenUsed="0"/>
-    <w:lsdException w:name="Medium Shading 2 Accent 1" w:semiHidden="0" w:uiPriority="64" w:unhideWhenUsed="0"/>
-    <w:lsdException w:name="Medium List 1 Accent 1" w:semiHidden="0" w:uiPriority="65" w:unhideWhenUsed="0"/>
-    <w:lsdException w:name="Revision" w:unhideWhenUsed="0"/>
-    <w:lsdException w:name="List Paragraph" w:semiHidden="0" w:uiPriority="34" w:unhideWhenUsed="0" w:qFormat="1"/>
-    <w:lsdException w:name="Quote" w:semiHidden="0" w:uiPriority="29" w:unhideWhenUsed="0" w:qFormat="1"/>
-    <w:lsdException w:name="Intense Quote" w:semiHidden="0" w:uiPriority="30" w:unhideWhenUsed="0" w:qFormat="1"/>
-    <w:lsdException w:name="Medium List 2 Accent 1" w:semiHidden="0" w:uiPriority="66" w:unhideWhenUsed="0"/>
-    <w:lsdException w:name="Medium Grid 1 Accent 1" w:semiHidden="0" w:uiPriority="67" w:unhideWhenUsed="0"/>
-    <w:lsdException w:name="Medium Grid 2 Accent 1" w:semiHidden="0" w:uiPriority="68" w:unhideWhenUsed="0"/>
-    <w:lsdException w:name="Medium Grid 3 Accent 1" w:semiHidden="0" w:uiPriority="69" w:unhideWhenUsed="0"/>
-    <w:lsdException w:name="Dark List Accent 1" w:semiHidden="0" w:uiPriority="70" w:unhideWhenUsed="0"/>
-    <w:lsdException w:name="Colorful Shading Accent 1" w:semiHidden="0" w:uiPriority="71" w:unhideWhenUsed="0"/>
-    <w:lsdException w:name="Colorful List Accent 1" w:semiHidden="0" w:uiPriority="72" w:unhideWhenUsed="0"/>
-    <w:lsdException w:name="Colorful Grid Accent 1" w:semiHidden="0" w:uiPriority="73" w:unhideWhenUsed="0"/>
-    <w:lsdException w:name="Light Shading Accent 2" w:semiHidden="0" w:uiPriority="60" w:unhideWhenUsed="0"/>
-    <w:lsdException w:name="Light List Accent 2" w:semiHidden="0" w:uiPriority="61" w:unhideWhenUsed="0"/>
-    <w:lsdException w:name="Light Grid Accent 2" w:semiHidden="0" w:uiPriority="62" w:unhideWhenUsed="0"/>
-    <w:lsdException w:name="Medium Shading 1 Accent 2" w:semiHidden="0" w:uiPriority="63" w:unhideWhenUsed="0"/>
-    <w:lsdException w:name="Medium Shading 2 Accent 2" w:semiHidden="0" w:uiPriority="64" w:unhideWhenUsed="0"/>
-    <w:lsdException w:name="Medium List 1 Accent 2" w:semiHidden="0" w:uiPriority="65" w:unhideWhenUsed="0"/>
-    <w:lsdException w:name="Medium List 2 Accent 2" w:semiHidden="0" w:uiPriority="66" w:unhideWhenUsed="0"/>
-    <w:lsdException w:name="Medium Grid 1 Accent 2" w:semiHidden="0" w:uiPriority="67" w:unhideWhenUsed="0"/>
-    <w:lsdException w:name="Medium Grid 2 Accent 2" w:semiHidden="0" w:uiPriority="68" w:unhideWhenUsed="0"/>
-    <w:lsdException w:name="Medium Grid 3 Accent 2" w:semiHidden="0" w:uiPriority="69" w:unhideWhenUsed="0"/>
-    <w:lsdException w:name="Dark List Accent 2" w:semiHidden="0" w:uiPriority="70" w:unhideWhenUsed="0"/>
-    <w:lsdException w:name="Colorful Shading Accent 2" w:semiHidden="0" w:uiPriority="71" w:unhideWhenUsed="0"/>
-    <w:lsdException w:name="Colorful List Accent 2" w:semiHidden="0" w:uiPriority="72" w:unhideWhenUsed="0"/>
-    <w:lsdException w:name="Colorful Grid Accent 2" w:semiHidden="0" w:uiPriority="73" w:unhideWhenUsed="0"/>
-    <w:lsdException w:name="Light Shading Accent 3" w:semiHidden="0" w:uiPriority="60" w:unhideWhenUsed="0"/>
-    <w:lsdException w:name="Light List Accent 3" w:semiHidden="0" w:uiPriority="61" w:unhideWhenUsed="0"/>
-    <w:lsdException w:name="Light Grid Accent 3" w:semiHidden="0" w:uiPriority="62" w:unhideWhenUsed="0"/>
-    <w:lsdException w:name="Medium Shading 1 Accent 3" w:semiHidden="0" w:uiPriority="63" w:unhideWhenUsed="0"/>
-    <w:lsdException w:name="Medium Shading 2 Accent 3" w:semiHidden="0" w:uiPriority="64" w:unhideWhenUsed="0"/>
-    <w:lsdException w:name="Medium List 1 Accent 3" w:semiHidden="0" w:uiPriority="65" w:unhideWhenUsed="0"/>
-    <w:lsdException w:name="Medium List 2 Accent 3" w:semiHidden="0" w:uiPriority="66" w:unhideWhenUsed="0"/>
-    <w:lsdException w:name="Medium Grid 1 Accent 3" w:semiHidden="0" w:uiPriority="67" w:unhideWhenUsed="0"/>
-    <w:lsdException w:name="Medium Grid 2 Accent 3" w:semiHidden="0" w:uiPriority="68" w:unhideWhenUsed="0"/>
-    <w:lsdException w:name="Medium Grid 3 Accent 3" w:semiHidden="0" w:uiPriority="69" w:unhideWhenUsed="0"/>
-    <w:lsdException w:name="Dark List Accent 3" w:semiHidden="0" w:uiPriority="70" w:unhideWhenUsed="0"/>
-    <w:lsdException w:name="Colorful Shading Accent 3" w:semiHidden="0" w:uiPriority="71" w:unhideWhenUsed="0"/>
-    <w:lsdException w:name="Colorful List Accent 3" w:semiHidden="0" w:uiPriority="72" w:unhideWhenUsed="0"/>
-    <w:lsdException w:name="Colorful Grid Accent 3" w:semiHidden="0" w:uiPriority="73" w:unhideWhenUsed="0"/>
-    <w:lsdException w:name="Light Shading Accent 4" w:semiHidden="0" w:uiPriority="60" w:unhideWhenUsed="0"/>
-    <w:lsdException w:name="Light List Accent 4" w:semiHidden="0" w:uiPriority="61" w:unhideWhenUsed="0"/>
-    <w:lsdException w:name="Light Grid Accent 4" w:semiHidden="0" w:uiPriority="62" w:unhideWhenUsed="0"/>
-    <w:lsdException w:name="Medium Shading 1 Accent 4" w:semiHidden="0" w:uiPriority="63" w:unhideWhenUsed="0"/>
-    <w:lsdException w:name="Medium Shading 2 Accent 4" w:semiHidden="0" w:uiPriority="64" w:unhideWhenUsed="0"/>
-    <w:lsdException w:name="Medium List 1 Accent 4" w:semiHidden="0" w:uiPriority="65" w:unhideWhenUsed="0"/>
-    <w:lsdException w:name="Medium List 2 Accent 4" w:semiHidden="0" w:uiPriority="66" w:unhideWhenUsed="0"/>
-    <w:lsdException w:name="Medium Grid 1 Accent 4" w:semiHidden="0" w:uiPriority="67" w:unhideWhenUsed="0"/>
-    <w:lsdException w:name="Medium Grid 2 Accent 4" w:semiHidden="0" w:uiPriority="68" w:unhideWhenUsed="0"/>
-    <w:lsdException w:name="Medium Grid 3 Accent 4" w:semiHidden="0" w:uiPriority="69" w:unhideWhenUsed="0"/>
-    <w:lsdException w:name="Dark List Accent 4" w:semiHidden="0" w:uiPriority="70" w:unhideWhenUsed="0"/>
-    <w:lsdException w:name="Colorful Shading Accent 4" w:semiHidden="0" w:uiPriority="71" w:unhideWhenUsed="0"/>
-    <w:lsdException w:name="Colorful List Accent 4" w:semiHidden="0" w:uiPriority="72" w:unhideWhenUsed="0"/>
-    <w:lsdException w:name="Colorful Grid Accent 4" w:semiHidden="0" w:uiPriority="73" w:unhideWhenUsed="0"/>
-    <w:lsdException w:name="Light Shading Accent 5" w:semiHidden="0" w:uiPriority="60" w:unhideWhenUsed="0"/>
-    <w:lsdException w:name="Light List Accent 5" w:semiHidden="0" w:uiPriority="61" w:unhideWhenUsed="0"/>
-    <w:lsdException w:name="Light Grid Accent 5" w:semiHidden="0" w:uiPriority="62" w:unhideWhenUsed="0"/>
-    <w:lsdException w:name="Medium Shading 1 Accent 5" w:semiHidden="0" w:uiPriority="63" w:unhideWhenUsed="0"/>
-    <w:lsdException w:name="Medium Shading 2 Accent 5" w:semiHidden="0" w:uiPriority="64" w:unhideWhenUsed="0"/>
-    <w:lsdException w:name="Medium List 1 Accent 5" w:semiHidden="0" w:uiPriority="65" w:unhideWhenUsed="0"/>
-    <w:lsdException w:name="Medium List 2 Accent 5" w:semiHidden="0" w:uiPriority="66" w:unhideWhenUsed="0"/>
-    <w:lsdException w:name="Medium Grid 1 Accent 5" w:semiHidden="0" w:uiPriority="67" w:unhideWhenUsed="0"/>
-    <w:lsdException w:name="Medium Grid 2 Accent 5" w:semiHidden="0" w:uiPriority="68" w:unhideWhenUsed="0"/>
-    <w:lsdException w:name="Medium Grid 3 Accent 5" w:semiHidden="0" w:uiPriority="69" w:unhideWhenUsed="0"/>
-    <w:lsdException w:name="Dark List Accent 5" w:semiHidden="0" w:uiPriority="70" w:unhideWhenUsed="0"/>
-    <w:lsdException w:name="Colorful Shading Accent 5" w:semiHidden="0" w:uiPriority="71" w:unhideWhenUsed="0"/>
-    <w:lsdException w:name="Colorful List Accent 5" w:semiHidden="0" w:uiPriority="72" w:unhideWhenUsed="0"/>
-    <w:lsdException w:name="Colorful Grid Accent 5" w:semiHidden="0" w:uiPriority="73" w:unhideWhenUsed="0"/>
-    <w:lsdException w:name="Light Shading Accent 6" w:semiHidden="0" w:uiPriority="60" w:unhideWhenUsed="0"/>
-    <w:lsdException w:name="Light List Accent 6" w:semiHidden="0" w:uiPriority="61" w:unhideWhenUsed="0"/>
-    <w:lsdException w:name="Light Grid Accent 6" w:semiHidden="0" w:uiPriority="62" w:unhideWhenUsed="0"/>
-    <w:lsdException w:name="Medium Shading 1 Accent 6" w:semiHidden="0" w:uiPriority="63" w:unhideWhenUsed="0"/>
-    <w:lsdException w:name="Medium Shading 2 Accent 6" w:semiHidden="0" w:uiPriority="64" w:unhideWhenUsed="0"/>
-    <w:lsdException w:name="Medium List 1 Accent 6" w:semiHidden="0" w:uiPriority="65" w:unhideWhenUsed="0"/>
-    <w:lsdException w:name="Medium List 2 Accent 6" w:semiHidden="0" w:uiPriority="66" w:unhideWhenUsed="0"/>
-    <w:lsdException w:name="Medium Grid 1 Accent 6" w:semiHidden="0" w:uiPriority="67" w:unhideWhenUsed="0"/>
-    <w:lsdException w:name="Medium Grid 2 Accent 6" w:semiHidden="0" w:uiPriority="68" w:unhideWhenUsed="0"/>
-    <w:lsdException w:name="Medium Grid 3 Accent 6" w:semiHidden="0" w:uiPriority="69" w:unhideWhenUsed="0"/>
-    <w:lsdException w:name="Dark List Accent 6" w:semiHidden="0" w:uiPriority="70" w:unhideWhenUsed="0"/>
-    <w:lsdException w:name="Colorful Shading Accent 6" w:semiHidden="0" w:uiPriority="71" w:unhideWhenUsed="0"/>
-    <w:lsdException w:name="Colorful List Accent 6" w:semiHidden="0" w:uiPriority="72" w:unhideWhenUsed="0"/>
-    <w:lsdException w:name="Colorful Grid Accent 6" w:semiHidden="0" w:uiPriority="73" w:unhideWhenUsed="0"/>
-    <w:lsdException w:name="Subtle Emphasis" w:semiHidden="0" w:uiPriority="19" w:unhideWhenUsed="0" w:qFormat="1"/>
-    <w:lsdException w:name="Intense Emphasis" w:semiHidden="0" w:uiPriority="21" w:unhideWhenUsed="0" w:qFormat="1"/>
-    <w:lsdException w:name="Subtle Reference" w:semiHidden="0" w:uiPriority="31" w:unhideWhenUsed="0" w:qFormat="1"/>
-    <w:lsdException w:name="Intense Reference" w:semiHidden="0" w:uiPriority="32" w:unhideWhenUsed="0" w:qFormat="1"/>
-    <w:lsdException w:name="Book Title" w:semiHidden="0" w:uiPriority="33" w:unhideWhenUsed="0" w:qFormat="1"/>
-    <w:lsdException w:name="Bibliography" w:uiPriority="37"/>
-    <w:lsdException w:name="TOC Heading" w:uiPriority="39" w:qFormat="1"/>
-  </w:latentStyles>
-  <w:style w:type="paragraph" w:default="1" w:styleId="Normal">
-    <w:name w:val="Normal"/>
-    <w:qFormat/>
-  </w:style>
-  <w:style w:type="character" w:default="1" w:styleId="DefaultParagraphFont">
-    <w:name w:val="Default Paragraph Font"/>
-    <w:uiPriority w:val="1"/>
-    <w:semiHidden/>
-    <w:unhideWhenUsed/>
-  </w:style>
-  <w:style w:type="table" w:default="1" w:styleId="TableNormal">
-    <w:name w:val="Normal Table"/>
-    <w:uiPriority w:val="99"/>
-    <w:semiHidden/>
-    <w:unhideWhenUsed/>
-    <w:tblPr>
-      <w:tblInd w:w="0" w:type="dxa"/>
-      <w:tblCellMar>
-        <w:top w:w="0" w:type="dxa"/>
-        <w:left w:w="108" w:type="dxa"/>
-        <w:bottom w:w="0" w:type="dxa"/>
-        <w:right w:w="108" w:type="dxa"/>
-      </w:tblCellMar>
-    </w:tblPr>
-  </w:style>
-  <w:style w:type="numbering" w:default="1" w:styleId="NoList">
-    <w:name w:val="No List"/>
-    <w:uiPriority w:val="99"/>
-    <w:semiHidden/>
-    <w:unhideWhenUsed/>
-  </w:style>
-</w:styles>
-</file>
-
 <file path=word/theme/theme1.xml><?xml version="1.0" encoding="utf-8"?>
 <a:theme xmlns:a="http://schemas.openxmlformats.org/drawingml/2006/main" name="Office Theme">
   <a:themeElements>
@@ -27378,7 +27109,7 @@
   <a:extraClrSchemeLst/>
   <a:extLst>
     <a:ext uri="{05A4C25C-085E-4340-85A3-A5531E510DB2}">
-      <thm15:themeFamily xmlns:thm15="http://schemas.microsoft.com/office/thememl/2012/main" xmlns="" name="Office Theme" id="{62F939B6-93AF-4DB8-9C6B-D6C7DFDC589F}" vid="{4A3C46E8-61CC-4603-A589-7422A47A8E4A}"/>
+      <thm15:themeFamily xmlns:thm15="http://schemas.microsoft.com/office/thememl/2012/main" name="Office Theme" id="{62F939B6-93AF-4DB8-9C6B-D6C7DFDC589F}" vid="{4A3C46E8-61CC-4603-A589-7422A47A8E4A}"/>
     </a:ext>
   </a:extLst>
 </a:theme>
@@ -27389,7 +27120,7 @@
 </file>
 
 <file path=customXml/itemProps1.xml><?xml version="1.0" encoding="utf-8"?>
-<ds:datastoreItem xmlns:ds="http://schemas.openxmlformats.org/officeDocument/2006/customXml" ds:itemID="{1D2DC656-6EDF-408E-80C2-3F8567532DA5}">
+<ds:datastoreItem xmlns:ds="http://schemas.openxmlformats.org/officeDocument/2006/customXml" ds:itemID="{7F15CD97-95EF-486D-BA52-155E711B83C3}">
   <ds:schemaRefs>
     <ds:schemaRef ds:uri="http://schemas.openxmlformats.org/officeDocument/2006/bibliography"/>
   </ds:schemaRefs>

</xml_diff>

<commit_message>
Tuuu update giao diện đổi PIN ở TLTK+TLDT
</commit_message>
<xml_diff>
--- a/Documents/TLĐT_Nhóm Trương Tiến Phúc.docx
+++ b/Documents/TLĐT_Nhóm Trương Tiến Phúc.docx
@@ -278,7 +278,25 @@
           <w:sz w:val="24"/>
           <w:szCs w:val="24"/>
         </w:rPr>
-        <w:t xml:space="preserve">Mã dự án: </w:t>
+        <w:t xml:space="preserve">Mã dự </w:t>
+      </w:r>
+      <w:proofErr w:type="gramStart"/>
+      <w:r>
+        <w:rPr>
+          <w:b/>
+          <w:sz w:val="24"/>
+          <w:szCs w:val="24"/>
+        </w:rPr>
+        <w:t>án:</w:t>
+      </w:r>
+      <w:proofErr w:type="gramEnd"/>
+      <w:r>
+        <w:rPr>
+          <w:b/>
+          <w:sz w:val="24"/>
+          <w:szCs w:val="24"/>
+        </w:rPr>
+        <w:t xml:space="preserve"> </w:t>
       </w:r>
       <w:r>
         <w:rPr>
@@ -3512,7 +3530,6 @@
                 <w:szCs w:val="24"/>
               </w:rPr>
             </w:pPr>
-            <w:bookmarkStart w:id="0" w:name="_GoBack" w:colFirst="0" w:colLast="5"/>
             <w:r>
               <w:rPr>
                 <w:sz w:val="24"/>
@@ -3636,108 +3653,6 @@
               </w:rPr>
               <w:t>V1.0</w:t>
             </w:r>
-          </w:p>
-        </w:tc>
-      </w:tr>
-      <w:bookmarkEnd w:id="0"/>
-      <w:tr>
-        <w:trPr>
-          <w:trHeight w:val="328"/>
-        </w:trPr>
-        <w:tc>
-          <w:tcPr>
-            <w:tcW w:w="1368" w:type="dxa"/>
-          </w:tcPr>
-          <w:p>
-            <w:pPr>
-              <w:spacing w:before="0" w:beforeAutospacing="0" w:after="0" w:afterAutospacing="0" w:line="240" w:lineRule="auto"/>
-              <w:ind w:firstLine="0"/>
-              <w:jc w:val="center"/>
-              <w:rPr>
-                <w:sz w:val="24"/>
-                <w:szCs w:val="24"/>
-              </w:rPr>
-            </w:pPr>
-          </w:p>
-        </w:tc>
-        <w:tc>
-          <w:tcPr>
-            <w:tcW w:w="1530" w:type="dxa"/>
-          </w:tcPr>
-          <w:p>
-            <w:pPr>
-              <w:spacing w:before="0" w:beforeAutospacing="0" w:after="0" w:afterAutospacing="0" w:line="240" w:lineRule="auto"/>
-              <w:ind w:firstLine="0"/>
-              <w:jc w:val="center"/>
-              <w:rPr>
-                <w:sz w:val="24"/>
-                <w:szCs w:val="24"/>
-              </w:rPr>
-            </w:pPr>
-          </w:p>
-        </w:tc>
-        <w:tc>
-          <w:tcPr>
-            <w:tcW w:w="1710" w:type="dxa"/>
-          </w:tcPr>
-          <w:p>
-            <w:pPr>
-              <w:spacing w:before="0" w:beforeAutospacing="0" w:after="0" w:afterAutospacing="0" w:line="240" w:lineRule="auto"/>
-              <w:ind w:firstLine="0"/>
-              <w:jc w:val="center"/>
-              <w:rPr>
-                <w:sz w:val="24"/>
-                <w:szCs w:val="24"/>
-              </w:rPr>
-            </w:pPr>
-          </w:p>
-        </w:tc>
-        <w:tc>
-          <w:tcPr>
-            <w:tcW w:w="1440" w:type="dxa"/>
-          </w:tcPr>
-          <w:p>
-            <w:pPr>
-              <w:spacing w:before="0" w:beforeAutospacing="0" w:after="0" w:afterAutospacing="0" w:line="240" w:lineRule="auto"/>
-              <w:ind w:firstLine="0"/>
-              <w:jc w:val="center"/>
-              <w:rPr>
-                <w:sz w:val="24"/>
-                <w:szCs w:val="24"/>
-              </w:rPr>
-            </w:pPr>
-          </w:p>
-        </w:tc>
-        <w:tc>
-          <w:tcPr>
-            <w:tcW w:w="3240" w:type="dxa"/>
-          </w:tcPr>
-          <w:p>
-            <w:pPr>
-              <w:spacing w:before="0" w:beforeAutospacing="0" w:after="0" w:afterAutospacing="0" w:line="240" w:lineRule="auto"/>
-              <w:ind w:firstLine="0"/>
-              <w:jc w:val="left"/>
-              <w:rPr>
-                <w:sz w:val="24"/>
-                <w:szCs w:val="24"/>
-              </w:rPr>
-            </w:pPr>
-          </w:p>
-        </w:tc>
-        <w:tc>
-          <w:tcPr>
-            <w:tcW w:w="1202" w:type="dxa"/>
-          </w:tcPr>
-          <w:p>
-            <w:pPr>
-              <w:spacing w:before="0" w:beforeAutospacing="0" w:after="0" w:afterAutospacing="0" w:line="240" w:lineRule="auto"/>
-              <w:ind w:firstLine="0"/>
-              <w:jc w:val="center"/>
-              <w:rPr>
-                <w:sz w:val="24"/>
-                <w:szCs w:val="24"/>
-              </w:rPr>
-            </w:pPr>
           </w:p>
         </w:tc>
       </w:tr>
@@ -3759,6 +3674,22 @@
                 <w:szCs w:val="24"/>
               </w:rPr>
             </w:pPr>
+            <w:r>
+              <w:rPr>
+                <w:sz w:val="24"/>
+                <w:szCs w:val="24"/>
+              </w:rPr>
+              <w:t>13</w:t>
+            </w:r>
+            <w:bookmarkStart w:id="0" w:name="_GoBack"/>
+            <w:bookmarkEnd w:id="0"/>
+            <w:r>
+              <w:rPr>
+                <w:sz w:val="24"/>
+                <w:szCs w:val="24"/>
+              </w:rPr>
+              <w:t>/04/2015</w:t>
+            </w:r>
           </w:p>
         </w:tc>
         <w:tc>
@@ -3775,6 +3706,13 @@
                 <w:szCs w:val="24"/>
               </w:rPr>
             </w:pPr>
+            <w:r>
+              <w:rPr>
+                <w:sz w:val="24"/>
+                <w:szCs w:val="24"/>
+              </w:rPr>
+              <w:t>TuDHM</w:t>
+            </w:r>
           </w:p>
         </w:tc>
         <w:tc>
@@ -3791,6 +3729,13 @@
                 <w:szCs w:val="24"/>
               </w:rPr>
             </w:pPr>
+            <w:r>
+              <w:rPr>
+                <w:sz w:val="24"/>
+                <w:szCs w:val="24"/>
+              </w:rPr>
+              <w:t>Review</w:t>
+            </w:r>
           </w:p>
         </w:tc>
         <w:tc>
@@ -3807,6 +3752,13 @@
                 <w:szCs w:val="24"/>
               </w:rPr>
             </w:pPr>
+            <w:r>
+              <w:rPr>
+                <w:sz w:val="24"/>
+                <w:szCs w:val="24"/>
+              </w:rPr>
+              <w:t>V1.0</w:t>
+            </w:r>
           </w:p>
         </w:tc>
         <w:tc>
@@ -3823,6 +3775,31 @@
                 <w:szCs w:val="24"/>
               </w:rPr>
             </w:pPr>
+            <w:r>
+              <w:rPr>
+                <w:sz w:val="24"/>
+                <w:szCs w:val="24"/>
+              </w:rPr>
+              <w:t>Bổ sung các giao diện của phần đổi mã pin</w:t>
+            </w:r>
+          </w:p>
+          <w:p>
+            <w:pPr>
+              <w:spacing w:before="0" w:beforeAutospacing="0" w:after="0" w:afterAutospacing="0" w:line="240" w:lineRule="auto"/>
+              <w:ind w:firstLine="0"/>
+              <w:jc w:val="left"/>
+              <w:rPr>
+                <w:sz w:val="24"/>
+                <w:szCs w:val="24"/>
+              </w:rPr>
+            </w:pPr>
+            <w:r>
+              <w:rPr>
+                <w:sz w:val="24"/>
+                <w:szCs w:val="24"/>
+              </w:rPr>
+              <w:t>Cập nhật lại mục lục</w:t>
+            </w:r>
           </w:p>
         </w:tc>
         <w:tc>
@@ -3839,6 +3816,13 @@
                 <w:szCs w:val="24"/>
               </w:rPr>
             </w:pPr>
+            <w:r>
+              <w:rPr>
+                <w:sz w:val="24"/>
+                <w:szCs w:val="24"/>
+              </w:rPr>
+              <w:t>V1.0</w:t>
+            </w:r>
           </w:p>
         </w:tc>
       </w:tr>
@@ -4551,6 +4535,107 @@
       </w:tr>
       <w:tr>
         <w:trPr>
+          <w:trHeight w:val="328"/>
+        </w:trPr>
+        <w:tc>
+          <w:tcPr>
+            <w:tcW w:w="1368" w:type="dxa"/>
+          </w:tcPr>
+          <w:p>
+            <w:pPr>
+              <w:spacing w:before="0" w:beforeAutospacing="0" w:after="0" w:afterAutospacing="0" w:line="240" w:lineRule="auto"/>
+              <w:ind w:firstLine="0"/>
+              <w:jc w:val="center"/>
+              <w:rPr>
+                <w:sz w:val="24"/>
+                <w:szCs w:val="24"/>
+              </w:rPr>
+            </w:pPr>
+          </w:p>
+        </w:tc>
+        <w:tc>
+          <w:tcPr>
+            <w:tcW w:w="1530" w:type="dxa"/>
+          </w:tcPr>
+          <w:p>
+            <w:pPr>
+              <w:spacing w:before="0" w:beforeAutospacing="0" w:after="0" w:afterAutospacing="0" w:line="240" w:lineRule="auto"/>
+              <w:ind w:firstLine="0"/>
+              <w:jc w:val="center"/>
+              <w:rPr>
+                <w:sz w:val="24"/>
+                <w:szCs w:val="24"/>
+              </w:rPr>
+            </w:pPr>
+          </w:p>
+        </w:tc>
+        <w:tc>
+          <w:tcPr>
+            <w:tcW w:w="1710" w:type="dxa"/>
+          </w:tcPr>
+          <w:p>
+            <w:pPr>
+              <w:spacing w:before="0" w:beforeAutospacing="0" w:after="0" w:afterAutospacing="0" w:line="240" w:lineRule="auto"/>
+              <w:ind w:firstLine="0"/>
+              <w:jc w:val="center"/>
+              <w:rPr>
+                <w:sz w:val="24"/>
+                <w:szCs w:val="24"/>
+              </w:rPr>
+            </w:pPr>
+          </w:p>
+        </w:tc>
+        <w:tc>
+          <w:tcPr>
+            <w:tcW w:w="1440" w:type="dxa"/>
+          </w:tcPr>
+          <w:p>
+            <w:pPr>
+              <w:spacing w:before="0" w:beforeAutospacing="0" w:after="0" w:afterAutospacing="0" w:line="240" w:lineRule="auto"/>
+              <w:ind w:firstLine="0"/>
+              <w:jc w:val="center"/>
+              <w:rPr>
+                <w:sz w:val="24"/>
+                <w:szCs w:val="24"/>
+              </w:rPr>
+            </w:pPr>
+          </w:p>
+        </w:tc>
+        <w:tc>
+          <w:tcPr>
+            <w:tcW w:w="3240" w:type="dxa"/>
+          </w:tcPr>
+          <w:p>
+            <w:pPr>
+              <w:spacing w:before="0" w:beforeAutospacing="0" w:after="0" w:afterAutospacing="0" w:line="240" w:lineRule="auto"/>
+              <w:ind w:firstLine="0"/>
+              <w:jc w:val="left"/>
+              <w:rPr>
+                <w:sz w:val="24"/>
+                <w:szCs w:val="24"/>
+              </w:rPr>
+            </w:pPr>
+          </w:p>
+        </w:tc>
+        <w:tc>
+          <w:tcPr>
+            <w:tcW w:w="1202" w:type="dxa"/>
+          </w:tcPr>
+          <w:p>
+            <w:pPr>
+              <w:spacing w:before="0" w:beforeAutospacing="0" w:after="0" w:afterAutospacing="0" w:line="240" w:lineRule="auto"/>
+              <w:ind w:firstLine="0"/>
+              <w:jc w:val="center"/>
+              <w:rPr>
+                <w:sz w:val="24"/>
+                <w:szCs w:val="24"/>
+              </w:rPr>
+            </w:pPr>
+          </w:p>
+        </w:tc>
+      </w:tr>
+      <w:tr>
+        <w:trPr>
           <w:trHeight w:val="343"/>
         </w:trPr>
         <w:tc>
@@ -4865,7 +4950,6 @@
           <w:sz w:val="24"/>
           <w:szCs w:val="24"/>
         </w:rPr>
-        <w:lastRenderedPageBreak/>
         <w:t>Trang ký</w:t>
       </w:r>
     </w:p>
@@ -10519,14 +10603,30 @@
           <w:sz w:val="24"/>
           <w:szCs w:val="24"/>
         </w:rPr>
-        <w:t xml:space="preserve">pháp tiếp cận đối với các yêu cầu của hệ thống ATM </w:t>
-      </w:r>
-      <w:r>
-        <w:rPr>
-          <w:sz w:val="24"/>
-          <w:szCs w:val="24"/>
-        </w:rPr>
-        <w:t xml:space="preserve"> để từ đó các thành viên trong đội phát triển sẽ triển khai làm việc và xác định đúng các chức năng của hệ thống.</w:t>
+        <w:t xml:space="preserve">pháp tiếp cận đối với các yêu cầu của hệ thống </w:t>
+      </w:r>
+      <w:proofErr w:type="gramStart"/>
+      <w:r>
+        <w:rPr>
+          <w:sz w:val="24"/>
+          <w:szCs w:val="24"/>
+        </w:rPr>
+        <w:t xml:space="preserve">ATM </w:t>
+      </w:r>
+      <w:r>
+        <w:rPr>
+          <w:sz w:val="24"/>
+          <w:szCs w:val="24"/>
+        </w:rPr>
+        <w:t xml:space="preserve"> để</w:t>
+      </w:r>
+      <w:proofErr w:type="gramEnd"/>
+      <w:r>
+        <w:rPr>
+          <w:sz w:val="24"/>
+          <w:szCs w:val="24"/>
+        </w:rPr>
+        <w:t xml:space="preserve"> từ đó các thành viên trong đội phát triển sẽ triển khai làm việc và xác định đúng các chức năng của hệ thống.</w:t>
       </w:r>
     </w:p>
     <w:p>
@@ -10537,7 +10637,15 @@
       <w:bookmarkStart w:id="8" w:name="_Toc414290182"/>
       <w:bookmarkStart w:id="9" w:name="_Toc415901100"/>
       <w:r>
-        <w:t>1.2. Phạm vi tài liệu</w:t>
+        <w:t xml:space="preserve">1.2. Phạm </w:t>
+      </w:r>
+      <w:proofErr w:type="gramStart"/>
+      <w:r>
+        <w:t>vi</w:t>
+      </w:r>
+      <w:proofErr w:type="gramEnd"/>
+      <w:r>
+        <w:t xml:space="preserve"> tài liệu</w:t>
       </w:r>
       <w:bookmarkEnd w:id="7"/>
       <w:bookmarkEnd w:id="8"/>
@@ -10558,7 +10666,23 @@
           <w:szCs w:val="24"/>
         </w:rPr>
         <w:tab/>
-        <w:t>Nội dung của tài liệu là kết quả của việc khảo sát yêu cầu, tìm hiểu các tài liệu liên quan. Nó là cơ sở giao tiếp giữa các thành viên trong nhóm, là căn cứ để thiết kế : tài liệu thiết kế CSDL, tài liệu thiết kế phần mềm, tài liệu testcase.</w:t>
+        <w:t xml:space="preserve">Nội dung của tài liệu là kết quả của việc khảo sát yêu cầu, tìm hiểu các tài liệu liên quan. Nó là cơ sở giao tiếp giữa các thành viên trong nhóm, là căn cứ để thiết </w:t>
+      </w:r>
+      <w:proofErr w:type="gramStart"/>
+      <w:r>
+        <w:rPr>
+          <w:sz w:val="24"/>
+          <w:szCs w:val="24"/>
+        </w:rPr>
+        <w:t>kế :</w:t>
+      </w:r>
+      <w:proofErr w:type="gramEnd"/>
+      <w:r>
+        <w:rPr>
+          <w:sz w:val="24"/>
+          <w:szCs w:val="24"/>
+        </w:rPr>
+        <w:t xml:space="preserve"> tài liệu thiết kế CSDL, tài liệu thiết kế phần mềm, tài liệu testcase.</w:t>
       </w:r>
     </w:p>
     <w:p>
@@ -11639,7 +11763,25 @@
           <w:sz w:val="24"/>
           <w:szCs w:val="24"/>
         </w:rPr>
-        <w:t xml:space="preserve">u chung </w:t>
+        <w:t xml:space="preserve">u </w:t>
+      </w:r>
+      <w:proofErr w:type="gramStart"/>
+      <w:r>
+        <w:rPr>
+          <w:color w:val="000000"/>
+          <w:sz w:val="24"/>
+          <w:szCs w:val="24"/>
+        </w:rPr>
+        <w:t>chung</w:t>
+      </w:r>
+      <w:proofErr w:type="gramEnd"/>
+      <w:r>
+        <w:rPr>
+          <w:color w:val="000000"/>
+          <w:sz w:val="24"/>
+          <w:szCs w:val="24"/>
+        </w:rPr>
+        <w:t xml:space="preserve"> </w:t>
       </w:r>
       <w:r>
         <w:rPr>
@@ -11820,7 +11962,25 @@
           <w:sz w:val="24"/>
           <w:szCs w:val="24"/>
         </w:rPr>
-        <w:t xml:space="preserve">m thu </w:t>
+        <w:t xml:space="preserve">m </w:t>
+      </w:r>
+      <w:proofErr w:type="gramStart"/>
+      <w:r>
+        <w:rPr>
+          <w:b/>
+          <w:sz w:val="24"/>
+          <w:szCs w:val="24"/>
+        </w:rPr>
+        <w:t>thu</w:t>
+      </w:r>
+      <w:proofErr w:type="gramEnd"/>
+      <w:r>
+        <w:rPr>
+          <w:b/>
+          <w:sz w:val="24"/>
+          <w:szCs w:val="24"/>
+        </w:rPr>
+        <w:t xml:space="preserve"> </w:t>
       </w:r>
       <w:r>
         <w:rPr>
@@ -11897,7 +12057,15 @@
       <w:bookmarkStart w:id="23" w:name="_Toc414290187"/>
       <w:bookmarkStart w:id="24" w:name="_Toc415901105"/>
       <w:r>
-        <w:t>2.1. Yêu cầu chung của phần mềm</w:t>
+        <w:t xml:space="preserve">2.1. Yêu cầu </w:t>
+      </w:r>
+      <w:proofErr w:type="gramStart"/>
+      <w:r>
+        <w:t>chung</w:t>
+      </w:r>
+      <w:proofErr w:type="gramEnd"/>
+      <w:r>
+        <w:t xml:space="preserve"> của phần mềm</w:t>
       </w:r>
       <w:bookmarkEnd w:id="22"/>
       <w:bookmarkEnd w:id="23"/>
@@ -11927,7 +12095,31 @@
           <w:sz w:val="24"/>
           <w:szCs w:val="24"/>
         </w:rPr>
-        <w:t>Giới thiệu dịch vụ ATM để cung cấp cho khách hàng của mình. Khách hàng có thể nhận được thẻ ATM theo yêu cầu. Người sử dụng chỉ có thể xem số dư hoặc rút tiền sử dụng các thẻ. Thẻ được trao cho một tài khoản, nhưng một tài khoản có thể được truy cập bằng cách sử dụng thẻ khác nhau. Một thẻ có thể bị chặn tạm thời hoặc vĩnh viễn bởi Ngân hàng (ví dụ: Nếu nó bị mất hoặc nhập sai PIN quá 3 lần). Một PIN được kết hợp với mỗi thẻ để xác minh tính xác thực của người sử dụng. Có một Over Draft (OD) giới hạn kết hợp với mỗi tài khoản kiểm tra. Về mặt lý thuyết, một số tiền bất kỳ là bộ</w:t>
+        <w:t xml:space="preserve">Giới thiệu dịch vụ ATM để cung cấp cho khách hàng của mình. Khách hàng có thể nhận được thẻ ATM </w:t>
+      </w:r>
+      <w:proofErr w:type="gramStart"/>
+      <w:r>
+        <w:rPr>
+          <w:sz w:val="24"/>
+          <w:szCs w:val="24"/>
+        </w:rPr>
+        <w:t>theo</w:t>
+      </w:r>
+      <w:proofErr w:type="gramEnd"/>
+      <w:r>
+        <w:rPr>
+          <w:sz w:val="24"/>
+          <w:szCs w:val="24"/>
+        </w:rPr>
+        <w:t xml:space="preserve"> yêu cầu. Người sử dụng chỉ có thể xem số dư hoặc rút tiền sử dụng các thẻ. Thẻ được trao cho một tài khoản, nhưng một tài khoản có thể được truy cập bằng cách sử dụng thẻ khác nhau. Một thẻ có thể bị chặn tạm thời hoặc vĩnh viễn bởi Ngân hàng (ví dụ: Nếu nó bị mất hoặc nhập sai PIN quá 3 lần). Một PIN được kết hợp với mỗi thẻ để xác minh tính xác thực của người sử dụng. Có một Over Draft (OD) giới hạn kết hợp với mỗi tài khoản kiểm tra. </w:t>
+      </w:r>
+      <w:proofErr w:type="gramStart"/>
+      <w:r>
+        <w:rPr>
+          <w:sz w:val="24"/>
+          <w:szCs w:val="24"/>
+        </w:rPr>
+        <w:t>Về mặt lý thuyết, một số tiền bất kỳ là bộ</w:t>
       </w:r>
       <w:r>
         <w:rPr>
@@ -11955,7 +12147,15 @@
           <w:sz w:val="24"/>
           <w:szCs w:val="24"/>
         </w:rPr>
-        <w:t xml:space="preserve"> luôn đủ tiền còn lại trong máy), nhưng có một giới hạn rút tiền (trong một ngày) cho mỗi tài khoản tiết kiệm. Không có cơ sở OD cho một tài khoản tiết kiệm.</w:t>
+        <w:t xml:space="preserve"> luôn đủ tiền còn lại trong máy), nhưng có một giới hạn rút tiền (trong một ngày) cho mỗi tài khoản tiết kiệm.</w:t>
+      </w:r>
+      <w:proofErr w:type="gramEnd"/>
+      <w:r>
+        <w:rPr>
+          <w:sz w:val="24"/>
+          <w:szCs w:val="24"/>
+        </w:rPr>
+        <w:t xml:space="preserve"> Không có cơ sở OD cho một tài khoản tiết kiệm.</w:t>
       </w:r>
     </w:p>
     <w:p>
@@ -12363,7 +12563,23 @@
           <w:sz w:val="24"/>
           <w:szCs w:val="24"/>
         </w:rPr>
-        <w:t>Mục tiêu của phần mềm là giúp thực hiện các giao dịch giữa Ngân Hàng và Khách Hàng chính xác ,nhanh chóng và thuận tiện</w:t>
+        <w:t xml:space="preserve">Mục tiêu của phần mềm là giúp thực hiện các giao dịch giữa Ngân Hàng và Khách Hàng chính </w:t>
+      </w:r>
+      <w:proofErr w:type="gramStart"/>
+      <w:r>
+        <w:rPr>
+          <w:sz w:val="24"/>
+          <w:szCs w:val="24"/>
+        </w:rPr>
+        <w:t>xác ,nhanh</w:t>
+      </w:r>
+      <w:proofErr w:type="gramEnd"/>
+      <w:r>
+        <w:rPr>
+          <w:sz w:val="24"/>
+          <w:szCs w:val="24"/>
+        </w:rPr>
+        <w:t xml:space="preserve"> chóng và thuận tiện</w:t>
       </w:r>
     </w:p>
     <w:p>
@@ -12396,7 +12612,23 @@
           <w:sz w:val="24"/>
           <w:szCs w:val="24"/>
         </w:rPr>
-        <w:t xml:space="preserve">- Hệ thống Ngân Hàng : , kiểm soát các giao dịch , cung cấp tài nguyên phục vụ hệ thống (gồm có : các dữ liệu thông tin khách hàng) </w:t>
+        <w:t xml:space="preserve">- Hệ thống Ngân </w:t>
+      </w:r>
+      <w:proofErr w:type="gramStart"/>
+      <w:r>
+        <w:rPr>
+          <w:sz w:val="24"/>
+          <w:szCs w:val="24"/>
+        </w:rPr>
+        <w:t>Hàng :</w:t>
+      </w:r>
+      <w:proofErr w:type="gramEnd"/>
+      <w:r>
+        <w:rPr>
+          <w:sz w:val="24"/>
+          <w:szCs w:val="24"/>
+        </w:rPr>
+        <w:t xml:space="preserve"> , kiểm soát các giao dịch , cung cấp tài nguyên phục vụ hệ thống (gồm có : các dữ liệu thông tin khách hàng) </w:t>
       </w:r>
     </w:p>
     <w:p>
@@ -12415,7 +12647,23 @@
           <w:sz w:val="24"/>
           <w:szCs w:val="24"/>
         </w:rPr>
-        <w:t>- Khách hàng : là người trực tiếp sử dụng các tính năng :rút tiền,chuyển tiền, kiểm tra tài khoản, thay đổi mã pin, xem lại lịch sử giao dịch</w:t>
+        <w:t xml:space="preserve">- Khách </w:t>
+      </w:r>
+      <w:proofErr w:type="gramStart"/>
+      <w:r>
+        <w:rPr>
+          <w:sz w:val="24"/>
+          <w:szCs w:val="24"/>
+        </w:rPr>
+        <w:t>hàng :</w:t>
+      </w:r>
+      <w:proofErr w:type="gramEnd"/>
+      <w:r>
+        <w:rPr>
+          <w:sz w:val="24"/>
+          <w:szCs w:val="24"/>
+        </w:rPr>
+        <w:t xml:space="preserve"> là người trực tiếp sử dụng các tính năng :rút tiền,chuyển tiền, kiểm tra tài khoản, thay đổi mã pin, xem lại lịch sử giao dịch</w:t>
       </w:r>
     </w:p>
     <w:p>
@@ -12478,7 +12726,7 @@
           <v:shape id="_x0000_i1025" type="#_x0000_t75" style="width:487.5pt;height:369.75pt" o:ole="">
             <v:imagedata r:id="rId13" o:title=""/>
           </v:shape>
-          <o:OLEObject Type="Embed" ProgID="Visio.Drawing.11" ShapeID="_x0000_i1025" DrawAspect="Content" ObjectID="_1489829729" r:id="rId14"/>
+          <o:OLEObject Type="Embed" ProgID="Visio.Drawing.11" ShapeID="_x0000_i1025" DrawAspect="Content" ObjectID="_1490406107" r:id="rId14"/>
         </w:object>
       </w:r>
     </w:p>
@@ -12650,7 +12898,7 @@
           <v:shape id="_x0000_i1026" type="#_x0000_t75" style="width:468pt;height:435pt" o:ole="">
             <v:imagedata r:id="rId15" o:title=""/>
           </v:shape>
-          <o:OLEObject Type="Embed" ProgID="Visio.Drawing.11" ShapeID="_x0000_i1026" DrawAspect="Content" ObjectID="_1489829730" r:id="rId16"/>
+          <o:OLEObject Type="Embed" ProgID="Visio.Drawing.11" ShapeID="_x0000_i1026" DrawAspect="Content" ObjectID="_1490406108" r:id="rId16"/>
         </w:object>
       </w:r>
     </w:p>
@@ -12898,7 +13146,23 @@
           <w:sz w:val="24"/>
           <w:szCs w:val="24"/>
         </w:rPr>
-        <w:t xml:space="preserve">Mô tả: hệ thống kiểm tra mã pin khách  hàng  nhập có đúng hay không </w:t>
+        <w:t xml:space="preserve">Mô tả: hệ thống kiểm tra mã pin </w:t>
+      </w:r>
+      <w:proofErr w:type="gramStart"/>
+      <w:r>
+        <w:rPr>
+          <w:sz w:val="24"/>
+          <w:szCs w:val="24"/>
+        </w:rPr>
+        <w:t>khách  hàng</w:t>
+      </w:r>
+      <w:proofErr w:type="gramEnd"/>
+      <w:r>
+        <w:rPr>
+          <w:sz w:val="24"/>
+          <w:szCs w:val="24"/>
+        </w:rPr>
+        <w:t xml:space="preserve">  nhập có đúng hay không </w:t>
       </w:r>
     </w:p>
     <w:p>
@@ -12997,7 +13261,7 @@
           <v:shape id="_x0000_i1027" type="#_x0000_t75" style="width:468pt;height:456pt" o:ole="">
             <v:imagedata r:id="rId17" o:title=""/>
           </v:shape>
-          <o:OLEObject Type="Embed" ProgID="Visio.Drawing.11" ShapeID="_x0000_i1027" DrawAspect="Content" ObjectID="_1489829731" r:id="rId18"/>
+          <o:OLEObject Type="Embed" ProgID="Visio.Drawing.11" ShapeID="_x0000_i1027" DrawAspect="Content" ObjectID="_1490406109" r:id="rId18"/>
         </w:object>
       </w:r>
     </w:p>
@@ -13297,7 +13561,7 @@
           <v:shape id="_x0000_i1028" type="#_x0000_t75" style="width:468pt;height:435pt" o:ole="">
             <v:imagedata r:id="rId19" o:title=""/>
           </v:shape>
-          <o:OLEObject Type="Embed" ProgID="Visio.Drawing.11" ShapeID="_x0000_i1028" DrawAspect="Content" ObjectID="_1489829732" r:id="rId20"/>
+          <o:OLEObject Type="Embed" ProgID="Visio.Drawing.11" ShapeID="_x0000_i1028" DrawAspect="Content" ObjectID="_1490406110" r:id="rId20"/>
         </w:object>
       </w:r>
     </w:p>
@@ -13379,6 +13643,7 @@
           <w:szCs w:val="24"/>
         </w:rPr>
       </w:pPr>
+      <w:proofErr w:type="gramStart"/>
       <w:r>
         <w:rPr>
           <w:sz w:val="24"/>
@@ -13519,6 +13784,7 @@
         </w:rPr>
         <w:t>đến thao tác kiểm tra số dư.</w:t>
       </w:r>
+      <w:proofErr w:type="gramEnd"/>
     </w:p>
     <w:p>
       <w:pPr>
@@ -13954,7 +14220,7 @@
           <v:shape id="_x0000_i1029" type="#_x0000_t75" style="width:6in;height:401.25pt" o:ole="">
             <v:imagedata r:id="rId21" o:title=""/>
           </v:shape>
-          <o:OLEObject Type="Embed" ProgID="Visio.Drawing.11" ShapeID="_x0000_i1029" DrawAspect="Content" ObjectID="_1489829733" r:id="rId22"/>
+          <o:OLEObject Type="Embed" ProgID="Visio.Drawing.11" ShapeID="_x0000_i1029" DrawAspect="Content" ObjectID="_1490406111" r:id="rId22"/>
         </w:object>
       </w:r>
     </w:p>
@@ -14228,7 +14494,7 @@
           <v:shape id="_x0000_i1030" type="#_x0000_t75" style="width:468pt;height:426.75pt" o:ole="">
             <v:imagedata r:id="rId23" o:title=""/>
           </v:shape>
-          <o:OLEObject Type="Embed" ProgID="Visio.Drawing.11" ShapeID="_x0000_i1030" DrawAspect="Content" ObjectID="_1489829734" r:id="rId24"/>
+          <o:OLEObject Type="Embed" ProgID="Visio.Drawing.11" ShapeID="_x0000_i1030" DrawAspect="Content" ObjectID="_1490406112" r:id="rId24"/>
         </w:object>
       </w:r>
     </w:p>
@@ -14555,7 +14821,7 @@
           <v:shape id="_x0000_i1031" type="#_x0000_t75" style="width:441.75pt;height:576.75pt" o:ole="">
             <v:imagedata r:id="rId25" o:title=""/>
           </v:shape>
-          <o:OLEObject Type="Embed" ProgID="Visio.Drawing.11" ShapeID="_x0000_i1031" DrawAspect="Content" ObjectID="_1489829735" r:id="rId26"/>
+          <o:OLEObject Type="Embed" ProgID="Visio.Drawing.11" ShapeID="_x0000_i1031" DrawAspect="Content" ObjectID="_1490406113" r:id="rId26"/>
         </w:object>
       </w:r>
     </w:p>
@@ -15047,7 +15313,7 @@
           <v:shape id="_x0000_i1032" type="#_x0000_t75" style="width:402.75pt;height:661.5pt" o:ole="">
             <v:imagedata r:id="rId27" o:title=""/>
           </v:shape>
-          <o:OLEObject Type="Embed" ProgID="Visio.Drawing.11" ShapeID="_x0000_i1032" DrawAspect="Content" ObjectID="_1489829736" r:id="rId28"/>
+          <o:OLEObject Type="Embed" ProgID="Visio.Drawing.11" ShapeID="_x0000_i1032" DrawAspect="Content" ObjectID="_1490406114" r:id="rId28"/>
         </w:object>
       </w:r>
     </w:p>
@@ -17329,14 +17595,30 @@
                 <w:sz w:val="24"/>
                 <w:szCs w:val="24"/>
               </w:rPr>
-              <w:t xml:space="preserve">Nên hỏi trước khi thực hiện 1 chức năng nào đó như </w:t>
-            </w:r>
-            <w:r>
-              <w:rPr>
-                <w:sz w:val="24"/>
-                <w:szCs w:val="24"/>
-              </w:rPr>
-              <w:t>: in hóa đơn, xác nhận số tiền chuyển,…</w:t>
+              <w:t xml:space="preserve">Nên hỏi trước khi thực hiện 1 chức năng nào đó </w:t>
+            </w:r>
+            <w:proofErr w:type="gramStart"/>
+            <w:r>
+              <w:rPr>
+                <w:sz w:val="24"/>
+                <w:szCs w:val="24"/>
+              </w:rPr>
+              <w:t xml:space="preserve">như </w:t>
+            </w:r>
+            <w:r>
+              <w:rPr>
+                <w:sz w:val="24"/>
+                <w:szCs w:val="24"/>
+              </w:rPr>
+              <w:t>:</w:t>
+            </w:r>
+            <w:proofErr w:type="gramEnd"/>
+            <w:r>
+              <w:rPr>
+                <w:sz w:val="24"/>
+                <w:szCs w:val="24"/>
+              </w:rPr>
+              <w:t xml:space="preserve"> in hóa đơn, xác nhận số tiền chuyển,…</w:t>
             </w:r>
           </w:p>
         </w:tc>
@@ -17814,7 +18096,23 @@
                 <w:sz w:val="24"/>
                 <w:szCs w:val="24"/>
               </w:rPr>
-              <w:t>Mua bản quyền các phần mềm hỗ trợ để đảm bảo phần mềm chạy an toàn trên mọi môi trườ</w:t>
+              <w:t xml:space="preserve">Mua bản quyền các phần mềm hỗ trợ để đảm bảo phần mềm chạy </w:t>
+            </w:r>
+            <w:proofErr w:type="gramStart"/>
+            <w:r>
+              <w:rPr>
+                <w:sz w:val="24"/>
+                <w:szCs w:val="24"/>
+              </w:rPr>
+              <w:t>an</w:t>
+            </w:r>
+            <w:proofErr w:type="gramEnd"/>
+            <w:r>
+              <w:rPr>
+                <w:sz w:val="24"/>
+                <w:szCs w:val="24"/>
+              </w:rPr>
+              <w:t xml:space="preserve"> toàn trên mọi môi trườ</w:t>
             </w:r>
             <w:r>
               <w:rPr>
@@ -19254,8 +19552,17 @@
           <w:sz w:val="24"/>
           <w:szCs w:val="24"/>
         </w:rPr>
-        <w:t>m thu</w:t>
-      </w:r>
+        <w:t xml:space="preserve">m </w:t>
+      </w:r>
+      <w:proofErr w:type="gramStart"/>
+      <w:r>
+        <w:rPr>
+          <w:sz w:val="24"/>
+          <w:szCs w:val="24"/>
+        </w:rPr>
+        <w:t>thu</w:t>
+      </w:r>
+      <w:proofErr w:type="gramEnd"/>
       <w:r>
         <w:rPr>
           <w:sz w:val="24"/>
@@ -19405,7 +19712,23 @@
           <w:sz w:val="24"/>
           <w:szCs w:val="24"/>
         </w:rPr>
-        <w:t>Nếu không  hợp lệ hệ thống đưa ra thông báo</w:t>
+        <w:t xml:space="preserve">Nếu </w:t>
+      </w:r>
+      <w:proofErr w:type="gramStart"/>
+      <w:r>
+        <w:rPr>
+          <w:sz w:val="24"/>
+          <w:szCs w:val="24"/>
+        </w:rPr>
+        <w:t>không  hợp</w:t>
+      </w:r>
+      <w:proofErr w:type="gramEnd"/>
+      <w:r>
+        <w:rPr>
+          <w:sz w:val="24"/>
+          <w:szCs w:val="24"/>
+        </w:rPr>
+        <w:t xml:space="preserve"> lệ hệ thống đưa ra thông báo</w:t>
       </w:r>
     </w:p>
     <w:p>
@@ -19487,7 +19810,23 @@
           <w:sz w:val="24"/>
           <w:szCs w:val="24"/>
         </w:rPr>
-        <w:t>Nếu hợp lệ,người dùng nhập Mật Khẩu vào ô rồi chọn OK</w:t>
+        <w:t>Nếu hợp lệ</w:t>
+      </w:r>
+      <w:proofErr w:type="gramStart"/>
+      <w:r>
+        <w:rPr>
+          <w:sz w:val="24"/>
+          <w:szCs w:val="24"/>
+        </w:rPr>
+        <w:t>,người</w:t>
+      </w:r>
+      <w:proofErr w:type="gramEnd"/>
+      <w:r>
+        <w:rPr>
+          <w:sz w:val="24"/>
+          <w:szCs w:val="24"/>
+        </w:rPr>
+        <w:t xml:space="preserve"> dùng nhập Mật Khẩu vào ô rồi chọn OK</w:t>
       </w:r>
     </w:p>
     <w:p>
@@ -19901,7 +20240,7 @@
           <w:lang w:eastAsia="en-US"/>
         </w:rPr>
         <w:drawing>
-          <wp:inline distT="0" distB="0" distL="0" distR="0">
+          <wp:inline distT="0" distB="0" distL="0" distR="0" wp14:anchorId="4007030B" wp14:editId="680C8D2B">
             <wp:extent cx="6332220" cy="4483684"/>
             <wp:effectExtent l="0" t="0" r="0" b="0"/>
             <wp:docPr id="23" name="Picture 23" descr="C:\Users\Tuu\Desktop\6.png"/>
@@ -19961,6 +20300,8 @@
       <w:r>
         <w:t>Đổi mã PIN</w:t>
       </w:r>
+      <w:bookmarkStart w:id="153" w:name="_Toc414290231"/>
+      <w:bookmarkStart w:id="154" w:name="_Toc415901149"/>
       <w:bookmarkEnd w:id="151"/>
       <w:bookmarkEnd w:id="152"/>
     </w:p>
@@ -19969,18 +20310,16 @@
         <w:spacing w:before="0" w:beforeAutospacing="0" w:after="160" w:afterAutospacing="0" w:line="259" w:lineRule="auto"/>
         <w:jc w:val="both"/>
       </w:pPr>
-      <w:bookmarkStart w:id="153" w:name="_Toc414290231"/>
-      <w:bookmarkStart w:id="154" w:name="_Toc415901149"/>
       <w:r>
         <w:rPr>
           <w:noProof/>
           <w:lang w:eastAsia="en-US"/>
         </w:rPr>
         <w:drawing>
-          <wp:inline distT="0" distB="0" distL="0" distR="0">
-            <wp:extent cx="6332220" cy="4483684"/>
+          <wp:inline distT="0" distB="0" distL="0" distR="0" wp14:anchorId="74281819" wp14:editId="413176C3">
+            <wp:extent cx="4757514" cy="3368675"/>
             <wp:effectExtent l="0" t="0" r="0" b="0"/>
-            <wp:docPr id="24" name="Picture 24" descr="C:\Users\Tuu\Desktop\7.png"/>
+            <wp:docPr id="10" name="Picture 10" descr="C:\Users\Tuuu\Desktop\7.png"/>
             <wp:cNvGraphicFramePr>
               <a:graphicFrameLocks xmlns:a="http://schemas.openxmlformats.org/drawingml/2006/main" noChangeAspect="1"/>
             </wp:cNvGraphicFramePr>
@@ -19988,7 +20327,7 @@
               <a:graphicData uri="http://schemas.openxmlformats.org/drawingml/2006/picture">
                 <pic:pic xmlns:pic="http://schemas.openxmlformats.org/drawingml/2006/picture">
                   <pic:nvPicPr>
-                    <pic:cNvPr id="0" name="Picture 16" descr="C:\Users\Tuu\Desktop\7.png"/>
+                    <pic:cNvPr id="0" name="Picture 9" descr="C:\Users\Tuuu\Desktop\7.png"/>
                     <pic:cNvPicPr>
                       <a:picLocks noChangeAspect="1" noChangeArrowheads="1"/>
                     </pic:cNvPicPr>
@@ -20009,7 +20348,7 @@
                   <pic:spPr bwMode="auto">
                     <a:xfrm>
                       <a:off x="0" y="0"/>
-                      <a:ext cx="6332220" cy="4483684"/>
+                      <a:ext cx="4761507" cy="3371502"/>
                     </a:xfrm>
                     <a:prstGeom prst="rect">
                       <a:avLst/>
@@ -20028,41 +20367,28 @@
     </w:p>
     <w:p>
       <w:pPr>
-        <w:pStyle w:val="Heading3"/>
-      </w:pPr>
-      <w:r>
-        <w:lastRenderedPageBreak/>
-        <w:t xml:space="preserve">7.3.3 </w:t>
-      </w:r>
-      <w:r>
-        <w:t>Rút tiền</w:t>
-      </w:r>
-      <w:bookmarkEnd w:id="153"/>
-      <w:bookmarkEnd w:id="154"/>
-    </w:p>
-    <w:p>
-      <w:pPr>
-        <w:pStyle w:val="ListParagraph"/>
         <w:spacing w:before="0" w:beforeAutospacing="0" w:after="160" w:afterAutospacing="0" w:line="259" w:lineRule="auto"/>
-        <w:ind w:left="1080" w:firstLine="0"/>
-        <w:jc w:val="left"/>
-        <w:rPr>
-          <w:sz w:val="24"/>
-          <w:szCs w:val="24"/>
-        </w:rPr>
+        <w:jc w:val="both"/>
+      </w:pPr>
+      <w:r>
+        <w:t>Khi bạn nhập sai PIN hệ thống đưa ra thông báo và bạn phải nhập lại mã PIN</w:t>
+      </w:r>
+    </w:p>
+    <w:p>
+      <w:pPr>
+        <w:spacing w:before="0" w:beforeAutospacing="0" w:after="160" w:afterAutospacing="0" w:line="259" w:lineRule="auto"/>
+        <w:jc w:val="both"/>
       </w:pPr>
       <w:r>
         <w:rPr>
           <w:noProof/>
-          <w:sz w:val="24"/>
-          <w:szCs w:val="24"/>
           <w:lang w:eastAsia="en-US"/>
         </w:rPr>
         <w:drawing>
-          <wp:inline distT="0" distB="0" distL="0" distR="0">
-            <wp:extent cx="6332220" cy="4483684"/>
+          <wp:inline distT="0" distB="0" distL="0" distR="0" wp14:anchorId="21A5DE19" wp14:editId="734634F4">
+            <wp:extent cx="4757514" cy="3368675"/>
             <wp:effectExtent l="0" t="0" r="0" b="0"/>
-            <wp:docPr id="25" name="Picture 25" descr="C:\Users\Tuu\Desktop\8.png"/>
+            <wp:docPr id="4" name="Picture 4" descr="C:\Users\Tuuu\Desktop\2.png"/>
             <wp:cNvGraphicFramePr>
               <a:graphicFrameLocks xmlns:a="http://schemas.openxmlformats.org/drawingml/2006/main" noChangeAspect="1"/>
             </wp:cNvGraphicFramePr>
@@ -20070,7 +20396,7 @@
               <a:graphicData uri="http://schemas.openxmlformats.org/drawingml/2006/picture">
                 <pic:pic xmlns:pic="http://schemas.openxmlformats.org/drawingml/2006/picture">
                   <pic:nvPicPr>
-                    <pic:cNvPr id="0" name="Picture 17" descr="C:\Users\Tuu\Desktop\8.png"/>
+                    <pic:cNvPr id="0" name="Picture 9" descr="C:\Users\Tuuu\Desktop\2.png"/>
                     <pic:cNvPicPr>
                       <a:picLocks noChangeAspect="1" noChangeArrowheads="1"/>
                     </pic:cNvPicPr>
@@ -20091,7 +20417,7 @@
                   <pic:spPr bwMode="auto">
                     <a:xfrm>
                       <a:off x="0" y="0"/>
-                      <a:ext cx="6332220" cy="4483684"/>
+                      <a:ext cx="4761269" cy="3371334"/>
                     </a:xfrm>
                     <a:prstGeom prst="rect">
                       <a:avLst/>
@@ -20110,42 +20436,29 @@
     </w:p>
     <w:p>
       <w:pPr>
-        <w:ind w:left="360"/>
-        <w:jc w:val="left"/>
-        <w:rPr>
-          <w:sz w:val="24"/>
-          <w:szCs w:val="24"/>
-        </w:rPr>
-      </w:pPr>
-      <w:r>
-        <w:rPr>
-          <w:sz w:val="24"/>
-          <w:szCs w:val="24"/>
-        </w:rPr>
-        <w:t>Khi bạn chọn số tiền khác.</w:t>
-      </w:r>
-    </w:p>
-    <w:p>
-      <w:pPr>
-        <w:ind w:left="360"/>
-        <w:jc w:val="left"/>
-        <w:rPr>
-          <w:rStyle w:val="Heading3Char"/>
-        </w:rPr>
+        <w:spacing w:before="0" w:beforeAutospacing="0" w:after="160" w:afterAutospacing="0" w:line="259" w:lineRule="auto"/>
+        <w:jc w:val="both"/>
+      </w:pPr>
+      <w:r>
+        <w:t>Khi đúng PIN cũ, hệ thống yêu cầu bạn nhập mã PIN mới vào</w:t>
+      </w:r>
+    </w:p>
+    <w:p>
+      <w:pPr>
+        <w:spacing w:before="0" w:beforeAutospacing="0" w:after="160" w:afterAutospacing="0" w:line="259" w:lineRule="auto"/>
+        <w:jc w:val="both"/>
       </w:pPr>
       <w:r>
         <w:rPr>
           <w:noProof/>
-          <w:sz w:val="24"/>
-          <w:szCs w:val="24"/>
           <w:lang w:eastAsia="en-US"/>
         </w:rPr>
         <w:lastRenderedPageBreak/>
         <w:drawing>
-          <wp:inline distT="0" distB="0" distL="0" distR="0" wp14:anchorId="6385CC60" wp14:editId="1EFE7A82">
-            <wp:extent cx="6055544" cy="4563374"/>
-            <wp:effectExtent l="0" t="0" r="2540" b="8890"/>
-            <wp:docPr id="7" name="Picture 7"/>
+          <wp:inline distT="0" distB="0" distL="0" distR="0" wp14:anchorId="676A669B" wp14:editId="77EF2CC9">
+            <wp:extent cx="4892034" cy="3463925"/>
+            <wp:effectExtent l="0" t="0" r="0" b="0"/>
+            <wp:docPr id="5" name="Picture 5" descr="C:\Users\Tuuu\Desktop\3.png"/>
             <wp:cNvGraphicFramePr>
               <a:graphicFrameLocks xmlns:a="http://schemas.openxmlformats.org/drawingml/2006/main" noChangeAspect="1"/>
             </wp:cNvGraphicFramePr>
@@ -20153,7 +20466,7 @@
               <a:graphicData uri="http://schemas.openxmlformats.org/drawingml/2006/picture">
                 <pic:pic xmlns:pic="http://schemas.openxmlformats.org/drawingml/2006/picture">
                   <pic:nvPicPr>
-                    <pic:cNvPr id="0" name="Picture 23"/>
+                    <pic:cNvPr id="0" name="Picture 10" descr="C:\Users\Tuuu\Desktop\3.png"/>
                     <pic:cNvPicPr>
                       <a:picLocks noChangeAspect="1" noChangeArrowheads="1"/>
                     </pic:cNvPicPr>
@@ -20174,7 +20487,7 @@
                   <pic:spPr bwMode="auto">
                     <a:xfrm>
                       <a:off x="0" y="0"/>
-                      <a:ext cx="6055748" cy="4563528"/>
+                      <a:ext cx="4895794" cy="3466588"/>
                     </a:xfrm>
                     <a:prstGeom prst="rect">
                       <a:avLst/>
@@ -20193,62 +20506,36 @@
     </w:p>
     <w:p>
       <w:pPr>
-        <w:pStyle w:val="Heading3"/>
-      </w:pPr>
-      <w:r>
-        <w:rPr>
-          <w:rStyle w:val="Heading3Char"/>
-          <w:bCs/>
-        </w:rPr>
-        <w:t xml:space="preserve">7.3.4 </w:t>
-      </w:r>
-      <w:r>
-        <w:rPr>
-          <w:rStyle w:val="Heading3Char"/>
-          <w:bCs/>
-        </w:rPr>
-        <w:t>Chuyển tiền</w:t>
-      </w:r>
-    </w:p>
-    <w:p>
-      <w:pPr>
-        <w:ind w:left="720"/>
-        <w:jc w:val="left"/>
-        <w:rPr>
-          <w:sz w:val="24"/>
-          <w:szCs w:val="24"/>
-        </w:rPr>
-      </w:pPr>
-      <w:r>
-        <w:rPr>
-          <w:sz w:val="24"/>
-          <w:szCs w:val="24"/>
-        </w:rPr>
-        <w:t>Bạn phải nhập ID người nhận</w:t>
-      </w:r>
-    </w:p>
-    <w:p>
-      <w:pPr>
-        <w:ind w:left="720"/>
-        <w:jc w:val="left"/>
-        <w:rPr>
-          <w:sz w:val="24"/>
-          <w:szCs w:val="24"/>
-        </w:rPr>
+        <w:spacing w:before="0" w:beforeAutospacing="0" w:after="160" w:afterAutospacing="0" w:line="259" w:lineRule="auto"/>
+        <w:jc w:val="both"/>
+      </w:pPr>
+      <w:r>
+        <w:t xml:space="preserve">Tiếp </w:t>
+      </w:r>
+      <w:proofErr w:type="gramStart"/>
+      <w:r>
+        <w:t>theo</w:t>
+      </w:r>
+      <w:proofErr w:type="gramEnd"/>
+      <w:r>
+        <w:t>, hệ thống sẽ yêu cầu bạn xác nhận mật khẩu bạn vừa nhập</w:t>
+      </w:r>
+    </w:p>
+    <w:p>
+      <w:pPr>
+        <w:spacing w:before="0" w:beforeAutospacing="0" w:after="160" w:afterAutospacing="0" w:line="259" w:lineRule="auto"/>
+        <w:jc w:val="both"/>
       </w:pPr>
       <w:r>
         <w:rPr>
           <w:noProof/>
-          <w:sz w:val="24"/>
-          <w:szCs w:val="24"/>
           <w:lang w:eastAsia="en-US"/>
         </w:rPr>
-        <w:lastRenderedPageBreak/>
         <w:drawing>
-          <wp:inline distT="0" distB="0" distL="0" distR="0">
-            <wp:extent cx="5617020" cy="3977269"/>
+          <wp:inline distT="0" distB="0" distL="0" distR="0" wp14:anchorId="2D960B1D" wp14:editId="7035272E">
+            <wp:extent cx="4824774" cy="3416300"/>
             <wp:effectExtent l="0" t="0" r="0" b="0"/>
-            <wp:docPr id="27" name="Picture 27" descr="C:\Users\Tuu\Desktop\10.png"/>
+            <wp:docPr id="6" name="Picture 6" descr="C:\Users\Tuuu\Desktop\4.png"/>
             <wp:cNvGraphicFramePr>
               <a:graphicFrameLocks xmlns:a="http://schemas.openxmlformats.org/drawingml/2006/main" noChangeAspect="1"/>
             </wp:cNvGraphicFramePr>
@@ -20256,7 +20543,7 @@
               <a:graphicData uri="http://schemas.openxmlformats.org/drawingml/2006/picture">
                 <pic:pic xmlns:pic="http://schemas.openxmlformats.org/drawingml/2006/picture">
                   <pic:nvPicPr>
-                    <pic:cNvPr id="0" name="Picture 19" descr="C:\Users\Tuu\Desktop\10.png"/>
+                    <pic:cNvPr id="0" name="Picture 11" descr="C:\Users\Tuuu\Desktop\4.png"/>
                     <pic:cNvPicPr>
                       <a:picLocks noChangeAspect="1" noChangeArrowheads="1"/>
                     </pic:cNvPicPr>
@@ -20277,7 +20564,7 @@
                   <pic:spPr bwMode="auto">
                     <a:xfrm>
                       <a:off x="0" y="0"/>
-                      <a:ext cx="5620104" cy="3979453"/>
+                      <a:ext cx="4827806" cy="3418447"/>
                     </a:xfrm>
                     <a:prstGeom prst="rect">
                       <a:avLst/>
@@ -20296,40 +20583,29 @@
     </w:p>
     <w:p>
       <w:pPr>
-        <w:ind w:left="360"/>
-        <w:jc w:val="left"/>
-        <w:rPr>
-          <w:sz w:val="24"/>
-          <w:szCs w:val="24"/>
-        </w:rPr>
-      </w:pPr>
-      <w:r>
-        <w:rPr>
-          <w:sz w:val="24"/>
-          <w:szCs w:val="24"/>
+        <w:spacing w:before="0" w:beforeAutospacing="0" w:after="160" w:afterAutospacing="0" w:line="259" w:lineRule="auto"/>
+        <w:jc w:val="both"/>
+      </w:pPr>
+      <w:r>
+        <w:t>Nếu sai hệ thống yêu cầu bạn xác nhận lại mật khẩu</w:t>
+      </w:r>
+    </w:p>
+    <w:p>
+      <w:pPr>
+        <w:spacing w:before="0" w:beforeAutospacing="0" w:after="160" w:afterAutospacing="0" w:line="259" w:lineRule="auto"/>
+        <w:jc w:val="both"/>
+      </w:pPr>
+      <w:r>
+        <w:rPr>
+          <w:noProof/>
+          <w:lang w:eastAsia="en-US"/>
         </w:rPr>
         <w:lastRenderedPageBreak/>
-        <w:t>Hệ thống sẽ đưa ra thông tin người bạn muốn gửi và hỏi bạn có tiếp tục không?</w:t>
-      </w:r>
-      <w:r>
-        <w:rPr>
-          <w:sz w:val="24"/>
-          <w:szCs w:val="24"/>
-        </w:rPr>
-        <w:tab/>
-      </w:r>
-      <w:r>
-        <w:rPr>
-          <w:noProof/>
-          <w:sz w:val="24"/>
-          <w:szCs w:val="24"/>
-          <w:lang w:eastAsia="en-US"/>
-        </w:rPr>
         <w:drawing>
-          <wp:inline distT="0" distB="0" distL="0" distR="0">
-            <wp:extent cx="6332220" cy="4483684"/>
+          <wp:inline distT="0" distB="0" distL="0" distR="0" wp14:anchorId="422D1323" wp14:editId="5643F044">
+            <wp:extent cx="4986198" cy="3530600"/>
             <wp:effectExtent l="0" t="0" r="0" b="0"/>
-            <wp:docPr id="28" name="Picture 28" descr="C:\Users\Tuu\Desktop\11.png"/>
+            <wp:docPr id="8" name="Picture 8" descr="C:\Users\Tuuu\Desktop\5.png"/>
             <wp:cNvGraphicFramePr>
               <a:graphicFrameLocks xmlns:a="http://schemas.openxmlformats.org/drawingml/2006/main" noChangeAspect="1"/>
             </wp:cNvGraphicFramePr>
@@ -20337,7 +20613,7 @@
               <a:graphicData uri="http://schemas.openxmlformats.org/drawingml/2006/picture">
                 <pic:pic xmlns:pic="http://schemas.openxmlformats.org/drawingml/2006/picture">
                   <pic:nvPicPr>
-                    <pic:cNvPr id="0" name="Picture 20" descr="C:\Users\Tuu\Desktop\11.png"/>
+                    <pic:cNvPr id="0" name="Picture 12" descr="C:\Users\Tuuu\Desktop\5.png"/>
                     <pic:cNvPicPr>
                       <a:picLocks noChangeAspect="1" noChangeArrowheads="1"/>
                     </pic:cNvPicPr>
@@ -20358,7 +20634,7 @@
                   <pic:spPr bwMode="auto">
                     <a:xfrm>
                       <a:off x="0" y="0"/>
-                      <a:ext cx="6332220" cy="4483684"/>
+                      <a:ext cx="4990227" cy="3533453"/>
                     </a:xfrm>
                     <a:prstGeom prst="rect">
                       <a:avLst/>
@@ -20377,49 +20653,28 @@
     </w:p>
     <w:p>
       <w:pPr>
-        <w:ind w:left="360"/>
-        <w:jc w:val="left"/>
-        <w:rPr>
-          <w:sz w:val="24"/>
-          <w:szCs w:val="24"/>
-        </w:rPr>
-      </w:pPr>
-      <w:r>
-        <w:rPr>
-          <w:sz w:val="24"/>
-          <w:szCs w:val="24"/>
-        </w:rPr>
-        <w:t>Sau đó bạn nhập số tiền muốn gửi rồi bấ</w:t>
-      </w:r>
-      <w:r>
-        <w:rPr>
-          <w:sz w:val="24"/>
-          <w:szCs w:val="24"/>
-        </w:rPr>
-        <w:t>m Tiếp Tục</w:t>
-      </w:r>
-    </w:p>
-    <w:p>
-      <w:pPr>
-        <w:jc w:val="left"/>
-        <w:rPr>
-          <w:sz w:val="24"/>
-          <w:szCs w:val="24"/>
-        </w:rPr>
+        <w:spacing w:before="0" w:beforeAutospacing="0" w:after="160" w:afterAutospacing="0" w:line="259" w:lineRule="auto"/>
+        <w:jc w:val="both"/>
+      </w:pPr>
+      <w:r>
+        <w:t>Nếu đúng hệ thống đưa ra thông báo PIN bạn được thay đổi thành công</w:t>
+      </w:r>
+    </w:p>
+    <w:p>
+      <w:pPr>
+        <w:spacing w:before="0" w:beforeAutospacing="0" w:after="160" w:afterAutospacing="0" w:line="259" w:lineRule="auto"/>
+        <w:jc w:val="both"/>
       </w:pPr>
       <w:r>
         <w:rPr>
           <w:noProof/>
-          <w:sz w:val="24"/>
-          <w:szCs w:val="24"/>
           <w:lang w:eastAsia="en-US"/>
         </w:rPr>
-        <w:lastRenderedPageBreak/>
         <w:drawing>
-          <wp:inline distT="0" distB="0" distL="0" distR="0">
-            <wp:extent cx="6332220" cy="4483684"/>
+          <wp:inline distT="0" distB="0" distL="0" distR="0" wp14:anchorId="076556A5" wp14:editId="55B9A7AB">
+            <wp:extent cx="4784418" cy="3387725"/>
             <wp:effectExtent l="0" t="0" r="0" b="0"/>
-            <wp:docPr id="29" name="Picture 29" descr="C:\Users\Tuu\Desktop\12.png"/>
+            <wp:docPr id="9" name="Picture 9" descr="C:\Users\Tuuu\Desktop\6.png"/>
             <wp:cNvGraphicFramePr>
               <a:graphicFrameLocks xmlns:a="http://schemas.openxmlformats.org/drawingml/2006/main" noChangeAspect="1"/>
             </wp:cNvGraphicFramePr>
@@ -20427,7 +20682,7 @@
               <a:graphicData uri="http://schemas.openxmlformats.org/drawingml/2006/picture">
                 <pic:pic xmlns:pic="http://schemas.openxmlformats.org/drawingml/2006/picture">
                   <pic:nvPicPr>
-                    <pic:cNvPr id="0" name="Picture 21" descr="C:\Users\Tuu\Desktop\12.png"/>
+                    <pic:cNvPr id="0" name="Picture 13" descr="C:\Users\Tuuu\Desktop\6.png"/>
                     <pic:cNvPicPr>
                       <a:picLocks noChangeAspect="1" noChangeArrowheads="1"/>
                     </pic:cNvPicPr>
@@ -20448,7 +20703,7 @@
                   <pic:spPr bwMode="auto">
                     <a:xfrm>
                       <a:off x="0" y="0"/>
-                      <a:ext cx="6332220" cy="4483684"/>
+                      <a:ext cx="4789588" cy="3391386"/>
                     </a:xfrm>
                     <a:prstGeom prst="rect">
                       <a:avLst/>
@@ -20467,23 +20722,29 @@
     </w:p>
     <w:p>
       <w:pPr>
+        <w:spacing w:before="0" w:beforeAutospacing="0" w:after="160" w:afterAutospacing="0" w:line="259" w:lineRule="auto"/>
+        <w:jc w:val="both"/>
+      </w:pPr>
+    </w:p>
+    <w:p>
+      <w:pPr>
         <w:pStyle w:val="Heading3"/>
       </w:pPr>
-      <w:bookmarkStart w:id="155" w:name="_Toc414290232"/>
-      <w:bookmarkStart w:id="156" w:name="_Toc415901150"/>
       <w:r>
         <w:lastRenderedPageBreak/>
-        <w:t xml:space="preserve">7.3.5 </w:t>
-      </w:r>
-      <w:r>
-        <w:t>Xem lịch sử giao dịch</w:t>
-      </w:r>
-      <w:bookmarkEnd w:id="155"/>
-      <w:bookmarkEnd w:id="156"/>
-    </w:p>
-    <w:p>
-      <w:pPr>
+        <w:t xml:space="preserve">7.3.3 </w:t>
+      </w:r>
+      <w:r>
+        <w:t>Rút tiền</w:t>
+      </w:r>
+      <w:bookmarkEnd w:id="153"/>
+      <w:bookmarkEnd w:id="154"/>
+    </w:p>
+    <w:p>
+      <w:pPr>
+        <w:pStyle w:val="ListParagraph"/>
         <w:spacing w:before="0" w:beforeAutospacing="0" w:after="160" w:afterAutospacing="0" w:line="259" w:lineRule="auto"/>
+        <w:ind w:left="1080" w:firstLine="0"/>
         <w:jc w:val="left"/>
         <w:rPr>
           <w:sz w:val="24"/>
@@ -20501,7 +20762,7 @@
           <wp:inline distT="0" distB="0" distL="0" distR="0">
             <wp:extent cx="6332220" cy="4483684"/>
             <wp:effectExtent l="0" t="0" r="0" b="0"/>
-            <wp:docPr id="30" name="Picture 30" descr="C:\Users\Tuu\Desktop\13.png"/>
+            <wp:docPr id="25" name="Picture 25" descr="C:\Users\Tuu\Desktop\8.png"/>
             <wp:cNvGraphicFramePr>
               <a:graphicFrameLocks xmlns:a="http://schemas.openxmlformats.org/drawingml/2006/main" noChangeAspect="1"/>
             </wp:cNvGraphicFramePr>
@@ -20509,7 +20770,7 @@
               <a:graphicData uri="http://schemas.openxmlformats.org/drawingml/2006/picture">
                 <pic:pic xmlns:pic="http://schemas.openxmlformats.org/drawingml/2006/picture">
                   <pic:nvPicPr>
-                    <pic:cNvPr id="0" name="Picture 22" descr="C:\Users\Tuu\Desktop\13.png"/>
+                    <pic:cNvPr id="0" name="Picture 17" descr="C:\Users\Tuu\Desktop\8.png"/>
                     <pic:cNvPicPr>
                       <a:picLocks noChangeAspect="1" noChangeArrowheads="1"/>
                     </pic:cNvPicPr>
@@ -20561,16 +20822,15 @@
           <w:sz w:val="24"/>
           <w:szCs w:val="24"/>
         </w:rPr>
-        <w:t>Khi bạn chọn khoảng thời gian bạn muôn kiểm tra!</w:t>
-      </w:r>
-    </w:p>
-    <w:p>
-      <w:pPr>
-        <w:spacing w:before="0" w:beforeAutospacing="0" w:after="160" w:afterAutospacing="0" w:line="259" w:lineRule="auto"/>
+        <w:t>Khi bạn chọn số tiền khác.</w:t>
+      </w:r>
+    </w:p>
+    <w:p>
+      <w:pPr>
+        <w:ind w:left="360"/>
         <w:jc w:val="left"/>
         <w:rPr>
-          <w:sz w:val="24"/>
-          <w:szCs w:val="24"/>
+          <w:rStyle w:val="Heading3Char"/>
         </w:rPr>
       </w:pPr>
       <w:r>
@@ -20582,10 +20842,10 @@
         </w:rPr>
         <w:lastRenderedPageBreak/>
         <w:drawing>
-          <wp:inline distT="0" distB="0" distL="0" distR="0">
-            <wp:extent cx="6332220" cy="4483684"/>
-            <wp:effectExtent l="0" t="0" r="0" b="0"/>
-            <wp:docPr id="3" name="Picture 3" descr="C:\Users\Tuu\Desktop\1.png"/>
+          <wp:inline distT="0" distB="0" distL="0" distR="0" wp14:anchorId="6385CC60" wp14:editId="1EFE7A82">
+            <wp:extent cx="6055544" cy="4563374"/>
+            <wp:effectExtent l="0" t="0" r="2540" b="8890"/>
+            <wp:docPr id="7" name="Picture 7"/>
             <wp:cNvGraphicFramePr>
               <a:graphicFrameLocks xmlns:a="http://schemas.openxmlformats.org/drawingml/2006/main" noChangeAspect="1"/>
             </wp:cNvGraphicFramePr>
@@ -20593,13 +20853,197 @@
               <a:graphicData uri="http://schemas.openxmlformats.org/drawingml/2006/picture">
                 <pic:pic xmlns:pic="http://schemas.openxmlformats.org/drawingml/2006/picture">
                   <pic:nvPicPr>
-                    <pic:cNvPr id="0" name="Picture 9" descr="C:\Users\Tuu\Desktop\1.png"/>
+                    <pic:cNvPr id="0" name="Picture 23"/>
                     <pic:cNvPicPr>
                       <a:picLocks noChangeAspect="1" noChangeArrowheads="1"/>
                     </pic:cNvPicPr>
                   </pic:nvPicPr>
                   <pic:blipFill>
                     <a:blip r:embed="rId50">
+                      <a:extLst>
+                        <a:ext uri="{28A0092B-C50C-407E-A947-70E740481C1C}">
+                          <a14:useLocalDpi xmlns:a14="http://schemas.microsoft.com/office/drawing/2010/main" val="0"/>
+                        </a:ext>
+                      </a:extLst>
+                    </a:blip>
+                    <a:srcRect/>
+                    <a:stretch>
+                      <a:fillRect/>
+                    </a:stretch>
+                  </pic:blipFill>
+                  <pic:spPr bwMode="auto">
+                    <a:xfrm>
+                      <a:off x="0" y="0"/>
+                      <a:ext cx="6055748" cy="4563528"/>
+                    </a:xfrm>
+                    <a:prstGeom prst="rect">
+                      <a:avLst/>
+                    </a:prstGeom>
+                    <a:noFill/>
+                    <a:ln>
+                      <a:noFill/>
+                    </a:ln>
+                  </pic:spPr>
+                </pic:pic>
+              </a:graphicData>
+            </a:graphic>
+          </wp:inline>
+        </w:drawing>
+      </w:r>
+    </w:p>
+    <w:p>
+      <w:pPr>
+        <w:pStyle w:val="Heading3"/>
+      </w:pPr>
+      <w:r>
+        <w:rPr>
+          <w:rStyle w:val="Heading3Char"/>
+          <w:bCs/>
+        </w:rPr>
+        <w:t xml:space="preserve">7.3.4 </w:t>
+      </w:r>
+      <w:r>
+        <w:rPr>
+          <w:rStyle w:val="Heading3Char"/>
+          <w:bCs/>
+        </w:rPr>
+        <w:t>Chuyển tiền</w:t>
+      </w:r>
+    </w:p>
+    <w:p>
+      <w:pPr>
+        <w:ind w:left="720"/>
+        <w:jc w:val="left"/>
+        <w:rPr>
+          <w:sz w:val="24"/>
+          <w:szCs w:val="24"/>
+        </w:rPr>
+      </w:pPr>
+      <w:r>
+        <w:rPr>
+          <w:sz w:val="24"/>
+          <w:szCs w:val="24"/>
+        </w:rPr>
+        <w:t>Bạn phải nhập ID người nhận</w:t>
+      </w:r>
+    </w:p>
+    <w:p>
+      <w:pPr>
+        <w:ind w:left="720"/>
+        <w:jc w:val="left"/>
+        <w:rPr>
+          <w:sz w:val="24"/>
+          <w:szCs w:val="24"/>
+        </w:rPr>
+      </w:pPr>
+      <w:r>
+        <w:rPr>
+          <w:noProof/>
+          <w:sz w:val="24"/>
+          <w:szCs w:val="24"/>
+          <w:lang w:eastAsia="en-US"/>
+        </w:rPr>
+        <w:lastRenderedPageBreak/>
+        <w:drawing>
+          <wp:inline distT="0" distB="0" distL="0" distR="0">
+            <wp:extent cx="5617020" cy="3977269"/>
+            <wp:effectExtent l="0" t="0" r="0" b="0"/>
+            <wp:docPr id="27" name="Picture 27" descr="C:\Users\Tuu\Desktop\10.png"/>
+            <wp:cNvGraphicFramePr>
+              <a:graphicFrameLocks xmlns:a="http://schemas.openxmlformats.org/drawingml/2006/main" noChangeAspect="1"/>
+            </wp:cNvGraphicFramePr>
+            <a:graphic xmlns:a="http://schemas.openxmlformats.org/drawingml/2006/main">
+              <a:graphicData uri="http://schemas.openxmlformats.org/drawingml/2006/picture">
+                <pic:pic xmlns:pic="http://schemas.openxmlformats.org/drawingml/2006/picture">
+                  <pic:nvPicPr>
+                    <pic:cNvPr id="0" name="Picture 19" descr="C:\Users\Tuu\Desktop\10.png"/>
+                    <pic:cNvPicPr>
+                      <a:picLocks noChangeAspect="1" noChangeArrowheads="1"/>
+                    </pic:cNvPicPr>
+                  </pic:nvPicPr>
+                  <pic:blipFill>
+                    <a:blip r:embed="rId51">
+                      <a:extLst>
+                        <a:ext uri="{28A0092B-C50C-407E-A947-70E740481C1C}">
+                          <a14:useLocalDpi xmlns:a14="http://schemas.microsoft.com/office/drawing/2010/main" val="0"/>
+                        </a:ext>
+                      </a:extLst>
+                    </a:blip>
+                    <a:srcRect/>
+                    <a:stretch>
+                      <a:fillRect/>
+                    </a:stretch>
+                  </pic:blipFill>
+                  <pic:spPr bwMode="auto">
+                    <a:xfrm>
+                      <a:off x="0" y="0"/>
+                      <a:ext cx="5620104" cy="3979453"/>
+                    </a:xfrm>
+                    <a:prstGeom prst="rect">
+                      <a:avLst/>
+                    </a:prstGeom>
+                    <a:noFill/>
+                    <a:ln>
+                      <a:noFill/>
+                    </a:ln>
+                  </pic:spPr>
+                </pic:pic>
+              </a:graphicData>
+            </a:graphic>
+          </wp:inline>
+        </w:drawing>
+      </w:r>
+    </w:p>
+    <w:p>
+      <w:pPr>
+        <w:ind w:left="360"/>
+        <w:jc w:val="left"/>
+        <w:rPr>
+          <w:sz w:val="24"/>
+          <w:szCs w:val="24"/>
+        </w:rPr>
+      </w:pPr>
+      <w:r>
+        <w:rPr>
+          <w:sz w:val="24"/>
+          <w:szCs w:val="24"/>
+        </w:rPr>
+        <w:lastRenderedPageBreak/>
+        <w:t>Hệ thống sẽ đưa ra thông tin người bạn muốn gửi và hỏi bạn có tiếp tục không?</w:t>
+      </w:r>
+      <w:r>
+        <w:rPr>
+          <w:sz w:val="24"/>
+          <w:szCs w:val="24"/>
+        </w:rPr>
+        <w:tab/>
+      </w:r>
+      <w:r>
+        <w:rPr>
+          <w:noProof/>
+          <w:sz w:val="24"/>
+          <w:szCs w:val="24"/>
+          <w:lang w:eastAsia="en-US"/>
+        </w:rPr>
+        <w:drawing>
+          <wp:inline distT="0" distB="0" distL="0" distR="0">
+            <wp:extent cx="6332220" cy="4483684"/>
+            <wp:effectExtent l="0" t="0" r="0" b="0"/>
+            <wp:docPr id="28" name="Picture 28" descr="C:\Users\Tuu\Desktop\11.png"/>
+            <wp:cNvGraphicFramePr>
+              <a:graphicFrameLocks xmlns:a="http://schemas.openxmlformats.org/drawingml/2006/main" noChangeAspect="1"/>
+            </wp:cNvGraphicFramePr>
+            <a:graphic xmlns:a="http://schemas.openxmlformats.org/drawingml/2006/main">
+              <a:graphicData uri="http://schemas.openxmlformats.org/drawingml/2006/picture">
+                <pic:pic xmlns:pic="http://schemas.openxmlformats.org/drawingml/2006/picture">
+                  <pic:nvPicPr>
+                    <pic:cNvPr id="0" name="Picture 20" descr="C:\Users\Tuu\Desktop\11.png"/>
+                    <pic:cNvPicPr>
+                      <a:picLocks noChangeAspect="1" noChangeArrowheads="1"/>
+                    </pic:cNvPicPr>
+                  </pic:nvPicPr>
+                  <pic:blipFill>
+                    <a:blip r:embed="rId52">
                       <a:extLst>
                         <a:ext uri="{28A0092B-C50C-407E-A947-70E740481C1C}">
                           <a14:useLocalDpi xmlns:a14="http://schemas.microsoft.com/office/drawing/2010/main" val="0"/>
@@ -20633,6 +21077,262 @@
     </w:p>
     <w:p>
       <w:pPr>
+        <w:ind w:left="360"/>
+        <w:jc w:val="left"/>
+        <w:rPr>
+          <w:sz w:val="24"/>
+          <w:szCs w:val="24"/>
+        </w:rPr>
+      </w:pPr>
+      <w:r>
+        <w:rPr>
+          <w:sz w:val="24"/>
+          <w:szCs w:val="24"/>
+        </w:rPr>
+        <w:t>Sau đó bạn nhập số tiền muốn gửi rồi bấ</w:t>
+      </w:r>
+      <w:r>
+        <w:rPr>
+          <w:sz w:val="24"/>
+          <w:szCs w:val="24"/>
+        </w:rPr>
+        <w:t>m Tiếp Tục</w:t>
+      </w:r>
+    </w:p>
+    <w:p>
+      <w:pPr>
+        <w:jc w:val="left"/>
+        <w:rPr>
+          <w:sz w:val="24"/>
+          <w:szCs w:val="24"/>
+        </w:rPr>
+      </w:pPr>
+      <w:r>
+        <w:rPr>
+          <w:noProof/>
+          <w:sz w:val="24"/>
+          <w:szCs w:val="24"/>
+          <w:lang w:eastAsia="en-US"/>
+        </w:rPr>
+        <w:lastRenderedPageBreak/>
+        <w:drawing>
+          <wp:inline distT="0" distB="0" distL="0" distR="0">
+            <wp:extent cx="6332220" cy="4483684"/>
+            <wp:effectExtent l="0" t="0" r="0" b="0"/>
+            <wp:docPr id="29" name="Picture 29" descr="C:\Users\Tuu\Desktop\12.png"/>
+            <wp:cNvGraphicFramePr>
+              <a:graphicFrameLocks xmlns:a="http://schemas.openxmlformats.org/drawingml/2006/main" noChangeAspect="1"/>
+            </wp:cNvGraphicFramePr>
+            <a:graphic xmlns:a="http://schemas.openxmlformats.org/drawingml/2006/main">
+              <a:graphicData uri="http://schemas.openxmlformats.org/drawingml/2006/picture">
+                <pic:pic xmlns:pic="http://schemas.openxmlformats.org/drawingml/2006/picture">
+                  <pic:nvPicPr>
+                    <pic:cNvPr id="0" name="Picture 21" descr="C:\Users\Tuu\Desktop\12.png"/>
+                    <pic:cNvPicPr>
+                      <a:picLocks noChangeAspect="1" noChangeArrowheads="1"/>
+                    </pic:cNvPicPr>
+                  </pic:nvPicPr>
+                  <pic:blipFill>
+                    <a:blip r:embed="rId53">
+                      <a:extLst>
+                        <a:ext uri="{28A0092B-C50C-407E-A947-70E740481C1C}">
+                          <a14:useLocalDpi xmlns:a14="http://schemas.microsoft.com/office/drawing/2010/main" val="0"/>
+                        </a:ext>
+                      </a:extLst>
+                    </a:blip>
+                    <a:srcRect/>
+                    <a:stretch>
+                      <a:fillRect/>
+                    </a:stretch>
+                  </pic:blipFill>
+                  <pic:spPr bwMode="auto">
+                    <a:xfrm>
+                      <a:off x="0" y="0"/>
+                      <a:ext cx="6332220" cy="4483684"/>
+                    </a:xfrm>
+                    <a:prstGeom prst="rect">
+                      <a:avLst/>
+                    </a:prstGeom>
+                    <a:noFill/>
+                    <a:ln>
+                      <a:noFill/>
+                    </a:ln>
+                  </pic:spPr>
+                </pic:pic>
+              </a:graphicData>
+            </a:graphic>
+          </wp:inline>
+        </w:drawing>
+      </w:r>
+    </w:p>
+    <w:p>
+      <w:pPr>
+        <w:pStyle w:val="Heading3"/>
+      </w:pPr>
+      <w:bookmarkStart w:id="155" w:name="_Toc414290232"/>
+      <w:bookmarkStart w:id="156" w:name="_Toc415901150"/>
+      <w:r>
+        <w:lastRenderedPageBreak/>
+        <w:t xml:space="preserve">7.3.5 </w:t>
+      </w:r>
+      <w:r>
+        <w:t>Xem lịch sử giao dịch</w:t>
+      </w:r>
+      <w:bookmarkEnd w:id="155"/>
+      <w:bookmarkEnd w:id="156"/>
+    </w:p>
+    <w:p>
+      <w:pPr>
+        <w:spacing w:before="0" w:beforeAutospacing="0" w:after="160" w:afterAutospacing="0" w:line="259" w:lineRule="auto"/>
+        <w:jc w:val="left"/>
+        <w:rPr>
+          <w:sz w:val="24"/>
+          <w:szCs w:val="24"/>
+        </w:rPr>
+      </w:pPr>
+      <w:r>
+        <w:rPr>
+          <w:noProof/>
+          <w:sz w:val="24"/>
+          <w:szCs w:val="24"/>
+          <w:lang w:eastAsia="en-US"/>
+        </w:rPr>
+        <w:drawing>
+          <wp:inline distT="0" distB="0" distL="0" distR="0">
+            <wp:extent cx="6332220" cy="4483684"/>
+            <wp:effectExtent l="0" t="0" r="0" b="0"/>
+            <wp:docPr id="30" name="Picture 30" descr="C:\Users\Tuu\Desktop\13.png"/>
+            <wp:cNvGraphicFramePr>
+              <a:graphicFrameLocks xmlns:a="http://schemas.openxmlformats.org/drawingml/2006/main" noChangeAspect="1"/>
+            </wp:cNvGraphicFramePr>
+            <a:graphic xmlns:a="http://schemas.openxmlformats.org/drawingml/2006/main">
+              <a:graphicData uri="http://schemas.openxmlformats.org/drawingml/2006/picture">
+                <pic:pic xmlns:pic="http://schemas.openxmlformats.org/drawingml/2006/picture">
+                  <pic:nvPicPr>
+                    <pic:cNvPr id="0" name="Picture 22" descr="C:\Users\Tuu\Desktop\13.png"/>
+                    <pic:cNvPicPr>
+                      <a:picLocks noChangeAspect="1" noChangeArrowheads="1"/>
+                    </pic:cNvPicPr>
+                  </pic:nvPicPr>
+                  <pic:blipFill>
+                    <a:blip r:embed="rId54">
+                      <a:extLst>
+                        <a:ext uri="{28A0092B-C50C-407E-A947-70E740481C1C}">
+                          <a14:useLocalDpi xmlns:a14="http://schemas.microsoft.com/office/drawing/2010/main" val="0"/>
+                        </a:ext>
+                      </a:extLst>
+                    </a:blip>
+                    <a:srcRect/>
+                    <a:stretch>
+                      <a:fillRect/>
+                    </a:stretch>
+                  </pic:blipFill>
+                  <pic:spPr bwMode="auto">
+                    <a:xfrm>
+                      <a:off x="0" y="0"/>
+                      <a:ext cx="6332220" cy="4483684"/>
+                    </a:xfrm>
+                    <a:prstGeom prst="rect">
+                      <a:avLst/>
+                    </a:prstGeom>
+                    <a:noFill/>
+                    <a:ln>
+                      <a:noFill/>
+                    </a:ln>
+                  </pic:spPr>
+                </pic:pic>
+              </a:graphicData>
+            </a:graphic>
+          </wp:inline>
+        </w:drawing>
+      </w:r>
+    </w:p>
+    <w:p>
+      <w:pPr>
+        <w:ind w:left="360"/>
+        <w:jc w:val="left"/>
+        <w:rPr>
+          <w:sz w:val="24"/>
+          <w:szCs w:val="24"/>
+        </w:rPr>
+      </w:pPr>
+      <w:r>
+        <w:rPr>
+          <w:sz w:val="24"/>
+          <w:szCs w:val="24"/>
+        </w:rPr>
+        <w:t>Khi bạn chọn khoảng thời gian bạn muôn kiểm tra!</w:t>
+      </w:r>
+    </w:p>
+    <w:p>
+      <w:pPr>
+        <w:spacing w:before="0" w:beforeAutospacing="0" w:after="160" w:afterAutospacing="0" w:line="259" w:lineRule="auto"/>
+        <w:jc w:val="left"/>
+        <w:rPr>
+          <w:sz w:val="24"/>
+          <w:szCs w:val="24"/>
+        </w:rPr>
+      </w:pPr>
+      <w:r>
+        <w:rPr>
+          <w:noProof/>
+          <w:sz w:val="24"/>
+          <w:szCs w:val="24"/>
+          <w:lang w:eastAsia="en-US"/>
+        </w:rPr>
+        <w:lastRenderedPageBreak/>
+        <w:drawing>
+          <wp:inline distT="0" distB="0" distL="0" distR="0">
+            <wp:extent cx="6332220" cy="4483684"/>
+            <wp:effectExtent l="0" t="0" r="0" b="0"/>
+            <wp:docPr id="3" name="Picture 3" descr="C:\Users\Tuu\Desktop\1.png"/>
+            <wp:cNvGraphicFramePr>
+              <a:graphicFrameLocks xmlns:a="http://schemas.openxmlformats.org/drawingml/2006/main" noChangeAspect="1"/>
+            </wp:cNvGraphicFramePr>
+            <a:graphic xmlns:a="http://schemas.openxmlformats.org/drawingml/2006/main">
+              <a:graphicData uri="http://schemas.openxmlformats.org/drawingml/2006/picture">
+                <pic:pic xmlns:pic="http://schemas.openxmlformats.org/drawingml/2006/picture">
+                  <pic:nvPicPr>
+                    <pic:cNvPr id="0" name="Picture 9" descr="C:\Users\Tuu\Desktop\1.png"/>
+                    <pic:cNvPicPr>
+                      <a:picLocks noChangeAspect="1" noChangeArrowheads="1"/>
+                    </pic:cNvPicPr>
+                  </pic:nvPicPr>
+                  <pic:blipFill>
+                    <a:blip r:embed="rId55">
+                      <a:extLst>
+                        <a:ext uri="{28A0092B-C50C-407E-A947-70E740481C1C}">
+                          <a14:useLocalDpi xmlns:a14="http://schemas.microsoft.com/office/drawing/2010/main" val="0"/>
+                        </a:ext>
+                      </a:extLst>
+                    </a:blip>
+                    <a:srcRect/>
+                    <a:stretch>
+                      <a:fillRect/>
+                    </a:stretch>
+                  </pic:blipFill>
+                  <pic:spPr bwMode="auto">
+                    <a:xfrm>
+                      <a:off x="0" y="0"/>
+                      <a:ext cx="6332220" cy="4483684"/>
+                    </a:xfrm>
+                    <a:prstGeom prst="rect">
+                      <a:avLst/>
+                    </a:prstGeom>
+                    <a:noFill/>
+                    <a:ln>
+                      <a:noFill/>
+                    </a:ln>
+                  </pic:spPr>
+                </pic:pic>
+              </a:graphicData>
+            </a:graphic>
+          </wp:inline>
+        </w:drawing>
+      </w:r>
+    </w:p>
+    <w:p>
+      <w:pPr>
         <w:spacing w:before="0" w:beforeAutospacing="0" w:after="160" w:afterAutospacing="0" w:line="259" w:lineRule="auto"/>
         <w:ind w:left="1440" w:firstLine="0"/>
         <w:jc w:val="left"/>
@@ -20677,9 +21377,9 @@
       </w:pPr>
     </w:p>
     <w:sectPr>
-      <w:headerReference w:type="default" r:id="rId51"/>
-      <w:footerReference w:type="default" r:id="rId52"/>
-      <w:footerReference w:type="first" r:id="rId53"/>
+      <w:headerReference w:type="default" r:id="rId56"/>
+      <w:footerReference w:type="default" r:id="rId57"/>
+      <w:footerReference w:type="first" r:id="rId58"/>
       <w:pgSz w:w="12240" w:h="15840" w:code="1"/>
       <w:pgMar w:top="1134" w:right="1134" w:bottom="1134" w:left="1134" w:header="720" w:footer="0" w:gutter="0"/>
       <w:cols w:space="720"/>
@@ -20769,7 +21469,7 @@
         <w:rFonts w:ascii="Cambria" w:hAnsi="Cambria"/>
         <w:noProof/>
       </w:rPr>
-      <w:t>13</w:t>
+      <w:t>5</w:t>
     </w:r>
     <w:r>
       <w:rPr>
@@ -27120,7 +27820,7 @@
 </file>
 
 <file path=customXml/itemProps1.xml><?xml version="1.0" encoding="utf-8"?>
-<ds:datastoreItem xmlns:ds="http://schemas.openxmlformats.org/officeDocument/2006/customXml" ds:itemID="{7F15CD97-95EF-486D-BA52-155E711B83C3}">
+<ds:datastoreItem xmlns:ds="http://schemas.openxmlformats.org/officeDocument/2006/customXml" ds:itemID="{EAF43639-71A4-4559-9154-86572125403D}">
   <ds:schemaRefs>
     <ds:schemaRef ds:uri="http://schemas.openxmlformats.org/officeDocument/2006/bibliography"/>
   </ds:schemaRefs>

</xml_diff>

<commit_message>
Dat HV : Review
</commit_message>
<xml_diff>
--- a/Documents/TLĐT_Nhóm Trương Tiến Phúc.docx
+++ b/Documents/TLĐT_Nhóm Trương Tiến Phúc.docx
@@ -1,6 +1,6 @@
 
 <file path=word/document.xml><?xml version="1.0" encoding="utf-8"?>
-<w:document xmlns:wpc="http://schemas.microsoft.com/office/word/2010/wordprocessingCanvas" xmlns:mc="http://schemas.openxmlformats.org/markup-compatibility/2006" xmlns:o="urn:schemas-microsoft-com:office:office" xmlns:r="http://schemas.openxmlformats.org/officeDocument/2006/relationships" xmlns:m="http://schemas.openxmlformats.org/officeDocument/2006/math" xmlns:v="urn:schemas-microsoft-com:vml" xmlns:wp14="http://schemas.microsoft.com/office/word/2010/wordprocessingDrawing" xmlns:wp="http://schemas.openxmlformats.org/drawingml/2006/wordprocessingDrawing" xmlns:w10="urn:schemas-microsoft-com:office:word" xmlns:w="http://schemas.openxmlformats.org/wordprocessingml/2006/main" xmlns:w14="http://schemas.microsoft.com/office/word/2010/wordml" xmlns:wpg="http://schemas.microsoft.com/office/word/2010/wordprocessingGroup" xmlns:wpi="http://schemas.microsoft.com/office/word/2010/wordprocessingInk" xmlns:wne="http://schemas.microsoft.com/office/word/2006/wordml" xmlns:wps="http://schemas.microsoft.com/office/word/2010/wordprocessingShape" mc:Ignorable="w14 wp14">
+<w:document xmlns:wpc="http://schemas.microsoft.com/office/word/2010/wordprocessingCanvas" xmlns:mc="http://schemas.openxmlformats.org/markup-compatibility/2006" xmlns:o="urn:schemas-microsoft-com:office:office" xmlns:r="http://schemas.openxmlformats.org/officeDocument/2006/relationships" xmlns:m="http://schemas.openxmlformats.org/officeDocument/2006/math" xmlns:v="urn:schemas-microsoft-com:vml" xmlns:wp14="http://schemas.microsoft.com/office/word/2010/wordprocessingDrawing" xmlns:wp="http://schemas.openxmlformats.org/drawingml/2006/wordprocessingDrawing" xmlns:w10="urn:schemas-microsoft-com:office:word" xmlns:w="http://schemas.openxmlformats.org/wordprocessingml/2006/main" xmlns:w14="http://schemas.microsoft.com/office/word/2010/wordml" xmlns:w15="http://schemas.microsoft.com/office/word/2012/wordml" xmlns:wpg="http://schemas.microsoft.com/office/word/2010/wordprocessingGroup" xmlns:wpi="http://schemas.microsoft.com/office/word/2010/wordprocessingInk" xmlns:wne="http://schemas.microsoft.com/office/word/2006/wordml" xmlns:wps="http://schemas.microsoft.com/office/word/2010/wordprocessingShape" mc:Ignorable="w14 w15 wp14">
   <w:body>
     <w:p>
       <w:pPr>
@@ -16,7 +16,7 @@
           <w:noProof/>
           <w:sz w:val="24"/>
           <w:szCs w:val="24"/>
-          <w:lang w:val="vi-VN" w:eastAsia="vi-VN"/>
+          <w:lang w:eastAsia="en-US"/>
         </w:rPr>
         <w:drawing>
           <wp:inline distT="0" distB="0" distL="0" distR="0">
@@ -36,7 +36,7 @@
                     </pic:cNvPicPr>
                   </pic:nvPicPr>
                   <pic:blipFill>
-                    <a:blip r:embed="rId9">
+                    <a:blip r:embed="rId8">
                       <a:extLst>
                         <a:ext uri="{28A0092B-C50C-407E-A947-70E740481C1C}">
                           <a14:useLocalDpi xmlns:a14="http://schemas.microsoft.com/office/drawing/2010/main" val="0"/>
@@ -1130,7 +1130,7 @@
                 <w:szCs w:val="24"/>
               </w:rPr>
             </w:pPr>
-            <w:hyperlink r:id="rId10" w:history="1">
+            <w:hyperlink r:id="rId9" w:history="1">
               <w:r>
                 <w:rPr>
                   <w:rStyle w:val="Hyperlink"/>
@@ -4609,8 +4609,6 @@
               </w:rPr>
               <w:t>V1.0</w:t>
             </w:r>
-            <w:bookmarkStart w:id="0" w:name="_GoBack"/>
-            <w:bookmarkEnd w:id="0"/>
           </w:p>
         </w:tc>
       </w:tr>
@@ -4632,6 +4630,13 @@
                 <w:szCs w:val="24"/>
               </w:rPr>
             </w:pPr>
+            <w:r>
+              <w:rPr>
+                <w:sz w:val="24"/>
+                <w:szCs w:val="24"/>
+              </w:rPr>
+              <w:t>23/05/2015</w:t>
+            </w:r>
           </w:p>
         </w:tc>
         <w:tc>
@@ -4648,6 +4653,13 @@
                 <w:szCs w:val="24"/>
               </w:rPr>
             </w:pPr>
+            <w:r>
+              <w:rPr>
+                <w:sz w:val="24"/>
+                <w:szCs w:val="24"/>
+              </w:rPr>
+              <w:t>Đạt HV</w:t>
+            </w:r>
           </w:p>
         </w:tc>
         <w:tc>
@@ -4664,6 +4676,13 @@
                 <w:szCs w:val="24"/>
               </w:rPr>
             </w:pPr>
+            <w:r>
+              <w:rPr>
+                <w:sz w:val="24"/>
+                <w:szCs w:val="24"/>
+              </w:rPr>
+              <w:t>Review</w:t>
+            </w:r>
           </w:p>
         </w:tc>
         <w:tc>
@@ -4680,6 +4699,13 @@
                 <w:szCs w:val="24"/>
               </w:rPr>
             </w:pPr>
+            <w:r>
+              <w:rPr>
+                <w:sz w:val="24"/>
+                <w:szCs w:val="24"/>
+              </w:rPr>
+              <w:t>V1.0</w:t>
+            </w:r>
           </w:p>
         </w:tc>
         <w:tc>
@@ -4696,6 +4722,22 @@
                 <w:szCs w:val="24"/>
               </w:rPr>
             </w:pPr>
+            <w:r>
+              <w:rPr>
+                <w:sz w:val="24"/>
+                <w:szCs w:val="24"/>
+              </w:rPr>
+              <w:t>Xóa nội dung (hình ảnh</w:t>
+            </w:r>
+            <w:bookmarkStart w:id="0" w:name="_GoBack"/>
+            <w:bookmarkEnd w:id="0"/>
+            <w:r>
+              <w:rPr>
+                <w:sz w:val="24"/>
+                <w:szCs w:val="24"/>
+              </w:rPr>
+              <w:t>) thừa trang 9</w:t>
+            </w:r>
           </w:p>
         </w:tc>
         <w:tc>
@@ -4712,6 +4754,13 @@
                 <w:szCs w:val="24"/>
               </w:rPr>
             </w:pPr>
+            <w:r>
+              <w:rPr>
+                <w:sz w:val="24"/>
+                <w:szCs w:val="24"/>
+              </w:rPr>
+              <w:t>V1.0</w:t>
+            </w:r>
           </w:p>
         </w:tc>
       </w:tr>
@@ -10634,126 +10683,6 @@
           <w:pPr>
             <w:pStyle w:val="TOC3"/>
             <w:tabs>
-              <w:tab w:val="right" w:pos="9962"/>
-            </w:tabs>
-            <w:rPr>
-              <w:rFonts w:asciiTheme="minorHAnsi" w:eastAsiaTheme="minorEastAsia" w:hAnsiTheme="minorHAnsi" w:cstheme="minorBidi"/>
-              <w:noProof/>
-              <w:sz w:val="22"/>
-              <w:szCs w:val="22"/>
-              <w:lang w:eastAsia="en-US"/>
-            </w:rPr>
-          </w:pPr>
-          <w:hyperlink w:anchor="_Toc419024726" w:history="1">
-            <w:r>
-              <w:rPr>
-                <w:rStyle w:val="Hyperlink"/>
-                <w:noProof/>
-                <w:lang w:val="vi-VN" w:eastAsia="vi-VN"/>
-              </w:rPr>
-              <w:drawing>
-                <wp:inline distT="0" distB="0" distL="0" distR="0" wp14:anchorId="387945F6" wp14:editId="1F7DB5B4">
-                  <wp:extent cx="6332220" cy="6332220"/>
-                  <wp:effectExtent l="0" t="0" r="0" b="0"/>
-                  <wp:docPr id="47" name="Picture 47" descr="C:\Users\MinhTuuu\Desktop\TTN\10.png"/>
-                  <wp:cNvGraphicFramePr>
-                    <a:graphicFrameLocks xmlns:a="http://schemas.openxmlformats.org/drawingml/2006/main" noChangeAspect="1"/>
-                  </wp:cNvGraphicFramePr>
-                  <a:graphic xmlns:a="http://schemas.openxmlformats.org/drawingml/2006/main">
-                    <a:graphicData uri="http://schemas.openxmlformats.org/drawingml/2006/picture">
-                      <pic:pic xmlns:pic="http://schemas.openxmlformats.org/drawingml/2006/picture">
-                        <pic:nvPicPr>
-                          <pic:cNvPr id="0" name="Picture 27" descr="C:\Users\MinhTuuu\Desktop\TTN\10.png"/>
-                          <pic:cNvPicPr>
-                            <a:picLocks noChangeAspect="1" noChangeArrowheads="1"/>
-                          </pic:cNvPicPr>
-                        </pic:nvPicPr>
-                        <pic:blipFill>
-                          <a:blip r:embed="rId11">
-                            <a:extLst>
-                              <a:ext uri="{28A0092B-C50C-407E-A947-70E740481C1C}">
-                                <a14:useLocalDpi xmlns:a14="http://schemas.microsoft.com/office/drawing/2010/main" val="0"/>
-                              </a:ext>
-                            </a:extLst>
-                          </a:blip>
-                          <a:srcRect/>
-                          <a:stretch>
-                            <a:fillRect/>
-                          </a:stretch>
-                        </pic:blipFill>
-                        <pic:spPr bwMode="auto">
-                          <a:xfrm>
-                            <a:off x="0" y="0"/>
-                            <a:ext cx="6332220" cy="6332220"/>
-                          </a:xfrm>
-                          <a:prstGeom prst="rect">
-                            <a:avLst/>
-                          </a:prstGeom>
-                          <a:noFill/>
-                          <a:ln>
-                            <a:noFill/>
-                          </a:ln>
-                        </pic:spPr>
-                      </pic:pic>
-                    </a:graphicData>
-                  </a:graphic>
-                </wp:inline>
-              </w:drawing>
-            </w:r>
-            <w:r>
-              <w:rPr>
-                <w:noProof/>
-                <w:webHidden/>
-              </w:rPr>
-              <w:tab/>
-            </w:r>
-            <w:r>
-              <w:rPr>
-                <w:noProof/>
-                <w:webHidden/>
-              </w:rPr>
-              <w:fldChar w:fldCharType="begin"/>
-            </w:r>
-            <w:r>
-              <w:rPr>
-                <w:noProof/>
-                <w:webHidden/>
-              </w:rPr>
-              <w:instrText xml:space="preserve"> PAGEREF _Toc419024726 \h </w:instrText>
-            </w:r>
-            <w:r>
-              <w:rPr>
-                <w:noProof/>
-                <w:webHidden/>
-              </w:rPr>
-            </w:r>
-            <w:r>
-              <w:rPr>
-                <w:noProof/>
-                <w:webHidden/>
-              </w:rPr>
-              <w:fldChar w:fldCharType="separate"/>
-            </w:r>
-            <w:r>
-              <w:rPr>
-                <w:noProof/>
-                <w:webHidden/>
-              </w:rPr>
-              <w:t>53</w:t>
-            </w:r>
-            <w:r>
-              <w:rPr>
-                <w:noProof/>
-                <w:webHidden/>
-              </w:rPr>
-              <w:fldChar w:fldCharType="end"/>
-            </w:r>
-          </w:hyperlink>
-        </w:p>
-        <w:p>
-          <w:pPr>
-            <w:pStyle w:val="TOC3"/>
-            <w:tabs>
               <w:tab w:val="left" w:pos="1400"/>
               <w:tab w:val="right" w:pos="9962"/>
             </w:tabs>
@@ -11743,7 +11672,7 @@
                 <w:lang w:val="fr-FR"/>
               </w:rPr>
             </w:pPr>
-            <w:hyperlink r:id="rId12" w:history="1">
+            <w:hyperlink r:id="rId10" w:history="1">
               <w:r>
                 <w:rPr>
                   <w:rStyle w:val="Hyperlink"/>
@@ -11787,7 +11716,7 @@
                 <w:lang w:val="fr-FR"/>
               </w:rPr>
             </w:pPr>
-            <w:hyperlink r:id="rId13" w:tgtFrame="_blank" w:history="1">
+            <w:hyperlink r:id="rId11" w:tgtFrame="_blank" w:history="1">
               <w:r>
                 <w:rPr>
                   <w:rStyle w:val="Hyperlink"/>
@@ -13302,10 +13231,10 @@
             <v:path o:extrusionok="f" gradientshapeok="t" o:connecttype="rect"/>
             <o:lock v:ext="edit" aspectratio="t"/>
           </v:shapetype>
-          <v:shape id="_x0000_i1025" type="#_x0000_t75" style="width:487.3pt;height:369.8pt" o:ole="">
-            <v:imagedata r:id="rId14" o:title=""/>
+          <v:shape id="_x0000_i1025" type="#_x0000_t75" style="width:487.5pt;height:369.75pt" o:ole="">
+            <v:imagedata r:id="rId12" o:title=""/>
           </v:shape>
-          <o:OLEObject Type="Embed" ProgID="Visio.Drawing.11" ShapeID="_x0000_i1025" DrawAspect="Content" ObjectID="_1493841274" r:id="rId15"/>
+          <o:OLEObject Type="Embed" ProgID="Visio.Drawing.11" ShapeID="_x0000_i1025" DrawAspect="Content" ObjectID="_1493906215" r:id="rId13"/>
         </w:object>
       </w:r>
     </w:p>
@@ -13488,10 +13417,10 @@
           <w:szCs w:val="24"/>
         </w:rPr>
         <w:object w:dxaOrig="9715" w:dyaOrig="10987">
-          <v:shape id="_x0000_i1026" type="#_x0000_t75" style="width:467.7pt;height:434.9pt" o:ole="">
-            <v:imagedata r:id="rId16" o:title=""/>
+          <v:shape id="_x0000_i1026" type="#_x0000_t75" style="width:468pt;height:435pt" o:ole="">
+            <v:imagedata r:id="rId14" o:title=""/>
           </v:shape>
-          <o:OLEObject Type="Embed" ProgID="Visio.Drawing.11" ShapeID="_x0000_i1026" DrawAspect="Content" ObjectID="_1493841275" r:id="rId17"/>
+          <o:OLEObject Type="Embed" ProgID="Visio.Drawing.11" ShapeID="_x0000_i1026" DrawAspect="Content" ObjectID="_1493906216" r:id="rId15"/>
         </w:object>
       </w:r>
     </w:p>
@@ -13849,10 +13778,10 @@
           <w:szCs w:val="24"/>
         </w:rPr>
         <w:object w:dxaOrig="11297" w:dyaOrig="11023">
-          <v:shape id="_x0000_i1027" type="#_x0000_t75" style="width:468.3pt;height:455.6pt" o:ole="">
-            <v:imagedata r:id="rId18" o:title=""/>
+          <v:shape id="_x0000_i1027" type="#_x0000_t75" style="width:468pt;height:456pt" o:ole="">
+            <v:imagedata r:id="rId16" o:title=""/>
           </v:shape>
-          <o:OLEObject Type="Embed" ProgID="Visio.Drawing.11" ShapeID="_x0000_i1027" DrawAspect="Content" ObjectID="_1493841276" r:id="rId19"/>
+          <o:OLEObject Type="Embed" ProgID="Visio.Drawing.11" ShapeID="_x0000_i1027" DrawAspect="Content" ObjectID="_1493906217" r:id="rId17"/>
         </w:object>
       </w:r>
     </w:p>
@@ -14219,10 +14148,10 @@
           <w:szCs w:val="24"/>
         </w:rPr>
         <w:object w:dxaOrig="9715" w:dyaOrig="10987">
-          <v:shape id="_x0000_i1028" type="#_x0000_t75" style="width:467.7pt;height:434.9pt" o:ole="">
-            <v:imagedata r:id="rId20" o:title=""/>
+          <v:shape id="_x0000_i1028" type="#_x0000_t75" style="width:468pt;height:435pt" o:ole="">
+            <v:imagedata r:id="rId18" o:title=""/>
           </v:shape>
-          <o:OLEObject Type="Embed" ProgID="Visio.Drawing.11" ShapeID="_x0000_i1028" DrawAspect="Content" ObjectID="_1493841277" r:id="rId21"/>
+          <o:OLEObject Type="Embed" ProgID="Visio.Drawing.11" ShapeID="_x0000_i1028" DrawAspect="Content" ObjectID="_1493906218" r:id="rId19"/>
         </w:object>
       </w:r>
     </w:p>
@@ -14934,10 +14863,10 @@
           <w:szCs w:val="24"/>
         </w:rPr>
         <w:object w:dxaOrig="9715" w:dyaOrig="10987">
-          <v:shape id="_x0000_i1029" type="#_x0000_t75" style="width:6in;height:400.9pt" o:ole="">
-            <v:imagedata r:id="rId22" o:title=""/>
+          <v:shape id="_x0000_i1029" type="#_x0000_t75" style="width:6in;height:401.25pt" o:ole="">
+            <v:imagedata r:id="rId20" o:title=""/>
           </v:shape>
-          <o:OLEObject Type="Embed" ProgID="Visio.Drawing.11" ShapeID="_x0000_i1029" DrawAspect="Content" ObjectID="_1493841278" r:id="rId23"/>
+          <o:OLEObject Type="Embed" ProgID="Visio.Drawing.11" ShapeID="_x0000_i1029" DrawAspect="Content" ObjectID="_1493906219" r:id="rId21"/>
         </w:object>
       </w:r>
     </w:p>
@@ -15292,10 +15221,10 @@
           <w:szCs w:val="24"/>
         </w:rPr>
         <w:object w:dxaOrig="9713" w:dyaOrig="8863">
-          <v:shape id="_x0000_i1030" type="#_x0000_t75" style="width:468.3pt;height:426.8pt" o:ole="">
-            <v:imagedata r:id="rId24" o:title=""/>
+          <v:shape id="_x0000_i1030" type="#_x0000_t75" style="width:468pt;height:426.75pt" o:ole="">
+            <v:imagedata r:id="rId22" o:title=""/>
           </v:shape>
-          <o:OLEObject Type="Embed" ProgID="Visio.Drawing.11" ShapeID="_x0000_i1030" DrawAspect="Content" ObjectID="_1493841279" r:id="rId25"/>
+          <o:OLEObject Type="Embed" ProgID="Visio.Drawing.11" ShapeID="_x0000_i1030" DrawAspect="Content" ObjectID="_1493906220" r:id="rId23"/>
         </w:object>
       </w:r>
     </w:p>
@@ -15661,10 +15590,10 @@
           <w:szCs w:val="24"/>
         </w:rPr>
         <w:object w:dxaOrig="12155" w:dyaOrig="17804">
-          <v:shape id="_x0000_i1031" type="#_x0000_t75" style="width:441.8pt;height:576.6pt" o:ole="">
-            <v:imagedata r:id="rId26" o:title=""/>
+          <v:shape id="_x0000_i1031" type="#_x0000_t75" style="width:441.75pt;height:576.75pt" o:ole="">
+            <v:imagedata r:id="rId24" o:title=""/>
           </v:shape>
-          <o:OLEObject Type="Embed" ProgID="Visio.Drawing.11" ShapeID="_x0000_i1031" DrawAspect="Content" ObjectID="_1493841280" r:id="rId27"/>
+          <o:OLEObject Type="Embed" ProgID="Visio.Drawing.11" ShapeID="_x0000_i1031" DrawAspect="Content" ObjectID="_1493906221" r:id="rId25"/>
         </w:object>
       </w:r>
     </w:p>
@@ -16234,10 +16163,10 @@
           <w:szCs w:val="24"/>
         </w:rPr>
         <w:object w:dxaOrig="10140" w:dyaOrig="16636">
-          <v:shape id="_x0000_i1032" type="#_x0000_t75" style="width:402.6pt;height:661.25pt" o:ole="">
-            <v:imagedata r:id="rId28" o:title=""/>
+          <v:shape id="_x0000_i1032" type="#_x0000_t75" style="width:402.75pt;height:661.5pt" o:ole="">
+            <v:imagedata r:id="rId26" o:title=""/>
           </v:shape>
-          <o:OLEObject Type="Embed" ProgID="Visio.Drawing.11" ShapeID="_x0000_i1032" DrawAspect="Content" ObjectID="_1493841281" r:id="rId29"/>
+          <o:OLEObject Type="Embed" ProgID="Visio.Drawing.11" ShapeID="_x0000_i1032" DrawAspect="Content" ObjectID="_1493906222" r:id="rId27"/>
         </w:object>
       </w:r>
     </w:p>
@@ -20173,7 +20102,7 @@
                 <w:szCs w:val="24"/>
               </w:rPr>
             </w:pPr>
-            <w:hyperlink r:id="rId30" w:history="1">
+            <w:hyperlink r:id="rId28" w:history="1">
               <w:r>
                 <w:rPr>
                   <w:rStyle w:val="Hyperlink"/>
@@ -20199,7 +20128,7 @@
                 <w:lang w:val="fr-FR"/>
               </w:rPr>
             </w:pPr>
-            <w:hyperlink r:id="rId31" w:history="1">
+            <w:hyperlink r:id="rId29" w:history="1">
               <w:r>
                 <w:rPr>
                   <w:rStyle w:val="Hyperlink"/>
@@ -20226,7 +20155,7 @@
                 <w:lang w:val="fr-FR"/>
               </w:rPr>
             </w:pPr>
-            <w:hyperlink r:id="rId32" w:history="1">
+            <w:hyperlink r:id="rId30" w:history="1">
               <w:r>
                 <w:rPr>
                   <w:rStyle w:val="Hyperlink"/>
@@ -20322,7 +20251,7 @@
                 <w:szCs w:val="24"/>
               </w:rPr>
             </w:pPr>
-            <w:hyperlink r:id="rId33" w:history="1">
+            <w:hyperlink r:id="rId31" w:history="1">
               <w:r>
                 <w:rPr>
                   <w:rStyle w:val="Hyperlink"/>
@@ -20391,7 +20320,7 @@
                 <w:szCs w:val="24"/>
               </w:rPr>
             </w:pPr>
-            <w:hyperlink r:id="rId34" w:history="1">
+            <w:hyperlink r:id="rId32" w:history="1">
               <w:r>
                 <w:rPr>
                   <w:rStyle w:val="Hyperlink"/>
@@ -20479,7 +20408,7 @@
                 <w:szCs w:val="24"/>
               </w:rPr>
             </w:pPr>
-            <w:hyperlink r:id="rId35" w:history="1">
+            <w:hyperlink r:id="rId33" w:history="1">
               <w:r>
                 <w:rPr>
                   <w:rStyle w:val="Hyperlink"/>
@@ -20548,7 +20477,7 @@
                 <w:szCs w:val="24"/>
               </w:rPr>
             </w:pPr>
-            <w:hyperlink r:id="rId36" w:history="1">
+            <w:hyperlink r:id="rId34" w:history="1">
               <w:r>
                 <w:rPr>
                   <w:rStyle w:val="Hyperlink"/>
@@ -20698,7 +20627,7 @@
       <w:r>
         <w:rPr>
           <w:noProof/>
-          <w:lang w:val="vi-VN" w:eastAsia="vi-VN"/>
+          <w:lang w:eastAsia="en-US"/>
         </w:rPr>
         <w:drawing>
           <wp:inline distT="0" distB="0" distL="0" distR="0" wp14:anchorId="6EA174A4" wp14:editId="4304AF50">
@@ -20718,7 +20647,7 @@
                     </pic:cNvPicPr>
                   </pic:nvPicPr>
                   <pic:blipFill>
-                    <a:blip r:embed="rId37">
+                    <a:blip r:embed="rId35">
                       <a:extLst>
                         <a:ext uri="{28A0092B-C50C-407E-A947-70E740481C1C}">
                           <a14:useLocalDpi xmlns:a14="http://schemas.microsoft.com/office/drawing/2010/main" val="0"/>
@@ -20754,7 +20683,7 @@
       <w:r>
         <w:rPr>
           <w:noProof/>
-          <w:lang w:val="vi-VN" w:eastAsia="vi-VN"/>
+          <w:lang w:eastAsia="en-US"/>
         </w:rPr>
         <w:lastRenderedPageBreak/>
         <w:drawing>
@@ -20775,7 +20704,7 @@
                     </pic:cNvPicPr>
                   </pic:nvPicPr>
                   <pic:blipFill>
-                    <a:blip r:embed="rId38">
+                    <a:blip r:embed="rId36">
                       <a:extLst>
                         <a:ext uri="{28A0092B-C50C-407E-A947-70E740481C1C}">
                           <a14:useLocalDpi xmlns:a14="http://schemas.microsoft.com/office/drawing/2010/main" val="0"/>
@@ -20854,7 +20783,7 @@
           <w:noProof/>
           <w:sz w:val="24"/>
           <w:szCs w:val="24"/>
-          <w:lang w:val="vi-VN" w:eastAsia="vi-VN"/>
+          <w:lang w:eastAsia="en-US"/>
         </w:rPr>
         <w:lastRenderedPageBreak/>
         <w:drawing>
@@ -20875,7 +20804,7 @@
                     </pic:cNvPicPr>
                   </pic:nvPicPr>
                   <pic:blipFill>
-                    <a:blip r:embed="rId39">
+                    <a:blip r:embed="rId37">
                       <a:extLst>
                         <a:ext uri="{28A0092B-C50C-407E-A947-70E740481C1C}">
                           <a14:useLocalDpi xmlns:a14="http://schemas.microsoft.com/office/drawing/2010/main" val="0"/>
@@ -20966,7 +20895,7 @@
           <w:noProof/>
           <w:sz w:val="24"/>
           <w:szCs w:val="24"/>
-          <w:lang w:val="vi-VN" w:eastAsia="vi-VN"/>
+          <w:lang w:eastAsia="en-US"/>
         </w:rPr>
         <w:lastRenderedPageBreak/>
         <w:drawing>
@@ -20987,7 +20916,7 @@
                     </pic:cNvPicPr>
                   </pic:nvPicPr>
                   <pic:blipFill>
-                    <a:blip r:embed="rId40">
+                    <a:blip r:embed="rId38">
                       <a:extLst>
                         <a:ext uri="{28A0092B-C50C-407E-A947-70E740481C1C}">
                           <a14:useLocalDpi xmlns:a14="http://schemas.microsoft.com/office/drawing/2010/main" val="0"/>
@@ -21076,7 +21005,7 @@
           <w:noProof/>
           <w:sz w:val="24"/>
           <w:szCs w:val="24"/>
-          <w:lang w:val="vi-VN" w:eastAsia="vi-VN"/>
+          <w:lang w:eastAsia="en-US"/>
         </w:rPr>
         <w:lastRenderedPageBreak/>
         <w:drawing>
@@ -21097,7 +21026,7 @@
                     </pic:cNvPicPr>
                   </pic:nvPicPr>
                   <pic:blipFill>
-                    <a:blip r:embed="rId41">
+                    <a:blip r:embed="rId39">
                       <a:extLst>
                         <a:ext uri="{28A0092B-C50C-407E-A947-70E740481C1C}">
                           <a14:useLocalDpi xmlns:a14="http://schemas.microsoft.com/office/drawing/2010/main" val="0"/>
@@ -21172,7 +21101,7 @@
           <w:noProof/>
           <w:sz w:val="24"/>
           <w:szCs w:val="24"/>
-          <w:lang w:val="vi-VN" w:eastAsia="vi-VN"/>
+          <w:lang w:eastAsia="en-US"/>
         </w:rPr>
         <w:lastRenderedPageBreak/>
         <w:drawing>
@@ -21188,6 +21117,205 @@
                 <pic:pic xmlns:pic="http://schemas.openxmlformats.org/drawingml/2006/picture">
                   <pic:nvPicPr>
                     <pic:cNvPr id="0" name="Picture 14" descr="C:\Users\MinhTuuu\Desktop\TTN\5.1.png"/>
+                    <pic:cNvPicPr>
+                      <a:picLocks noChangeAspect="1" noChangeArrowheads="1"/>
+                    </pic:cNvPicPr>
+                  </pic:nvPicPr>
+                  <pic:blipFill>
+                    <a:blip r:embed="rId40">
+                      <a:extLst>
+                        <a:ext uri="{28A0092B-C50C-407E-A947-70E740481C1C}">
+                          <a14:useLocalDpi xmlns:a14="http://schemas.microsoft.com/office/drawing/2010/main" val="0"/>
+                        </a:ext>
+                      </a:extLst>
+                    </a:blip>
+                    <a:srcRect/>
+                    <a:stretch>
+                      <a:fillRect/>
+                    </a:stretch>
+                  </pic:blipFill>
+                  <pic:spPr bwMode="auto">
+                    <a:xfrm>
+                      <a:off x="0" y="0"/>
+                      <a:ext cx="6332220" cy="6332220"/>
+                    </a:xfrm>
+                    <a:prstGeom prst="rect">
+                      <a:avLst/>
+                    </a:prstGeom>
+                    <a:noFill/>
+                    <a:ln>
+                      <a:noFill/>
+                    </a:ln>
+                  </pic:spPr>
+                </pic:pic>
+              </a:graphicData>
+            </a:graphic>
+          </wp:inline>
+        </w:drawing>
+      </w:r>
+    </w:p>
+    <w:p>
+      <w:pPr>
+        <w:jc w:val="left"/>
+        <w:rPr>
+          <w:sz w:val="24"/>
+          <w:szCs w:val="24"/>
+        </w:rPr>
+      </w:pPr>
+      <w:r>
+        <w:rPr>
+          <w:sz w:val="24"/>
+          <w:szCs w:val="24"/>
+        </w:rPr>
+        <w:t>Nếu bạn tiếp tục nhập sai mật khẩu sau 3 lần liên tiếp, hệ thống sẽ khóa thẻ của bạn.</w:t>
+      </w:r>
+    </w:p>
+    <w:p>
+      <w:pPr>
+        <w:jc w:val="left"/>
+        <w:rPr>
+          <w:sz w:val="24"/>
+          <w:szCs w:val="24"/>
+        </w:rPr>
+      </w:pPr>
+      <w:r>
+        <w:rPr>
+          <w:noProof/>
+          <w:sz w:val="24"/>
+          <w:szCs w:val="24"/>
+          <w:lang w:eastAsia="en-US"/>
+        </w:rPr>
+        <w:lastRenderedPageBreak/>
+        <w:drawing>
+          <wp:inline distT="0" distB="0" distL="0" distR="0" wp14:anchorId="4F608B53" wp14:editId="45CDCA31">
+            <wp:extent cx="6332220" cy="6332220"/>
+            <wp:effectExtent l="0" t="0" r="0" b="0"/>
+            <wp:docPr id="21" name="Picture 21" descr="C:\Users\MinhTuuu\Desktop\TTN\5.2.png"/>
+            <wp:cNvGraphicFramePr>
+              <a:graphicFrameLocks xmlns:a="http://schemas.openxmlformats.org/drawingml/2006/main" noChangeAspect="1"/>
+            </wp:cNvGraphicFramePr>
+            <a:graphic xmlns:a="http://schemas.openxmlformats.org/drawingml/2006/main">
+              <a:graphicData uri="http://schemas.openxmlformats.org/drawingml/2006/picture">
+                <pic:pic xmlns:pic="http://schemas.openxmlformats.org/drawingml/2006/picture">
+                  <pic:nvPicPr>
+                    <pic:cNvPr id="0" name="Picture 15" descr="C:\Users\MinhTuuu\Desktop\TTN\5.2.png"/>
+                    <pic:cNvPicPr>
+                      <a:picLocks noChangeAspect="1" noChangeArrowheads="1"/>
+                    </pic:cNvPicPr>
+                  </pic:nvPicPr>
+                  <pic:blipFill>
+                    <a:blip r:embed="rId41">
+                      <a:extLst>
+                        <a:ext uri="{28A0092B-C50C-407E-A947-70E740481C1C}">
+                          <a14:useLocalDpi xmlns:a14="http://schemas.microsoft.com/office/drawing/2010/main" val="0"/>
+                        </a:ext>
+                      </a:extLst>
+                    </a:blip>
+                    <a:srcRect/>
+                    <a:stretch>
+                      <a:fillRect/>
+                    </a:stretch>
+                  </pic:blipFill>
+                  <pic:spPr bwMode="auto">
+                    <a:xfrm>
+                      <a:off x="0" y="0"/>
+                      <a:ext cx="6332220" cy="6332220"/>
+                    </a:xfrm>
+                    <a:prstGeom prst="rect">
+                      <a:avLst/>
+                    </a:prstGeom>
+                    <a:noFill/>
+                    <a:ln>
+                      <a:noFill/>
+                    </a:ln>
+                  </pic:spPr>
+                </pic:pic>
+              </a:graphicData>
+            </a:graphic>
+          </wp:inline>
+        </w:drawing>
+      </w:r>
+    </w:p>
+    <w:p>
+      <w:pPr>
+        <w:jc w:val="both"/>
+        <w:rPr>
+          <w:sz w:val="24"/>
+          <w:szCs w:val="24"/>
+        </w:rPr>
+      </w:pPr>
+    </w:p>
+    <w:p>
+      <w:pPr>
+        <w:rPr>
+          <w:sz w:val="24"/>
+          <w:szCs w:val="24"/>
+        </w:rPr>
+      </w:pPr>
+    </w:p>
+    <w:p>
+      <w:pPr>
+        <w:pStyle w:val="Heading2"/>
+      </w:pPr>
+      <w:bookmarkStart w:id="146" w:name="_Toc414290227"/>
+      <w:bookmarkStart w:id="147" w:name="_Toc419024721"/>
+      <w:r>
+        <w:t>7.3</w:t>
+      </w:r>
+      <w:r>
+        <w:t xml:space="preserve"> </w:t>
+      </w:r>
+      <w:r>
+        <w:t>GIAO DIỆN TÁC VỤ CỦA PHẦN MỀM</w:t>
+      </w:r>
+      <w:bookmarkEnd w:id="146"/>
+      <w:bookmarkEnd w:id="147"/>
+    </w:p>
+    <w:p>
+      <w:pPr>
+        <w:jc w:val="left"/>
+        <w:rPr>
+          <w:sz w:val="24"/>
+          <w:szCs w:val="24"/>
+        </w:rPr>
+      </w:pPr>
+      <w:r>
+        <w:rPr>
+          <w:sz w:val="24"/>
+          <w:szCs w:val="24"/>
+        </w:rPr>
+        <w:t>Sau khi đăng nhập thành công hệ thống chuyển tới trang chính</w:t>
+      </w:r>
+    </w:p>
+    <w:p>
+      <w:pPr>
+        <w:jc w:val="left"/>
+        <w:rPr>
+          <w:sz w:val="24"/>
+          <w:szCs w:val="24"/>
+        </w:rPr>
+      </w:pPr>
+      <w:r>
+        <w:rPr>
+          <w:noProof/>
+          <w:sz w:val="24"/>
+          <w:szCs w:val="24"/>
+          <w:lang w:eastAsia="en-US"/>
+        </w:rPr>
+        <w:lastRenderedPageBreak/>
+        <w:drawing>
+          <wp:inline distT="0" distB="0" distL="0" distR="0" wp14:anchorId="02D287E1" wp14:editId="61B3808D">
+            <wp:extent cx="6332220" cy="6332220"/>
+            <wp:effectExtent l="0" t="0" r="0" b="0"/>
+            <wp:docPr id="24" name="Picture 24" descr="C:\Users\MinhTuuu\Desktop\TTN\main.png"/>
+            <wp:cNvGraphicFramePr>
+              <a:graphicFrameLocks xmlns:a="http://schemas.openxmlformats.org/drawingml/2006/main" noChangeAspect="1"/>
+            </wp:cNvGraphicFramePr>
+            <a:graphic xmlns:a="http://schemas.openxmlformats.org/drawingml/2006/main">
+              <a:graphicData uri="http://schemas.openxmlformats.org/drawingml/2006/picture">
+                <pic:pic xmlns:pic="http://schemas.openxmlformats.org/drawingml/2006/picture">
+                  <pic:nvPicPr>
+                    <pic:cNvPr id="0" name="Picture 16" descr="C:\Users\MinhTuuu\Desktop\TTN\main.png"/>
                     <pic:cNvPicPr>
                       <a:picLocks noChangeAspect="1" noChangeArrowheads="1"/>
                     </pic:cNvPicPr>
@@ -21227,6 +21355,49 @@
     </w:p>
     <w:p>
       <w:pPr>
+        <w:pStyle w:val="Heading2"/>
+        <w:numPr>
+          <w:ilvl w:val="1"/>
+          <w:numId w:val="21"/>
+        </w:numPr>
+      </w:pPr>
+      <w:bookmarkStart w:id="148" w:name="_Toc414290228"/>
+      <w:bookmarkStart w:id="149" w:name="_Toc419024722"/>
+      <w:r>
+        <w:lastRenderedPageBreak/>
+        <w:t>GIAO DIỆN CÁC TÁC VỤ NGƯỜI DÙNG CHỌN</w:t>
+      </w:r>
+      <w:bookmarkEnd w:id="148"/>
+      <w:bookmarkEnd w:id="149"/>
+    </w:p>
+    <w:p>
+      <w:pPr>
+        <w:pStyle w:val="Heading3"/>
+      </w:pPr>
+      <w:bookmarkStart w:id="150" w:name="_Toc414290229"/>
+      <w:bookmarkStart w:id="151" w:name="_Toc419024723"/>
+      <w:r>
+        <w:t>7.3.1</w:t>
+      </w:r>
+      <w:r>
+        <w:tab/>
+      </w:r>
+      <w:r>
+        <w:t>Kiểm tra</w:t>
+      </w:r>
+      <w:r>
+        <w:t xml:space="preserve"> số dư</w:t>
+      </w:r>
+      <w:r>
+        <w:t xml:space="preserve"> tài khoản của bạn</w:t>
+      </w:r>
+      <w:bookmarkEnd w:id="150"/>
+      <w:bookmarkEnd w:id="151"/>
+    </w:p>
+    <w:p>
+      <w:pPr>
+        <w:spacing w:before="0" w:beforeAutospacing="0" w:after="160" w:afterAutospacing="0" w:line="259" w:lineRule="auto"/>
+        <w:ind w:left="720" w:firstLine="0"/>
         <w:jc w:val="left"/>
         <w:rPr>
           <w:sz w:val="24"/>
@@ -21238,30 +21409,21 @@
           <w:sz w:val="24"/>
           <w:szCs w:val="24"/>
         </w:rPr>
-        <w:t>Nếu bạn tiếp tục nhập sai mật khẩu sau 3 lần liên tiếp, hệ thống sẽ khóa thẻ của bạn.</w:t>
-      </w:r>
-    </w:p>
-    <w:p>
-      <w:pPr>
-        <w:jc w:val="left"/>
-        <w:rPr>
-          <w:sz w:val="24"/>
-          <w:szCs w:val="24"/>
-        </w:rPr>
-      </w:pPr>
+        <w:tab/>
+      </w:r>
+      <w:bookmarkStart w:id="152" w:name="_Toc414290230"/>
       <w:r>
         <w:rPr>
           <w:noProof/>
           <w:sz w:val="24"/>
           <w:szCs w:val="24"/>
-          <w:lang w:val="vi-VN" w:eastAsia="vi-VN"/>
-        </w:rPr>
-        <w:lastRenderedPageBreak/>
+          <w:lang w:eastAsia="en-US"/>
+        </w:rPr>
         <w:drawing>
-          <wp:inline distT="0" distB="0" distL="0" distR="0" wp14:anchorId="4F608B53" wp14:editId="45CDCA31">
+          <wp:inline distT="0" distB="0" distL="0" distR="0" wp14:anchorId="3E7D2E51" wp14:editId="6366A57A">
             <wp:extent cx="6332220" cy="6332220"/>
             <wp:effectExtent l="0" t="0" r="0" b="0"/>
-            <wp:docPr id="21" name="Picture 21" descr="C:\Users\MinhTuuu\Desktop\TTN\5.2.png"/>
+            <wp:docPr id="26" name="Picture 26" descr="C:\Users\MinhTuuu\Desktop\TTN\8.png"/>
             <wp:cNvGraphicFramePr>
               <a:graphicFrameLocks xmlns:a="http://schemas.openxmlformats.org/drawingml/2006/main" noChangeAspect="1"/>
             </wp:cNvGraphicFramePr>
@@ -21269,7 +21431,7 @@
               <a:graphicData uri="http://schemas.openxmlformats.org/drawingml/2006/picture">
                 <pic:pic xmlns:pic="http://schemas.openxmlformats.org/drawingml/2006/picture">
                   <pic:nvPicPr>
-                    <pic:cNvPr id="0" name="Picture 15" descr="C:\Users\MinhTuuu\Desktop\TTN\5.2.png"/>
+                    <pic:cNvPr id="0" name="Picture 17" descr="C:\Users\MinhTuuu\Desktop\TTN\8.png"/>
                     <pic:cNvPicPr>
                       <a:picLocks noChangeAspect="1" noChangeArrowheads="1"/>
                     </pic:cNvPicPr>
@@ -21309,41 +21471,8 @@
     </w:p>
     <w:p>
       <w:pPr>
-        <w:jc w:val="both"/>
-        <w:rPr>
-          <w:sz w:val="24"/>
-          <w:szCs w:val="24"/>
-        </w:rPr>
-      </w:pPr>
-    </w:p>
-    <w:p>
-      <w:pPr>
-        <w:rPr>
-          <w:sz w:val="24"/>
-          <w:szCs w:val="24"/>
-        </w:rPr>
-      </w:pPr>
-    </w:p>
-    <w:p>
-      <w:pPr>
-        <w:pStyle w:val="Heading2"/>
-      </w:pPr>
-      <w:bookmarkStart w:id="146" w:name="_Toc414290227"/>
-      <w:bookmarkStart w:id="147" w:name="_Toc419024721"/>
-      <w:r>
-        <w:t>7.3</w:t>
-      </w:r>
-      <w:r>
-        <w:t xml:space="preserve"> </w:t>
-      </w:r>
-      <w:r>
-        <w:t>GIAO DIỆN TÁC VỤ CỦA PHẦN MỀM</w:t>
-      </w:r>
-      <w:bookmarkEnd w:id="146"/>
-      <w:bookmarkEnd w:id="147"/>
-    </w:p>
-    <w:p>
-      <w:pPr>
+        <w:spacing w:before="0" w:beforeAutospacing="0" w:after="160" w:afterAutospacing="0" w:line="259" w:lineRule="auto"/>
+        <w:ind w:left="720" w:firstLine="0"/>
         <w:jc w:val="left"/>
         <w:rPr>
           <w:sz w:val="24"/>
@@ -21355,11 +21484,27 @@
           <w:sz w:val="24"/>
           <w:szCs w:val="24"/>
         </w:rPr>
-        <w:t>Sau khi đăng nhập thành công hệ thống chuyển tới trang chính</w:t>
-      </w:r>
-    </w:p>
-    <w:p>
-      <w:pPr>
+        <w:t>Khi bạn bấm vào hiể</w:t>
+      </w:r>
+      <w:r>
+        <w:rPr>
+          <w:sz w:val="24"/>
+          <w:szCs w:val="24"/>
+        </w:rPr>
+        <w:t>n t</w:t>
+      </w:r>
+      <w:r>
+        <w:rPr>
+          <w:sz w:val="24"/>
+          <w:szCs w:val="24"/>
+        </w:rPr>
+        <w:t>hị.</w:t>
+      </w:r>
+    </w:p>
+    <w:p>
+      <w:pPr>
+        <w:spacing w:before="0" w:beforeAutospacing="0" w:after="160" w:afterAutospacing="0" w:line="259" w:lineRule="auto"/>
+        <w:ind w:left="720" w:firstLine="0"/>
         <w:jc w:val="left"/>
         <w:rPr>
           <w:sz w:val="24"/>
@@ -21371,14 +21516,14 @@
           <w:noProof/>
           <w:sz w:val="24"/>
           <w:szCs w:val="24"/>
-          <w:lang w:val="vi-VN" w:eastAsia="vi-VN"/>
+          <w:lang w:eastAsia="en-US"/>
         </w:rPr>
         <w:lastRenderedPageBreak/>
         <w:drawing>
-          <wp:inline distT="0" distB="0" distL="0" distR="0" wp14:anchorId="02D287E1" wp14:editId="61B3808D">
+          <wp:inline distT="0" distB="0" distL="0" distR="0" wp14:anchorId="73E7212B" wp14:editId="04F06563">
             <wp:extent cx="6332220" cy="6332220"/>
             <wp:effectExtent l="0" t="0" r="0" b="0"/>
-            <wp:docPr id="24" name="Picture 24" descr="C:\Users\MinhTuuu\Desktop\TTN\main.png"/>
+            <wp:docPr id="31" name="Picture 31" descr="C:\Users\MinhTuuu\Desktop\TTN\7.png"/>
             <wp:cNvGraphicFramePr>
               <a:graphicFrameLocks xmlns:a="http://schemas.openxmlformats.org/drawingml/2006/main" noChangeAspect="1"/>
             </wp:cNvGraphicFramePr>
@@ -21386,7 +21531,7 @@
               <a:graphicData uri="http://schemas.openxmlformats.org/drawingml/2006/picture">
                 <pic:pic xmlns:pic="http://schemas.openxmlformats.org/drawingml/2006/picture">
                   <pic:nvPicPr>
-                    <pic:cNvPr id="0" name="Picture 16" descr="C:\Users\MinhTuuu\Desktop\TTN\main.png"/>
+                    <pic:cNvPr id="0" name="Picture 18" descr="C:\Users\MinhTuuu\Desktop\TTN\7.png"/>
                     <pic:cNvPicPr>
                       <a:picLocks noChangeAspect="1" noChangeArrowheads="1"/>
                     </pic:cNvPicPr>
@@ -21426,47 +21571,6 @@
     </w:p>
     <w:p>
       <w:pPr>
-        <w:pStyle w:val="Heading2"/>
-        <w:numPr>
-          <w:ilvl w:val="1"/>
-          <w:numId w:val="21"/>
-        </w:numPr>
-      </w:pPr>
-      <w:bookmarkStart w:id="148" w:name="_Toc414290228"/>
-      <w:bookmarkStart w:id="149" w:name="_Toc419024722"/>
-      <w:r>
-        <w:lastRenderedPageBreak/>
-        <w:t>GIAO DIỆN CÁC TÁC VỤ NGƯỜI DÙNG CHỌN</w:t>
-      </w:r>
-      <w:bookmarkEnd w:id="148"/>
-      <w:bookmarkEnd w:id="149"/>
-    </w:p>
-    <w:p>
-      <w:pPr>
-        <w:pStyle w:val="Heading3"/>
-      </w:pPr>
-      <w:bookmarkStart w:id="150" w:name="_Toc414290229"/>
-      <w:bookmarkStart w:id="151" w:name="_Toc419024723"/>
-      <w:r>
-        <w:t>7.3.1</w:t>
-      </w:r>
-      <w:r>
-        <w:tab/>
-      </w:r>
-      <w:r>
-        <w:t>Kiểm tra</w:t>
-      </w:r>
-      <w:r>
-        <w:t xml:space="preserve"> số dư</w:t>
-      </w:r>
-      <w:r>
-        <w:t xml:space="preserve"> tài khoản của bạn</w:t>
-      </w:r>
-      <w:bookmarkEnd w:id="150"/>
-      <w:bookmarkEnd w:id="151"/>
-    </w:p>
-    <w:p>
-      <w:pPr>
         <w:spacing w:before="0" w:beforeAutospacing="0" w:after="160" w:afterAutospacing="0" w:line="259" w:lineRule="auto"/>
         <w:ind w:left="720" w:firstLine="0"/>
         <w:jc w:val="left"/>
@@ -21480,21 +21584,32 @@
           <w:sz w:val="24"/>
           <w:szCs w:val="24"/>
         </w:rPr>
-        <w:tab/>
-      </w:r>
-      <w:bookmarkStart w:id="152" w:name="_Toc414290230"/>
+        <w:t>Khi bạn bấm vào in hóa đơn</w:t>
+      </w:r>
+    </w:p>
+    <w:p>
+      <w:pPr>
+        <w:spacing w:before="0" w:beforeAutospacing="0" w:after="160" w:afterAutospacing="0" w:line="259" w:lineRule="auto"/>
+        <w:ind w:left="720" w:firstLine="0"/>
+        <w:jc w:val="left"/>
+        <w:rPr>
+          <w:sz w:val="24"/>
+          <w:szCs w:val="24"/>
+        </w:rPr>
+      </w:pPr>
       <w:r>
         <w:rPr>
           <w:noProof/>
           <w:sz w:val="24"/>
           <w:szCs w:val="24"/>
-          <w:lang w:val="vi-VN" w:eastAsia="vi-VN"/>
-        </w:rPr>
+          <w:lang w:eastAsia="en-US"/>
+        </w:rPr>
+        <w:lastRenderedPageBreak/>
         <w:drawing>
-          <wp:inline distT="0" distB="0" distL="0" distR="0" wp14:anchorId="3E7D2E51" wp14:editId="6366A57A">
+          <wp:inline distT="0" distB="0" distL="0" distR="0" wp14:anchorId="156E36B2" wp14:editId="40351930">
             <wp:extent cx="6332220" cy="6332220"/>
             <wp:effectExtent l="0" t="0" r="0" b="0"/>
-            <wp:docPr id="26" name="Picture 26" descr="C:\Users\MinhTuuu\Desktop\TTN\8.png"/>
+            <wp:docPr id="32" name="Picture 32" descr="C:\Users\MinhTuuu\Desktop\TTN\6.png"/>
             <wp:cNvGraphicFramePr>
               <a:graphicFrameLocks xmlns:a="http://schemas.openxmlformats.org/drawingml/2006/main" noChangeAspect="1"/>
             </wp:cNvGraphicFramePr>
@@ -21502,7 +21617,7 @@
               <a:graphicData uri="http://schemas.openxmlformats.org/drawingml/2006/picture">
                 <pic:pic xmlns:pic="http://schemas.openxmlformats.org/drawingml/2006/picture">
                   <pic:nvPicPr>
-                    <pic:cNvPr id="0" name="Picture 17" descr="C:\Users\MinhTuuu\Desktop\TTN\8.png"/>
+                    <pic:cNvPr id="0" name="Picture 19" descr="C:\Users\MinhTuuu\Desktop\TTN\6.png"/>
                     <pic:cNvPicPr>
                       <a:picLocks noChangeAspect="1" noChangeArrowheads="1"/>
                     </pic:cNvPicPr>
@@ -21542,59 +21657,35 @@
     </w:p>
     <w:p>
       <w:pPr>
+        <w:pStyle w:val="Heading3"/>
+      </w:pPr>
+      <w:bookmarkStart w:id="153" w:name="_Toc419024724"/>
+      <w:r>
+        <w:lastRenderedPageBreak/>
+        <w:t xml:space="preserve">7.3.2 </w:t>
+      </w:r>
+      <w:r>
+        <w:t>Đổi mã PIN</w:t>
+      </w:r>
+      <w:bookmarkStart w:id="154" w:name="_Toc414290231"/>
+      <w:bookmarkEnd w:id="152"/>
+      <w:bookmarkEnd w:id="153"/>
+    </w:p>
+    <w:p>
+      <w:pPr>
         <w:spacing w:before="0" w:beforeAutospacing="0" w:after="160" w:afterAutospacing="0" w:line="259" w:lineRule="auto"/>
-        <w:ind w:left="720" w:firstLine="0"/>
-        <w:jc w:val="left"/>
-        <w:rPr>
-          <w:sz w:val="24"/>
-          <w:szCs w:val="24"/>
-        </w:rPr>
-      </w:pPr>
-      <w:r>
-        <w:rPr>
-          <w:sz w:val="24"/>
-          <w:szCs w:val="24"/>
-        </w:rPr>
-        <w:t>Khi bạn bấm vào hiể</w:t>
-      </w:r>
-      <w:r>
-        <w:rPr>
-          <w:sz w:val="24"/>
-          <w:szCs w:val="24"/>
-        </w:rPr>
-        <w:t>n t</w:t>
-      </w:r>
-      <w:r>
-        <w:rPr>
-          <w:sz w:val="24"/>
-          <w:szCs w:val="24"/>
-        </w:rPr>
-        <w:t>hị.</w:t>
-      </w:r>
-    </w:p>
-    <w:p>
-      <w:pPr>
-        <w:spacing w:before="0" w:beforeAutospacing="0" w:after="160" w:afterAutospacing="0" w:line="259" w:lineRule="auto"/>
-        <w:ind w:left="720" w:firstLine="0"/>
-        <w:jc w:val="left"/>
-        <w:rPr>
-          <w:sz w:val="24"/>
-          <w:szCs w:val="24"/>
-        </w:rPr>
+        <w:jc w:val="both"/>
       </w:pPr>
       <w:r>
         <w:rPr>
           <w:noProof/>
-          <w:sz w:val="24"/>
-          <w:szCs w:val="24"/>
-          <w:lang w:val="vi-VN" w:eastAsia="vi-VN"/>
-        </w:rPr>
-        <w:lastRenderedPageBreak/>
+          <w:lang w:eastAsia="en-US"/>
+        </w:rPr>
         <w:drawing>
-          <wp:inline distT="0" distB="0" distL="0" distR="0" wp14:anchorId="73E7212B" wp14:editId="04F06563">
+          <wp:inline distT="0" distB="0" distL="0" distR="0" wp14:anchorId="50142E10" wp14:editId="3137FDAC">
             <wp:extent cx="6332220" cy="6332220"/>
             <wp:effectExtent l="0" t="0" r="0" b="0"/>
-            <wp:docPr id="31" name="Picture 31" descr="C:\Users\MinhTuuu\Desktop\TTN\7.png"/>
+            <wp:docPr id="33" name="Picture 33" descr="C:\Users\MinhTuuu\Desktop\TTN\15.png"/>
             <wp:cNvGraphicFramePr>
               <a:graphicFrameLocks xmlns:a="http://schemas.openxmlformats.org/drawingml/2006/main" noChangeAspect="1"/>
             </wp:cNvGraphicFramePr>
@@ -21602,7 +21693,7 @@
               <a:graphicData uri="http://schemas.openxmlformats.org/drawingml/2006/picture">
                 <pic:pic xmlns:pic="http://schemas.openxmlformats.org/drawingml/2006/picture">
                   <pic:nvPicPr>
-                    <pic:cNvPr id="0" name="Picture 18" descr="C:\Users\MinhTuuu\Desktop\TTN\7.png"/>
+                    <pic:cNvPr id="0" name="Picture 20" descr="C:\Users\MinhTuuu\Desktop\TTN\15.png"/>
                     <pic:cNvPicPr>
                       <a:picLocks noChangeAspect="1" noChangeArrowheads="1"/>
                     </pic:cNvPicPr>
@@ -21643,44 +21734,28 @@
     <w:p>
       <w:pPr>
         <w:spacing w:before="0" w:beforeAutospacing="0" w:after="160" w:afterAutospacing="0" w:line="259" w:lineRule="auto"/>
-        <w:ind w:left="720" w:firstLine="0"/>
-        <w:jc w:val="left"/>
-        <w:rPr>
-          <w:sz w:val="24"/>
-          <w:szCs w:val="24"/>
-        </w:rPr>
-      </w:pPr>
-      <w:r>
-        <w:rPr>
-          <w:sz w:val="24"/>
-          <w:szCs w:val="24"/>
-        </w:rPr>
-        <w:t>Khi bạn bấm vào in hóa đơn</w:t>
+        <w:jc w:val="both"/>
+      </w:pPr>
+      <w:r>
+        <w:t>Khi bạn nhập sai PIN hệ thống đưa ra thông báo và bạn phải nhập lại mã PIN</w:t>
       </w:r>
     </w:p>
     <w:p>
       <w:pPr>
         <w:spacing w:before="0" w:beforeAutospacing="0" w:after="160" w:afterAutospacing="0" w:line="259" w:lineRule="auto"/>
-        <w:ind w:left="720" w:firstLine="0"/>
-        <w:jc w:val="left"/>
-        <w:rPr>
-          <w:sz w:val="24"/>
-          <w:szCs w:val="24"/>
-        </w:rPr>
+        <w:jc w:val="both"/>
       </w:pPr>
       <w:r>
         <w:rPr>
           <w:noProof/>
-          <w:sz w:val="24"/>
-          <w:szCs w:val="24"/>
-          <w:lang w:val="vi-VN" w:eastAsia="vi-VN"/>
+          <w:lang w:eastAsia="en-US"/>
         </w:rPr>
         <w:lastRenderedPageBreak/>
         <w:drawing>
-          <wp:inline distT="0" distB="0" distL="0" distR="0" wp14:anchorId="156E36B2" wp14:editId="40351930">
+          <wp:inline distT="0" distB="0" distL="0" distR="0" wp14:anchorId="4C0B6B80" wp14:editId="6D27FA4B">
             <wp:extent cx="6332220" cy="6332220"/>
             <wp:effectExtent l="0" t="0" r="0" b="0"/>
-            <wp:docPr id="32" name="Picture 32" descr="C:\Users\MinhTuuu\Desktop\TTN\6.png"/>
+            <wp:docPr id="34" name="Picture 34" descr="C:\Users\MinhTuuu\Desktop\TTN\16.png"/>
             <wp:cNvGraphicFramePr>
               <a:graphicFrameLocks xmlns:a="http://schemas.openxmlformats.org/drawingml/2006/main" noChangeAspect="1"/>
             </wp:cNvGraphicFramePr>
@@ -21688,7 +21763,7 @@
               <a:graphicData uri="http://schemas.openxmlformats.org/drawingml/2006/picture">
                 <pic:pic xmlns:pic="http://schemas.openxmlformats.org/drawingml/2006/picture">
                   <pic:nvPicPr>
-                    <pic:cNvPr id="0" name="Picture 19" descr="C:\Users\MinhTuuu\Desktop\TTN\6.png"/>
+                    <pic:cNvPr id="0" name="Picture 21" descr="C:\Users\MinhTuuu\Desktop\TTN\16.png"/>
                     <pic:cNvPicPr>
                       <a:picLocks noChangeAspect="1" noChangeArrowheads="1"/>
                     </pic:cNvPicPr>
@@ -21728,35 +21803,29 @@
     </w:p>
     <w:p>
       <w:pPr>
-        <w:pStyle w:val="Heading3"/>
-      </w:pPr>
-      <w:bookmarkStart w:id="153" w:name="_Toc419024724"/>
-      <w:r>
-        <w:lastRenderedPageBreak/>
-        <w:t xml:space="preserve">7.3.2 </w:t>
-      </w:r>
-      <w:r>
-        <w:t>Đổi mã PIN</w:t>
-      </w:r>
-      <w:bookmarkStart w:id="154" w:name="_Toc414290231"/>
-      <w:bookmarkEnd w:id="152"/>
-      <w:bookmarkEnd w:id="153"/>
-    </w:p>
-    <w:p>
-      <w:pPr>
         <w:spacing w:before="0" w:beforeAutospacing="0" w:after="160" w:afterAutospacing="0" w:line="259" w:lineRule="auto"/>
         <w:jc w:val="both"/>
       </w:pPr>
       <w:r>
+        <w:t>Khi đúng PIN cũ, hệ thống yêu cầu bạn nhập mã PIN mới vào</w:t>
+      </w:r>
+    </w:p>
+    <w:p>
+      <w:pPr>
+        <w:spacing w:before="0" w:beforeAutospacing="0" w:after="160" w:afterAutospacing="0" w:line="259" w:lineRule="auto"/>
+        <w:jc w:val="both"/>
+      </w:pPr>
+      <w:r>
         <w:rPr>
           <w:noProof/>
-          <w:lang w:val="vi-VN" w:eastAsia="vi-VN"/>
-        </w:rPr>
+          <w:lang w:eastAsia="en-US"/>
+        </w:rPr>
+        <w:lastRenderedPageBreak/>
         <w:drawing>
-          <wp:inline distT="0" distB="0" distL="0" distR="0" wp14:anchorId="50142E10" wp14:editId="3137FDAC">
+          <wp:inline distT="0" distB="0" distL="0" distR="0" wp14:anchorId="31BA058F" wp14:editId="48741198">
             <wp:extent cx="6332220" cy="6332220"/>
             <wp:effectExtent l="0" t="0" r="0" b="0"/>
-            <wp:docPr id="33" name="Picture 33" descr="C:\Users\MinhTuuu\Desktop\TTN\15.png"/>
+            <wp:docPr id="35" name="Picture 35" descr="C:\Users\MinhTuuu\Desktop\TTN\17.png"/>
             <wp:cNvGraphicFramePr>
               <a:graphicFrameLocks xmlns:a="http://schemas.openxmlformats.org/drawingml/2006/main" noChangeAspect="1"/>
             </wp:cNvGraphicFramePr>
@@ -21764,7 +21833,7 @@
               <a:graphicData uri="http://schemas.openxmlformats.org/drawingml/2006/picture">
                 <pic:pic xmlns:pic="http://schemas.openxmlformats.org/drawingml/2006/picture">
                   <pic:nvPicPr>
-                    <pic:cNvPr id="0" name="Picture 20" descr="C:\Users\MinhTuuu\Desktop\TTN\15.png"/>
+                    <pic:cNvPr id="0" name="Picture 22" descr="C:\Users\MinhTuuu\Desktop\TTN\17.png"/>
                     <pic:cNvPicPr>
                       <a:picLocks noChangeAspect="1" noChangeArrowheads="1"/>
                     </pic:cNvPicPr>
@@ -21808,7 +21877,7 @@
         <w:jc w:val="both"/>
       </w:pPr>
       <w:r>
-        <w:t>Khi bạn nhập sai PIN hệ thống đưa ra thông báo và bạn phải nhập lại mã PIN</w:t>
+        <w:t>Tiếp theo, hệ thống sẽ yêu cầu bạn xác nhận mật khẩu bạn vừa nhập</w:t>
       </w:r>
     </w:p>
     <w:p>
@@ -21819,14 +21888,14 @@
       <w:r>
         <w:rPr>
           <w:noProof/>
-          <w:lang w:val="vi-VN" w:eastAsia="vi-VN"/>
+          <w:lang w:eastAsia="en-US"/>
         </w:rPr>
         <w:lastRenderedPageBreak/>
         <w:drawing>
-          <wp:inline distT="0" distB="0" distL="0" distR="0" wp14:anchorId="4C0B6B80" wp14:editId="6D27FA4B">
+          <wp:inline distT="0" distB="0" distL="0" distR="0" wp14:anchorId="27D3DB79" wp14:editId="05976FFA">
             <wp:extent cx="6332220" cy="6332220"/>
             <wp:effectExtent l="0" t="0" r="0" b="0"/>
-            <wp:docPr id="34" name="Picture 34" descr="C:\Users\MinhTuuu\Desktop\TTN\16.png"/>
+            <wp:docPr id="36" name="Picture 36" descr="C:\Users\MinhTuuu\Desktop\TTN\17.png"/>
             <wp:cNvGraphicFramePr>
               <a:graphicFrameLocks xmlns:a="http://schemas.openxmlformats.org/drawingml/2006/main" noChangeAspect="1"/>
             </wp:cNvGraphicFramePr>
@@ -21834,7 +21903,159 @@
               <a:graphicData uri="http://schemas.openxmlformats.org/drawingml/2006/picture">
                 <pic:pic xmlns:pic="http://schemas.openxmlformats.org/drawingml/2006/picture">
                   <pic:nvPicPr>
-                    <pic:cNvPr id="0" name="Picture 21" descr="C:\Users\MinhTuuu\Desktop\TTN\16.png"/>
+                    <pic:cNvPr id="0" name="Picture 23" descr="C:\Users\MinhTuuu\Desktop\TTN\17.png"/>
+                    <pic:cNvPicPr>
+                      <a:picLocks noChangeAspect="1" noChangeArrowheads="1"/>
+                    </pic:cNvPicPr>
+                  </pic:nvPicPr>
+                  <pic:blipFill>
+                    <a:blip r:embed="rId48">
+                      <a:extLst>
+                        <a:ext uri="{28A0092B-C50C-407E-A947-70E740481C1C}">
+                          <a14:useLocalDpi xmlns:a14="http://schemas.microsoft.com/office/drawing/2010/main" val="0"/>
+                        </a:ext>
+                      </a:extLst>
+                    </a:blip>
+                    <a:srcRect/>
+                    <a:stretch>
+                      <a:fillRect/>
+                    </a:stretch>
+                  </pic:blipFill>
+                  <pic:spPr bwMode="auto">
+                    <a:xfrm>
+                      <a:off x="0" y="0"/>
+                      <a:ext cx="6332220" cy="6332220"/>
+                    </a:xfrm>
+                    <a:prstGeom prst="rect">
+                      <a:avLst/>
+                    </a:prstGeom>
+                    <a:noFill/>
+                    <a:ln>
+                      <a:noFill/>
+                    </a:ln>
+                  </pic:spPr>
+                </pic:pic>
+              </a:graphicData>
+            </a:graphic>
+          </wp:inline>
+        </w:drawing>
+      </w:r>
+    </w:p>
+    <w:p>
+      <w:pPr>
+        <w:spacing w:before="0" w:beforeAutospacing="0" w:after="160" w:afterAutospacing="0" w:line="259" w:lineRule="auto"/>
+        <w:jc w:val="both"/>
+      </w:pPr>
+      <w:r>
+        <w:t>Nếu sai hệ thống yêu cầu bạn xác nhận lại mật khẩu</w:t>
+      </w:r>
+    </w:p>
+    <w:p>
+      <w:pPr>
+        <w:spacing w:before="0" w:beforeAutospacing="0" w:after="160" w:afterAutospacing="0" w:line="259" w:lineRule="auto"/>
+        <w:jc w:val="both"/>
+      </w:pPr>
+      <w:r>
+        <w:rPr>
+          <w:noProof/>
+          <w:lang w:eastAsia="en-US"/>
+        </w:rPr>
+        <w:lastRenderedPageBreak/>
+        <w:drawing>
+          <wp:inline distT="0" distB="0" distL="0" distR="0" wp14:anchorId="1DAF7415" wp14:editId="6F050E30">
+            <wp:extent cx="6332220" cy="6332220"/>
+            <wp:effectExtent l="0" t="0" r="0" b="0"/>
+            <wp:docPr id="37" name="Picture 37" descr="C:\Users\MinhTuuu\Desktop\TTN\16.png"/>
+            <wp:cNvGraphicFramePr>
+              <a:graphicFrameLocks xmlns:a="http://schemas.openxmlformats.org/drawingml/2006/main" noChangeAspect="1"/>
+            </wp:cNvGraphicFramePr>
+            <a:graphic xmlns:a="http://schemas.openxmlformats.org/drawingml/2006/main">
+              <a:graphicData uri="http://schemas.openxmlformats.org/drawingml/2006/picture">
+                <pic:pic xmlns:pic="http://schemas.openxmlformats.org/drawingml/2006/picture">
+                  <pic:nvPicPr>
+                    <pic:cNvPr id="0" name="Picture 24" descr="C:\Users\MinhTuuu\Desktop\TTN\16.png"/>
+                    <pic:cNvPicPr>
+                      <a:picLocks noChangeAspect="1" noChangeArrowheads="1"/>
+                    </pic:cNvPicPr>
+                  </pic:nvPicPr>
+                  <pic:blipFill>
+                    <a:blip r:embed="rId47">
+                      <a:extLst>
+                        <a:ext uri="{28A0092B-C50C-407E-A947-70E740481C1C}">
+                          <a14:useLocalDpi xmlns:a14="http://schemas.microsoft.com/office/drawing/2010/main" val="0"/>
+                        </a:ext>
+                      </a:extLst>
+                    </a:blip>
+                    <a:srcRect/>
+                    <a:stretch>
+                      <a:fillRect/>
+                    </a:stretch>
+                  </pic:blipFill>
+                  <pic:spPr bwMode="auto">
+                    <a:xfrm>
+                      <a:off x="0" y="0"/>
+                      <a:ext cx="6332220" cy="6332220"/>
+                    </a:xfrm>
+                    <a:prstGeom prst="rect">
+                      <a:avLst/>
+                    </a:prstGeom>
+                    <a:noFill/>
+                    <a:ln>
+                      <a:noFill/>
+                    </a:ln>
+                  </pic:spPr>
+                </pic:pic>
+              </a:graphicData>
+            </a:graphic>
+          </wp:inline>
+        </w:drawing>
+      </w:r>
+    </w:p>
+    <w:p>
+      <w:pPr>
+        <w:spacing w:before="0" w:beforeAutospacing="0" w:after="160" w:afterAutospacing="0" w:line="259" w:lineRule="auto"/>
+        <w:jc w:val="both"/>
+      </w:pPr>
+      <w:r>
+        <w:t xml:space="preserve">Nếu đúng hệ thống đưa ra thông báo </w:t>
+      </w:r>
+      <w:r>
+        <w:t xml:space="preserve">mã </w:t>
+      </w:r>
+      <w:r>
+        <w:t>PIN</w:t>
+      </w:r>
+      <w:r>
+        <w:t xml:space="preserve"> của</w:t>
+      </w:r>
+      <w:r>
+        <w:t xml:space="preserve"> bạn được thay đổi thành công</w:t>
+      </w:r>
+    </w:p>
+    <w:p>
+      <w:pPr>
+        <w:spacing w:before="0" w:beforeAutospacing="0" w:after="160" w:afterAutospacing="0" w:line="259" w:lineRule="auto"/>
+        <w:jc w:val="both"/>
+      </w:pPr>
+      <w:r>
+        <w:rPr>
+          <w:noProof/>
+          <w:lang w:eastAsia="en-US"/>
+        </w:rPr>
+        <w:lastRenderedPageBreak/>
+        <w:drawing>
+          <wp:inline distT="0" distB="0" distL="0" distR="0" wp14:anchorId="2FFE28FF" wp14:editId="4477854B">
+            <wp:extent cx="6332220" cy="6332220"/>
+            <wp:effectExtent l="0" t="0" r="0" b="0"/>
+            <wp:docPr id="38" name="Picture 38" descr="C:\Users\MinhTuuu\Desktop\TTN\18.png"/>
+            <wp:cNvGraphicFramePr>
+              <a:graphicFrameLocks xmlns:a="http://schemas.openxmlformats.org/drawingml/2006/main" noChangeAspect="1"/>
+            </wp:cNvGraphicFramePr>
+            <a:graphic xmlns:a="http://schemas.openxmlformats.org/drawingml/2006/main">
+              <a:graphicData uri="http://schemas.openxmlformats.org/drawingml/2006/picture">
+                <pic:pic xmlns:pic="http://schemas.openxmlformats.org/drawingml/2006/picture">
+                  <pic:nvPicPr>
+                    <pic:cNvPr id="0" name="Picture 25" descr="C:\Users\MinhTuuu\Desktop\TTN\18.png"/>
                     <pic:cNvPicPr>
                       <a:picLocks noChangeAspect="1" noChangeArrowheads="1"/>
                     </pic:cNvPicPr>
@@ -21877,26 +22098,45 @@
         <w:spacing w:before="0" w:beforeAutospacing="0" w:after="160" w:afterAutospacing="0" w:line="259" w:lineRule="auto"/>
         <w:jc w:val="both"/>
       </w:pPr>
-      <w:r>
-        <w:t>Khi đúng PIN cũ, hệ thống yêu cầu bạn nhập mã PIN mới vào</w:t>
-      </w:r>
-    </w:p>
-    <w:p>
-      <w:pPr>
+    </w:p>
+    <w:p>
+      <w:pPr>
+        <w:pStyle w:val="Heading3"/>
+      </w:pPr>
+      <w:bookmarkStart w:id="155" w:name="_Toc419024725"/>
+      <w:r>
+        <w:lastRenderedPageBreak/>
+        <w:t xml:space="preserve">7.3.3 </w:t>
+      </w:r>
+      <w:r>
+        <w:t>Rút tiền</w:t>
+      </w:r>
+      <w:bookmarkEnd w:id="154"/>
+      <w:bookmarkEnd w:id="155"/>
+    </w:p>
+    <w:p>
+      <w:pPr>
+        <w:pStyle w:val="ListParagraph"/>
         <w:spacing w:before="0" w:beforeAutospacing="0" w:after="160" w:afterAutospacing="0" w:line="259" w:lineRule="auto"/>
-        <w:jc w:val="both"/>
+        <w:ind w:left="1080" w:firstLine="0"/>
+        <w:jc w:val="left"/>
+        <w:rPr>
+          <w:sz w:val="24"/>
+          <w:szCs w:val="24"/>
+        </w:rPr>
       </w:pPr>
       <w:r>
         <w:rPr>
           <w:noProof/>
-          <w:lang w:val="vi-VN" w:eastAsia="vi-VN"/>
-        </w:rPr>
-        <w:lastRenderedPageBreak/>
+          <w:sz w:val="24"/>
+          <w:szCs w:val="24"/>
+          <w:lang w:eastAsia="en-US"/>
+        </w:rPr>
         <w:drawing>
-          <wp:inline distT="0" distB="0" distL="0" distR="0" wp14:anchorId="31BA058F" wp14:editId="48741198">
+          <wp:inline distT="0" distB="0" distL="0" distR="0" wp14:anchorId="6205E49E" wp14:editId="1720691A">
             <wp:extent cx="6332220" cy="6332220"/>
             <wp:effectExtent l="0" t="0" r="0" b="0"/>
-            <wp:docPr id="35" name="Picture 35" descr="C:\Users\MinhTuuu\Desktop\TTN\17.png"/>
+            <wp:docPr id="39" name="Picture 39" descr="C:\Users\MinhTuuu\Desktop\TTN\9.png"/>
             <wp:cNvGraphicFramePr>
               <a:graphicFrameLocks xmlns:a="http://schemas.openxmlformats.org/drawingml/2006/main" noChangeAspect="1"/>
             </wp:cNvGraphicFramePr>
@@ -21904,7 +22144,7 @@
               <a:graphicData uri="http://schemas.openxmlformats.org/drawingml/2006/picture">
                 <pic:pic xmlns:pic="http://schemas.openxmlformats.org/drawingml/2006/picture">
                   <pic:nvPicPr>
-                    <pic:cNvPr id="0" name="Picture 22" descr="C:\Users\MinhTuuu\Desktop\TTN\17.png"/>
+                    <pic:cNvPr id="0" name="Picture 26" descr="C:\Users\MinhTuuu\Desktop\TTN\9.png"/>
                     <pic:cNvPicPr>
                       <a:picLocks noChangeAspect="1" noChangeArrowheads="1"/>
                     </pic:cNvPicPr>
@@ -21944,29 +22184,42 @@
     </w:p>
     <w:p>
       <w:pPr>
-        <w:spacing w:before="0" w:beforeAutospacing="0" w:after="160" w:afterAutospacing="0" w:line="259" w:lineRule="auto"/>
-        <w:jc w:val="both"/>
-      </w:pPr>
-      <w:r>
-        <w:t>Tiếp theo, hệ thống sẽ yêu cầu bạn xác nhận mật khẩu bạn vừa nhập</w:t>
-      </w:r>
-    </w:p>
-    <w:p>
-      <w:pPr>
-        <w:spacing w:before="0" w:beforeAutospacing="0" w:after="160" w:afterAutospacing="0" w:line="259" w:lineRule="auto"/>
-        <w:jc w:val="both"/>
-      </w:pPr>
-      <w:r>
-        <w:rPr>
+        <w:ind w:left="360"/>
+        <w:jc w:val="left"/>
+        <w:rPr>
+          <w:sz w:val="24"/>
+          <w:szCs w:val="24"/>
+        </w:rPr>
+      </w:pPr>
+      <w:r>
+        <w:rPr>
+          <w:sz w:val="24"/>
+          <w:szCs w:val="24"/>
+        </w:rPr>
+        <w:t>Khi bạn chọn số tiền khác.</w:t>
+      </w:r>
+    </w:p>
+    <w:p>
+      <w:pPr>
+        <w:ind w:left="360"/>
+        <w:jc w:val="left"/>
+        <w:rPr>
+          <w:rStyle w:val="Heading3Char"/>
+        </w:rPr>
+      </w:pPr>
+      <w:bookmarkStart w:id="156" w:name="_Toc419024726"/>
+      <w:r>
+        <w:rPr>
+          <w:rStyle w:val="Heading3Char"/>
           <w:noProof/>
-          <w:lang w:val="vi-VN" w:eastAsia="vi-VN"/>
+          <w:lang w:eastAsia="en-US"/>
         </w:rPr>
         <w:lastRenderedPageBreak/>
         <w:drawing>
-          <wp:inline distT="0" distB="0" distL="0" distR="0" wp14:anchorId="27D3DB79" wp14:editId="05976FFA">
+          <wp:inline distT="0" distB="0" distL="0" distR="0" wp14:anchorId="516CCCE8" wp14:editId="55FDBE8A">
             <wp:extent cx="6332220" cy="6332220"/>
             <wp:effectExtent l="0" t="0" r="0" b="0"/>
-            <wp:docPr id="36" name="Picture 36" descr="C:\Users\MinhTuuu\Desktop\TTN\17.png"/>
+            <wp:docPr id="40" name="Picture 40" descr="C:\Users\MinhTuuu\Desktop\TTN\10.png"/>
             <wp:cNvGraphicFramePr>
               <a:graphicFrameLocks xmlns:a="http://schemas.openxmlformats.org/drawingml/2006/main" noChangeAspect="1"/>
             </wp:cNvGraphicFramePr>
@@ -21974,159 +22227,7 @@
               <a:graphicData uri="http://schemas.openxmlformats.org/drawingml/2006/picture">
                 <pic:pic xmlns:pic="http://schemas.openxmlformats.org/drawingml/2006/picture">
                   <pic:nvPicPr>
-                    <pic:cNvPr id="0" name="Picture 23" descr="C:\Users\MinhTuuu\Desktop\TTN\17.png"/>
-                    <pic:cNvPicPr>
-                      <a:picLocks noChangeAspect="1" noChangeArrowheads="1"/>
-                    </pic:cNvPicPr>
-                  </pic:nvPicPr>
-                  <pic:blipFill>
-                    <a:blip r:embed="rId50">
-                      <a:extLst>
-                        <a:ext uri="{28A0092B-C50C-407E-A947-70E740481C1C}">
-                          <a14:useLocalDpi xmlns:a14="http://schemas.microsoft.com/office/drawing/2010/main" val="0"/>
-                        </a:ext>
-                      </a:extLst>
-                    </a:blip>
-                    <a:srcRect/>
-                    <a:stretch>
-                      <a:fillRect/>
-                    </a:stretch>
-                  </pic:blipFill>
-                  <pic:spPr bwMode="auto">
-                    <a:xfrm>
-                      <a:off x="0" y="0"/>
-                      <a:ext cx="6332220" cy="6332220"/>
-                    </a:xfrm>
-                    <a:prstGeom prst="rect">
-                      <a:avLst/>
-                    </a:prstGeom>
-                    <a:noFill/>
-                    <a:ln>
-                      <a:noFill/>
-                    </a:ln>
-                  </pic:spPr>
-                </pic:pic>
-              </a:graphicData>
-            </a:graphic>
-          </wp:inline>
-        </w:drawing>
-      </w:r>
-    </w:p>
-    <w:p>
-      <w:pPr>
-        <w:spacing w:before="0" w:beforeAutospacing="0" w:after="160" w:afterAutospacing="0" w:line="259" w:lineRule="auto"/>
-        <w:jc w:val="both"/>
-      </w:pPr>
-      <w:r>
-        <w:t>Nếu sai hệ thống yêu cầu bạn xác nhận lại mật khẩu</w:t>
-      </w:r>
-    </w:p>
-    <w:p>
-      <w:pPr>
-        <w:spacing w:before="0" w:beforeAutospacing="0" w:after="160" w:afterAutospacing="0" w:line="259" w:lineRule="auto"/>
-        <w:jc w:val="both"/>
-      </w:pPr>
-      <w:r>
-        <w:rPr>
-          <w:noProof/>
-          <w:lang w:val="vi-VN" w:eastAsia="vi-VN"/>
-        </w:rPr>
-        <w:lastRenderedPageBreak/>
-        <w:drawing>
-          <wp:inline distT="0" distB="0" distL="0" distR="0" wp14:anchorId="1DAF7415" wp14:editId="6F050E30">
-            <wp:extent cx="6332220" cy="6332220"/>
-            <wp:effectExtent l="0" t="0" r="0" b="0"/>
-            <wp:docPr id="37" name="Picture 37" descr="C:\Users\MinhTuuu\Desktop\TTN\16.png"/>
-            <wp:cNvGraphicFramePr>
-              <a:graphicFrameLocks xmlns:a="http://schemas.openxmlformats.org/drawingml/2006/main" noChangeAspect="1"/>
-            </wp:cNvGraphicFramePr>
-            <a:graphic xmlns:a="http://schemas.openxmlformats.org/drawingml/2006/main">
-              <a:graphicData uri="http://schemas.openxmlformats.org/drawingml/2006/picture">
-                <pic:pic xmlns:pic="http://schemas.openxmlformats.org/drawingml/2006/picture">
-                  <pic:nvPicPr>
-                    <pic:cNvPr id="0" name="Picture 24" descr="C:\Users\MinhTuuu\Desktop\TTN\16.png"/>
-                    <pic:cNvPicPr>
-                      <a:picLocks noChangeAspect="1" noChangeArrowheads="1"/>
-                    </pic:cNvPicPr>
-                  </pic:nvPicPr>
-                  <pic:blipFill>
-                    <a:blip r:embed="rId49">
-                      <a:extLst>
-                        <a:ext uri="{28A0092B-C50C-407E-A947-70E740481C1C}">
-                          <a14:useLocalDpi xmlns:a14="http://schemas.microsoft.com/office/drawing/2010/main" val="0"/>
-                        </a:ext>
-                      </a:extLst>
-                    </a:blip>
-                    <a:srcRect/>
-                    <a:stretch>
-                      <a:fillRect/>
-                    </a:stretch>
-                  </pic:blipFill>
-                  <pic:spPr bwMode="auto">
-                    <a:xfrm>
-                      <a:off x="0" y="0"/>
-                      <a:ext cx="6332220" cy="6332220"/>
-                    </a:xfrm>
-                    <a:prstGeom prst="rect">
-                      <a:avLst/>
-                    </a:prstGeom>
-                    <a:noFill/>
-                    <a:ln>
-                      <a:noFill/>
-                    </a:ln>
-                  </pic:spPr>
-                </pic:pic>
-              </a:graphicData>
-            </a:graphic>
-          </wp:inline>
-        </w:drawing>
-      </w:r>
-    </w:p>
-    <w:p>
-      <w:pPr>
-        <w:spacing w:before="0" w:beforeAutospacing="0" w:after="160" w:afterAutospacing="0" w:line="259" w:lineRule="auto"/>
-        <w:jc w:val="both"/>
-      </w:pPr>
-      <w:r>
-        <w:t xml:space="preserve">Nếu đúng hệ thống đưa ra thông báo </w:t>
-      </w:r>
-      <w:r>
-        <w:t xml:space="preserve">mã </w:t>
-      </w:r>
-      <w:r>
-        <w:t>PIN</w:t>
-      </w:r>
-      <w:r>
-        <w:t xml:space="preserve"> của</w:t>
-      </w:r>
-      <w:r>
-        <w:t xml:space="preserve"> bạn được thay đổi thành công</w:t>
-      </w:r>
-    </w:p>
-    <w:p>
-      <w:pPr>
-        <w:spacing w:before="0" w:beforeAutospacing="0" w:after="160" w:afterAutospacing="0" w:line="259" w:lineRule="auto"/>
-        <w:jc w:val="both"/>
-      </w:pPr>
-      <w:r>
-        <w:rPr>
-          <w:noProof/>
-          <w:lang w:val="vi-VN" w:eastAsia="vi-VN"/>
-        </w:rPr>
-        <w:lastRenderedPageBreak/>
-        <w:drawing>
-          <wp:inline distT="0" distB="0" distL="0" distR="0" wp14:anchorId="2FFE28FF" wp14:editId="4477854B">
-            <wp:extent cx="6332220" cy="6332220"/>
-            <wp:effectExtent l="0" t="0" r="0" b="0"/>
-            <wp:docPr id="38" name="Picture 38" descr="C:\Users\MinhTuuu\Desktop\TTN\18.png"/>
-            <wp:cNvGraphicFramePr>
-              <a:graphicFrameLocks xmlns:a="http://schemas.openxmlformats.org/drawingml/2006/main" noChangeAspect="1"/>
-            </wp:cNvGraphicFramePr>
-            <a:graphic xmlns:a="http://schemas.openxmlformats.org/drawingml/2006/main">
-              <a:graphicData uri="http://schemas.openxmlformats.org/drawingml/2006/picture">
-                <pic:pic xmlns:pic="http://schemas.openxmlformats.org/drawingml/2006/picture">
-                  <pic:nvPicPr>
-                    <pic:cNvPr id="0" name="Picture 25" descr="C:\Users\MinhTuuu\Desktop\TTN\18.png"/>
+                    <pic:cNvPr id="0" name="Picture 27" descr="C:\Users\MinhTuuu\Desktop\TTN\10.png"/>
                     <pic:cNvPicPr>
                       <a:picLocks noChangeAspect="1" noChangeArrowheads="1"/>
                     </pic:cNvPicPr>
@@ -22163,51 +22264,68 @@
           </wp:inline>
         </w:drawing>
       </w:r>
-    </w:p>
-    <w:p>
-      <w:pPr>
-        <w:spacing w:before="0" w:beforeAutospacing="0" w:after="160" w:afterAutospacing="0" w:line="259" w:lineRule="auto"/>
-        <w:jc w:val="both"/>
-      </w:pPr>
+      <w:bookmarkEnd w:id="156"/>
     </w:p>
     <w:p>
       <w:pPr>
         <w:pStyle w:val="Heading3"/>
       </w:pPr>
-      <w:bookmarkStart w:id="155" w:name="_Toc419024725"/>
-      <w:r>
+      <w:bookmarkStart w:id="157" w:name="_Toc419024727"/>
+      <w:r>
+        <w:rPr>
+          <w:rStyle w:val="Heading3Char"/>
+          <w:bCs/>
+        </w:rPr>
+        <w:t xml:space="preserve">7.3.4 </w:t>
+      </w:r>
+      <w:r>
+        <w:rPr>
+          <w:rStyle w:val="Heading3Char"/>
+          <w:bCs/>
+        </w:rPr>
+        <w:t>Chuyển tiền</w:t>
+      </w:r>
+      <w:bookmarkEnd w:id="157"/>
+    </w:p>
+    <w:p>
+      <w:pPr>
+        <w:ind w:left="720"/>
+        <w:jc w:val="left"/>
+        <w:rPr>
+          <w:sz w:val="24"/>
+          <w:szCs w:val="24"/>
+        </w:rPr>
+      </w:pPr>
+      <w:r>
+        <w:rPr>
+          <w:sz w:val="24"/>
+          <w:szCs w:val="24"/>
+        </w:rPr>
+        <w:t>Bạn phải nhập ID người nhận</w:t>
+      </w:r>
+    </w:p>
+    <w:p>
+      <w:pPr>
+        <w:ind w:left="720"/>
+        <w:jc w:val="left"/>
+        <w:rPr>
+          <w:sz w:val="24"/>
+          <w:szCs w:val="24"/>
+        </w:rPr>
+      </w:pPr>
+      <w:r>
+        <w:rPr>
+          <w:noProof/>
+          <w:sz w:val="24"/>
+          <w:szCs w:val="24"/>
+          <w:lang w:eastAsia="en-US"/>
+        </w:rPr>
         <w:lastRenderedPageBreak/>
-        <w:t xml:space="preserve">7.3.3 </w:t>
-      </w:r>
-      <w:r>
-        <w:t>Rút tiền</w:t>
-      </w:r>
-      <w:bookmarkEnd w:id="154"/>
-      <w:bookmarkEnd w:id="155"/>
-    </w:p>
-    <w:p>
-      <w:pPr>
-        <w:pStyle w:val="ListParagraph"/>
-        <w:spacing w:before="0" w:beforeAutospacing="0" w:after="160" w:afterAutospacing="0" w:line="259" w:lineRule="auto"/>
-        <w:ind w:left="1080" w:firstLine="0"/>
-        <w:jc w:val="left"/>
-        <w:rPr>
-          <w:sz w:val="24"/>
-          <w:szCs w:val="24"/>
-        </w:rPr>
-      </w:pPr>
-      <w:r>
-        <w:rPr>
-          <w:noProof/>
-          <w:sz w:val="24"/>
-          <w:szCs w:val="24"/>
-          <w:lang w:val="vi-VN" w:eastAsia="vi-VN"/>
-        </w:rPr>
         <w:drawing>
-          <wp:inline distT="0" distB="0" distL="0" distR="0" wp14:anchorId="6205E49E" wp14:editId="1720691A">
+          <wp:inline distT="0" distB="0" distL="0" distR="0" wp14:anchorId="7BD10BA8" wp14:editId="1DB93647">
             <wp:extent cx="6332220" cy="6332220"/>
             <wp:effectExtent l="0" t="0" r="0" b="0"/>
-            <wp:docPr id="39" name="Picture 39" descr="C:\Users\MinhTuuu\Desktop\TTN\9.png"/>
+            <wp:docPr id="41" name="Picture 41" descr="C:\Users\MinhTuuu\Desktop\TTN\12.png"/>
             <wp:cNvGraphicFramePr>
               <a:graphicFrameLocks xmlns:a="http://schemas.openxmlformats.org/drawingml/2006/main" noChangeAspect="1"/>
             </wp:cNvGraphicFramePr>
@@ -22215,7 +22333,7 @@
               <a:graphicData uri="http://schemas.openxmlformats.org/drawingml/2006/picture">
                 <pic:pic xmlns:pic="http://schemas.openxmlformats.org/drawingml/2006/picture">
                   <pic:nvPicPr>
-                    <pic:cNvPr id="0" name="Picture 26" descr="C:\Users\MinhTuuu\Desktop\TTN\9.png"/>
+                    <pic:cNvPr id="0" name="Picture 28" descr="C:\Users\MinhTuuu\Desktop\TTN\12.png"/>
                     <pic:cNvPicPr>
                       <a:picLocks noChangeAspect="1" noChangeArrowheads="1"/>
                     </pic:cNvPicPr>
@@ -22267,30 +22385,28 @@
           <w:sz w:val="24"/>
           <w:szCs w:val="24"/>
         </w:rPr>
-        <w:t>Khi bạn chọn số tiền khác.</w:t>
-      </w:r>
-    </w:p>
-    <w:p>
-      <w:pPr>
-        <w:ind w:left="360"/>
-        <w:jc w:val="left"/>
-        <w:rPr>
-          <w:rStyle w:val="Heading3Char"/>
-        </w:rPr>
-      </w:pPr>
-      <w:bookmarkStart w:id="156" w:name="_Toc419024726"/>
-      <w:r>
-        <w:rPr>
-          <w:rStyle w:val="Heading3Char"/>
+        <w:lastRenderedPageBreak/>
+        <w:t>Hệ thống sẽ đưa ra thông tin người bạn muốn gửi và hỏi bạn có tiếp tục không?</w:t>
+      </w:r>
+      <w:r>
+        <w:rPr>
+          <w:sz w:val="24"/>
+          <w:szCs w:val="24"/>
+        </w:rPr>
+        <w:tab/>
+      </w:r>
+      <w:r>
+        <w:rPr>
           <w:noProof/>
-          <w:lang w:val="vi-VN" w:eastAsia="vi-VN"/>
-        </w:rPr>
-        <w:lastRenderedPageBreak/>
+          <w:sz w:val="24"/>
+          <w:szCs w:val="24"/>
+          <w:lang w:eastAsia="en-US"/>
+        </w:rPr>
         <w:drawing>
-          <wp:inline distT="0" distB="0" distL="0" distR="0" wp14:anchorId="516CCCE8" wp14:editId="55FDBE8A">
+          <wp:inline distT="0" distB="0" distL="0" distR="0" wp14:anchorId="6563FA36" wp14:editId="4782E134">
             <wp:extent cx="6332220" cy="6332220"/>
             <wp:effectExtent l="0" t="0" r="0" b="0"/>
-            <wp:docPr id="40" name="Picture 40" descr="C:\Users\MinhTuuu\Desktop\TTN\10.png"/>
+            <wp:docPr id="42" name="Picture 42" descr="C:\Users\MinhTuuu\Desktop\TTN\13.png"/>
             <wp:cNvGraphicFramePr>
               <a:graphicFrameLocks xmlns:a="http://schemas.openxmlformats.org/drawingml/2006/main" noChangeAspect="1"/>
             </wp:cNvGraphicFramePr>
@@ -22298,113 +22414,7 @@
               <a:graphicData uri="http://schemas.openxmlformats.org/drawingml/2006/picture">
                 <pic:pic xmlns:pic="http://schemas.openxmlformats.org/drawingml/2006/picture">
                   <pic:nvPicPr>
-                    <pic:cNvPr id="0" name="Picture 27" descr="C:\Users\MinhTuuu\Desktop\TTN\10.png"/>
-                    <pic:cNvPicPr>
-                      <a:picLocks noChangeAspect="1" noChangeArrowheads="1"/>
-                    </pic:cNvPicPr>
-                  </pic:nvPicPr>
-                  <pic:blipFill>
-                    <a:blip r:embed="rId11">
-                      <a:extLst>
-                        <a:ext uri="{28A0092B-C50C-407E-A947-70E740481C1C}">
-                          <a14:useLocalDpi xmlns:a14="http://schemas.microsoft.com/office/drawing/2010/main" val="0"/>
-                        </a:ext>
-                      </a:extLst>
-                    </a:blip>
-                    <a:srcRect/>
-                    <a:stretch>
-                      <a:fillRect/>
-                    </a:stretch>
-                  </pic:blipFill>
-                  <pic:spPr bwMode="auto">
-                    <a:xfrm>
-                      <a:off x="0" y="0"/>
-                      <a:ext cx="6332220" cy="6332220"/>
-                    </a:xfrm>
-                    <a:prstGeom prst="rect">
-                      <a:avLst/>
-                    </a:prstGeom>
-                    <a:noFill/>
-                    <a:ln>
-                      <a:noFill/>
-                    </a:ln>
-                  </pic:spPr>
-                </pic:pic>
-              </a:graphicData>
-            </a:graphic>
-          </wp:inline>
-        </w:drawing>
-      </w:r>
-      <w:bookmarkEnd w:id="156"/>
-    </w:p>
-    <w:p>
-      <w:pPr>
-        <w:pStyle w:val="Heading3"/>
-      </w:pPr>
-      <w:bookmarkStart w:id="157" w:name="_Toc419024727"/>
-      <w:r>
-        <w:rPr>
-          <w:rStyle w:val="Heading3Char"/>
-          <w:bCs/>
-        </w:rPr>
-        <w:t xml:space="preserve">7.3.4 </w:t>
-      </w:r>
-      <w:r>
-        <w:rPr>
-          <w:rStyle w:val="Heading3Char"/>
-          <w:bCs/>
-        </w:rPr>
-        <w:t>Chuyển tiền</w:t>
-      </w:r>
-      <w:bookmarkEnd w:id="157"/>
-    </w:p>
-    <w:p>
-      <w:pPr>
-        <w:ind w:left="720"/>
-        <w:jc w:val="left"/>
-        <w:rPr>
-          <w:sz w:val="24"/>
-          <w:szCs w:val="24"/>
-        </w:rPr>
-      </w:pPr>
-      <w:r>
-        <w:rPr>
-          <w:sz w:val="24"/>
-          <w:szCs w:val="24"/>
-        </w:rPr>
-        <w:t>Bạn phải nhập ID người nhận</w:t>
-      </w:r>
-    </w:p>
-    <w:p>
-      <w:pPr>
-        <w:ind w:left="720"/>
-        <w:jc w:val="left"/>
-        <w:rPr>
-          <w:sz w:val="24"/>
-          <w:szCs w:val="24"/>
-        </w:rPr>
-      </w:pPr>
-      <w:r>
-        <w:rPr>
-          <w:noProof/>
-          <w:sz w:val="24"/>
-          <w:szCs w:val="24"/>
-          <w:lang w:val="vi-VN" w:eastAsia="vi-VN"/>
-        </w:rPr>
-        <w:lastRenderedPageBreak/>
-        <w:drawing>
-          <wp:inline distT="0" distB="0" distL="0" distR="0" wp14:anchorId="7BD10BA8" wp14:editId="1DB93647">
-            <wp:extent cx="6332220" cy="6332220"/>
-            <wp:effectExtent l="0" t="0" r="0" b="0"/>
-            <wp:docPr id="41" name="Picture 41" descr="C:\Users\MinhTuuu\Desktop\TTN\12.png"/>
-            <wp:cNvGraphicFramePr>
-              <a:graphicFrameLocks xmlns:a="http://schemas.openxmlformats.org/drawingml/2006/main" noChangeAspect="1"/>
-            </wp:cNvGraphicFramePr>
-            <a:graphic xmlns:a="http://schemas.openxmlformats.org/drawingml/2006/main">
-              <a:graphicData uri="http://schemas.openxmlformats.org/drawingml/2006/picture">
-                <pic:pic xmlns:pic="http://schemas.openxmlformats.org/drawingml/2006/picture">
-                  <pic:nvPicPr>
-                    <pic:cNvPr id="0" name="Picture 28" descr="C:\Users\MinhTuuu\Desktop\TTN\12.png"/>
+                    <pic:cNvPr id="0" name="Picture 29" descr="C:\Users\MinhTuuu\Desktop\TTN\13.png"/>
                     <pic:cNvPicPr>
                       <a:picLocks noChangeAspect="1" noChangeArrowheads="1"/>
                     </pic:cNvPicPr>
@@ -22456,28 +22466,37 @@
           <w:sz w:val="24"/>
           <w:szCs w:val="24"/>
         </w:rPr>
+        <w:t>Sau đó bạn nhập số tiền muốn gửi rồi bấ</w:t>
+      </w:r>
+      <w:r>
+        <w:rPr>
+          <w:sz w:val="24"/>
+          <w:szCs w:val="24"/>
+        </w:rPr>
+        <w:t>m Tiếp Tục</w:t>
+      </w:r>
+    </w:p>
+    <w:p>
+      <w:pPr>
+        <w:jc w:val="left"/>
+        <w:rPr>
+          <w:sz w:val="24"/>
+          <w:szCs w:val="24"/>
+        </w:rPr>
+      </w:pPr>
+      <w:r>
+        <w:rPr>
+          <w:noProof/>
+          <w:sz w:val="24"/>
+          <w:szCs w:val="24"/>
+          <w:lang w:eastAsia="en-US"/>
+        </w:rPr>
         <w:lastRenderedPageBreak/>
-        <w:t>Hệ thống sẽ đưa ra thông tin người bạn muốn gửi và hỏi bạn có tiếp tục không?</w:t>
-      </w:r>
-      <w:r>
-        <w:rPr>
-          <w:sz w:val="24"/>
-          <w:szCs w:val="24"/>
-        </w:rPr>
-        <w:tab/>
-      </w:r>
-      <w:r>
-        <w:rPr>
-          <w:noProof/>
-          <w:sz w:val="24"/>
-          <w:szCs w:val="24"/>
-          <w:lang w:val="vi-VN" w:eastAsia="vi-VN"/>
-        </w:rPr>
         <w:drawing>
-          <wp:inline distT="0" distB="0" distL="0" distR="0" wp14:anchorId="6563FA36" wp14:editId="4782E134">
+          <wp:inline distT="0" distB="0" distL="0" distR="0" wp14:anchorId="03065DD6" wp14:editId="264A9B55">
             <wp:extent cx="6332220" cy="6332220"/>
             <wp:effectExtent l="0" t="0" r="0" b="0"/>
-            <wp:docPr id="42" name="Picture 42" descr="C:\Users\MinhTuuu\Desktop\TTN\13.png"/>
+            <wp:docPr id="43" name="Picture 43" descr="C:\Users\MinhTuuu\Desktop\TTN\14.png"/>
             <wp:cNvGraphicFramePr>
               <a:graphicFrameLocks xmlns:a="http://schemas.openxmlformats.org/drawingml/2006/main" noChangeAspect="1"/>
             </wp:cNvGraphicFramePr>
@@ -22485,7 +22504,7 @@
               <a:graphicData uri="http://schemas.openxmlformats.org/drawingml/2006/picture">
                 <pic:pic xmlns:pic="http://schemas.openxmlformats.org/drawingml/2006/picture">
                   <pic:nvPicPr>
-                    <pic:cNvPr id="0" name="Picture 29" descr="C:\Users\MinhTuuu\Desktop\TTN\13.png"/>
+                    <pic:cNvPr id="0" name="Picture 30" descr="C:\Users\MinhTuuu\Desktop\TTN\14.png"/>
                     <pic:cNvPicPr>
                       <a:picLocks noChangeAspect="1" noChangeArrowheads="1"/>
                     </pic:cNvPicPr>
@@ -22525,7 +22544,23 @@
     </w:p>
     <w:p>
       <w:pPr>
-        <w:ind w:left="360"/>
+        <w:pStyle w:val="Heading3"/>
+      </w:pPr>
+      <w:bookmarkStart w:id="158" w:name="_Toc414290232"/>
+      <w:bookmarkStart w:id="159" w:name="_Toc419024728"/>
+      <w:r>
+        <w:lastRenderedPageBreak/>
+        <w:t xml:space="preserve">7.3.5 </w:t>
+      </w:r>
+      <w:r>
+        <w:t>Xem lịch sử giao dịch</w:t>
+      </w:r>
+      <w:bookmarkEnd w:id="158"/>
+      <w:bookmarkEnd w:id="159"/>
+    </w:p>
+    <w:p>
+      <w:pPr>
+        <w:spacing w:before="0" w:beforeAutospacing="0" w:after="160" w:afterAutospacing="0" w:line="259" w:lineRule="auto"/>
         <w:jc w:val="left"/>
         <w:rPr>
           <w:sz w:val="24"/>
@@ -22534,40 +22569,16 @@
       </w:pPr>
       <w:r>
         <w:rPr>
-          <w:sz w:val="24"/>
-          <w:szCs w:val="24"/>
-        </w:rPr>
-        <w:t>Sau đó bạn nhập số tiền muốn gửi rồi bấ</w:t>
-      </w:r>
-      <w:r>
-        <w:rPr>
-          <w:sz w:val="24"/>
-          <w:szCs w:val="24"/>
-        </w:rPr>
-        <w:t>m Tiếp Tục</w:t>
-      </w:r>
-    </w:p>
-    <w:p>
-      <w:pPr>
-        <w:jc w:val="left"/>
-        <w:rPr>
-          <w:sz w:val="24"/>
-          <w:szCs w:val="24"/>
-        </w:rPr>
-      </w:pPr>
-      <w:r>
-        <w:rPr>
           <w:noProof/>
           <w:sz w:val="24"/>
           <w:szCs w:val="24"/>
-          <w:lang w:val="vi-VN" w:eastAsia="vi-VN"/>
-        </w:rPr>
-        <w:lastRenderedPageBreak/>
+          <w:lang w:eastAsia="en-US"/>
+        </w:rPr>
         <w:drawing>
-          <wp:inline distT="0" distB="0" distL="0" distR="0" wp14:anchorId="03065DD6" wp14:editId="264A9B55">
+          <wp:inline distT="0" distB="0" distL="0" distR="0">
             <wp:extent cx="6332220" cy="6332220"/>
             <wp:effectExtent l="0" t="0" r="0" b="0"/>
-            <wp:docPr id="43" name="Picture 43" descr="C:\Users\MinhTuuu\Desktop\TTN\14.png"/>
+            <wp:docPr id="45" name="Picture 45" descr="C:\Users\MinhTuuu\Desktop\TTN\11.png"/>
             <wp:cNvGraphicFramePr>
               <a:graphicFrameLocks xmlns:a="http://schemas.openxmlformats.org/drawingml/2006/main" noChangeAspect="1"/>
             </wp:cNvGraphicFramePr>
@@ -22575,7 +22586,7 @@
               <a:graphicData uri="http://schemas.openxmlformats.org/drawingml/2006/picture">
                 <pic:pic xmlns:pic="http://schemas.openxmlformats.org/drawingml/2006/picture">
                   <pic:nvPicPr>
-                    <pic:cNvPr id="0" name="Picture 30" descr="C:\Users\MinhTuuu\Desktop\TTN\14.png"/>
+                    <pic:cNvPr id="0" name="Picture 32" descr="C:\Users\MinhTuuu\Desktop\TTN\11.png"/>
                     <pic:cNvPicPr>
                       <a:picLocks noChangeAspect="1" noChangeArrowheads="1"/>
                     </pic:cNvPicPr>
@@ -22615,19 +22626,20 @@
     </w:p>
     <w:p>
       <w:pPr>
-        <w:pStyle w:val="Heading3"/>
-      </w:pPr>
-      <w:bookmarkStart w:id="158" w:name="_Toc414290232"/>
-      <w:bookmarkStart w:id="159" w:name="_Toc419024728"/>
-      <w:r>
-        <w:lastRenderedPageBreak/>
-        <w:t xml:space="preserve">7.3.5 </w:t>
-      </w:r>
-      <w:r>
-        <w:t>Xem lịch sử giao dịch</w:t>
-      </w:r>
-      <w:bookmarkEnd w:id="158"/>
-      <w:bookmarkEnd w:id="159"/>
+        <w:ind w:left="360"/>
+        <w:jc w:val="left"/>
+        <w:rPr>
+          <w:sz w:val="24"/>
+          <w:szCs w:val="24"/>
+        </w:rPr>
+      </w:pPr>
+      <w:r>
+        <w:rPr>
+          <w:sz w:val="24"/>
+          <w:szCs w:val="24"/>
+        </w:rPr>
+        <w:t>Khi bạn chọn khoảng thời gian bạn muôn kiểm tra!</w:t>
+      </w:r>
     </w:p>
     <w:p>
       <w:pPr>
@@ -22643,13 +22655,14 @@
           <w:noProof/>
           <w:sz w:val="24"/>
           <w:szCs w:val="24"/>
-          <w:lang w:val="vi-VN" w:eastAsia="vi-VN"/>
-        </w:rPr>
+          <w:lang w:eastAsia="en-US"/>
+        </w:rPr>
+        <w:lastRenderedPageBreak/>
         <w:drawing>
           <wp:inline distT="0" distB="0" distL="0" distR="0">
             <wp:extent cx="6332220" cy="6332220"/>
             <wp:effectExtent l="0" t="0" r="0" b="0"/>
-            <wp:docPr id="45" name="Picture 45" descr="C:\Users\MinhTuuu\Desktop\TTN\11.png"/>
+            <wp:docPr id="46" name="Picture 46" descr="C:\Users\MinhTuuu\Desktop\TTN\19.png"/>
             <wp:cNvGraphicFramePr>
               <a:graphicFrameLocks xmlns:a="http://schemas.openxmlformats.org/drawingml/2006/main" noChangeAspect="1"/>
             </wp:cNvGraphicFramePr>
@@ -22657,7 +22670,7 @@
               <a:graphicData uri="http://schemas.openxmlformats.org/drawingml/2006/picture">
                 <pic:pic xmlns:pic="http://schemas.openxmlformats.org/drawingml/2006/picture">
                   <pic:nvPicPr>
-                    <pic:cNvPr id="0" name="Picture 32" descr="C:\Users\MinhTuuu\Desktop\TTN\11.png"/>
+                    <pic:cNvPr id="0" name="Picture 33" descr="C:\Users\MinhTuuu\Desktop\TTN\19.png"/>
                     <pic:cNvPicPr>
                       <a:picLocks noChangeAspect="1" noChangeArrowheads="1"/>
                     </pic:cNvPicPr>
@@ -22697,90 +22710,6 @@
     </w:p>
     <w:p>
       <w:pPr>
-        <w:ind w:left="360"/>
-        <w:jc w:val="left"/>
-        <w:rPr>
-          <w:sz w:val="24"/>
-          <w:szCs w:val="24"/>
-        </w:rPr>
-      </w:pPr>
-      <w:r>
-        <w:rPr>
-          <w:sz w:val="24"/>
-          <w:szCs w:val="24"/>
-        </w:rPr>
-        <w:t>Khi bạn chọn khoảng thời gian bạn muôn kiểm tra!</w:t>
-      </w:r>
-    </w:p>
-    <w:p>
-      <w:pPr>
-        <w:spacing w:before="0" w:beforeAutospacing="0" w:after="160" w:afterAutospacing="0" w:line="259" w:lineRule="auto"/>
-        <w:jc w:val="left"/>
-        <w:rPr>
-          <w:sz w:val="24"/>
-          <w:szCs w:val="24"/>
-        </w:rPr>
-      </w:pPr>
-      <w:r>
-        <w:rPr>
-          <w:noProof/>
-          <w:sz w:val="24"/>
-          <w:szCs w:val="24"/>
-          <w:lang w:val="vi-VN" w:eastAsia="vi-VN"/>
-        </w:rPr>
-        <w:lastRenderedPageBreak/>
-        <w:drawing>
-          <wp:inline distT="0" distB="0" distL="0" distR="0">
-            <wp:extent cx="6332220" cy="6332220"/>
-            <wp:effectExtent l="0" t="0" r="0" b="0"/>
-            <wp:docPr id="46" name="Picture 46" descr="C:\Users\MinhTuuu\Desktop\TTN\19.png"/>
-            <wp:cNvGraphicFramePr>
-              <a:graphicFrameLocks xmlns:a="http://schemas.openxmlformats.org/drawingml/2006/main" noChangeAspect="1"/>
-            </wp:cNvGraphicFramePr>
-            <a:graphic xmlns:a="http://schemas.openxmlformats.org/drawingml/2006/main">
-              <a:graphicData uri="http://schemas.openxmlformats.org/drawingml/2006/picture">
-                <pic:pic xmlns:pic="http://schemas.openxmlformats.org/drawingml/2006/picture">
-                  <pic:nvPicPr>
-                    <pic:cNvPr id="0" name="Picture 33" descr="C:\Users\MinhTuuu\Desktop\TTN\19.png"/>
-                    <pic:cNvPicPr>
-                      <a:picLocks noChangeAspect="1" noChangeArrowheads="1"/>
-                    </pic:cNvPicPr>
-                  </pic:nvPicPr>
-                  <pic:blipFill>
-                    <a:blip r:embed="rId57">
-                      <a:extLst>
-                        <a:ext uri="{28A0092B-C50C-407E-A947-70E740481C1C}">
-                          <a14:useLocalDpi xmlns:a14="http://schemas.microsoft.com/office/drawing/2010/main" val="0"/>
-                        </a:ext>
-                      </a:extLst>
-                    </a:blip>
-                    <a:srcRect/>
-                    <a:stretch>
-                      <a:fillRect/>
-                    </a:stretch>
-                  </pic:blipFill>
-                  <pic:spPr bwMode="auto">
-                    <a:xfrm>
-                      <a:off x="0" y="0"/>
-                      <a:ext cx="6332220" cy="6332220"/>
-                    </a:xfrm>
-                    <a:prstGeom prst="rect">
-                      <a:avLst/>
-                    </a:prstGeom>
-                    <a:noFill/>
-                    <a:ln>
-                      <a:noFill/>
-                    </a:ln>
-                  </pic:spPr>
-                </pic:pic>
-              </a:graphicData>
-            </a:graphic>
-          </wp:inline>
-        </w:drawing>
-      </w:r>
-    </w:p>
-    <w:p>
-      <w:pPr>
         <w:spacing w:before="0" w:beforeAutospacing="0" w:after="160" w:afterAutospacing="0" w:line="259" w:lineRule="auto"/>
         <w:ind w:left="1440" w:firstLine="0"/>
         <w:jc w:val="left"/>
@@ -22825,9 +22754,9 @@
       </w:pPr>
     </w:p>
     <w:sectPr>
-      <w:headerReference w:type="default" r:id="rId58"/>
-      <w:footerReference w:type="default" r:id="rId59"/>
-      <w:footerReference w:type="first" r:id="rId60"/>
+      <w:headerReference w:type="default" r:id="rId57"/>
+      <w:footerReference w:type="default" r:id="rId58"/>
+      <w:footerReference w:type="first" r:id="rId59"/>
       <w:pgSz w:w="12240" w:h="15840" w:code="1"/>
       <w:pgMar w:top="1134" w:right="1134" w:bottom="1134" w:left="1134" w:header="720" w:footer="0" w:gutter="0"/>
       <w:cols w:space="720"/>
@@ -22839,7 +22768,7 @@
 </file>
 
 <file path=word/endnotes.xml><?xml version="1.0" encoding="utf-8"?>
-<w:endnotes xmlns:wpc="http://schemas.microsoft.com/office/word/2010/wordprocessingCanvas" xmlns:mc="http://schemas.openxmlformats.org/markup-compatibility/2006" xmlns:o="urn:schemas-microsoft-com:office:office" xmlns:r="http://schemas.openxmlformats.org/officeDocument/2006/relationships" xmlns:m="http://schemas.openxmlformats.org/officeDocument/2006/math" xmlns:v="urn:schemas-microsoft-com:vml" xmlns:wp14="http://schemas.microsoft.com/office/word/2010/wordprocessingDrawing" xmlns:wp="http://schemas.openxmlformats.org/drawingml/2006/wordprocessingDrawing" xmlns:w10="urn:schemas-microsoft-com:office:word" xmlns:w="http://schemas.openxmlformats.org/wordprocessingml/2006/main" xmlns:w14="http://schemas.microsoft.com/office/word/2010/wordml" xmlns:wpg="http://schemas.microsoft.com/office/word/2010/wordprocessingGroup" xmlns:wpi="http://schemas.microsoft.com/office/word/2010/wordprocessingInk" xmlns:wne="http://schemas.microsoft.com/office/word/2006/wordml" xmlns:wps="http://schemas.microsoft.com/office/word/2010/wordprocessingShape" mc:Ignorable="w14 wp14">
+<w:endnotes xmlns:wpc="http://schemas.microsoft.com/office/word/2010/wordprocessingCanvas" xmlns:mc="http://schemas.openxmlformats.org/markup-compatibility/2006" xmlns:o="urn:schemas-microsoft-com:office:office" xmlns:r="http://schemas.openxmlformats.org/officeDocument/2006/relationships" xmlns:m="http://schemas.openxmlformats.org/officeDocument/2006/math" xmlns:v="urn:schemas-microsoft-com:vml" xmlns:wp14="http://schemas.microsoft.com/office/word/2010/wordprocessingDrawing" xmlns:wp="http://schemas.openxmlformats.org/drawingml/2006/wordprocessingDrawing" xmlns:w10="urn:schemas-microsoft-com:office:word" xmlns:w="http://schemas.openxmlformats.org/wordprocessingml/2006/main" xmlns:w14="http://schemas.microsoft.com/office/word/2010/wordml" xmlns:w15="http://schemas.microsoft.com/office/word/2012/wordml" xmlns:wpg="http://schemas.microsoft.com/office/word/2010/wordprocessingGroup" xmlns:wpi="http://schemas.microsoft.com/office/word/2010/wordprocessingInk" xmlns:wne="http://schemas.microsoft.com/office/word/2006/wordml" xmlns:wps="http://schemas.microsoft.com/office/word/2010/wordprocessingShape" mc:Ignorable="w14 w15 wp14">
   <w:endnote w:type="separator" w:id="-1">
     <w:p>
       <w:pPr>
@@ -22864,7 +22793,7 @@
 </file>
 
 <file path=word/footer1.xml><?xml version="1.0" encoding="utf-8"?>
-<w:ftr xmlns:wpc="http://schemas.microsoft.com/office/word/2010/wordprocessingCanvas" xmlns:mc="http://schemas.openxmlformats.org/markup-compatibility/2006" xmlns:o="urn:schemas-microsoft-com:office:office" xmlns:r="http://schemas.openxmlformats.org/officeDocument/2006/relationships" xmlns:m="http://schemas.openxmlformats.org/officeDocument/2006/math" xmlns:v="urn:schemas-microsoft-com:vml" xmlns:wp14="http://schemas.microsoft.com/office/word/2010/wordprocessingDrawing" xmlns:wp="http://schemas.openxmlformats.org/drawingml/2006/wordprocessingDrawing" xmlns:w10="urn:schemas-microsoft-com:office:word" xmlns:w="http://schemas.openxmlformats.org/wordprocessingml/2006/main" xmlns:w14="http://schemas.microsoft.com/office/word/2010/wordml" xmlns:wpg="http://schemas.microsoft.com/office/word/2010/wordprocessingGroup" xmlns:wpi="http://schemas.microsoft.com/office/word/2010/wordprocessingInk" xmlns:wne="http://schemas.microsoft.com/office/word/2006/wordml" xmlns:wps="http://schemas.microsoft.com/office/word/2010/wordprocessingShape" mc:Ignorable="w14 wp14">
+<w:ftr xmlns:wpc="http://schemas.microsoft.com/office/word/2010/wordprocessingCanvas" xmlns:mc="http://schemas.openxmlformats.org/markup-compatibility/2006" xmlns:o="urn:schemas-microsoft-com:office:office" xmlns:r="http://schemas.openxmlformats.org/officeDocument/2006/relationships" xmlns:m="http://schemas.openxmlformats.org/officeDocument/2006/math" xmlns:v="urn:schemas-microsoft-com:vml" xmlns:wp14="http://schemas.microsoft.com/office/word/2010/wordprocessingDrawing" xmlns:wp="http://schemas.openxmlformats.org/drawingml/2006/wordprocessingDrawing" xmlns:w10="urn:schemas-microsoft-com:office:word" xmlns:w="http://schemas.openxmlformats.org/wordprocessingml/2006/main" xmlns:w14="http://schemas.microsoft.com/office/word/2010/wordml" xmlns:w15="http://schemas.microsoft.com/office/word/2012/wordml" xmlns:wpg="http://schemas.microsoft.com/office/word/2010/wordprocessingGroup" xmlns:wpi="http://schemas.microsoft.com/office/word/2010/wordprocessingInk" xmlns:wne="http://schemas.microsoft.com/office/word/2006/wordml" xmlns:wps="http://schemas.microsoft.com/office/word/2010/wordprocessingShape" mc:Ignorable="w14 w15 wp14">
   <w:p>
     <w:pPr>
       <w:pStyle w:val="Footer"/>
@@ -22917,7 +22846,7 @@
         <w:rFonts w:ascii="Cambria" w:hAnsi="Cambria"/>
         <w:noProof/>
       </w:rPr>
-      <w:t>4</w:t>
+      <w:t>7</w:t>
     </w:r>
     <w:r>
       <w:rPr>
@@ -22936,7 +22865,7 @@
 </file>
 
 <file path=word/footer2.xml><?xml version="1.0" encoding="utf-8"?>
-<w:ftr xmlns:wpc="http://schemas.microsoft.com/office/word/2010/wordprocessingCanvas" xmlns:mc="http://schemas.openxmlformats.org/markup-compatibility/2006" xmlns:o="urn:schemas-microsoft-com:office:office" xmlns:r="http://schemas.openxmlformats.org/officeDocument/2006/relationships" xmlns:m="http://schemas.openxmlformats.org/officeDocument/2006/math" xmlns:v="urn:schemas-microsoft-com:vml" xmlns:wp14="http://schemas.microsoft.com/office/word/2010/wordprocessingDrawing" xmlns:wp="http://schemas.openxmlformats.org/drawingml/2006/wordprocessingDrawing" xmlns:w10="urn:schemas-microsoft-com:office:word" xmlns:w="http://schemas.openxmlformats.org/wordprocessingml/2006/main" xmlns:w14="http://schemas.microsoft.com/office/word/2010/wordml" xmlns:wpg="http://schemas.microsoft.com/office/word/2010/wordprocessingGroup" xmlns:wpi="http://schemas.microsoft.com/office/word/2010/wordprocessingInk" xmlns:wne="http://schemas.microsoft.com/office/word/2006/wordml" xmlns:wps="http://schemas.microsoft.com/office/word/2010/wordprocessingShape" mc:Ignorable="w14 wp14">
+<w:ftr xmlns:wpc="http://schemas.microsoft.com/office/word/2010/wordprocessingCanvas" xmlns:mc="http://schemas.openxmlformats.org/markup-compatibility/2006" xmlns:o="urn:schemas-microsoft-com:office:office" xmlns:r="http://schemas.openxmlformats.org/officeDocument/2006/relationships" xmlns:m="http://schemas.openxmlformats.org/officeDocument/2006/math" xmlns:v="urn:schemas-microsoft-com:vml" xmlns:wp14="http://schemas.microsoft.com/office/word/2010/wordprocessingDrawing" xmlns:wp="http://schemas.openxmlformats.org/drawingml/2006/wordprocessingDrawing" xmlns:w10="urn:schemas-microsoft-com:office:word" xmlns:w="http://schemas.openxmlformats.org/wordprocessingml/2006/main" xmlns:w14="http://schemas.microsoft.com/office/word/2010/wordml" xmlns:w15="http://schemas.microsoft.com/office/word/2012/wordml" xmlns:wpg="http://schemas.microsoft.com/office/word/2010/wordprocessingGroup" xmlns:wpi="http://schemas.microsoft.com/office/word/2010/wordprocessingInk" xmlns:wne="http://schemas.microsoft.com/office/word/2006/wordml" xmlns:wps="http://schemas.microsoft.com/office/word/2010/wordprocessingShape" mc:Ignorable="w14 w15 wp14">
   <w:p>
     <w:pPr>
       <w:pStyle w:val="Footer"/>
@@ -22959,7 +22888,7 @@
 </file>
 
 <file path=word/footnotes.xml><?xml version="1.0" encoding="utf-8"?>
-<w:footnotes xmlns:wpc="http://schemas.microsoft.com/office/word/2010/wordprocessingCanvas" xmlns:mc="http://schemas.openxmlformats.org/markup-compatibility/2006" xmlns:o="urn:schemas-microsoft-com:office:office" xmlns:r="http://schemas.openxmlformats.org/officeDocument/2006/relationships" xmlns:m="http://schemas.openxmlformats.org/officeDocument/2006/math" xmlns:v="urn:schemas-microsoft-com:vml" xmlns:wp14="http://schemas.microsoft.com/office/word/2010/wordprocessingDrawing" xmlns:wp="http://schemas.openxmlformats.org/drawingml/2006/wordprocessingDrawing" xmlns:w10="urn:schemas-microsoft-com:office:word" xmlns:w="http://schemas.openxmlformats.org/wordprocessingml/2006/main" xmlns:w14="http://schemas.microsoft.com/office/word/2010/wordml" xmlns:wpg="http://schemas.microsoft.com/office/word/2010/wordprocessingGroup" xmlns:wpi="http://schemas.microsoft.com/office/word/2010/wordprocessingInk" xmlns:wne="http://schemas.microsoft.com/office/word/2006/wordml" xmlns:wps="http://schemas.microsoft.com/office/word/2010/wordprocessingShape" mc:Ignorable="w14 wp14">
+<w:footnotes xmlns:wpc="http://schemas.microsoft.com/office/word/2010/wordprocessingCanvas" xmlns:mc="http://schemas.openxmlformats.org/markup-compatibility/2006" xmlns:o="urn:schemas-microsoft-com:office:office" xmlns:r="http://schemas.openxmlformats.org/officeDocument/2006/relationships" xmlns:m="http://schemas.openxmlformats.org/officeDocument/2006/math" xmlns:v="urn:schemas-microsoft-com:vml" xmlns:wp14="http://schemas.microsoft.com/office/word/2010/wordprocessingDrawing" xmlns:wp="http://schemas.openxmlformats.org/drawingml/2006/wordprocessingDrawing" xmlns:w10="urn:schemas-microsoft-com:office:word" xmlns:w="http://schemas.openxmlformats.org/wordprocessingml/2006/main" xmlns:w14="http://schemas.microsoft.com/office/word/2010/wordml" xmlns:w15="http://schemas.microsoft.com/office/word/2012/wordml" xmlns:wpg="http://schemas.microsoft.com/office/word/2010/wordprocessingGroup" xmlns:wpi="http://schemas.microsoft.com/office/word/2010/wordprocessingInk" xmlns:wne="http://schemas.microsoft.com/office/word/2006/wordml" xmlns:wps="http://schemas.microsoft.com/office/word/2010/wordprocessingShape" mc:Ignorable="w14 w15 wp14">
   <w:footnote w:type="separator" w:id="-1">
     <w:p>
       <w:pPr>
@@ -22984,7 +22913,7 @@
 </file>
 
 <file path=word/header1.xml><?xml version="1.0" encoding="utf-8"?>
-<w:hdr xmlns:wpc="http://schemas.microsoft.com/office/word/2010/wordprocessingCanvas" xmlns:mc="http://schemas.openxmlformats.org/markup-compatibility/2006" xmlns:o="urn:schemas-microsoft-com:office:office" xmlns:r="http://schemas.openxmlformats.org/officeDocument/2006/relationships" xmlns:m="http://schemas.openxmlformats.org/officeDocument/2006/math" xmlns:v="urn:schemas-microsoft-com:vml" xmlns:wp14="http://schemas.microsoft.com/office/word/2010/wordprocessingDrawing" xmlns:wp="http://schemas.openxmlformats.org/drawingml/2006/wordprocessingDrawing" xmlns:w10="urn:schemas-microsoft-com:office:word" xmlns:w="http://schemas.openxmlformats.org/wordprocessingml/2006/main" xmlns:w14="http://schemas.microsoft.com/office/word/2010/wordml" xmlns:wpg="http://schemas.microsoft.com/office/word/2010/wordprocessingGroup" xmlns:wpi="http://schemas.microsoft.com/office/word/2010/wordprocessingInk" xmlns:wne="http://schemas.microsoft.com/office/word/2006/wordml" xmlns:wps="http://schemas.microsoft.com/office/word/2010/wordprocessingShape" mc:Ignorable="w14 wp14">
+<w:hdr xmlns:wpc="http://schemas.microsoft.com/office/word/2010/wordprocessingCanvas" xmlns:mc="http://schemas.openxmlformats.org/markup-compatibility/2006" xmlns:o="urn:schemas-microsoft-com:office:office" xmlns:r="http://schemas.openxmlformats.org/officeDocument/2006/relationships" xmlns:m="http://schemas.openxmlformats.org/officeDocument/2006/math" xmlns:v="urn:schemas-microsoft-com:vml" xmlns:wp14="http://schemas.microsoft.com/office/word/2010/wordprocessingDrawing" xmlns:wp="http://schemas.openxmlformats.org/drawingml/2006/wordprocessingDrawing" xmlns:w10="urn:schemas-microsoft-com:office:word" xmlns:w="http://schemas.openxmlformats.org/wordprocessingml/2006/main" xmlns:w14="http://schemas.microsoft.com/office/word/2010/wordml" xmlns:w15="http://schemas.microsoft.com/office/word/2012/wordml" xmlns:wpg="http://schemas.microsoft.com/office/word/2010/wordprocessingGroup" xmlns:wpi="http://schemas.microsoft.com/office/word/2010/wordprocessingInk" xmlns:wne="http://schemas.microsoft.com/office/word/2006/wordml" xmlns:wps="http://schemas.microsoft.com/office/word/2010/wordprocessingShape" mc:Ignorable="w14 w15 wp14">
   <w:p>
     <w:pPr>
       <w:pStyle w:val="Header"/>
@@ -23031,7 +22960,7 @@
 </file>
 
 <file path=word/numbering.xml><?xml version="1.0" encoding="utf-8"?>
-<w:numbering xmlns:wpc="http://schemas.microsoft.com/office/word/2010/wordprocessingCanvas" xmlns:mc="http://schemas.openxmlformats.org/markup-compatibility/2006" xmlns:o="urn:schemas-microsoft-com:office:office" xmlns:r="http://schemas.openxmlformats.org/officeDocument/2006/relationships" xmlns:m="http://schemas.openxmlformats.org/officeDocument/2006/math" xmlns:v="urn:schemas-microsoft-com:vml" xmlns:wp14="http://schemas.microsoft.com/office/word/2010/wordprocessingDrawing" xmlns:wp="http://schemas.openxmlformats.org/drawingml/2006/wordprocessingDrawing" xmlns:w10="urn:schemas-microsoft-com:office:word" xmlns:w="http://schemas.openxmlformats.org/wordprocessingml/2006/main" xmlns:w14="http://schemas.microsoft.com/office/word/2010/wordml" xmlns:wpg="http://schemas.microsoft.com/office/word/2010/wordprocessingGroup" xmlns:wpi="http://schemas.microsoft.com/office/word/2010/wordprocessingInk" xmlns:wne="http://schemas.microsoft.com/office/word/2006/wordml" xmlns:wps="http://schemas.microsoft.com/office/word/2010/wordprocessingShape" mc:Ignorable="w14 wp14">
+<w:numbering xmlns:wpc="http://schemas.microsoft.com/office/word/2010/wordprocessingCanvas" xmlns:mc="http://schemas.openxmlformats.org/markup-compatibility/2006" xmlns:o="urn:schemas-microsoft-com:office:office" xmlns:r="http://schemas.openxmlformats.org/officeDocument/2006/relationships" xmlns:m="http://schemas.openxmlformats.org/officeDocument/2006/math" xmlns:v="urn:schemas-microsoft-com:vml" xmlns:wp14="http://schemas.microsoft.com/office/word/2010/wordprocessingDrawing" xmlns:wp="http://schemas.openxmlformats.org/drawingml/2006/wordprocessingDrawing" xmlns:w10="urn:schemas-microsoft-com:office:word" xmlns:w="http://schemas.openxmlformats.org/wordprocessingml/2006/main" xmlns:w14="http://schemas.microsoft.com/office/word/2010/wordml" xmlns:w15="http://schemas.microsoft.com/office/word/2012/wordml" xmlns:wpg="http://schemas.microsoft.com/office/word/2010/wordprocessingGroup" xmlns:wpi="http://schemas.microsoft.com/office/word/2010/wordprocessingInk" xmlns:wne="http://schemas.microsoft.com/office/word/2006/wordml" xmlns:wps="http://schemas.microsoft.com/office/word/2010/wordprocessingShape" mc:Ignorable="w14 w15 wp14">
   <w:abstractNum w:abstractNumId="0">
     <w:nsid w:val="0179392D"/>
     <w:multiLevelType w:val="hybridMultilevel"/>
@@ -28025,7 +27954,7 @@
 </file>
 
 <file path=word/styles.xml><?xml version="1.0" encoding="utf-8"?>
-<w:styles xmlns:mc="http://schemas.openxmlformats.org/markup-compatibility/2006" xmlns:r="http://schemas.openxmlformats.org/officeDocument/2006/relationships" xmlns:w="http://schemas.openxmlformats.org/wordprocessingml/2006/main" xmlns:w14="http://schemas.microsoft.com/office/word/2010/wordml" mc:Ignorable="w14">
+<w:styles xmlns:mc="http://schemas.openxmlformats.org/markup-compatibility/2006" xmlns:r="http://schemas.openxmlformats.org/officeDocument/2006/relationships" xmlns:w="http://schemas.openxmlformats.org/wordprocessingml/2006/main" xmlns:w14="http://schemas.microsoft.com/office/word/2010/wordml" xmlns:w15="http://schemas.microsoft.com/office/word/2012/wordml" mc:Ignorable="w14 w15">
   <w:docDefaults>
     <w:rPrDefault>
       <w:rPr>
@@ -28035,144 +27964,378 @@
     </w:rPrDefault>
     <w:pPrDefault/>
   </w:docDefaults>
-  <w:latentStyles w:defLockedState="0" w:defUIPriority="99" w:defSemiHidden="1" w:defUnhideWhenUsed="1" w:defQFormat="0" w:count="267">
-    <w:lsdException w:name="Normal" w:semiHidden="0" w:uiPriority="0" w:unhideWhenUsed="0" w:qFormat="1"/>
-    <w:lsdException w:name="heading 1" w:semiHidden="0" w:uiPriority="9" w:unhideWhenUsed="0" w:qFormat="1"/>
-    <w:lsdException w:name="heading 2" w:uiPriority="9" w:qFormat="1"/>
-    <w:lsdException w:name="heading 3" w:uiPriority="9" w:qFormat="1"/>
-    <w:lsdException w:name="heading 4" w:uiPriority="9" w:qFormat="1"/>
-    <w:lsdException w:name="heading 5" w:uiPriority="9" w:qFormat="1"/>
-    <w:lsdException w:name="heading 6" w:uiPriority="9" w:qFormat="1"/>
-    <w:lsdException w:name="heading 7" w:uiPriority="9" w:qFormat="1"/>
-    <w:lsdException w:name="heading 8" w:uiPriority="9" w:qFormat="1"/>
-    <w:lsdException w:name="heading 9" w:uiPriority="9" w:qFormat="1"/>
-    <w:lsdException w:name="toc 1" w:uiPriority="39" w:qFormat="1"/>
-    <w:lsdException w:name="toc 2" w:uiPriority="39" w:qFormat="1"/>
-    <w:lsdException w:name="toc 3" w:uiPriority="39" w:qFormat="1"/>
-    <w:lsdException w:name="toc 4" w:uiPriority="39"/>
-    <w:lsdException w:name="toc 5" w:uiPriority="39"/>
-    <w:lsdException w:name="toc 6" w:uiPriority="39"/>
-    <w:lsdException w:name="toc 7" w:uiPriority="39"/>
-    <w:lsdException w:name="toc 8" w:uiPriority="39"/>
-    <w:lsdException w:name="toc 9" w:uiPriority="39"/>
-    <w:lsdException w:name="caption" w:uiPriority="35" w:qFormat="1"/>
-    <w:lsdException w:name="Title" w:semiHidden="0" w:uiPriority="10" w:unhideWhenUsed="0" w:qFormat="1"/>
-    <w:lsdException w:name="Default Paragraph Font" w:uiPriority="1"/>
-    <w:lsdException w:name="Subtitle" w:semiHidden="0" w:uiPriority="11" w:unhideWhenUsed="0" w:qFormat="1"/>
-    <w:lsdException w:name="Strong" w:semiHidden="0" w:uiPriority="22" w:unhideWhenUsed="0" w:qFormat="1"/>
-    <w:lsdException w:name="Emphasis" w:semiHidden="0" w:uiPriority="20" w:unhideWhenUsed="0" w:qFormat="1"/>
-    <w:lsdException w:name="Table Grid" w:semiHidden="0" w:uiPriority="59" w:unhideWhenUsed="0"/>
-    <w:lsdException w:name="Placeholder Text" w:unhideWhenUsed="0"/>
-    <w:lsdException w:name="No Spacing" w:semiHidden="0" w:uiPriority="1" w:unhideWhenUsed="0" w:qFormat="1"/>
-    <w:lsdException w:name="Light Shading" w:semiHidden="0" w:uiPriority="60" w:unhideWhenUsed="0"/>
-    <w:lsdException w:name="Light List" w:semiHidden="0" w:uiPriority="61" w:unhideWhenUsed="0"/>
-    <w:lsdException w:name="Light Grid" w:semiHidden="0" w:uiPriority="62" w:unhideWhenUsed="0"/>
-    <w:lsdException w:name="Medium Shading 1" w:semiHidden="0" w:uiPriority="63" w:unhideWhenUsed="0"/>
-    <w:lsdException w:name="Medium Shading 2" w:semiHidden="0" w:uiPriority="64" w:unhideWhenUsed="0"/>
-    <w:lsdException w:name="Medium List 1" w:semiHidden="0" w:uiPriority="65" w:unhideWhenUsed="0"/>
-    <w:lsdException w:name="Medium List 2" w:semiHidden="0" w:uiPriority="66" w:unhideWhenUsed="0"/>
-    <w:lsdException w:name="Medium Grid 1" w:semiHidden="0" w:uiPriority="67" w:unhideWhenUsed="0"/>
-    <w:lsdException w:name="Medium Grid 2" w:semiHidden="0" w:uiPriority="68" w:unhideWhenUsed="0"/>
-    <w:lsdException w:name="Medium Grid 3" w:semiHidden="0" w:uiPriority="69" w:unhideWhenUsed="0"/>
-    <w:lsdException w:name="Dark List" w:semiHidden="0" w:uiPriority="70" w:unhideWhenUsed="0"/>
-    <w:lsdException w:name="Colorful Shading" w:semiHidden="0" w:uiPriority="71" w:unhideWhenUsed="0"/>
-    <w:lsdException w:name="Colorful List" w:semiHidden="0" w:uiPriority="72" w:unhideWhenUsed="0"/>
-    <w:lsdException w:name="Colorful Grid" w:semiHidden="0" w:uiPriority="73" w:unhideWhenUsed="0"/>
-    <w:lsdException w:name="Light Shading Accent 1" w:semiHidden="0" w:uiPriority="60" w:unhideWhenUsed="0"/>
-    <w:lsdException w:name="Light List Accent 1" w:semiHidden="0" w:uiPriority="61" w:unhideWhenUsed="0"/>
-    <w:lsdException w:name="Light Grid Accent 1" w:semiHidden="0" w:uiPriority="62" w:unhideWhenUsed="0"/>
-    <w:lsdException w:name="Medium Shading 1 Accent 1" w:semiHidden="0" w:uiPriority="63" w:unhideWhenUsed="0"/>
-    <w:lsdException w:name="Medium Shading 2 Accent 1" w:semiHidden="0" w:uiPriority="64" w:unhideWhenUsed="0"/>
-    <w:lsdException w:name="Medium List 1 Accent 1" w:semiHidden="0" w:uiPriority="65" w:unhideWhenUsed="0"/>
-    <w:lsdException w:name="Revision" w:unhideWhenUsed="0"/>
-    <w:lsdException w:name="List Paragraph" w:semiHidden="0" w:uiPriority="34" w:unhideWhenUsed="0" w:qFormat="1"/>
-    <w:lsdException w:name="Quote" w:semiHidden="0" w:uiPriority="29" w:unhideWhenUsed="0" w:qFormat="1"/>
-    <w:lsdException w:name="Intense Quote" w:semiHidden="0" w:uiPriority="30" w:unhideWhenUsed="0" w:qFormat="1"/>
-    <w:lsdException w:name="Medium List 2 Accent 1" w:semiHidden="0" w:uiPriority="66" w:unhideWhenUsed="0"/>
-    <w:lsdException w:name="Medium Grid 1 Accent 1" w:semiHidden="0" w:uiPriority="67" w:unhideWhenUsed="0"/>
-    <w:lsdException w:name="Medium Grid 2 Accent 1" w:semiHidden="0" w:uiPriority="68" w:unhideWhenUsed="0"/>
-    <w:lsdException w:name="Medium Grid 3 Accent 1" w:semiHidden="0" w:uiPriority="69" w:unhideWhenUsed="0"/>
-    <w:lsdException w:name="Dark List Accent 1" w:semiHidden="0" w:uiPriority="70" w:unhideWhenUsed="0"/>
-    <w:lsdException w:name="Colorful Shading Accent 1" w:semiHidden="0" w:uiPriority="71" w:unhideWhenUsed="0"/>
-    <w:lsdException w:name="Colorful List Accent 1" w:semiHidden="0" w:uiPriority="72" w:unhideWhenUsed="0"/>
-    <w:lsdException w:name="Colorful Grid Accent 1" w:semiHidden="0" w:uiPriority="73" w:unhideWhenUsed="0"/>
-    <w:lsdException w:name="Light Shading Accent 2" w:semiHidden="0" w:uiPriority="60" w:unhideWhenUsed="0"/>
-    <w:lsdException w:name="Light List Accent 2" w:semiHidden="0" w:uiPriority="61" w:unhideWhenUsed="0"/>
-    <w:lsdException w:name="Light Grid Accent 2" w:semiHidden="0" w:uiPriority="62" w:unhideWhenUsed="0"/>
-    <w:lsdException w:name="Medium Shading 1 Accent 2" w:semiHidden="0" w:uiPriority="63" w:unhideWhenUsed="0"/>
-    <w:lsdException w:name="Medium Shading 2 Accent 2" w:semiHidden="0" w:uiPriority="64" w:unhideWhenUsed="0"/>
-    <w:lsdException w:name="Medium List 1 Accent 2" w:semiHidden="0" w:uiPriority="65" w:unhideWhenUsed="0"/>
-    <w:lsdException w:name="Medium List 2 Accent 2" w:semiHidden="0" w:uiPriority="66" w:unhideWhenUsed="0"/>
-    <w:lsdException w:name="Medium Grid 1 Accent 2" w:semiHidden="0" w:uiPriority="67" w:unhideWhenUsed="0"/>
-    <w:lsdException w:name="Medium Grid 2 Accent 2" w:semiHidden="0" w:uiPriority="68" w:unhideWhenUsed="0"/>
-    <w:lsdException w:name="Medium Grid 3 Accent 2" w:semiHidden="0" w:uiPriority="69" w:unhideWhenUsed="0"/>
-    <w:lsdException w:name="Dark List Accent 2" w:semiHidden="0" w:uiPriority="70" w:unhideWhenUsed="0"/>
-    <w:lsdException w:name="Colorful Shading Accent 2" w:semiHidden="0" w:uiPriority="71" w:unhideWhenUsed="0"/>
-    <w:lsdException w:name="Colorful List Accent 2" w:semiHidden="0" w:uiPriority="72" w:unhideWhenUsed="0"/>
-    <w:lsdException w:name="Colorful Grid Accent 2" w:semiHidden="0" w:uiPriority="73" w:unhideWhenUsed="0"/>
-    <w:lsdException w:name="Light Shading Accent 3" w:semiHidden="0" w:uiPriority="60" w:unhideWhenUsed="0"/>
-    <w:lsdException w:name="Light List Accent 3" w:semiHidden="0" w:uiPriority="61" w:unhideWhenUsed="0"/>
-    <w:lsdException w:name="Light Grid Accent 3" w:semiHidden="0" w:uiPriority="62" w:unhideWhenUsed="0"/>
-    <w:lsdException w:name="Medium Shading 1 Accent 3" w:semiHidden="0" w:uiPriority="63" w:unhideWhenUsed="0"/>
-    <w:lsdException w:name="Medium Shading 2 Accent 3" w:semiHidden="0" w:uiPriority="64" w:unhideWhenUsed="0"/>
-    <w:lsdException w:name="Medium List 1 Accent 3" w:semiHidden="0" w:uiPriority="65" w:unhideWhenUsed="0"/>
-    <w:lsdException w:name="Medium List 2 Accent 3" w:semiHidden="0" w:uiPriority="66" w:unhideWhenUsed="0"/>
-    <w:lsdException w:name="Medium Grid 1 Accent 3" w:semiHidden="0" w:uiPriority="67" w:unhideWhenUsed="0"/>
-    <w:lsdException w:name="Medium Grid 2 Accent 3" w:semiHidden="0" w:uiPriority="68" w:unhideWhenUsed="0"/>
-    <w:lsdException w:name="Medium Grid 3 Accent 3" w:semiHidden="0" w:uiPriority="69" w:unhideWhenUsed="0"/>
-    <w:lsdException w:name="Dark List Accent 3" w:semiHidden="0" w:uiPriority="70" w:unhideWhenUsed="0"/>
-    <w:lsdException w:name="Colorful Shading Accent 3" w:semiHidden="0" w:uiPriority="71" w:unhideWhenUsed="0"/>
-    <w:lsdException w:name="Colorful List Accent 3" w:semiHidden="0" w:uiPriority="72" w:unhideWhenUsed="0"/>
-    <w:lsdException w:name="Colorful Grid Accent 3" w:semiHidden="0" w:uiPriority="73" w:unhideWhenUsed="0"/>
-    <w:lsdException w:name="Light Shading Accent 4" w:semiHidden="0" w:uiPriority="60" w:unhideWhenUsed="0"/>
-    <w:lsdException w:name="Light List Accent 4" w:semiHidden="0" w:uiPriority="61" w:unhideWhenUsed="0"/>
-    <w:lsdException w:name="Light Grid Accent 4" w:semiHidden="0" w:uiPriority="62" w:unhideWhenUsed="0"/>
-    <w:lsdException w:name="Medium Shading 1 Accent 4" w:semiHidden="0" w:uiPriority="63" w:unhideWhenUsed="0"/>
-    <w:lsdException w:name="Medium Shading 2 Accent 4" w:semiHidden="0" w:uiPriority="64" w:unhideWhenUsed="0"/>
-    <w:lsdException w:name="Medium List 1 Accent 4" w:semiHidden="0" w:uiPriority="65" w:unhideWhenUsed="0"/>
-    <w:lsdException w:name="Medium List 2 Accent 4" w:semiHidden="0" w:uiPriority="66" w:unhideWhenUsed="0"/>
-    <w:lsdException w:name="Medium Grid 1 Accent 4" w:semiHidden="0" w:uiPriority="67" w:unhideWhenUsed="0"/>
-    <w:lsdException w:name="Medium Grid 2 Accent 4" w:semiHidden="0" w:uiPriority="68" w:unhideWhenUsed="0"/>
-    <w:lsdException w:name="Medium Grid 3 Accent 4" w:semiHidden="0" w:uiPriority="69" w:unhideWhenUsed="0"/>
-    <w:lsdException w:name="Dark List Accent 4" w:semiHidden="0" w:uiPriority="70" w:unhideWhenUsed="0"/>
-    <w:lsdException w:name="Colorful Shading Accent 4" w:semiHidden="0" w:uiPriority="71" w:unhideWhenUsed="0"/>
-    <w:lsdException w:name="Colorful List Accent 4" w:semiHidden="0" w:uiPriority="72" w:unhideWhenUsed="0"/>
-    <w:lsdException w:name="Colorful Grid Accent 4" w:semiHidden="0" w:uiPriority="73" w:unhideWhenUsed="0"/>
-    <w:lsdException w:name="Light Shading Accent 5" w:semiHidden="0" w:uiPriority="60" w:unhideWhenUsed="0"/>
-    <w:lsdException w:name="Light List Accent 5" w:semiHidden="0" w:uiPriority="61" w:unhideWhenUsed="0"/>
-    <w:lsdException w:name="Light Grid Accent 5" w:semiHidden="0" w:uiPriority="62" w:unhideWhenUsed="0"/>
-    <w:lsdException w:name="Medium Shading 1 Accent 5" w:semiHidden="0" w:uiPriority="63" w:unhideWhenUsed="0"/>
-    <w:lsdException w:name="Medium Shading 2 Accent 5" w:semiHidden="0" w:uiPriority="64" w:unhideWhenUsed="0"/>
-    <w:lsdException w:name="Medium List 1 Accent 5" w:semiHidden="0" w:uiPriority="65" w:unhideWhenUsed="0"/>
-    <w:lsdException w:name="Medium List 2 Accent 5" w:semiHidden="0" w:uiPriority="66" w:unhideWhenUsed="0"/>
-    <w:lsdException w:name="Medium Grid 1 Accent 5" w:semiHidden="0" w:uiPriority="67" w:unhideWhenUsed="0"/>
-    <w:lsdException w:name="Medium Grid 2 Accent 5" w:semiHidden="0" w:uiPriority="68" w:unhideWhenUsed="0"/>
-    <w:lsdException w:name="Medium Grid 3 Accent 5" w:semiHidden="0" w:uiPriority="69" w:unhideWhenUsed="0"/>
-    <w:lsdException w:name="Dark List Accent 5" w:semiHidden="0" w:uiPriority="70" w:unhideWhenUsed="0"/>
-    <w:lsdException w:name="Colorful Shading Accent 5" w:semiHidden="0" w:uiPriority="71" w:unhideWhenUsed="0"/>
-    <w:lsdException w:name="Colorful List Accent 5" w:semiHidden="0" w:uiPriority="72" w:unhideWhenUsed="0"/>
-    <w:lsdException w:name="Colorful Grid Accent 5" w:semiHidden="0" w:uiPriority="73" w:unhideWhenUsed="0"/>
-    <w:lsdException w:name="Light Shading Accent 6" w:semiHidden="0" w:uiPriority="60" w:unhideWhenUsed="0"/>
-    <w:lsdException w:name="Light List Accent 6" w:semiHidden="0" w:uiPriority="61" w:unhideWhenUsed="0"/>
-    <w:lsdException w:name="Light Grid Accent 6" w:semiHidden="0" w:uiPriority="62" w:unhideWhenUsed="0"/>
-    <w:lsdException w:name="Medium Shading 1 Accent 6" w:semiHidden="0" w:uiPriority="63" w:unhideWhenUsed="0"/>
-    <w:lsdException w:name="Medium Shading 2 Accent 6" w:semiHidden="0" w:uiPriority="64" w:unhideWhenUsed="0"/>
-    <w:lsdException w:name="Medium List 1 Accent 6" w:semiHidden="0" w:uiPriority="65" w:unhideWhenUsed="0"/>
-    <w:lsdException w:name="Medium List 2 Accent 6" w:semiHidden="0" w:uiPriority="66" w:unhideWhenUsed="0"/>
-    <w:lsdException w:name="Medium Grid 1 Accent 6" w:semiHidden="0" w:uiPriority="67" w:unhideWhenUsed="0"/>
-    <w:lsdException w:name="Medium Grid 2 Accent 6" w:semiHidden="0" w:uiPriority="68" w:unhideWhenUsed="0"/>
-    <w:lsdException w:name="Medium Grid 3 Accent 6" w:semiHidden="0" w:uiPriority="69" w:unhideWhenUsed="0"/>
-    <w:lsdException w:name="Dark List Accent 6" w:semiHidden="0" w:uiPriority="70" w:unhideWhenUsed="0"/>
-    <w:lsdException w:name="Colorful Shading Accent 6" w:semiHidden="0" w:uiPriority="71" w:unhideWhenUsed="0"/>
-    <w:lsdException w:name="Colorful List Accent 6" w:semiHidden="0" w:uiPriority="72" w:unhideWhenUsed="0"/>
-    <w:lsdException w:name="Colorful Grid Accent 6" w:semiHidden="0" w:uiPriority="73" w:unhideWhenUsed="0"/>
-    <w:lsdException w:name="Subtle Emphasis" w:semiHidden="0" w:uiPriority="19" w:unhideWhenUsed="0" w:qFormat="1"/>
-    <w:lsdException w:name="Intense Emphasis" w:semiHidden="0" w:uiPriority="21" w:unhideWhenUsed="0" w:qFormat="1"/>
-    <w:lsdException w:name="Subtle Reference" w:semiHidden="0" w:uiPriority="31" w:unhideWhenUsed="0" w:qFormat="1"/>
-    <w:lsdException w:name="Intense Reference" w:semiHidden="0" w:uiPriority="32" w:unhideWhenUsed="0" w:qFormat="1"/>
-    <w:lsdException w:name="Book Title" w:semiHidden="0" w:uiPriority="33" w:unhideWhenUsed="0" w:qFormat="1"/>
-    <w:lsdException w:name="Bibliography" w:uiPriority="37"/>
-    <w:lsdException w:name="TOC Heading" w:uiPriority="39" w:qFormat="1"/>
+  <w:latentStyles w:defLockedState="0" w:defUIPriority="99" w:defSemiHidden="0" w:defUnhideWhenUsed="0" w:defQFormat="0" w:count="371">
+    <w:lsdException w:name="Normal" w:uiPriority="0" w:qFormat="1"/>
+    <w:lsdException w:name="heading 1" w:uiPriority="9" w:qFormat="1"/>
+    <w:lsdException w:name="heading 2" w:semiHidden="1" w:uiPriority="9" w:unhideWhenUsed="1" w:qFormat="1"/>
+    <w:lsdException w:name="heading 3" w:semiHidden="1" w:uiPriority="9" w:unhideWhenUsed="1" w:qFormat="1"/>
+    <w:lsdException w:name="heading 4" w:semiHidden="1" w:uiPriority="9" w:unhideWhenUsed="1" w:qFormat="1"/>
+    <w:lsdException w:name="heading 5" w:semiHidden="1" w:uiPriority="9" w:unhideWhenUsed="1" w:qFormat="1"/>
+    <w:lsdException w:name="heading 6" w:semiHidden="1" w:uiPriority="9" w:unhideWhenUsed="1" w:qFormat="1"/>
+    <w:lsdException w:name="heading 7" w:semiHidden="1" w:uiPriority="9" w:unhideWhenUsed="1" w:qFormat="1"/>
+    <w:lsdException w:name="heading 8" w:semiHidden="1" w:uiPriority="9" w:unhideWhenUsed="1" w:qFormat="1"/>
+    <w:lsdException w:name="heading 9" w:semiHidden="1" w:uiPriority="9" w:unhideWhenUsed="1" w:qFormat="1"/>
+    <w:lsdException w:name="index 1" w:semiHidden="1" w:unhideWhenUsed="1"/>
+    <w:lsdException w:name="index 2" w:semiHidden="1" w:unhideWhenUsed="1"/>
+    <w:lsdException w:name="index 3" w:semiHidden="1" w:unhideWhenUsed="1"/>
+    <w:lsdException w:name="index 4" w:semiHidden="1" w:unhideWhenUsed="1"/>
+    <w:lsdException w:name="index 5" w:semiHidden="1" w:unhideWhenUsed="1"/>
+    <w:lsdException w:name="index 6" w:semiHidden="1" w:unhideWhenUsed="1"/>
+    <w:lsdException w:name="index 7" w:semiHidden="1" w:unhideWhenUsed="1"/>
+    <w:lsdException w:name="index 8" w:semiHidden="1" w:unhideWhenUsed="1"/>
+    <w:lsdException w:name="index 9" w:semiHidden="1" w:unhideWhenUsed="1"/>
+    <w:lsdException w:name="toc 1" w:semiHidden="1" w:uiPriority="39" w:unhideWhenUsed="1" w:qFormat="1"/>
+    <w:lsdException w:name="toc 2" w:semiHidden="1" w:uiPriority="39" w:unhideWhenUsed="1" w:qFormat="1"/>
+    <w:lsdException w:name="toc 3" w:semiHidden="1" w:uiPriority="39" w:unhideWhenUsed="1" w:qFormat="1"/>
+    <w:lsdException w:name="toc 4" w:semiHidden="1" w:uiPriority="39" w:unhideWhenUsed="1"/>
+    <w:lsdException w:name="toc 5" w:semiHidden="1" w:uiPriority="39" w:unhideWhenUsed="1"/>
+    <w:lsdException w:name="toc 6" w:semiHidden="1" w:uiPriority="39" w:unhideWhenUsed="1"/>
+    <w:lsdException w:name="toc 7" w:semiHidden="1" w:uiPriority="39" w:unhideWhenUsed="1"/>
+    <w:lsdException w:name="toc 8" w:semiHidden="1" w:uiPriority="39" w:unhideWhenUsed="1"/>
+    <w:lsdException w:name="toc 9" w:semiHidden="1" w:uiPriority="39" w:unhideWhenUsed="1"/>
+    <w:lsdException w:name="Normal Indent" w:semiHidden="1" w:unhideWhenUsed="1"/>
+    <w:lsdException w:name="footnote text" w:semiHidden="1" w:unhideWhenUsed="1"/>
+    <w:lsdException w:name="annotation text" w:semiHidden="1" w:unhideWhenUsed="1"/>
+    <w:lsdException w:name="header" w:semiHidden="1" w:unhideWhenUsed="1"/>
+    <w:lsdException w:name="footer" w:semiHidden="1" w:unhideWhenUsed="1"/>
+    <w:lsdException w:name="index heading" w:semiHidden="1" w:unhideWhenUsed="1"/>
+    <w:lsdException w:name="caption" w:semiHidden="1" w:uiPriority="35" w:unhideWhenUsed="1" w:qFormat="1"/>
+    <w:lsdException w:name="table of figures" w:semiHidden="1" w:unhideWhenUsed="1"/>
+    <w:lsdException w:name="envelope address" w:semiHidden="1" w:unhideWhenUsed="1"/>
+    <w:lsdException w:name="envelope return" w:semiHidden="1" w:unhideWhenUsed="1"/>
+    <w:lsdException w:name="footnote reference" w:semiHidden="1" w:unhideWhenUsed="1"/>
+    <w:lsdException w:name="annotation reference" w:semiHidden="1" w:unhideWhenUsed="1"/>
+    <w:lsdException w:name="line number" w:semiHidden="1" w:unhideWhenUsed="1"/>
+    <w:lsdException w:name="page number" w:semiHidden="1" w:unhideWhenUsed="1"/>
+    <w:lsdException w:name="endnote reference" w:semiHidden="1" w:unhideWhenUsed="1"/>
+    <w:lsdException w:name="endnote text" w:semiHidden="1" w:unhideWhenUsed="1"/>
+    <w:lsdException w:name="table of authorities" w:semiHidden="1" w:unhideWhenUsed="1"/>
+    <w:lsdException w:name="macro" w:semiHidden="1" w:unhideWhenUsed="1"/>
+    <w:lsdException w:name="toa heading" w:semiHidden="1" w:unhideWhenUsed="1"/>
+    <w:lsdException w:name="List" w:semiHidden="1" w:unhideWhenUsed="1"/>
+    <w:lsdException w:name="List Bullet" w:semiHidden="1" w:unhideWhenUsed="1"/>
+    <w:lsdException w:name="List Number" w:semiHidden="1" w:unhideWhenUsed="1"/>
+    <w:lsdException w:name="List 2" w:semiHidden="1" w:unhideWhenUsed="1"/>
+    <w:lsdException w:name="List 3" w:semiHidden="1" w:unhideWhenUsed="1"/>
+    <w:lsdException w:name="List 4" w:semiHidden="1" w:unhideWhenUsed="1"/>
+    <w:lsdException w:name="List 5" w:semiHidden="1" w:unhideWhenUsed="1"/>
+    <w:lsdException w:name="List Bullet 2" w:semiHidden="1" w:unhideWhenUsed="1"/>
+    <w:lsdException w:name="List Bullet 3" w:semiHidden="1" w:unhideWhenUsed="1"/>
+    <w:lsdException w:name="List Bullet 4" w:semiHidden="1" w:unhideWhenUsed="1"/>
+    <w:lsdException w:name="List Bullet 5" w:semiHidden="1" w:unhideWhenUsed="1"/>
+    <w:lsdException w:name="List Number 2" w:semiHidden="1" w:unhideWhenUsed="1"/>
+    <w:lsdException w:name="List Number 3" w:semiHidden="1" w:unhideWhenUsed="1"/>
+    <w:lsdException w:name="List Number 4" w:semiHidden="1" w:unhideWhenUsed="1"/>
+    <w:lsdException w:name="List Number 5" w:semiHidden="1" w:unhideWhenUsed="1"/>
+    <w:lsdException w:name="Title" w:uiPriority="10" w:qFormat="1"/>
+    <w:lsdException w:name="Closing" w:semiHidden="1" w:unhideWhenUsed="1"/>
+    <w:lsdException w:name="Signature" w:semiHidden="1" w:unhideWhenUsed="1"/>
+    <w:lsdException w:name="Default Paragraph Font" w:semiHidden="1" w:uiPriority="1" w:unhideWhenUsed="1"/>
+    <w:lsdException w:name="Body Text" w:semiHidden="1" w:unhideWhenUsed="1"/>
+    <w:lsdException w:name="Body Text Indent" w:semiHidden="1" w:unhideWhenUsed="1"/>
+    <w:lsdException w:name="List Continue" w:semiHidden="1" w:unhideWhenUsed="1"/>
+    <w:lsdException w:name="List Continue 2" w:semiHidden="1" w:unhideWhenUsed="1"/>
+    <w:lsdException w:name="List Continue 3" w:semiHidden="1" w:unhideWhenUsed="1"/>
+    <w:lsdException w:name="List Continue 4" w:semiHidden="1" w:unhideWhenUsed="1"/>
+    <w:lsdException w:name="List Continue 5" w:semiHidden="1" w:unhideWhenUsed="1"/>
+    <w:lsdException w:name="Message Header" w:semiHidden="1" w:unhideWhenUsed="1"/>
+    <w:lsdException w:name="Subtitle" w:uiPriority="11" w:qFormat="1"/>
+    <w:lsdException w:name="Salutation" w:semiHidden="1" w:unhideWhenUsed="1"/>
+    <w:lsdException w:name="Date" w:semiHidden="1" w:unhideWhenUsed="1"/>
+    <w:lsdException w:name="Body Text First Indent" w:semiHidden="1" w:unhideWhenUsed="1"/>
+    <w:lsdException w:name="Body Text First Indent 2" w:semiHidden="1" w:unhideWhenUsed="1"/>
+    <w:lsdException w:name="Note Heading" w:semiHidden="1" w:unhideWhenUsed="1"/>
+    <w:lsdException w:name="Body Text 2" w:semiHidden="1" w:unhideWhenUsed="1"/>
+    <w:lsdException w:name="Body Text 3" w:semiHidden="1" w:unhideWhenUsed="1"/>
+    <w:lsdException w:name="Body Text Indent 2" w:semiHidden="1" w:unhideWhenUsed="1"/>
+    <w:lsdException w:name="Body Text Indent 3" w:semiHidden="1" w:unhideWhenUsed="1"/>
+    <w:lsdException w:name="Block Text" w:semiHidden="1" w:unhideWhenUsed="1"/>
+    <w:lsdException w:name="Hyperlink" w:semiHidden="1" w:unhideWhenUsed="1"/>
+    <w:lsdException w:name="FollowedHyperlink" w:semiHidden="1" w:unhideWhenUsed="1"/>
+    <w:lsdException w:name="Strong" w:uiPriority="22" w:qFormat="1"/>
+    <w:lsdException w:name="Emphasis" w:uiPriority="20" w:qFormat="1"/>
+    <w:lsdException w:name="Document Map" w:semiHidden="1" w:unhideWhenUsed="1"/>
+    <w:lsdException w:name="Plain Text" w:semiHidden="1" w:unhideWhenUsed="1"/>
+    <w:lsdException w:name="E-mail Signature" w:semiHidden="1" w:unhideWhenUsed="1"/>
+    <w:lsdException w:name="HTML Top of Form" w:semiHidden="1" w:unhideWhenUsed="1"/>
+    <w:lsdException w:name="HTML Bottom of Form" w:semiHidden="1" w:unhideWhenUsed="1"/>
+    <w:lsdException w:name="Normal (Web)" w:semiHidden="1" w:unhideWhenUsed="1"/>
+    <w:lsdException w:name="HTML Acronym" w:semiHidden="1" w:unhideWhenUsed="1"/>
+    <w:lsdException w:name="HTML Address" w:semiHidden="1" w:unhideWhenUsed="1"/>
+    <w:lsdException w:name="HTML Cite" w:semiHidden="1" w:unhideWhenUsed="1"/>
+    <w:lsdException w:name="HTML Code" w:semiHidden="1" w:unhideWhenUsed="1"/>
+    <w:lsdException w:name="HTML Definition" w:semiHidden="1" w:unhideWhenUsed="1"/>
+    <w:lsdException w:name="HTML Keyboard" w:semiHidden="1" w:unhideWhenUsed="1"/>
+    <w:lsdException w:name="HTML Preformatted" w:semiHidden="1" w:unhideWhenUsed="1"/>
+    <w:lsdException w:name="HTML Sample" w:semiHidden="1" w:unhideWhenUsed="1"/>
+    <w:lsdException w:name="HTML Typewriter" w:semiHidden="1" w:unhideWhenUsed="1"/>
+    <w:lsdException w:name="HTML Variable" w:semiHidden="1" w:unhideWhenUsed="1"/>
+    <w:lsdException w:name="Normal Table" w:semiHidden="1" w:unhideWhenUsed="1"/>
+    <w:lsdException w:name="annotation subject" w:semiHidden="1" w:unhideWhenUsed="1"/>
+    <w:lsdException w:name="No List" w:semiHidden="1" w:unhideWhenUsed="1"/>
+    <w:lsdException w:name="Outline List 1" w:semiHidden="1" w:unhideWhenUsed="1"/>
+    <w:lsdException w:name="Outline List 2" w:semiHidden="1" w:unhideWhenUsed="1"/>
+    <w:lsdException w:name="Outline List 3" w:semiHidden="1" w:unhideWhenUsed="1"/>
+    <w:lsdException w:name="Table Simple 1" w:semiHidden="1" w:unhideWhenUsed="1"/>
+    <w:lsdException w:name="Table Simple 2" w:semiHidden="1" w:unhideWhenUsed="1"/>
+    <w:lsdException w:name="Table Simple 3" w:semiHidden="1" w:unhideWhenUsed="1"/>
+    <w:lsdException w:name="Table Classic 1" w:semiHidden="1" w:unhideWhenUsed="1"/>
+    <w:lsdException w:name="Table Classic 2" w:semiHidden="1" w:unhideWhenUsed="1"/>
+    <w:lsdException w:name="Table Classic 3" w:semiHidden="1" w:unhideWhenUsed="1"/>
+    <w:lsdException w:name="Table Classic 4" w:semiHidden="1" w:unhideWhenUsed="1"/>
+    <w:lsdException w:name="Table Colorful 1" w:semiHidden="1" w:unhideWhenUsed="1"/>
+    <w:lsdException w:name="Table Colorful 2" w:semiHidden="1" w:unhideWhenUsed="1"/>
+    <w:lsdException w:name="Table Colorful 3" w:semiHidden="1" w:unhideWhenUsed="1"/>
+    <w:lsdException w:name="Table Columns 1" w:semiHidden="1" w:unhideWhenUsed="1"/>
+    <w:lsdException w:name="Table Columns 2" w:semiHidden="1" w:unhideWhenUsed="1"/>
+    <w:lsdException w:name="Table Columns 3" w:semiHidden="1" w:unhideWhenUsed="1"/>
+    <w:lsdException w:name="Table Columns 4" w:semiHidden="1" w:unhideWhenUsed="1"/>
+    <w:lsdException w:name="Table Columns 5" w:semiHidden="1" w:unhideWhenUsed="1"/>
+    <w:lsdException w:name="Table Grid 1" w:semiHidden="1" w:unhideWhenUsed="1"/>
+    <w:lsdException w:name="Table Grid 2" w:semiHidden="1" w:unhideWhenUsed="1"/>
+    <w:lsdException w:name="Table Grid 3" w:semiHidden="1" w:unhideWhenUsed="1"/>
+    <w:lsdException w:name="Table Grid 4" w:semiHidden="1" w:unhideWhenUsed="1"/>
+    <w:lsdException w:name="Table Grid 5" w:semiHidden="1" w:unhideWhenUsed="1"/>
+    <w:lsdException w:name="Table Grid 6" w:semiHidden="1" w:unhideWhenUsed="1"/>
+    <w:lsdException w:name="Table Grid 7" w:semiHidden="1" w:unhideWhenUsed="1"/>
+    <w:lsdException w:name="Table Grid 8" w:semiHidden="1" w:unhideWhenUsed="1"/>
+    <w:lsdException w:name="Table List 1" w:semiHidden="1" w:unhideWhenUsed="1"/>
+    <w:lsdException w:name="Table List 2" w:semiHidden="1" w:unhideWhenUsed="1"/>
+    <w:lsdException w:name="Table List 3" w:semiHidden="1" w:unhideWhenUsed="1"/>
+    <w:lsdException w:name="Table List 4" w:semiHidden="1" w:unhideWhenUsed="1"/>
+    <w:lsdException w:name="Table List 5" w:semiHidden="1" w:unhideWhenUsed="1"/>
+    <w:lsdException w:name="Table List 6" w:semiHidden="1" w:unhideWhenUsed="1"/>
+    <w:lsdException w:name="Table List 7" w:semiHidden="1" w:unhideWhenUsed="1"/>
+    <w:lsdException w:name="Table List 8" w:semiHidden="1" w:unhideWhenUsed="1"/>
+    <w:lsdException w:name="Table 3D effects 1" w:semiHidden="1" w:unhideWhenUsed="1"/>
+    <w:lsdException w:name="Table 3D effects 2" w:semiHidden="1" w:unhideWhenUsed="1"/>
+    <w:lsdException w:name="Table 3D effects 3" w:semiHidden="1" w:unhideWhenUsed="1"/>
+    <w:lsdException w:name="Table Contemporary" w:semiHidden="1" w:unhideWhenUsed="1"/>
+    <w:lsdException w:name="Table Elegant" w:semiHidden="1" w:unhideWhenUsed="1"/>
+    <w:lsdException w:name="Table Professional" w:semiHidden="1" w:unhideWhenUsed="1"/>
+    <w:lsdException w:name="Table Subtle 1" w:semiHidden="1" w:unhideWhenUsed="1"/>
+    <w:lsdException w:name="Table Subtle 2" w:semiHidden="1" w:unhideWhenUsed="1"/>
+    <w:lsdException w:name="Table Web 1" w:semiHidden="1" w:unhideWhenUsed="1"/>
+    <w:lsdException w:name="Table Web 2" w:semiHidden="1" w:unhideWhenUsed="1"/>
+    <w:lsdException w:name="Table Web 3" w:semiHidden="1" w:unhideWhenUsed="1"/>
+    <w:lsdException w:name="Balloon Text" w:semiHidden="1" w:unhideWhenUsed="1"/>
+    <w:lsdException w:name="Table Grid" w:uiPriority="59"/>
+    <w:lsdException w:name="Table Theme" w:semiHidden="1" w:unhideWhenUsed="1"/>
+    <w:lsdException w:name="Placeholder Text" w:semiHidden="1"/>
+    <w:lsdException w:name="No Spacing" w:uiPriority="1" w:qFormat="1"/>
+    <w:lsdException w:name="Light Shading" w:uiPriority="60"/>
+    <w:lsdException w:name="Light List" w:uiPriority="61"/>
+    <w:lsdException w:name="Light Grid" w:uiPriority="62"/>
+    <w:lsdException w:name="Medium Shading 1" w:uiPriority="63"/>
+    <w:lsdException w:name="Medium Shading 2" w:uiPriority="64"/>
+    <w:lsdException w:name="Medium List 1" w:uiPriority="65"/>
+    <w:lsdException w:name="Medium List 2" w:uiPriority="66"/>
+    <w:lsdException w:name="Medium Grid 1" w:uiPriority="67"/>
+    <w:lsdException w:name="Medium Grid 2" w:uiPriority="68"/>
+    <w:lsdException w:name="Medium Grid 3" w:uiPriority="69"/>
+    <w:lsdException w:name="Dark List" w:uiPriority="70"/>
+    <w:lsdException w:name="Colorful Shading" w:uiPriority="71"/>
+    <w:lsdException w:name="Colorful List" w:uiPriority="72"/>
+    <w:lsdException w:name="Colorful Grid" w:uiPriority="73"/>
+    <w:lsdException w:name="Light Shading Accent 1" w:uiPriority="60"/>
+    <w:lsdException w:name="Light List Accent 1" w:uiPriority="61"/>
+    <w:lsdException w:name="Light Grid Accent 1" w:uiPriority="62"/>
+    <w:lsdException w:name="Medium Shading 1 Accent 1" w:uiPriority="63"/>
+    <w:lsdException w:name="Medium Shading 2 Accent 1" w:uiPriority="64"/>
+    <w:lsdException w:name="Medium List 1 Accent 1" w:uiPriority="65"/>
+    <w:lsdException w:name="Revision" w:semiHidden="1"/>
+    <w:lsdException w:name="List Paragraph" w:uiPriority="34" w:qFormat="1"/>
+    <w:lsdException w:name="Quote" w:uiPriority="29" w:qFormat="1"/>
+    <w:lsdException w:name="Intense Quote" w:uiPriority="30" w:qFormat="1"/>
+    <w:lsdException w:name="Medium List 2 Accent 1" w:uiPriority="66"/>
+    <w:lsdException w:name="Medium Grid 1 Accent 1" w:uiPriority="67"/>
+    <w:lsdException w:name="Medium Grid 2 Accent 1" w:uiPriority="68"/>
+    <w:lsdException w:name="Medium Grid 3 Accent 1" w:uiPriority="69"/>
+    <w:lsdException w:name="Dark List Accent 1" w:uiPriority="70"/>
+    <w:lsdException w:name="Colorful Shading Accent 1" w:uiPriority="71"/>
+    <w:lsdException w:name="Colorful List Accent 1" w:uiPriority="72"/>
+    <w:lsdException w:name="Colorful Grid Accent 1" w:uiPriority="73"/>
+    <w:lsdException w:name="Light Shading Accent 2" w:uiPriority="60"/>
+    <w:lsdException w:name="Light List Accent 2" w:uiPriority="61"/>
+    <w:lsdException w:name="Light Grid Accent 2" w:uiPriority="62"/>
+    <w:lsdException w:name="Medium Shading 1 Accent 2" w:uiPriority="63"/>
+    <w:lsdException w:name="Medium Shading 2 Accent 2" w:uiPriority="64"/>
+    <w:lsdException w:name="Medium List 1 Accent 2" w:uiPriority="65"/>
+    <w:lsdException w:name="Medium List 2 Accent 2" w:uiPriority="66"/>
+    <w:lsdException w:name="Medium Grid 1 Accent 2" w:uiPriority="67"/>
+    <w:lsdException w:name="Medium Grid 2 Accent 2" w:uiPriority="68"/>
+    <w:lsdException w:name="Medium Grid 3 Accent 2" w:uiPriority="69"/>
+    <w:lsdException w:name="Dark List Accent 2" w:uiPriority="70"/>
+    <w:lsdException w:name="Colorful Shading Accent 2" w:uiPriority="71"/>
+    <w:lsdException w:name="Colorful List Accent 2" w:uiPriority="72"/>
+    <w:lsdException w:name="Colorful Grid Accent 2" w:uiPriority="73"/>
+    <w:lsdException w:name="Light Shading Accent 3" w:uiPriority="60"/>
+    <w:lsdException w:name="Light List Accent 3" w:uiPriority="61"/>
+    <w:lsdException w:name="Light Grid Accent 3" w:uiPriority="62"/>
+    <w:lsdException w:name="Medium Shading 1 Accent 3" w:uiPriority="63"/>
+    <w:lsdException w:name="Medium Shading 2 Accent 3" w:uiPriority="64"/>
+    <w:lsdException w:name="Medium List 1 Accent 3" w:uiPriority="65"/>
+    <w:lsdException w:name="Medium List 2 Accent 3" w:uiPriority="66"/>
+    <w:lsdException w:name="Medium Grid 1 Accent 3" w:uiPriority="67"/>
+    <w:lsdException w:name="Medium Grid 2 Accent 3" w:uiPriority="68"/>
+    <w:lsdException w:name="Medium Grid 3 Accent 3" w:uiPriority="69"/>
+    <w:lsdException w:name="Dark List Accent 3" w:uiPriority="70"/>
+    <w:lsdException w:name="Colorful Shading Accent 3" w:uiPriority="71"/>
+    <w:lsdException w:name="Colorful List Accent 3" w:uiPriority="72"/>
+    <w:lsdException w:name="Colorful Grid Accent 3" w:uiPriority="73"/>
+    <w:lsdException w:name="Light Shading Accent 4" w:uiPriority="60"/>
+    <w:lsdException w:name="Light List Accent 4" w:uiPriority="61"/>
+    <w:lsdException w:name="Light Grid Accent 4" w:uiPriority="62"/>
+    <w:lsdException w:name="Medium Shading 1 Accent 4" w:uiPriority="63"/>
+    <w:lsdException w:name="Medium Shading 2 Accent 4" w:uiPriority="64"/>
+    <w:lsdException w:name="Medium List 1 Accent 4" w:uiPriority="65"/>
+    <w:lsdException w:name="Medium List 2 Accent 4" w:uiPriority="66"/>
+    <w:lsdException w:name="Medium Grid 1 Accent 4" w:uiPriority="67"/>
+    <w:lsdException w:name="Medium Grid 2 Accent 4" w:uiPriority="68"/>
+    <w:lsdException w:name="Medium Grid 3 Accent 4" w:uiPriority="69"/>
+    <w:lsdException w:name="Dark List Accent 4" w:uiPriority="70"/>
+    <w:lsdException w:name="Colorful Shading Accent 4" w:uiPriority="71"/>
+    <w:lsdException w:name="Colorful List Accent 4" w:uiPriority="72"/>
+    <w:lsdException w:name="Colorful Grid Accent 4" w:uiPriority="73"/>
+    <w:lsdException w:name="Light Shading Accent 5" w:uiPriority="60"/>
+    <w:lsdException w:name="Light List Accent 5" w:uiPriority="61"/>
+    <w:lsdException w:name="Light Grid Accent 5" w:uiPriority="62"/>
+    <w:lsdException w:name="Medium Shading 1 Accent 5" w:uiPriority="63"/>
+    <w:lsdException w:name="Medium Shading 2 Accent 5" w:uiPriority="64"/>
+    <w:lsdException w:name="Medium List 1 Accent 5" w:uiPriority="65"/>
+    <w:lsdException w:name="Medium List 2 Accent 5" w:uiPriority="66"/>
+    <w:lsdException w:name="Medium Grid 1 Accent 5" w:uiPriority="67"/>
+    <w:lsdException w:name="Medium Grid 2 Accent 5" w:uiPriority="68"/>
+    <w:lsdException w:name="Medium Grid 3 Accent 5" w:uiPriority="69"/>
+    <w:lsdException w:name="Dark List Accent 5" w:uiPriority="70"/>
+    <w:lsdException w:name="Colorful Shading Accent 5" w:uiPriority="71"/>
+    <w:lsdException w:name="Colorful List Accent 5" w:uiPriority="72"/>
+    <w:lsdException w:name="Colorful Grid Accent 5" w:uiPriority="73"/>
+    <w:lsdException w:name="Light Shading Accent 6" w:uiPriority="60"/>
+    <w:lsdException w:name="Light List Accent 6" w:uiPriority="61"/>
+    <w:lsdException w:name="Light Grid Accent 6" w:uiPriority="62"/>
+    <w:lsdException w:name="Medium Shading 1 Accent 6" w:uiPriority="63"/>
+    <w:lsdException w:name="Medium Shading 2 Accent 6" w:uiPriority="64"/>
+    <w:lsdException w:name="Medium List 1 Accent 6" w:uiPriority="65"/>
+    <w:lsdException w:name="Medium List 2 Accent 6" w:uiPriority="66"/>
+    <w:lsdException w:name="Medium Grid 1 Accent 6" w:uiPriority="67"/>
+    <w:lsdException w:name="Medium Grid 2 Accent 6" w:uiPriority="68"/>
+    <w:lsdException w:name="Medium Grid 3 Accent 6" w:uiPriority="69"/>
+    <w:lsdException w:name="Dark List Accent 6" w:uiPriority="70"/>
+    <w:lsdException w:name="Colorful Shading Accent 6" w:uiPriority="71"/>
+    <w:lsdException w:name="Colorful List Accent 6" w:uiPriority="72"/>
+    <w:lsdException w:name="Colorful Grid Accent 6" w:uiPriority="73"/>
+    <w:lsdException w:name="Subtle Emphasis" w:uiPriority="19" w:qFormat="1"/>
+    <w:lsdException w:name="Intense Emphasis" w:uiPriority="21" w:qFormat="1"/>
+    <w:lsdException w:name="Subtle Reference" w:uiPriority="31" w:qFormat="1"/>
+    <w:lsdException w:name="Intense Reference" w:uiPriority="32" w:qFormat="1"/>
+    <w:lsdException w:name="Book Title" w:uiPriority="33" w:qFormat="1"/>
+    <w:lsdException w:name="Bibliography" w:semiHidden="1" w:uiPriority="37" w:unhideWhenUsed="1"/>
+    <w:lsdException w:name="TOC Heading" w:semiHidden="1" w:uiPriority="39" w:unhideWhenUsed="1" w:qFormat="1"/>
+    <w:lsdException w:name="Plain Table 1" w:uiPriority="41"/>
+    <w:lsdException w:name="Plain Table 2" w:uiPriority="42"/>
+    <w:lsdException w:name="Plain Table 3" w:uiPriority="43"/>
+    <w:lsdException w:name="Plain Table 4" w:uiPriority="44"/>
+    <w:lsdException w:name="Plain Table 5" w:uiPriority="45"/>
+    <w:lsdException w:name="Grid Table Light" w:uiPriority="40"/>
+    <w:lsdException w:name="Grid Table 1 Light" w:uiPriority="46"/>
+    <w:lsdException w:name="Grid Table 2" w:uiPriority="47"/>
+    <w:lsdException w:name="Grid Table 3" w:uiPriority="48"/>
+    <w:lsdException w:name="Grid Table 4" w:uiPriority="49"/>
+    <w:lsdException w:name="Grid Table 5 Dark" w:uiPriority="50"/>
+    <w:lsdException w:name="Grid Table 6 Colorful" w:uiPriority="51"/>
+    <w:lsdException w:name="Grid Table 7 Colorful" w:uiPriority="52"/>
+    <w:lsdException w:name="Grid Table 1 Light Accent 1" w:uiPriority="46"/>
+    <w:lsdException w:name="Grid Table 2 Accent 1" w:uiPriority="47"/>
+    <w:lsdException w:name="Grid Table 3 Accent 1" w:uiPriority="48"/>
+    <w:lsdException w:name="Grid Table 4 Accent 1" w:uiPriority="49"/>
+    <w:lsdException w:name="Grid Table 5 Dark Accent 1" w:uiPriority="50"/>
+    <w:lsdException w:name="Grid Table 6 Colorful Accent 1" w:uiPriority="51"/>
+    <w:lsdException w:name="Grid Table 7 Colorful Accent 1" w:uiPriority="52"/>
+    <w:lsdException w:name="Grid Table 1 Light Accent 2" w:uiPriority="46"/>
+    <w:lsdException w:name="Grid Table 2 Accent 2" w:uiPriority="47"/>
+    <w:lsdException w:name="Grid Table 3 Accent 2" w:uiPriority="48"/>
+    <w:lsdException w:name="Grid Table 4 Accent 2" w:uiPriority="49"/>
+    <w:lsdException w:name="Grid Table 5 Dark Accent 2" w:uiPriority="50"/>
+    <w:lsdException w:name="Grid Table 6 Colorful Accent 2" w:uiPriority="51"/>
+    <w:lsdException w:name="Grid Table 7 Colorful Accent 2" w:uiPriority="52"/>
+    <w:lsdException w:name="Grid Table 1 Light Accent 3" w:uiPriority="46"/>
+    <w:lsdException w:name="Grid Table 2 Accent 3" w:uiPriority="47"/>
+    <w:lsdException w:name="Grid Table 3 Accent 3" w:uiPriority="48"/>
+    <w:lsdException w:name="Grid Table 4 Accent 3" w:uiPriority="49"/>
+    <w:lsdException w:name="Grid Table 5 Dark Accent 3" w:uiPriority="50"/>
+    <w:lsdException w:name="Grid Table 6 Colorful Accent 3" w:uiPriority="51"/>
+    <w:lsdException w:name="Grid Table 7 Colorful Accent 3" w:uiPriority="52"/>
+    <w:lsdException w:name="Grid Table 1 Light Accent 4" w:uiPriority="46"/>
+    <w:lsdException w:name="Grid Table 2 Accent 4" w:uiPriority="47"/>
+    <w:lsdException w:name="Grid Table 3 Accent 4" w:uiPriority="48"/>
+    <w:lsdException w:name="Grid Table 4 Accent 4" w:uiPriority="49"/>
+    <w:lsdException w:name="Grid Table 5 Dark Accent 4" w:uiPriority="50"/>
+    <w:lsdException w:name="Grid Table 6 Colorful Accent 4" w:uiPriority="51"/>
+    <w:lsdException w:name="Grid Table 7 Colorful Accent 4" w:uiPriority="52"/>
+    <w:lsdException w:name="Grid Table 1 Light Accent 5" w:uiPriority="46"/>
+    <w:lsdException w:name="Grid Table 2 Accent 5" w:uiPriority="47"/>
+    <w:lsdException w:name="Grid Table 3 Accent 5" w:uiPriority="48"/>
+    <w:lsdException w:name="Grid Table 4 Accent 5" w:uiPriority="49"/>
+    <w:lsdException w:name="Grid Table 5 Dark Accent 5" w:uiPriority="50"/>
+    <w:lsdException w:name="Grid Table 6 Colorful Accent 5" w:uiPriority="51"/>
+    <w:lsdException w:name="Grid Table 7 Colorful Accent 5" w:uiPriority="52"/>
+    <w:lsdException w:name="Grid Table 1 Light Accent 6" w:uiPriority="46"/>
+    <w:lsdException w:name="Grid Table 2 Accent 6" w:uiPriority="47"/>
+    <w:lsdException w:name="Grid Table 3 Accent 6" w:uiPriority="48"/>
+    <w:lsdException w:name="Grid Table 4 Accent 6" w:uiPriority="49"/>
+    <w:lsdException w:name="Grid Table 5 Dark Accent 6" w:uiPriority="50"/>
+    <w:lsdException w:name="Grid Table 6 Colorful Accent 6" w:uiPriority="51"/>
+    <w:lsdException w:name="Grid Table 7 Colorful Accent 6" w:uiPriority="52"/>
+    <w:lsdException w:name="List Table 1 Light" w:uiPriority="46"/>
+    <w:lsdException w:name="List Table 2" w:uiPriority="47"/>
+    <w:lsdException w:name="List Table 3" w:uiPriority="48"/>
+    <w:lsdException w:name="List Table 4" w:uiPriority="49"/>
+    <w:lsdException w:name="List Table 5 Dark" w:uiPriority="50"/>
+    <w:lsdException w:name="List Table 6 Colorful" w:uiPriority="51"/>
+    <w:lsdException w:name="List Table 7 Colorful" w:uiPriority="52"/>
+    <w:lsdException w:name="List Table 1 Light Accent 1" w:uiPriority="46"/>
+    <w:lsdException w:name="List Table 2 Accent 1" w:uiPriority="47"/>
+    <w:lsdException w:name="List Table 3 Accent 1" w:uiPriority="48"/>
+    <w:lsdException w:name="List Table 4 Accent 1" w:uiPriority="49"/>
+    <w:lsdException w:name="List Table 5 Dark Accent 1" w:uiPriority="50"/>
+    <w:lsdException w:name="List Table 6 Colorful Accent 1" w:uiPriority="51"/>
+    <w:lsdException w:name="List Table 7 Colorful Accent 1" w:uiPriority="52"/>
+    <w:lsdException w:name="List Table 1 Light Accent 2" w:uiPriority="46"/>
+    <w:lsdException w:name="List Table 2 Accent 2" w:uiPriority="47"/>
+    <w:lsdException w:name="List Table 3 Accent 2" w:uiPriority="48"/>
+    <w:lsdException w:name="List Table 4 Accent 2" w:uiPriority="49"/>
+    <w:lsdException w:name="List Table 5 Dark Accent 2" w:uiPriority="50"/>
+    <w:lsdException w:name="List Table 6 Colorful Accent 2" w:uiPriority="51"/>
+    <w:lsdException w:name="List Table 7 Colorful Accent 2" w:uiPriority="52"/>
+    <w:lsdException w:name="List Table 1 Light Accent 3" w:uiPriority="46"/>
+    <w:lsdException w:name="List Table 2 Accent 3" w:uiPriority="47"/>
+    <w:lsdException w:name="List Table 3 Accent 3" w:uiPriority="48"/>
+    <w:lsdException w:name="List Table 4 Accent 3" w:uiPriority="49"/>
+    <w:lsdException w:name="List Table 5 Dark Accent 3" w:uiPriority="50"/>
+    <w:lsdException w:name="List Table 6 Colorful Accent 3" w:uiPriority="51"/>
+    <w:lsdException w:name="List Table 7 Colorful Accent 3" w:uiPriority="52"/>
+    <w:lsdException w:name="List Table 1 Light Accent 4" w:uiPriority="46"/>
+    <w:lsdException w:name="List Table 2 Accent 4" w:uiPriority="47"/>
+    <w:lsdException w:name="List Table 3 Accent 4" w:uiPriority="48"/>
+    <w:lsdException w:name="List Table 4 Accent 4" w:uiPriority="49"/>
+    <w:lsdException w:name="List Table 5 Dark Accent 4" w:uiPriority="50"/>
+    <w:lsdException w:name="List Table 6 Colorful Accent 4" w:uiPriority="51"/>
+    <w:lsdException w:name="List Table 7 Colorful Accent 4" w:uiPriority="52"/>
+    <w:lsdException w:name="List Table 1 Light Accent 5" w:uiPriority="46"/>
+    <w:lsdException w:name="List Table 2 Accent 5" w:uiPriority="47"/>
+    <w:lsdException w:name="List Table 3 Accent 5" w:uiPriority="48"/>
+    <w:lsdException w:name="List Table 4 Accent 5" w:uiPriority="49"/>
+    <w:lsdException w:name="List Table 5 Dark Accent 5" w:uiPriority="50"/>
+    <w:lsdException w:name="List Table 6 Colorful Accent 5" w:uiPriority="51"/>
+    <w:lsdException w:name="List Table 7 Colorful Accent 5" w:uiPriority="52"/>
+    <w:lsdException w:name="List Table 1 Light Accent 6" w:uiPriority="46"/>
+    <w:lsdException w:name="List Table 2 Accent 6" w:uiPriority="47"/>
+    <w:lsdException w:name="List Table 3 Accent 6" w:uiPriority="48"/>
+    <w:lsdException w:name="List Table 4 Accent 6" w:uiPriority="49"/>
+    <w:lsdException w:name="List Table 5 Dark Accent 6" w:uiPriority="50"/>
+    <w:lsdException w:name="List Table 6 Colorful Accent 6" w:uiPriority="51"/>
+    <w:lsdException w:name="List Table 7 Colorful Accent 6" w:uiPriority="52"/>
   </w:latentStyles>
   <w:style w:type="paragraph" w:default="1" w:styleId="Normal">
     <w:name w:val="Normal"/>
@@ -28772,196 +28935,6 @@
 </w:styles>
 </file>
 
-<file path=word/stylesWithEffects.xml><?xml version="1.0" encoding="utf-8"?>
-<w:styles xmlns:wpc="http://schemas.microsoft.com/office/word/2010/wordprocessingCanvas" xmlns:mc="http://schemas.openxmlformats.org/markup-compatibility/2006" xmlns:o="urn:schemas-microsoft-com:office:office" xmlns:r="http://schemas.openxmlformats.org/officeDocument/2006/relationships" xmlns:m="http://schemas.openxmlformats.org/officeDocument/2006/math" xmlns:v="urn:schemas-microsoft-com:vml" xmlns:wp14="http://schemas.microsoft.com/office/word/2010/wordprocessingDrawing" xmlns:wp="http://schemas.openxmlformats.org/drawingml/2006/wordprocessingDrawing" xmlns:w10="urn:schemas-microsoft-com:office:word" xmlns:w="http://schemas.openxmlformats.org/wordprocessingml/2006/main" xmlns:w14="http://schemas.microsoft.com/office/word/2010/wordml" xmlns:wpg="http://schemas.microsoft.com/office/word/2010/wordprocessingGroup" xmlns:wpi="http://schemas.microsoft.com/office/word/2010/wordprocessingInk" xmlns:wne="http://schemas.microsoft.com/office/word/2006/wordml" xmlns:wps="http://schemas.microsoft.com/office/word/2010/wordprocessingShape" mc:Ignorable="w14 wp14">
-  <w:docDefaults>
-    <w:rPrDefault>
-      <w:rPr>
-        <w:rFonts w:asciiTheme="minorHAnsi" w:eastAsiaTheme="minorEastAsia" w:hAnsiTheme="minorHAnsi" w:cstheme="minorBidi"/>
-        <w:sz w:val="22"/>
-        <w:szCs w:val="22"/>
-        <w:lang w:val="vi-VN" w:eastAsia="vi-VN" w:bidi="ar-SA"/>
-      </w:rPr>
-    </w:rPrDefault>
-    <w:pPrDefault>
-      <w:pPr>
-        <w:spacing w:after="200" w:line="276" w:lineRule="auto"/>
-      </w:pPr>
-    </w:pPrDefault>
-  </w:docDefaults>
-  <w:latentStyles w:defLockedState="0" w:defUIPriority="99" w:defSemiHidden="1" w:defUnhideWhenUsed="1" w:defQFormat="0" w:count="267">
-    <w:lsdException w:name="Normal" w:semiHidden="0" w:uiPriority="0" w:unhideWhenUsed="0" w:qFormat="1"/>
-    <w:lsdException w:name="heading 1" w:semiHidden="0" w:uiPriority="9" w:unhideWhenUsed="0" w:qFormat="1"/>
-    <w:lsdException w:name="heading 2" w:uiPriority="9" w:qFormat="1"/>
-    <w:lsdException w:name="heading 3" w:uiPriority="9" w:qFormat="1"/>
-    <w:lsdException w:name="heading 4" w:uiPriority="9" w:qFormat="1"/>
-    <w:lsdException w:name="heading 5" w:uiPriority="9" w:qFormat="1"/>
-    <w:lsdException w:name="heading 6" w:uiPriority="9" w:qFormat="1"/>
-    <w:lsdException w:name="heading 7" w:uiPriority="9" w:qFormat="1"/>
-    <w:lsdException w:name="heading 8" w:uiPriority="9" w:qFormat="1"/>
-    <w:lsdException w:name="heading 9" w:uiPriority="9" w:qFormat="1"/>
-    <w:lsdException w:name="toc 1" w:uiPriority="39"/>
-    <w:lsdException w:name="toc 2" w:uiPriority="39"/>
-    <w:lsdException w:name="toc 3" w:uiPriority="39"/>
-    <w:lsdException w:name="toc 4" w:uiPriority="39"/>
-    <w:lsdException w:name="toc 5" w:uiPriority="39"/>
-    <w:lsdException w:name="toc 6" w:uiPriority="39"/>
-    <w:lsdException w:name="toc 7" w:uiPriority="39"/>
-    <w:lsdException w:name="toc 8" w:uiPriority="39"/>
-    <w:lsdException w:name="toc 9" w:uiPriority="39"/>
-    <w:lsdException w:name="caption" w:uiPriority="35" w:qFormat="1"/>
-    <w:lsdException w:name="Title" w:semiHidden="0" w:uiPriority="10" w:unhideWhenUsed="0" w:qFormat="1"/>
-    <w:lsdException w:name="Default Paragraph Font" w:uiPriority="1"/>
-    <w:lsdException w:name="Subtitle" w:semiHidden="0" w:uiPriority="11" w:unhideWhenUsed="0" w:qFormat="1"/>
-    <w:lsdException w:name="Strong" w:semiHidden="0" w:uiPriority="22" w:unhideWhenUsed="0" w:qFormat="1"/>
-    <w:lsdException w:name="Emphasis" w:semiHidden="0" w:uiPriority="20" w:unhideWhenUsed="0" w:qFormat="1"/>
-    <w:lsdException w:name="Table Grid" w:semiHidden="0" w:uiPriority="59" w:unhideWhenUsed="0"/>
-    <w:lsdException w:name="Placeholder Text" w:unhideWhenUsed="0"/>
-    <w:lsdException w:name="No Spacing" w:semiHidden="0" w:uiPriority="1" w:unhideWhenUsed="0" w:qFormat="1"/>
-    <w:lsdException w:name="Light Shading" w:semiHidden="0" w:uiPriority="60" w:unhideWhenUsed="0"/>
-    <w:lsdException w:name="Light List" w:semiHidden="0" w:uiPriority="61" w:unhideWhenUsed="0"/>
-    <w:lsdException w:name="Light Grid" w:semiHidden="0" w:uiPriority="62" w:unhideWhenUsed="0"/>
-    <w:lsdException w:name="Medium Shading 1" w:semiHidden="0" w:uiPriority="63" w:unhideWhenUsed="0"/>
-    <w:lsdException w:name="Medium Shading 2" w:semiHidden="0" w:uiPriority="64" w:unhideWhenUsed="0"/>
-    <w:lsdException w:name="Medium List 1" w:semiHidden="0" w:uiPriority="65" w:unhideWhenUsed="0"/>
-    <w:lsdException w:name="Medium List 2" w:semiHidden="0" w:uiPriority="66" w:unhideWhenUsed="0"/>
-    <w:lsdException w:name="Medium Grid 1" w:semiHidden="0" w:uiPriority="67" w:unhideWhenUsed="0"/>
-    <w:lsdException w:name="Medium Grid 2" w:semiHidden="0" w:uiPriority="68" w:unhideWhenUsed="0"/>
-    <w:lsdException w:name="Medium Grid 3" w:semiHidden="0" w:uiPriority="69" w:unhideWhenUsed="0"/>
-    <w:lsdException w:name="Dark List" w:semiHidden="0" w:uiPriority="70" w:unhideWhenUsed="0"/>
-    <w:lsdException w:name="Colorful Shading" w:semiHidden="0" w:uiPriority="71" w:unhideWhenUsed="0"/>
-    <w:lsdException w:name="Colorful List" w:semiHidden="0" w:uiPriority="72" w:unhideWhenUsed="0"/>
-    <w:lsdException w:name="Colorful Grid" w:semiHidden="0" w:uiPriority="73" w:unhideWhenUsed="0"/>
-    <w:lsdException w:name="Light Shading Accent 1" w:semiHidden="0" w:uiPriority="60" w:unhideWhenUsed="0"/>
-    <w:lsdException w:name="Light List Accent 1" w:semiHidden="0" w:uiPriority="61" w:unhideWhenUsed="0"/>
-    <w:lsdException w:name="Light Grid Accent 1" w:semiHidden="0" w:uiPriority="62" w:unhideWhenUsed="0"/>
-    <w:lsdException w:name="Medium Shading 1 Accent 1" w:semiHidden="0" w:uiPriority="63" w:unhideWhenUsed="0"/>
-    <w:lsdException w:name="Medium Shading 2 Accent 1" w:semiHidden="0" w:uiPriority="64" w:unhideWhenUsed="0"/>
-    <w:lsdException w:name="Medium List 1 Accent 1" w:semiHidden="0" w:uiPriority="65" w:unhideWhenUsed="0"/>
-    <w:lsdException w:name="Revision" w:unhideWhenUsed="0"/>
-    <w:lsdException w:name="List Paragraph" w:semiHidden="0" w:uiPriority="34" w:unhideWhenUsed="0" w:qFormat="1"/>
-    <w:lsdException w:name="Quote" w:semiHidden="0" w:uiPriority="29" w:unhideWhenUsed="0" w:qFormat="1"/>
-    <w:lsdException w:name="Intense Quote" w:semiHidden="0" w:uiPriority="30" w:unhideWhenUsed="0" w:qFormat="1"/>
-    <w:lsdException w:name="Medium List 2 Accent 1" w:semiHidden="0" w:uiPriority="66" w:unhideWhenUsed="0"/>
-    <w:lsdException w:name="Medium Grid 1 Accent 1" w:semiHidden="0" w:uiPriority="67" w:unhideWhenUsed="0"/>
-    <w:lsdException w:name="Medium Grid 2 Accent 1" w:semiHidden="0" w:uiPriority="68" w:unhideWhenUsed="0"/>
-    <w:lsdException w:name="Medium Grid 3 Accent 1" w:semiHidden="0" w:uiPriority="69" w:unhideWhenUsed="0"/>
-    <w:lsdException w:name="Dark List Accent 1" w:semiHidden="0" w:uiPriority="70" w:unhideWhenUsed="0"/>
-    <w:lsdException w:name="Colorful Shading Accent 1" w:semiHidden="0" w:uiPriority="71" w:unhideWhenUsed="0"/>
-    <w:lsdException w:name="Colorful List Accent 1" w:semiHidden="0" w:uiPriority="72" w:unhideWhenUsed="0"/>
-    <w:lsdException w:name="Colorful Grid Accent 1" w:semiHidden="0" w:uiPriority="73" w:unhideWhenUsed="0"/>
-    <w:lsdException w:name="Light Shading Accent 2" w:semiHidden="0" w:uiPriority="60" w:unhideWhenUsed="0"/>
-    <w:lsdException w:name="Light List Accent 2" w:semiHidden="0" w:uiPriority="61" w:unhideWhenUsed="0"/>
-    <w:lsdException w:name="Light Grid Accent 2" w:semiHidden="0" w:uiPriority="62" w:unhideWhenUsed="0"/>
-    <w:lsdException w:name="Medium Shading 1 Accent 2" w:semiHidden="0" w:uiPriority="63" w:unhideWhenUsed="0"/>
-    <w:lsdException w:name="Medium Shading 2 Accent 2" w:semiHidden="0" w:uiPriority="64" w:unhideWhenUsed="0"/>
-    <w:lsdException w:name="Medium List 1 Accent 2" w:semiHidden="0" w:uiPriority="65" w:unhideWhenUsed="0"/>
-    <w:lsdException w:name="Medium List 2 Accent 2" w:semiHidden="0" w:uiPriority="66" w:unhideWhenUsed="0"/>
-    <w:lsdException w:name="Medium Grid 1 Accent 2" w:semiHidden="0" w:uiPriority="67" w:unhideWhenUsed="0"/>
-    <w:lsdException w:name="Medium Grid 2 Accent 2" w:semiHidden="0" w:uiPriority="68" w:unhideWhenUsed="0"/>
-    <w:lsdException w:name="Medium Grid 3 Accent 2" w:semiHidden="0" w:uiPriority="69" w:unhideWhenUsed="0"/>
-    <w:lsdException w:name="Dark List Accent 2" w:semiHidden="0" w:uiPriority="70" w:unhideWhenUsed="0"/>
-    <w:lsdException w:name="Colorful Shading Accent 2" w:semiHidden="0" w:uiPriority="71" w:unhideWhenUsed="0"/>
-    <w:lsdException w:name="Colorful List Accent 2" w:semiHidden="0" w:uiPriority="72" w:unhideWhenUsed="0"/>
-    <w:lsdException w:name="Colorful Grid Accent 2" w:semiHidden="0" w:uiPriority="73" w:unhideWhenUsed="0"/>
-    <w:lsdException w:name="Light Shading Accent 3" w:semiHidden="0" w:uiPriority="60" w:unhideWhenUsed="0"/>
-    <w:lsdException w:name="Light List Accent 3" w:semiHidden="0" w:uiPriority="61" w:unhideWhenUsed="0"/>
-    <w:lsdException w:name="Light Grid Accent 3" w:semiHidden="0" w:uiPriority="62" w:unhideWhenUsed="0"/>
-    <w:lsdException w:name="Medium Shading 1 Accent 3" w:semiHidden="0" w:uiPriority="63" w:unhideWhenUsed="0"/>
-    <w:lsdException w:name="Medium Shading 2 Accent 3" w:semiHidden="0" w:uiPriority="64" w:unhideWhenUsed="0"/>
-    <w:lsdException w:name="Medium List 1 Accent 3" w:semiHidden="0" w:uiPriority="65" w:unhideWhenUsed="0"/>
-    <w:lsdException w:name="Medium List 2 Accent 3" w:semiHidden="0" w:uiPriority="66" w:unhideWhenUsed="0"/>
-    <w:lsdException w:name="Medium Grid 1 Accent 3" w:semiHidden="0" w:uiPriority="67" w:unhideWhenUsed="0"/>
-    <w:lsdException w:name="Medium Grid 2 Accent 3" w:semiHidden="0" w:uiPriority="68" w:unhideWhenUsed="0"/>
-    <w:lsdException w:name="Medium Grid 3 Accent 3" w:semiHidden="0" w:uiPriority="69" w:unhideWhenUsed="0"/>
-    <w:lsdException w:name="Dark List Accent 3" w:semiHidden="0" w:uiPriority="70" w:unhideWhenUsed="0"/>
-    <w:lsdException w:name="Colorful Shading Accent 3" w:semiHidden="0" w:uiPriority="71" w:unhideWhenUsed="0"/>
-    <w:lsdException w:name="Colorful List Accent 3" w:semiHidden="0" w:uiPriority="72" w:unhideWhenUsed="0"/>
-    <w:lsdException w:name="Colorful Grid Accent 3" w:semiHidden="0" w:uiPriority="73" w:unhideWhenUsed="0"/>
-    <w:lsdException w:name="Light Shading Accent 4" w:semiHidden="0" w:uiPriority="60" w:unhideWhenUsed="0"/>
-    <w:lsdException w:name="Light List Accent 4" w:semiHidden="0" w:uiPriority="61" w:unhideWhenUsed="0"/>
-    <w:lsdException w:name="Light Grid Accent 4" w:semiHidden="0" w:uiPriority="62" w:unhideWhenUsed="0"/>
-    <w:lsdException w:name="Medium Shading 1 Accent 4" w:semiHidden="0" w:uiPriority="63" w:unhideWhenUsed="0"/>
-    <w:lsdException w:name="Medium Shading 2 Accent 4" w:semiHidden="0" w:uiPriority="64" w:unhideWhenUsed="0"/>
-    <w:lsdException w:name="Medium List 1 Accent 4" w:semiHidden="0" w:uiPriority="65" w:unhideWhenUsed="0"/>
-    <w:lsdException w:name="Medium List 2 Accent 4" w:semiHidden="0" w:uiPriority="66" w:unhideWhenUsed="0"/>
-    <w:lsdException w:name="Medium Grid 1 Accent 4" w:semiHidden="0" w:uiPriority="67" w:unhideWhenUsed="0"/>
-    <w:lsdException w:name="Medium Grid 2 Accent 4" w:semiHidden="0" w:uiPriority="68" w:unhideWhenUsed="0"/>
-    <w:lsdException w:name="Medium Grid 3 Accent 4" w:semiHidden="0" w:uiPriority="69" w:unhideWhenUsed="0"/>
-    <w:lsdException w:name="Dark List Accent 4" w:semiHidden="0" w:uiPriority="70" w:unhideWhenUsed="0"/>
-    <w:lsdException w:name="Colorful Shading Accent 4" w:semiHidden="0" w:uiPriority="71" w:unhideWhenUsed="0"/>
-    <w:lsdException w:name="Colorful List Accent 4" w:semiHidden="0" w:uiPriority="72" w:unhideWhenUsed="0"/>
-    <w:lsdException w:name="Colorful Grid Accent 4" w:semiHidden="0" w:uiPriority="73" w:unhideWhenUsed="0"/>
-    <w:lsdException w:name="Light Shading Accent 5" w:semiHidden="0" w:uiPriority="60" w:unhideWhenUsed="0"/>
-    <w:lsdException w:name="Light List Accent 5" w:semiHidden="0" w:uiPriority="61" w:unhideWhenUsed="0"/>
-    <w:lsdException w:name="Light Grid Accent 5" w:semiHidden="0" w:uiPriority="62" w:unhideWhenUsed="0"/>
-    <w:lsdException w:name="Medium Shading 1 Accent 5" w:semiHidden="0" w:uiPriority="63" w:unhideWhenUsed="0"/>
-    <w:lsdException w:name="Medium Shading 2 Accent 5" w:semiHidden="0" w:uiPriority="64" w:unhideWhenUsed="0"/>
-    <w:lsdException w:name="Medium List 1 Accent 5" w:semiHidden="0" w:uiPriority="65" w:unhideWhenUsed="0"/>
-    <w:lsdException w:name="Medium List 2 Accent 5" w:semiHidden="0" w:uiPriority="66" w:unhideWhenUsed="0"/>
-    <w:lsdException w:name="Medium Grid 1 Accent 5" w:semiHidden="0" w:uiPriority="67" w:unhideWhenUsed="0"/>
-    <w:lsdException w:name="Medium Grid 2 Accent 5" w:semiHidden="0" w:uiPriority="68" w:unhideWhenUsed="0"/>
-    <w:lsdException w:name="Medium Grid 3 Accent 5" w:semiHidden="0" w:uiPriority="69" w:unhideWhenUsed="0"/>
-    <w:lsdException w:name="Dark List Accent 5" w:semiHidden="0" w:uiPriority="70" w:unhideWhenUsed="0"/>
-    <w:lsdException w:name="Colorful Shading Accent 5" w:semiHidden="0" w:uiPriority="71" w:unhideWhenUsed="0"/>
-    <w:lsdException w:name="Colorful List Accent 5" w:semiHidden="0" w:uiPriority="72" w:unhideWhenUsed="0"/>
-    <w:lsdException w:name="Colorful Grid Accent 5" w:semiHidden="0" w:uiPriority="73" w:unhideWhenUsed="0"/>
-    <w:lsdException w:name="Light Shading Accent 6" w:semiHidden="0" w:uiPriority="60" w:unhideWhenUsed="0"/>
-    <w:lsdException w:name="Light List Accent 6" w:semiHidden="0" w:uiPriority="61" w:unhideWhenUsed="0"/>
-    <w:lsdException w:name="Light Grid Accent 6" w:semiHidden="0" w:uiPriority="62" w:unhideWhenUsed="0"/>
-    <w:lsdException w:name="Medium Shading 1 Accent 6" w:semiHidden="0" w:uiPriority="63" w:unhideWhenUsed="0"/>
-    <w:lsdException w:name="Medium Shading 2 Accent 6" w:semiHidden="0" w:uiPriority="64" w:unhideWhenUsed="0"/>
-    <w:lsdException w:name="Medium List 1 Accent 6" w:semiHidden="0" w:uiPriority="65" w:unhideWhenUsed="0"/>
-    <w:lsdException w:name="Medium List 2 Accent 6" w:semiHidden="0" w:uiPriority="66" w:unhideWhenUsed="0"/>
-    <w:lsdException w:name="Medium Grid 1 Accent 6" w:semiHidden="0" w:uiPriority="67" w:unhideWhenUsed="0"/>
-    <w:lsdException w:name="Medium Grid 2 Accent 6" w:semiHidden="0" w:uiPriority="68" w:unhideWhenUsed="0"/>
-    <w:lsdException w:name="Medium Grid 3 Accent 6" w:semiHidden="0" w:uiPriority="69" w:unhideWhenUsed="0"/>
-    <w:lsdException w:name="Dark List Accent 6" w:semiHidden="0" w:uiPriority="70" w:unhideWhenUsed="0"/>
-    <w:lsdException w:name="Colorful Shading Accent 6" w:semiHidden="0" w:uiPriority="71" w:unhideWhenUsed="0"/>
-    <w:lsdException w:name="Colorful List Accent 6" w:semiHidden="0" w:uiPriority="72" w:unhideWhenUsed="0"/>
-    <w:lsdException w:name="Colorful Grid Accent 6" w:semiHidden="0" w:uiPriority="73" w:unhideWhenUsed="0"/>
-    <w:lsdException w:name="Subtle Emphasis" w:semiHidden="0" w:uiPriority="19" w:unhideWhenUsed="0" w:qFormat="1"/>
-    <w:lsdException w:name="Intense Emphasis" w:semiHidden="0" w:uiPriority="21" w:unhideWhenUsed="0" w:qFormat="1"/>
-    <w:lsdException w:name="Subtle Reference" w:semiHidden="0" w:uiPriority="31" w:unhideWhenUsed="0" w:qFormat="1"/>
-    <w:lsdException w:name="Intense Reference" w:semiHidden="0" w:uiPriority="32" w:unhideWhenUsed="0" w:qFormat="1"/>
-    <w:lsdException w:name="Book Title" w:semiHidden="0" w:uiPriority="33" w:unhideWhenUsed="0" w:qFormat="1"/>
-    <w:lsdException w:name="Bibliography" w:uiPriority="37"/>
-    <w:lsdException w:name="TOC Heading" w:uiPriority="39" w:qFormat="1"/>
-  </w:latentStyles>
-  <w:style w:type="paragraph" w:default="1" w:styleId="Normal">
-    <w:name w:val="Normal"/>
-    <w:qFormat/>
-  </w:style>
-  <w:style w:type="character" w:default="1" w:styleId="DefaultParagraphFont">
-    <w:name w:val="Default Paragraph Font"/>
-    <w:uiPriority w:val="1"/>
-    <w:semiHidden/>
-    <w:unhideWhenUsed/>
-  </w:style>
-  <w:style w:type="table" w:default="1" w:styleId="TableNormal">
-    <w:name w:val="Normal Table"/>
-    <w:uiPriority w:val="99"/>
-    <w:semiHidden/>
-    <w:unhideWhenUsed/>
-    <w:tblPr>
-      <w:tblInd w:w="0" w:type="dxa"/>
-      <w:tblCellMar>
-        <w:top w:w="0" w:type="dxa"/>
-        <w:left w:w="108" w:type="dxa"/>
-        <w:bottom w:w="0" w:type="dxa"/>
-        <w:right w:w="108" w:type="dxa"/>
-      </w:tblCellMar>
-    </w:tblPr>
-  </w:style>
-  <w:style w:type="numbering" w:default="1" w:styleId="NoList">
-    <w:name w:val="No List"/>
-    <w:uiPriority w:val="99"/>
-    <w:semiHidden/>
-    <w:unhideWhenUsed/>
-  </w:style>
-</w:styles>
-</file>
-
 <file path=word/theme/theme1.xml><?xml version="1.0" encoding="utf-8"?>
 <a:theme xmlns:a="http://schemas.openxmlformats.org/drawingml/2006/main" name="Office Theme">
   <a:themeElements>
@@ -29217,7 +29190,7 @@
   <a:extraClrSchemeLst/>
   <a:extLst>
     <a:ext uri="{05A4C25C-085E-4340-85A3-A5531E510DB2}">
-      <thm15:themeFamily xmlns="" xmlns:thm15="http://schemas.microsoft.com/office/thememl/2012/main" name="Office Theme" id="{62F939B6-93AF-4DB8-9C6B-D6C7DFDC589F}" vid="{4A3C46E8-61CC-4603-A589-7422A47A8E4A}"/>
+      <thm15:themeFamily xmlns:thm15="http://schemas.microsoft.com/office/thememl/2012/main" name="Office Theme" id="{62F939B6-93AF-4DB8-9C6B-D6C7DFDC589F}" vid="{4A3C46E8-61CC-4603-A589-7422A47A8E4A}"/>
     </a:ext>
   </a:extLst>
 </a:theme>
@@ -29228,7 +29201,7 @@
 </file>
 
 <file path=customXml/itemProps1.xml><?xml version="1.0" encoding="utf-8"?>
-<ds:datastoreItem xmlns:ds="http://schemas.openxmlformats.org/officeDocument/2006/customXml" ds:itemID="{BCACE7F1-1A34-4971-B98B-AD7D60B46363}">
+<ds:datastoreItem xmlns:ds="http://schemas.openxmlformats.org/officeDocument/2006/customXml" ds:itemID="{BA2D6E32-9BE7-4293-8517-0A6B5DABC3DB}">
   <ds:schemaRefs>
     <ds:schemaRef ds:uri="http://schemas.openxmlformats.org/officeDocument/2006/bibliography"/>
   </ds:schemaRefs>

</xml_diff>